<commit_message>
upload r squared results and methods changes
</commit_message>
<xml_diff>
--- a/manuscript/main.docx
+++ b/manuscript/main.docx
@@ -4324,7 +4324,7 @@
         <w:pStyle w:val="FirstParagraph"/>
       </w:pPr>
       <w:r>
-        <w:t xml:space="preserve">To test whether our logistic regression model can adequately describe different latitudinal temperature gradients at various sample sizes, we generated four idealised gradients that emulate potential climatic states throughout Earth’s geological history: extreme icehouse, icehouse, greenhouse and extreme greenhouse (REF). We then randomly sampled (1000 iterations) these gradients using a decreasing sample size (50, 20, 10, and 5) and reconstructed the latitudinal temperature gradient using our model for each of these sample sizes and gradient types (</w:t>
+        <w:t xml:space="preserve">To test whether our logistic regression model can adequately describe different latitudinal temperature gradients at various sample sizes, we generated four idealised gradients that emulate potential climatic states throughout Earth’s geological history: extreme icehouse, icehouse, greenhouse and extreme greenhouse (REF). We then randomly sampled (1000 iterations) these gradients using increasing sample sizes (5, 10, and 20) and reconstructed the latitudinal temperature gradient using our model for each of these sample sizes and gradient types (</w:t>
       </w:r>
       <w:r>
         <w:rPr>
@@ -4334,64 +4334,7 @@
         <w:t xml:space="preserve">Should we be using some kind of statistic here to say that the curves are similar, perhaps the Kolmogorov-Smirnoff (K-S) Statistic?</w:t>
       </w:r>
       <w:r>
-        <w:t xml:space="preserve">). Subsequently, we test whether our model could accurately reconstruct latitudinal temperature gradients using the palaeogeographic distribution of Eocene samples, providing an empirical example distribution that captures both limited sample size and skewed geographic distributions.</w:t>
-      </w:r>
-    </w:p>
-    <w:p>
-      <w:pPr>
-        <w:pStyle w:val="BodyText"/>
-      </w:pPr>
-      <w:r>
-        <w:t xml:space="preserve">To verify that the modern gradient can be approximated with limited sampling, we resampled modern sea surface temperatures at modern latitudes corresponding the palaeolatitudes of the Eocene samples. This process was repeated 100 times, randomly chosing a longitude for each latitude in each repetition. The parameters of the non-hierarchical temperature model were estimated for each of the 100 samples, and the iterations after burn-in from the posterior of the parameters were pooled to generate the resulting median temperature gradient with 95 % credible intervals (</w:t>
-      </w:r>
-      <m:oMath>
-        <m:sSup>
-          <m:e>
-            <m:r>
-              <m:t>2.5</m:t>
-            </m:r>
-          </m:e>
-          <m:sup>
-            <m:r>
-              <m:t>t</m:t>
-            </m:r>
-            <m:r>
-              <m:t>h</m:t>
-            </m:r>
-          </m:sup>
-        </m:sSup>
-      </m:oMath>
-      <w:r>
-        <w:t xml:space="preserve"> </w:t>
-      </w:r>
-      <w:r>
-        <w:t xml:space="preserve">to</w:t>
-      </w:r>
-      <w:r>
-        <w:t xml:space="preserve"> </w:t>
-      </w:r>
-      <m:oMath>
-        <m:sSup>
-          <m:e>
-            <m:r>
-              <m:t>97.5</m:t>
-            </m:r>
-          </m:e>
-          <m:sup>
-            <m:r>
-              <m:t>t</m:t>
-            </m:r>
-            <m:r>
-              <m:t>h</m:t>
-            </m:r>
-          </m:sup>
-        </m:sSup>
-      </m:oMath>
-      <w:r>
-        <w:t xml:space="preserve"> </w:t>
-      </w:r>
-      <w:r>
-        <w:t xml:space="preserve">percentile).</w:t>
+        <w:t xml:space="preserve">). Using the same idealised gradients, we also tested whether our model could accurately reconstruct latitudinal temperature gradients using the palaeogeographic distribution of Eocene samples (n = 34), providing an empirical example distribution that captures both limited sample size and skewed geographic distributions.</w:t>
       </w:r>
     </w:p>
     <w:p>
@@ -4421,56 +4364,7 @@
         <w:t xml:space="preserve"> </w:t>
       </w:r>
       <w:r>
-        <w:t xml:space="preserve">in eq. ? and ?. To verify that the modern gradient can be approximated with limited sampling, we resampled modern sea surface temperatures at modern latitudes corresponding the palaeolatitudes of the Eocene samples. This process was repeated 100 times, randomly chosing a longitude for each latitude in each repetition. The parameters of the non-hierarchical temperature model were estimated for each of the 100 samples, and the iterations after burn-in from the posterior of the parameters were pooled to generate the resulting median temperature gradient with 95 % credible intervals (</w:t>
-      </w:r>
-      <m:oMath>
-        <m:sSup>
-          <m:e>
-            <m:r>
-              <m:t>2.5</m:t>
-            </m:r>
-          </m:e>
-          <m:sup>
-            <m:r>
-              <m:t>t</m:t>
-            </m:r>
-            <m:r>
-              <m:t>h</m:t>
-            </m:r>
-          </m:sup>
-        </m:sSup>
-      </m:oMath>
-      <w:r>
-        <w:t xml:space="preserve"> </w:t>
-      </w:r>
-      <w:r>
-        <w:t xml:space="preserve">to</w:t>
-      </w:r>
-      <w:r>
-        <w:t xml:space="preserve"> </w:t>
-      </w:r>
-      <m:oMath>
-        <m:sSup>
-          <m:e>
-            <m:r>
-              <m:t>97.5</m:t>
-            </m:r>
-          </m:e>
-          <m:sup>
-            <m:r>
-              <m:t>t</m:t>
-            </m:r>
-            <m:r>
-              <m:t>h</m:t>
-            </m:r>
-          </m:sup>
-        </m:sSup>
-      </m:oMath>
-      <w:r>
-        <w:t xml:space="preserve"> </w:t>
-      </w:r>
-      <w:r>
-        <w:t xml:space="preserve">percentile).</w:t>
+        <w:t xml:space="preserve">in eq. ? and ?.</w:t>
       </w:r>
     </w:p>
     <w:bookmarkEnd w:id="31"/>
@@ -4538,7 +4432,7 @@
         <w:t xml:space="preserve"> </w:t>
       </w:r>
       <w:r>
-        <w:t xml:space="preserve">with Metropolis-Hastings, and used Gibbs sampling to estimate all other unknown parameters. Posterior inference on the modern gradient is based on four chains with 60,000 iterations each, 10,000 of which were discarded as burn-in, and keeping every 10th iteration, resulting in a total of 20,000 iterations. The modern temperature gradient with the Eocene sampling distribution was estimated in one chain with 25,000 iterations for each of the 100 temperature samples. 5,000 iterations each were discarded as burn-in, and every 10th iteration was kept, resulting in a total of 200,000 iterations across all 100 model runs. For the Eocene model, we ran four chains with 600,000 iterations each, discarding 100,000 as burn-in and keeping every 100th iteration, as the hierarchical model structure results in higher autocorrelation of the chains. The Eocene posterior inference is thus based on a total of 20,000 iterations with low autocorrelation (effective multivariate sample size for</w:t>
+        <w:t xml:space="preserve">with Metropolis-Hastings, and used Gibbs sampling to estimate all other unknown parameters. Posterior inference on the modern gradient is based on four chains with 60,000 iterations each, 10,000 of which were discarded as burn-in, and keeping every 10th iteration, resulting in a total of 20,000 iterations. The modern simulated gradients were estimated in one chain with 10,000 iterations for each of the 1,000 random samples. 5,000 iterations each were discarded as burn-in, and every 25th iteration was kept, resulting in a total of 200,000 iterations across all 1,000 model runs. For the simulated gradients with an Eocene sampling distribution, a single chain with 250,000 iterations was used, thinned to 10,000 iterations after burn-in. For the Eocene model, we ran four chains with 600,000 iterations each, discarding 100,000 as burn-in and keeping every 100th iteration, as the hierarchical model structure results in higher autocorrelation of the chains. The Eocene posterior inference is thus based on a total of 20,000 iterations with low autocorrelation (effective multivariate sample size for</w:t>
       </w:r>
       <w:r>
         <w:t xml:space="preserve"> </w:t>
@@ -5155,7 +5049,7 @@
         <w:pStyle w:val="BodyText"/>
       </w:pPr>
       <w:r>
-        <w:t xml:space="preserve">The average modern temperature gradient can be closely approximated with our model when using the full modern SST dataset (Fig. 3a); almost all of the variation in the empirical median temperatures in bins of 1 deg absolute latitude is explained by the modeled gradient (</w:t>
+        <w:t xml:space="preserve">The average modern temperature gradient can be closely approximated with our model when using the full modern SST dataset (Fig. 3a); almost all of the variation in the empirical median temperatures in bins of 1 deg absolute latitude is explained by the modelled gradient (</w:t>
       </w:r>
       <m:oMath>
         <m:sSup>

</xml_diff>

<commit_message>
update results, reformat suppl. material
</commit_message>
<xml_diff>
--- a/manuscript/main.docx
+++ b/manuscript/main.docx
@@ -453,17 +453,7 @@
         <w:t xml:space="preserve"> </w:t>
       </w:r>
       <w:r>
-        <w:t xml:space="preserve">(</w:t>
-      </w:r>
-      <w:r>
-        <w:rPr>
-          <w:bCs/>
-          <w:b/>
-        </w:rPr>
-        <w:t xml:space="preserve">royer2004?</w:t>
-      </w:r>
-      <w:r>
-        <w:t xml:space="preserve">; Burke et al., 2018)</w:t>
+        <w:t xml:space="preserve">(Royer et al., 2004; Burke et al., 2018)</w:t>
       </w:r>
       <w:r>
         <w:t xml:space="preserve">. Geochemical proxies, such as oxygen isotopes (δ</w:t>
@@ -496,7 +486,7 @@
         <w:t xml:space="preserve"> </w:t>
       </w:r>
       <w:r>
-        <w:t xml:space="preserve">are enabling a better understanding of the complex and dynamic nature of the Earth’s climate system. However, a fundamental challenge remains which must be addressed to exploit the full potential of these advances; the proxy record of past climate is spatially incomplete and biased by imperfect preservation and uneven sampling</w:t>
+        <w:t xml:space="preserve">are enabling a better understanding of the complex and dynamic nature of the Earth’s climate system. However, a fundamental challenge remains which must be addressed to exploit the full potential of these advances: the proxy record of past climate is spatially incomplete and biased by imperfect preservation and uneven sampling</w:t>
       </w:r>
       <w:r>
         <w:t xml:space="preserve"> </w:t>
@@ -558,7 +548,7 @@
         <w:t xml:space="preserve">(Reynolds and Smith, 1994)</w:t>
       </w:r>
       <w:r>
-        <w:t xml:space="preserve">. Adding to this, some proxy-based reconstructions use statistical modelling to infer palaeoclimatic patterns. For example, polynomial regression</w:t>
+        <w:t xml:space="preserve">. Adding to this, some proxy-based reconstructions use statistical modeling to infer palaeoclimatic patterns. For example, polynomial regression</w:t>
       </w:r>
       <w:r>
         <w:t xml:space="preserve"> </w:t>
@@ -591,7 +581,7 @@
         <w:t xml:space="preserve">(Inglis et al., 2020)</w:t>
       </w:r>
       <w:r>
-        <w:t xml:space="preserve">. These approaches work well for interpolating relatively well-sampled data, but the absence of constraints on the modelled parameters means that such models can produce unrealistic temperature estimates when extrapolating from sparsely sampled data. Statistical modelling in a Bayesian framework can help overcome this problem by requiring the explicit specification of priors for the model parameters, which can be used to express physical constraints</w:t>
+        <w:t xml:space="preserve">. These approaches work well for interpolating relatively well-sampled data, but the absence of constraints on the modelled parameters means that such models can produce unrealistic temperature estimates when extrapolating from sparsely sampled data. Statistical modeling in a Bayesian framework can help overcome this problem by requiring the explicit specification of priors for the model parameters, which can be used to express physical constraints</w:t>
       </w:r>
       <w:r>
         <w:t xml:space="preserve"> </w:t>
@@ -704,7 +694,7 @@
       </w:r>
     </w:p>
     <w:bookmarkEnd w:id="21"/>
-    <w:bookmarkStart w:id="44" w:name="materials-methods"/>
+    <w:bookmarkStart w:id="45" w:name="materials-methods"/>
     <w:p>
       <w:pPr>
         <w:pStyle w:val="Heading1"/>
@@ -845,7 +835,67 @@
         <w:t xml:space="preserve"> </w:t>
       </w:r>
       <w:r>
-        <w:t xml:space="preserve">Today, shallow warm-water coral reefs are limited to tropical and subtropical latitudes (~34°N–32 degS), with minimum sea surface temperature (~18 degC) tolerances being the primary constraint on this distribution</w:t>
+        <w:t xml:space="preserve">Today, shallow warm-water coral reefs are limited to tropical and subtropical latitudes (~34</w:t>
+      </w:r>
+      <m:oMath>
+        <m:sSup>
+          <m:e>
+            <m:r>
+              <m:t>​</m:t>
+            </m:r>
+          </m:e>
+          <m:sup>
+            <m:r>
+              <m:rPr>
+                <m:sty m:val="p"/>
+              </m:rPr>
+              <m:t>∘</m:t>
+            </m:r>
+          </m:sup>
+        </m:sSup>
+      </m:oMath>
+      <w:r>
+        <w:t xml:space="preserve">N–32</w:t>
+      </w:r>
+      <m:oMath>
+        <m:sSup>
+          <m:e>
+            <m:r>
+              <m:t>​</m:t>
+            </m:r>
+          </m:e>
+          <m:sup>
+            <m:r>
+              <m:rPr>
+                <m:sty m:val="p"/>
+              </m:rPr>
+              <m:t>∘</m:t>
+            </m:r>
+          </m:sup>
+        </m:sSup>
+      </m:oMath>
+      <w:r>
+        <w:t xml:space="preserve">S), with minimum sea surface temperature (~18</w:t>
+      </w:r>
+      <m:oMath>
+        <m:sSup>
+          <m:e>
+            <m:r>
+              <m:t>​</m:t>
+            </m:r>
+          </m:e>
+          <m:sup>
+            <m:r>
+              <m:rPr>
+                <m:sty m:val="p"/>
+              </m:rPr>
+              <m:t>∘</m:t>
+            </m:r>
+          </m:sup>
+        </m:sSup>
+      </m:oMath>
+      <w:r>
+        <w:t xml:space="preserve">C) tolerances being the primary constraint on this distribution</w:t>
       </w:r>
       <w:r>
         <w:t xml:space="preserve"> </w:t>
@@ -854,7 +904,27 @@
         <w:t xml:space="preserve">(Johannes et al., 1983; Kleypas et al., 1999; Yamano et al., 2001)</w:t>
       </w:r>
       <w:r>
-        <w:t xml:space="preserve">. As coral reefs reside at the upper thermal limit of the oceans today, their maximum sea surface temperature tolerance is less well-constrained with some studies suggesting up to 35.6 degC in the geological past</w:t>
+        <w:t xml:space="preserve">. As coral reefs reside at the upper thermal limit of the oceans today, their maximum sea surface temperature tolerance is less well-constrained with some studies suggesting up to 35.6</w:t>
+      </w:r>
+      <m:oMath>
+        <m:sSup>
+          <m:e>
+            <m:r>
+              <m:t>​</m:t>
+            </m:r>
+          </m:e>
+          <m:sup>
+            <m:r>
+              <m:rPr>
+                <m:sty m:val="p"/>
+              </m:rPr>
+              <m:t>∘</m:t>
+            </m:r>
+          </m:sup>
+        </m:sSup>
+      </m:oMath>
+      <w:r>
+        <w:t xml:space="preserve">C in the geological past</w:t>
       </w:r>
       <w:r>
         <w:t xml:space="preserve"> </w:t>
@@ -872,7 +942,30 @@
         <w:t xml:space="preserve">(Ziegler et al., 1984; Kiessling, 2001)</w:t>
       </w:r>
       <w:r>
-        <w:t xml:space="preserve">. During the Eocene, coral communities and reefs expanded across tropical and temperate latitudes, with some communities found up to palaeolatitudes of 43 degC N</w:t>
+        <w:t xml:space="preserve">. During the Eocene, coral communities and reefs expanded across tropical and temperate latitudes, with some communities found up to palaeolatitudes of 43</w:t>
+      </w:r>
+      <w:r>
+        <w:t xml:space="preserve"> </w:t>
+      </w:r>
+      <m:oMath>
+        <m:sSup>
+          <m:e>
+            <m:r>
+              <m:t>​</m:t>
+            </m:r>
+          </m:e>
+          <m:sup>
+            <m:r>
+              <m:rPr>
+                <m:sty m:val="p"/>
+              </m:rPr>
+              <m:t>∘</m:t>
+            </m:r>
+          </m:sup>
+        </m:sSup>
+      </m:oMath>
+      <w:r>
+        <w:t xml:space="preserve">N</w:t>
       </w:r>
       <w:r>
         <w:t xml:space="preserve"> </w:t>
@@ -890,7 +983,90 @@
         <w:t xml:space="preserve">(Zamagni et al., 2012)</w:t>
       </w:r>
       <w:r>
-        <w:t xml:space="preserve">, we generate quantitative sea surface temperature estimates for the ECCO. To do so, we extract localities from the compilation that are inferred to be Ilerdian (early Eocene) coral reefs, and that can be confidently assigned to the EECO. We exclude coral knobs and coral-bearing mounds which might have broader climatic limits than coral reef ecosystems. This filtering resulted in four unique coral reef localities remaining for the EECO, all of which conform to the modern latitudinal range of coral reefs (&lt;34 deg N). Subsequently, we use statistically derived temperature limits (minimum = 21 degC, average = 27.6 degC, maximum = 29.5 degC) from the published literature</w:t>
+        <w:t xml:space="preserve">, we generate quantitative sea surface temperature estimates for the ECCO. To do so, we extract localities from the compilation that are inferred to be Ilerdian (early Eocene) coral reefs, and that can be confidently assigned to the EECO. We exclude coral knobs and coral-bearing mounds which might have broader climatic limits than coral reef ecosystems. This filtering resulted in four unique coral reef localities remaining for the EECO, all of which conform to the modern latitudinal range of coral reefs (&lt;34</w:t>
+      </w:r>
+      <m:oMath>
+        <m:sSup>
+          <m:e>
+            <m:r>
+              <m:t>​</m:t>
+            </m:r>
+          </m:e>
+          <m:sup>
+            <m:r>
+              <m:rPr>
+                <m:sty m:val="p"/>
+              </m:rPr>
+              <m:t>∘</m:t>
+            </m:r>
+          </m:sup>
+        </m:sSup>
+      </m:oMath>
+      <w:r>
+        <w:t xml:space="preserve"> </w:t>
+      </w:r>
+      <w:r>
+        <w:t xml:space="preserve">N). Subsequently, we use statistically derived temperature limits (minimum = 21</w:t>
+      </w:r>
+      <m:oMath>
+        <m:sSup>
+          <m:e>
+            <m:r>
+              <m:t>​</m:t>
+            </m:r>
+          </m:e>
+          <m:sup>
+            <m:r>
+              <m:rPr>
+                <m:sty m:val="p"/>
+              </m:rPr>
+              <m:t>∘</m:t>
+            </m:r>
+          </m:sup>
+        </m:sSup>
+      </m:oMath>
+      <w:r>
+        <w:t xml:space="preserve">C, average = 27.6</w:t>
+      </w:r>
+      <m:oMath>
+        <m:sSup>
+          <m:e>
+            <m:r>
+              <m:t>​</m:t>
+            </m:r>
+          </m:e>
+          <m:sup>
+            <m:r>
+              <m:rPr>
+                <m:sty m:val="p"/>
+              </m:rPr>
+              <m:t>∘</m:t>
+            </m:r>
+          </m:sup>
+        </m:sSup>
+      </m:oMath>
+      <w:r>
+        <w:t xml:space="preserve">C, maximum = 29.5</w:t>
+      </w:r>
+      <m:oMath>
+        <m:sSup>
+          <m:e>
+            <m:r>
+              <m:t>​</m:t>
+            </m:r>
+          </m:e>
+          <m:sup>
+            <m:r>
+              <m:rPr>
+                <m:sty m:val="p"/>
+              </m:rPr>
+              <m:t>∘</m:t>
+            </m:r>
+          </m:sup>
+        </m:sSup>
+      </m:oMath>
+      <w:r>
+        <w:t xml:space="preserve">C) from the published literature</w:t>
       </w:r>
       <w:r>
         <w:t xml:space="preserve"> </w:t>
@@ -902,7 +1078,27 @@
         <w:t xml:space="preserve"> </w:t>
       </w:r>
       <w:r>
-        <w:t xml:space="preserve">to define a normal probability distribution of potential temperature values for coral reef localities. This normal probability distribution was defined with a mean of 27.6 and a standard deviation of 2.125, placing 97.5% of the probability density above the minimum. As the distribution of modern corals is skewed towards warmer temperatures, this approach results in 16.5% of the probability being placed on temperatures &gt; 29.5 degC, allowing for the possibility that Eocene coral reefs were adapted to warmer conditions than present-day coral reefs.</w:t>
+        <w:t xml:space="preserve">to define a normal probability distribution of potential temperature values for coral reef localities. This normal probability distribution was defined with a mean of 27.6 and a standard deviation of 2.125, placing 97.5% of the probability density above the minimum. As the distribution of modern corals is skewed towards warmer temperatures, this approach results in 16.5% of the probability being placed on temperatures &gt; 29.5</w:t>
+      </w:r>
+      <m:oMath>
+        <m:sSup>
+          <m:e>
+            <m:r>
+              <m:t>​</m:t>
+            </m:r>
+          </m:e>
+          <m:sup>
+            <m:r>
+              <m:rPr>
+                <m:sty m:val="p"/>
+              </m:rPr>
+              <m:t>∘</m:t>
+            </m:r>
+          </m:sup>
+        </m:sSup>
+      </m:oMath>
+      <w:r>
+        <w:t xml:space="preserve">C, allowing for the possibility that Eocene coral reefs were adapted to warmer conditions than present-day coral reefs.</w:t>
       </w:r>
     </w:p>
     <w:p>
@@ -936,7 +1132,27 @@
         <w:t xml:space="preserve"> </w:t>
       </w:r>
       <w:r>
-        <w:t xml:space="preserve">(15.6 degC) and</w:t>
+        <w:t xml:space="preserve">(15.6</w:t>
+      </w:r>
+      <m:oMath>
+        <m:sSup>
+          <m:e>
+            <m:r>
+              <m:t>​</m:t>
+            </m:r>
+          </m:e>
+          <m:sup>
+            <m:r>
+              <m:rPr>
+                <m:sty m:val="p"/>
+              </m:rPr>
+              <m:t>∘</m:t>
+            </m:r>
+          </m:sup>
+        </m:sSup>
+      </m:oMath>
+      <w:r>
+        <w:t xml:space="preserve">C) and</w:t>
       </w:r>
       <w:r>
         <w:t xml:space="preserve"> </w:t>
@@ -952,7 +1168,27 @@
         <w:t xml:space="preserve"> </w:t>
       </w:r>
       <w:r>
-        <w:t xml:space="preserve">(20.7 degC)</w:t>
+        <w:t xml:space="preserve">(20.7</w:t>
+      </w:r>
+      <m:oMath>
+        <m:sSup>
+          <m:e>
+            <m:r>
+              <m:t>​</m:t>
+            </m:r>
+          </m:e>
+          <m:sup>
+            <m:r>
+              <m:rPr>
+                <m:sty m:val="p"/>
+              </m:rPr>
+              <m:t>∘</m:t>
+            </m:r>
+          </m:sup>
+        </m:sSup>
+      </m:oMath>
+      <w:r>
+        <w:t xml:space="preserve">C)</w:t>
       </w:r>
       <w:r>
         <w:t xml:space="preserve"> </w:t>
@@ -1062,7 +1298,27 @@
         </m:r>
       </m:oMath>
       <w:r>
-        <w:t xml:space="preserve">): the absence of Rhizophoraceae is indicative of temperatures being between 15.6 degC (lower temperature limt of</w:t>
+        <w:t xml:space="preserve">): the absence of Rhizophoraceae is indicative of temperatures being between 15.6</w:t>
+      </w:r>
+      <m:oMath>
+        <m:sSup>
+          <m:e>
+            <m:r>
+              <m:t>​</m:t>
+            </m:r>
+          </m:e>
+          <m:sup>
+            <m:r>
+              <m:rPr>
+                <m:sty m:val="p"/>
+              </m:rPr>
+              <m:t>∘</m:t>
+            </m:r>
+          </m:sup>
+        </m:sSup>
+      </m:oMath>
+      <w:r>
+        <w:t xml:space="preserve">C (lower temperature limt of</w:t>
       </w:r>
       <w:r>
         <w:t xml:space="preserve"> </w:t>
@@ -1088,7 +1344,27 @@
         <w:t xml:space="preserve">Rhizophora</w:t>
       </w:r>
       <w:r>
-        <w:t xml:space="preserve">). However, a value of 22.5 degC is ascribed as the upper temperature limit here as</w:t>
+        <w:t xml:space="preserve">). However, a value of 22.5</w:t>
+      </w:r>
+      <m:oMath>
+        <m:sSup>
+          <m:e>
+            <m:r>
+              <m:t>​</m:t>
+            </m:r>
+          </m:e>
+          <m:sup>
+            <m:r>
+              <m:rPr>
+                <m:sty m:val="p"/>
+              </m:rPr>
+              <m:t>∘</m:t>
+            </m:r>
+          </m:sup>
+        </m:sSup>
+      </m:oMath>
+      <w:r>
+        <w:t xml:space="preserve">C is ascribed as the upper temperature limit here as</w:t>
       </w:r>
       <w:r>
         <w:t xml:space="preserve"> </w:t>
@@ -1117,7 +1393,27 @@
         <w:t xml:space="preserve">Avicennia</w:t>
       </w:r>
       <w:r>
-        <w:t xml:space="preserve">-only temperature distribution as a normal distribution with a mean of 19.05 degC and a standard deviation of 1.725, resulting in 95% of the probability density being placed within the temperature limits.</w:t>
+        <w:t xml:space="preserve">-only temperature distribution as a normal distribution with a mean of 19.05</w:t>
+      </w:r>
+      <m:oMath>
+        <m:sSup>
+          <m:e>
+            <m:r>
+              <m:t>​</m:t>
+            </m:r>
+          </m:e>
+          <m:sup>
+            <m:r>
+              <m:rPr>
+                <m:sty m:val="p"/>
+              </m:rPr>
+              <m:t>∘</m:t>
+            </m:r>
+          </m:sup>
+        </m:sSup>
+      </m:oMath>
+      <w:r>
+        <w:t xml:space="preserve">C and a standard deviation of 1.725, resulting in 95% of the probability density being placed within the temperature limits.</w:t>
       </w:r>
     </w:p>
     <w:p>
@@ -1155,7 +1451,27 @@
         </m:r>
       </m:oMath>
       <w:r>
-        <w:t xml:space="preserve">): the presence of both groups suggests that the locality should have a minimum temperature of 20.7 degC (lower temperature limit of</w:t>
+        <w:t xml:space="preserve">): the presence of both groups suggests that the locality should have a minimum temperature of 20.7</w:t>
+      </w:r>
+      <m:oMath>
+        <m:sSup>
+          <m:e>
+            <m:r>
+              <m:t>​</m:t>
+            </m:r>
+          </m:e>
+          <m:sup>
+            <m:r>
+              <m:rPr>
+                <m:sty m:val="p"/>
+              </m:rPr>
+              <m:t>∘</m:t>
+            </m:r>
+          </m:sup>
+        </m:sSup>
+      </m:oMath>
+      <w:r>
+        <w:t xml:space="preserve">C (lower temperature limit of</w:t>
       </w:r>
       <w:r>
         <w:t xml:space="preserve"> </w:t>
@@ -1209,7 +1525,27 @@
         <w:t xml:space="preserve">Quisthoudt et al. (2012)</w:t>
       </w:r>
       <w:r>
-        <w:t xml:space="preserve">, we assign the same maximum temperature limits (29.5 degC) as coral reef localities as mangroves are also widely distributed throughout tropical regions. Consequently, we define the temperature distribution for this locality as a normal distribution with a mean of 25.1 and a standard deviation of 2.2, with 95% probability density within the temperature limits.</w:t>
+        <w:t xml:space="preserve">, we assign the same maximum temperature limits (29.5</w:t>
+      </w:r>
+      <m:oMath>
+        <m:sSup>
+          <m:e>
+            <m:r>
+              <m:t>​</m:t>
+            </m:r>
+          </m:e>
+          <m:sup>
+            <m:r>
+              <m:rPr>
+                <m:sty m:val="p"/>
+              </m:rPr>
+              <m:t>∘</m:t>
+            </m:r>
+          </m:sup>
+        </m:sSup>
+      </m:oMath>
+      <w:r>
+        <w:t xml:space="preserve">C) as coral reef localities as mangroves are also widely distributed throughout tropical regions. Consequently, we define the temperature distribution for this locality as a normal distribution with a mean of 25.1 and a standard deviation of 2.2, with 95% probability density within the temperature limits.</w:t>
       </w:r>
     </w:p>
     <w:tbl>
@@ -4345,7 +4681,39 @@
         <w:pStyle w:val="FirstParagraph"/>
       </w:pPr>
       <w:r>
-        <w:t xml:space="preserve">To test whether our logistic regression model can adequately describe different latitudinal temperature gradients at various sample sizes, we generated four idealised gradients that emulate potential climatic states throughout Earth’s geological history: extreme icehouse, icehouse, greenhouse and extreme greenhouse (REF). We then randomly sampled (1000 iterations) these gradients using increasing sample sizes (5, 10, and 20) and reconstructed the latitudinal temperature gradient using our model for each of these sample sizes and gradient types. Using the same idealised gradients, we also tested whether our model could accurately reconstruct latitudinal temperature gradients using the palaeogeographic distribution of Eocene samples (n = 34), providing an empirical example distribution that captures both limited sample size and skewed geographic distributions.</w:t>
+        <w:t xml:space="preserve">To test whether our logistic regression model can adequately describe different latitudinal temperature gradients at various sample sizes, we generated four idealised gradients that emulate potential climatic states throughout Earth’s geological history: extreme icehouse, icehouse, greenhouse and extreme greenhouse (REF). We then randomly sampled (1000 iterations) these gradients using increasing sample sizes (5, 10, and 20) and reconstructed the latitudinal temperature gradient using our model for each of these sample sizes and gradient types. Using the same idealised gradients, we also tested whether our model could accurately reconstruct latitudinal temperature gradients using the palaeogeographic distribution of Eocene samples (n = 34), providing an empirical example distribution that captures both limited sample size and skewed geographic distributions. To assess how well the modeled gradients reconstructed from limited sampling fit the idealised gradients, we calculated an R^2 for Bayesian regression models</w:t>
+      </w:r>
+      <w:r>
+        <w:t xml:space="preserve"> </w:t>
+      </w:r>
+      <w:r>
+        <w:t xml:space="preserve">(Gelman et al., 2019)</w:t>
+      </w:r>
+      <w:r>
+        <w:t xml:space="preserve">. For every iteration from the posterior, we intercepted the modeled and the idealised gradient in intervals of 1</w:t>
+      </w:r>
+      <m:oMath>
+        <m:sSup>
+          <m:e>
+            <m:r>
+              <m:t>​</m:t>
+            </m:r>
+          </m:e>
+          <m:sup>
+            <m:r>
+              <m:rPr>
+                <m:sty m:val="p"/>
+              </m:rPr>
+              <m:t>∘</m:t>
+            </m:r>
+          </m:sup>
+        </m:sSup>
+      </m:oMath>
+      <w:r>
+        <w:t xml:space="preserve"> </w:t>
+      </w:r>
+      <w:r>
+        <w:t xml:space="preserve">latitude, and calculated the R^2 based on these values. We report the median, and 2.5th and 97.5th percentile of the resulting R^2 measures.</w:t>
       </w:r>
     </w:p>
     <w:p>
@@ -4353,7 +4721,7 @@
         <w:pStyle w:val="BodyText"/>
       </w:pPr>
       <w:r>
-        <w:t xml:space="preserve">We also used our model to estimate the modern sea surface temperature gradient, using annual sea surface mean temperatures from Bio-Oracle</w:t>
+        <w:t xml:space="preserve">To test whether out model can accurately model the the modern sea surface temperature gradient, and to facilitate comparison with the Eocene gradient, we applied our model to annual sea surface mean temperatures from Bio-Oracle</w:t>
       </w:r>
       <w:r>
         <w:t xml:space="preserve"> </w:t>
@@ -4409,7 +4777,30 @@
         <w:t xml:space="preserve"> </w:t>
       </w:r>
       <w:r>
-        <w:t xml:space="preserve">raster (n = 46,131)</w:t>
+        <w:t xml:space="preserve">raster (n = 46,131). The R^2 for the modern gradient was calculated as described above, comparing the modeled gradient and the empirical temperature averages in 1</w:t>
+      </w:r>
+      <m:oMath>
+        <m:sSup>
+          <m:e>
+            <m:r>
+              <m:t>​</m:t>
+            </m:r>
+          </m:e>
+          <m:sup>
+            <m:r>
+              <m:rPr>
+                <m:sty m:val="p"/>
+              </m:rPr>
+              <m:t>∘</m:t>
+            </m:r>
+          </m:sup>
+        </m:sSup>
+      </m:oMath>
+      <w:r>
+        <w:t xml:space="preserve"> </w:t>
+      </w:r>
+      <w:r>
+        <w:t xml:space="preserve">latitude bins. Only the medians are reported for the modern gradient, as the 95% credible intervals are extremely narrow due to the high precision of the posterior estimates.</w:t>
       </w:r>
     </w:p>
     <w:p>
@@ -4417,7 +4808,7 @@
         <w:pStyle w:val="BodyText"/>
       </w:pPr>
       <w:r>
-        <w:t xml:space="preserve">To reconstruct the idealised gradients and the modern gradient, we used a simplified, non-hierarchical version of our model, as every location is associated with only one temperature value. We thus substituted temperature (</w:t>
+        <w:t xml:space="preserve">To reconstruct the idealised gradients and the modern gradient, we used a simplified, non-hierarchical version of our model, as every location is associated with only one temperature value, making the hierarchical structure superfluous. We thus substituted temperature (</w:t>
       </w:r>
       <m:oMath>
         <m:sSub>
@@ -4562,10 +4953,10 @@
         <w:t xml:space="preserve"> </w:t>
       </w:r>
       <w:r>
-        <w:t xml:space="preserve">(see Gelman et al., 2013)</w:t>
-      </w:r>
-      <w:r>
-        <w:t xml:space="preserve">. Posterior inference on the modern gradient is based on four chains with 60,000 iterations each, 10,000 of which were discarded as burn-in, and keeping every 10th iteration, resulting in a total of 20,000 iterations. The re-sampled, simulated gradients were estimated in one chain with 10,000 iterations for each of the 1,000 random samples. 5,000 iterations each were discarded as burn-in, and every 25th iteration was kept, resulting in a total of 200,000 iterations across all 1,000 model runs. For the simulated gradients with an Eocene sampling distribution, a single chain with 250,000 iterations was used, thinned to 10,000 iterations after burn-in. For the Eocene model, we ran four chains with 600,000 iterations each, discarding 100,000 as burn-in and keeping every 100th iteration, as the hierarchical model structure results in higher autocorrelation of the chains. The Eocene posterior inference is thus based on a total of 20,000 iterations with low autocorrelation (effective multivariate sample size for</w:t>
+        <w:t xml:space="preserve">(see Gilks et al., 1995; Gelman et al., 2013)</w:t>
+      </w:r>
+      <w:r>
+        <w:t xml:space="preserve">. Posterior inference on the modern gradient is based on four chains with 60,000 iterations each, 10,000 of which were discarded as burn-in. Every 10th iteration was retained, resulting in a total of 20,000 iterations with low autocorrelation. The re-sampled, simulated gradients were modeled in one chain with 10,000 iterations for each of the 1,000 random samples. 5,000 iterations each were discarded as burn-in, and every 25th iteration was kept, resulting in a total of 200,000 iterations across all 1,000 model runs. For the simulated gradients with an Eocene sampling distribution, a single chain with 250,000 iterations was used, thinned to 10,000 iterations after burn-in. For the Eocene model, we ran four chains with 600,000 iterations each, discarding 100,000 as burn-in and keeping every 100th iteration, as the hierarchical model structure results in higher autocorrelation of the chains. The Eocene posterior inference is thus based on a total of 20,000 iterations with low autocorrelation (effective multivariate sample size for</w:t>
       </w:r>
       <w:r>
         <w:t xml:space="preserve"> </w:t>
@@ -4619,7 +5010,7 @@
       </w:r>
     </w:p>
     <w:bookmarkEnd w:id="42"/>
-    <w:bookmarkStart w:id="43" w:name="processing-of-model-results"/>
+    <w:bookmarkStart w:id="44" w:name="processing-of-model-results"/>
     <w:p>
       <w:pPr>
         <w:pStyle w:val="Heading2"/>
@@ -4707,61 +5098,44 @@
         <w:pStyle w:val="BodyText"/>
       </w:pPr>
       <w:r>
-        <w:t xml:space="preserve">The latitudinal gradient is calculated as the difference between the modeled temperature at the equator (0 deg latitude) and at the poles (90 deg absolute latitude). Given the sigmoidal shape of the modern as well as the Eocene gradient (see Fig. 4), this results in only slightly higher estimates of the gradient than when comparing e.g. the zonal average of equatorial and high-latitude temperatures, as is done in some earlier studies</w:t>
-      </w:r>
-      <w:r>
-        <w:t xml:space="preserve"> </w:t>
-      </w:r>
-      <w:r>
-        <w:t xml:space="preserve">(e.g. Evans et al., 2018)</w:t>
-      </w:r>
-      <w:r>
-        <w:t xml:space="preserve">.</w:t>
-      </w:r>
-    </w:p>
-    <w:p>
-      <w:pPr>
-        <w:pStyle w:val="BodyText"/>
-      </w:pPr>
-      <w:r>
-        <w:t xml:space="preserve">Differences between Eocene and modern temperatures at a certain latitude were calculated by randomly pairing all iterations of the posterior from the Eocene and modern temperature gradient model, calculating the Eocene and modern temperature using the respective iterations, taking the difference, and then calculating the median (</w:t>
+        <w:t xml:space="preserve">The latitudinal gradient is calculated as the difference between the modeled temperature at the equator (0</w:t>
       </w:r>
       <m:oMath>
         <m:sSup>
           <m:e>
             <m:r>
-              <m:t>2.5</m:t>
+              <m:t>​</m:t>
             </m:r>
           </m:e>
           <m:sup>
             <m:r>
-              <m:t>t</m:t>
-            </m:r>
-            <m:r>
-              <m:t>h</m:t>
+              <m:rPr>
+                <m:sty m:val="p"/>
+              </m:rPr>
+              <m:t>∘</m:t>
             </m:r>
           </m:sup>
         </m:sSup>
       </m:oMath>
       <w:r>
-        <w:t xml:space="preserve">,</w:t>
-      </w:r>
-      <w:r>
-        <w:t xml:space="preserve"> </w:t>
+        <w:t xml:space="preserve"> </w:t>
+      </w:r>
+      <w:r>
+        <w:t xml:space="preserve">latitude) and at the poles (90</w:t>
       </w:r>
       <m:oMath>
         <m:sSup>
           <m:e>
             <m:r>
-              <m:t>97.5</m:t>
+              <m:t>​</m:t>
             </m:r>
           </m:e>
           <m:sup>
             <m:r>
-              <m:t>t</m:t>
-            </m:r>
-            <m:r>
-              <m:t>h</m:t>
+              <m:rPr>
+                <m:sty m:val="p"/>
+              </m:rPr>
+              <m:t>∘</m:t>
             </m:r>
           </m:sup>
         </m:sSup>
@@ -4770,7 +5144,16 @@
         <w:t xml:space="preserve"> </w:t>
       </w:r>
       <w:r>
-        <w:t xml:space="preserve">percentile) from all pairs of iterations.</w:t>
+        <w:t xml:space="preserve">absolute latitude). Given the sigmoidal shape of the modern as well as the Eocene gradient (see Fig. 4), this results in only slightly higher estimates of the gradient than when comparing e.g. the zonal average of equatorial and high-latitude temperatures, as is done in some earlier studies</w:t>
+      </w:r>
+      <w:r>
+        <w:t xml:space="preserve"> </w:t>
+      </w:r>
+      <w:r>
+        <w:t xml:space="preserve">(e.g. Evans et al., 2018)</w:t>
+      </w:r>
+      <w:r>
+        <w:t xml:space="preserve">.</w:t>
       </w:r>
     </w:p>
     <w:p>
@@ -4778,7 +5161,7 @@
         <w:pStyle w:val="BodyText"/>
       </w:pPr>
       <w:r>
-        <w:t xml:space="preserve">Global average temperatures were calculated by taking the weighted mean of the median (</w:t>
+        <w:t xml:space="preserve">Differences between Eocene and modern temperatures at a certain latitude were calculated by randomly pairing all iterations of the posterior from the Eocene and modern temperature gradient model, calculating the Eocene and modern temperature using the respective iterations, taking the difference, and then calculating the median (</w:t>
       </w:r>
       <m:oMath>
         <m:sSup>
@@ -4824,13 +5207,91 @@
         <w:t xml:space="preserve"> </w:t>
       </w:r>
       <w:r>
-        <w:t xml:space="preserve">percentile) temperature estimates in 1 degree latitudinal bins. The weights were set to the proportion of global surface area in each latitudinal bin, i.e. decreasing with increasing latitude as:</w:t>
+        <w:t xml:space="preserve">percentile) from all pairs of iterations.</w:t>
       </w:r>
     </w:p>
     <w:p>
       <w:pPr>
         <w:pStyle w:val="BodyText"/>
       </w:pPr>
+      <w:r>
+        <w:t xml:space="preserve">Global average temperatures were calculated by taking the weighted mean of the median (</w:t>
+      </w:r>
+      <m:oMath>
+        <m:sSup>
+          <m:e>
+            <m:r>
+              <m:t>2.5</m:t>
+            </m:r>
+          </m:e>
+          <m:sup>
+            <m:r>
+              <m:t>t</m:t>
+            </m:r>
+            <m:r>
+              <m:t>h</m:t>
+            </m:r>
+          </m:sup>
+        </m:sSup>
+      </m:oMath>
+      <w:r>
+        <w:t xml:space="preserve">,</w:t>
+      </w:r>
+      <w:r>
+        <w:t xml:space="preserve"> </w:t>
+      </w:r>
+      <m:oMath>
+        <m:sSup>
+          <m:e>
+            <m:r>
+              <m:t>97.5</m:t>
+            </m:r>
+          </m:e>
+          <m:sup>
+            <m:r>
+              <m:t>t</m:t>
+            </m:r>
+            <m:r>
+              <m:t>h</m:t>
+            </m:r>
+          </m:sup>
+        </m:sSup>
+      </m:oMath>
+      <w:r>
+        <w:t xml:space="preserve"> </w:t>
+      </w:r>
+      <w:r>
+        <w:t xml:space="preserve">percentile) temperature estimates in 1</w:t>
+      </w:r>
+      <m:oMath>
+        <m:sSup>
+          <m:e>
+            <m:r>
+              <m:t>​</m:t>
+            </m:r>
+          </m:e>
+          <m:sup>
+            <m:r>
+              <m:rPr>
+                <m:sty m:val="p"/>
+              </m:rPr>
+              <m:t>∘</m:t>
+            </m:r>
+          </m:sup>
+        </m:sSup>
+      </m:oMath>
+      <w:r>
+        <w:t xml:space="preserve"> </w:t>
+      </w:r>
+      <w:r>
+        <w:t xml:space="preserve">latitudinal bins. The weights were set to the proportion of global surface area in each latitudinal bin, i.e. decreasing with increasing latitude as:</w:t>
+      </w:r>
+    </w:p>
+    <w:p>
+      <w:pPr>
+        <w:pStyle w:val="BodyText"/>
+      </w:pPr>
+      <w:bookmarkStart w:id="43" w:name="eq-weights"/>
       <m:oMathPara>
         <m:oMathParaPr>
           <m:jc m:val="center"/>
@@ -4955,8 +5416,25 @@
             </m:rPr>
             <m:t>,</m:t>
           </m:r>
+          <m:r>
+            <m:t>  </m:t>
+          </m:r>
+          <m:d>
+            <m:dPr>
+              <m:begChr m:val="("/>
+              <m:endChr m:val=")"/>
+              <m:sepChr m:val=""/>
+              <m:grow/>
+            </m:dPr>
+            <m:e>
+              <m:r>
+                <m:t>11</m:t>
+              </m:r>
+            </m:e>
+          </m:d>
         </m:oMath>
       </m:oMathPara>
+      <w:bookmarkEnd w:id="43"/>
     </w:p>
     <w:p>
       <w:pPr>
@@ -4969,12 +5447,18 @@
         <w:t xml:space="preserve"> </w:t>
       </w:r>
       <m:oMath>
-        <m:r>
-          <m:t>α</m:t>
-        </m:r>
-        <m:r>
-          <m:t>1</m:t>
-        </m:r>
+        <m:sSub>
+          <m:e>
+            <m:r>
+              <m:t>α</m:t>
+            </m:r>
+          </m:e>
+          <m:sub>
+            <m:r>
+              <m:t>1</m:t>
+            </m:r>
+          </m:sub>
+        </m:sSub>
       </m:oMath>
       <w:r>
         <w:t xml:space="preserve"> </w:t>
@@ -4986,12 +5470,18 @@
         <w:t xml:space="preserve"> </w:t>
       </w:r>
       <m:oMath>
-        <m:r>
-          <m:t>α</m:t>
-        </m:r>
-        <m:r>
-          <m:t>2</m:t>
-        </m:r>
+        <m:sSub>
+          <m:e>
+            <m:r>
+              <m:t>α</m:t>
+            </m:r>
+          </m:e>
+          <m:sub>
+            <m:r>
+              <m:t>2</m:t>
+            </m:r>
+          </m:sub>
+        </m:sSub>
       </m:oMath>
       <w:r>
         <w:t xml:space="preserve"> </w:t>
@@ -5011,8 +5501,8 @@
         <w:t xml:space="preserve">.</w:t>
       </w:r>
     </w:p>
-    <w:bookmarkEnd w:id="43"/>
     <w:bookmarkEnd w:id="44"/>
+    <w:bookmarkEnd w:id="45"/>
     <w:bookmarkStart w:id="60" w:name="results"/>
     <w:p>
       <w:pPr>
@@ -5022,13 +5512,13 @@
         <w:t xml:space="preserve">Results</w:t>
       </w:r>
     </w:p>
-    <w:bookmarkStart w:id="53" w:name="model-validation-1"/>
+    <w:bookmarkStart w:id="54" w:name="model-validation-and-modern-gradient"/>
     <w:p>
       <w:pPr>
         <w:pStyle w:val="Heading2"/>
       </w:pPr>
       <w:r>
-        <w:t xml:space="preserve">Model validation</w:t>
+        <w:t xml:space="preserve">Model validation and modern gradient</w:t>
       </w:r>
     </w:p>
     <w:tbl>
@@ -5043,7 +5533,7 @@
       <w:tr>
         <w:tc>
           <w:tcPr/>
-          <w:bookmarkStart w:id="48" w:name="fig-2"/>
+          <w:bookmarkStart w:id="49" w:name="fig-2"/>
           <w:p>
             <w:pPr>
               <w:jc w:val="center"/>
@@ -5053,18 +5543,18 @@
                 <wp:inline>
                   <wp:extent cx="5399999" cy="5399999"/>
                   <wp:effectExtent b="0" l="0" r="0" t="0"/>
-                  <wp:docPr descr="" title="" id="46" name="Picture"/>
+                  <wp:docPr descr="" title="" id="47" name="Picture"/>
                   <a:graphic>
                     <a:graphicData uri="http://schemas.openxmlformats.org/drawingml/2006/picture">
                       <pic:pic>
                         <pic:nvPicPr>
-                          <pic:cNvPr descr="../figures/fig_2.png" id="47" name="Picture"/>
+                          <pic:cNvPr descr="../figures/fig_2.png" id="48" name="Picture"/>
                           <pic:cNvPicPr>
                             <a:picLocks noChangeArrowheads="1" noChangeAspect="1"/>
                           </pic:cNvPicPr>
                         </pic:nvPicPr>
                         <pic:blipFill>
-                          <a:blip r:embed="rId45"/>
+                          <a:blip r:embed="rId46"/>
                           <a:stretch>
                             <a:fillRect/>
                           </a:stretch>
@@ -5101,7 +5591,7 @@
               <w:pStyle w:val="ImageCaption"/>
             </w:pPr>
             <w:r>
-              <w:t xml:space="preserve">Figure 2: Model reconstructions of simulated latitudinal temperature gradients at various sample sizes. Each column depicts a different reconstruction for given sample sizes: 5, 10, 20, and 34 (sample size for the EECO). Each row depicts a different simulated latitudinal temperature gradient that represents idealised climatic states: extreme greenhouse, greenhouse, icehouse, extreme icehouse. The black line illustrates the simulated gradient. The blue line depicts the reconstructed gradient represented by the median sea surface temperature value estimated from 1000 model runs. The blue shading depicts the 90%, 95%, and 99% credible intervals. Bold black text within each panel depicts the coefficient of determination (</w:t>
+              <w:t xml:space="preserve">Figure 2: Model reconstructions of simulated latitudinal temperature gradients at various sample sizes. Each column depicts a different reconstruction for given sample sizes: 5, 10, 20, and 34 (EECO sample size). Each row depicts a different simulated latitudinal temperature gradient that represents idealised climatic states: extreme greenhouse, greenhouse, icehouse, extreme icehouse. The black line illustrates the simulated gradient. The blue line depicts the reconstructed gradient represented by the median sea surface temperature value estimated from 1000 model runs. The blue shading depicts the 90%, 95%, and 99% credible intervals. Bold black text within each panel depicts the coefficient of determination (</w:t>
             </w:r>
             <w:r>
               <w:rPr>
@@ -5120,7 +5610,7 @@
               <w:t xml:space="preserve"> </w:t>
             </w:r>
             <w:r>
-              <w:t xml:space="preserve">value) for estimating goodness of fit between the simulated and modelled gradient. The median (50%)</w:t>
+              <w:t xml:space="preserve">value) for estimating goodness of fit between the simulated and modeled gradient. The median (50%)</w:t>
             </w:r>
             <w:r>
               <w:t xml:space="preserve"> </w:t>
@@ -5145,18 +5635,11 @@
               <w:t xml:space="preserve">value along with the 2.5% and 97.5% confidence intervals from the 1000 model runs are shown. Each gradient is depicted in absolute latitude.</w:t>
             </w:r>
           </w:p>
-          <w:bookmarkEnd w:id="48"/>
+          <w:bookmarkEnd w:id="49"/>
         </w:tc>
       </w:tr>
     </w:tbl>
-    <w:p>
-      <w:pPr>
-        <w:pStyle w:val="BodyText"/>
-      </w:pPr>
-      <w:r>
-        <w:t xml:space="preserve">[Fig 3 - Modern gradient]</w:t>
-      </w:r>
-    </w:p>
+    <w:p/>
     <w:tbl>
       <w:tblPr>
         <w:tblStyle w:val="Table"/>
@@ -5169,7 +5652,7 @@
       <w:tr>
         <w:tc>
           <w:tcPr/>
-          <w:bookmarkStart w:id="52" w:name="fig-3"/>
+          <w:bookmarkStart w:id="53" w:name="fig-3"/>
           <w:p>
             <w:pPr>
               <w:jc w:val="center"/>
@@ -5179,18 +5662,18 @@
                 <wp:inline>
                   <wp:extent cx="3599999" cy="3599999"/>
                   <wp:effectExtent b="0" l="0" r="0" t="0"/>
-                  <wp:docPr descr="" title="" id="50" name="Picture"/>
+                  <wp:docPr descr="" title="" id="51" name="Picture"/>
                   <a:graphic>
                     <a:graphicData uri="http://schemas.openxmlformats.org/drawingml/2006/picture">
                       <pic:pic>
                         <pic:nvPicPr>
-                          <pic:cNvPr descr="../figures/fig_3.png" id="51" name="Picture"/>
+                          <pic:cNvPr descr="../figures/fig_3.png" id="52" name="Picture"/>
                           <pic:cNvPicPr>
                             <a:picLocks noChangeArrowheads="1" noChangeAspect="1"/>
                           </pic:cNvPicPr>
                         </pic:nvPicPr>
                         <pic:blipFill>
-                          <a:blip r:embed="rId49"/>
+                          <a:blip r:embed="rId50"/>
                           <a:stretch>
                             <a:fillRect/>
                           </a:stretch>
@@ -5230,7 +5713,7 @@
               <w:t xml:space="preserve">Figure 3: Estimate of the present-day latitudinal temperature gradient using the Bayesian hierarchical model. The present-day empirical (black line) latitudinal temperature gradient (mean sea surface temperature) and that estimated by the Bayesian hierarchical model (green line) when using all cell values from the Bio-ORACLE grid of mean sea surface temperature. Grey points depict the individual cell values of the Bio-ORACLE grid.</w:t>
             </w:r>
           </w:p>
-          <w:bookmarkEnd w:id="52"/>
+          <w:bookmarkEnd w:id="53"/>
         </w:tc>
       </w:tr>
     </w:tbl>
@@ -5239,7 +5722,56 @@
         <w:pStyle w:val="BodyText"/>
       </w:pPr>
       <w:r>
-        <w:t xml:space="preserve">The average modern temperature gradient can be closely approximated with our model when using the full modern SST dataset (Fig. 3a); almost all of the variation in the empirical median temperatures in bins of 1 deg absolute latitude is explained by the modelled gradient (</w:t>
+        <w:t xml:space="preserve">Our Bayesian model is able to accurately model a range of idealised temperature gradients, ranging from extreme icehouse to</w:t>
+      </w:r>
+      <w:r>
+        <w:t xml:space="preserve"> </w:t>
+      </w:r>
+      <w:r>
+        <w:t xml:space="preserve">“</w:t>
+      </w:r>
+      <w:r>
+        <w:t xml:space="preserve">super greenhouse</w:t>
+      </w:r>
+      <w:r>
+        <w:t xml:space="preserve">”</w:t>
+      </w:r>
+      <w:r>
+        <w:t xml:space="preserve"> </w:t>
+      </w:r>
+      <w:r>
+        <w:t xml:space="preserve">scenarios (Fig. 2). Random latitudinal sampling results in highly accurate reconstructions already at a sample size of 10 for the icehouse scenarios (95 % CI of R^2 &gt; 0.9). Greenhouse scenarios require more random samples to accurately predict high-latitude temperatures. This is because in the absence of high-latitude samples, the modeled gradient is heavily influenced by the priors, which we based on the modern, the only empirically known latitudinal temperature gradient. A sampling distribution resembling that of the early Eocene data set used in this study allows for a highly accurate reconstruction of even the extreme greenhouse scenario (95 % CI of R^2 &gt; 0.95).</w:t>
+      </w:r>
+    </w:p>
+    <w:p>
+      <w:pPr>
+        <w:pStyle w:val="BodyText"/>
+      </w:pPr>
+      <w:r>
+        <w:t xml:space="preserve">The average, modern temperature gradient can be closely approximated with our model when using the full modern SST dataset (Fig. 3); almost all of the variation in the empirical median temperatures in bins of 1</w:t>
+      </w:r>
+      <m:oMath>
+        <m:sSup>
+          <m:e>
+            <m:r>
+              <m:t>​</m:t>
+            </m:r>
+          </m:e>
+          <m:sup>
+            <m:r>
+              <m:rPr>
+                <m:sty m:val="p"/>
+              </m:rPr>
+              <m:t>∘</m:t>
+            </m:r>
+          </m:sup>
+        </m:sSup>
+      </m:oMath>
+      <w:r>
+        <w:t xml:space="preserve"> </w:t>
+      </w:r>
+      <w:r>
+        <w:t xml:space="preserve">absolute latitude is explained by the modeled gradient (</w:t>
       </w:r>
       <m:oMath>
         <m:sSup>
@@ -5265,44 +5797,71 @@
         </m:r>
       </m:oMath>
       <w:r>
-        <w:t xml:space="preserve">). Reducing the amount and the spatial coverage of data points to match the early Eocene sampling distribution (</w:t>
-      </w:r>
-      <m:oMath>
-        <m:r>
-          <m:t>n</m:t>
-        </m:r>
-        <m:r>
-          <m:rPr>
-            <m:sty m:val="p"/>
-          </m:rPr>
-          <m:t>=</m:t>
-        </m:r>
-        <m:r>
-          <m:t>34</m:t>
-        </m:r>
-      </m:oMath>
-      <w:r>
-        <w:t xml:space="preserve">) still results in a close match of the modeled gradient with the empirical gradient (Fig. 3b). The 95% credible interval (CI) of reconstructed gradients (Fig. 3b) is noticeably narrower than the spread of empirical temperature values (Fig. 3a). The modern, latitudinal gradient, modeled with all data, spans 29.6 degC from the equator to the poles. When modeled with only the early Eocene sampling locations, the median temperature gradient is 29.3 (95% CI: 27.0 - 31.6) degC. A random sampling of modern temperatures at latitudes corresponding to the sampled Eocene palaeolatitudes would thus allow the reconstruction of the modern latitudinal temperature gradient with good accuracy, with expected deviations from the actual gradient as low as -2.6 to 2.1 degC (95 % CI).</w:t>
-      </w:r>
-    </w:p>
-    <w:p>
-      <w:pPr>
-        <w:pStyle w:val="BodyText"/>
-      </w:pPr>
-      <w:r>
-        <w:t xml:space="preserve">Additional model runs with simulated SST data show that latitudinal gradients following a flat, linear or quadratic function can also be adequately reconstructed by our model (Fig. S4). The generalised logistic function underlying the reconstruction leads to the inferred gradient being pushed towards a sigmoidal shape in the absence of proxies (see very high latitudes in Fig. S4a,c). This is intended, as in the absence of data, the shape of the reconstructed gradient should be broadly similar to the sigmoidal shape of the modern SST gradient, as it is the only empirically observed SST gradient.</w:t>
-      </w:r>
-    </w:p>
-    <w:p>
-      <w:pPr>
-        <w:pStyle w:val="BodyText"/>
-      </w:pPr>
-      <w:r>
-        <w:t xml:space="preserve">Modeling the latitudinal temperature gradient facilitates accurate reconstruction of global mean surface temperatures (GMST). The modern, global mean sea surface temperature (GMsST) estimate is 17.6 degC when using the full, modern data set. When reduced to the early Eocene sampling distribution, the modern GMsST is estimated at 17.8 (16.8 - 18.8) degC. The deviations from the full modern estimate are again very low, with a 95 % credible interval of -0.8 to 1.3 degC.</w:t>
-      </w:r>
-    </w:p>
-    <w:bookmarkEnd w:id="53"/>
-    <w:bookmarkStart w:id="54" w:name="eeco-reconstruction"/>
+        <w:t xml:space="preserve">). The empirical gradient spans 29.3</w:t>
+      </w:r>
+      <m:oMath>
+        <m:sSup>
+          <m:e>
+            <m:r>
+              <m:t>​</m:t>
+            </m:r>
+          </m:e>
+          <m:sup>
+            <m:r>
+              <m:rPr>
+                <m:sty m:val="p"/>
+              </m:rPr>
+              <m:t>∘</m:t>
+            </m:r>
+          </m:sup>
+        </m:sSup>
+      </m:oMath>
+      <w:r>
+        <w:t xml:space="preserve">C from the equator to the poles, the modeled gradient is only very slightly higher at 29.6</w:t>
+      </w:r>
+      <m:oMath>
+        <m:sSup>
+          <m:e>
+            <m:r>
+              <m:t>​</m:t>
+            </m:r>
+          </m:e>
+          <m:sup>
+            <m:r>
+              <m:rPr>
+                <m:sty m:val="p"/>
+              </m:rPr>
+              <m:t>∘</m:t>
+            </m:r>
+          </m:sup>
+        </m:sSup>
+      </m:oMath>
+      <w:r>
+        <w:t xml:space="preserve">C. The modern, global men sea surface temperature based on our modeled gradient is 17.6</w:t>
+      </w:r>
+      <m:oMath>
+        <m:sSup>
+          <m:e>
+            <m:r>
+              <m:t>​</m:t>
+            </m:r>
+          </m:e>
+          <m:sup>
+            <m:r>
+              <m:rPr>
+                <m:sty m:val="p"/>
+              </m:rPr>
+              <m:t>∘</m:t>
+            </m:r>
+          </m:sup>
+        </m:sSup>
+      </m:oMath>
+      <w:r>
+        <w:t xml:space="preserve">C.</w:t>
+      </w:r>
+    </w:p>
+    <w:bookmarkEnd w:id="54"/>
+    <w:bookmarkStart w:id="59" w:name="eeco-reconstruction"/>
     <w:p>
       <w:pPr>
         <w:pStyle w:val="Heading2"/>
@@ -5316,7 +5875,127 @@
         <w:pStyle w:val="FirstParagraph"/>
       </w:pPr>
       <w:r>
-        <w:t xml:space="preserve">The modeled Eocene temperature gradient is starkly different from the modern (Fig 4). Modelled, median equatorial temperatures are 4.2 (0.2 - 8.3) degC higher for the EECO, and polar temperatures are higher by 25.0 (17.0 - 29.1) degC. This results in a flattened latitudinal temperature gradient of 9.0 ( 2.5 - 17.8) degC for the EECO, as opposed to 29.6 degC for the modern. To facilitate the comparison with latitudinal gradients reported in the literature, which sometimes do not report temperatures in very high latitudes, we report also the EECO gradient between the equator and the modern-day polar circle (66.6 deg), which is slightly lower at 7.8 ( 2.2 - 13.7).</w:t>
+        <w:t xml:space="preserve">The modeled Eocene temperature gradient is starkly different from the modern (Fig 4). Modelled, median equatorial temperatures are 4.2 (0.2 - 8.3)</w:t>
+      </w:r>
+      <m:oMath>
+        <m:sSup>
+          <m:e>
+            <m:r>
+              <m:t>​</m:t>
+            </m:r>
+          </m:e>
+          <m:sup>
+            <m:r>
+              <m:rPr>
+                <m:sty m:val="p"/>
+              </m:rPr>
+              <m:t>∘</m:t>
+            </m:r>
+          </m:sup>
+        </m:sSup>
+      </m:oMath>
+      <w:r>
+        <w:t xml:space="preserve">C higher for the EECO, and polar temperatures are higher by 25.0 (17.0 - 29.1)</w:t>
+      </w:r>
+      <m:oMath>
+        <m:sSup>
+          <m:e>
+            <m:r>
+              <m:t>​</m:t>
+            </m:r>
+          </m:e>
+          <m:sup>
+            <m:r>
+              <m:rPr>
+                <m:sty m:val="p"/>
+              </m:rPr>
+              <m:t>∘</m:t>
+            </m:r>
+          </m:sup>
+        </m:sSup>
+      </m:oMath>
+      <w:r>
+        <w:t xml:space="preserve">C. This results in a flattened latitudinal temperature gradient of 9.0 ( 2.5 - 17.8)</w:t>
+      </w:r>
+      <m:oMath>
+        <m:sSup>
+          <m:e>
+            <m:r>
+              <m:t>​</m:t>
+            </m:r>
+          </m:e>
+          <m:sup>
+            <m:r>
+              <m:rPr>
+                <m:sty m:val="p"/>
+              </m:rPr>
+              <m:t>∘</m:t>
+            </m:r>
+          </m:sup>
+        </m:sSup>
+      </m:oMath>
+      <w:r>
+        <w:t xml:space="preserve">C for the EECO, as opposed to 29.6</w:t>
+      </w:r>
+      <m:oMath>
+        <m:sSup>
+          <m:e>
+            <m:r>
+              <m:t>​</m:t>
+            </m:r>
+          </m:e>
+          <m:sup>
+            <m:r>
+              <m:rPr>
+                <m:sty m:val="p"/>
+              </m:rPr>
+              <m:t>∘</m:t>
+            </m:r>
+          </m:sup>
+        </m:sSup>
+      </m:oMath>
+      <w:r>
+        <w:t xml:space="preserve">C for the modern. To facilitate the comparison with latitudinal gradients reported in the literature, which sometimes do not report temperatures in very high latitudes, we report also the EECO gradient between the equator and the modern-day polar circle (66.6</w:t>
+      </w:r>
+      <m:oMath>
+        <m:sSup>
+          <m:e>
+            <m:r>
+              <m:t>​</m:t>
+            </m:r>
+          </m:e>
+          <m:sup>
+            <m:r>
+              <m:rPr>
+                <m:sty m:val="p"/>
+              </m:rPr>
+              <m:t>∘</m:t>
+            </m:r>
+          </m:sup>
+        </m:sSup>
+      </m:oMath>
+      <w:r>
+        <w:t xml:space="preserve">), which is slightly lower at 7.8 ( 2.2 - 13.7)</w:t>
+      </w:r>
+      <m:oMath>
+        <m:sSup>
+          <m:e>
+            <m:r>
+              <m:t>​</m:t>
+            </m:r>
+          </m:e>
+          <m:sup>
+            <m:r>
+              <m:rPr>
+                <m:sty m:val="p"/>
+              </m:rPr>
+              <m:t>∘</m:t>
+            </m:r>
+          </m:sup>
+        </m:sSup>
+      </m:oMath>
+      <w:r>
+        <w:t xml:space="preserve">C.</w:t>
       </w:r>
     </w:p>
     <w:p>
@@ -5332,7 +6011,27 @@
         </m:r>
       </m:oMath>
       <w:r>
-        <w:t xml:space="preserve">) of the EECO gradient, 4.9 (3.8 - 6.5) degC, more than twice as high than</w:t>
+        <w:t xml:space="preserve">) of the EECO gradient, 4.9 (3.8 - 6.5)</w:t>
+      </w:r>
+      <m:oMath>
+        <m:sSup>
+          <m:e>
+            <m:r>
+              <m:t>​</m:t>
+            </m:r>
+          </m:e>
+          <m:sup>
+            <m:r>
+              <m:rPr>
+                <m:sty m:val="p"/>
+              </m:rPr>
+              <m:t>∘</m:t>
+            </m:r>
+          </m:sup>
+        </m:sSup>
+      </m:oMath>
+      <w:r>
+        <w:t xml:space="preserve">C, more than twice as high than</w:t>
       </w:r>
       <w:r>
         <w:t xml:space="preserve"> </w:t>
@@ -5354,7 +6053,87 @@
         <w:pStyle w:val="BodyText"/>
       </w:pPr>
       <w:r>
-        <w:t xml:space="preserve">The early Eocene GMsST is estimated at 28.7 (26.7 - 30.7) degC, 11.1 degC higher than the modern. A model run excluding the ecological proxies results in a GMsST that is higher by 1.6 (-1.8 - 4.8) degC. The median latitudinal gradient is similar when excluding the ecological proxies, with a median of 9.2 degC, but with a 20% wider 95% CI (Supplementary materials). This indicates that the ecological proxy data are broadly in agreement with the geochemical proxies, while providing additional constraints on the shape of the early Eocene temperature gradient.</w:t>
+        <w:t xml:space="preserve">The early Eocene GMsST is estimated at 28.7 (26.7 - 30.7)</w:t>
+      </w:r>
+      <m:oMath>
+        <m:sSup>
+          <m:e>
+            <m:r>
+              <m:t>​</m:t>
+            </m:r>
+          </m:e>
+          <m:sup>
+            <m:r>
+              <m:rPr>
+                <m:sty m:val="p"/>
+              </m:rPr>
+              <m:t>∘</m:t>
+            </m:r>
+          </m:sup>
+        </m:sSup>
+      </m:oMath>
+      <w:r>
+        <w:t xml:space="preserve">C, 11.1</w:t>
+      </w:r>
+      <m:oMath>
+        <m:sSup>
+          <m:e>
+            <m:r>
+              <m:t>​</m:t>
+            </m:r>
+          </m:e>
+          <m:sup>
+            <m:r>
+              <m:rPr>
+                <m:sty m:val="p"/>
+              </m:rPr>
+              <m:t>∘</m:t>
+            </m:r>
+          </m:sup>
+        </m:sSup>
+      </m:oMath>
+      <w:r>
+        <w:t xml:space="preserve">C higher than the modern. A model run excluding the ecological proxies increases the GMsST by 1.6 (-1.8 - 4.8)</w:t>
+      </w:r>
+      <m:oMath>
+        <m:sSup>
+          <m:e>
+            <m:r>
+              <m:t>​</m:t>
+            </m:r>
+          </m:e>
+          <m:sup>
+            <m:r>
+              <m:rPr>
+                <m:sty m:val="p"/>
+              </m:rPr>
+              <m:t>∘</m:t>
+            </m:r>
+          </m:sup>
+        </m:sSup>
+      </m:oMath>
+      <w:r>
+        <w:t xml:space="preserve">C. The median latitudinal gradient is similar when excluding the ecological proxies, with a median of 9.2</w:t>
+      </w:r>
+      <m:oMath>
+        <m:sSup>
+          <m:e>
+            <m:r>
+              <m:t>​</m:t>
+            </m:r>
+          </m:e>
+          <m:sup>
+            <m:r>
+              <m:rPr>
+                <m:sty m:val="p"/>
+              </m:rPr>
+              <m:t>∘</m:t>
+            </m:r>
+          </m:sup>
+        </m:sSup>
+      </m:oMath>
+      <w:r>
+        <w:t xml:space="preserve">C, but with a 20% wider 95% CI (Supplementary materials). This indicates that the ecological proxy data are broadly in agreement with the geochemical proxies, while providing additional constraints on the shape of the early Eocene temperature gradient.</w:t>
       </w:r>
     </w:p>
     <w:p>
@@ -5362,17 +6141,67 @@
         <w:pStyle w:val="BodyText"/>
       </w:pPr>
       <w:r>
-        <w:t xml:space="preserve">Due to the limited spatial coverage of the early Eocene proxy record, and due to the added model complexity of simultaneously estimating a model across both hemispheres, we pooled the proxy data across both hemispheres. Applying the model separately to each hemispheres results in substantial differences in hemispherical, average temperatures, with the southern hemisphere being warmer by 6.5 (3.5 - 9.4) degC. The inferred latitudinal gradient is somewhat steeper in the northern hemisphere ( 4.8 degC, although the 95% CI spans -6.6 to 14.3 degC), but the large uncertainties associated with both gradients, and the lack of polar proxy data in the southern hemisphere preclude a more precise statement (Fig. S3).)</w:t>
-      </w:r>
-    </w:p>
-    <w:bookmarkEnd w:id="54"/>
-    <w:bookmarkStart w:id="59" w:name="X7f5e544d1bcac3bd2271b6293bb498979c343b1"/>
-    <w:p>
-      <w:pPr>
-        <w:pStyle w:val="Heading2"/>
-      </w:pPr>
-      <w:r>
-        <w:t xml:space="preserve">Fig 4 - compare Eocene gradient with modern gradient, also with previous reconstructions / ES models?</w:t>
+        <w:t xml:space="preserve">Due to the limited spatial coverage of the early Eocene proxy record, and due to the added model complexity of simultaneously estimating a model across both hemispheres, we pooled the proxy data across both hemispheres. Applying the model separately to each hemispheres results in substantial differences in hemispherical, average temperatures, with the southern hemisphere being warmer by 6.5 (3.5 - 9.4)</w:t>
+      </w:r>
+      <m:oMath>
+        <m:sSup>
+          <m:e>
+            <m:r>
+              <m:t>​</m:t>
+            </m:r>
+          </m:e>
+          <m:sup>
+            <m:r>
+              <m:rPr>
+                <m:sty m:val="p"/>
+              </m:rPr>
+              <m:t>∘</m:t>
+            </m:r>
+          </m:sup>
+        </m:sSup>
+      </m:oMath>
+      <w:r>
+        <w:t xml:space="preserve">C. The inferred latitudinal gradient is somewhat steeper in the northern hemisphere ( 4.8</w:t>
+      </w:r>
+      <m:oMath>
+        <m:sSup>
+          <m:e>
+            <m:r>
+              <m:t>​</m:t>
+            </m:r>
+          </m:e>
+          <m:sup>
+            <m:r>
+              <m:rPr>
+                <m:sty m:val="p"/>
+              </m:rPr>
+              <m:t>∘</m:t>
+            </m:r>
+          </m:sup>
+        </m:sSup>
+      </m:oMath>
+      <w:r>
+        <w:t xml:space="preserve">C, although the 95% CI spans -6.6 to 14.3</w:t>
+      </w:r>
+      <m:oMath>
+        <m:sSup>
+          <m:e>
+            <m:r>
+              <m:t>​</m:t>
+            </m:r>
+          </m:e>
+          <m:sup>
+            <m:r>
+              <m:rPr>
+                <m:sty m:val="p"/>
+              </m:rPr>
+              <m:t>∘</m:t>
+            </m:r>
+          </m:sup>
+        </m:sSup>
+      </m:oMath>
+      <w:r>
+        <w:t xml:space="preserve">C), but the large uncertainties associated with both gradients, and the lack of polar proxy data in the southern hemisphere preclude a more precise statement (Fig. S3).</w:t>
       </w:r>
     </w:p>
     <w:tbl>
@@ -5445,7 +6274,7 @@
               <w:pStyle w:val="ImageCaption"/>
             </w:pPr>
             <w:r>
-              <w:t xml:space="preserve">Figure 4: Estimates of the present-day and early Eocene climatic optimum latitudinal temperature gradient using the Bayesian hierarchical model. The estimated present-day (green line) and early Eocene climatic optimum (purple line) latitudinal temperature gradient. The respective ribbons (green and purple shading) depict the 95% credible intervals of the estimated gradients. Points within the plot depict the palaeolatitudinal distribution of geochemical (e.g. δ</w:t>
+              <w:t xml:space="preserve">Figure 4: Estimates of the early Eocene climatic optimum and the present-day latitudinal temperature gradient using the Bayesian model. The estimated present-day (turquoise line) and early Eocene climatic optimum (purple line) latitudinal temperature gradient. The respective ribbons (green and purple shading) depict the 95% credible intervals of the estimated gradients. Points within the plot depict the palaeolatitudinal distribution of geochemical (e.g. δ</w:t>
             </w:r>
             <w:r>
               <w:rPr>
@@ -5454,35 +6283,13 @@
               <w:t xml:space="preserve">18</w:t>
             </w:r>
             <w:r>
-              <w:t xml:space="preserve">O) and ecological (e.g. mangroves) data. Geochemical data are plotted by their point estimate temperature value. Ecological data are plotted by their mean temperature values sampled from their respective normal distributions.</w:t>
+              <w:t xml:space="preserve">O) and ecological (e.g. mangroves) data. Geochemical data are plotted by their point estimate temperature value. Ecological data are plotted at the mean temperature values of their respective normal distributions.</w:t>
             </w:r>
           </w:p>
           <w:bookmarkEnd w:id="58"/>
         </w:tc>
       </w:tr>
     </w:tbl>
-    <w:p>
-      <w:pPr>
-        <w:numPr>
-          <w:ilvl w:val="0"/>
-          <w:numId w:val="1002"/>
-        </w:numPr>
-      </w:pPr>
-      <w:r>
-        <w:t xml:space="preserve">x1 Draw samples from the posterior gradient to get a latitudinal gradient of deg C / deg lat with uncertainty (intercept gradient at 0 and 90 deg lat)</w:t>
-      </w:r>
-    </w:p>
-    <w:p>
-      <w:pPr>
-        <w:numPr>
-          <w:ilvl w:val="0"/>
-          <w:numId w:val="1002"/>
-        </w:numPr>
-      </w:pPr>
-      <w:r>
-        <w:t xml:space="preserve">x2 generate global average temperature, and tropical, temperate, polar temperatures in a similar way, accounting for area</w:t>
-      </w:r>
-    </w:p>
     <w:bookmarkEnd w:id="59"/>
     <w:bookmarkEnd w:id="60"/>
     <w:bookmarkStart w:id="64" w:name="discussion"/>
@@ -5682,7 +6489,7 @@
         <w:t xml:space="preserve">(Peppe et al., 2011)</w:t>
       </w:r>
       <w:r>
-        <w:t xml:space="preserve">, with geochemical proxies offers substantial potential for improving quantitative palaeoclimate reconstructions across the Phanerozoic. Our modelling framework offers a straightforward way of integrating ecological climate data with other proxy data: The hierarchical model structure accounts for variation of temperature estimates from proxies at individual localities, which is treated equivalent to the uncertainty associated with the ecological temperature proxies. A local temperature estimate, based on multiple geochemical proxies, thus has the same weight as a local temperature estimate obtained from the occurrence of a climate-sensitive plant community, whilst preserving the uncertainty associated with each estimate.</w:t>
+        <w:t xml:space="preserve">, with geochemical proxies offers substantial potential for improving quantitative palaeoclimate reconstructions across the Phanerozoic. Our modeling framework offers a straightforward way of integrating ecological climate data with other proxy data: The hierarchical model structure accounts for variation of temperature estimates from proxies at individual localities, which is treated equivalent to the uncertainty associated with the ecological temperature proxies. A local temperature estimate, based on multiple geochemical proxies, thus has the same weight as a local temperature estimate obtained from the occurrence of a climate-sensitive plant community, whilst preserving the uncertainty associated with each estimate.</w:t>
       </w:r>
     </w:p>
     <w:p>
@@ -5755,7 +6562,27 @@
         <w:t xml:space="preserve"> </w:t>
       </w:r>
       <w:r>
-        <w:t xml:space="preserve">estimate the SST gradient at 32+-10% of the modern, which would correspond to ~20+- 3degC, using the difference between the mean tropical and deep ocean data. The modeled SST of</w:t>
+        <w:t xml:space="preserve">estimate the SST gradient at 32+-10% of the modern, which would correspond to ~20+- 3</w:t>
+      </w:r>
+      <m:oMath>
+        <m:sSup>
+          <m:e>
+            <m:r>
+              <m:t>​</m:t>
+            </m:r>
+          </m:e>
+          <m:sup>
+            <m:r>
+              <m:rPr>
+                <m:sty m:val="p"/>
+              </m:rPr>
+              <m:t>∘</m:t>
+            </m:r>
+          </m:sup>
+        </m:sSup>
+      </m:oMath>
+      <w:r>
+        <w:t xml:space="preserve">C, using the difference between the mean tropical and deep ocean data. The modeled SST of</w:t>
       </w:r>
       <w:r>
         <w:t xml:space="preserve"> </w:t>
@@ -5767,7 +6594,27 @@
         <w:t xml:space="preserve"> </w:t>
       </w:r>
       <w:r>
-        <w:t xml:space="preserve">using TEX86 is ~ 12 degC, when taking the difference between temperatures at the polar circles and the equator.</w:t>
+        <w:t xml:space="preserve">using TEX86 is ~ 12</w:t>
+      </w:r>
+      <m:oMath>
+        <m:sSup>
+          <m:e>
+            <m:r>
+              <m:t>​</m:t>
+            </m:r>
+          </m:e>
+          <m:sup>
+            <m:r>
+              <m:rPr>
+                <m:sty m:val="p"/>
+              </m:rPr>
+              <m:t>∘</m:t>
+            </m:r>
+          </m:sup>
+        </m:sSup>
+      </m:oMath>
+      <w:r>
+        <w:t xml:space="preserve">C, when taking the difference between temperatures at the polar circles and the equator.</w:t>
       </w:r>
       <w:r>
         <w:t xml:space="preserve"> </w:t>
@@ -5779,7 +6626,27 @@
         <w:t xml:space="preserve"> </w:t>
       </w:r>
       <w:r>
-        <w:t xml:space="preserve">include both terrestrial air temperature and SST estimates in their model of the latitudinal temperature gradient in their Figure S4a; they model a polar circle to equatorial gradient of ~ 13degC. All of those estimates are significantly lower than the SST gradient predicted by an EECO climate model ensemble</w:t>
+        <w:t xml:space="preserve">include both terrestrial air temperature and SST estimates in their model of the latitudinal temperature gradient in their Figure S4a; they model a polar circle to equatorial gradient of ~ 13</w:t>
+      </w:r>
+      <m:oMath>
+        <m:sSup>
+          <m:e>
+            <m:r>
+              <m:t>​</m:t>
+            </m:r>
+          </m:e>
+          <m:sup>
+            <m:r>
+              <m:rPr>
+                <m:sty m:val="p"/>
+              </m:rPr>
+              <m:t>∘</m:t>
+            </m:r>
+          </m:sup>
+        </m:sSup>
+      </m:oMath>
+      <w:r>
+        <w:t xml:space="preserve">C. All of those estimates are significantly lower than the SST gradient predicted by an EECO climate model ensemble</w:t>
       </w:r>
       <w:r>
         <w:t xml:space="preserve"> </w:t>
@@ -5788,7 +6655,27 @@
         <w:t xml:space="preserve">Tierney et al. (2017)</w:t>
       </w:r>
       <w:r>
-        <w:t xml:space="preserve">, which predicts a polar circle to equatorial gradient of 26degC.</w:t>
+        <w:t xml:space="preserve">, which predicts a polar circle to equatorial gradient of 26</w:t>
+      </w:r>
+      <m:oMath>
+        <m:sSup>
+          <m:e>
+            <m:r>
+              <m:t>​</m:t>
+            </m:r>
+          </m:e>
+          <m:sup>
+            <m:r>
+              <m:rPr>
+                <m:sty m:val="p"/>
+              </m:rPr>
+              <m:t>∘</m:t>
+            </m:r>
+          </m:sup>
+        </m:sSup>
+      </m:oMath>
+      <w:r>
+        <w:t xml:space="preserve">C.</w:t>
       </w:r>
       <w:r>
         <w:t xml:space="preserve"> </w:t>
@@ -5800,7 +6687,27 @@
         <w:t xml:space="preserve"> </w:t>
       </w:r>
       <w:r>
-        <w:t xml:space="preserve">show a proxy-based SST gradient of ~ 13degC, and</w:t>
+        <w:t xml:space="preserve">show a proxy-based SST gradient of ~ 13</w:t>
+      </w:r>
+      <m:oMath>
+        <m:sSup>
+          <m:e>
+            <m:r>
+              <m:t>​</m:t>
+            </m:r>
+          </m:e>
+          <m:sup>
+            <m:r>
+              <m:rPr>
+                <m:sty m:val="p"/>
+              </m:rPr>
+              <m:t>∘</m:t>
+            </m:r>
+          </m:sup>
+        </m:sSup>
+      </m:oMath>
+      <w:r>
+        <w:t xml:space="preserve">C, and</w:t>
       </w:r>
       <w:r>
         <w:t xml:space="preserve"> </w:t>
@@ -5812,7 +6719,67 @@
         <w:t xml:space="preserve"> </w:t>
       </w:r>
       <w:r>
-        <w:t xml:space="preserve">model a gradient of ~9degC in the northern and only ~5degC in the southern hemisphere for the early Eocene. Our polar circle to equatorial gradient is lower than most previous estimates at 7.8degC, although the 95% credible interval overlap with several of the listed gradient estimates.</w:t>
+        <w:t xml:space="preserve">model a gradient of ~9</w:t>
+      </w:r>
+      <m:oMath>
+        <m:sSup>
+          <m:e>
+            <m:r>
+              <m:t>​</m:t>
+            </m:r>
+          </m:e>
+          <m:sup>
+            <m:r>
+              <m:rPr>
+                <m:sty m:val="p"/>
+              </m:rPr>
+              <m:t>∘</m:t>
+            </m:r>
+          </m:sup>
+        </m:sSup>
+      </m:oMath>
+      <w:r>
+        <w:t xml:space="preserve">C in the northern and only ~5</w:t>
+      </w:r>
+      <m:oMath>
+        <m:sSup>
+          <m:e>
+            <m:r>
+              <m:t>​</m:t>
+            </m:r>
+          </m:e>
+          <m:sup>
+            <m:r>
+              <m:rPr>
+                <m:sty m:val="p"/>
+              </m:rPr>
+              <m:t>∘</m:t>
+            </m:r>
+          </m:sup>
+        </m:sSup>
+      </m:oMath>
+      <w:r>
+        <w:t xml:space="preserve">C in the southern hemisphere for the early Eocene. Our polar circle to equatorial gradient is lower than most previous estimates at 7.8</w:t>
+      </w:r>
+      <m:oMath>
+        <m:sSup>
+          <m:e>
+            <m:r>
+              <m:t>​</m:t>
+            </m:r>
+          </m:e>
+          <m:sup>
+            <m:r>
+              <m:rPr>
+                <m:sty m:val="p"/>
+              </m:rPr>
+              <m:t>∘</m:t>
+            </m:r>
+          </m:sup>
+        </m:sSup>
+      </m:oMath>
+      <w:r>
+        <w:t xml:space="preserve">C, although the 95% credible interval overlap with several of the listed gradient estimates.</w:t>
       </w:r>
     </w:p>
     <w:p>
@@ -5828,7 +6795,70 @@
         <w:pStyle w:val="BodyText"/>
       </w:pPr>
       <w:r>
-        <w:t xml:space="preserve">In latitudes beyond the polar circle, the discrepancy between our model predictions and those of earlier, proxy-based models increases, as those predict almost linearly decreasing SSTs towards the poles, whereas our median model prediction suggests only a slight decrease beyond the polar circle. However, the scarcity of temperature records in this range leads to widening credible intervals, including the possibility of stronger temperature decreases. Polar temperature estimates from our model are thus conservative in that they admit large uncertainty where data is absent, which is desirable. However, the presence of high proxy-derived temperature estimates at ~ 60 deg latitudes forces the modeled median temperature curve to be too high at ~ 24 degC, relative to the temperatures indicated by the high-latitude mangrove communities (15.6 - 22.5 degC). In contrast, the extrapolated polar temperatures of most previous proxy-based models are likely too low, given the abundance of ecological data indicating temperate or subtropical high-latitude climates during the EECO</w:t>
+        <w:t xml:space="preserve">In latitudes beyond the polar circle, the discrepancy between our model predictions and those of earlier, proxy-based models increases, as those predict almost linearly decreasing SSTs towards the poles, whereas our median model prediction suggests only a slight decrease beyond the polar circle. However, the scarcity of temperature records in this range leads to widening credible intervals, including the possibility of stronger temperature decreases. Polar temperature estimates from our model are thus conservative in that they admit large uncertainty where data is absent, which is desirable. However, the presence of high proxy-derived temperature estimates at ~ 60</w:t>
+      </w:r>
+      <m:oMath>
+        <m:sSup>
+          <m:e>
+            <m:r>
+              <m:t>​</m:t>
+            </m:r>
+          </m:e>
+          <m:sup>
+            <m:r>
+              <m:rPr>
+                <m:sty m:val="p"/>
+              </m:rPr>
+              <m:t>∘</m:t>
+            </m:r>
+          </m:sup>
+        </m:sSup>
+      </m:oMath>
+      <w:r>
+        <w:t xml:space="preserve"> </w:t>
+      </w:r>
+      <w:r>
+        <w:t xml:space="preserve">latitudes forces the modeled median temperature curve to be too high at ~ 24</w:t>
+      </w:r>
+      <m:oMath>
+        <m:sSup>
+          <m:e>
+            <m:r>
+              <m:t>​</m:t>
+            </m:r>
+          </m:e>
+          <m:sup>
+            <m:r>
+              <m:rPr>
+                <m:sty m:val="p"/>
+              </m:rPr>
+              <m:t>∘</m:t>
+            </m:r>
+          </m:sup>
+        </m:sSup>
+      </m:oMath>
+      <w:r>
+        <w:t xml:space="preserve">C, relative to the temperatures indicated by the high-latitude mangrove communities (15.6 - 22.5</w:t>
+      </w:r>
+      <m:oMath>
+        <m:sSup>
+          <m:e>
+            <m:r>
+              <m:t>​</m:t>
+            </m:r>
+          </m:e>
+          <m:sup>
+            <m:r>
+              <m:rPr>
+                <m:sty m:val="p"/>
+              </m:rPr>
+              <m:t>∘</m:t>
+            </m:r>
+          </m:sup>
+        </m:sSup>
+      </m:oMath>
+      <w:r>
+        <w:t xml:space="preserve">C). In contrast, the extrapolated polar temperatures of most previous proxy-based models are likely too low, given the abundance of ecological data indicating temperate or subtropical high-latitude climates during the EECO</w:t>
       </w:r>
       <w:r>
         <w:t xml:space="preserve"> </w:t>
@@ -5907,7 +6937,27 @@
         <w:pStyle w:val="BodyText"/>
       </w:pPr>
       <w:r>
-        <w:t xml:space="preserve">Recent GMsST estimates of the EECO and of the early Eocene range from 23.4 to 37.1 degC, with the lowest GMSTs being derived from d18O, and the higher estimates including TEX86</w:t>
+        <w:t xml:space="preserve">Recent GMsST estimates of the EECO and of the early Eocene range from 23.4 to 37.1</w:t>
+      </w:r>
+      <m:oMath>
+        <m:sSup>
+          <m:e>
+            <m:r>
+              <m:t>​</m:t>
+            </m:r>
+          </m:e>
+          <m:sup>
+            <m:r>
+              <m:rPr>
+                <m:sty m:val="p"/>
+              </m:rPr>
+              <m:t>∘</m:t>
+            </m:r>
+          </m:sup>
+        </m:sSup>
+      </m:oMath>
+      <w:r>
+        <w:t xml:space="preserve">C, with the lowest GMSTs being derived from d18O, and the higher estimates including TEX86</w:t>
       </w:r>
       <w:r>
         <w:t xml:space="preserve"> </w:t>
@@ -5916,7 +6966,27 @@
         <w:t xml:space="preserve">(Inglis et al., 2020)</w:t>
       </w:r>
       <w:r>
-        <w:t xml:space="preserve">. Many studies include both marine and terrestrial proxies to derive GMST estimates, but despite great differences in proxy selection and in the calculation of global average temperatures, many recent estimates fall in the range of 27 - 29.5 degC</w:t>
+        <w:t xml:space="preserve">. Many studies include both marine and terrestrial proxies to derive GMST estimates, but despite great differences in proxy selection and in the calculation of global average temperatures, many recent estimates fall in the range of 27 - 29.5</w:t>
+      </w:r>
+      <m:oMath>
+        <m:sSup>
+          <m:e>
+            <m:r>
+              <m:t>​</m:t>
+            </m:r>
+          </m:e>
+          <m:sup>
+            <m:r>
+              <m:rPr>
+                <m:sty m:val="p"/>
+              </m:rPr>
+              <m:t>∘</m:t>
+            </m:r>
+          </m:sup>
+        </m:sSup>
+      </m:oMath>
+      <w:r>
+        <w:t xml:space="preserve">C</w:t>
       </w:r>
       <w:r>
         <w:t xml:space="preserve"> </w:t>
@@ -5925,7 +6995,27 @@
         <w:t xml:space="preserve">(Hansen et al., 2013; Caballero and Huber, 2013; Cramwinckel et al., 2018; Zhu et al., 2019)</w:t>
       </w:r>
       <w:r>
-        <w:t xml:space="preserve">, similar to our GMsST estimate of 28.7 degC.</w:t>
+        <w:t xml:space="preserve">, similar to our GMsST estimate of 28.7</w:t>
+      </w:r>
+      <m:oMath>
+        <m:sSup>
+          <m:e>
+            <m:r>
+              <m:t>​</m:t>
+            </m:r>
+          </m:e>
+          <m:sup>
+            <m:r>
+              <m:rPr>
+                <m:sty m:val="p"/>
+              </m:rPr>
+              <m:t>∘</m:t>
+            </m:r>
+          </m:sup>
+        </m:sSup>
+      </m:oMath>
+      <w:r>
+        <w:t xml:space="preserve">C.</w:t>
       </w:r>
     </w:p>
     <w:bookmarkEnd w:id="63"/>
@@ -6046,7 +7136,7 @@
       </w:r>
     </w:p>
     <w:bookmarkEnd w:id="70"/>
-    <w:bookmarkStart w:id="145" w:name="references"/>
+    <w:bookmarkStart w:id="147" w:name="references"/>
     <w:p>
       <w:pPr>
         <w:pStyle w:val="Heading1"/>
@@ -6055,7 +7145,7 @@
         <w:t xml:space="preserve">References</w:t>
       </w:r>
     </w:p>
-    <w:bookmarkStart w:id="144" w:name="refs"/>
+    <w:bookmarkStart w:id="146" w:name="refs"/>
     <w:bookmarkStart w:id="71" w:name="ref-Assis2018"/>
     <w:p>
       <w:pPr>
@@ -6259,17 +7349,37 @@
       </w:r>
     </w:p>
     <w:bookmarkEnd w:id="84"/>
-    <w:bookmarkStart w:id="85" w:name="ref-Greenwood2017"/>
+    <w:bookmarkStart w:id="85" w:name="ref-Gelman2019"/>
     <w:p>
       <w:pPr>
         <w:pStyle w:val="Bibliography"/>
       </w:pPr>
       <w:r>
+        <w:t xml:space="preserve">Gelman, A., Goodrich, B., Gabry, J., and Vehtari, A.: R-squared for bayesian regression models, The American Statistician, 2019.</w:t>
+      </w:r>
+    </w:p>
+    <w:bookmarkEnd w:id="85"/>
+    <w:bookmarkStart w:id="86" w:name="ref-Gilks1995"/>
+    <w:p>
+      <w:pPr>
+        <w:pStyle w:val="Bibliography"/>
+      </w:pPr>
+      <w:r>
+        <w:t xml:space="preserve">Gilks, W. R., Richardson, S., and Spiegelhalter, D.: Markov chain monte carlo in practice, CRC press, 1995.</w:t>
+      </w:r>
+    </w:p>
+    <w:bookmarkEnd w:id="86"/>
+    <w:bookmarkStart w:id="87" w:name="ref-Greenwood2017"/>
+    <w:p>
+      <w:pPr>
+        <w:pStyle w:val="Bibliography"/>
+      </w:pPr>
+      <w:r>
         <w:t xml:space="preserve">Greenwood, D., Keefe, R., Reichgelt, T., and Webb, J.: Eocene paleobotanical altimetry of victoria’s eastern uplands, Australian Journal of Earth Sciences, 64, 625–637, 2017.</w:t>
       </w:r>
     </w:p>
-    <w:bookmarkEnd w:id="85"/>
-    <w:bookmarkStart w:id="87" w:name="ref-Greenwood1995"/>
+    <w:bookmarkEnd w:id="87"/>
+    <w:bookmarkStart w:id="89" w:name="ref-Greenwood1995"/>
     <w:p>
       <w:pPr>
         <w:pStyle w:val="Bibliography"/>
@@ -6280,7 +7390,7 @@
       <w:r>
         <w:t xml:space="preserve"> </w:t>
       </w:r>
-      <w:hyperlink r:id="rId86">
+      <w:hyperlink r:id="rId88">
         <w:r>
           <w:rPr>
             <w:rStyle w:val="Hyperlink"/>
@@ -6292,8 +7402,8 @@
         <w:t xml:space="preserve">, 1995.</w:t>
       </w:r>
     </w:p>
-    <w:bookmarkEnd w:id="87"/>
-    <w:bookmarkStart w:id="88" w:name="ref-Grossman2022"/>
+    <w:bookmarkEnd w:id="89"/>
+    <w:bookmarkStart w:id="90" w:name="ref-Grossman2022"/>
     <w:p>
       <w:pPr>
         <w:pStyle w:val="Bibliography"/>
@@ -6302,8 +7412,8 @@
         <w:t xml:space="preserve">Grossman, E. L. and Joachimski, M. M.: Ocean temperatures through the phanerozoic reassessed, Scientific Reports, 12, 8938, 2022.</w:t>
       </w:r>
     </w:p>
-    <w:bookmarkEnd w:id="88"/>
-    <w:bookmarkStart w:id="89" w:name="ref-Hansen2013"/>
+    <w:bookmarkEnd w:id="90"/>
+    <w:bookmarkStart w:id="91" w:name="ref-Hansen2013"/>
     <w:p>
       <w:pPr>
         <w:pStyle w:val="Bibliography"/>
@@ -6312,8 +7422,8 @@
         <w:t xml:space="preserve">Hansen, J., Sato, M., Russell, G., and Kharecha, P.: Climate sensitivity, sea level and atmospheric carbon dioxide, Philosophical Transactions of the Royal Society A: Mathematical, Physical and Engineering Sciences, 371, 20120294, 2013.</w:t>
       </w:r>
     </w:p>
-    <w:bookmarkEnd w:id="89"/>
-    <w:bookmarkStart w:id="90" w:name="ref-Hollis2019"/>
+    <w:bookmarkEnd w:id="91"/>
+    <w:bookmarkStart w:id="92" w:name="ref-Hollis2019"/>
     <w:p>
       <w:pPr>
         <w:pStyle w:val="Bibliography"/>
@@ -6322,8 +7432,8 @@
         <w:t xml:space="preserve">Hollis, C. J., Dunkley Jones, T., Anagnostou, E., Bijl, P. K., Cramwinckel, M. J., Cui, Y., Dickens, G. R., Edgar, K. M., Eley, Y., Evans, D., et al.: The DeepMIP contribution to PMIP4: Methodologies for selection, compilation and analysis of latest paleocene and early eocene climate proxy data, incorporating version 0.1 of the DeepMIP database, Geoscientific Model Development, 12, 3149–3206, 2019.</w:t>
       </w:r>
     </w:p>
-    <w:bookmarkEnd w:id="90"/>
-    <w:bookmarkStart w:id="91" w:name="ref-Huber2011"/>
+    <w:bookmarkEnd w:id="92"/>
+    <w:bookmarkStart w:id="93" w:name="ref-Huber2011"/>
     <w:p>
       <w:pPr>
         <w:pStyle w:val="Bibliography"/>
@@ -6332,8 +7442,8 @@
         <w:t xml:space="preserve">Huber, M. and Caballero, R.: The early eocene equable climate problem revisited, Climate of the Past, 7, 603–633, 2011.</w:t>
       </w:r>
     </w:p>
-    <w:bookmarkEnd w:id="91"/>
-    <w:bookmarkStart w:id="93" w:name="ref-Inglis2020"/>
+    <w:bookmarkEnd w:id="93"/>
+    <w:bookmarkStart w:id="95" w:name="ref-Inglis2020"/>
     <w:p>
       <w:pPr>
         <w:pStyle w:val="Bibliography"/>
@@ -6389,7 +7499,7 @@
       <w:r>
         <w:t xml:space="preserve"> </w:t>
       </w:r>
-      <w:hyperlink r:id="rId92">
+      <w:hyperlink r:id="rId94">
         <w:r>
           <w:rPr>
             <w:rStyle w:val="Hyperlink"/>
@@ -6401,8 +7511,8 @@
         <w:t xml:space="preserve">, 2020.</w:t>
       </w:r>
     </w:p>
-    <w:bookmarkEnd w:id="93"/>
-    <w:bookmarkStart w:id="94" w:name="ref-johannes1983"/>
+    <w:bookmarkEnd w:id="95"/>
+    <w:bookmarkStart w:id="96" w:name="ref-johannes1983"/>
     <w:p>
       <w:pPr>
         <w:pStyle w:val="Bibliography"/>
@@ -6411,8 +7521,8 @@
         <w:t xml:space="preserve">Johannes, R., Wiebe, W., Crossland, C., Rimmer, D., and Smith, S.: Latitudinal limits of coral reef growth., Marine ecology progress series. Oldendorf, 11, 105–111, 1983.</w:t>
       </w:r>
     </w:p>
-    <w:bookmarkEnd w:id="94"/>
-    <w:bookmarkStart w:id="96" w:name="ref-Jones2022"/>
+    <w:bookmarkEnd w:id="96"/>
+    <w:bookmarkStart w:id="98" w:name="ref-Jones2022"/>
     <w:p>
       <w:pPr>
         <w:pStyle w:val="Bibliography"/>
@@ -6435,7 +7545,7 @@
       <w:r>
         <w:t xml:space="preserve"> </w:t>
       </w:r>
-      <w:hyperlink r:id="rId95">
+      <w:hyperlink r:id="rId97">
         <w:r>
           <w:rPr>
             <w:rStyle w:val="Hyperlink"/>
@@ -6447,8 +7557,8 @@
         <w:t xml:space="preserve">, 2022.</w:t>
       </w:r>
     </w:p>
-    <w:bookmarkEnd w:id="96"/>
-    <w:bookmarkStart w:id="97" w:name="ref-jones2022reef"/>
+    <w:bookmarkEnd w:id="98"/>
+    <w:bookmarkStart w:id="99" w:name="ref-jones2022reef"/>
     <w:p>
       <w:pPr>
         <w:pStyle w:val="Bibliography"/>
@@ -6457,8 +7567,8 @@
         <w:t xml:space="preserve">Jones, L. A., Mannion, P. D., Farnsworth, A., Bragg, F., and Lunt, D. J.: Climatic and tectonic drivers shaped the tropical distribution of coral reefs, Nature communications, 13, 1–10, 2022.</w:t>
       </w:r>
     </w:p>
-    <w:bookmarkEnd w:id="97"/>
-    <w:bookmarkStart w:id="99" w:name="ref-jones2023"/>
+    <w:bookmarkEnd w:id="99"/>
+    <w:bookmarkStart w:id="101" w:name="ref-jones2023"/>
     <w:p>
       <w:pPr>
         <w:pStyle w:val="Bibliography"/>
@@ -6469,7 +7579,7 @@
       <w:r>
         <w:t xml:space="preserve"> </w:t>
       </w:r>
-      <w:hyperlink r:id="rId98">
+      <w:hyperlink r:id="rId100">
         <w:r>
           <w:rPr>
             <w:rStyle w:val="Hyperlink"/>
@@ -6481,8 +7591,8 @@
         <w:t xml:space="preserve">, 2023.</w:t>
       </w:r>
     </w:p>
-    <w:bookmarkEnd w:id="99"/>
-    <w:bookmarkStart w:id="101" w:name="ref-judd2020"/>
+    <w:bookmarkEnd w:id="101"/>
+    <w:bookmarkStart w:id="103" w:name="ref-judd2020"/>
     <w:p>
       <w:pPr>
         <w:pStyle w:val="Bibliography"/>
@@ -6493,7 +7603,7 @@
       <w:r>
         <w:t xml:space="preserve"> </w:t>
       </w:r>
-      <w:hyperlink r:id="rId100">
+      <w:hyperlink r:id="rId102">
         <w:r>
           <w:rPr>
             <w:rStyle w:val="Hyperlink"/>
@@ -6505,8 +7615,8 @@
         <w:t xml:space="preserve">, 2020.</w:t>
       </w:r>
     </w:p>
-    <w:bookmarkEnd w:id="101"/>
-    <w:bookmarkStart w:id="102" w:name="ref-Judd2022"/>
+    <w:bookmarkEnd w:id="103"/>
+    <w:bookmarkStart w:id="104" w:name="ref-Judd2022"/>
     <w:p>
       <w:pPr>
         <w:pStyle w:val="Bibliography"/>
@@ -6515,8 +7625,8 @@
         <w:t xml:space="preserve">Judd, E. J., Tierney, J. E., Huber, B. T., Wing, S. L., Lunt, D. J., Ford, H. L., Inglis, G. N., McClymont, E. L., O’Brien, C. L., Rattanasriampaipong, R., et al.: The PhanSST global database of phanerozoic sea surface temperature proxy data, Scientific data, 9, 753, 2022.</w:t>
       </w:r>
     </w:p>
-    <w:bookmarkEnd w:id="102"/>
-    <w:bookmarkStart w:id="104" w:name="ref-Keating-Bitonti2011"/>
+    <w:bookmarkEnd w:id="104"/>
+    <w:bookmarkStart w:id="106" w:name="ref-Keating-Bitonti2011"/>
     <w:p>
       <w:pPr>
         <w:pStyle w:val="Bibliography"/>
@@ -6539,7 +7649,7 @@
       <w:r>
         <w:t xml:space="preserve"> </w:t>
       </w:r>
-      <w:hyperlink r:id="rId103">
+      <w:hyperlink r:id="rId105">
         <w:r>
           <w:rPr>
             <w:rStyle w:val="Hyperlink"/>
@@ -6551,8 +7661,8 @@
         <w:t xml:space="preserve">, 2011.</w:t>
       </w:r>
     </w:p>
-    <w:bookmarkEnd w:id="104"/>
-    <w:bookmarkStart w:id="105" w:name="ref-kiessling2001"/>
+    <w:bookmarkEnd w:id="106"/>
+    <w:bookmarkStart w:id="107" w:name="ref-kiessling2001"/>
     <w:p>
       <w:pPr>
         <w:pStyle w:val="Bibliography"/>
@@ -6561,8 +7671,8 @@
         <w:t xml:space="preserve">Kiessling, W.: Paleoclimatic significance of phanerozoic reefs, Geology, 29, 751–754, 2001.</w:t>
       </w:r>
     </w:p>
-    <w:bookmarkEnd w:id="105"/>
-    <w:bookmarkStart w:id="106" w:name="ref-kleypas1999"/>
+    <w:bookmarkEnd w:id="107"/>
+    <w:bookmarkStart w:id="108" w:name="ref-kleypas1999"/>
     <w:p>
       <w:pPr>
         <w:pStyle w:val="Bibliography"/>
@@ -6571,8 +7681,8 @@
         <w:t xml:space="preserve">Kleypas, J. A., McManus, J. W., and Meñez, L. A.: Environmental limits to coral reef development: Where do we draw the line?, American zoologist, 39, 146–159, 1999.</w:t>
       </w:r>
     </w:p>
-    <w:bookmarkEnd w:id="106"/>
-    <w:bookmarkStart w:id="108" w:name="ref-Liu2009"/>
+    <w:bookmarkEnd w:id="108"/>
+    <w:bookmarkStart w:id="110" w:name="ref-Liu2009"/>
     <w:p>
       <w:pPr>
         <w:pStyle w:val="Bibliography"/>
@@ -6604,7 +7714,7 @@
       <w:r>
         <w:t xml:space="preserve"> </w:t>
       </w:r>
-      <w:hyperlink r:id="rId107">
+      <w:hyperlink r:id="rId109">
         <w:r>
           <w:rPr>
             <w:rStyle w:val="Hyperlink"/>
@@ -6616,8 +7726,8 @@
         <w:t xml:space="preserve">, 2009.</w:t>
       </w:r>
     </w:p>
-    <w:bookmarkEnd w:id="108"/>
-    <w:bookmarkStart w:id="109" w:name="ref-Lunt2012"/>
+    <w:bookmarkEnd w:id="110"/>
+    <w:bookmarkStart w:id="111" w:name="ref-Lunt2012"/>
     <w:p>
       <w:pPr>
         <w:pStyle w:val="Bibliography"/>
@@ -6626,8 +7736,8 @@
         <w:t xml:space="preserve">Lunt, D. J., Dunkley Jones, T., Heinemann, M., Huber, M., LeGrande, A., Winguth, A., Loptson, C., Marotzke, J., Roberts, C., Tindall, J., et al.: A model–data comparison for a multi-model ensemble of early eocene atmosphere–ocean simulations: EoMIP, Climate of the Past, 8, 1717–1736, 2012.</w:t>
       </w:r>
     </w:p>
-    <w:bookmarkEnd w:id="109"/>
-    <w:bookmarkStart w:id="110" w:name="ref-merdith2021"/>
+    <w:bookmarkEnd w:id="111"/>
+    <w:bookmarkStart w:id="112" w:name="ref-merdith2021"/>
     <w:p>
       <w:pPr>
         <w:pStyle w:val="Bibliography"/>
@@ -6636,8 +7746,8 @@
         <w:t xml:space="preserve">Merdith, A. S., Williams, S. E., Collins, A. S., Tetley, M. G., Mulder, J. A., Blades, M. L., Young, A., Armistead, S. E., Cannon, J., Zahirovic, S., et al.: Extending full-plate tectonic models into deep time: Linking the neoproterozoic and the phanerozoic, Earth-Science Reviews, 214, 103477, 2021.</w:t>
       </w:r>
     </w:p>
-    <w:bookmarkEnd w:id="110"/>
-    <w:bookmarkStart w:id="111" w:name="ref-Peppe2011"/>
+    <w:bookmarkEnd w:id="112"/>
+    <w:bookmarkStart w:id="113" w:name="ref-Peppe2011"/>
     <w:p>
       <w:pPr>
         <w:pStyle w:val="Bibliography"/>
@@ -6646,8 +7756,8 @@
         <w:t xml:space="preserve">Peppe, D. J., Royer, D. L., Cariglino, B., Oliver, S. Y., Newman, S., Leight, E., Enikolopov, G., Fernandez-Burgos, M., Herrera, F., Adams, J. M., et al.: Sensitivity of leaf size and shape to climate: Global patterns and paleoclimatic applications, New phytologist, 190, 724–739, 2011.</w:t>
       </w:r>
     </w:p>
-    <w:bookmarkEnd w:id="111"/>
-    <w:bookmarkStart w:id="113" w:name="ref-Popescu2021"/>
+    <w:bookmarkEnd w:id="113"/>
+    <w:bookmarkStart w:id="115" w:name="ref-Popescu2021"/>
     <w:p>
       <w:pPr>
         <w:pStyle w:val="Bibliography"/>
@@ -6694,7 +7804,7 @@
       <w:r>
         <w:t xml:space="preserve"> </w:t>
       </w:r>
-      <w:hyperlink r:id="rId112">
+      <w:hyperlink r:id="rId114">
         <w:r>
           <w:rPr>
             <w:rStyle w:val="Hyperlink"/>
@@ -6706,8 +7816,8 @@
         <w:t xml:space="preserve">, 2021.</w:t>
       </w:r>
     </w:p>
-    <w:bookmarkEnd w:id="113"/>
-    <w:bookmarkStart w:id="115" w:name="ref-Pross2012"/>
+    <w:bookmarkEnd w:id="115"/>
+    <w:bookmarkStart w:id="117" w:name="ref-Pross2012"/>
     <w:p>
       <w:pPr>
         <w:pStyle w:val="Bibliography"/>
@@ -6742,7 +7852,7 @@
       <w:r>
         <w:t xml:space="preserve"> </w:t>
       </w:r>
-      <w:hyperlink r:id="rId114">
+      <w:hyperlink r:id="rId116">
         <w:r>
           <w:rPr>
             <w:rStyle w:val="Hyperlink"/>
@@ -6754,8 +7864,8 @@
         <w:t xml:space="preserve">, 2012.</w:t>
       </w:r>
     </w:p>
-    <w:bookmarkEnd w:id="115"/>
-    <w:bookmarkStart w:id="117" w:name="ref-Quisthoudt2012"/>
+    <w:bookmarkEnd w:id="117"/>
+    <w:bookmarkStart w:id="119" w:name="ref-Quisthoudt2012"/>
     <w:p>
       <w:pPr>
         <w:pStyle w:val="Bibliography"/>
@@ -6766,7 +7876,7 @@
       <w:r>
         <w:t xml:space="preserve"> </w:t>
       </w:r>
-      <w:hyperlink r:id="rId116">
+      <w:hyperlink r:id="rId118">
         <w:r>
           <w:rPr>
             <w:rStyle w:val="Hyperlink"/>
@@ -6778,8 +7888,8 @@
         <w:t xml:space="preserve">, 2012.</w:t>
       </w:r>
     </w:p>
-    <w:bookmarkEnd w:id="117"/>
-    <w:bookmarkStart w:id="118" w:name="ref-Rasmussen2004"/>
+    <w:bookmarkEnd w:id="119"/>
+    <w:bookmarkStart w:id="120" w:name="ref-Rasmussen2004"/>
     <w:p>
       <w:pPr>
         <w:pStyle w:val="Bibliography"/>
@@ -6788,8 +7898,8 @@
         <w:t xml:space="preserve">Rasmussen, C. E. and Williams, C. K.: Gaussian processes in machine learning, Lecture notes in computer science, 3176, 63–71, 2004.</w:t>
       </w:r>
     </w:p>
-    <w:bookmarkEnd w:id="118"/>
-    <w:bookmarkStart w:id="119" w:name="ref-Reynolds1994"/>
+    <w:bookmarkEnd w:id="120"/>
+    <w:bookmarkStart w:id="121" w:name="ref-Reynolds1994"/>
     <w:p>
       <w:pPr>
         <w:pStyle w:val="Bibliography"/>
@@ -6798,8 +7908,8 @@
         <w:t xml:space="preserve">Reynolds, R. W. and Smith, T. M.: Improved global sea surface temperature analyses using optimum interpolation, Journal of climate, 7, 929–948, 1994.</w:t>
       </w:r>
     </w:p>
-    <w:bookmarkEnd w:id="119"/>
-    <w:bookmarkStart w:id="120" w:name="ref-Royer2012"/>
+    <w:bookmarkEnd w:id="121"/>
+    <w:bookmarkStart w:id="122" w:name="ref-Royer2012"/>
     <w:p>
       <w:pPr>
         <w:pStyle w:val="Bibliography"/>
@@ -6808,8 +7918,8 @@
         <w:t xml:space="preserve">Royer, D. L.: Climate reconstruction from leaf size and shape: New developments and challenges, The Paleontological Society Papers, 18, 195–212, 2012.</w:t>
       </w:r>
     </w:p>
-    <w:bookmarkEnd w:id="120"/>
-    <w:bookmarkStart w:id="121" w:name="ref-Royer2004"/>
+    <w:bookmarkEnd w:id="122"/>
+    <w:bookmarkStart w:id="123" w:name="ref-Royer2004"/>
     <w:p>
       <w:pPr>
         <w:pStyle w:val="Bibliography"/>
@@ -6818,8 +7928,8 @@
         <w:t xml:space="preserve">Royer, D. L., Berner, R. A., Montañez, I. P., Tabor, N. J., Beerling, D. J., et al.: Co~ 2 as a primary driver of phanerozoic climate, GSA today, 14, 4–10, 2004.</w:t>
       </w:r>
     </w:p>
-    <w:bookmarkEnd w:id="121"/>
-    <w:bookmarkStart w:id="122" w:name="ref-Salonen2019"/>
+    <w:bookmarkEnd w:id="123"/>
+    <w:bookmarkStart w:id="124" w:name="ref-Salonen2019"/>
     <w:p>
       <w:pPr>
         <w:pStyle w:val="Bibliography"/>
@@ -6828,8 +7938,8 @@
         <w:t xml:space="preserve">Salonen, J. S., Korpela, M., Williams, J. W., and Luoto, M.: Machine-learning based reconstructions of primary and secondary climate variables from north american and european fossil pollen data, Scientific reports, 9, 15805, 2019.</w:t>
       </w:r>
     </w:p>
-    <w:bookmarkEnd w:id="122"/>
-    <w:bookmarkStart w:id="123" w:name="ref-Schrag1999"/>
+    <w:bookmarkEnd w:id="124"/>
+    <w:bookmarkStart w:id="125" w:name="ref-Schrag1999"/>
     <w:p>
       <w:pPr>
         <w:pStyle w:val="Bibliography"/>
@@ -6838,8 +7948,8 @@
         <w:t xml:space="preserve">Schrag, D. P.: Effects of diagenesis on the isotopic record of late paleogene tropical sea surface temperatures, Chemical Geology, 161, 215–224, 1999.</w:t>
       </w:r>
     </w:p>
-    <w:bookmarkEnd w:id="123"/>
-    <w:bookmarkStart w:id="125" w:name="ref-Scotese2021"/>
+    <w:bookmarkEnd w:id="125"/>
+    <w:bookmarkStart w:id="127" w:name="ref-Scotese2021"/>
     <w:p>
       <w:pPr>
         <w:pStyle w:val="Bibliography"/>
@@ -6862,7 +7972,7 @@
       <w:r>
         <w:t xml:space="preserve"> </w:t>
       </w:r>
-      <w:hyperlink r:id="rId124">
+      <w:hyperlink r:id="rId126">
         <w:r>
           <w:rPr>
             <w:rStyle w:val="Hyperlink"/>
@@ -6874,8 +7984,8 @@
         <w:t xml:space="preserve">, 2021.</w:t>
       </w:r>
     </w:p>
-    <w:bookmarkEnd w:id="125"/>
-    <w:bookmarkStart w:id="127" w:name="ref-song2019"/>
+    <w:bookmarkEnd w:id="127"/>
+    <w:bookmarkStart w:id="129" w:name="ref-song2019"/>
     <w:p>
       <w:pPr>
         <w:pStyle w:val="Bibliography"/>
@@ -6886,7 +7996,7 @@
       <w:r>
         <w:t xml:space="preserve"> </w:t>
       </w:r>
-      <w:hyperlink r:id="rId126">
+      <w:hyperlink r:id="rId128">
         <w:r>
           <w:rPr>
             <w:rStyle w:val="Hyperlink"/>
@@ -6898,8 +8008,8 @@
         <w:t xml:space="preserve">, 2019.</w:t>
       </w:r>
     </w:p>
-    <w:bookmarkEnd w:id="127"/>
-    <w:bookmarkStart w:id="129" w:name="ref-Suan2017"/>
+    <w:bookmarkEnd w:id="129"/>
+    <w:bookmarkStart w:id="131" w:name="ref-Suan2017"/>
     <w:p>
       <w:pPr>
         <w:pStyle w:val="Bibliography"/>
@@ -6931,7 +8041,7 @@
       <w:r>
         <w:t xml:space="preserve"> </w:t>
       </w:r>
-      <w:hyperlink r:id="rId128">
+      <w:hyperlink r:id="rId130">
         <w:r>
           <w:rPr>
             <w:rStyle w:val="Hyperlink"/>
@@ -6943,8 +8053,8 @@
         <w:t xml:space="preserve">, 2017.</w:t>
       </w:r>
     </w:p>
-    <w:bookmarkEnd w:id="129"/>
-    <w:bookmarkStart w:id="131" w:name="ref-Taylor2004"/>
+    <w:bookmarkEnd w:id="131"/>
+    <w:bookmarkStart w:id="133" w:name="ref-Taylor2004"/>
     <w:p>
       <w:pPr>
         <w:pStyle w:val="Bibliography"/>
@@ -6979,7 +8089,7 @@
       <w:r>
         <w:t xml:space="preserve"> </w:t>
       </w:r>
-      <w:hyperlink r:id="rId130">
+      <w:hyperlink r:id="rId132">
         <w:r>
           <w:rPr>
             <w:rStyle w:val="Hyperlink"/>
@@ -6991,8 +8101,8 @@
         <w:t xml:space="preserve">, 2004.</w:t>
       </w:r>
     </w:p>
-    <w:bookmarkEnd w:id="131"/>
-    <w:bookmarkStart w:id="132" w:name="ref-Tierney2017"/>
+    <w:bookmarkEnd w:id="133"/>
+    <w:bookmarkStart w:id="134" w:name="ref-Tierney2017"/>
     <w:p>
       <w:pPr>
         <w:pStyle w:val="Bibliography"/>
@@ -7001,8 +8111,8 @@
         <w:t xml:space="preserve">Tierney, J. E., Sinninghe Damsté, J. S., Pancost, R. D., Sluijs, A., and Zachos, J. C.: Eocene temperature gradients, Nature Geoscience, 10, 538–539, 2017.</w:t>
       </w:r>
     </w:p>
-    <w:bookmarkEnd w:id="132"/>
-    <w:bookmarkStart w:id="134" w:name="ref-Veizer2015"/>
+    <w:bookmarkEnd w:id="134"/>
+    <w:bookmarkStart w:id="136" w:name="ref-Veizer2015"/>
     <w:p>
       <w:pPr>
         <w:pStyle w:val="Bibliography"/>
@@ -7025,7 +8135,7 @@
       <w:r>
         <w:t xml:space="preserve"> </w:t>
       </w:r>
-      <w:hyperlink r:id="rId133">
+      <w:hyperlink r:id="rId135">
         <w:r>
           <w:rPr>
             <w:rStyle w:val="Hyperlink"/>
@@ -7037,8 +8147,8 @@
         <w:t xml:space="preserve">, 2015.</w:t>
       </w:r>
     </w:p>
-    <w:bookmarkEnd w:id="134"/>
-    <w:bookmarkStart w:id="135" w:name="ref-Vickers2021"/>
+    <w:bookmarkEnd w:id="136"/>
+    <w:bookmarkStart w:id="137" w:name="ref-Vickers2021"/>
     <w:p>
       <w:pPr>
         <w:pStyle w:val="Bibliography"/>
@@ -7047,8 +8157,8 @@
         <w:t xml:space="preserve">Vickers, M. L., Bernasconi, S. M., Ullmann, C. V., Lode, S., Looser, N., Morales, L. G., Price, G. D., Wilby, P. R., Hougård, I. W., Hesselbo, S. P., et al.: Marine temperatures underestimated for past greenhouse climate, Scientific reports, 11, 1–9, 2021.</w:t>
       </w:r>
     </w:p>
-    <w:bookmarkEnd w:id="135"/>
-    <w:bookmarkStart w:id="136" w:name="ref-Westerhold2018"/>
+    <w:bookmarkEnd w:id="137"/>
+    <w:bookmarkStart w:id="138" w:name="ref-Westerhold2018"/>
     <w:p>
       <w:pPr>
         <w:pStyle w:val="Bibliography"/>
@@ -7057,8 +8167,8 @@
         <w:t xml:space="preserve">Westerhold, T., Röhl, U., Donner, B., and Zachos, J. C.: Global extent of early eocene hyperthermal events: A new pacific benthic foraminiferal isotope record from shatsky rise (ODP site 1209), Paleoceanography and Paleoclimatology, 33, 626–642, 2018.</w:t>
       </w:r>
     </w:p>
-    <w:bookmarkEnd w:id="136"/>
-    <w:bookmarkStart w:id="137" w:name="ref-Wuchter2004"/>
+    <w:bookmarkEnd w:id="138"/>
+    <w:bookmarkStart w:id="139" w:name="ref-Wuchter2004"/>
     <w:p>
       <w:pPr>
         <w:pStyle w:val="Bibliography"/>
@@ -7067,8 +8177,8 @@
         <w:t xml:space="preserve">Wuchter, C., Schouten, S., Coolen, M. J., and Sinninghe Damsté, J. S.: Temperature-dependent variation in the distribution of tetraether membrane lipids of marine crenarchaeota: Implications for TEX86 paleothermometry, Paleoceanography, 19, 2004.</w:t>
       </w:r>
     </w:p>
-    <w:bookmarkEnd w:id="137"/>
-    <w:bookmarkStart w:id="138" w:name="ref-yamano2001"/>
+    <w:bookmarkEnd w:id="139"/>
+    <w:bookmarkStart w:id="140" w:name="ref-yamano2001"/>
     <w:p>
       <w:pPr>
         <w:pStyle w:val="Bibliography"/>
@@ -7077,8 +8187,8 @@
         <w:t xml:space="preserve">Yamano, H., Hori, K., Yamauchi, M., Yamagawa, O., and Ohmura, A.: Highest-latitude coral reef at iki island, japan, Coral Reefs, 20, 9–12, 2001.</w:t>
       </w:r>
     </w:p>
-    <w:bookmarkEnd w:id="138"/>
-    <w:bookmarkStart w:id="139" w:name="ref-Zamagni2012"/>
+    <w:bookmarkEnd w:id="140"/>
+    <w:bookmarkStart w:id="141" w:name="ref-Zamagni2012"/>
     <w:p>
       <w:pPr>
         <w:pStyle w:val="Bibliography"/>
@@ -7087,8 +8197,8 @@
         <w:t xml:space="preserve">Zamagni, J., Mutti, M., and Košir, A.: The evolution of mid paleocene-early eocene coral communities: How to survive during rapid global warming, Palaeogeography, palaeoclimatology, palaeoecology, 317, 48–65, 2012.</w:t>
       </w:r>
     </w:p>
-    <w:bookmarkEnd w:id="139"/>
-    <w:bookmarkStart w:id="141" w:name="ref-Zhang2019"/>
+    <w:bookmarkEnd w:id="141"/>
+    <w:bookmarkStart w:id="143" w:name="ref-Zhang2019"/>
     <w:p>
       <w:pPr>
         <w:pStyle w:val="Bibliography"/>
@@ -7120,7 +8230,7 @@
       <w:r>
         <w:t xml:space="preserve"> </w:t>
       </w:r>
-      <w:hyperlink r:id="rId140">
+      <w:hyperlink r:id="rId142">
         <w:r>
           <w:rPr>
             <w:rStyle w:val="Hyperlink"/>
@@ -7132,8 +8242,8 @@
         <w:t xml:space="preserve">, 2019.</w:t>
       </w:r>
     </w:p>
-    <w:bookmarkEnd w:id="141"/>
-    <w:bookmarkStart w:id="142" w:name="ref-Zhu2019"/>
+    <w:bookmarkEnd w:id="143"/>
+    <w:bookmarkStart w:id="144" w:name="ref-Zhu2019"/>
     <w:p>
       <w:pPr>
         <w:pStyle w:val="Bibliography"/>
@@ -7142,8 +8252,8 @@
         <w:t xml:space="preserve">Zhu, J., Poulsen, C. J., and Tierney, J. E.: Simulation of eocene extreme warmth and high climate sensitivity through cloud feedbacks, Science advances, 5, eaax1874, 2019.</w:t>
       </w:r>
     </w:p>
-    <w:bookmarkEnd w:id="142"/>
-    <w:bookmarkStart w:id="143" w:name="ref-ziegler1984"/>
+    <w:bookmarkEnd w:id="144"/>
+    <w:bookmarkStart w:id="145" w:name="ref-ziegler1984"/>
     <w:p>
       <w:pPr>
         <w:pStyle w:val="Bibliography"/>
@@ -7152,9 +8262,9 @@
         <w:t xml:space="preserve">Ziegler, A., Hulver, M., Lottes, A., and Schmachtenberg, W.: Uniformitarianism and palaeoclimates: Inferences from the distribution of carbonate rocks, Geological journal. Special issue, 3–25, 1984.</w:t>
       </w:r>
     </w:p>
-    <w:bookmarkEnd w:id="143"/>
-    <w:bookmarkEnd w:id="144"/>
     <w:bookmarkEnd w:id="145"/>
+    <w:bookmarkEnd w:id="146"/>
+    <w:bookmarkEnd w:id="147"/>
     <w:sectPr>
       <w:pgSz w:h="15840" w:w="12240"/>
       <w:pgMar w:bottom="1440" w:footer="720" w:gutter="0" w:header="720" w:left="1440" w:right="1440" w:top="1440"/>
@@ -7613,82 +8723,6 @@
       <w:start w:val="1"/>
       <w:numFmt w:val="decimal"/>
       <w:lvlText w:val="%9)"/>
-      <w:lvlJc w:val="left"/>
-      <w:pPr>
-        <w:ind w:left="6480" w:hanging="480"/>
-      </w:pPr>
-    </w:lvl>
-  </w:abstractNum>
-  <w:abstractNum w:abstractNumId="991">
-    <w:nsid w:val="A991"/>
-    <w:multiLevelType w:val="multilevel"/>
-    <w:lvl w:ilvl="0">
-      <w:numFmt w:val="bullet"/>
-      <w:lvlText w:val="•"/>
-      <w:lvlJc w:val="left"/>
-      <w:pPr>
-        <w:ind w:left="720" w:hanging="480"/>
-      </w:pPr>
-    </w:lvl>
-    <w:lvl w:ilvl="1">
-      <w:numFmt w:val="bullet"/>
-      <w:lvlText w:val="–"/>
-      <w:lvlJc w:val="left"/>
-      <w:pPr>
-        <w:ind w:left="1440" w:hanging="480"/>
-      </w:pPr>
-    </w:lvl>
-    <w:lvl w:ilvl="2">
-      <w:numFmt w:val="bullet"/>
-      <w:lvlText w:val="•"/>
-      <w:lvlJc w:val="left"/>
-      <w:pPr>
-        <w:ind w:left="2160" w:hanging="480"/>
-      </w:pPr>
-    </w:lvl>
-    <w:lvl w:ilvl="3">
-      <w:numFmt w:val="bullet"/>
-      <w:lvlText w:val="–"/>
-      <w:lvlJc w:val="left"/>
-      <w:pPr>
-        <w:ind w:left="2880" w:hanging="480"/>
-      </w:pPr>
-    </w:lvl>
-    <w:lvl w:ilvl="4">
-      <w:numFmt w:val="bullet"/>
-      <w:lvlText w:val="•"/>
-      <w:lvlJc w:val="left"/>
-      <w:pPr>
-        <w:ind w:left="3600" w:hanging="480"/>
-      </w:pPr>
-    </w:lvl>
-    <w:lvl w:ilvl="5">
-      <w:numFmt w:val="bullet"/>
-      <w:lvlText w:val="–"/>
-      <w:lvlJc w:val="left"/>
-      <w:pPr>
-        <w:ind w:left="4320" w:hanging="480"/>
-      </w:pPr>
-    </w:lvl>
-    <w:lvl w:ilvl="6">
-      <w:numFmt w:val="bullet"/>
-      <w:lvlText w:val="•"/>
-      <w:lvlJc w:val="left"/>
-      <w:pPr>
-        <w:ind w:left="5040" w:hanging="480"/>
-      </w:pPr>
-    </w:lvl>
-    <w:lvl w:ilvl="7">
-      <w:numFmt w:val="bullet"/>
-      <w:lvlText w:val="–"/>
-      <w:lvlJc w:val="left"/>
-      <w:pPr>
-        <w:ind w:left="5760" w:hanging="480"/>
-      </w:pPr>
-    </w:lvl>
-    <w:lvl w:ilvl="8">
-      <w:numFmt w:val="bullet"/>
-      <w:lvlText w:val="•"/>
       <w:lvlJc w:val="left"/>
       <w:pPr>
         <w:ind w:left="6480" w:hanging="480"/>
@@ -7763,9 +8797,6 @@
     <w:lvlOverride w:ilvl="8">
       <w:startOverride w:val="1"/>
     </w:lvlOverride>
-  </w:num>
-  <w:num w:numId="1002">
-    <w:abstractNumId w:val="991"/>
   </w:num>
 </w:numbering>
 </file>

</xml_diff>

<commit_message>
introduction small changes, table
</commit_message>
<xml_diff>
--- a/manuscript/main.docx
+++ b/manuscript/main.docx
@@ -433,7 +433,7 @@
       </w:r>
     </w:p>
     <w:bookmarkEnd w:id="20"/>
-    <w:bookmarkStart w:id="21" w:name="introduction"/>
+    <w:bookmarkStart w:id="25" w:name="introduction"/>
     <w:p>
       <w:pPr>
         <w:pStyle w:val="Heading1"/>
@@ -447,7 +447,7 @@
         <w:pStyle w:val="FirstParagraph"/>
       </w:pPr>
       <w:r>
-        <w:t xml:space="preserve">Reconstructing past climate is essential to understanding the long-term evolution of the Earth’s climate system and contextualising current global warming</w:t>
+        <w:t xml:space="preserve">Understanding the long-term evolution of Earth’s climate system and contextualising current global warming relies on accurate reconstructions of past climates</w:t>
       </w:r>
       <w:r>
         <w:t xml:space="preserve"> </w:t>
@@ -456,7 +456,36 @@
         <w:t xml:space="preserve">(Royer et al., 2004; Burke et al., 2018)</w:t>
       </w:r>
       <w:r>
-        <w:t xml:space="preserve">. Geochemical proxies, such as oxygen isotopes (δ</w:t>
+        <w:t xml:space="preserve">. Recent advances in the synthesis of palaeoclimate data</w:t>
+      </w:r>
+      <w:r>
+        <w:t xml:space="preserve"> </w:t>
+      </w:r>
+      <w:r>
+        <w:t xml:space="preserve">(e.g. Veizer and Prokoph, 2015; Hollis et al., 2019; Song et al., 2019; Grossman and Joachimski, 2022; Judd et al., 2022)</w:t>
+      </w:r>
+      <w:r>
+        <w:t xml:space="preserve"> </w:t>
+      </w:r>
+      <w:r>
+        <w:t xml:space="preserve">are offering unprecedented insights into the complex and dynamic nature of the Earth’s climate system, but a fundamental challenge remains: the proxy record of past climate is spatially incomplete and biased by imperfect preservation and uneven sampling</w:t>
+      </w:r>
+      <w:r>
+        <w:t xml:space="preserve"> </w:t>
+      </w:r>
+      <w:r>
+        <w:t xml:space="preserve">(Judd et al., 2020; Jones and Eichenseer, 2022; Judd et al., 2022)</w:t>
+      </w:r>
+      <w:r>
+        <w:t xml:space="preserve">.</w:t>
+      </w:r>
+    </w:p>
+    <w:p>
+      <w:pPr>
+        <w:pStyle w:val="BodyText"/>
+      </w:pPr>
+      <w:r>
+        <w:t xml:space="preserve">Geochemical proxies, such as oxygen isotopes (δ</w:t>
       </w:r>
       <w:r>
         <w:rPr>
@@ -474,19 +503,7 @@
         <w:t xml:space="preserve">(e.g. Liu et al., 2009; Wuchter et al., 2004)</w:t>
       </w:r>
       <w:r>
-        <w:t xml:space="preserve">. Recent advances in the synthesis of such data</w:t>
-      </w:r>
-      <w:r>
-        <w:t xml:space="preserve"> </w:t>
-      </w:r>
-      <w:r>
-        <w:t xml:space="preserve">(e.g. Veizer and Prokoph, 2015; Hollis et al., 2019; Song et al., 2019; Grossman and Joachimski, 2022; Judd et al., 2022)</w:t>
-      </w:r>
-      <w:r>
-        <w:t xml:space="preserve"> </w:t>
-      </w:r>
-      <w:r>
-        <w:t xml:space="preserve">are enabling a better understanding of the complex and dynamic nature of the Earth’s climate system. However, a fundamental challenge remains which must be addressed to exploit the full potential of these advances: the proxy record of past climate is spatially incomplete and biased by imperfect preservation and uneven sampling</w:t>
+        <w:t xml:space="preserve">. However, a fundamental challenge remains which must be addressed to exploit the full potential of these advances: the proxy record of past climate is spatially incomplete and biased by imperfect preservation and uneven sampling</w:t>
       </w:r>
       <w:r>
         <w:t xml:space="preserve"> </w:t>
@@ -521,7 +538,7 @@
         <w:t xml:space="preserve">Song et al. (2019)</w:t>
       </w:r>
       <w:r>
-        <w:t xml:space="preserve">). However, in order to robustly infer regional or global-scale patterns from an incomplete record, spatial gaps must ultimately be bridged. One common approach, that requires no additional computation, is the spatial visualisation of proxy-derived temperatures against latitude, showing broad latitudinal temperature trends</w:t>
+        <w:t xml:space="preserve">). However, in order to robustly infer regional or global-scale patterns from an incomplete record, spatial gaps must ultimately be bridged. One common approach, which requires no additional computation, is the spatial visualisation of proxy-derived temperatures against latitude, showing broad latitudinal temperature trends</w:t>
       </w:r>
       <w:r>
         <w:t xml:space="preserve"> </w:t>
@@ -581,7 +598,7 @@
         <w:t xml:space="preserve">(Inglis et al., 2020)</w:t>
       </w:r>
       <w:r>
-        <w:t xml:space="preserve">. These approaches work well for interpolating relatively well-sampled data, but the absence of constraints on the modelled parameters means that such models can produce unrealistic temperature estimates when extrapolating from sparsely sampled data. Statistical modeling in a Bayesian framework can help overcome this problem by requiring the explicit specification of priors for the model parameters, which can be used to express physical constraints</w:t>
+        <w:t xml:space="preserve">. These approaches work well for interpolating relatively densely-sampled data, but the absence of constraints on the modeled parameters means that such models can produce unrealistic temperature estimates when extrapolating from sparse data. Statistical modeling in a Bayesian framework can help overcome this problem by requiring the explicit specification of priors for the model parameters, which can be used to express physical constraints</w:t>
       </w:r>
       <w:r>
         <w:t xml:space="preserve"> </w:t>
@@ -607,7 +624,7 @@
         <w:t xml:space="preserve">(Chandra et al., 2021)</w:t>
       </w:r>
       <w:r>
-        <w:t xml:space="preserve">, or the premise that the climatic requirements of ancient taxa, biological traits, or ecological communities were similar to those of their nearest modern relatives</w:t>
+        <w:t xml:space="preserve">, or based on the premise that the climatic requirements of ancient taxa, biological traits, or ecological communities were similar to those of their nearest modern relatives</w:t>
       </w:r>
       <w:r>
         <w:t xml:space="preserve"> </w:t>
@@ -616,7 +633,7 @@
         <w:t xml:space="preserve">(Peppe et al., 2011; Royer, 2012; Salonen et al., 2019)</w:t>
       </w:r>
       <w:r>
-        <w:t xml:space="preserve">. Despite this potential, the integration of geochemical proxy data with other sources of information (e.g. ecological data) is rare due to the absence of a quantitative framework</w:t>
+        <w:t xml:space="preserve">. Despite this potential, the integration of geochemical proxy data with other sources of information (e.g. ecological data) has rarely been realised in a rigorous, quantitative framework</w:t>
       </w:r>
       <w:r>
         <w:t xml:space="preserve"> </w:t>
@@ -633,7 +650,15 @@
         <w:pStyle w:val="BodyText"/>
       </w:pPr>
       <w:r>
-        <w:t xml:space="preserve">Here, we present a novel Bayesian hierarchical model that combines quantitative proxies and ecological constraints into a fully quantitative model of the latitudinal gradient of sea surface temperatures, bridging spatial gaps in sparsely sampled climate data. This model expands upon existing, spatially explicit reconstructions of palaeoclimate by allowing for the integration of (1) prior information based on physical principles and on the observed, modern sea surface temperature distribution, and of (2) geochemical and ecological climate proxies in a common, quantitative framework. We use a generalised logistic function to infer the shape of the temperature gradient despite a patchy latitudinal coverage, and test the robustness of this method using a down-sampled record of modern SSTs. We apply this model to the record of the early Eocene climatic optimum (EECO), combining a compilation of geochemical proxies</w:t>
+        <w:t xml:space="preserve">Here, we present a novel Bayesian hierarchical model that combines quantitative proxies and ecological constraints into a fully quantitative model of the latitudinal gradient of sea surface temperatures, bridging spatial gaps in sparsely sampled climate data. This model expands upon existing, spatially explicit reconstructions of palaeoclimate by allowing for the integration of (1) prior information based on physical principles and on the observed, modern sea surface temperature distribution, and of (2) geochemical and ecological climate proxies in a common, quantitative framework. We use a generalised logistic function to infer the shape of the temperature gradient despite a patchy latitudinal coverage, and test the robustness of this method using downsampled, simulated temperature gradients.</w:t>
+      </w:r>
+    </w:p>
+    <w:p>
+      <w:pPr>
+        <w:pStyle w:val="BodyText"/>
+      </w:pPr>
+      <w:r>
+        <w:t xml:space="preserve">We apply this model to the record of the early Eocene climatic optimum (EECO), combining a compilation of geochemical proxies</w:t>
       </w:r>
       <w:r>
         <w:t xml:space="preserve"> </w:t>
@@ -672,7 +697,7 @@
         <w:t xml:space="preserve"> </w:t>
       </w:r>
       <w:r>
-        <w:t xml:space="preserve">to establish broad temperature ranges for the ecological data. Whilst we primarily do so to demonstrate an application of the model, the EECO represents an interval with the warmest sustained temperatures of the Cenozoic</w:t>
+        <w:t xml:space="preserve">to establish broad temperature ranges for the ecological data. We chose the EECO to demonstrate the application of the model due to its significance as the interval with the warmest sustained temperatures of the Cenozoic</w:t>
       </w:r>
       <w:r>
         <w:t xml:space="preserve"> </w:t>
@@ -681,7 +706,7 @@
         <w:t xml:space="preserve">(Pross et al., 2012)</w:t>
       </w:r>
       <w:r>
-        <w:t xml:space="preserve">, and a potential analogue for extreme climate warming scenarios</w:t>
+        <w:t xml:space="preserve">, rendering it a potential analogue for extreme climate warming scenarios</w:t>
       </w:r>
       <w:r>
         <w:t xml:space="preserve"> </w:t>
@@ -690,11 +715,75 @@
         <w:t xml:space="preserve">(Burke et al., 2018)</w:t>
       </w:r>
       <w:r>
+        <w:t xml:space="preserve">. Our integrative approach allows us to shed new light on the long-standing dispute on the shape of the early Eocene temperature gradient between climate modellers and researchers working with the geological and fossil record</w:t>
+      </w:r>
+      <w:r>
+        <w:t xml:space="preserve"> </w:t>
+      </w:r>
+      <w:r>
+        <w:t xml:space="preserve">(Sloan and Barron, 1990; Markwick, 1994; Huber and Caballero, 2011; Tierney et al., 2017; Inglis et al., 2020)</w:t>
+      </w:r>
+      <w:r>
         <w:t xml:space="preserve">.</w:t>
       </w:r>
     </w:p>
-    <w:bookmarkEnd w:id="21"/>
-    <w:bookmarkStart w:id="45" w:name="materials-methods"/>
+    <w:bookmarkStart w:id="24" w:name="table-1"/>
+    <w:p>
+      <w:pPr>
+        <w:pStyle w:val="BodyText"/>
+      </w:pPr>
+      <w:r>
+        <w:drawing>
+          <wp:inline>
+            <wp:extent cx="5399999" cy="1511140"/>
+            <wp:effectExtent b="0" l="0" r="0" t="0"/>
+            <wp:docPr descr="" title="" id="22" name="Picture"/>
+            <a:graphic>
+              <a:graphicData uri="http://schemas.openxmlformats.org/drawingml/2006/picture">
+                <pic:pic>
+                  <pic:nvPicPr>
+                    <pic:cNvPr descr="../figures/Table1.png" id="23" name="Picture"/>
+                    <pic:cNvPicPr>
+                      <a:picLocks noChangeArrowheads="1" noChangeAspect="1"/>
+                    </pic:cNvPicPr>
+                  </pic:nvPicPr>
+                  <pic:blipFill>
+                    <a:blip r:embed="rId21"/>
+                    <a:stretch>
+                      <a:fillRect/>
+                    </a:stretch>
+                  </pic:blipFill>
+                  <pic:spPr bwMode="auto">
+                    <a:xfrm>
+                      <a:off x="0" y="0"/>
+                      <a:ext cx="5399999" cy="1511140"/>
+                    </a:xfrm>
+                    <a:prstGeom prst="rect">
+                      <a:avLst/>
+                    </a:prstGeom>
+                    <a:noFill/>
+                    <a:ln w="9525">
+                      <a:noFill/>
+                      <a:headEnd/>
+                      <a:tailEnd/>
+                    </a:ln>
+                  </pic:spPr>
+                </pic:pic>
+              </a:graphicData>
+            </a:graphic>
+          </wp:inline>
+        </w:drawing>
+      </w:r>
+      <w:r>
+        <w:t xml:space="preserve"> </w:t>
+      </w:r>
+      <w:r>
+        <w:t xml:space="preserve">Table of…</w:t>
+      </w:r>
+    </w:p>
+    <w:bookmarkEnd w:id="24"/>
+    <w:bookmarkEnd w:id="25"/>
+    <w:bookmarkStart w:id="49" w:name="materials-methods"/>
     <w:p>
       <w:pPr>
         <w:pStyle w:val="Heading1"/>
@@ -703,7 +792,7 @@
         <w:t xml:space="preserve">Materials &amp; Methods</w:t>
       </w:r>
     </w:p>
-    <w:bookmarkStart w:id="22" w:name="modern-sea-surface-temperatures"/>
+    <w:bookmarkStart w:id="26" w:name="modern-sea-surface-temperatures"/>
     <w:p>
       <w:pPr>
         <w:pStyle w:val="Heading2"/>
@@ -712,8 +801,8 @@
         <w:t xml:space="preserve">Modern sea surface temperatures</w:t>
       </w:r>
     </w:p>
-    <w:bookmarkEnd w:id="22"/>
-    <w:bookmarkStart w:id="23" w:name="geochemical-data"/>
+    <w:bookmarkEnd w:id="26"/>
+    <w:bookmarkStart w:id="27" w:name="geochemical-data"/>
     <w:p>
       <w:pPr>
         <w:pStyle w:val="Heading2"/>
@@ -810,8 +899,8 @@
         <w:t xml:space="preserve">.</w:t>
       </w:r>
     </w:p>
-    <w:bookmarkEnd w:id="23"/>
-    <w:bookmarkStart w:id="28" w:name="ecological-data"/>
+    <w:bookmarkEnd w:id="27"/>
+    <w:bookmarkStart w:id="32" w:name="ecological-data"/>
     <w:p>
       <w:pPr>
         <w:pStyle w:val="Heading2"/>
@@ -1560,7 +1649,7 @@
       <w:tr>
         <w:tc>
           <w:tcPr/>
-          <w:bookmarkStart w:id="27" w:name="fig-1"/>
+          <w:bookmarkStart w:id="31" w:name="fig-1"/>
           <w:p>
             <w:pPr>
               <w:jc w:val="center"/>
@@ -1570,18 +1659,18 @@
                 <wp:inline>
                   <wp:extent cx="5399999" cy="3239542"/>
                   <wp:effectExtent b="0" l="0" r="0" t="0"/>
-                  <wp:docPr descr="" title="" id="25" name="Picture"/>
+                  <wp:docPr descr="" title="" id="29" name="Picture"/>
                   <a:graphic>
                     <a:graphicData uri="http://schemas.openxmlformats.org/drawingml/2006/picture">
                       <pic:pic>
                         <pic:nvPicPr>
-                          <pic:cNvPr descr="../figures/fig_1.png" id="26" name="Picture"/>
+                          <pic:cNvPr descr="../figures/fig_1.png" id="30" name="Picture"/>
                           <pic:cNvPicPr>
                             <a:picLocks noChangeArrowheads="1" noChangeAspect="1"/>
                           </pic:cNvPicPr>
                         </pic:nvPicPr>
                         <pic:blipFill>
-                          <a:blip r:embed="rId24"/>
+                          <a:blip r:embed="rId28"/>
                           <a:stretch>
                             <a:fillRect/>
                           </a:stretch>
@@ -1642,12 +1731,12 @@
               <w:t xml:space="preserve">Global Plate Model was used to palaeorotate present-day coordinates to 51.2 Ma. Map is presented in the Robinson projection (ESRI:54030).</w:t>
             </w:r>
           </w:p>
-          <w:bookmarkEnd w:id="27"/>
+          <w:bookmarkEnd w:id="31"/>
         </w:tc>
       </w:tr>
     </w:tbl>
-    <w:bookmarkEnd w:id="28"/>
-    <w:bookmarkStart w:id="29" w:name="palaeogeographic-reconstruction"/>
+    <w:bookmarkEnd w:id="32"/>
+    <w:bookmarkStart w:id="33" w:name="palaeogeographic-reconstruction"/>
     <w:p>
       <w:pPr>
         <w:pStyle w:val="Heading2"/>
@@ -1682,8 +1771,8 @@
         <w:t xml:space="preserve">). The midpoint age of the EECO (51.2 Ma), along with the present-day coordinates of geochemical and ecological data, were used for palaeogeographic reconstruction.</w:t>
       </w:r>
     </w:p>
-    <w:bookmarkEnd w:id="29"/>
-    <w:bookmarkStart w:id="40" w:name="bayesian-framework"/>
+    <w:bookmarkEnd w:id="33"/>
+    <w:bookmarkStart w:id="44" w:name="bayesian-framework"/>
     <w:p>
       <w:pPr>
         <w:pStyle w:val="Heading2"/>
@@ -1763,7 +1852,7 @@
       <w:pPr>
         <w:pStyle w:val="BodyText"/>
       </w:pPr>
-      <w:bookmarkStart w:id="30" w:name="eq-mu"/>
+      <w:bookmarkStart w:id="34" w:name="eq-mu"/>
       <m:oMathPara>
         <m:oMathParaPr>
           <m:jc m:val="center"/>
@@ -1845,13 +1934,13 @@
           </m:d>
         </m:oMath>
       </m:oMathPara>
-      <w:bookmarkEnd w:id="30"/>
+      <w:bookmarkEnd w:id="34"/>
     </w:p>
     <w:p>
       <w:pPr>
         <w:pStyle w:val="FirstParagraph"/>
       </w:pPr>
-      <w:bookmarkStart w:id="31" w:name="eq-nu"/>
+      <w:bookmarkStart w:id="35" w:name="eq-nu"/>
       <m:oMathPara>
         <m:oMathParaPr>
           <m:jc m:val="center"/>
@@ -2063,7 +2152,7 @@
           </m:d>
         </m:oMath>
       </m:oMathPara>
-      <w:bookmarkEnd w:id="31"/>
+      <w:bookmarkEnd w:id="35"/>
     </w:p>
     <w:p>
       <w:pPr>
@@ -2276,7 +2365,7 @@
       <w:pPr>
         <w:pStyle w:val="BodyText"/>
       </w:pPr>
-      <w:bookmarkStart w:id="32" w:name="eq-obs"/>
+      <w:bookmarkStart w:id="36" w:name="eq-obs"/>
       <m:oMathPara>
         <m:oMathParaPr>
           <m:jc m:val="center"/>
@@ -2442,7 +2531,7 @@
           </m:d>
         </m:oMath>
       </m:oMathPara>
-      <w:bookmarkEnd w:id="32"/>
+      <w:bookmarkEnd w:id="36"/>
     </w:p>
     <w:p>
       <w:pPr>
@@ -2596,7 +2685,7 @@
       <w:pPr>
         <w:pStyle w:val="BodyText"/>
       </w:pPr>
-      <w:bookmarkStart w:id="33" w:name="eq-dist"/>
+      <w:bookmarkStart w:id="37" w:name="eq-dist"/>
       <m:oMathPara>
         <m:oMathParaPr>
           <m:jc m:val="center"/>
@@ -2705,7 +2794,7 @@
           </m:d>
         </m:oMath>
       </m:oMathPara>
-      <w:bookmarkEnd w:id="33"/>
+      <w:bookmarkEnd w:id="37"/>
     </w:p>
     <w:p>
       <w:pPr>
@@ -3009,7 +3098,7 @@
       <w:pPr>
         <w:pStyle w:val="BodyText"/>
       </w:pPr>
-      <w:bookmarkStart w:id="34" w:name="eq-sigma"/>
+      <w:bookmarkStart w:id="38" w:name="eq-sigma"/>
       <m:oMathPara>
         <m:oMathParaPr>
           <m:jc m:val="center"/>
@@ -3250,13 +3339,13 @@
           </m:d>
         </m:oMath>
       </m:oMathPara>
-      <w:bookmarkEnd w:id="34"/>
+      <w:bookmarkEnd w:id="38"/>
     </w:p>
     <w:p>
       <w:pPr>
         <w:pStyle w:val="FirstParagraph"/>
       </w:pPr>
-      <w:bookmarkStart w:id="35" w:name="eq-sigmaj"/>
+      <w:bookmarkStart w:id="39" w:name="eq-sigmaj"/>
       <m:oMathPara>
         <m:oMathParaPr>
           <m:jc m:val="center"/>
@@ -3581,7 +3670,7 @@
           </m:d>
         </m:oMath>
       </m:oMathPara>
-      <w:bookmarkEnd w:id="35"/>
+      <w:bookmarkEnd w:id="39"/>
     </w:p>
     <w:p>
       <w:pPr>
@@ -3825,7 +3914,7 @@
       <w:pPr>
         <w:pStyle w:val="BodyText"/>
       </w:pPr>
-      <w:bookmarkStart w:id="36" w:name="eq-A"/>
+      <w:bookmarkStart w:id="40" w:name="eq-A"/>
       <m:oMathPara>
         <m:oMathParaPr>
           <m:jc m:val="center"/>
@@ -3946,7 +4035,7 @@
           </m:d>
         </m:oMath>
       </m:oMathPara>
-      <w:bookmarkEnd w:id="36"/>
+      <w:bookmarkEnd w:id="40"/>
     </w:p>
     <w:p>
       <w:pPr>
@@ -4074,7 +4163,7 @@
       <w:pPr>
         <w:pStyle w:val="BodyText"/>
       </w:pPr>
-      <w:bookmarkStart w:id="37" w:name="eq-K"/>
+      <w:bookmarkStart w:id="41" w:name="eq-K"/>
       <m:oMathPara>
         <m:oMathParaPr>
           <m:jc m:val="center"/>
@@ -4240,7 +4329,7 @@
           </m:d>
         </m:oMath>
       </m:oMathPara>
-      <w:bookmarkEnd w:id="37"/>
+      <w:bookmarkEnd w:id="41"/>
     </w:p>
     <w:p>
       <w:pPr>
@@ -4352,7 +4441,7 @@
       <w:pPr>
         <w:pStyle w:val="BodyText"/>
       </w:pPr>
-      <w:bookmarkStart w:id="38" w:name="eq-M"/>
+      <w:bookmarkStart w:id="42" w:name="eq-M"/>
       <m:oMathPara>
         <m:oMathParaPr>
           <m:jc m:val="center"/>
@@ -4410,7 +4499,7 @@
           </m:d>
         </m:oMath>
       </m:oMathPara>
-      <w:bookmarkEnd w:id="38"/>
+      <w:bookmarkEnd w:id="42"/>
     </w:p>
     <w:p>
       <w:pPr>
@@ -4468,7 +4557,7 @@
       <w:pPr>
         <w:pStyle w:val="BodyText"/>
       </w:pPr>
-      <w:bookmarkStart w:id="39" w:name="eq-B"/>
+      <w:bookmarkStart w:id="43" w:name="eq-B"/>
       <m:oMathPara>
         <m:oMathParaPr>
           <m:jc m:val="center"/>
@@ -4574,7 +4663,7 @@
           </m:d>
         </m:oMath>
       </m:oMathPara>
-      <w:bookmarkEnd w:id="39"/>
+      <w:bookmarkEnd w:id="43"/>
     </w:p>
     <w:p>
       <w:pPr>
@@ -4666,8 +4755,8 @@
         <w:t xml:space="preserve">.</w:t>
       </w:r>
     </w:p>
-    <w:bookmarkEnd w:id="40"/>
-    <w:bookmarkStart w:id="41" w:name="model-validation"/>
+    <w:bookmarkEnd w:id="44"/>
+    <w:bookmarkStart w:id="45" w:name="model-validation"/>
     <w:p>
       <w:pPr>
         <w:pStyle w:val="Heading2"/>
@@ -4882,8 +4971,8 @@
         <w:t xml:space="preserve">.</w:t>
       </w:r>
     </w:p>
-    <w:bookmarkEnd w:id="41"/>
-    <w:bookmarkStart w:id="42" w:name="parameter-estimation"/>
+    <w:bookmarkEnd w:id="45"/>
+    <w:bookmarkStart w:id="46" w:name="parameter-estimation"/>
     <w:p>
       <w:pPr>
         <w:pStyle w:val="Heading2"/>
@@ -5009,8 +5098,8 @@
         <w:t xml:space="preserve">is &gt; 18,000). Trace plots of the MCMC chains indicate convergence and good mixing of the chains (Supplementary Figure S1).</w:t>
       </w:r>
     </w:p>
-    <w:bookmarkEnd w:id="42"/>
-    <w:bookmarkStart w:id="44" w:name="processing-of-model-results"/>
+    <w:bookmarkEnd w:id="46"/>
+    <w:bookmarkStart w:id="48" w:name="processing-of-model-results"/>
     <w:p>
       <w:pPr>
         <w:pStyle w:val="Heading2"/>
@@ -5291,7 +5380,7 @@
       <w:pPr>
         <w:pStyle w:val="BodyText"/>
       </w:pPr>
-      <w:bookmarkStart w:id="43" w:name="eq-weights"/>
+      <w:bookmarkStart w:id="47" w:name="eq-weights"/>
       <m:oMathPara>
         <m:oMathParaPr>
           <m:jc m:val="center"/>
@@ -5434,7 +5523,7 @@
           </m:d>
         </m:oMath>
       </m:oMathPara>
-      <w:bookmarkEnd w:id="43"/>
+      <w:bookmarkEnd w:id="47"/>
     </w:p>
     <w:p>
       <w:pPr>
@@ -5501,9 +5590,9 @@
         <w:t xml:space="preserve">.</w:t>
       </w:r>
     </w:p>
-    <w:bookmarkEnd w:id="44"/>
-    <w:bookmarkEnd w:id="45"/>
-    <w:bookmarkStart w:id="60" w:name="results"/>
+    <w:bookmarkEnd w:id="48"/>
+    <w:bookmarkEnd w:id="49"/>
+    <w:bookmarkStart w:id="64" w:name="results"/>
     <w:p>
       <w:pPr>
         <w:pStyle w:val="Heading1"/>
@@ -5512,7 +5601,7 @@
         <w:t xml:space="preserve">Results</w:t>
       </w:r>
     </w:p>
-    <w:bookmarkStart w:id="54" w:name="model-validation-and-modern-gradient"/>
+    <w:bookmarkStart w:id="58" w:name="model-validation-and-modern-gradient"/>
     <w:p>
       <w:pPr>
         <w:pStyle w:val="Heading2"/>
@@ -5533,7 +5622,7 @@
       <w:tr>
         <w:tc>
           <w:tcPr/>
-          <w:bookmarkStart w:id="49" w:name="fig-2"/>
+          <w:bookmarkStart w:id="53" w:name="fig-2"/>
           <w:p>
             <w:pPr>
               <w:jc w:val="center"/>
@@ -5543,18 +5632,18 @@
                 <wp:inline>
                   <wp:extent cx="5399999" cy="5399999"/>
                   <wp:effectExtent b="0" l="0" r="0" t="0"/>
-                  <wp:docPr descr="" title="" id="47" name="Picture"/>
+                  <wp:docPr descr="" title="" id="51" name="Picture"/>
                   <a:graphic>
                     <a:graphicData uri="http://schemas.openxmlformats.org/drawingml/2006/picture">
                       <pic:pic>
                         <pic:nvPicPr>
-                          <pic:cNvPr descr="../figures/fig_2.png" id="48" name="Picture"/>
+                          <pic:cNvPr descr="../figures/fig_2.png" id="52" name="Picture"/>
                           <pic:cNvPicPr>
                             <a:picLocks noChangeArrowheads="1" noChangeAspect="1"/>
                           </pic:cNvPicPr>
                         </pic:nvPicPr>
                         <pic:blipFill>
-                          <a:blip r:embed="rId46"/>
+                          <a:blip r:embed="rId50"/>
                           <a:stretch>
                             <a:fillRect/>
                           </a:stretch>
@@ -5591,7 +5680,7 @@
               <w:pStyle w:val="ImageCaption"/>
             </w:pPr>
             <w:r>
-              <w:t xml:space="preserve">Figure 2: Model reconstructions of simulated latitudinal temperature gradients at various sample sizes. Each column depicts a different reconstruction for given sample sizes: 5, 10, 20, and 34 (EECO sample size). Each row depicts a different simulated latitudinal temperature gradient that represents idealised climatic states: extreme greenhouse, greenhouse, icehouse, extreme icehouse. The black line illustrates the simulated gradient. The blue line depicts the reconstructed gradient represented by the median sea surface temperature value estimated from 1000 model runs. The blue shading depicts the 90%, 95%, and 99% credible intervals. Bold black text within each panel depicts the coefficient of determination (</w:t>
+              <w:t xml:space="preserve">Figure 2: Model reconstructions of simulated latitudinal temperature gradients at various sample sizes. Each column depicts a different reconstruction for given sample sizes: 5, 10, 20, and 34 (latitudes of EECO samples). Each row depicts a different simulated latitudinal temperature gradient that represents idealised climatic states: extreme greenhouse, greenhouse, icehouse, extreme icehouse. The black line illustrates the simulated gradient. The blue line depicts the reconstructed gradient represented by the median sea surface temperature value estimated from 1000 model runs with different random samples (first three columns), and a single run with the EECO latitudinal sampling distribution (fourth column). The blue shadings depict the 90%, 95%, and 99% credible intervals. Bold black text within each panel depicts the coefficient of determination (</w:t>
             </w:r>
             <w:r>
               <w:rPr>
@@ -5601,16 +5690,7 @@
               <w:t xml:space="preserve">R</w:t>
             </w:r>
             <w:r>
-              <w:rPr>
-                <w:vertAlign w:val="superscript"/>
-              </w:rPr>
-              <w:t xml:space="preserve">2</w:t>
-            </w:r>
-            <w:r>
-              <w:t xml:space="preserve"> </w:t>
-            </w:r>
-            <w:r>
-              <w:t xml:space="preserve">value) for estimating goodness of fit between the simulated and modeled gradient. The median (50%)</w:t>
+              <w:t xml:space="preserve">^2) for estimating goodness of fit between the simulated and modeled gradient. The median (50%)</w:t>
             </w:r>
             <w:r>
               <w:t xml:space="preserve"> </w:t>
@@ -5635,7 +5715,7 @@
               <w:t xml:space="preserve">value along with the 2.5% and 97.5% confidence intervals from the 1000 model runs are shown. Each gradient is depicted in absolute latitude.</w:t>
             </w:r>
           </w:p>
-          <w:bookmarkEnd w:id="49"/>
+          <w:bookmarkEnd w:id="53"/>
         </w:tc>
       </w:tr>
     </w:tbl>
@@ -5652,7 +5732,7 @@
       <w:tr>
         <w:tc>
           <w:tcPr/>
-          <w:bookmarkStart w:id="53" w:name="fig-3"/>
+          <w:bookmarkStart w:id="57" w:name="fig-3"/>
           <w:p>
             <w:pPr>
               <w:jc w:val="center"/>
@@ -5662,18 +5742,18 @@
                 <wp:inline>
                   <wp:extent cx="3599999" cy="3599999"/>
                   <wp:effectExtent b="0" l="0" r="0" t="0"/>
-                  <wp:docPr descr="" title="" id="51" name="Picture"/>
+                  <wp:docPr descr="" title="" id="55" name="Picture"/>
                   <a:graphic>
                     <a:graphicData uri="http://schemas.openxmlformats.org/drawingml/2006/picture">
                       <pic:pic>
                         <pic:nvPicPr>
-                          <pic:cNvPr descr="../figures/fig_3.png" id="52" name="Picture"/>
+                          <pic:cNvPr descr="../figures/fig_3.png" id="56" name="Picture"/>
                           <pic:cNvPicPr>
                             <a:picLocks noChangeArrowheads="1" noChangeAspect="1"/>
                           </pic:cNvPicPr>
                         </pic:nvPicPr>
                         <pic:blipFill>
-                          <a:blip r:embed="rId50"/>
+                          <a:blip r:embed="rId54"/>
                           <a:stretch>
                             <a:fillRect/>
                           </a:stretch>
@@ -5710,10 +5790,10 @@
               <w:pStyle w:val="ImageCaption"/>
             </w:pPr>
             <w:r>
-              <w:t xml:space="preserve">Figure 3: Estimate of the present-day latitudinal temperature gradient using the Bayesian hierarchical model. The present-day empirical (black line) latitudinal temperature gradient (mean sea surface temperature) and that estimated by the Bayesian hierarchical model (green line) when using all cell values from the Bio-ORACLE grid of mean sea surface temperature. Grey points depict the individual cell values of the Bio-ORACLE grid.</w:t>
+              <w:t xml:space="preserve">Figure 3: Estimate of the present-day latitudinal temperature gradient using the Bayesian hierarchical model. The present-day empirical (black line) latitudinal temperature gradient (mean sea surface temperature) and that estimated by the Bayesian hierarchical model (green line) when using all cell values from the Bio-ORACLE grid of mean sea surface temperatures. Grey points depict the individual cell values of the Bio-ORACLE grid.</w:t>
             </w:r>
           </w:p>
-          <w:bookmarkEnd w:id="53"/>
+          <w:bookmarkEnd w:id="57"/>
         </w:tc>
       </w:tr>
     </w:tbl>
@@ -5860,8 +5940,8 @@
         <w:t xml:space="preserve">C.</w:t>
       </w:r>
     </w:p>
-    <w:bookmarkEnd w:id="54"/>
-    <w:bookmarkStart w:id="59" w:name="eeco-reconstruction"/>
+    <w:bookmarkEnd w:id="58"/>
+    <w:bookmarkStart w:id="63" w:name="eeco-reconstruction"/>
     <w:p>
       <w:pPr>
         <w:pStyle w:val="Heading2"/>
@@ -6216,7 +6296,7 @@
       <w:tr>
         <w:tc>
           <w:tcPr/>
-          <w:bookmarkStart w:id="58" w:name="fig-4"/>
+          <w:bookmarkStart w:id="62" w:name="fig-4"/>
           <w:p>
             <w:pPr>
               <w:jc w:val="center"/>
@@ -6226,18 +6306,18 @@
                 <wp:inline>
                   <wp:extent cx="3599999" cy="3599999"/>
                   <wp:effectExtent b="0" l="0" r="0" t="0"/>
-                  <wp:docPr descr="" title="" id="56" name="Picture"/>
+                  <wp:docPr descr="" title="" id="60" name="Picture"/>
                   <a:graphic>
                     <a:graphicData uri="http://schemas.openxmlformats.org/drawingml/2006/picture">
                       <pic:pic>
                         <pic:nvPicPr>
-                          <pic:cNvPr descr="../figures/fig_4.png" id="57" name="Picture"/>
+                          <pic:cNvPr descr="../figures/fig_4.png" id="61" name="Picture"/>
                           <pic:cNvPicPr>
                             <a:picLocks noChangeArrowheads="1" noChangeAspect="1"/>
                           </pic:cNvPicPr>
                         </pic:nvPicPr>
                         <pic:blipFill>
-                          <a:blip r:embed="rId55"/>
+                          <a:blip r:embed="rId59"/>
                           <a:stretch>
                             <a:fillRect/>
                           </a:stretch>
@@ -6286,13 +6366,13 @@
               <w:t xml:space="preserve">O) and ecological (e.g. mangroves) data. Geochemical data are plotted by their point estimate temperature value. Ecological data are plotted at the mean temperature values of their respective normal distributions.</w:t>
             </w:r>
           </w:p>
-          <w:bookmarkEnd w:id="58"/>
+          <w:bookmarkEnd w:id="62"/>
         </w:tc>
       </w:tr>
     </w:tbl>
-    <w:bookmarkEnd w:id="59"/>
-    <w:bookmarkEnd w:id="60"/>
-    <w:bookmarkStart w:id="64" w:name="discussion"/>
+    <w:bookmarkEnd w:id="63"/>
+    <w:bookmarkEnd w:id="64"/>
+    <w:bookmarkStart w:id="68" w:name="discussion"/>
     <w:p>
       <w:pPr>
         <w:pStyle w:val="Heading1"/>
@@ -6301,7 +6381,7 @@
         <w:t xml:space="preserve">Discussion</w:t>
       </w:r>
     </w:p>
-    <w:bookmarkStart w:id="61" w:name="Xc38befcc59f8dea91d139c857f8baf92fb354be"/>
+    <w:bookmarkStart w:id="65" w:name="Xc38befcc59f8dea91d139c857f8baf92fb354be"/>
     <w:p>
       <w:pPr>
         <w:pStyle w:val="Heading2"/>
@@ -6428,8 +6508,8 @@
         <w:t xml:space="preserve">.</w:t>
       </w:r>
     </w:p>
-    <w:bookmarkEnd w:id="61"/>
-    <w:bookmarkStart w:id="62" w:name="X1f71baaea19084122b5d528f2bb13a0da3084b7"/>
+    <w:bookmarkEnd w:id="65"/>
+    <w:bookmarkStart w:id="66" w:name="X1f71baaea19084122b5d528f2bb13a0da3084b7"/>
     <w:p>
       <w:pPr>
         <w:pStyle w:val="Heading2"/>
@@ -6526,8 +6606,8 @@
         <w:t xml:space="preserve">This dilemma could be resolved in future studies by applying machine learning approaches to inferring quantitative temperatures from ecological and lithological proxies: If geochemical proxies and ecological or lithological data are derived from the same location and time interval, the climatic requirements of these taxa or sediments can be learned by using palaeotemperatures from that time interval, instead of or in addition to modern modern temperatures. This approach would ultimately rely on geochemical proxies providing absolute temperature estimates, but the resulting information could be exported to other locations lacking good coverage of geochemical proxies via their fossil or sedimentary record.</w:t>
       </w:r>
     </w:p>
-    <w:bookmarkEnd w:id="62"/>
-    <w:bookmarkStart w:id="63" w:name="early-eocene-climate"/>
+    <w:bookmarkEnd w:id="66"/>
+    <w:bookmarkStart w:id="67" w:name="early-eocene-climate"/>
     <w:p>
       <w:pPr>
         <w:pStyle w:val="Heading2"/>
@@ -7018,9 +7098,9 @@
         <w:t xml:space="preserve">C.</w:t>
       </w:r>
     </w:p>
-    <w:bookmarkEnd w:id="63"/>
-    <w:bookmarkEnd w:id="64"/>
-    <w:bookmarkStart w:id="65" w:name="conclusions"/>
+    <w:bookmarkEnd w:id="67"/>
+    <w:bookmarkEnd w:id="68"/>
+    <w:bookmarkStart w:id="69" w:name="conclusions"/>
     <w:p>
       <w:pPr>
         <w:pStyle w:val="Heading1"/>
@@ -7037,8 +7117,8 @@
         <w:t xml:space="preserve">The Bayesian hierarchical model presented herein is able to reconstruct latitudinal gradients from both geochemical and ecological proxy data, whilst reflecting the uncertainty associated with the ecological temperature proxies, and accounts for the variation of multiple temperature estimates at individual localities. Using informative prior information allows for accurate temperature reconstructions from records with geographically incomplete sampling. By providing temperature estimates across the entire latitudinal range, this method also facilitates the reconstruction of unbiased global average temperatures. Application of our model to the EECO confirms the existence of latitudinal temperature gradients that were flatter than predicted by most Earth system models and by the majority of proxy-based work. High-latitude pollen records support this interpretation. Our GMsST estimate is in good agreement with most existing estimates, indicating that broadly accurate GMsST reconstructions are possible even with substantial deviations in the shape of the latitudinal temperature gradient. Our new method opens the door for improving the accuracy of proxy-based palaeoclimate reoncstructions and Phanerozoic temperature curves, particularly in intervals with a patchy record, and mitigates the biases incurred from uneven sampling.</w:t>
       </w:r>
     </w:p>
-    <w:bookmarkEnd w:id="65"/>
-    <w:bookmarkStart w:id="66" w:name="acknowledgements"/>
+    <w:bookmarkEnd w:id="69"/>
+    <w:bookmarkStart w:id="70" w:name="acknowledgements"/>
     <w:p>
       <w:pPr>
         <w:pStyle w:val="Heading1"/>
@@ -7070,8 +7150,8 @@
         <w:t xml:space="preserve">/PRTR.</w:t>
       </w:r>
     </w:p>
-    <w:bookmarkEnd w:id="66"/>
-    <w:bookmarkStart w:id="67" w:name="author-contributions"/>
+    <w:bookmarkEnd w:id="70"/>
+    <w:bookmarkStart w:id="71" w:name="author-contributions"/>
     <w:p>
       <w:pPr>
         <w:pStyle w:val="Heading1"/>
@@ -7088,8 +7168,8 @@
         <w:t xml:space="preserve">Both authors designed the study and carried out data preparation. K.E. programmed the model and conducted the analyses. L.A.J. generated the figures. Both authors contributed to the writing of the manuscript.</w:t>
       </w:r>
     </w:p>
-    <w:bookmarkEnd w:id="67"/>
-    <w:bookmarkStart w:id="68" w:name="competing-interests"/>
+    <w:bookmarkEnd w:id="71"/>
+    <w:bookmarkStart w:id="72" w:name="competing-interests"/>
     <w:p>
       <w:pPr>
         <w:pStyle w:val="Heading1"/>
@@ -7106,8 +7186,8 @@
         <w:t xml:space="preserve">The authors declare that they have no conflicts of interest.</w:t>
       </w:r>
     </w:p>
-    <w:bookmarkEnd w:id="68"/>
-    <w:bookmarkStart w:id="70" w:name="data-accessibility"/>
+    <w:bookmarkEnd w:id="72"/>
+    <w:bookmarkStart w:id="74" w:name="data-accessibility"/>
     <w:p>
       <w:pPr>
         <w:pStyle w:val="Heading1"/>
@@ -7123,7 +7203,7 @@
       <w:r>
         <w:t xml:space="preserve">The data and code used to produce the results of this study are available via GitHub (</w:t>
       </w:r>
-      <w:hyperlink r:id="rId69">
+      <w:hyperlink r:id="rId73">
         <w:r>
           <w:rPr>
             <w:rStyle w:val="Hyperlink"/>
@@ -7135,8 +7215,8 @@
         <w:t xml:space="preserve">) and the linked Zenodo repository (XXX).</w:t>
       </w:r>
     </w:p>
-    <w:bookmarkEnd w:id="70"/>
-    <w:bookmarkStart w:id="147" w:name="references"/>
+    <w:bookmarkEnd w:id="74"/>
+    <w:bookmarkStart w:id="153" w:name="references"/>
     <w:p>
       <w:pPr>
         <w:pStyle w:val="Heading1"/>
@@ -7145,8 +7225,8 @@
         <w:t xml:space="preserve">References</w:t>
       </w:r>
     </w:p>
-    <w:bookmarkStart w:id="146" w:name="refs"/>
-    <w:bookmarkStart w:id="71" w:name="ref-Assis2018"/>
+    <w:bookmarkStart w:id="152" w:name="refs"/>
+    <w:bookmarkStart w:id="75" w:name="ref-Assis2018"/>
     <w:p>
       <w:pPr>
         <w:pStyle w:val="Bibliography"/>
@@ -7155,8 +7235,8 @@
         <w:t xml:space="preserve">Assis, J., Tyberghein, L., Bosch, S., Verbruggen, H., Serrão, E. A., and De Clerck, O.: Bio-ORACLE v2. 0: Extending marine data layers for bioclimatic modelling, Global Ecology and Biogeography, 27, 277–284, 2018.</w:t>
       </w:r>
     </w:p>
-    <w:bookmarkEnd w:id="71"/>
-    <w:bookmarkStart w:id="72" w:name="ref-Beer2008"/>
+    <w:bookmarkEnd w:id="75"/>
+    <w:bookmarkStart w:id="76" w:name="ref-Beer2008"/>
     <w:p>
       <w:pPr>
         <w:pStyle w:val="Bibliography"/>
@@ -7165,8 +7245,8 @@
         <w:t xml:space="preserve">Beer, J., Abreu, J., and Steinhilber, F.: Sun and planets from a climate point of view, Proceedings of the International Astronomical Union, 4, 29–43, 2008.</w:t>
       </w:r>
     </w:p>
-    <w:bookmarkEnd w:id="72"/>
-    <w:bookmarkStart w:id="74" w:name="ref-Bijl2009"/>
+    <w:bookmarkEnd w:id="76"/>
+    <w:bookmarkStart w:id="78" w:name="ref-Bijl2009"/>
     <w:p>
       <w:pPr>
         <w:pStyle w:val="Bibliography"/>
@@ -7198,7 +7278,7 @@
       <w:r>
         <w:t xml:space="preserve"> </w:t>
       </w:r>
-      <w:hyperlink r:id="rId73">
+      <w:hyperlink r:id="rId77">
         <w:r>
           <w:rPr>
             <w:rStyle w:val="Hyperlink"/>
@@ -7210,8 +7290,8 @@
         <w:t xml:space="preserve">, 2009.</w:t>
       </w:r>
     </w:p>
-    <w:bookmarkEnd w:id="74"/>
-    <w:bookmarkStart w:id="75" w:name="ref-Burgener2023"/>
+    <w:bookmarkEnd w:id="78"/>
+    <w:bookmarkStart w:id="79" w:name="ref-Burgener2023"/>
     <w:p>
       <w:pPr>
         <w:pStyle w:val="Bibliography"/>
@@ -7226,8 +7306,8 @@
         <w:t xml:space="preserve">ppen climatic zones using a bayesian statistical analysis of lithologic, paleontologic, and geochemical proxies, Palaeogeography, Palaeoclimatology, Palaeoecology, 111373, 2023.</w:t>
       </w:r>
     </w:p>
-    <w:bookmarkEnd w:id="75"/>
-    <w:bookmarkStart w:id="77" w:name="ref-Burke2018"/>
+    <w:bookmarkEnd w:id="79"/>
+    <w:bookmarkStart w:id="81" w:name="ref-Burke2018"/>
     <w:p>
       <w:pPr>
         <w:pStyle w:val="Bibliography"/>
@@ -7250,7 +7330,7 @@
       <w:r>
         <w:t xml:space="preserve"> </w:t>
       </w:r>
-      <w:hyperlink r:id="rId76">
+      <w:hyperlink r:id="rId80">
         <w:r>
           <w:rPr>
             <w:rStyle w:val="Hyperlink"/>
@@ -7262,8 +7342,8 @@
         <w:t xml:space="preserve">, 2018.</w:t>
       </w:r>
     </w:p>
-    <w:bookmarkEnd w:id="77"/>
-    <w:bookmarkStart w:id="78" w:name="ref-Caballero2013"/>
+    <w:bookmarkEnd w:id="81"/>
+    <w:bookmarkStart w:id="82" w:name="ref-Caballero2013"/>
     <w:p>
       <w:pPr>
         <w:pStyle w:val="Bibliography"/>
@@ -7272,8 +7352,8 @@
         <w:t xml:space="preserve">Caballero, R. and Huber, M.: State-dependent climate sensitivity in past warm climates and its implications for future climate projections, Proceedings of the National Academy of Sciences, 110, 14162–14167, 2013.</w:t>
       </w:r>
     </w:p>
-    <w:bookmarkEnd w:id="78"/>
-    <w:bookmarkStart w:id="80" w:name="ref-Chandra2021"/>
+    <w:bookmarkEnd w:id="82"/>
+    <w:bookmarkStart w:id="84" w:name="ref-Chandra2021"/>
     <w:p>
       <w:pPr>
         <w:pStyle w:val="Bibliography"/>
@@ -7296,7 +7376,7 @@
       <w:r>
         <w:t xml:space="preserve"> </w:t>
       </w:r>
-      <w:hyperlink r:id="rId79">
+      <w:hyperlink r:id="rId83">
         <w:r>
           <w:rPr>
             <w:rStyle w:val="Hyperlink"/>
@@ -7308,8 +7388,8 @@
         <w:t xml:space="preserve">, 2021.</w:t>
       </w:r>
     </w:p>
-    <w:bookmarkEnd w:id="80"/>
-    <w:bookmarkStart w:id="81" w:name="ref-Cramwinckel2018"/>
+    <w:bookmarkEnd w:id="84"/>
+    <w:bookmarkStart w:id="85" w:name="ref-Cramwinckel2018"/>
     <w:p>
       <w:pPr>
         <w:pStyle w:val="Bibliography"/>
@@ -7318,8 +7398,8 @@
         <w:t xml:space="preserve">Cramwinckel, M. J., Huber, M., Kocken, I. J., Agnini, C., Bijl, P. K., Bohaty, S. M., Frieling, J., Goldner, A., Hilgen, F. J., Kip, E. L., et al.: Synchronous tropical and polar temperature evolution in the eocene, Nature, 559, 382–386, 2018.</w:t>
       </w:r>
     </w:p>
-    <w:bookmarkEnd w:id="81"/>
-    <w:bookmarkStart w:id="82" w:name="ref-Evans2018"/>
+    <w:bookmarkEnd w:id="85"/>
+    <w:bookmarkStart w:id="86" w:name="ref-Evans2018"/>
     <w:p>
       <w:pPr>
         <w:pStyle w:val="Bibliography"/>
@@ -7328,8 +7408,8 @@
         <w:t xml:space="preserve">Evans, D., Sagoo, N., Renema, W., Cotton, L. J., Müller, W., Todd, J. A., Saraswati, P. K., Stassen, P., Ziegler, M., Pearson, P. N., et al.: Eocene greenhouse climate revealed by coupled clumped isotope-mg/ca thermometry, Proceedings of the National Academy of Sciences, 115, 1174–1179, 2018.</w:t>
       </w:r>
     </w:p>
-    <w:bookmarkEnd w:id="82"/>
-    <w:bookmarkStart w:id="83" w:name="ref-Fauquette2007"/>
+    <w:bookmarkEnd w:id="86"/>
+    <w:bookmarkStart w:id="87" w:name="ref-Fauquette2007"/>
     <w:p>
       <w:pPr>
         <w:pStyle w:val="Bibliography"/>
@@ -7338,8 +7418,8 @@
         <w:t xml:space="preserve">Fauquette, S., Suc, J., Jiménez-Moreno, G., Micheels, A., and JOSTS, A.: Latitudinal climatic gradients in the western european and mediterranean regions from the mid-miocene (c. 15 ma) to the, Deep-time perspectives on climate change: marrying the signal from computer models and biological proxies, 481, 2007.</w:t>
       </w:r>
     </w:p>
-    <w:bookmarkEnd w:id="83"/>
-    <w:bookmarkStart w:id="84" w:name="ref-Gelman2013"/>
+    <w:bookmarkEnd w:id="87"/>
+    <w:bookmarkStart w:id="88" w:name="ref-Gelman2013"/>
     <w:p>
       <w:pPr>
         <w:pStyle w:val="Bibliography"/>
@@ -7348,8 +7428,8 @@
         <w:t xml:space="preserve">Gelman, A., Carlin, J. B., Stern, H. S., Dunson, D. B., Vehtari, A., and Rubin, D. B.: Bayesian data analysis, CRC press, 2013.</w:t>
       </w:r>
     </w:p>
-    <w:bookmarkEnd w:id="84"/>
-    <w:bookmarkStart w:id="85" w:name="ref-Gelman2019"/>
+    <w:bookmarkEnd w:id="88"/>
+    <w:bookmarkStart w:id="89" w:name="ref-Gelman2019"/>
     <w:p>
       <w:pPr>
         <w:pStyle w:val="Bibliography"/>
@@ -7358,8 +7438,8 @@
         <w:t xml:space="preserve">Gelman, A., Goodrich, B., Gabry, J., and Vehtari, A.: R-squared for bayesian regression models, The American Statistician, 2019.</w:t>
       </w:r>
     </w:p>
-    <w:bookmarkEnd w:id="85"/>
-    <w:bookmarkStart w:id="86" w:name="ref-Gilks1995"/>
+    <w:bookmarkEnd w:id="89"/>
+    <w:bookmarkStart w:id="90" w:name="ref-Gilks1995"/>
     <w:p>
       <w:pPr>
         <w:pStyle w:val="Bibliography"/>
@@ -7368,8 +7448,8 @@
         <w:t xml:space="preserve">Gilks, W. R., Richardson, S., and Spiegelhalter, D.: Markov chain monte carlo in practice, CRC press, 1995.</w:t>
       </w:r>
     </w:p>
-    <w:bookmarkEnd w:id="86"/>
-    <w:bookmarkStart w:id="87" w:name="ref-Greenwood2017"/>
+    <w:bookmarkEnd w:id="90"/>
+    <w:bookmarkStart w:id="91" w:name="ref-Greenwood2017"/>
     <w:p>
       <w:pPr>
         <w:pStyle w:val="Bibliography"/>
@@ -7378,8 +7458,8 @@
         <w:t xml:space="preserve">Greenwood, D., Keefe, R., Reichgelt, T., and Webb, J.: Eocene paleobotanical altimetry of victoria’s eastern uplands, Australian Journal of Earth Sciences, 64, 625–637, 2017.</w:t>
       </w:r>
     </w:p>
-    <w:bookmarkEnd w:id="87"/>
-    <w:bookmarkStart w:id="89" w:name="ref-Greenwood1995"/>
+    <w:bookmarkEnd w:id="91"/>
+    <w:bookmarkStart w:id="93" w:name="ref-Greenwood1995"/>
     <w:p>
       <w:pPr>
         <w:pStyle w:val="Bibliography"/>
@@ -7390,7 +7470,7 @@
       <w:r>
         <w:t xml:space="preserve"> </w:t>
       </w:r>
-      <w:hyperlink r:id="rId88">
+      <w:hyperlink r:id="rId92">
         <w:r>
           <w:rPr>
             <w:rStyle w:val="Hyperlink"/>
@@ -7402,8 +7482,8 @@
         <w:t xml:space="preserve">, 1995.</w:t>
       </w:r>
     </w:p>
-    <w:bookmarkEnd w:id="89"/>
-    <w:bookmarkStart w:id="90" w:name="ref-Grossman2022"/>
+    <w:bookmarkEnd w:id="93"/>
+    <w:bookmarkStart w:id="94" w:name="ref-Grossman2022"/>
     <w:p>
       <w:pPr>
         <w:pStyle w:val="Bibliography"/>
@@ -7412,8 +7492,8 @@
         <w:t xml:space="preserve">Grossman, E. L. and Joachimski, M. M.: Ocean temperatures through the phanerozoic reassessed, Scientific Reports, 12, 8938, 2022.</w:t>
       </w:r>
     </w:p>
-    <w:bookmarkEnd w:id="90"/>
-    <w:bookmarkStart w:id="91" w:name="ref-Hansen2013"/>
+    <w:bookmarkEnd w:id="94"/>
+    <w:bookmarkStart w:id="95" w:name="ref-Hansen2013"/>
     <w:p>
       <w:pPr>
         <w:pStyle w:val="Bibliography"/>
@@ -7422,8 +7502,8 @@
         <w:t xml:space="preserve">Hansen, J., Sato, M., Russell, G., and Kharecha, P.: Climate sensitivity, sea level and atmospheric carbon dioxide, Philosophical Transactions of the Royal Society A: Mathematical, Physical and Engineering Sciences, 371, 20120294, 2013.</w:t>
       </w:r>
     </w:p>
-    <w:bookmarkEnd w:id="91"/>
-    <w:bookmarkStart w:id="92" w:name="ref-Hollis2019"/>
+    <w:bookmarkEnd w:id="95"/>
+    <w:bookmarkStart w:id="96" w:name="ref-Hollis2019"/>
     <w:p>
       <w:pPr>
         <w:pStyle w:val="Bibliography"/>
@@ -7432,8 +7512,8 @@
         <w:t xml:space="preserve">Hollis, C. J., Dunkley Jones, T., Anagnostou, E., Bijl, P. K., Cramwinckel, M. J., Cui, Y., Dickens, G. R., Edgar, K. M., Eley, Y., Evans, D., et al.: The DeepMIP contribution to PMIP4: Methodologies for selection, compilation and analysis of latest paleocene and early eocene climate proxy data, incorporating version 0.1 of the DeepMIP database, Geoscientific Model Development, 12, 3149–3206, 2019.</w:t>
       </w:r>
     </w:p>
-    <w:bookmarkEnd w:id="92"/>
-    <w:bookmarkStart w:id="93" w:name="ref-Huber2011"/>
+    <w:bookmarkEnd w:id="96"/>
+    <w:bookmarkStart w:id="97" w:name="ref-Huber2011"/>
     <w:p>
       <w:pPr>
         <w:pStyle w:val="Bibliography"/>
@@ -7442,8 +7522,8 @@
         <w:t xml:space="preserve">Huber, M. and Caballero, R.: The early eocene equable climate problem revisited, Climate of the Past, 7, 603–633, 2011.</w:t>
       </w:r>
     </w:p>
-    <w:bookmarkEnd w:id="93"/>
-    <w:bookmarkStart w:id="95" w:name="ref-Inglis2020"/>
+    <w:bookmarkEnd w:id="97"/>
+    <w:bookmarkStart w:id="99" w:name="ref-Inglis2020"/>
     <w:p>
       <w:pPr>
         <w:pStyle w:val="Bibliography"/>
@@ -7499,7 +7579,7 @@
       <w:r>
         <w:t xml:space="preserve"> </w:t>
       </w:r>
-      <w:hyperlink r:id="rId94">
+      <w:hyperlink r:id="rId98">
         <w:r>
           <w:rPr>
             <w:rStyle w:val="Hyperlink"/>
@@ -7511,8 +7591,8 @@
         <w:t xml:space="preserve">, 2020.</w:t>
       </w:r>
     </w:p>
-    <w:bookmarkEnd w:id="95"/>
-    <w:bookmarkStart w:id="96" w:name="ref-johannes1983"/>
+    <w:bookmarkEnd w:id="99"/>
+    <w:bookmarkStart w:id="100" w:name="ref-johannes1983"/>
     <w:p>
       <w:pPr>
         <w:pStyle w:val="Bibliography"/>
@@ -7521,8 +7601,8 @@
         <w:t xml:space="preserve">Johannes, R., Wiebe, W., Crossland, C., Rimmer, D., and Smith, S.: Latitudinal limits of coral reef growth., Marine ecology progress series. Oldendorf, 11, 105–111, 1983.</w:t>
       </w:r>
     </w:p>
-    <w:bookmarkEnd w:id="96"/>
-    <w:bookmarkStart w:id="98" w:name="ref-Jones2022"/>
+    <w:bookmarkEnd w:id="100"/>
+    <w:bookmarkStart w:id="102" w:name="ref-Jones2022"/>
     <w:p>
       <w:pPr>
         <w:pStyle w:val="Bibliography"/>
@@ -7545,7 +7625,7 @@
       <w:r>
         <w:t xml:space="preserve"> </w:t>
       </w:r>
-      <w:hyperlink r:id="rId97">
+      <w:hyperlink r:id="rId101">
         <w:r>
           <w:rPr>
             <w:rStyle w:val="Hyperlink"/>
@@ -7557,8 +7637,8 @@
         <w:t xml:space="preserve">, 2022.</w:t>
       </w:r>
     </w:p>
-    <w:bookmarkEnd w:id="98"/>
-    <w:bookmarkStart w:id="99" w:name="ref-jones2022reef"/>
+    <w:bookmarkEnd w:id="102"/>
+    <w:bookmarkStart w:id="103" w:name="ref-jones2022reef"/>
     <w:p>
       <w:pPr>
         <w:pStyle w:val="Bibliography"/>
@@ -7567,8 +7647,8 @@
         <w:t xml:space="preserve">Jones, L. A., Mannion, P. D., Farnsworth, A., Bragg, F., and Lunt, D. J.: Climatic and tectonic drivers shaped the tropical distribution of coral reefs, Nature communications, 13, 1–10, 2022.</w:t>
       </w:r>
     </w:p>
-    <w:bookmarkEnd w:id="99"/>
-    <w:bookmarkStart w:id="101" w:name="ref-jones2023"/>
+    <w:bookmarkEnd w:id="103"/>
+    <w:bookmarkStart w:id="105" w:name="ref-jones2023"/>
     <w:p>
       <w:pPr>
         <w:pStyle w:val="Bibliography"/>
@@ -7579,7 +7659,7 @@
       <w:r>
         <w:t xml:space="preserve"> </w:t>
       </w:r>
-      <w:hyperlink r:id="rId100">
+      <w:hyperlink r:id="rId104">
         <w:r>
           <w:rPr>
             <w:rStyle w:val="Hyperlink"/>
@@ -7591,8 +7671,8 @@
         <w:t xml:space="preserve">, 2023.</w:t>
       </w:r>
     </w:p>
-    <w:bookmarkEnd w:id="101"/>
-    <w:bookmarkStart w:id="103" w:name="ref-judd2020"/>
+    <w:bookmarkEnd w:id="105"/>
+    <w:bookmarkStart w:id="107" w:name="ref-judd2020"/>
     <w:p>
       <w:pPr>
         <w:pStyle w:val="Bibliography"/>
@@ -7603,7 +7683,7 @@
       <w:r>
         <w:t xml:space="preserve"> </w:t>
       </w:r>
-      <w:hyperlink r:id="rId102">
+      <w:hyperlink r:id="rId106">
         <w:r>
           <w:rPr>
             <w:rStyle w:val="Hyperlink"/>
@@ -7615,8 +7695,8 @@
         <w:t xml:space="preserve">, 2020.</w:t>
       </w:r>
     </w:p>
-    <w:bookmarkEnd w:id="103"/>
-    <w:bookmarkStart w:id="104" w:name="ref-Judd2022"/>
+    <w:bookmarkEnd w:id="107"/>
+    <w:bookmarkStart w:id="108" w:name="ref-Judd2022"/>
     <w:p>
       <w:pPr>
         <w:pStyle w:val="Bibliography"/>
@@ -7625,8 +7705,8 @@
         <w:t xml:space="preserve">Judd, E. J., Tierney, J. E., Huber, B. T., Wing, S. L., Lunt, D. J., Ford, H. L., Inglis, G. N., McClymont, E. L., O’Brien, C. L., Rattanasriampaipong, R., et al.: The PhanSST global database of phanerozoic sea surface temperature proxy data, Scientific data, 9, 753, 2022.</w:t>
       </w:r>
     </w:p>
-    <w:bookmarkEnd w:id="104"/>
-    <w:bookmarkStart w:id="106" w:name="ref-Keating-Bitonti2011"/>
+    <w:bookmarkEnd w:id="108"/>
+    <w:bookmarkStart w:id="110" w:name="ref-Keating-Bitonti2011"/>
     <w:p>
       <w:pPr>
         <w:pStyle w:val="Bibliography"/>
@@ -7649,7 +7729,7 @@
       <w:r>
         <w:t xml:space="preserve"> </w:t>
       </w:r>
-      <w:hyperlink r:id="rId105">
+      <w:hyperlink r:id="rId109">
         <w:r>
           <w:rPr>
             <w:rStyle w:val="Hyperlink"/>
@@ -7661,8 +7741,8 @@
         <w:t xml:space="preserve">, 2011.</w:t>
       </w:r>
     </w:p>
-    <w:bookmarkEnd w:id="106"/>
-    <w:bookmarkStart w:id="107" w:name="ref-kiessling2001"/>
+    <w:bookmarkEnd w:id="110"/>
+    <w:bookmarkStart w:id="111" w:name="ref-kiessling2001"/>
     <w:p>
       <w:pPr>
         <w:pStyle w:val="Bibliography"/>
@@ -7671,8 +7751,8 @@
         <w:t xml:space="preserve">Kiessling, W.: Paleoclimatic significance of phanerozoic reefs, Geology, 29, 751–754, 2001.</w:t>
       </w:r>
     </w:p>
-    <w:bookmarkEnd w:id="107"/>
-    <w:bookmarkStart w:id="108" w:name="ref-kleypas1999"/>
+    <w:bookmarkEnd w:id="111"/>
+    <w:bookmarkStart w:id="112" w:name="ref-kleypas1999"/>
     <w:p>
       <w:pPr>
         <w:pStyle w:val="Bibliography"/>
@@ -7681,8 +7761,8 @@
         <w:t xml:space="preserve">Kleypas, J. A., McManus, J. W., and Meñez, L. A.: Environmental limits to coral reef development: Where do we draw the line?, American zoologist, 39, 146–159, 1999.</w:t>
       </w:r>
     </w:p>
-    <w:bookmarkEnd w:id="108"/>
-    <w:bookmarkStart w:id="110" w:name="ref-Liu2009"/>
+    <w:bookmarkEnd w:id="112"/>
+    <w:bookmarkStart w:id="114" w:name="ref-Liu2009"/>
     <w:p>
       <w:pPr>
         <w:pStyle w:val="Bibliography"/>
@@ -7714,7 +7794,7 @@
       <w:r>
         <w:t xml:space="preserve"> </w:t>
       </w:r>
-      <w:hyperlink r:id="rId109">
+      <w:hyperlink r:id="rId113">
         <w:r>
           <w:rPr>
             <w:rStyle w:val="Hyperlink"/>
@@ -7726,8 +7806,8 @@
         <w:t xml:space="preserve">, 2009.</w:t>
       </w:r>
     </w:p>
-    <w:bookmarkEnd w:id="110"/>
-    <w:bookmarkStart w:id="111" w:name="ref-Lunt2012"/>
+    <w:bookmarkEnd w:id="114"/>
+    <w:bookmarkStart w:id="115" w:name="ref-Lunt2012"/>
     <w:p>
       <w:pPr>
         <w:pStyle w:val="Bibliography"/>
@@ -7736,18 +7816,28 @@
         <w:t xml:space="preserve">Lunt, D. J., Dunkley Jones, T., Heinemann, M., Huber, M., LeGrande, A., Winguth, A., Loptson, C., Marotzke, J., Roberts, C., Tindall, J., et al.: A model–data comparison for a multi-model ensemble of early eocene atmosphere–ocean simulations: EoMIP, Climate of the Past, 8, 1717–1736, 2012.</w:t>
       </w:r>
     </w:p>
-    <w:bookmarkEnd w:id="111"/>
-    <w:bookmarkStart w:id="112" w:name="ref-merdith2021"/>
+    <w:bookmarkEnd w:id="115"/>
+    <w:bookmarkStart w:id="116" w:name="ref-Markwick1994"/>
     <w:p>
       <w:pPr>
         <w:pStyle w:val="Bibliography"/>
       </w:pPr>
       <w:r>
+        <w:t xml:space="preserve">Markwick, P. J.: "Equability," continentality, and tertiary "climate": The crocodilian perspective, Geology, 22, 613–616, 1994.</w:t>
+      </w:r>
+    </w:p>
+    <w:bookmarkEnd w:id="116"/>
+    <w:bookmarkStart w:id="117" w:name="ref-merdith2021"/>
+    <w:p>
+      <w:pPr>
+        <w:pStyle w:val="Bibliography"/>
+      </w:pPr>
+      <w:r>
         <w:t xml:space="preserve">Merdith, A. S., Williams, S. E., Collins, A. S., Tetley, M. G., Mulder, J. A., Blades, M. L., Young, A., Armistead, S. E., Cannon, J., Zahirovic, S., et al.: Extending full-plate tectonic models into deep time: Linking the neoproterozoic and the phanerozoic, Earth-Science Reviews, 214, 103477, 2021.</w:t>
       </w:r>
     </w:p>
-    <w:bookmarkEnd w:id="112"/>
-    <w:bookmarkStart w:id="113" w:name="ref-Peppe2011"/>
+    <w:bookmarkEnd w:id="117"/>
+    <w:bookmarkStart w:id="118" w:name="ref-Peppe2011"/>
     <w:p>
       <w:pPr>
         <w:pStyle w:val="Bibliography"/>
@@ -7756,8 +7846,8 @@
         <w:t xml:space="preserve">Peppe, D. J., Royer, D. L., Cariglino, B., Oliver, S. Y., Newman, S., Leight, E., Enikolopov, G., Fernandez-Burgos, M., Herrera, F., Adams, J. M., et al.: Sensitivity of leaf size and shape to climate: Global patterns and paleoclimatic applications, New phytologist, 190, 724–739, 2011.</w:t>
       </w:r>
     </w:p>
-    <w:bookmarkEnd w:id="113"/>
-    <w:bookmarkStart w:id="115" w:name="ref-Popescu2021"/>
+    <w:bookmarkEnd w:id="118"/>
+    <w:bookmarkStart w:id="120" w:name="ref-Popescu2021"/>
     <w:p>
       <w:pPr>
         <w:pStyle w:val="Bibliography"/>
@@ -7804,7 +7894,7 @@
       <w:r>
         <w:t xml:space="preserve"> </w:t>
       </w:r>
-      <w:hyperlink r:id="rId114">
+      <w:hyperlink r:id="rId119">
         <w:r>
           <w:rPr>
             <w:rStyle w:val="Hyperlink"/>
@@ -7816,8 +7906,8 @@
         <w:t xml:space="preserve">, 2021.</w:t>
       </w:r>
     </w:p>
-    <w:bookmarkEnd w:id="115"/>
-    <w:bookmarkStart w:id="117" w:name="ref-Pross2012"/>
+    <w:bookmarkEnd w:id="120"/>
+    <w:bookmarkStart w:id="122" w:name="ref-Pross2012"/>
     <w:p>
       <w:pPr>
         <w:pStyle w:val="Bibliography"/>
@@ -7852,7 +7942,7 @@
       <w:r>
         <w:t xml:space="preserve"> </w:t>
       </w:r>
-      <w:hyperlink r:id="rId116">
+      <w:hyperlink r:id="rId121">
         <w:r>
           <w:rPr>
             <w:rStyle w:val="Hyperlink"/>
@@ -7864,8 +7954,8 @@
         <w:t xml:space="preserve">, 2012.</w:t>
       </w:r>
     </w:p>
-    <w:bookmarkEnd w:id="117"/>
-    <w:bookmarkStart w:id="119" w:name="ref-Quisthoudt2012"/>
+    <w:bookmarkEnd w:id="122"/>
+    <w:bookmarkStart w:id="124" w:name="ref-Quisthoudt2012"/>
     <w:p>
       <w:pPr>
         <w:pStyle w:val="Bibliography"/>
@@ -7876,7 +7966,7 @@
       <w:r>
         <w:t xml:space="preserve"> </w:t>
       </w:r>
-      <w:hyperlink r:id="rId118">
+      <w:hyperlink r:id="rId123">
         <w:r>
           <w:rPr>
             <w:rStyle w:val="Hyperlink"/>
@@ -7888,8 +7978,8 @@
         <w:t xml:space="preserve">, 2012.</w:t>
       </w:r>
     </w:p>
-    <w:bookmarkEnd w:id="119"/>
-    <w:bookmarkStart w:id="120" w:name="ref-Rasmussen2004"/>
+    <w:bookmarkEnd w:id="124"/>
+    <w:bookmarkStart w:id="125" w:name="ref-Rasmussen2004"/>
     <w:p>
       <w:pPr>
         <w:pStyle w:val="Bibliography"/>
@@ -7898,8 +7988,8 @@
         <w:t xml:space="preserve">Rasmussen, C. E. and Williams, C. K.: Gaussian processes in machine learning, Lecture notes in computer science, 3176, 63–71, 2004.</w:t>
       </w:r>
     </w:p>
-    <w:bookmarkEnd w:id="120"/>
-    <w:bookmarkStart w:id="121" w:name="ref-Reynolds1994"/>
+    <w:bookmarkEnd w:id="125"/>
+    <w:bookmarkStart w:id="126" w:name="ref-Reynolds1994"/>
     <w:p>
       <w:pPr>
         <w:pStyle w:val="Bibliography"/>
@@ -7908,8 +7998,8 @@
         <w:t xml:space="preserve">Reynolds, R. W. and Smith, T. M.: Improved global sea surface temperature analyses using optimum interpolation, Journal of climate, 7, 929–948, 1994.</w:t>
       </w:r>
     </w:p>
-    <w:bookmarkEnd w:id="121"/>
-    <w:bookmarkStart w:id="122" w:name="ref-Royer2012"/>
+    <w:bookmarkEnd w:id="126"/>
+    <w:bookmarkStart w:id="127" w:name="ref-Royer2012"/>
     <w:p>
       <w:pPr>
         <w:pStyle w:val="Bibliography"/>
@@ -7918,8 +8008,8 @@
         <w:t xml:space="preserve">Royer, D. L.: Climate reconstruction from leaf size and shape: New developments and challenges, The Paleontological Society Papers, 18, 195–212, 2012.</w:t>
       </w:r>
     </w:p>
-    <w:bookmarkEnd w:id="122"/>
-    <w:bookmarkStart w:id="123" w:name="ref-Royer2004"/>
+    <w:bookmarkEnd w:id="127"/>
+    <w:bookmarkStart w:id="128" w:name="ref-Royer2004"/>
     <w:p>
       <w:pPr>
         <w:pStyle w:val="Bibliography"/>
@@ -7928,8 +8018,8 @@
         <w:t xml:space="preserve">Royer, D. L., Berner, R. A., Montañez, I. P., Tabor, N. J., Beerling, D. J., et al.: Co~ 2 as a primary driver of phanerozoic climate, GSA today, 14, 4–10, 2004.</w:t>
       </w:r>
     </w:p>
-    <w:bookmarkEnd w:id="123"/>
-    <w:bookmarkStart w:id="124" w:name="ref-Salonen2019"/>
+    <w:bookmarkEnd w:id="128"/>
+    <w:bookmarkStart w:id="129" w:name="ref-Salonen2019"/>
     <w:p>
       <w:pPr>
         <w:pStyle w:val="Bibliography"/>
@@ -7938,8 +8028,8 @@
         <w:t xml:space="preserve">Salonen, J. S., Korpela, M., Williams, J. W., and Luoto, M.: Machine-learning based reconstructions of primary and secondary climate variables from north american and european fossil pollen data, Scientific reports, 9, 15805, 2019.</w:t>
       </w:r>
     </w:p>
-    <w:bookmarkEnd w:id="124"/>
-    <w:bookmarkStart w:id="125" w:name="ref-Schrag1999"/>
+    <w:bookmarkEnd w:id="129"/>
+    <w:bookmarkStart w:id="130" w:name="ref-Schrag1999"/>
     <w:p>
       <w:pPr>
         <w:pStyle w:val="Bibliography"/>
@@ -7948,8 +8038,8 @@
         <w:t xml:space="preserve">Schrag, D. P.: Effects of diagenesis on the isotopic record of late paleogene tropical sea surface temperatures, Chemical Geology, 161, 215–224, 1999.</w:t>
       </w:r>
     </w:p>
-    <w:bookmarkEnd w:id="125"/>
-    <w:bookmarkStart w:id="127" w:name="ref-Scotese2021"/>
+    <w:bookmarkEnd w:id="130"/>
+    <w:bookmarkStart w:id="132" w:name="ref-Scotese2021"/>
     <w:p>
       <w:pPr>
         <w:pStyle w:val="Bibliography"/>
@@ -7972,7 +8062,7 @@
       <w:r>
         <w:t xml:space="preserve"> </w:t>
       </w:r>
-      <w:hyperlink r:id="rId126">
+      <w:hyperlink r:id="rId131">
         <w:r>
           <w:rPr>
             <w:rStyle w:val="Hyperlink"/>
@@ -7984,19 +8074,29 @@
         <w:t xml:space="preserve">, 2021.</w:t>
       </w:r>
     </w:p>
-    <w:bookmarkEnd w:id="127"/>
-    <w:bookmarkStart w:id="129" w:name="ref-song2019"/>
+    <w:bookmarkEnd w:id="132"/>
+    <w:bookmarkStart w:id="133" w:name="ref-Sloan1990"/>
     <w:p>
       <w:pPr>
         <w:pStyle w:val="Bibliography"/>
       </w:pPr>
       <w:r>
+        <w:t xml:space="preserve">Sloan, L. C. and Barron, E. J.: " equable" climates during earth history?, Geology, 18, 489–492, 1990.</w:t>
+      </w:r>
+    </w:p>
+    <w:bookmarkEnd w:id="133"/>
+    <w:bookmarkStart w:id="135" w:name="ref-song2019"/>
+    <w:p>
+      <w:pPr>
+        <w:pStyle w:val="Bibliography"/>
+      </w:pPr>
+      <w:r>
         <w:t xml:space="preserve">Song, H., Wignall, P. B., Song, H., Dai, X., and Chu, D.: Seawater Temperature and Dissolved Oxygen over the Past 500 Million Years, Journal of Earth Science, 30, 236–243,</w:t>
       </w:r>
       <w:r>
         <w:t xml:space="preserve"> </w:t>
       </w:r>
-      <w:hyperlink r:id="rId128">
+      <w:hyperlink r:id="rId134">
         <w:r>
           <w:rPr>
             <w:rStyle w:val="Hyperlink"/>
@@ -8008,8 +8108,8 @@
         <w:t xml:space="preserve">, 2019.</w:t>
       </w:r>
     </w:p>
-    <w:bookmarkEnd w:id="129"/>
-    <w:bookmarkStart w:id="131" w:name="ref-Suan2017"/>
+    <w:bookmarkEnd w:id="135"/>
+    <w:bookmarkStart w:id="137" w:name="ref-Suan2017"/>
     <w:p>
       <w:pPr>
         <w:pStyle w:val="Bibliography"/>
@@ -8041,7 +8141,7 @@
       <w:r>
         <w:t xml:space="preserve"> </w:t>
       </w:r>
-      <w:hyperlink r:id="rId130">
+      <w:hyperlink r:id="rId136">
         <w:r>
           <w:rPr>
             <w:rStyle w:val="Hyperlink"/>
@@ -8053,8 +8153,8 @@
         <w:t xml:space="preserve">, 2017.</w:t>
       </w:r>
     </w:p>
-    <w:bookmarkEnd w:id="131"/>
-    <w:bookmarkStart w:id="133" w:name="ref-Taylor2004"/>
+    <w:bookmarkEnd w:id="137"/>
+    <w:bookmarkStart w:id="139" w:name="ref-Taylor2004"/>
     <w:p>
       <w:pPr>
         <w:pStyle w:val="Bibliography"/>
@@ -8089,7 +8189,7 @@
       <w:r>
         <w:t xml:space="preserve"> </w:t>
       </w:r>
-      <w:hyperlink r:id="rId132">
+      <w:hyperlink r:id="rId138">
         <w:r>
           <w:rPr>
             <w:rStyle w:val="Hyperlink"/>
@@ -8101,8 +8201,8 @@
         <w:t xml:space="preserve">, 2004.</w:t>
       </w:r>
     </w:p>
-    <w:bookmarkEnd w:id="133"/>
-    <w:bookmarkStart w:id="134" w:name="ref-Tierney2017"/>
+    <w:bookmarkEnd w:id="139"/>
+    <w:bookmarkStart w:id="140" w:name="ref-Tierney2017"/>
     <w:p>
       <w:pPr>
         <w:pStyle w:val="Bibliography"/>
@@ -8111,8 +8211,8 @@
         <w:t xml:space="preserve">Tierney, J. E., Sinninghe Damsté, J. S., Pancost, R. D., Sluijs, A., and Zachos, J. C.: Eocene temperature gradients, Nature Geoscience, 10, 538–539, 2017.</w:t>
       </w:r>
     </w:p>
-    <w:bookmarkEnd w:id="134"/>
-    <w:bookmarkStart w:id="136" w:name="ref-Veizer2015"/>
+    <w:bookmarkEnd w:id="140"/>
+    <w:bookmarkStart w:id="142" w:name="ref-Veizer2015"/>
     <w:p>
       <w:pPr>
         <w:pStyle w:val="Bibliography"/>
@@ -8135,7 +8235,7 @@
       <w:r>
         <w:t xml:space="preserve"> </w:t>
       </w:r>
-      <w:hyperlink r:id="rId135">
+      <w:hyperlink r:id="rId141">
         <w:r>
           <w:rPr>
             <w:rStyle w:val="Hyperlink"/>
@@ -8147,8 +8247,8 @@
         <w:t xml:space="preserve">, 2015.</w:t>
       </w:r>
     </w:p>
-    <w:bookmarkEnd w:id="136"/>
-    <w:bookmarkStart w:id="137" w:name="ref-Vickers2021"/>
+    <w:bookmarkEnd w:id="142"/>
+    <w:bookmarkStart w:id="143" w:name="ref-Vickers2021"/>
     <w:p>
       <w:pPr>
         <w:pStyle w:val="Bibliography"/>
@@ -8157,8 +8257,8 @@
         <w:t xml:space="preserve">Vickers, M. L., Bernasconi, S. M., Ullmann, C. V., Lode, S., Looser, N., Morales, L. G., Price, G. D., Wilby, P. R., Hougård, I. W., Hesselbo, S. P., et al.: Marine temperatures underestimated for past greenhouse climate, Scientific reports, 11, 1–9, 2021.</w:t>
       </w:r>
     </w:p>
-    <w:bookmarkEnd w:id="137"/>
-    <w:bookmarkStart w:id="138" w:name="ref-Westerhold2018"/>
+    <w:bookmarkEnd w:id="143"/>
+    <w:bookmarkStart w:id="144" w:name="ref-Westerhold2018"/>
     <w:p>
       <w:pPr>
         <w:pStyle w:val="Bibliography"/>
@@ -8167,8 +8267,8 @@
         <w:t xml:space="preserve">Westerhold, T., Röhl, U., Donner, B., and Zachos, J. C.: Global extent of early eocene hyperthermal events: A new pacific benthic foraminiferal isotope record from shatsky rise (ODP site 1209), Paleoceanography and Paleoclimatology, 33, 626–642, 2018.</w:t>
       </w:r>
     </w:p>
-    <w:bookmarkEnd w:id="138"/>
-    <w:bookmarkStart w:id="139" w:name="ref-Wuchter2004"/>
+    <w:bookmarkEnd w:id="144"/>
+    <w:bookmarkStart w:id="145" w:name="ref-Wuchter2004"/>
     <w:p>
       <w:pPr>
         <w:pStyle w:val="Bibliography"/>
@@ -8177,8 +8277,8 @@
         <w:t xml:space="preserve">Wuchter, C., Schouten, S., Coolen, M. J., and Sinninghe Damsté, J. S.: Temperature-dependent variation in the distribution of tetraether membrane lipids of marine crenarchaeota: Implications for TEX86 paleothermometry, Paleoceanography, 19, 2004.</w:t>
       </w:r>
     </w:p>
-    <w:bookmarkEnd w:id="139"/>
-    <w:bookmarkStart w:id="140" w:name="ref-yamano2001"/>
+    <w:bookmarkEnd w:id="145"/>
+    <w:bookmarkStart w:id="146" w:name="ref-yamano2001"/>
     <w:p>
       <w:pPr>
         <w:pStyle w:val="Bibliography"/>
@@ -8187,8 +8287,8 @@
         <w:t xml:space="preserve">Yamano, H., Hori, K., Yamauchi, M., Yamagawa, O., and Ohmura, A.: Highest-latitude coral reef at iki island, japan, Coral Reefs, 20, 9–12, 2001.</w:t>
       </w:r>
     </w:p>
-    <w:bookmarkEnd w:id="140"/>
-    <w:bookmarkStart w:id="141" w:name="ref-Zamagni2012"/>
+    <w:bookmarkEnd w:id="146"/>
+    <w:bookmarkStart w:id="147" w:name="ref-Zamagni2012"/>
     <w:p>
       <w:pPr>
         <w:pStyle w:val="Bibliography"/>
@@ -8197,8 +8297,8 @@
         <w:t xml:space="preserve">Zamagni, J., Mutti, M., and Košir, A.: The evolution of mid paleocene-early eocene coral communities: How to survive during rapid global warming, Palaeogeography, palaeoclimatology, palaeoecology, 317, 48–65, 2012.</w:t>
       </w:r>
     </w:p>
-    <w:bookmarkEnd w:id="141"/>
-    <w:bookmarkStart w:id="143" w:name="ref-Zhang2019"/>
+    <w:bookmarkEnd w:id="147"/>
+    <w:bookmarkStart w:id="149" w:name="ref-Zhang2019"/>
     <w:p>
       <w:pPr>
         <w:pStyle w:val="Bibliography"/>
@@ -8230,7 +8330,7 @@
       <w:r>
         <w:t xml:space="preserve"> </w:t>
       </w:r>
-      <w:hyperlink r:id="rId142">
+      <w:hyperlink r:id="rId148">
         <w:r>
           <w:rPr>
             <w:rStyle w:val="Hyperlink"/>
@@ -8242,8 +8342,8 @@
         <w:t xml:space="preserve">, 2019.</w:t>
       </w:r>
     </w:p>
-    <w:bookmarkEnd w:id="143"/>
-    <w:bookmarkStart w:id="144" w:name="ref-Zhu2019"/>
+    <w:bookmarkEnd w:id="149"/>
+    <w:bookmarkStart w:id="150" w:name="ref-Zhu2019"/>
     <w:p>
       <w:pPr>
         <w:pStyle w:val="Bibliography"/>
@@ -8252,8 +8352,8 @@
         <w:t xml:space="preserve">Zhu, J., Poulsen, C. J., and Tierney, J. E.: Simulation of eocene extreme warmth and high climate sensitivity through cloud feedbacks, Science advances, 5, eaax1874, 2019.</w:t>
       </w:r>
     </w:p>
-    <w:bookmarkEnd w:id="144"/>
-    <w:bookmarkStart w:id="145" w:name="ref-ziegler1984"/>
+    <w:bookmarkEnd w:id="150"/>
+    <w:bookmarkStart w:id="151" w:name="ref-ziegler1984"/>
     <w:p>
       <w:pPr>
         <w:pStyle w:val="Bibliography"/>
@@ -8262,9 +8362,9 @@
         <w:t xml:space="preserve">Ziegler, A., Hulver, M., Lottes, A., and Schmachtenberg, W.: Uniformitarianism and palaeoclimates: Inferences from the distribution of carbonate rocks, Geological journal. Special issue, 3–25, 1984.</w:t>
       </w:r>
     </w:p>
-    <w:bookmarkEnd w:id="145"/>
-    <w:bookmarkEnd w:id="146"/>
-    <w:bookmarkEnd w:id="147"/>
+    <w:bookmarkEnd w:id="151"/>
+    <w:bookmarkEnd w:id="152"/>
+    <w:bookmarkEnd w:id="153"/>
     <w:sectPr>
       <w:pgSz w:h="15840" w:w="12240"/>
       <w:pgMar w:bottom="1440" w:footer="720" w:gutter="0" w:header="720" w:left="1440" w:right="1440" w:top="1440"/>

</xml_diff>

<commit_message>
discussion part 2 and proofreading checks
</commit_message>
<xml_diff>
--- a/manuscript/main.docx
+++ b/manuscript/main.docx
@@ -31,6 +31,18 @@
         <w:t xml:space="preserve"> </w:t>
       </w:r>
       <w:r>
+        <w:t xml:space="preserve">early</w:t>
+      </w:r>
+      <w:r>
+        <w:t xml:space="preserve"> </w:t>
+      </w:r>
+      <w:r>
+        <w:t xml:space="preserve">Eocene</w:t>
+      </w:r>
+      <w:r>
+        <w:t xml:space="preserve"> </w:t>
+      </w:r>
+      <w:r>
         <w:t xml:space="preserve">latitudinal</w:t>
       </w:r>
       <w:r>
@@ -43,31 +55,7 @@
         <w:t xml:space="preserve"> </w:t>
       </w:r>
       <w:r>
-        <w:t xml:space="preserve">gradients:</w:t>
-      </w:r>
-      <w:r>
-        <w:t xml:space="preserve"> </w:t>
-      </w:r>
-      <w:r>
-        <w:t xml:space="preserve">An</w:t>
-      </w:r>
-      <w:r>
-        <w:t xml:space="preserve"> </w:t>
-      </w:r>
-      <w:r>
-        <w:t xml:space="preserve">early</w:t>
-      </w:r>
-      <w:r>
-        <w:t xml:space="preserve"> </w:t>
-      </w:r>
-      <w:r>
-        <w:t xml:space="preserve">Eocene</w:t>
-      </w:r>
-      <w:r>
-        <w:t xml:space="preserve"> </w:t>
-      </w:r>
-      <w:r>
-        <w:t xml:space="preserve">example</w:t>
+        <w:t xml:space="preserve">gradients</w:t>
       </w:r>
     </w:p>
     <w:p>
@@ -412,7 +400,7 @@
         <w:pStyle w:val="FirstParagraph"/>
       </w:pPr>
       <w:r>
-        <w:t xml:space="preserve">Accurately reconstructing large-scale palaeoclimate patterns from sparse local records is critical for understanding the evolution of Earth’s climate. Challenges arise particularly from the patchiness and uneven sampling of palaeoclimate data, and from the disparate nature of the proxy data. Geochemical data usually provide temperature estimates via transfer functions informed by experiments, and transfer functions based on the climatic requirements of modern taxa exist for some fossil plant assemblages. In contrast, most ecological and lithological data, e.g. coral reefs and evaporites, only convey information on broad climatic requirements. Historically, most large-scale proxy-based reconstructions have been based on either geochemical or ecological data, but few approaches exist for combining multiple proxy types into a single, quantitative reconstruction. Large spatial gaps in existing proxy records have often been bridged by simple averaging, without taking into consideration the spatial distribution of the samples, leading to biased temperature reconstructions. Here, we present a Bayesian hierarchical model to integrate ecological data with established geochemical proxies into a unified quantitative framework, bridging gaps in the latitudinal coverage of proxy data. We apply this approach to the early Eocene climatic optimum (EECO), the interval with the warmest sustained temperatures of the Cenozoic. Assuming the conservation of thermal tolerances of modern coral reefs and mangrove taxa, we establish broad sea surface temperature ranges for EECO coral reef and mangrove sites. We integrate these temperature estimates with the EECO geochemical shallow marine proxy record to model the latitudinal sea surface temperature gradient and global average temperatures. Our results confirm the presence of a flattened latitudinal temperature gradient and unusually high polar temperatures during the EECO, which is supported by high-latitude ecological data. Integrating ecological data and adequate prior information has the potential to substantially reduce uncertainty in palaeoclimate reconstructions, allowing for unbiased temperature estimates from sparse data.</w:t>
+        <w:t xml:space="preserve">Accurately reconstructing large-scale palaeoclimate patterns from sparse local records is critical for understanding the evolution of Earth’s climate. Challenges arise particularly from the patchiness and uneven sampling of palaeoclimate data, and from the disparate nature of the proxy data. Geochemical data usually provide temperature estimates via transfer functions informed by experiments, and transfer functions based on the climatic requirements of modern taxa exist for some fossil plant assemblages. In contrast, most ecological and lithological data, e.g. coral reefs and evaporites, only convey information on broad climatic requirements. Historically, most large-scale proxy-based reconstructions have been based on either geochemical or ecological data, but few approaches exist for combining multiple proxy types into a single, quantitative reconstruction. Large spatial gaps in existing proxy records have often been bridged by simple averaging, without taking into consideration the spatial distribution of the samples, leading to biased temperature reconstructions. Here, we present a Bayesian hierarchical model to integrate ecological data with established geochemical proxies into a unified quantitative framework, bridging gaps in the latitudinal coverage of proxy data. We apply this approach to the early Eocene climatic optimum (EECO), the interval with the warmest sustained temperatures of the Cenozoic. Assuming the conservation of thermal tolerances of modern coral reefs and mangrove taxa, we establish broad sea surface temperature ranges for EECO coral reef and mangrove sites. We integrate these temperature estimates with the EECO geochemical shallow marine proxy record to model the latitudinal sea surface temperature gradient and global average temperatures. Our results confirm the presence of a flattened latitudinal temperature gradient and unusually high polar temperatures during the EECO, which is supported by high-latitude ecological data. Integrating multiple types of proxy data and adequate prior information has the potential to substantially reduce uncertainty in palaeoclimate reconstructions, allowing for unbiased temperature estimates from sparse data.</w:t>
       </w:r>
     </w:p>
     <w:bookmarkStart w:id="20" w:name="keywords"/>
@@ -429,7 +417,7 @@
         <w:pStyle w:val="FirstParagraph"/>
       </w:pPr>
       <w:r>
-        <w:t xml:space="preserve">Palaeoclimate, latitudinal temperature gradients, temperature proxies, Eocene, spatial bias</w:t>
+        <w:t xml:space="preserve">Palaeoclimate, latitudinal temperature gradients, temperature proxies, Eocene, spatial bias, Bayesian</w:t>
       </w:r>
     </w:p>
     <w:bookmarkEnd w:id="20"/>
@@ -468,7 +456,7 @@
         <w:t xml:space="preserve"> </w:t>
       </w:r>
       <w:r>
-        <w:t xml:space="preserve">are offering unprecedented insights into the complex and dynamic nature of the Earth’s climate system, but a fundamental challenge remains: the proxy record of past climate is spatially incomplete and biased by imperfect preservation and uneven sampling</w:t>
+        <w:t xml:space="preserve">are offering unprecedented insights into the complex and dynamic nature of the Earth’s climate system, but a fundamental challenge remains: the proxy record of past climates is spatially incomplete and afflicted by imperfect preservation and uneven sampling</w:t>
       </w:r>
       <w:r>
         <w:t xml:space="preserve"> </w:t>
@@ -485,31 +473,91 @@
         <w:pStyle w:val="BodyText"/>
       </w:pPr>
       <w:r>
-        <w:t xml:space="preserve">Geochemical proxies, such as oxygen isotopes (δ</w:t>
-      </w:r>
-      <w:r>
-        <w:rPr>
-          <w:vertAlign w:val="superscript"/>
-        </w:rPr>
-        <w:t xml:space="preserve">18</w:t>
-      </w:r>
-      <w:r>
-        <w:t xml:space="preserve">O), are regularly used to provide quantitative palaeotemperature estimates for the geological past at a range of temporal and spatial scales</w:t>
-      </w:r>
-      <w:r>
-        <w:t xml:space="preserve"> </w:t>
-      </w:r>
-      <w:r>
-        <w:t xml:space="preserve">(e.g. Liu et al., 2009; Wuchter et al., 2004)</w:t>
-      </w:r>
-      <w:r>
-        <w:t xml:space="preserve">. However, a fundamental challenge remains which must be addressed to exploit the full potential of these advances: the proxy record of past climate is spatially incomplete and biased by imperfect preservation and uneven sampling</w:t>
-      </w:r>
-      <w:r>
-        <w:t xml:space="preserve"> </w:t>
-      </w:r>
-      <w:r>
-        <w:t xml:space="preserve">(Judd et al., 2020; Jones and Eichenseer, 2022; Judd et al., 2022)</w:t>
+        <w:t xml:space="preserve">Whilst geochemical proxy data can provide robust estimates of palaeotemperature at local scales, recent work has demonstrated that spatial biases in the geochemical proxy record can lead to spurious estimates of regional (e.g. latitudinal temperature gradients) and global temperatures</w:t>
+      </w:r>
+      <w:r>
+        <w:t xml:space="preserve"> </w:t>
+      </w:r>
+      <w:r>
+        <w:t xml:space="preserve">(Judd et al., 2020; Jones and Eichenseer, 2022)</w:t>
+      </w:r>
+      <w:r>
+        <w:t xml:space="preserve">. At the most basic level, this can be driven by two factors: (1) missing data for some regions (e.g. no high-latitude data); or (2) overrepresentation of other regions (e.g. a high proportion of samples from tropical areas). The latter can be addressed through the down-sampling of data or restricting analyses to specific regions (e.g.</w:t>
+      </w:r>
+      <w:r>
+        <w:t xml:space="preserve"> </w:t>
+      </w:r>
+      <w:r>
+        <w:t xml:space="preserve">Song et al. (2019)</w:t>
+      </w:r>
+      <w:r>
+        <w:t xml:space="preserve">). However, in order to robustly infer regional or global-scale patterns from an incomplete record, spatial gaps must ultimately be bridged. One common approach, which requires no additional computation, is the spatial visualisation of proxy-derived temperatures against latitude, showing broad latitudinal temperature trends</w:t>
+      </w:r>
+      <w:r>
+        <w:t xml:space="preserve"> </w:t>
+      </w:r>
+      <w:r>
+        <w:t xml:space="preserve">(Hollis et al., 2019; Vickers et al., 2021)</w:t>
+      </w:r>
+      <w:r>
+        <w:t xml:space="preserve">. Interpolation is also sometimes used to bridge spatial gaps in palaeoclimate data</w:t>
+      </w:r>
+      <w:r>
+        <w:t xml:space="preserve"> </w:t>
+      </w:r>
+      <w:r>
+        <w:t xml:space="preserve">(Taylor et al., 2004)</w:t>
+      </w:r>
+      <w:r>
+        <w:t xml:space="preserve">, taking advantage of the autoregressive nature of climatic data: much of the information on the climate of any given location is contained in the climate data of nearby locations</w:t>
+      </w:r>
+      <w:r>
+        <w:t xml:space="preserve"> </w:t>
+      </w:r>
+      <w:r>
+        <w:t xml:space="preserve">(Reynolds and Smith, 1994)</w:t>
+      </w:r>
+      <w:r>
+        <w:t xml:space="preserve">. Adding to this, some proxy-based reconstructions use statistical modeling to infer palaeoclimatic patterns. For example, polynomial regression</w:t>
+      </w:r>
+      <w:r>
+        <w:t xml:space="preserve"> </w:t>
+      </w:r>
+      <w:r>
+        <w:t xml:space="preserve">(Bijl et al., 2009)</w:t>
+      </w:r>
+      <w:r>
+        <w:t xml:space="preserve"> </w:t>
+      </w:r>
+      <w:r>
+        <w:t xml:space="preserve">and cosine functions</w:t>
+      </w:r>
+      <w:r>
+        <w:t xml:space="preserve"> </w:t>
+      </w:r>
+      <w:r>
+        <w:t xml:space="preserve">(Inglis et al., 2020)</w:t>
+      </w:r>
+      <w:r>
+        <w:t xml:space="preserve"> </w:t>
+      </w:r>
+      <w:r>
+        <w:t xml:space="preserve">have been used to reconstruct latitudinal temperature gradients, and 2D-reconstructions of surface temperatures have been created with Gaussian process regression</w:t>
+      </w:r>
+      <w:r>
+        <w:t xml:space="preserve"> </w:t>
+      </w:r>
+      <w:r>
+        <w:t xml:space="preserve">(Inglis et al., 2020)</w:t>
+      </w:r>
+      <w:r>
+        <w:t xml:space="preserve">. These approaches work well for interpolating relatively densely-sampled data, but the absence of constraints on the modeled parameters means that such models can produce unrealistic temperature estimates when extrapolating from sparse data. Statistical modeling in the Bayesian framework can help overcome this problem by requiring the explicit specification of priors for the model parameters, which can be used to express physical constraints</w:t>
+      </w:r>
+      <w:r>
+        <w:t xml:space="preserve"> </w:t>
+      </w:r>
+      <w:r>
+        <w:t xml:space="preserve">(Chandra et al., 2021)</w:t>
       </w:r>
       <w:r>
         <w:t xml:space="preserve">.</w:t>
@@ -520,85 +568,7 @@
         <w:pStyle w:val="BodyText"/>
       </w:pPr>
       <w:r>
-        <w:t xml:space="preserve">Whilst geochemical proxy data can provide robust estimates of palaeotemperature at local scales, recent work has demonstrated that spatial biases in the geochemical proxy record can lead to spurious estimates of regional (e.g. latitudinal temperature gradients) and global temperatures</w:t>
-      </w:r>
-      <w:r>
-        <w:t xml:space="preserve"> </w:t>
-      </w:r>
-      <w:r>
-        <w:t xml:space="preserve">(Judd et al., 2020; Jones and Eichenseer, 2022)</w:t>
-      </w:r>
-      <w:r>
-        <w:t xml:space="preserve">. At the most basic level, this can be driven by two factors: (1) missing data for some regions (e.g. no high-latitude data); or (2) overrepresentation of some regions (e.g. a high proportion of samples from tropical regions). The latter can be addressed through the down-sampling of data or restricting analyses to specific regions (e.g.</w:t>
-      </w:r>
-      <w:r>
-        <w:t xml:space="preserve"> </w:t>
-      </w:r>
-      <w:r>
-        <w:t xml:space="preserve">Song et al. (2019)</w:t>
-      </w:r>
-      <w:r>
-        <w:t xml:space="preserve">). However, in order to robustly infer regional or global-scale patterns from an incomplete record, spatial gaps must ultimately be bridged. One common approach, which requires no additional computation, is the spatial visualisation of proxy-derived temperatures against latitude, showing broad latitudinal temperature trends</w:t>
-      </w:r>
-      <w:r>
-        <w:t xml:space="preserve"> </w:t>
-      </w:r>
-      <w:r>
-        <w:t xml:space="preserve">(Hollis et al., 2019; Vickers et al., 2021)</w:t>
-      </w:r>
-      <w:r>
-        <w:t xml:space="preserve">. Interpolation is also sometimes used to bridge spatial gaps in palaeoclimate data</w:t>
-      </w:r>
-      <w:r>
-        <w:t xml:space="preserve"> </w:t>
-      </w:r>
-      <w:r>
-        <w:t xml:space="preserve">(Taylor et al., 2004)</w:t>
-      </w:r>
-      <w:r>
-        <w:t xml:space="preserve">, taking advantage of the autoregressive nature of climatic data: much of the information on the climate of any given location is contained in the climate data of nearby locations</w:t>
-      </w:r>
-      <w:r>
-        <w:t xml:space="preserve"> </w:t>
-      </w:r>
-      <w:r>
-        <w:t xml:space="preserve">(Reynolds and Smith, 1994)</w:t>
-      </w:r>
-      <w:r>
-        <w:t xml:space="preserve">. Adding to this, some proxy-based reconstructions use statistical modeling to infer palaeoclimatic patterns. For example, polynomial regression</w:t>
-      </w:r>
-      <w:r>
-        <w:t xml:space="preserve"> </w:t>
-      </w:r>
-      <w:r>
-        <w:t xml:space="preserve">(Bijl et al., 2009)</w:t>
-      </w:r>
-      <w:r>
-        <w:t xml:space="preserve"> </w:t>
-      </w:r>
-      <w:r>
-        <w:t xml:space="preserve">and cosine functions</w:t>
-      </w:r>
-      <w:r>
-        <w:t xml:space="preserve"> </w:t>
-      </w:r>
-      <w:r>
-        <w:t xml:space="preserve">(Inglis et al., 2020)</w:t>
-      </w:r>
-      <w:r>
-        <w:t xml:space="preserve"> </w:t>
-      </w:r>
-      <w:r>
-        <w:t xml:space="preserve">have been used to reconstruct latitudinal temperature gradients, and 2D-reconstructions of surface temperatures have been created with Gaussian process regression</w:t>
-      </w:r>
-      <w:r>
-        <w:t xml:space="preserve"> </w:t>
-      </w:r>
-      <w:r>
-        <w:t xml:space="preserve">(Inglis et al., 2020)</w:t>
-      </w:r>
-      <w:r>
-        <w:t xml:space="preserve">. These approaches work well for interpolating relatively densely-sampled data, but the absence of constraints on the modeled parameters means that such models can produce unrealistic temperature estimates when extrapolating from sparse data. Statistical modeling in a Bayesian framework can help overcome this problem by requiring the explicit specification of priors for the model parameters, which can be used to express physical constraints</w:t>
+        <w:t xml:space="preserve">Spatial gaps in the palaeoclimate record can also be addressed through the integration of additional data. For example, lithological and fossil data can be used to infer past climatic conditions based on analogous modern sediments</w:t>
       </w:r>
       <w:r>
         <w:t xml:space="preserve"> </w:t>
@@ -607,6 +577,24 @@
         <w:t xml:space="preserve">(Chandra et al., 2021)</w:t>
       </w:r>
       <w:r>
+        <w:t xml:space="preserve">, or based on the premise that the climatic requirements of ancient taxa, biological traits, or ecological communities were similar to those of their nearest modern relatives</w:t>
+      </w:r>
+      <w:r>
+        <w:t xml:space="preserve"> </w:t>
+      </w:r>
+      <w:r>
+        <w:t xml:space="preserve">(Peppe et al., 2011; Royer, 2012; Salonen et al., 2019)</w:t>
+      </w:r>
+      <w:r>
+        <w:t xml:space="preserve">. Despite this potential, the integration of geochemical proxy data with other sources of information (e.g. ecological data) has rarely been realised in a rigorous, quantitative framework</w:t>
+      </w:r>
+      <w:r>
+        <w:t xml:space="preserve"> </w:t>
+      </w:r>
+      <w:r>
+        <w:t xml:space="preserve">(Burgener et al., 2023)</w:t>
+      </w:r>
+      <w:r>
         <w:t xml:space="preserve">.</w:t>
       </w:r>
     </w:p>
@@ -615,34 +603,7 @@
         <w:pStyle w:val="BodyText"/>
       </w:pPr>
       <w:r>
-        <w:t xml:space="preserve">Spatial gaps in the record of past climate can also be addressed through the integration of additional data. For example, lithological and fossil data can be used to infer past climatic conditions based on analogous modern sediments</w:t>
-      </w:r>
-      <w:r>
-        <w:t xml:space="preserve"> </w:t>
-      </w:r>
-      <w:r>
-        <w:t xml:space="preserve">(Chandra et al., 2021)</w:t>
-      </w:r>
-      <w:r>
-        <w:t xml:space="preserve">, or based on the premise that the climatic requirements of ancient taxa, biological traits, or ecological communities were similar to those of their nearest modern relatives</w:t>
-      </w:r>
-      <w:r>
-        <w:t xml:space="preserve"> </w:t>
-      </w:r>
-      <w:r>
-        <w:t xml:space="preserve">(Peppe et al., 2011; Royer, 2012; Salonen et al., 2019)</w:t>
-      </w:r>
-      <w:r>
-        <w:t xml:space="preserve">. Despite this potential, the integration of geochemical proxy data with other sources of information (e.g. ecological data) has rarely been realised in a rigorous, quantitative framework</w:t>
-      </w:r>
-      <w:r>
-        <w:t xml:space="preserve"> </w:t>
-      </w:r>
-      <w:r>
-        <w:t xml:space="preserve">(Burgener et al., 2023)</w:t>
-      </w:r>
-      <w:r>
-        <w:t xml:space="preserve">.</w:t>
+        <w:t xml:space="preserve">Here, we present a novel Bayesian hierarchical model that combines quantitative proxies and ecological constraints into a fully quantitative model of the latitudinal gradient of sea surface temperatures, bridging spatial gaps in sparsely sampled climate data. This model expands upon existing, spatially explicit palaeoclimate reconstructions by allowing for the integration of (1) prior information based on physical principles and on the observed, modern sea surface temperature distribution, and of (2) geochemical and ecological climate proxies in a common, quantitative framework. We use a generalised logistic function to accurately infer the shape of the temperature gradient despite a patchy latitudinal coverage, and test the robustness of this method using downsampled, simulated temperature gradients.</w:t>
       </w:r>
     </w:p>
     <w:p>
@@ -650,14 +611,6 @@
         <w:pStyle w:val="BodyText"/>
       </w:pPr>
       <w:r>
-        <w:t xml:space="preserve">Here, we present a novel Bayesian hierarchical model that combines quantitative proxies and ecological constraints into a fully quantitative model of the latitudinal gradient of sea surface temperatures, bridging spatial gaps in sparsely sampled climate data. This model expands upon existing, spatially explicit reconstructions of palaeoclimate by allowing for the integration of (1) prior information based on physical principles and on the observed, modern sea surface temperature distribution, and of (2) geochemical and ecological climate proxies in a common, quantitative framework. We use a generalised logistic function to infer the shape of the temperature gradient despite a patchy latitudinal coverage, and test the robustness of this method using downsampled, simulated temperature gradients.</w:t>
-      </w:r>
-    </w:p>
-    <w:p>
-      <w:pPr>
-        <w:pStyle w:val="BodyText"/>
-      </w:pPr>
-      <w:r>
         <w:t xml:space="preserve">We apply this model to the record of the early Eocene climatic optimum (EECO), combining a compilation of geochemical proxies</w:t>
       </w:r>
       <w:r>
@@ -715,7 +668,7 @@
         <w:t xml:space="preserve">(Burke et al., 2018)</w:t>
       </w:r>
       <w:r>
-        <w:t xml:space="preserve">. Our integrative approach allows us to shed new light on the long-standing dispute on the shape of the early Eocene temperature gradient between climate modellers and researchers working with the geological and fossil record</w:t>
+        <w:t xml:space="preserve">. Our integrative approach allows us to shed new light on the long-standing dispute on the steepness of the early Eocene temperature gradient</w:t>
       </w:r>
       <w:r>
         <w:t xml:space="preserve"> </w:t>
@@ -735,7 +688,7 @@
       <w:r>
         <w:drawing>
           <wp:inline>
-            <wp:extent cx="5849999" cy="1637068"/>
+            <wp:extent cx="5849999" cy="1590517"/>
             <wp:effectExtent b="0" l="0" r="0" t="0"/>
             <wp:docPr descr="" title="" id="22" name="Picture"/>
             <a:graphic>
@@ -756,7 +709,7 @@
                   <pic:spPr bwMode="auto">
                     <a:xfrm>
                       <a:off x="0" y="0"/>
-                      <a:ext cx="5849999" cy="1637068"/>
+                      <a:ext cx="5849999" cy="1590517"/>
                     </a:xfrm>
                     <a:prstGeom prst="rect">
                       <a:avLst/>
@@ -778,7 +731,7 @@
         <w:t xml:space="preserve"> </w:t>
       </w:r>
       <w:r>
-        <w:t xml:space="preserve">Table 1: Inferred latitudinal SST gradients for the early Eocene (EE) or the EECO, as shown in earlier, proxy-based studies. For comparison, a gradient derived from a climate model ensemble is also shown.</w:t>
+        <w:t xml:space="preserve">Table 1: Inferred latitudinal sea surface temperature (SST) gradients for the early Eocene (EE) or the EECO, as shown in earlier, proxy-based studies. For comparison, a gradient derived from a climate model ensemble is also shown.</w:t>
       </w:r>
     </w:p>
     <w:bookmarkEnd w:id="24"/>
@@ -860,7 +813,7 @@
         </m:sSub>
       </m:oMath>
       <w:r>
-        <w:t xml:space="preserve">. For our analyses, this dataset was restricted to the EECO and samples from the continental shelf. Recrystallised δ</w:t>
+        <w:t xml:space="preserve">. For our analyses, this dataset was restricted to the EECO (defined as 49.1 - 53.8 Ma) and samples from the continental shelf. Recrystallised δ</w:t>
       </w:r>
       <w:r>
         <w:rPr>
@@ -887,13 +840,13 @@
         <w:t xml:space="preserve">18</w:t>
       </w:r>
       <w:r>
-        <w:t xml:space="preserve">O samples being excluded from the dataset (retaining 8 out of 152). After data filtering, 308 geochemical proxy samples remained. For a detailed description of each proxy see</w:t>
-      </w:r>
-      <w:r>
-        <w:t xml:space="preserve"> </w:t>
-      </w:r>
-      <w:r>
-        <w:t xml:space="preserve">(Hollis et al., 2019)</w:t>
+        <w:t xml:space="preserve">O samples being excluded from the dataset (retaining 8 out of 152). After data filtering, 308 geochemical proxy samples from 23 locations remained. For a detailed description of each proxy see</w:t>
+      </w:r>
+      <w:r>
+        <w:t xml:space="preserve"> </w:t>
+      </w:r>
+      <w:r>
+        <w:t xml:space="preserve">Hollis et al. (2019)</w:t>
       </w:r>
       <w:r>
         <w:t xml:space="preserve">.</w:t>
@@ -964,7 +917,7 @@
         </m:sSup>
       </m:oMath>
       <w:r>
-        <w:t xml:space="preserve">S), with minimum sea surface temperature (~18</w:t>
+        <w:t xml:space="preserve">S), with minimum sea surface temperature tolerances (~18</w:t>
       </w:r>
       <m:oMath>
         <m:sSup>
@@ -984,7 +937,7 @@
         </m:sSup>
       </m:oMath>
       <w:r>
-        <w:t xml:space="preserve">C) tolerances being the primary constraint on this distribution</w:t>
+        <w:t xml:space="preserve">C) being the primary constraint on this distribution</w:t>
       </w:r>
       <w:r>
         <w:t xml:space="preserve"> </w:t>
@@ -993,7 +946,7 @@
         <w:t xml:space="preserve">(Johannes et al., 1983; Kleypas et al., 1999; Yamano et al., 2001)</w:t>
       </w:r>
       <w:r>
-        <w:t xml:space="preserve">. As coral reefs reside at the upper thermal limit of the oceans today, their maximum sea surface temperature tolerance is less well-constrained with some studies suggesting up to 35.6</w:t>
+        <w:t xml:space="preserve">. As coral reefs reside at the upper thermal limit of the oceans today, their maximum sea surface temperature tolerance is less well-constrained, with some studies suggesting up to 35.6</w:t>
       </w:r>
       <m:oMath>
         <m:sSup>
@@ -1072,7 +1025,7 @@
         <w:t xml:space="preserve">(Zamagni et al., 2012)</w:t>
       </w:r>
       <w:r>
-        <w:t xml:space="preserve">, we generate quantitative sea surface temperature estimates for the ECCO. To do so, we extract localities from the compilation that are inferred to be Ilerdian (early Eocene) coral reefs, and that can be confidently assigned to the EECO. We exclude coral knobs and coral-bearing mounds which might have broader climatic limits than coral reef ecosystems. This filtering resulted in four unique coral reef localities remaining for the EECO, all of which conform to the modern latitudinal range of coral reefs (&lt;34</w:t>
+        <w:t xml:space="preserve">, we generated quantitative sea surface temperature estimates for the ECCO. To do so, we extracted localities from the compilation that are inferred to be Ilerdian (early Eocene) coral reefs, and that could be confidently assigned to the EECO. We excluded coral knobs and coral-bearing mounds which might have broader climatic limits than coral reef ecosystems. This filtering resulted in four unique coral reef localities remaining for the EECO, all of which conform to the modern latitudinal range of coral reefs (&lt;34</w:t>
       </w:r>
       <m:oMath>
         <m:sSup>
@@ -1095,7 +1048,7 @@
         <w:t xml:space="preserve"> </w:t>
       </w:r>
       <w:r>
-        <w:t xml:space="preserve">N). Subsequently, we use statistically derived temperature limits (minimum = 21</w:t>
+        <w:t xml:space="preserve">N). Subsequently, we used statistically derived temperature limits (minimum = 21</w:t>
       </w:r>
       <m:oMath>
         <m:sSup>
@@ -1205,7 +1158,7 @@
         <w:t xml:space="preserve"> </w:t>
       </w:r>
       <w:r>
-        <w:t xml:space="preserve">Mangroves are distributed throughout the tropics and subtropics today. While factors beside SST influence the distribution of mangroves, empirical, lower temperature limits have been established for the genera</w:t>
+        <w:t xml:space="preserve">Mangroves are distributed throughout the tropics and subtropics today. While factors beside sea surface temperatures (SST) influence the distribution of mangroves, empirical, lower temperature limits have been established for the genera</w:t>
       </w:r>
       <w:r>
         <w:t xml:space="preserve"> </w:t>
@@ -1327,7 +1280,7 @@
         <w:t xml:space="preserve">(Suan et al., 2017; Popescu et al., 2021)</w:t>
       </w:r>
       <w:r>
-        <w:t xml:space="preserve">. Assuming that Eocene members of these mangrove taxa conform to the same climatic requirements as their modern relatives, the presence and absence of</w:t>
+        <w:t xml:space="preserve">. Assuming that Eocene members of these mangrove taxa conform to similar climatic requirements as their modern relatives, the presence and absence of</w:t>
       </w:r>
       <w:r>
         <w:t xml:space="preserve"> </w:t>
@@ -1482,27 +1435,7 @@
         <w:t xml:space="preserve">Avicennia</w:t>
       </w:r>
       <w:r>
-        <w:t xml:space="preserve">-only temperature distribution as a normal distribution with a mean of 19.05</w:t>
-      </w:r>
-      <m:oMath>
-        <m:sSup>
-          <m:e>
-            <m:r>
-              <m:t>​</m:t>
-            </m:r>
-          </m:e>
-          <m:sup>
-            <m:r>
-              <m:rPr>
-                <m:sty m:val="p"/>
-              </m:rPr>
-              <m:t>∘</m:t>
-            </m:r>
-          </m:sup>
-        </m:sSup>
-      </m:oMath>
-      <w:r>
-        <w:t xml:space="preserve">C and a standard deviation of 1.725, resulting in 95% of the probability density being placed within the temperature limits.</w:t>
+        <w:t xml:space="preserve">-only temperature distribution as a normal distribution with a mean of 19.05 and a standard deviation of 1.725, resulting in 95% of the probability density being placed within the temperature limits.</w:t>
       </w:r>
     </w:p>
     <w:p>
@@ -1634,7 +1567,7 @@
         </m:sSup>
       </m:oMath>
       <w:r>
-        <w:t xml:space="preserve">C) as coral reef localities as mangroves are also widely distributed throughout tropical regions. Consequently, we define the temperature distribution for this locality as a normal distribution with a mean of 25.1 and a standard deviation of 2.2, with 95% probability density within the temperature limits.</w:t>
+        <w:t xml:space="preserve">C) as coral reef localities, because mangroves are also widely distributed throughout tropical regions. Consequently, we define the temperature distribution for this locality as a normal distribution with a mean of 25.1 and a standard deviation of 2.2, with 95% probability density within the temperature limits.</w:t>
       </w:r>
     </w:p>
     <w:tbl>
@@ -1707,28 +1640,16 @@
               <w:pStyle w:val="ImageCaption"/>
             </w:pPr>
             <w:r>
-              <w:t xml:space="preserve">Figure 1: Palaeogeographic distribution of the geochemical and ecological data compilation used in this study. Palaeocoordinates of samples were estimated via the palaeoverse R package ver. 1.2.0</w:t>
+              <w:t xml:space="preserve">Figure 1: Palaeogeographic distribution of the geochemical and ecological data compilation used in this study.</w:t>
             </w:r>
             <w:r>
               <w:t xml:space="preserve"> </w:t>
             </w:r>
             <w:r>
-              <w:t xml:space="preserve">(Jones et al., 2023)</w:t>
-            </w:r>
-            <w:r>
-              <w:t xml:space="preserve">. To do so, the</w:t>
-            </w:r>
-            <w:r>
               <w:t xml:space="preserve"> </w:t>
             </w:r>
             <w:r>
-              <w:t xml:space="preserve">Merdith et al. (2021)</w:t>
-            </w:r>
-            <w:r>
-              <w:t xml:space="preserve"> </w:t>
-            </w:r>
-            <w:r>
-              <w:t xml:space="preserve">Global Plate Model was used to palaeorotate present-day coordinates to 51.2 Ma. Map is presented in the Robinson projection (ESRI:54030).</w:t>
+              <w:t xml:space="preserve">Map is presented in the Robinson projection (ESRI:54030).</w:t>
             </w:r>
           </w:p>
           <w:bookmarkEnd w:id="31"/>
@@ -1762,13 +1683,16 @@
         <w:t xml:space="preserve"> </w:t>
       </w:r>
       <w:r>
-        <w:t xml:space="preserve">plate rotation model via the palaeoverse R package ver. 1.2.0 (</w:t>
-      </w:r>
-      <w:r>
-        <w:t xml:space="preserve">Jones et al. (2023)</w:t>
-      </w:r>
-      <w:r>
-        <w:t xml:space="preserve">). The midpoint age of the EECO (51.2 Ma), along with the present-day coordinates of geochemical and ecological data, were used for palaeogeographic reconstruction.</w:t>
+        <w:t xml:space="preserve">plate rotation model via the palaeoverse R package</w:t>
+      </w:r>
+      <w:r>
+        <w:t xml:space="preserve"> </w:t>
+      </w:r>
+      <w:r>
+        <w:t xml:space="preserve">(version 1.2.0, Jones et al., 2023)</w:t>
+      </w:r>
+      <w:r>
+        <w:t xml:space="preserve">. The midpoint age of the EECO (51.2 Ma), along with the present-day coordinates of geochemical and ecological data, were used for palaeogeographic reconstruction.</w:t>
       </w:r>
     </w:p>
     <w:bookmarkEnd w:id="33"/>
@@ -1845,7 +1769,40 @@
         </m:d>
       </m:oMath>
       <w:r>
-        <w:t xml:space="preserve">) with a logistic regression (also known as growth curve or Richard’s curve) of the form:</w:t>
+        <w:t xml:space="preserve">) with a logistic regression (also known as</w:t>
+      </w:r>
+      <w:r>
+        <w:t xml:space="preserve"> </w:t>
+      </w:r>
+      <w:r>
+        <w:t xml:space="preserve">“</w:t>
+      </w:r>
+      <w:r>
+        <w:t xml:space="preserve">growth curve</w:t>
+      </w:r>
+      <w:r>
+        <w:t xml:space="preserve">”</w:t>
+      </w:r>
+      <w:r>
+        <w:t xml:space="preserve"> </w:t>
+      </w:r>
+      <w:r>
+        <w:t xml:space="preserve">or</w:t>
+      </w:r>
+      <w:r>
+        <w:t xml:space="preserve"> </w:t>
+      </w:r>
+      <w:r>
+        <w:t xml:space="preserve">“</w:t>
+      </w:r>
+      <w:r>
+        <w:t xml:space="preserve">Richard’s curve</w:t>
+      </w:r>
+      <w:r>
+        <w:t xml:space="preserve">”</w:t>
+      </w:r>
+      <w:r>
+        <w:t xml:space="preserve">) of the form:</w:t>
       </w:r>
     </w:p>
     <w:p>
@@ -2841,7 +2798,10 @@
         <w:t xml:space="preserve"> </w:t>
       </w:r>
       <w:r>
-        <w:t xml:space="preserve">, but is drawn towards the overall logistic regression curve, i.e. towards</w:t>
+        <w:t xml:space="preserve"> </w:t>
+      </w:r>
+      <w:r>
+        <w:t xml:space="preserve">but is drawn towards the overall logistic regression curve, i.e. towards</w:t>
       </w:r>
       <w:r>
         <w:t xml:space="preserve"> </w:t>
@@ -4770,7 +4730,52 @@
         <w:pStyle w:val="FirstParagraph"/>
       </w:pPr>
       <w:r>
-        <w:t xml:space="preserve">To test whether our logistic regression model can adequately describe different latitudinal temperature gradients at various sample sizes, we generated four idealised gradients that emulate potential climatic states throughout Earth’s geological history: extreme icehouse, icehouse, greenhouse and extreme greenhouse (REF). We then randomly sampled (1000 iterations) these gradients using increasing sample sizes (5, 10, and 20) and reconstructed the latitudinal temperature gradient using our model for each of these sample sizes and gradient types. Using the same idealised gradients, we also tested whether our model could accurately reconstruct latitudinal temperature gradients using the palaeogeographic distribution of Eocene samples (n = 34), providing an empirical example distribution that captures both limited sample size and skewed geographic distributions. To assess how well the modeled gradients reconstructed from limited sampling fit the idealised gradients, we calculated an R^2 for Bayesian regression models</w:t>
+        <w:t xml:space="preserve">To test whether our logistic regression model can adequately describe different latitudinal temperature gradients at various sample sizes, we generated four idealised gradients that emulate potential climatic states throughout Earth’s geological history: extreme icehouse, icehouse, greenhouse and extreme greenhouse</w:t>
+      </w:r>
+      <w:r>
+        <w:t xml:space="preserve"> </w:t>
+      </w:r>
+      <w:r>
+        <w:t xml:space="preserve">(Frakes et al., 1992)</w:t>
+      </w:r>
+      <w:r>
+        <w:t xml:space="preserve">. We then randomly sampled (1000 iterations) these gradients using increasing sample sizes (5, 10, and 20) and reconstructed the latitudinal temperature gradient using our model for each of these sample sizes and gradient types. Using the same idealised gradients, we also tested whether our model could accurately reconstruct latitudinal temperature gradients using the palaeogeographic distribution of Eocene samples (</w:t>
+      </w:r>
+      <w:r>
+        <w:rPr>
+          <w:iCs/>
+          <w:i/>
+        </w:rPr>
+        <w:t xml:space="preserve">n</w:t>
+      </w:r>
+      <w:r>
+        <w:t xml:space="preserve"> </w:t>
+      </w:r>
+      <w:r>
+        <w:t xml:space="preserve">= 34), providing an empirical, examplary distribution that captures both limited sample size and skewed geographic origins of samples. To assess how well the modeled gradients, reconstructed from limited sampling, fit the idealised gradients, we calculated an</w:t>
+      </w:r>
+      <w:r>
+        <w:t xml:space="preserve"> </w:t>
+      </w:r>
+      <m:oMath>
+        <m:sSup>
+          <m:e>
+            <m:r>
+              <m:t>R</m:t>
+            </m:r>
+          </m:e>
+          <m:sup>
+            <m:r>
+              <m:t>2</m:t>
+            </m:r>
+          </m:sup>
+        </m:sSup>
+      </m:oMath>
+      <w:r>
+        <w:t xml:space="preserve"> </w:t>
+      </w:r>
+      <w:r>
+        <w:t xml:space="preserve">for Bayesian regression models</w:t>
       </w:r>
       <w:r>
         <w:t xml:space="preserve"> </w:t>
@@ -4802,7 +4807,105 @@
         <w:t xml:space="preserve"> </w:t>
       </w:r>
       <w:r>
-        <w:t xml:space="preserve">latitude, and calculated the R^2 based on these values. We report the median, and 2.5th and 97.5th percentile of the resulting R^2 measures.</w:t>
+        <w:t xml:space="preserve">latitude, and calculated the</w:t>
+      </w:r>
+      <w:r>
+        <w:t xml:space="preserve"> </w:t>
+      </w:r>
+      <m:oMath>
+        <m:sSup>
+          <m:e>
+            <m:r>
+              <m:t>R</m:t>
+            </m:r>
+          </m:e>
+          <m:sup>
+            <m:r>
+              <m:t>2</m:t>
+            </m:r>
+          </m:sup>
+        </m:sSup>
+      </m:oMath>
+      <w:r>
+        <w:t xml:space="preserve"> </w:t>
+      </w:r>
+      <w:r>
+        <w:t xml:space="preserve">based on these values. We report the median, and</w:t>
+      </w:r>
+      <w:r>
+        <w:t xml:space="preserve"> </w:t>
+      </w:r>
+      <m:oMath>
+        <m:sSup>
+          <m:e>
+            <m:r>
+              <m:t>2.5</m:t>
+            </m:r>
+          </m:e>
+          <m:sup>
+            <m:r>
+              <m:t>t</m:t>
+            </m:r>
+            <m:r>
+              <m:t>h</m:t>
+            </m:r>
+          </m:sup>
+        </m:sSup>
+      </m:oMath>
+      <w:r>
+        <w:t xml:space="preserve"> </w:t>
+      </w:r>
+      <w:r>
+        <w:t xml:space="preserve">and</w:t>
+      </w:r>
+      <w:r>
+        <w:t xml:space="preserve"> </w:t>
+      </w:r>
+      <m:oMath>
+        <m:sSup>
+          <m:e>
+            <m:r>
+              <m:t>97.5</m:t>
+            </m:r>
+          </m:e>
+          <m:sup>
+            <m:r>
+              <m:t>t</m:t>
+            </m:r>
+            <m:r>
+              <m:t>h</m:t>
+            </m:r>
+          </m:sup>
+        </m:sSup>
+      </m:oMath>
+      <w:r>
+        <w:t xml:space="preserve"> </w:t>
+      </w:r>
+      <w:r>
+        <w:t xml:space="preserve">percentile of the resulting</w:t>
+      </w:r>
+      <w:r>
+        <w:t xml:space="preserve"> </w:t>
+      </w:r>
+      <m:oMath>
+        <m:sSup>
+          <m:e>
+            <m:r>
+              <m:t>R</m:t>
+            </m:r>
+          </m:e>
+          <m:sup>
+            <m:r>
+              <m:t>2</m:t>
+            </m:r>
+          </m:sup>
+        </m:sSup>
+      </m:oMath>
+      <w:r>
+        <w:t xml:space="preserve"> </w:t>
+      </w:r>
+      <w:r>
+        <w:t xml:space="preserve">measures.</w:t>
       </w:r>
     </w:p>
     <w:p>
@@ -4810,7 +4913,7 @@
         <w:pStyle w:val="BodyText"/>
       </w:pPr>
       <w:r>
-        <w:t xml:space="preserve">To test whether out model can accurately model the the modern sea surface temperature gradient, and to facilitate comparison with the Eocene gradient, we applied our model to annual sea surface mean temperatures from Bio-Oracle</w:t>
+        <w:t xml:space="preserve">To test whether our model can accurately depict the shape of the modern sea surface temperature gradient, and to facilitate comparison with the Eocene gradient, we applied our model to annual sea surface mean temperatures from Bio-Oracle</w:t>
       </w:r>
       <w:r>
         <w:t xml:space="preserve"> </w:t>
@@ -4866,7 +4969,52 @@
         <w:t xml:space="preserve"> </w:t>
       </w:r>
       <w:r>
-        <w:t xml:space="preserve">raster (n = 46,131). The R^2 for the modern gradient was calculated as described above, comparing the modeled gradient and the empirical temperature averages in 1</w:t>
+        <w:t xml:space="preserve">raster (</w:t>
+      </w:r>
+      <w:r>
+        <w:rPr>
+          <w:iCs/>
+          <w:i/>
+        </w:rPr>
+        <w:t xml:space="preserve">n</w:t>
+      </w:r>
+      <w:r>
+        <w:t xml:space="preserve"> </w:t>
+      </w:r>
+      <w:r>
+        <w:t xml:space="preserve">= 46,131). The</w:t>
+      </w:r>
+      <w:r>
+        <w:t xml:space="preserve"> </w:t>
+      </w:r>
+      <m:oMath>
+        <m:sSup>
+          <m:e>
+            <m:r>
+              <m:t>R</m:t>
+            </m:r>
+          </m:e>
+          <m:sup>
+            <m:r>
+              <m:t>2</m:t>
+            </m:r>
+          </m:sup>
+        </m:sSup>
+      </m:oMath>
+      <w:r>
+        <w:t xml:space="preserve"> </w:t>
+      </w:r>
+      <w:r>
+        <w:t xml:space="preserve">for the modern gradient was calculated as above</w:t>
+      </w:r>
+      <w:r>
+        <w:t xml:space="preserve"> </w:t>
+      </w:r>
+      <w:r>
+        <w:t xml:space="preserve">(Gelman et al., 2019)</w:t>
+      </w:r>
+      <w:r>
+        <w:t xml:space="preserve">, comparing the modeled gradient and the empirical temperature averages in 1</w:t>
       </w:r>
       <m:oMath>
         <m:sSup>
@@ -4897,7 +5045,7 @@
         <w:pStyle w:val="BodyText"/>
       </w:pPr>
       <w:r>
-        <w:t xml:space="preserve">To reconstruct the idealised gradients and the modern gradient, we used a simplified, non-hierarchical version of our model, as every location is associated with only one temperature value, making the hierarchical structure superfluous. We thus substituted temperature (</w:t>
+        <w:t xml:space="preserve">To reconstruct the idealised gradients and the modern gradient, we used a simplified, non-hierarchical version of our model, as every location is associated with only one temperature value, making the hierarchical structure superfluous. To achieve this, we substituted temperature (</w:t>
       </w:r>
       <m:oMath>
         <m:sSub>
@@ -5179,7 +5327,7 @@
         <w:t xml:space="preserve"> </w:t>
       </w:r>
       <w:r>
-        <w:t xml:space="preserve">percentiles of temperatures where then taken from all temperature estimates obtained at the latitude of interest.</w:t>
+        <w:t xml:space="preserve">percentiles of temperatures where then taken from all temperature estimates obtained at the latitudes of interest.</w:t>
       </w:r>
     </w:p>
     <w:p>
@@ -5233,53 +5381,53 @@
         <w:t xml:space="preserve"> </w:t>
       </w:r>
       <w:r>
-        <w:t xml:space="preserve">absolute latitude). Given the sigmoidal shape of the modern as well as the Eocene gradient (see Fig. 4), this results in only slightly higher estimates of the gradient than when comparing e.g. the zonal average of equatorial and high-latitude temperatures, as is done in some earlier studies</w:t>
-      </w:r>
-      <w:r>
-        <w:t xml:space="preserve"> </w:t>
-      </w:r>
-      <w:r>
-        <w:t xml:space="preserve">(e.g. Evans et al., 2018)</w:t>
-      </w:r>
-      <w:r>
-        <w:t xml:space="preserve">.</w:t>
-      </w:r>
-    </w:p>
-    <w:p>
-      <w:pPr>
-        <w:pStyle w:val="BodyText"/>
-      </w:pPr>
-      <w:r>
-        <w:t xml:space="preserve">Differences between Eocene and modern temperatures at a certain latitude were calculated by randomly pairing all iterations of the posterior from the Eocene and modern temperature gradient model, calculating the Eocene and modern temperature using the respective iterations, taking the difference, and then calculating the median (</w:t>
+        <w:t xml:space="preserve">absolute latitude). To facilitate comparison with earlier estimates, we also calculate the gradient with the temperature at the polar circle (66.6</w:t>
       </w:r>
       <m:oMath>
         <m:sSup>
           <m:e>
             <m:r>
-              <m:t>2.5</m:t>
+              <m:t>​</m:t>
             </m:r>
           </m:e>
           <m:sup>
             <m:r>
-              <m:t>t</m:t>
-            </m:r>
-            <m:r>
-              <m:t>h</m:t>
+              <m:rPr>
+                <m:sty m:val="p"/>
+              </m:rPr>
+              <m:t>∘</m:t>
             </m:r>
           </m:sup>
         </m:sSup>
       </m:oMath>
       <w:r>
-        <w:t xml:space="preserve">,</w:t>
-      </w:r>
-      <w:r>
-        <w:t xml:space="preserve"> </w:t>
+        <w:t xml:space="preserve"> </w:t>
+      </w:r>
+      <w:r>
+        <w:t xml:space="preserve">absolute latitude) being used instead of at the poles. Given the sigmoidal shape of the modern as well as the Eocene gradient (see Fig. 4), these results are broadly comparable to a gradient inferred from the zonal average of equatorial and high-latitude temperatures, as is done in some earlier studies</w:t>
+      </w:r>
+      <w:r>
+        <w:t xml:space="preserve"> </w:t>
+      </w:r>
+      <w:r>
+        <w:t xml:space="preserve">(Evans et al., 2018)</w:t>
+      </w:r>
+      <w:r>
+        <w:t xml:space="preserve">.</w:t>
+      </w:r>
+    </w:p>
+    <w:p>
+      <w:pPr>
+        <w:pStyle w:val="BodyText"/>
+      </w:pPr>
+      <w:r>
+        <w:t xml:space="preserve">Differences between Eocene and modern temperatures at a certain latitude were calculated by randomly pairing all iterations of the posterior from the Eocene and modern temperature gradient model, calculating the Eocene and modern temperature using the respective iterations, taking the difference, and then calculating the median (</w:t>
       </w:r>
       <m:oMath>
         <m:sSup>
           <m:e>
             <m:r>
-              <m:t>97.5</m:t>
+              <m:t>2.5</m:t>
             </m:r>
           </m:e>
           <m:sup>
@@ -5293,6 +5441,29 @@
         </m:sSup>
       </m:oMath>
       <w:r>
+        <w:t xml:space="preserve">,</w:t>
+      </w:r>
+      <w:r>
+        <w:t xml:space="preserve"> </w:t>
+      </w:r>
+      <m:oMath>
+        <m:sSup>
+          <m:e>
+            <m:r>
+              <m:t>97.5</m:t>
+            </m:r>
+          </m:e>
+          <m:sup>
+            <m:r>
+              <m:t>t</m:t>
+            </m:r>
+            <m:r>
+              <m:t>h</m:t>
+            </m:r>
+          </m:sup>
+        </m:sSup>
+      </m:oMath>
+      <w:r>
         <w:t xml:space="preserve"> </w:t>
       </w:r>
       <w:r>
@@ -5304,7 +5475,7 @@
         <w:pStyle w:val="BodyText"/>
       </w:pPr>
       <w:r>
-        <w:t xml:space="preserve">Global average temperatures were calculated by taking the weighted mean of the median (</w:t>
+        <w:t xml:space="preserve">Global average temperatures with 95% credible intervals were calculated by taking the weighted mean of the median (</w:t>
       </w:r>
       <m:oMath>
         <m:sSup>
@@ -5680,39 +5851,47 @@
               <w:pStyle w:val="ImageCaption"/>
             </w:pPr>
             <w:r>
-              <w:t xml:space="preserve">Figure 2: Model reconstructions of simulated latitudinal temperature gradients at various sample sizes. Each column depicts a different reconstruction for given sample sizes: 5, 10, 20, and 34 (latitudes of EECO samples). Each row depicts a different simulated latitudinal temperature gradient that represents idealised climatic states: extreme greenhouse, greenhouse, icehouse, extreme icehouse. The black line illustrates the simulated gradient. The blue line depicts the reconstructed gradient represented by the median sea surface temperature value estimated from 1000 model runs with different random samples (first three columns), and a single run with the EECO latitudinal sampling distribution (fourth column). The blue shadings depict the 90%, 95%, and 99% credible intervals. Bold black text within each panel depicts the coefficient of determination (</w:t>
+              <w:t xml:space="preserve">Figure 2: Model reconstructions of simulated latitudinal temperature gradients at various sample sizes. Each column depicts a different reconstruction for given sample sizes: 5, 10, 20, and 34 (latitudes of EECO samples). Each row depicts a different simulated latitudinal temperature gradient that represents idealised climatic states: extreme icehouse, icehouse, greenhouse, extreme greenhouse. The black line illustrates the simulated gradient. The blue line depicts the reconstructed gradient represented by the median sea surface temperature value estimated from 1,000 model runs with different random samples (first three columns), and a single run with the EECO latitudinal sampling distribution (fourth column). The blue shadings depict the 90%, 95%, and 99% credible intervals. Bold black text within each panel depicts the coefficient of determination (</w:t>
             </w:r>
+            <m:oMath>
+              <m:sSup>
+                <m:e>
+                  <m:r>
+                    <m:t>R</m:t>
+                  </m:r>
+                </m:e>
+                <m:sup>
+                  <m:r>
+                    <m:t>2</m:t>
+                  </m:r>
+                </m:sup>
+              </m:sSup>
+            </m:oMath>
             <w:r>
-              <w:rPr>
-                <w:iCs/>
-                <w:i/>
-              </w:rPr>
-              <w:t xml:space="preserve">R</w:t>
-            </w:r>
-            <w:r>
-              <w:t xml:space="preserve">^2) for estimating goodness of fit between the simulated and modeled gradient. The median (50%)</w:t>
+              <w:t xml:space="preserve">) for estimating goodness of fit between the simulated and modeled gradient. The median (50%)</w:t>
             </w:r>
             <w:r>
               <w:t xml:space="preserve"> </w:t>
             </w:r>
-            <w:r>
-              <w:rPr>
-                <w:iCs/>
-                <w:i/>
-              </w:rPr>
-              <w:t xml:space="preserve">R</w:t>
-            </w:r>
-            <w:r>
-              <w:rPr>
-                <w:vertAlign w:val="superscript"/>
-              </w:rPr>
-              <w:t xml:space="preserve">2</w:t>
-            </w:r>
+            <m:oMath>
+              <m:sSup>
+                <m:e>
+                  <m:r>
+                    <m:t>R</m:t>
+                  </m:r>
+                </m:e>
+                <m:sup>
+                  <m:r>
+                    <m:t>2</m:t>
+                  </m:r>
+                </m:sup>
+              </m:sSup>
+            </m:oMath>
             <w:r>
               <w:t xml:space="preserve"> </w:t>
             </w:r>
             <w:r>
-              <w:t xml:space="preserve">value along with the 2.5% and 97.5% confidence intervals from the 1000 model runs are shown. Each gradient is depicted in absolute latitude.</w:t>
+              <w:t xml:space="preserve">value along with the 2.5% and 97.5% confidence intervals from the 1,000 model runs are shown. Each gradient is depicted in absolute latitude.</w:t>
             </w:r>
           </w:p>
           <w:bookmarkEnd w:id="53"/>
@@ -5790,7 +5969,7 @@
               <w:pStyle w:val="ImageCaption"/>
             </w:pPr>
             <w:r>
-              <w:t xml:space="preserve">Figure 3: Estimate of the present-day latitudinal temperature gradient using the Bayesian hierarchical model. The present-day empirical (black line) latitudinal temperature gradient (mean sea surface temperature) and that estimated by the Bayesian hierarchical model (green line) when using all cell values from the Bio-ORACLE grid of mean sea surface temperatures. Grey points depict the individual cell values of the Bio-ORACLE grid.</w:t>
+              <w:t xml:space="preserve">Figure 3: Present-day latitudinal temperature gradient. The present-day empirical latitudinal temperature gradient (mean sea surface temperature) is depicted as a black line, and the gradient estimated by the Bayesian model is shown in turquoise. Grey points depict the individual cell values of the Bio-ORACLE grid of mean sea surface temperatures, which were used to infer the empirical and the modeled gradient.</w:t>
             </w:r>
           </w:p>
           <w:bookmarkEnd w:id="57"/>
@@ -5820,7 +5999,53 @@
         <w:t xml:space="preserve"> </w:t>
       </w:r>
       <w:r>
-        <w:t xml:space="preserve">scenarios (Fig. 2). Random latitudinal sampling results in highly accurate reconstructions already at a sample size of 10 for the icehouse scenarios (95 % CI of R^2 &gt; 0.9). Greenhouse scenarios require more random samples to accurately predict high-latitude temperatures. This is because in the absence of high-latitude samples, the modeled gradient is heavily influenced by the priors, which we based on the modern, the only empirically known latitudinal temperature gradient. A sampling distribution resembling that of the early Eocene data set used in this study allows for a highly accurate reconstruction of even the extreme greenhouse scenario (95 % CI of R^2 &gt; 0.95).</w:t>
+        <w:t xml:space="preserve">scenarios (Fig. 2). Random latitudinal sampling results in highly accurate reconstructions already at a sample size of 10 for the icehouse scenarios (95 % CI of</w:t>
+      </w:r>
+      <w:r>
+        <w:t xml:space="preserve"> </w:t>
+      </w:r>
+      <m:oMath>
+        <m:sSup>
+          <m:e>
+            <m:r>
+              <m:t>R</m:t>
+            </m:r>
+          </m:e>
+          <m:sup>
+            <m:r>
+              <m:t>2</m:t>
+            </m:r>
+          </m:sup>
+        </m:sSup>
+      </m:oMath>
+      <w:r>
+        <w:t xml:space="preserve"> </w:t>
+      </w:r>
+      <w:r>
+        <w:t xml:space="preserve">&gt; 0.9). Greenhouse scenarios require more random samples to accurately predict high-latitude temperatures. This is because in the absence of high-latitude samples, the modeled gradient is heavily influenced by the priors, which we based on the modern, the only empirically known latitudinal temperature gradient. A sampling distribution resembling that of the early Eocene data set used in this study allows for a highly accurate reconstruction of even the extreme greenhouse scenario (95 % CI of</w:t>
+      </w:r>
+      <w:r>
+        <w:t xml:space="preserve"> </w:t>
+      </w:r>
+      <m:oMath>
+        <m:sSup>
+          <m:e>
+            <m:r>
+              <m:t>R</m:t>
+            </m:r>
+          </m:e>
+          <m:sup>
+            <m:r>
+              <m:t>2</m:t>
+            </m:r>
+          </m:sup>
+        </m:sSup>
+      </m:oMath>
+      <w:r>
+        <w:t xml:space="preserve"> </w:t>
+      </w:r>
+      <w:r>
+        <w:t xml:space="preserve">&gt; 0.95).</w:t>
       </w:r>
     </w:p>
     <w:p>
@@ -6173,7 +6398,7 @@
         </m:sSup>
       </m:oMath>
       <w:r>
-        <w:t xml:space="preserve">C higher than the modern. A model run excluding the ecological proxies increases the GMsST by 1.6 (-1.8 - 4.8)</w:t>
+        <w:t xml:space="preserve">C higher than the modern. A model run excluding the ecological proxies increases the GMST by 1.6 (-1.8 - 4.8)</w:t>
       </w:r>
       <m:oMath>
         <m:sSup>
@@ -6213,7 +6438,7 @@
         </m:sSup>
       </m:oMath>
       <w:r>
-        <w:t xml:space="preserve">C, but with a 20% wider 95% CI (Supplementary materials). This indicates that the ecological proxy data are broadly in agreement with the geochemical proxies, while providing additional constraints on the shape of the early Eocene temperature gradient.</w:t>
+        <w:t xml:space="preserve">C, but with a 20% wider 95% CI (Fig. S2). This indicates that the ecological proxy data are broadly in agreement with the geochemical proxies, while providing additional constraints on the shape of the early Eocene temperature gradient.</w:t>
       </w:r>
     </w:p>
     <w:p>
@@ -6241,7 +6466,7 @@
         </m:sSup>
       </m:oMath>
       <w:r>
-        <w:t xml:space="preserve">C. The inferred latitudinal gradient is somewhat steeper in the northern hemisphere ( 4.8</w:t>
+        <w:t xml:space="preserve">C. The inferred latitudinal gradient is somewhat steeper in the northern hemisphere (steeper by 4.8</w:t>
       </w:r>
       <m:oMath>
         <m:sSup>
@@ -6281,7 +6506,7 @@
         </m:sSup>
       </m:oMath>
       <w:r>
-        <w:t xml:space="preserve">C), but the large uncertainties associated with both gradients, and the lack of polar proxy data in the southern hemisphere preclude a more precise statement (Fig. S3).</w:t>
+        <w:t xml:space="preserve">C), but the large uncertainties associated with both gradients, and the lack of polar proxy data in the southern hemisphere preclude a more precise statement (see Fig. S3).</w:t>
       </w:r>
     </w:p>
     <w:tbl>
@@ -6354,7 +6579,7 @@
               <w:pStyle w:val="ImageCaption"/>
             </w:pPr>
             <w:r>
-              <w:t xml:space="preserve">Figure 4: Estimates of the early Eocene climatic optimum and the present-day latitudinal temperature gradient using the Bayesian model. The estimated present-day (turquoise line) and early Eocene climatic optimum (purple line) latitudinal temperature gradient. The respective ribbons (green and purple shading) depict the 95% credible intervals of the estimated gradients. Points within the plot depict the palaeolatitudinal distribution of geochemical (e.g. δ</w:t>
+              <w:t xml:space="preserve">Figure 4: Estimates of the median, latitudinal SST gradients of the early Eocene climatic optimum (purple line) and of the present-day (turquoise), both estimated with the Bayesian model. The ribbons (purple and turquoise shadings) depict the 95% credible intervals of these gradients, respectively. Points within the plot depict the geochemical (e.g. δ</w:t>
             </w:r>
             <w:r>
               <w:rPr>
@@ -6381,13 +6606,13 @@
         <w:t xml:space="preserve">Discussion</w:t>
       </w:r>
     </w:p>
-    <w:bookmarkStart w:id="65" w:name="Xc38befcc59f8dea91d139c857f8baf92fb354be"/>
+    <w:bookmarkStart w:id="65" w:name="X87850c7f8078d5a53b5c68844c4020d552a98a4"/>
     <w:p>
       <w:pPr>
         <w:pStyle w:val="Heading2"/>
       </w:pPr>
       <w:r>
-        <w:t xml:space="preserve">Improved reconstruction of temperature gradients and global average temperatures</w:t>
+        <w:t xml:space="preserve">Improved estimation of latitudinal and global palaeotemperatures</w:t>
       </w:r>
     </w:p>
     <w:p>
@@ -6395,29 +6620,29 @@
         <w:pStyle w:val="FirstParagraph"/>
       </w:pPr>
       <w:r>
-        <w:t xml:space="preserve">The Bayesian model presented herein accurately reconstructs the modern, latitudinal SST gradient from a patchy and relatively small (n = 34) sample of temperature data. This is an advancement over previously used linear or quadratic approximations</w:t>
-      </w:r>
-      <w:r>
-        <w:t xml:space="preserve"> </w:t>
-      </w:r>
-      <w:r>
-        <w:t xml:space="preserve">(e.g.</w:t>
-      </w:r>
-      <w:r>
-        <w:t xml:space="preserve"> </w:t>
+        <w:t xml:space="preserve">Our results show that relatively small (</w:t>
       </w:r>
       <w:r>
         <w:rPr>
-          <w:bCs/>
-          <w:b/>
+          <w:iCs/>
+          <w:i/>
         </w:rPr>
-        <w:t xml:space="preserve">Refs?</w:t>
-      </w:r>
-      <w:r>
-        <w:t xml:space="preserve">)</w:t>
-      </w:r>
-      <w:r>
-        <w:t xml:space="preserve">, which are inherently unable to capture the sigmoidal shape of the modern SST gradient. Our generalised logistic function is flexible enough to approximate the shapes of all of those functions. As such, our model presents an alternative to non-parametric methods for inferring latitudinal temperature gradients, which are sometimes favoured as they can very flexibly follow the shape of an unknown temperature gradient</w:t>
+        <w:t xml:space="preserve">n</w:t>
+      </w:r>
+      <w:r>
+        <w:t xml:space="preserve"> </w:t>
+      </w:r>
+      <w:r>
+        <w:t xml:space="preserve">= 10 - 20) and patchy samples of temperature data are sufficient to reconstruct greenhouse- and icehouse-type, latitudinal SST gradients, using our Bayesian model. This is an advancement over previously used linear, quadratic or Gaussian approximations</w:t>
+      </w:r>
+      <w:r>
+        <w:t xml:space="preserve"> </w:t>
+      </w:r>
+      <w:r>
+        <w:t xml:space="preserve">(e.g. Bijl et al., 2009; Tierney et al., 2017)</w:t>
+      </w:r>
+      <w:r>
+        <w:t xml:space="preserve">, which can fit only specific types of gradients. As such, our model presents an alternative to non-parametric methods for inferring latitudinal temperature gradients, which are sometimes favoured as they can very flexibly follow the shape of an unknown temperature gradient</w:t>
       </w:r>
       <w:r>
         <w:t xml:space="preserve"> </w:t>
@@ -6435,7 +6660,7 @@
         <w:t xml:space="preserve">(e.g. Inglis et al., 2020)</w:t>
       </w:r>
       <w:r>
-        <w:t xml:space="preserve">, and the resulting large-scale patterns are informed by the idiosyncracies of a patchy proxy record.</w:t>
+        <w:t xml:space="preserve">. This means that the idiosyncrasies of a patchy proxy record, potentially afflicted with measurement errors, calibration errors, and palaeogeographic and temporal uncertainty, directly generates the resulting large-scale climate patterns.</w:t>
       </w:r>
     </w:p>
     <w:p>
@@ -6443,7 +6668,7 @@
         <w:pStyle w:val="BodyText"/>
       </w:pPr>
       <w:r>
-        <w:t xml:space="preserve">In our Bayesian, parametric model, informative priors on the model parameters improve the prediction of sea surface temperatures in the unsampled, very high latitudes: Notice that the upper limit of the credible interval does not increase beyond the range of the data, whereas unconstrained approaches such as splines, Gaussian processes or even standard linear regression could lead to unrealistically high upper bounds in this case</w:t>
+        <w:t xml:space="preserve">In contrast, our Bayesian, parametric model allows for the inclusion of informative priors on the model parameters. The modeled sea surface temperature gradient thus does not strictly follow the proxy data, but instead represents a compromise between the data and prior knowledge. In the EECO example (Fig. 4), the inclusion of informative priors improves the prediction of sea surface temperatures in the unsampled, very high latitudes: Notice that the upper limit of the credible interval does not increase beyond the range of the data, whereas unconstrained approaches such as splines, Gaussian processes or even standard linear regression could lead to unrealistically high upper bounds in this case</w:t>
       </w:r>
       <w:r>
         <w:t xml:space="preserve"> </w:t>
@@ -6452,7 +6677,7 @@
         <w:t xml:space="preserve">(see Rasmussen and Williams, 2004)</w:t>
       </w:r>
       <w:r>
-        <w:t xml:space="preserve">. Prior information on the shape of latitudinal temperature gradients on Earth exists for all geological time periods, and should be used in any palaeoclimate reconstruction. For example, the greater amount of solar radiation per unit area in low latitudes causes Earth’s latitudinal temperature gradient to be broadly negative</w:t>
+        <w:t xml:space="preserve">. Prior information on the shape of latitudinal temperature gradients on Earth exists for all geological time periods. For example, the greater amount of solar radiation per unit area in low latitudes causes Earth’s latitudinal temperature gradient to be broadly negative</w:t>
       </w:r>
       <w:r>
         <w:t xml:space="preserve"> </w:t>
@@ -6478,7 +6703,7 @@
         <w:t xml:space="preserve">(Royer et al., 2004; Inglis et al., 2020)</w:t>
       </w:r>
       <w:r>
-        <w:t xml:space="preserve">. However, the calculation of global mean surface temperatures from sparse proxy data is susceptible to bias</w:t>
+        <w:t xml:space="preserve">. The calculation of global mean surface temperatures directly from sparse proxy data is susceptible to bias</w:t>
       </w:r>
       <w:r>
         <w:t xml:space="preserve"> </w:t>
@@ -6487,7 +6712,7 @@
         <w:t xml:space="preserve">(Jones and Eichenseer, 2022)</w:t>
       </w:r>
       <w:r>
-        <w:t xml:space="preserve">. By modeling the temperature variation across latitudes, a complete temperature distribution is obtained, filling in gaps in the proxy record through inter- or extrapolation. This eliminates the problem that specific climate zones may dominate the proxy record, as intersecting the modeled temperature gradient at narrow latitudinal intervals and accounting for the varying sizes of latitudinal bands by weighting provides unbiased GMST estimates. Some deep-time GMST reconstructions account for differential sampling by calculating zonal averages, but do not use the full latitudinal range of temperatures</w:t>
+        <w:t xml:space="preserve">. By modeling the temperature variation across latitudes, a complete temperature distribution along a latitudinal axis can be obtained, filling in gaps in the proxy record through inter- or extrapolation. This eliminates the common problem that specific climate zones dominate the proxy record. Reconstructing the GMST directly from the proxies would lead to an estimate biased towards the well-sampled latitudes. Calculating zonal averages alleviates this problem, but this method relies on comprehensive latitudinal coverage</w:t>
       </w:r>
       <w:r>
         <w:t xml:space="preserve"> </w:t>
@@ -6496,26 +6721,35 @@
         <w:t xml:space="preserve">(Inglis et al., 2020)</w:t>
       </w:r>
       <w:r>
-        <w:t xml:space="preserve">. We anticipate that applying this improved will significantly alter Phanerozoic, proxy-based temperature curves, particularly when applied to intervals with small or biased samples of temperature proxies.</w:t>
-      </w:r>
-      <w:r>
-        <w:t xml:space="preserve"> </w:t>
-      </w:r>
-      <w:r>
-        <w:t xml:space="preserve">(Royer et al., 2004; Veizer and Prokoph, 2015; Jones and Eichenseer, 2022)</w:t>
+        <w:t xml:space="preserve">. Instead, our method allows for intersecting the modeled temperature gradient at narrow latitudinal intervals, even when significant latitudinal gaps exist. Weighting the temperatures of those latitudinal intervals by area results in GMST estimates without intrinsic spatial biases. We anticipate that this improved method may significantly alter Phanerozoic, proxy-based temperature curves, which have often been directly calculated from the proxy record</w:t>
+      </w:r>
+      <w:r>
+        <w:t xml:space="preserve"> </w:t>
+      </w:r>
+      <w:r>
+        <w:t xml:space="preserve">(Royer et al., 2004; Veizer and Prokoph, 2015)</w:t>
+      </w:r>
+      <w:r>
+        <w:t xml:space="preserve">. This is particularly relevant for the early Mesozoic and older intervals, for which the spatial coverage is generally poor due to the absence of data from ocean drilling sites</w:t>
+      </w:r>
+      <w:r>
+        <w:t xml:space="preserve"> </w:t>
+      </w:r>
+      <w:r>
+        <w:t xml:space="preserve">(Jones and Eichenseer, 2022)</w:t>
       </w:r>
       <w:r>
         <w:t xml:space="preserve">.</w:t>
       </w:r>
     </w:p>
     <w:bookmarkEnd w:id="65"/>
-    <w:bookmarkStart w:id="66" w:name="X1f71baaea19084122b5d528f2bb13a0da3084b7"/>
+    <w:bookmarkStart w:id="66" w:name="X5a54750ecad2257f8660f5dae0df6c44377d73b"/>
     <w:p>
       <w:pPr>
         <w:pStyle w:val="Heading2"/>
       </w:pPr>
       <w:r>
-        <w:t xml:space="preserve">Incorporating ecological constraints in palaeoclimate reconstructions</w:t>
+        <w:t xml:space="preserve">The role of ecological constraints in palaeoclimate reconstructions</w:t>
       </w:r>
     </w:p>
     <w:p>
@@ -6523,13 +6757,13 @@
         <w:pStyle w:val="FirstParagraph"/>
       </w:pPr>
       <w:r>
-        <w:t xml:space="preserve">Our results exemplify how incorporating quantified ecological temperature constraints can provide more precise temperature reconstructions than geochemical proxies alone, adding to the advances in palaeoclimate reconstructions achieved by integrating lithological data</w:t>
-      </w:r>
-      <w:r>
-        <w:t xml:space="preserve"> </w:t>
-      </w:r>
-      <w:r>
-        <w:t xml:space="preserve">(Scotese et al., 2021)</w:t>
+        <w:t xml:space="preserve">Our results further exemplify how incorporating quantified ecological temperature constraints can provide more precise temperature reconstructions than geochemical proxies alone, adding to the advances in palaeoclimate reconstructions achieved by integrating lithological data</w:t>
+      </w:r>
+      <w:r>
+        <w:t xml:space="preserve"> </w:t>
+      </w:r>
+      <w:r>
+        <w:t xml:space="preserve">(Scotese et al., 2021; Burgener et al., 2023)</w:t>
       </w:r>
       <w:r>
         <w:t xml:space="preserve">. Combining the occurrences of climate-sensitive plant communities</w:t>
@@ -6547,17 +6781,7 @@
         <w:t xml:space="preserve"> </w:t>
       </w:r>
       <w:r>
-        <w:t xml:space="preserve">(</w:t>
-      </w:r>
-      <w:r>
-        <w:rPr>
-          <w:bCs/>
-          <w:b/>
-        </w:rPr>
-        <w:t xml:space="preserve">Marwick2007?</w:t>
-      </w:r>
-      <w:r>
-        <w:t xml:space="preserve">)</w:t>
+        <w:t xml:space="preserve">(Markwick, 2007)</w:t>
       </w:r>
       <w:r>
         <w:t xml:space="preserve">, leaf shapes</w:t>
@@ -6569,7 +6793,7 @@
         <w:t xml:space="preserve">(Peppe et al., 2011)</w:t>
       </w:r>
       <w:r>
-        <w:t xml:space="preserve">, with geochemical proxies offers substantial potential for improving quantitative palaeoclimate reconstructions across the Phanerozoic. Our modeling framework offers a straightforward way of integrating ecological climate data with other proxy data: The hierarchical model structure accounts for variation of temperature estimates from proxies at individual localities, which is treated equivalent to the uncertainty associated with the ecological temperature proxies. A local temperature estimate, based on multiple geochemical proxies, thus has the same weight as a local temperature estimate obtained from the occurrence of a climate-sensitive plant community, whilst preserving the uncertainty associated with each estimate.</w:t>
+        <w:t xml:space="preserve">, with geochemical proxies offers substantial potential for improving quantitative palaeoclimate reconstructions across the Phanerozoic. Our modeling framework offers a straightforward, efficient way of integrating ecological climate data with other proxy data: The hierarchical model structure accounts for variation of temperature estimates from proxies at individual localities, which is treated equivalent to the uncertainty associated with the ecological temperature proxies. A local temperature estimate, based on multiple geochemical proxies, thus has the same weight as a local temperature estimate obtained from the occurrence of a climate-sensitive plant community, whilst preserving the uncertainty associated with each estimate. The model could easily be extended to include uncertainties on individual geochemical proxy data, or to differently weight proxy records classified as more or less reliable.</w:t>
       </w:r>
     </w:p>
     <w:p>
@@ -6586,7 +6810,25 @@
         <w:t xml:space="preserve">(Fauquette et al., 2007; Pross et al., 2012)</w:t>
       </w:r>
       <w:r>
-        <w:t xml:space="preserve">. These methods have the problem that the thermal preferences of taxa may have changed over time. More significantly, in the early Eocene, sea surface temperatures may have reached heights unknown in the modern world, and nearest living relative methods based on the modern are inherently unable to predict such elevated temperatures. This is especially true for taxa that inhabit the warmest part of the ocean today, e.g. coral reefs [@]. Although coral reefs are threatened by warming sea surface temperatures today [@], it is conceivable that Eocene reef corals were adapted to a warmer climate. The fossil record indicates that reef development may have been stunted in the early Eocene, but the few early Eocene coral reefs occur in low latitudes</w:t>
+        <w:t xml:space="preserve">. One major limitation to these methods is that the thermal preferences of taxa may have changed over time. More significantly, in the early Eocene, sea surface temperatures may have reached heights unknown in the modern world, and nearest living relative methods based on the modern are inherently unable to predict such elevated temperatures. This is especially true for taxa that inhabit the warmest part of the ocean today, e.g. coral reefs</w:t>
+      </w:r>
+      <w:r>
+        <w:t xml:space="preserve"> </w:t>
+      </w:r>
+      <w:r>
+        <w:t xml:space="preserve">(Kleypas et al., 1999)</w:t>
+      </w:r>
+      <w:r>
+        <w:t xml:space="preserve">. Although coral reefs are threatened by warming sea surface temperatures today</w:t>
+      </w:r>
+      <w:r>
+        <w:t xml:space="preserve"> </w:t>
+      </w:r>
+      <w:r>
+        <w:t xml:space="preserve">(Hoegh-Guldberg, 2011)</w:t>
+      </w:r>
+      <w:r>
+        <w:t xml:space="preserve">, it is conceivable that Eocene reef corals were adapted to a warmer climate. The fossil record indicates that reef development may have been stunted in the early Eocene, with few early Eocene coral reefs occurring in low latitudes</w:t>
       </w:r>
       <w:r>
         <w:t xml:space="preserve"> </w:t>
@@ -6595,15 +6837,16 @@
         <w:t xml:space="preserve">(Zamagni et al., 2012)</w:t>
       </w:r>
       <w:r>
-        <w:t xml:space="preserve">. Tropical temperatures predicted by the geochemical proxy record indicate hotter-than-modern tropical temperatures (Fig. S2), suggesting that the modern climate range of coral reefs may underestimate the early Eocene thermal niche for coral reefs. We have tried to account for that possibility by widening the temperature probability distribution for reef corals, but the predicted temperatures for the reef and mangrove sites still lie below the temperatures indicated by the geochemical proxy record (Fig. 4, Fig. S2).</w:t>
-      </w:r>
-    </w:p>
-    <w:p>
-      <w:pPr>
-        <w:pStyle w:val="BodyText"/>
-      </w:pPr>
-      <w:r>
-        <w:t xml:space="preserve">This dilemma could be resolved in future studies by applying machine learning approaches to inferring quantitative temperatures from ecological and lithological proxies: If geochemical proxies and ecological or lithological data are derived from the same location and time interval, the climatic requirements of these taxa or sediments can be learned by using palaeotemperatures from that time interval, instead of or in addition to modern modern temperatures. This approach would ultimately rely on geochemical proxies providing absolute temperature estimates, but the resulting information could be exported to other locations lacking good coverage of geochemical proxies via their fossil or sedimentary record.</w:t>
+        <w:t xml:space="preserve">. The absence of coral reefs in higher latitudes in the early Eocene could be due to requirements in irradiance, rather than temperature</w:t>
+      </w:r>
+      <w:r>
+        <w:t xml:space="preserve"> </w:t>
+      </w:r>
+      <w:r>
+        <w:t xml:space="preserve">(Muir et al., 2015)</w:t>
+      </w:r>
+      <w:r>
+        <w:t xml:space="preserve">. Tropical temperatures predicted by the geochemical proxy record indicate hotter-than-modern tropical temperatures for the early Eocene (Fig. S2), suggesting that the modern climate range of coral reefs may underestimate the early Eocene thermal niche for coral reefs. We have tried to account for that possibility by widening the temperature probability distribution for reef corals, but the predicted temperatures for the reef and mangrove sites still lie below the temperatures indicated by the geochemical proxy record (Fig. 4, Fig. S2).</w:t>
       </w:r>
     </w:p>
     <w:bookmarkEnd w:id="66"/>
@@ -6630,25 +6873,25 @@
         <w:t xml:space="preserve">(Huber and Caballero, 2011)</w:t>
       </w:r>
       <w:r>
-        <w:t xml:space="preserve">, but beyond that, there is little agreement.</w:t>
-      </w:r>
-      <w:r>
-        <w:t xml:space="preserve"> </w:t>
-      </w:r>
-      <w:r>
-        <w:t xml:space="preserve">Evans et al. (2018)</w:t>
-      </w:r>
-      <w:r>
-        <w:t xml:space="preserve"> </w:t>
-      </w:r>
-      <w:r>
-        <w:t xml:space="preserve">estimate the SST gradient at 32+-10% of the modern, which would correspond to ~20+- 3</w:t>
-      </w:r>
-      <m:oMath>
+        <w:t xml:space="preserve">, but beyond that, there is little agreement. Earlier, reconstructed early Eocene and EECO SST gradients range from</w:t>
+      </w:r>
+      <w:r>
+        <w:t xml:space="preserve"> </w:t>
+      </w:r>
+      <m:oMath>
+        <m:r>
+          <m:t>7</m:t>
+        </m:r>
+        <m:r>
+          <m:rPr>
+            <m:sty m:val="p"/>
+          </m:rPr>
+          <m:t>−</m:t>
+        </m:r>
         <m:sSup>
           <m:e>
             <m:r>
-              <m:t>​</m:t>
+              <m:t>21</m:t>
             </m:r>
           </m:e>
           <m:sup>
@@ -6662,25 +6905,16 @@
         </m:sSup>
       </m:oMath>
       <w:r>
-        <w:t xml:space="preserve">C, using the difference between the mean tropical and deep ocean data. The modeled SST of</w:t>
-      </w:r>
-      <w:r>
-        <w:t xml:space="preserve"> </w:t>
-      </w:r>
-      <w:r>
-        <w:t xml:space="preserve">Tierney et al. (2017)</w:t>
-      </w:r>
-      <w:r>
-        <w:t xml:space="preserve"> </w:t>
-      </w:r>
-      <w:r>
-        <w:t xml:space="preserve">using TEX86 is ~ 12</w:t>
+        <w:t xml:space="preserve">C (Table 1); a more recent reconstruction that includes terrestrial air and sea surface temperatures arrives at a gradient of</w:t>
+      </w:r>
+      <w:r>
+        <w:t xml:space="preserve"> </w:t>
       </w:r>
       <m:oMath>
         <m:sSup>
           <m:e>
             <m:r>
-              <m:t>​</m:t>
+              <m:t>13</m:t>
             </m:r>
           </m:e>
           <m:sup>
@@ -6694,25 +6928,25 @@
         </m:sSup>
       </m:oMath>
       <w:r>
-        <w:t xml:space="preserve">C, when taking the difference between temperatures at the polar circles and the equator.</w:t>
-      </w:r>
-      <w:r>
-        <w:t xml:space="preserve"> </w:t>
-      </w:r>
-      <w:r>
-        <w:t xml:space="preserve">Inglis et al. (2020)</w:t>
-      </w:r>
-      <w:r>
-        <w:t xml:space="preserve"> </w:t>
-      </w:r>
-      <w:r>
-        <w:t xml:space="preserve">include both terrestrial air temperature and SST estimates in their model of the latitudinal temperature gradient in their Figure S4a; they model a polar circle to equatorial gradient of ~ 13</w:t>
+        <w:t xml:space="preserve">C</w:t>
+      </w:r>
+      <w:r>
+        <w:t xml:space="preserve"> </w:t>
+      </w:r>
+      <w:r>
+        <w:t xml:space="preserve">(Inglis et al., 2020)</w:t>
+      </w:r>
+      <w:r>
+        <w:t xml:space="preserve">. Our polar circle to equatorial gradient estimate is lower than most previous estimates at</w:t>
+      </w:r>
+      <w:r>
+        <w:t xml:space="preserve"> </w:t>
       </w:r>
       <m:oMath>
         <m:sSup>
           <m:e>
             <m:r>
-              <m:t>​</m:t>
+              <m:t>7.8</m:t>
             </m:r>
           </m:e>
           <m:sup>
@@ -6726,22 +6960,16 @@
         </m:sSup>
       </m:oMath>
       <w:r>
-        <w:t xml:space="preserve">C. All of those estimates are significantly lower than the SST gradient predicted by an EECO climate model ensemble</w:t>
-      </w:r>
-      <w:r>
-        <w:t xml:space="preserve"> </w:t>
-      </w:r>
-      <w:r>
-        <w:t xml:space="preserve">Tierney et al. (2017)</w:t>
-      </w:r>
-      <w:r>
-        <w:t xml:space="preserve">, which predicts a polar circle to equatorial gradient of 26</w:t>
+        <w:t xml:space="preserve">, although the 95% credible interval extends up to</w:t>
+      </w:r>
+      <w:r>
+        <w:t xml:space="preserve"> </w:t>
       </w:r>
       <m:oMath>
         <m:sSup>
           <m:e>
             <m:r>
-              <m:t>​</m:t>
+              <m:t>13.7</m:t>
             </m:r>
           </m:e>
           <m:sup>
@@ -6755,19 +6983,42 @@
         </m:sSup>
       </m:oMath>
       <w:r>
-        <w:t xml:space="preserve">C.</w:t>
-      </w:r>
-      <w:r>
-        <w:t xml:space="preserve"> </w:t>
-      </w:r>
-      <w:r>
-        <w:t xml:space="preserve">Keating-Bitonti et al. (2011)</w:t>
-      </w:r>
-      <w:r>
-        <w:t xml:space="preserve"> </w:t>
-      </w:r>
-      <w:r>
-        <w:t xml:space="preserve">show a proxy-based SST gradient of ~ 13</w:t>
+        <w:t xml:space="preserve"> </w:t>
+      </w:r>
+      <w:r>
+        <w:t xml:space="preserve">and thus overlaps earlier estimates based on shallow water proxies. The confirmation of a very flat gradient by both geochemical and ecological shallow water data indicates that inferred SST gradients based on tropical, shallow water and deep water samples</w:t>
+      </w:r>
+      <w:r>
+        <w:t xml:space="preserve"> </w:t>
+      </w:r>
+      <w:r>
+        <w:t xml:space="preserve">(Cramwinckel et al., 2018; Evans et al., 2018)</w:t>
+      </w:r>
+      <w:r>
+        <w:t xml:space="preserve"> </w:t>
+      </w:r>
+      <w:r>
+        <w:t xml:space="preserve">may overestimate the SST gradient of the early Eocene greenhouse world.</w:t>
+      </w:r>
+    </w:p>
+    <w:p>
+      <w:pPr>
+        <w:pStyle w:val="BodyText"/>
+      </w:pPr>
+      <w:r>
+        <w:t xml:space="preserve">Discrepancies between earlier, proxy-based reconstructions and our modeling results are most pronounced in latitudes beyond the polar circle, as earlier approaches</w:t>
+      </w:r>
+      <w:r>
+        <w:t xml:space="preserve"> </w:t>
+      </w:r>
+      <w:r>
+        <w:t xml:space="preserve">(e.g. Tierney et al., 2017)</w:t>
+      </w:r>
+      <w:r>
+        <w:t xml:space="preserve"> </w:t>
+      </w:r>
+      <w:r>
+        <w:t xml:space="preserve">predict almost linearly decreasing SSTs towards the poles, whereas our median prediction suggests only a slight decrease beyond the polar circle. The scarcity of temperature records in this range leads to widening credible intervals in our prediction, including the possibility of stronger temperature decreases. Polar temperature estimates from our model are thus conservative in that they admit large uncertainty where data is absent, which is desirable. However, the presence of high proxy-derived temperature estimates at ~ 60</w:t>
       </w:r>
       <m:oMath>
         <m:sSup>
@@ -6787,19 +7038,10 @@
         </m:sSup>
       </m:oMath>
       <w:r>
-        <w:t xml:space="preserve">C, and</w:t>
-      </w:r>
-      <w:r>
-        <w:t xml:space="preserve"> </w:t>
-      </w:r>
-      <w:r>
-        <w:t xml:space="preserve">Bijl et al. (2009)</w:t>
-      </w:r>
-      <w:r>
-        <w:t xml:space="preserve"> </w:t>
-      </w:r>
-      <w:r>
-        <w:t xml:space="preserve">model a gradient of ~9</w:t>
+        <w:t xml:space="preserve"> </w:t>
+      </w:r>
+      <w:r>
+        <w:t xml:space="preserve">latitudes forces the modeled median temperature curve to be too high at ~ 24</w:t>
       </w:r>
       <m:oMath>
         <m:sSup>
@@ -6819,7 +7061,7 @@
         </m:sSup>
       </m:oMath>
       <w:r>
-        <w:t xml:space="preserve">C in the northern and only ~5</w:t>
+        <w:t xml:space="preserve">C, relative to the temperatures indicated by the high-latitude mangrove communities (15.6 - 22.5</w:t>
       </w:r>
       <m:oMath>
         <m:sSup>
@@ -6839,7 +7081,118 @@
         </m:sSup>
       </m:oMath>
       <w:r>
-        <w:t xml:space="preserve">C in the southern hemisphere for the early Eocene. Our polar circle to equatorial gradient is lower than most previous estimates at 7.8</w:t>
+        <w:t xml:space="preserve">C). In contrast, the extrapolated polar temperatures of most previous proxy-based models are likely too low, given the abundance of ecological data indicating temperate or subtropical high-latitude climates during the EECO</w:t>
+      </w:r>
+      <w:r>
+        <w:t xml:space="preserve"> </w:t>
+      </w:r>
+      <w:r>
+        <w:t xml:space="preserve">(Pross et al., 2012; Popescu et al., 2021)</w:t>
+      </w:r>
+      <w:r>
+        <w:t xml:space="preserve">.</w:t>
+      </w:r>
+    </w:p>
+    <w:p>
+      <w:pPr>
+        <w:pStyle w:val="BodyText"/>
+      </w:pPr>
+      <w:r>
+        <w:t xml:space="preserve">The very high variability of the proxy record in mid-latitudes results in large uncertainties on the shape of temperature gradient and on the GMST. Biases and errors in the proxy reconstructions likely contribute to the observed variability, as geochemical proxies reflect many other factors besides seawater temperature</w:t>
+      </w:r>
+      <w:r>
+        <w:t xml:space="preserve"> </w:t>
+      </w:r>
+      <w:r>
+        <w:t xml:space="preserve">(Hollis et al., 2019)</w:t>
+      </w:r>
+      <w:r>
+        <w:t xml:space="preserve">. Despite excluding δ</w:t>
+      </w:r>
+      <w:r>
+        <w:rPr>
+          <w:vertAlign w:val="superscript"/>
+        </w:rPr>
+        <w:t xml:space="preserve">18</w:t>
+      </w:r>
+      <w:r>
+        <w:t xml:space="preserve">O measurements from recrystallised fossils, systematic offsets remain between mostly warm temperatures derived from</w:t>
+      </w:r>
+      <w:r>
+        <w:t xml:space="preserve"> </w:t>
+      </w:r>
+      <m:oMath>
+        <m:r>
+          <m:t>T</m:t>
+        </m:r>
+        <m:r>
+          <m:t>E</m:t>
+        </m:r>
+        <m:sSub>
+          <m:e>
+            <m:r>
+              <m:t>X</m:t>
+            </m:r>
+          </m:e>
+          <m:sub>
+            <m:r>
+              <m:t>86</m:t>
+            </m:r>
+          </m:sub>
+        </m:sSub>
+      </m:oMath>
+      <w:r>
+        <w:t xml:space="preserve">, and cooler temperatures derived from δ</w:t>
+      </w:r>
+      <w:r>
+        <w:rPr>
+          <w:vertAlign w:val="superscript"/>
+        </w:rPr>
+        <w:t xml:space="preserve">18</w:t>
+      </w:r>
+      <w:r>
+        <w:t xml:space="preserve">O, Δ</w:t>
+      </w:r>
+      <w:r>
+        <w:rPr>
+          <w:vertAlign w:val="subscript"/>
+        </w:rPr>
+        <w:t xml:space="preserve">47</w:t>
+      </w:r>
+      <w:r>
+        <w:t xml:space="preserve">, and the ecological proxies. Seasonality</w:t>
+      </w:r>
+      <w:r>
+        <w:t xml:space="preserve"> </w:t>
+      </w:r>
+      <w:r>
+        <w:t xml:space="preserve">(Keating-Bitonti et al., 2011)</w:t>
+      </w:r>
+      <w:r>
+        <w:t xml:space="preserve"> </w:t>
+      </w:r>
+      <w:r>
+        <w:t xml:space="preserve">and temporal changes within the EECO</w:t>
+      </w:r>
+      <w:r>
+        <w:t xml:space="preserve"> </w:t>
+      </w:r>
+      <w:r>
+        <w:t xml:space="preserve">(Westerhold et al., 2018)</w:t>
+      </w:r>
+      <w:r>
+        <w:t xml:space="preserve"> </w:t>
+      </w:r>
+      <w:r>
+        <w:t xml:space="preserve">may also contribute to the large variability of the EECO proxy data.</w:t>
+      </w:r>
+    </w:p>
+    <w:p>
+      <w:pPr>
+        <w:pStyle w:val="BodyText"/>
+      </w:pPr>
+      <w:r>
+        <w:t xml:space="preserve">Recent, marine GMST estimates of the EECO and of the early Eocene range from 23.4 to 37.1</w:t>
       </w:r>
       <m:oMath>
         <m:sSup>
@@ -6859,23 +7212,48 @@
         </m:sSup>
       </m:oMath>
       <w:r>
-        <w:t xml:space="preserve">C, although the 95% credible interval overlap with several of the listed gradient estimates.</w:t>
-      </w:r>
-    </w:p>
-    <w:p>
-      <w:pPr>
-        <w:pStyle w:val="BodyText"/>
-      </w:pPr>
-      <w:r>
-        <w:t xml:space="preserve">[Table 1: Early Eocene latitudinal temperature gradients from the literature]</w:t>
-      </w:r>
-    </w:p>
-    <w:p>
-      <w:pPr>
-        <w:pStyle w:val="BodyText"/>
-      </w:pPr>
-      <w:r>
-        <w:t xml:space="preserve">In latitudes beyond the polar circle, the discrepancy between our model predictions and those of earlier, proxy-based models increases, as those predict almost linearly decreasing SSTs towards the poles, whereas our median model prediction suggests only a slight decrease beyond the polar circle. However, the scarcity of temperature records in this range leads to widening credible intervals, including the possibility of stronger temperature decreases. Polar temperature estimates from our model are thus conservative in that they admit large uncertainty where data is absent, which is desirable. However, the presence of high proxy-derived temperature estimates at ~ 60</w:t>
+        <w:t xml:space="preserve">C, with the lowest GMSTs being derived from δ</w:t>
+      </w:r>
+      <w:r>
+        <w:rPr>
+          <w:vertAlign w:val="superscript"/>
+        </w:rPr>
+        <w:t xml:space="preserve">18</w:t>
+      </w:r>
+      <w:r>
+        <w:t xml:space="preserve">O, and the higher estimates including</w:t>
+      </w:r>
+      <w:r>
+        <w:t xml:space="preserve"> </w:t>
+      </w:r>
+      <m:oMath>
+        <m:r>
+          <m:t>T</m:t>
+        </m:r>
+        <m:r>
+          <m:t>E</m:t>
+        </m:r>
+        <m:sSub>
+          <m:e>
+            <m:r>
+              <m:t>X</m:t>
+            </m:r>
+          </m:e>
+          <m:sub>
+            <m:r>
+              <m:t>86</m:t>
+            </m:r>
+          </m:sub>
+        </m:sSub>
+      </m:oMath>
+      <w:r>
+        <w:t xml:space="preserve"> </w:t>
+      </w:r>
+      <w:r>
+        <w:t xml:space="preserve">(Inglis et al., 2020)</w:t>
+      </w:r>
+      <w:r>
+        <w:t xml:space="preserve">. Many studies include both marine and terrestrial proxies to derive GMST estimates, but despite great differences in proxy selection and in the calculation of global average temperatures, many recent estimates fall in the range of 27 - 29.5</w:t>
       </w:r>
       <m:oMath>
         <m:sSup>
@@ -6895,10 +7273,16 @@
         </m:sSup>
       </m:oMath>
       <w:r>
-        <w:t xml:space="preserve"> </w:t>
-      </w:r>
-      <w:r>
-        <w:t xml:space="preserve">latitudes forces the modeled median temperature curve to be too high at ~ 24</w:t>
+        <w:t xml:space="preserve">C</w:t>
+      </w:r>
+      <w:r>
+        <w:t xml:space="preserve"> </w:t>
+      </w:r>
+      <w:r>
+        <w:t xml:space="preserve">(Hansen et al., 2013; Caballero and Huber, 2013; Cramwinckel et al., 2018; Zhu et al., 2019)</w:t>
+      </w:r>
+      <w:r>
+        <w:t xml:space="preserve">, similar to our median GMST estimate of 28.7</w:t>
       </w:r>
       <m:oMath>
         <m:sSup>
@@ -6918,183 +7302,6 @@
         </m:sSup>
       </m:oMath>
       <w:r>
-        <w:t xml:space="preserve">C, relative to the temperatures indicated by the high-latitude mangrove communities (15.6 - 22.5</w:t>
-      </w:r>
-      <m:oMath>
-        <m:sSup>
-          <m:e>
-            <m:r>
-              <m:t>​</m:t>
-            </m:r>
-          </m:e>
-          <m:sup>
-            <m:r>
-              <m:rPr>
-                <m:sty m:val="p"/>
-              </m:rPr>
-              <m:t>∘</m:t>
-            </m:r>
-          </m:sup>
-        </m:sSup>
-      </m:oMath>
-      <w:r>
-        <w:t xml:space="preserve">C). In contrast, the extrapolated polar temperatures of most previous proxy-based models are likely too low, given the abundance of ecological data indicating temperate or subtropical high-latitude climates during the EECO</w:t>
-      </w:r>
-      <w:r>
-        <w:t xml:space="preserve"> </w:t>
-      </w:r>
-      <w:r>
-        <w:t xml:space="preserve">(Pross et al., 2012; Popescu et al., 2021)</w:t>
-      </w:r>
-    </w:p>
-    <w:p>
-      <w:pPr>
-        <w:pStyle w:val="BodyText"/>
-      </w:pPr>
-      <w:r>
-        <w:t xml:space="preserve">The very high variability of the proxy record in mid-latitudes results in large uncertainties on the shape of temperature gradient and on the GMsST. Biases and errors in the proxy reconstructions likely contribute to the observed variability, as geochemical proxies reflect many other factors besides seawater temperature</w:t>
-      </w:r>
-      <w:r>
-        <w:t xml:space="preserve"> </w:t>
-      </w:r>
-      <w:r>
-        <w:t xml:space="preserve">(Hollis et al., 2019)</w:t>
-      </w:r>
-      <w:r>
-        <w:t xml:space="preserve">. Despite excluding δ</w:t>
-      </w:r>
-      <w:r>
-        <w:rPr>
-          <w:vertAlign w:val="superscript"/>
-        </w:rPr>
-        <w:t xml:space="preserve">18</w:t>
-      </w:r>
-      <w:r>
-        <w:t xml:space="preserve">O measurements from recrystallised fossils, systematic offsets remain between mostly warm temperatures derived from TEX86, and cooler temperatures derived from δ</w:t>
-      </w:r>
-      <w:r>
-        <w:rPr>
-          <w:vertAlign w:val="superscript"/>
-        </w:rPr>
-        <w:t xml:space="preserve">18</w:t>
-      </w:r>
-      <w:r>
-        <w:t xml:space="preserve">O, Δ</w:t>
-      </w:r>
-      <w:r>
-        <w:rPr>
-          <w:vertAlign w:val="subscript"/>
-        </w:rPr>
-        <w:t xml:space="preserve">47</w:t>
-      </w:r>
-      <w:r>
-        <w:t xml:space="preserve">, and the ecological proxies. Seasonality [</w:t>
-      </w:r>
-      <w:r>
-        <w:t xml:space="preserve">Keating-Bitonti et al. (2011)</w:t>
-      </w:r>
-      <w:r>
-        <w:t xml:space="preserve"> </w:t>
-      </w:r>
-      <w:r>
-        <w:t xml:space="preserve">and temporal changes within the EECO</w:t>
-      </w:r>
-      <w:r>
-        <w:t xml:space="preserve"> </w:t>
-      </w:r>
-      <w:r>
-        <w:t xml:space="preserve">(Westerhold et al., 2018)</w:t>
-      </w:r>
-      <w:r>
-        <w:t xml:space="preserve"> </w:t>
-      </w:r>
-      <w:r>
-        <w:t xml:space="preserve">may also contribute to the large variability of the EECO proxy data.</w:t>
-      </w:r>
-    </w:p>
-    <w:p>
-      <w:pPr>
-        <w:pStyle w:val="BodyText"/>
-      </w:pPr>
-      <w:r>
-        <w:t xml:space="preserve">Recent GMsST estimates of the EECO and of the early Eocene range from 23.4 to 37.1</w:t>
-      </w:r>
-      <m:oMath>
-        <m:sSup>
-          <m:e>
-            <m:r>
-              <m:t>​</m:t>
-            </m:r>
-          </m:e>
-          <m:sup>
-            <m:r>
-              <m:rPr>
-                <m:sty m:val="p"/>
-              </m:rPr>
-              <m:t>∘</m:t>
-            </m:r>
-          </m:sup>
-        </m:sSup>
-      </m:oMath>
-      <w:r>
-        <w:t xml:space="preserve">C, with the lowest GMSTs being derived from d18O, and the higher estimates including TEX86</w:t>
-      </w:r>
-      <w:r>
-        <w:t xml:space="preserve"> </w:t>
-      </w:r>
-      <w:r>
-        <w:t xml:space="preserve">(Inglis et al., 2020)</w:t>
-      </w:r>
-      <w:r>
-        <w:t xml:space="preserve">. Many studies include both marine and terrestrial proxies to derive GMST estimates, but despite great differences in proxy selection and in the calculation of global average temperatures, many recent estimates fall in the range of 27 - 29.5</w:t>
-      </w:r>
-      <m:oMath>
-        <m:sSup>
-          <m:e>
-            <m:r>
-              <m:t>​</m:t>
-            </m:r>
-          </m:e>
-          <m:sup>
-            <m:r>
-              <m:rPr>
-                <m:sty m:val="p"/>
-              </m:rPr>
-              <m:t>∘</m:t>
-            </m:r>
-          </m:sup>
-        </m:sSup>
-      </m:oMath>
-      <w:r>
-        <w:t xml:space="preserve">C</w:t>
-      </w:r>
-      <w:r>
-        <w:t xml:space="preserve"> </w:t>
-      </w:r>
-      <w:r>
-        <w:t xml:space="preserve">(Hansen et al., 2013; Caballero and Huber, 2013; Cramwinckel et al., 2018; Zhu et al., 2019)</w:t>
-      </w:r>
-      <w:r>
-        <w:t xml:space="preserve">, similar to our GMsST estimate of 28.7</w:t>
-      </w:r>
-      <m:oMath>
-        <m:sSup>
-          <m:e>
-            <m:r>
-              <m:t>​</m:t>
-            </m:r>
-          </m:e>
-          <m:sup>
-            <m:r>
-              <m:rPr>
-                <m:sty m:val="p"/>
-              </m:rPr>
-              <m:t>∘</m:t>
-            </m:r>
-          </m:sup>
-        </m:sSup>
-      </m:oMath>
-      <w:r>
         <w:t xml:space="preserve">C.</w:t>
       </w:r>
     </w:p>
@@ -7114,7 +7321,7 @@
         <w:pStyle w:val="FirstParagraph"/>
       </w:pPr>
       <w:r>
-        <w:t xml:space="preserve">The Bayesian hierarchical model presented herein is able to reconstruct latitudinal gradients from both geochemical and ecological proxy data, whilst reflecting the uncertainty associated with the ecological temperature proxies, and accounts for the variation of multiple temperature estimates at individual localities. Using informative prior information allows for accurate temperature reconstructions from records with geographically incomplete sampling. By providing temperature estimates across the entire latitudinal range, this method also facilitates the reconstruction of unbiased global average temperatures. Application of our model to the EECO confirms the existence of latitudinal temperature gradients that were flatter than predicted by most Earth system models and by the majority of proxy-based work. High-latitude pollen records support this interpretation. Our GMsST estimate is in good agreement with most existing estimates, indicating that broadly accurate GMsST reconstructions are possible even with substantial deviations in the shape of the latitudinal temperature gradient. Our new method opens the door for improving the accuracy of proxy-based palaeoclimate reoncstructions and Phanerozoic temperature curves, particularly in intervals with a patchy record, and mitigates the biases incurred from uneven sampling.</w:t>
+        <w:t xml:space="preserve">The Bayesian hierarchical model presented herein is able to reconstruct latitudinal gradients from both geochemical and ecological proxy data, whilst reflecting the uncertainty associated with the ecological temperature proxies, and accounts for the variation of multiple temperature estimates at individual localities. Using informative prior information allows for accurate temperature reconstructions from records with geographically incomplete sampling. By providing temperature estimates across the entire latitudinal range, this method also facilitates the reconstruction of unbiased global average temperatures. Application of our model to the EECO suggests that latitudinal sea surface temperature gradients were shallower than estimated by most earlier, proxy-based studies. High-latitude pollen records support this interpretation. Our GMST estimate is in good agreement with most existing estimates, indicating that broadly accurate GMST reconstructions are possible even with substantial deviations in the shape of the latitudinal temperature gradient. Our new method opens the door for improving the accuracy of proxy-based palaeoclimate reoncstructions and Phanerozoic temperature curves, particularly in intervals with a patchy record, and mitigates the biases incurred from uneven sampling. The flexibility of this approach means that our estimates can be quickly and easily updated when new data is made available.</w:t>
       </w:r>
     </w:p>
     <w:bookmarkEnd w:id="69"/>
@@ -7132,7 +7339,7 @@
         <w:pStyle w:val="FirstParagraph"/>
       </w:pPr>
       <w:r>
-        <w:t xml:space="preserve">The authors are grateful to all those who have enabled this work by collecting, measuring, collating and screening geochemical and fossil data. The contribution of K.E. was supported by… The contribution of L.A.J. was supported by a Juan de la Cierva-formación 2021 fellowship (FJC2021-046695-I/MCIN/AEI/10.13039/501100011033) from the European Union</w:t>
+        <w:t xml:space="preserve">The authors are grateful to all those who have enabled this work by collecting, measuring, collating and screening geochemical and fossil data. The contribution of L.A.J. was supported by a Juan de la Cierva-formación 2021 fellowship (FJC2021-046695-I/MCIN/AEI/10.13039/501100011033) from the European Union</w:t>
       </w:r>
       <w:r>
         <w:t xml:space="preserve"> </w:t>
@@ -7148,6 +7355,9 @@
       </w:r>
       <w:r>
         <w:t xml:space="preserve">/PRTR.</w:t>
+      </w:r>
+      <w:r>
+        <w:t xml:space="preserve"> </w:t>
       </w:r>
     </w:p>
     <w:bookmarkEnd w:id="70"/>
@@ -7419,17 +7629,27 @@
       </w:r>
     </w:p>
     <w:bookmarkEnd w:id="87"/>
-    <w:bookmarkStart w:id="88" w:name="ref-Gelman2013"/>
+    <w:bookmarkStart w:id="88" w:name="ref-Frakes1992"/>
     <w:p>
       <w:pPr>
         <w:pStyle w:val="Bibliography"/>
       </w:pPr>
       <w:r>
+        <w:t xml:space="preserve">Frakes, L. A., Francis, J. E., and Syktus, J. I.: Climate modes of the phanerozoic, 1992.</w:t>
+      </w:r>
+    </w:p>
+    <w:bookmarkEnd w:id="88"/>
+    <w:bookmarkStart w:id="89" w:name="ref-Gelman2013"/>
+    <w:p>
+      <w:pPr>
+        <w:pStyle w:val="Bibliography"/>
+      </w:pPr>
+      <w:r>
         <w:t xml:space="preserve">Gelman, A., Carlin, J. B., Stern, H. S., Dunson, D. B., Vehtari, A., and Rubin, D. B.: Bayesian data analysis, CRC press, 2013.</w:t>
       </w:r>
     </w:p>
-    <w:bookmarkEnd w:id="88"/>
-    <w:bookmarkStart w:id="89" w:name="ref-Gelman2019"/>
+    <w:bookmarkEnd w:id="89"/>
+    <w:bookmarkStart w:id="90" w:name="ref-Gelman2019"/>
     <w:p>
       <w:pPr>
         <w:pStyle w:val="Bibliography"/>
@@ -7438,8 +7658,8 @@
         <w:t xml:space="preserve">Gelman, A., Goodrich, B., Gabry, J., and Vehtari, A.: R-squared for bayesian regression models, The American Statistician, 2019.</w:t>
       </w:r>
     </w:p>
-    <w:bookmarkEnd w:id="89"/>
-    <w:bookmarkStart w:id="90" w:name="ref-Gilks1995"/>
+    <w:bookmarkEnd w:id="90"/>
+    <w:bookmarkStart w:id="91" w:name="ref-Gilks1995"/>
     <w:p>
       <w:pPr>
         <w:pStyle w:val="Bibliography"/>
@@ -7448,8 +7668,8 @@
         <w:t xml:space="preserve">Gilks, W. R., Richardson, S., and Spiegelhalter, D.: Markov chain monte carlo in practice, CRC press, 1995.</w:t>
       </w:r>
     </w:p>
-    <w:bookmarkEnd w:id="90"/>
-    <w:bookmarkStart w:id="91" w:name="ref-Greenwood2017"/>
+    <w:bookmarkEnd w:id="91"/>
+    <w:bookmarkStart w:id="92" w:name="ref-Greenwood2017"/>
     <w:p>
       <w:pPr>
         <w:pStyle w:val="Bibliography"/>
@@ -7458,8 +7678,8 @@
         <w:t xml:space="preserve">Greenwood, D., Keefe, R., Reichgelt, T., and Webb, J.: Eocene paleobotanical altimetry of victoria’s eastern uplands, Australian Journal of Earth Sciences, 64, 625–637, 2017.</w:t>
       </w:r>
     </w:p>
-    <w:bookmarkEnd w:id="91"/>
-    <w:bookmarkStart w:id="93" w:name="ref-Greenwood1995"/>
+    <w:bookmarkEnd w:id="92"/>
+    <w:bookmarkStart w:id="94" w:name="ref-Greenwood1995"/>
     <w:p>
       <w:pPr>
         <w:pStyle w:val="Bibliography"/>
@@ -7470,7 +7690,7 @@
       <w:r>
         <w:t xml:space="preserve"> </w:t>
       </w:r>
-      <w:hyperlink r:id="rId92">
+      <w:hyperlink r:id="rId93">
         <w:r>
           <w:rPr>
             <w:rStyle w:val="Hyperlink"/>
@@ -7482,8 +7702,8 @@
         <w:t xml:space="preserve">, 1995.</w:t>
       </w:r>
     </w:p>
-    <w:bookmarkEnd w:id="93"/>
-    <w:bookmarkStart w:id="94" w:name="ref-Grossman2022"/>
+    <w:bookmarkEnd w:id="94"/>
+    <w:bookmarkStart w:id="95" w:name="ref-Grossman2022"/>
     <w:p>
       <w:pPr>
         <w:pStyle w:val="Bibliography"/>
@@ -7492,8 +7712,8 @@
         <w:t xml:space="preserve">Grossman, E. L. and Joachimski, M. M.: Ocean temperatures through the phanerozoic reassessed, Scientific Reports, 12, 8938, 2022.</w:t>
       </w:r>
     </w:p>
-    <w:bookmarkEnd w:id="94"/>
-    <w:bookmarkStart w:id="95" w:name="ref-Hansen2013"/>
+    <w:bookmarkEnd w:id="95"/>
+    <w:bookmarkStart w:id="96" w:name="ref-Hansen2013"/>
     <w:p>
       <w:pPr>
         <w:pStyle w:val="Bibliography"/>
@@ -7502,18 +7722,28 @@
         <w:t xml:space="preserve">Hansen, J., Sato, M., Russell, G., and Kharecha, P.: Climate sensitivity, sea level and atmospheric carbon dioxide, Philosophical Transactions of the Royal Society A: Mathematical, Physical and Engineering Sciences, 371, 20120294, 2013.</w:t>
       </w:r>
     </w:p>
-    <w:bookmarkEnd w:id="95"/>
-    <w:bookmarkStart w:id="96" w:name="ref-Hollis2019"/>
+    <w:bookmarkEnd w:id="96"/>
+    <w:bookmarkStart w:id="97" w:name="ref-Hoegh2011"/>
     <w:p>
       <w:pPr>
         <w:pStyle w:val="Bibliography"/>
       </w:pPr>
       <w:r>
+        <w:t xml:space="preserve">Hoegh-Guldberg, O.: Coral reef ecosystems and anthropogenic climate change, Regional Environmental Change, 11, 215–227, 2011.</w:t>
+      </w:r>
+    </w:p>
+    <w:bookmarkEnd w:id="97"/>
+    <w:bookmarkStart w:id="98" w:name="ref-Hollis2019"/>
+    <w:p>
+      <w:pPr>
+        <w:pStyle w:val="Bibliography"/>
+      </w:pPr>
+      <w:r>
         <w:t xml:space="preserve">Hollis, C. J., Dunkley Jones, T., Anagnostou, E., Bijl, P. K., Cramwinckel, M. J., Cui, Y., Dickens, G. R., Edgar, K. M., Eley, Y., Evans, D., et al.: The DeepMIP contribution to PMIP4: Methodologies for selection, compilation and analysis of latest paleocene and early eocene climate proxy data, incorporating version 0.1 of the DeepMIP database, Geoscientific Model Development, 12, 3149–3206, 2019.</w:t>
       </w:r>
     </w:p>
-    <w:bookmarkEnd w:id="96"/>
-    <w:bookmarkStart w:id="97" w:name="ref-Huber2011"/>
+    <w:bookmarkEnd w:id="98"/>
+    <w:bookmarkStart w:id="99" w:name="ref-Huber2011"/>
     <w:p>
       <w:pPr>
         <w:pStyle w:val="Bibliography"/>
@@ -7522,8 +7752,8 @@
         <w:t xml:space="preserve">Huber, M. and Caballero, R.: The early eocene equable climate problem revisited, Climate of the Past, 7, 603–633, 2011.</w:t>
       </w:r>
     </w:p>
-    <w:bookmarkEnd w:id="97"/>
-    <w:bookmarkStart w:id="99" w:name="ref-Inglis2020"/>
+    <w:bookmarkEnd w:id="99"/>
+    <w:bookmarkStart w:id="101" w:name="ref-Inglis2020"/>
     <w:p>
       <w:pPr>
         <w:pStyle w:val="Bibliography"/>
@@ -7579,7 +7809,7 @@
       <w:r>
         <w:t xml:space="preserve"> </w:t>
       </w:r>
-      <w:hyperlink r:id="rId98">
+      <w:hyperlink r:id="rId100">
         <w:r>
           <w:rPr>
             <w:rStyle w:val="Hyperlink"/>
@@ -7591,8 +7821,8 @@
         <w:t xml:space="preserve">, 2020.</w:t>
       </w:r>
     </w:p>
-    <w:bookmarkEnd w:id="99"/>
-    <w:bookmarkStart w:id="100" w:name="ref-johannes1983"/>
+    <w:bookmarkEnd w:id="101"/>
+    <w:bookmarkStart w:id="102" w:name="ref-johannes1983"/>
     <w:p>
       <w:pPr>
         <w:pStyle w:val="Bibliography"/>
@@ -7601,8 +7831,8 @@
         <w:t xml:space="preserve">Johannes, R., Wiebe, W., Crossland, C., Rimmer, D., and Smith, S.: Latitudinal limits of coral reef growth., Marine ecology progress series. Oldendorf, 11, 105–111, 1983.</w:t>
       </w:r>
     </w:p>
-    <w:bookmarkEnd w:id="100"/>
-    <w:bookmarkStart w:id="102" w:name="ref-Jones2022"/>
+    <w:bookmarkEnd w:id="102"/>
+    <w:bookmarkStart w:id="104" w:name="ref-Jones2022"/>
     <w:p>
       <w:pPr>
         <w:pStyle w:val="Bibliography"/>
@@ -7625,7 +7855,7 @@
       <w:r>
         <w:t xml:space="preserve"> </w:t>
       </w:r>
-      <w:hyperlink r:id="rId101">
+      <w:hyperlink r:id="rId103">
         <w:r>
           <w:rPr>
             <w:rStyle w:val="Hyperlink"/>
@@ -7637,8 +7867,8 @@
         <w:t xml:space="preserve">, 2022.</w:t>
       </w:r>
     </w:p>
-    <w:bookmarkEnd w:id="102"/>
-    <w:bookmarkStart w:id="103" w:name="ref-jones2022reef"/>
+    <w:bookmarkEnd w:id="104"/>
+    <w:bookmarkStart w:id="105" w:name="ref-jones2022reef"/>
     <w:p>
       <w:pPr>
         <w:pStyle w:val="Bibliography"/>
@@ -7647,8 +7877,8 @@
         <w:t xml:space="preserve">Jones, L. A., Mannion, P. D., Farnsworth, A., Bragg, F., and Lunt, D. J.: Climatic and tectonic drivers shaped the tropical distribution of coral reefs, Nature communications, 13, 1–10, 2022.</w:t>
       </w:r>
     </w:p>
-    <w:bookmarkEnd w:id="103"/>
-    <w:bookmarkStart w:id="105" w:name="ref-jones2023"/>
+    <w:bookmarkEnd w:id="105"/>
+    <w:bookmarkStart w:id="107" w:name="ref-jones2023"/>
     <w:p>
       <w:pPr>
         <w:pStyle w:val="Bibliography"/>
@@ -7659,7 +7889,7 @@
       <w:r>
         <w:t xml:space="preserve"> </w:t>
       </w:r>
-      <w:hyperlink r:id="rId104">
+      <w:hyperlink r:id="rId106">
         <w:r>
           <w:rPr>
             <w:rStyle w:val="Hyperlink"/>
@@ -7671,8 +7901,8 @@
         <w:t xml:space="preserve">, 2023.</w:t>
       </w:r>
     </w:p>
-    <w:bookmarkEnd w:id="105"/>
-    <w:bookmarkStart w:id="107" w:name="ref-judd2020"/>
+    <w:bookmarkEnd w:id="107"/>
+    <w:bookmarkStart w:id="109" w:name="ref-judd2020"/>
     <w:p>
       <w:pPr>
         <w:pStyle w:val="Bibliography"/>
@@ -7683,7 +7913,7 @@
       <w:r>
         <w:t xml:space="preserve"> </w:t>
       </w:r>
-      <w:hyperlink r:id="rId106">
+      <w:hyperlink r:id="rId108">
         <w:r>
           <w:rPr>
             <w:rStyle w:val="Hyperlink"/>
@@ -7695,8 +7925,8 @@
         <w:t xml:space="preserve">, 2020.</w:t>
       </w:r>
     </w:p>
-    <w:bookmarkEnd w:id="107"/>
-    <w:bookmarkStart w:id="108" w:name="ref-Judd2022"/>
+    <w:bookmarkEnd w:id="109"/>
+    <w:bookmarkStart w:id="110" w:name="ref-Judd2022"/>
     <w:p>
       <w:pPr>
         <w:pStyle w:val="Bibliography"/>
@@ -7705,8 +7935,8 @@
         <w:t xml:space="preserve">Judd, E. J., Tierney, J. E., Huber, B. T., Wing, S. L., Lunt, D. J., Ford, H. L., Inglis, G. N., McClymont, E. L., O’Brien, C. L., Rattanasriampaipong, R., et al.: The PhanSST global database of phanerozoic sea surface temperature proxy data, Scientific data, 9, 753, 2022.</w:t>
       </w:r>
     </w:p>
-    <w:bookmarkEnd w:id="108"/>
-    <w:bookmarkStart w:id="110" w:name="ref-Keating-Bitonti2011"/>
+    <w:bookmarkEnd w:id="110"/>
+    <w:bookmarkStart w:id="112" w:name="ref-Keating-Bitonti2011"/>
     <w:p>
       <w:pPr>
         <w:pStyle w:val="Bibliography"/>
@@ -7729,7 +7959,7 @@
       <w:r>
         <w:t xml:space="preserve"> </w:t>
       </w:r>
-      <w:hyperlink r:id="rId109">
+      <w:hyperlink r:id="rId111">
         <w:r>
           <w:rPr>
             <w:rStyle w:val="Hyperlink"/>
@@ -7741,8 +7971,8 @@
         <w:t xml:space="preserve">, 2011.</w:t>
       </w:r>
     </w:p>
-    <w:bookmarkEnd w:id="110"/>
-    <w:bookmarkStart w:id="111" w:name="ref-kiessling2001"/>
+    <w:bookmarkEnd w:id="112"/>
+    <w:bookmarkStart w:id="113" w:name="ref-kiessling2001"/>
     <w:p>
       <w:pPr>
         <w:pStyle w:val="Bibliography"/>
@@ -7751,8 +7981,8 @@
         <w:t xml:space="preserve">Kiessling, W.: Paleoclimatic significance of phanerozoic reefs, Geology, 29, 751–754, 2001.</w:t>
       </w:r>
     </w:p>
-    <w:bookmarkEnd w:id="111"/>
-    <w:bookmarkStart w:id="112" w:name="ref-kleypas1999"/>
+    <w:bookmarkEnd w:id="113"/>
+    <w:bookmarkStart w:id="114" w:name="ref-kleypas1999"/>
     <w:p>
       <w:pPr>
         <w:pStyle w:val="Bibliography"/>
@@ -7761,59 +7991,14 @@
         <w:t xml:space="preserve">Kleypas, J. A., McManus, J. W., and Meñez, L. A.: Environmental limits to coral reef development: Where do we draw the line?, American zoologist, 39, 146–159, 1999.</w:t>
       </w:r>
     </w:p>
-    <w:bookmarkEnd w:id="112"/>
-    <w:bookmarkStart w:id="114" w:name="ref-Liu2009"/>
+    <w:bookmarkEnd w:id="114"/>
+    <w:bookmarkStart w:id="115" w:name="ref-Markwick2007"/>
     <w:p>
       <w:pPr>
         <w:pStyle w:val="Bibliography"/>
       </w:pPr>
       <w:r>
-        <w:t xml:space="preserve">Liu, Z., Pagani, M., Zinniker, D., DeConto, R., Huber, M., Brinkhuis, H., Shah, S. R., Leckie, R. M., and Pearson, A.: Global</w:t>
-      </w:r>
-      <w:r>
-        <w:t xml:space="preserve"> </w:t>
-      </w:r>
-      <w:r>
-        <w:t xml:space="preserve">Cooling During</w:t>
-      </w:r>
-      <w:r>
-        <w:t xml:space="preserve"> </w:t>
-      </w:r>
-      <w:r>
-        <w:t xml:space="preserve">the</w:t>
-      </w:r>
-      <w:r>
-        <w:t xml:space="preserve"> </w:t>
-      </w:r>
-      <w:r>
-        <w:t xml:space="preserve">Eocene-Oligocene Climate Transition</w:t>
-      </w:r>
-      <w:r>
-        <w:t xml:space="preserve">, Science, 323, 1187–1190,</w:t>
-      </w:r>
-      <w:r>
-        <w:t xml:space="preserve"> </w:t>
-      </w:r>
-      <w:hyperlink r:id="rId113">
-        <w:r>
-          <w:rPr>
-            <w:rStyle w:val="Hyperlink"/>
-          </w:rPr>
-          <w:t xml:space="preserve">https://doi.org/10.1126/science.1166368</w:t>
-        </w:r>
-      </w:hyperlink>
-      <w:r>
-        <w:t xml:space="preserve">, 2009.</w:t>
-      </w:r>
-    </w:p>
-    <w:bookmarkEnd w:id="114"/>
-    <w:bookmarkStart w:id="115" w:name="ref-Lunt2012"/>
-    <w:p>
-      <w:pPr>
-        <w:pStyle w:val="Bibliography"/>
-      </w:pPr>
-      <w:r>
-        <w:t xml:space="preserve">Lunt, D. J., Dunkley Jones, T., Heinemann, M., Huber, M., LeGrande, A., Winguth, A., Loptson, C., Marotzke, J., Roberts, C., Tindall, J., et al.: A model–data comparison for a multi-model ensemble of early eocene atmosphere–ocean simulations: EoMIP, Climate of the Past, 8, 1717–1736, 2012.</w:t>
+        <w:t xml:space="preserve">Markwick, P.: The palaeogeographic and palaeoclimatic significance of climate, Deep-time perspectives on climate change: Marrying the signal from computer models and biological proxies, 251, 2007.</w:t>
       </w:r>
     </w:p>
     <w:bookmarkEnd w:id="115"/>
@@ -7837,17 +8022,27 @@
       </w:r>
     </w:p>
     <w:bookmarkEnd w:id="117"/>
-    <w:bookmarkStart w:id="118" w:name="ref-Peppe2011"/>
+    <w:bookmarkStart w:id="118" w:name="ref-Muir2015"/>
     <w:p>
       <w:pPr>
         <w:pStyle w:val="Bibliography"/>
       </w:pPr>
       <w:r>
+        <w:t xml:space="preserve">Muir, P. R., Wallace, C. C., Done, T., and Aguirre, J. D.: Limited scope for latitudinal extension of reef corals, Science, 348, 1135–1138, 2015.</w:t>
+      </w:r>
+    </w:p>
+    <w:bookmarkEnd w:id="118"/>
+    <w:bookmarkStart w:id="119" w:name="ref-Peppe2011"/>
+    <w:p>
+      <w:pPr>
+        <w:pStyle w:val="Bibliography"/>
+      </w:pPr>
+      <w:r>
         <w:t xml:space="preserve">Peppe, D. J., Royer, D. L., Cariglino, B., Oliver, S. Y., Newman, S., Leight, E., Enikolopov, G., Fernandez-Burgos, M., Herrera, F., Adams, J. M., et al.: Sensitivity of leaf size and shape to climate: Global patterns and paleoclimatic applications, New phytologist, 190, 724–739, 2011.</w:t>
       </w:r>
     </w:p>
-    <w:bookmarkEnd w:id="118"/>
-    <w:bookmarkStart w:id="120" w:name="ref-Popescu2021"/>
+    <w:bookmarkEnd w:id="119"/>
+    <w:bookmarkStart w:id="121" w:name="ref-Popescu2021"/>
     <w:p>
       <w:pPr>
         <w:pStyle w:val="Bibliography"/>
@@ -7894,7 +8089,7 @@
       <w:r>
         <w:t xml:space="preserve"> </w:t>
       </w:r>
-      <w:hyperlink r:id="rId119">
+      <w:hyperlink r:id="rId120">
         <w:r>
           <w:rPr>
             <w:rStyle w:val="Hyperlink"/>
@@ -7906,8 +8101,8 @@
         <w:t xml:space="preserve">, 2021.</w:t>
       </w:r>
     </w:p>
-    <w:bookmarkEnd w:id="120"/>
-    <w:bookmarkStart w:id="122" w:name="ref-Pross2012"/>
+    <w:bookmarkEnd w:id="121"/>
+    <w:bookmarkStart w:id="123" w:name="ref-Pross2012"/>
     <w:p>
       <w:pPr>
         <w:pStyle w:val="Bibliography"/>
@@ -7942,7 +8137,7 @@
       <w:r>
         <w:t xml:space="preserve"> </w:t>
       </w:r>
-      <w:hyperlink r:id="rId121">
+      <w:hyperlink r:id="rId122">
         <w:r>
           <w:rPr>
             <w:rStyle w:val="Hyperlink"/>
@@ -7954,8 +8149,8 @@
         <w:t xml:space="preserve">, 2012.</w:t>
       </w:r>
     </w:p>
-    <w:bookmarkEnd w:id="122"/>
-    <w:bookmarkStart w:id="124" w:name="ref-Quisthoudt2012"/>
+    <w:bookmarkEnd w:id="123"/>
+    <w:bookmarkStart w:id="125" w:name="ref-Quisthoudt2012"/>
     <w:p>
       <w:pPr>
         <w:pStyle w:val="Bibliography"/>
@@ -7966,7 +8161,7 @@
       <w:r>
         <w:t xml:space="preserve"> </w:t>
       </w:r>
-      <w:hyperlink r:id="rId123">
+      <w:hyperlink r:id="rId124">
         <w:r>
           <w:rPr>
             <w:rStyle w:val="Hyperlink"/>
@@ -7978,8 +8173,8 @@
         <w:t xml:space="preserve">, 2012.</w:t>
       </w:r>
     </w:p>
-    <w:bookmarkEnd w:id="124"/>
-    <w:bookmarkStart w:id="125" w:name="ref-Rasmussen2004"/>
+    <w:bookmarkEnd w:id="125"/>
+    <w:bookmarkStart w:id="126" w:name="ref-Rasmussen2004"/>
     <w:p>
       <w:pPr>
         <w:pStyle w:val="Bibliography"/>
@@ -7988,8 +8183,8 @@
         <w:t xml:space="preserve">Rasmussen, C. E. and Williams, C. K.: Gaussian processes in machine learning, Lecture notes in computer science, 3176, 63–71, 2004.</w:t>
       </w:r>
     </w:p>
-    <w:bookmarkEnd w:id="125"/>
-    <w:bookmarkStart w:id="126" w:name="ref-Reynolds1994"/>
+    <w:bookmarkEnd w:id="126"/>
+    <w:bookmarkStart w:id="127" w:name="ref-Reynolds1994"/>
     <w:p>
       <w:pPr>
         <w:pStyle w:val="Bibliography"/>
@@ -7998,8 +8193,8 @@
         <w:t xml:space="preserve">Reynolds, R. W. and Smith, T. M.: Improved global sea surface temperature analyses using optimum interpolation, Journal of climate, 7, 929–948, 1994.</w:t>
       </w:r>
     </w:p>
-    <w:bookmarkEnd w:id="126"/>
-    <w:bookmarkStart w:id="127" w:name="ref-Royer2012"/>
+    <w:bookmarkEnd w:id="127"/>
+    <w:bookmarkStart w:id="128" w:name="ref-Royer2012"/>
     <w:p>
       <w:pPr>
         <w:pStyle w:val="Bibliography"/>
@@ -8008,8 +8203,8 @@
         <w:t xml:space="preserve">Royer, D. L.: Climate reconstruction from leaf size and shape: New developments and challenges, The Paleontological Society Papers, 18, 195–212, 2012.</w:t>
       </w:r>
     </w:p>
-    <w:bookmarkEnd w:id="127"/>
-    <w:bookmarkStart w:id="128" w:name="ref-Royer2004"/>
+    <w:bookmarkEnd w:id="128"/>
+    <w:bookmarkStart w:id="129" w:name="ref-Royer2004"/>
     <w:p>
       <w:pPr>
         <w:pStyle w:val="Bibliography"/>
@@ -8018,8 +8213,8 @@
         <w:t xml:space="preserve">Royer, D. L., Berner, R. A., Montañez, I. P., Tabor, N. J., Beerling, D. J., et al.: Co~ 2 as a primary driver of phanerozoic climate, GSA today, 14, 4–10, 2004.</w:t>
       </w:r>
     </w:p>
-    <w:bookmarkEnd w:id="128"/>
-    <w:bookmarkStart w:id="129" w:name="ref-Salonen2019"/>
+    <w:bookmarkEnd w:id="129"/>
+    <w:bookmarkStart w:id="130" w:name="ref-Salonen2019"/>
     <w:p>
       <w:pPr>
         <w:pStyle w:val="Bibliography"/>
@@ -8028,8 +8223,8 @@
         <w:t xml:space="preserve">Salonen, J. S., Korpela, M., Williams, J. W., and Luoto, M.: Machine-learning based reconstructions of primary and secondary climate variables from north american and european fossil pollen data, Scientific reports, 9, 15805, 2019.</w:t>
       </w:r>
     </w:p>
-    <w:bookmarkEnd w:id="129"/>
-    <w:bookmarkStart w:id="130" w:name="ref-Schrag1999"/>
+    <w:bookmarkEnd w:id="130"/>
+    <w:bookmarkStart w:id="131" w:name="ref-Schrag1999"/>
     <w:p>
       <w:pPr>
         <w:pStyle w:val="Bibliography"/>
@@ -8038,8 +8233,8 @@
         <w:t xml:space="preserve">Schrag, D. P.: Effects of diagenesis on the isotopic record of late paleogene tropical sea surface temperatures, Chemical Geology, 161, 215–224, 1999.</w:t>
       </w:r>
     </w:p>
-    <w:bookmarkEnd w:id="130"/>
-    <w:bookmarkStart w:id="132" w:name="ref-Scotese2021"/>
+    <w:bookmarkEnd w:id="131"/>
+    <w:bookmarkStart w:id="133" w:name="ref-Scotese2021"/>
     <w:p>
       <w:pPr>
         <w:pStyle w:val="Bibliography"/>
@@ -8062,7 +8257,7 @@
       <w:r>
         <w:t xml:space="preserve"> </w:t>
       </w:r>
-      <w:hyperlink r:id="rId131">
+      <w:hyperlink r:id="rId132">
         <w:r>
           <w:rPr>
             <w:rStyle w:val="Hyperlink"/>
@@ -8074,8 +8269,8 @@
         <w:t xml:space="preserve">, 2021.</w:t>
       </w:r>
     </w:p>
-    <w:bookmarkEnd w:id="132"/>
-    <w:bookmarkStart w:id="133" w:name="ref-Sloan1990"/>
+    <w:bookmarkEnd w:id="133"/>
+    <w:bookmarkStart w:id="134" w:name="ref-Sloan1990"/>
     <w:p>
       <w:pPr>
         <w:pStyle w:val="Bibliography"/>
@@ -8084,8 +8279,8 @@
         <w:t xml:space="preserve">Sloan, L. C. and Barron, E. J.: " equable" climates during earth history?, Geology, 18, 489–492, 1990.</w:t>
       </w:r>
     </w:p>
-    <w:bookmarkEnd w:id="133"/>
-    <w:bookmarkStart w:id="135" w:name="ref-song2019"/>
+    <w:bookmarkEnd w:id="134"/>
+    <w:bookmarkStart w:id="136" w:name="ref-song2019"/>
     <w:p>
       <w:pPr>
         <w:pStyle w:val="Bibliography"/>
@@ -8096,7 +8291,7 @@
       <w:r>
         <w:t xml:space="preserve"> </w:t>
       </w:r>
-      <w:hyperlink r:id="rId134">
+      <w:hyperlink r:id="rId135">
         <w:r>
           <w:rPr>
             <w:rStyle w:val="Hyperlink"/>
@@ -8108,8 +8303,8 @@
         <w:t xml:space="preserve">, 2019.</w:t>
       </w:r>
     </w:p>
-    <w:bookmarkEnd w:id="135"/>
-    <w:bookmarkStart w:id="137" w:name="ref-Suan2017"/>
+    <w:bookmarkEnd w:id="136"/>
+    <w:bookmarkStart w:id="138" w:name="ref-Suan2017"/>
     <w:p>
       <w:pPr>
         <w:pStyle w:val="Bibliography"/>
@@ -8141,7 +8336,7 @@
       <w:r>
         <w:t xml:space="preserve"> </w:t>
       </w:r>
-      <w:hyperlink r:id="rId136">
+      <w:hyperlink r:id="rId137">
         <w:r>
           <w:rPr>
             <w:rStyle w:val="Hyperlink"/>
@@ -8153,8 +8348,8 @@
         <w:t xml:space="preserve">, 2017.</w:t>
       </w:r>
     </w:p>
-    <w:bookmarkEnd w:id="137"/>
-    <w:bookmarkStart w:id="139" w:name="ref-Taylor2004"/>
+    <w:bookmarkEnd w:id="138"/>
+    <w:bookmarkStart w:id="140" w:name="ref-Taylor2004"/>
     <w:p>
       <w:pPr>
         <w:pStyle w:val="Bibliography"/>
@@ -8189,7 +8384,7 @@
       <w:r>
         <w:t xml:space="preserve"> </w:t>
       </w:r>
-      <w:hyperlink r:id="rId138">
+      <w:hyperlink r:id="rId139">
         <w:r>
           <w:rPr>
             <w:rStyle w:val="Hyperlink"/>
@@ -8201,8 +8396,8 @@
         <w:t xml:space="preserve">, 2004.</w:t>
       </w:r>
     </w:p>
-    <w:bookmarkEnd w:id="139"/>
-    <w:bookmarkStart w:id="140" w:name="ref-Tierney2017"/>
+    <w:bookmarkEnd w:id="140"/>
+    <w:bookmarkStart w:id="141" w:name="ref-Tierney2017"/>
     <w:p>
       <w:pPr>
         <w:pStyle w:val="Bibliography"/>
@@ -8211,8 +8406,8 @@
         <w:t xml:space="preserve">Tierney, J. E., Sinninghe Damsté, J. S., Pancost, R. D., Sluijs, A., and Zachos, J. C.: Eocene temperature gradients, Nature Geoscience, 10, 538–539, 2017.</w:t>
       </w:r>
     </w:p>
-    <w:bookmarkEnd w:id="140"/>
-    <w:bookmarkStart w:id="142" w:name="ref-Veizer2015"/>
+    <w:bookmarkEnd w:id="141"/>
+    <w:bookmarkStart w:id="143" w:name="ref-Veizer2015"/>
     <w:p>
       <w:pPr>
         <w:pStyle w:val="Bibliography"/>
@@ -8235,7 +8430,7 @@
       <w:r>
         <w:t xml:space="preserve"> </w:t>
       </w:r>
-      <w:hyperlink r:id="rId141">
+      <w:hyperlink r:id="rId142">
         <w:r>
           <w:rPr>
             <w:rStyle w:val="Hyperlink"/>
@@ -8247,8 +8442,8 @@
         <w:t xml:space="preserve">, 2015.</w:t>
       </w:r>
     </w:p>
-    <w:bookmarkEnd w:id="142"/>
-    <w:bookmarkStart w:id="143" w:name="ref-Vickers2021"/>
+    <w:bookmarkEnd w:id="143"/>
+    <w:bookmarkStart w:id="144" w:name="ref-Vickers2021"/>
     <w:p>
       <w:pPr>
         <w:pStyle w:val="Bibliography"/>
@@ -8257,24 +8452,14 @@
         <w:t xml:space="preserve">Vickers, M. L., Bernasconi, S. M., Ullmann, C. V., Lode, S., Looser, N., Morales, L. G., Price, G. D., Wilby, P. R., Hougård, I. W., Hesselbo, S. P., et al.: Marine temperatures underestimated for past greenhouse climate, Scientific reports, 11, 1–9, 2021.</w:t>
       </w:r>
     </w:p>
-    <w:bookmarkEnd w:id="143"/>
-    <w:bookmarkStart w:id="144" w:name="ref-Westerhold2018"/>
+    <w:bookmarkEnd w:id="144"/>
+    <w:bookmarkStart w:id="145" w:name="ref-Westerhold2018"/>
     <w:p>
       <w:pPr>
         <w:pStyle w:val="Bibliography"/>
       </w:pPr>
       <w:r>
         <w:t xml:space="preserve">Westerhold, T., Röhl, U., Donner, B., and Zachos, J. C.: Global extent of early eocene hyperthermal events: A new pacific benthic foraminiferal isotope record from shatsky rise (ODP site 1209), Paleoceanography and Paleoclimatology, 33, 626–642, 2018.</w:t>
-      </w:r>
-    </w:p>
-    <w:bookmarkEnd w:id="144"/>
-    <w:bookmarkStart w:id="145" w:name="ref-Wuchter2004"/>
-    <w:p>
-      <w:pPr>
-        <w:pStyle w:val="Bibliography"/>
-      </w:pPr>
-      <w:r>
-        <w:t xml:space="preserve">Wuchter, C., Schouten, S., Coolen, M. J., and Sinninghe Damsté, J. S.: Temperature-dependent variation in the distribution of tetraether membrane lipids of marine crenarchaeota: Implications for TEX86 paleothermometry, Paleoceanography, 19, 2004.</w:t>
       </w:r>
     </w:p>
     <w:bookmarkEnd w:id="145"/>

</xml_diff>

<commit_message>
Lewis comments addressed until end of results
</commit_message>
<xml_diff>
--- a/manuscript/main.docx
+++ b/manuscript/main.docx
@@ -400,7 +400,7 @@
         <w:pStyle w:val="FirstParagraph"/>
       </w:pPr>
       <w:r>
-        <w:t xml:space="preserve">Accurately reconstructing large-scale palaeoclimate patterns from sparse local records is critical for understanding the evolution of Earth’s climate. Challenges arise particularly from the patchiness and uneven sampling of palaeoclimate data, and from the disparate nature of the proxy data. Geochemical data usually provide temperature estimates via transfer functions informed by experiments, and transfer functions based on the climatic requirements of modern taxa exist for some fossil plant assemblages. In contrast, most ecological and lithological data, e.g. coral reefs and evaporites, only convey information on broad climatic requirements. Historically, most large-scale proxy-based reconstructions have been based on either geochemical or ecological data, but few approaches exist for combining multiple proxy types into a single, quantitative reconstruction. Large spatial gaps in existing proxy records have often been bridged by simple averaging, without taking into consideration the spatial distribution of the samples, leading to biased temperature reconstructions. Here, we present a Bayesian hierarchical model to integrate ecological data with established geochemical proxies into a unified quantitative framework, bridging gaps in the latitudinal coverage of proxy data. We apply this approach to the early Eocene climatic optimum (EECO), the interval with the warmest sustained temperatures of the Cenozoic. Assuming the conservation of thermal tolerances of modern coral reefs and mangrove taxa, we establish broad sea surface temperature ranges for EECO coral reef and mangrove sites. We integrate these temperature estimates with the EECO geochemical shallow marine proxy record to model the latitudinal sea surface temperature gradient and global average temperatures. Our results confirm the presence of a flattened latitudinal temperature gradient and unusually high polar temperatures during the EECO, which is supported by high-latitude ecological data. Integrating multiple types of proxy data and adequate prior information has the potential to substantially reduce uncertainty in palaeoclimate reconstructions, allowing for unbiased temperature estimates from sparse data.</w:t>
+        <w:t xml:space="preserve">Accurately reconstructing large-scale palaeoclimate patterns from sparse local records is critical for understanding the evolution of Earth’s climate. Particular challenges arise from the patchiness, uneven spatial distribution, and disparate nature of palaeoclimatic proxy records. Geochemical data typically provide temperature estimates via transfer functions derived from experiments. Similarly, transfer functions based on the climatic requirements of modern taxa exist for some fossil groups, such as pollen assemblages. In contrast, most ecological and lithological data (e.g. coral reefs and evaporites) only convey information on broad climatic requirements. Historically, most large-scale proxy-based reconstructions have used either geochemical or ecological data, but few studies have combined multiple proxy types into a single quantitative reconstruction. Large spatial gaps in existing proxy records have often been bridged by simple averaging, without taking into account the spatial distribution of samples, leading to biased temperature reconstructions. Here, we present a Bayesian hierarchical model to integrate ecological data with established geochemical proxies into a unified quantitative framework, bridging gaps in the latitudinal coverage of proxy data. We apply this approach to the early Eocene climatic optimum (EECO), the interval with the warmest sustained temperatures of the Cenozoic. Assuming the conservation of thermal tolerances of modern coral reefs and mangrove taxa, we establish broad sea surface temperature ranges for EECO coral reef and mangrove sites. We integrate these temperature estimates with the EECO geochemical shallow marine proxy record to model the latitudinal sea surface temperature gradient and global average temperatures of the EECO. Our results confirm the presence of a flattened latitudinal temperature gradient and unusually high polar temperatures during the EECO, which is supported by high-latitude ecological data. We show that integrating multiple types of proxy data, and adequate prior information, has the potential to substantially reduce uncertainty in palaeoclimate reconstructions, allowing for unbiased temperature estimates from sparse data.</w:t>
       </w:r>
     </w:p>
     <w:bookmarkStart w:id="20" w:name="keywords"/>
@@ -456,7 +456,7 @@
         <w:t xml:space="preserve"> </w:t>
       </w:r>
       <w:r>
-        <w:t xml:space="preserve">are offering unprecedented insights into the complex and dynamic nature of the Earth’s climate system, but a fundamental challenge remains: the proxy record of past climates is spatially incomplete and afflicted by imperfect preservation and uneven sampling</w:t>
+        <w:t xml:space="preserve">are offering unprecedented insights into the complex and dynamic nature of the Earth’s climate system, yet a fundamental challenge remains: the proxy record of past climates is spatially incomplete and afflicted by imperfect preservation and uneven sampling</w:t>
       </w:r>
       <w:r>
         <w:t xml:space="preserve"> </w:t>
@@ -482,16 +482,16 @@
         <w:t xml:space="preserve">(Judd et al., 2020; Jones and Eichenseer, 2022)</w:t>
       </w:r>
       <w:r>
-        <w:t xml:space="preserve">. At the most basic level, this can be driven by two factors: (1) missing data for some regions (e.g. no high-latitude data); or (2) overrepresentation of other regions (e.g. a high proportion of samples from tropical areas). The latter can be addressed through the down-sampling of data or restricting analyses to specific regions (e.g.</w:t>
-      </w:r>
-      <w:r>
-        <w:t xml:space="preserve"> </w:t>
-      </w:r>
-      <w:r>
-        <w:t xml:space="preserve">Song et al. (2019)</w:t>
-      </w:r>
-      <w:r>
-        <w:t xml:space="preserve">). However, in order to robustly infer regional or global-scale patterns from an incomplete record, spatial gaps must ultimately be bridged. One common approach, which requires no additional computation, is the spatial visualisation of proxy-derived temperatures against latitude, showing broad latitudinal temperature trends</w:t>
+        <w:t xml:space="preserve">. Principally, this can be driven by two factors: (1) missing data for some regions (e.g. no high-latitude data); or (2) overrepresentation of other regions (e.g. a high proportion of samples from tropical areas). The latter can be addressed through the down-sampling of data or restricting analyses to specific regions</w:t>
+      </w:r>
+      <w:r>
+        <w:t xml:space="preserve"> </w:t>
+      </w:r>
+      <w:r>
+        <w:t xml:space="preserve">(e.g. Song et al., 2019)</w:t>
+      </w:r>
+      <w:r>
+        <w:t xml:space="preserve">. However, in order to robustly infer regional or global-scale patterns from an incomplete record, spatial gaps must ultimately be bridged. One common approach, which requires no additional computation, is the spatial visualisation of proxy-derived temperatures against latitude, showing broad latitudinal temperature trends</w:t>
       </w:r>
       <w:r>
         <w:t xml:space="preserve"> </w:t>
@@ -518,7 +518,7 @@
         <w:t xml:space="preserve">(Reynolds and Smith, 1994)</w:t>
       </w:r>
       <w:r>
-        <w:t xml:space="preserve">. Adding to this, some proxy-based reconstructions use statistical modeling to infer palaeoclimatic patterns. For example, polynomial regression</w:t>
+        <w:t xml:space="preserve">. Adding to this, some proxy-based reconstructions use statistical modelling to infer palaeoclimatic patterns. For example, polynomial regression</w:t>
       </w:r>
       <w:r>
         <w:t xml:space="preserve"> </w:t>
@@ -551,7 +551,7 @@
         <w:t xml:space="preserve">(Inglis et al., 2020)</w:t>
       </w:r>
       <w:r>
-        <w:t xml:space="preserve">. These approaches work well for interpolating relatively densely-sampled data, but the absence of constraints on the modeled parameters means that such models can produce unrealistic temperature estimates when extrapolating from sparse data. Statistical modeling in the Bayesian framework can help overcome this problem by requiring the explicit specification of priors for the model parameters, which can be used to express physical constraints</w:t>
+        <w:t xml:space="preserve">. These approaches work well for interpolating relatively densely-sampled data, but the absence of constraints on the modelled parameters means that such models can produce unrealistic temperature estimates when extrapolating from sparse data. Statistical modelling in a Bayesian framework can help overcome this problem by requiring the explicit specification of priors for the model parameters, which can be used to express physical constraints</w:t>
       </w:r>
       <w:r>
         <w:t xml:space="preserve"> </w:t>
@@ -603,7 +603,7 @@
         <w:pStyle w:val="BodyText"/>
       </w:pPr>
       <w:r>
-        <w:t xml:space="preserve">Here, we present a novel Bayesian hierarchical model that combines quantitative proxies and ecological constraints into a fully quantitative model of the latitudinal gradient of sea surface temperatures, bridging spatial gaps in sparsely sampled climate data. This model expands upon existing, spatially explicit palaeoclimate reconstructions by allowing for the integration of (1) prior information based on physical principles and on the observed, modern sea surface temperature distribution, and of (2) geochemical and ecological climate proxies in a common, quantitative framework. We use a generalised logistic function to accurately infer the shape of the temperature gradient despite a patchy latitudinal coverage, and test the robustness of this method using downsampled, simulated temperature gradients.</w:t>
+        <w:t xml:space="preserve">Here, we present a novel Bayesian hierarchical model that combines quantitative proxies and ecological constraints into a fully quantitative model of the latitudinal gradient of sea surface temperatures, bridging spatial gaps in sparsely sampled climate data. This model expands upon existing, spatially explicit palaeoclimatic reconstructions by allowing for the integration of (1) prior information based on physical principles and the observed modern sea surface temperature distribution, and of (2) geochemical and ecological climate proxies in a common, quantitative framework. We use a generalised logistic function to accurately infer the shape of the temperature gradient despite a patchy latitudinal coverage, and test the robustness of this method using down-sampled, simulated temperature gradients.</w:t>
       </w:r>
     </w:p>
     <w:p>
@@ -644,13 +644,13 @@
         <w:t xml:space="preserve"> </w:t>
       </w:r>
       <w:r>
-        <w:t xml:space="preserve">(see e.g. Greenwood et al., 2017)</w:t>
-      </w:r>
-      <w:r>
-        <w:t xml:space="preserve"> </w:t>
-      </w:r>
-      <w:r>
-        <w:t xml:space="preserve">to establish broad temperature ranges for the ecological data. We chose the EECO to demonstrate the application of the model due to its significance as the interval with the warmest sustained temperatures of the Cenozoic</w:t>
+        <w:t xml:space="preserve">(e.g. Greenwood et al., 2017)</w:t>
+      </w:r>
+      <w:r>
+        <w:t xml:space="preserve"> </w:t>
+      </w:r>
+      <w:r>
+        <w:t xml:space="preserve">to establish broad temperature ranges for the ecological data. We choose the EECO to demonstrate the application of the model due to its significance as the interval with the warmest sustained temperatures of the Cenozoic</w:t>
       </w:r>
       <w:r>
         <w:t xml:space="preserve"> </w:t>
@@ -668,16 +668,52 @@
         <w:t xml:space="preserve">(Burke et al., 2018)</w:t>
       </w:r>
       <w:r>
-        <w:t xml:space="preserve">. Our integrative approach allows us to shed new light on the long-standing dispute on the steepness of the early Eocene temperature gradient</w:t>
-      </w:r>
-      <w:r>
-        <w:t xml:space="preserve"> </w:t>
-      </w:r>
-      <w:r>
-        <w:t xml:space="preserve">(Sloan and Barron, 1990; Markwick, 1994; Huber and Caballero, 2011; Tierney et al., 2017; Inglis et al., 2020)</w:t>
-      </w:r>
-      <w:r>
-        <w:t xml:space="preserve">.</w:t>
+        <w:t xml:space="preserve">. Our integrative approach allows us to shed new light on the long-standing dispute on the steepness of the early Eocene temperature gradient [Table 1;</w:t>
+      </w:r>
+      <w:r>
+        <w:t xml:space="preserve"> </w:t>
+      </w:r>
+      <w:r>
+        <w:t xml:space="preserve">Sloan and Barron (1990)</w:t>
+      </w:r>
+      <w:r>
+        <w:t xml:space="preserve">;</w:t>
+      </w:r>
+      <w:r>
+        <w:t xml:space="preserve"> </w:t>
+      </w:r>
+      <w:r>
+        <w:t xml:space="preserve">Markwick (1994)</w:t>
+      </w:r>
+      <w:r>
+        <w:t xml:space="preserve">;</w:t>
+      </w:r>
+      <w:r>
+        <w:t xml:space="preserve"> </w:t>
+      </w:r>
+      <w:r>
+        <w:t xml:space="preserve">Huber and Caballero (2011)</w:t>
+      </w:r>
+      <w:r>
+        <w:t xml:space="preserve">;</w:t>
+      </w:r>
+      <w:r>
+        <w:t xml:space="preserve"> </w:t>
+      </w:r>
+      <w:r>
+        <w:t xml:space="preserve">Tierney et al. (2017)</w:t>
+      </w:r>
+      <w:r>
+        <w:t xml:space="preserve">;</w:t>
+      </w:r>
+      <w:r>
+        <w:t xml:space="preserve"> </w:t>
+      </w:r>
+      <w:r>
+        <w:t xml:space="preserve">Inglis et al. (2020)</w:t>
+      </w:r>
+      <w:r>
+        <w:t xml:space="preserve">].</w:t>
       </w:r>
     </w:p>
     <w:bookmarkStart w:id="24" w:name="table-1"/>
@@ -731,12 +767,12 @@
         <w:t xml:space="preserve"> </w:t>
       </w:r>
       <w:r>
-        <w:t xml:space="preserve">Table 1: Inferred latitudinal sea surface temperature (SST) gradients for the early Eocene (EE) or the EECO, as shown in earlier, proxy-based studies. For comparison, a gradient derived from a climate model ensemble is also shown.</w:t>
+        <w:t xml:space="preserve">Table 1: Inferred latitudinal sea surface temperature (SST) gradients for the early Eocene (EE) or the EECO, as shown in earlier, proxy-based studies. For comparison, a gradient derived from an atmosphere-ocean general circulation model ensemble is also shown.</w:t>
       </w:r>
     </w:p>
     <w:bookmarkEnd w:id="24"/>
     <w:bookmarkEnd w:id="25"/>
-    <w:bookmarkStart w:id="49" w:name="materials-methods"/>
+    <w:bookmarkStart w:id="48" w:name="materials-methods"/>
     <w:p>
       <w:pPr>
         <w:pStyle w:val="Heading1"/>
@@ -745,17 +781,7 @@
         <w:t xml:space="preserve">Materials &amp; Methods</w:t>
       </w:r>
     </w:p>
-    <w:bookmarkStart w:id="26" w:name="modern-sea-surface-temperatures"/>
-    <w:p>
-      <w:pPr>
-        <w:pStyle w:val="Heading2"/>
-      </w:pPr>
-      <w:r>
-        <w:t xml:space="preserve">Modern sea surface temperatures</w:t>
-      </w:r>
-    </w:p>
-    <w:bookmarkEnd w:id="26"/>
-    <w:bookmarkStart w:id="27" w:name="geochemical-data"/>
+    <w:bookmarkStart w:id="26" w:name="geochemical-data"/>
     <w:p>
       <w:pPr>
         <w:pStyle w:val="Heading2"/>
@@ -813,7 +839,7 @@
         </m:sSub>
       </m:oMath>
       <w:r>
-        <w:t xml:space="preserve">. For our analyses, this dataset was restricted to the EECO (defined as 49.1 - 53.8 Ma) and samples from the continental shelf. Recrystallised δ</w:t>
+        <w:t xml:space="preserve">. For our analyses, this dataset was restricted to the EECO (defined as 53.8 – 49.1 Ma) and samples from the continental shelf. Recrystallised δ</w:t>
       </w:r>
       <w:r>
         <w:rPr>
@@ -852,8 +878,8 @@
         <w:t xml:space="preserve">.</w:t>
       </w:r>
     </w:p>
-    <w:bookmarkEnd w:id="27"/>
-    <w:bookmarkStart w:id="32" w:name="ecological-data"/>
+    <w:bookmarkEnd w:id="26"/>
+    <w:bookmarkStart w:id="31" w:name="ecological-data"/>
     <w:p>
       <w:pPr>
         <w:pStyle w:val="Heading2"/>
@@ -897,7 +923,10 @@
         </m:sSup>
       </m:oMath>
       <w:r>
-        <w:t xml:space="preserve">N–32</w:t>
+        <w:t xml:space="preserve"> </w:t>
+      </w:r>
+      <w:r>
+        <w:t xml:space="preserve">N – 32</w:t>
       </w:r>
       <m:oMath>
         <m:sSup>
@@ -917,6 +946,9 @@
         </m:sSup>
       </m:oMath>
       <w:r>
+        <w:t xml:space="preserve"> </w:t>
+      </w:r>
+      <w:r>
         <w:t xml:space="preserve">S), with minimum sea surface temperature tolerances (~18</w:t>
       </w:r>
       <m:oMath>
@@ -984,7 +1016,7 @@
         <w:t xml:space="preserve">(Ziegler et al., 1984; Kiessling, 2001)</w:t>
       </w:r>
       <w:r>
-        <w:t xml:space="preserve">. During the Eocene, coral communities and reefs expanded across tropical and temperate latitudes, with some communities found up to palaeolatitudes of 43</w:t>
+        <w:t xml:space="preserve">. During the Eocene, coral communities and reefs expanded across tropical and temperate latitudes, with communities found up to palaeolatitudes of 43</w:t>
       </w:r>
       <w:r>
         <w:t xml:space="preserve"> </w:t>
@@ -1007,6 +1039,9 @@
         </m:sSup>
       </m:oMath>
       <w:r>
+        <w:t xml:space="preserve"> </w:t>
+      </w:r>
+      <w:r>
         <w:t xml:space="preserve">N</w:t>
       </w:r>
       <w:r>
@@ -1025,7 +1060,7 @@
         <w:t xml:space="preserve">(Zamagni et al., 2012)</w:t>
       </w:r>
       <w:r>
-        <w:t xml:space="preserve">, we generated quantitative sea surface temperature estimates for the ECCO. To do so, we extracted localities from the compilation that are inferred to be Ilerdian (early Eocene) coral reefs, and that could be confidently assigned to the EECO. We excluded coral knobs and coral-bearing mounds which might have broader climatic limits than coral reef ecosystems. This filtering resulted in four unique coral reef localities remaining for the EECO, all of which conform to the modern latitudinal range of coral reefs (&lt;34</w:t>
+        <w:t xml:space="preserve">, we generated quantitative sea surface temperature estimates for the ECCO. To do so, we extracted localities from the compilation that are inferred to be Ilerdian (early Eocene) coral reefs, and that could be confidently assigned to the EECO. We excluded coral knobs and coral-bearing mounds which might have broader climatic limits than warm-water coral reef ecosystems. This filtering resulted in four unique coral reef localities remaining for the EECO, all of which conform to the modern latitudinal range of coral reefs (&lt;34</w:t>
       </w:r>
       <m:oMath>
         <m:sSup>
@@ -1158,7 +1193,7 @@
         <w:t xml:space="preserve"> </w:t>
       </w:r>
       <w:r>
-        <w:t xml:space="preserve">Mangroves are distributed throughout the tropics and subtropics today. While factors beside sea surface temperatures (SST) influence the distribution of mangroves, empirical, lower temperature limits have been established for the genera</w:t>
+        <w:t xml:space="preserve">Mangroves are distributed throughout the tropics and subtropics today. While factors besides sea surface temperatures (SST) influence the distribution of mangroves, empirical, lower temperature limits have been established for the genera</w:t>
       </w:r>
       <w:r>
         <w:t xml:space="preserve"> </w:t>
@@ -1255,7 +1290,7 @@
         <w:t xml:space="preserve"> </w:t>
       </w:r>
       <w:r>
-        <w:t xml:space="preserve">and members of the Rhizophoraceae family were widespread in the early Eocene, but only</w:t>
+        <w:t xml:space="preserve">and members of the Rhizophoraceae family were widespread and co-occurred across tropical and temperate latitudes in the early Eocene. Only</w:t>
       </w:r>
       <w:r>
         <w:t xml:space="preserve"> </w:t>
@@ -1268,10 +1303,7 @@
         <w:t xml:space="preserve">Avicennia</w:t>
       </w:r>
       <w:r>
-        <w:t xml:space="preserve"> </w:t>
-      </w:r>
-      <w:r>
-        <w:t xml:space="preserve">occurred at polar latitudes</w:t>
+        <w:t xml:space="preserve">, however, occurred at polar latitudes</w:t>
       </w:r>
       <w:r>
         <w:t xml:space="preserve"> </w:t>
@@ -1373,7 +1405,27 @@
         <w:t xml:space="preserve">Avicennia</w:t>
       </w:r>
       <w:r>
-        <w:t xml:space="preserve">) and 20.7 (lower temperature limit of</w:t>
+        <w:t xml:space="preserve">) and 20.7</w:t>
+      </w:r>
+      <m:oMath>
+        <m:sSup>
+          <m:e>
+            <m:r>
+              <m:t>​</m:t>
+            </m:r>
+          </m:e>
+          <m:sup>
+            <m:r>
+              <m:rPr>
+                <m:sty m:val="p"/>
+              </m:rPr>
+              <m:t>∘</m:t>
+            </m:r>
+          </m:sup>
+        </m:sSup>
+      </m:oMath>
+      <w:r>
+        <w:t xml:space="preserve">C (lower temperature limit of</w:t>
       </w:r>
       <w:r>
         <w:t xml:space="preserve"> </w:t>
@@ -1582,7 +1634,7 @@
       <w:tr>
         <w:tc>
           <w:tcPr/>
-          <w:bookmarkStart w:id="31" w:name="fig-1"/>
+          <w:bookmarkStart w:id="30" w:name="fig-1"/>
           <w:p>
             <w:pPr>
               <w:jc w:val="center"/>
@@ -1592,18 +1644,18 @@
                 <wp:inline>
                   <wp:extent cx="5399999" cy="3239542"/>
                   <wp:effectExtent b="0" l="0" r="0" t="0"/>
-                  <wp:docPr descr="" title="" id="29" name="Picture"/>
+                  <wp:docPr descr="" title="" id="28" name="Picture"/>
                   <a:graphic>
                     <a:graphicData uri="http://schemas.openxmlformats.org/drawingml/2006/picture">
                       <pic:pic>
                         <pic:nvPicPr>
-                          <pic:cNvPr descr="../figures/fig_1.png" id="30" name="Picture"/>
+                          <pic:cNvPr descr="../figures/fig_1.png" id="29" name="Picture"/>
                           <pic:cNvPicPr>
                             <a:picLocks noChangeArrowheads="1" noChangeAspect="1"/>
                           </pic:cNvPicPr>
                         </pic:nvPicPr>
                         <pic:blipFill>
-                          <a:blip r:embed="rId28"/>
+                          <a:blip r:embed="rId27"/>
                           <a:stretch>
                             <a:fillRect/>
                           </a:stretch>
@@ -1652,51 +1704,51 @@
               <w:t xml:space="preserve">Map is presented in the Robinson projection (ESRI:54030).</w:t>
             </w:r>
           </w:p>
-          <w:bookmarkEnd w:id="31"/>
+          <w:bookmarkEnd w:id="30"/>
         </w:tc>
       </w:tr>
     </w:tbl>
+    <w:bookmarkEnd w:id="31"/>
+    <w:bookmarkStart w:id="32" w:name="palaeogeographic-reconstruction"/>
+    <w:p>
+      <w:pPr>
+        <w:pStyle w:val="Heading2"/>
+      </w:pPr>
+      <w:r>
+        <w:t xml:space="preserve">Palaeogeographic reconstruction</w:t>
+      </w:r>
+    </w:p>
+    <w:p>
+      <w:pPr>
+        <w:pStyle w:val="FirstParagraph"/>
+      </w:pPr>
+      <w:r>
+        <w:t xml:space="preserve">The palaeogeographic distribution of geochemical and ecological data was reconstructed using the</w:t>
+      </w:r>
+      <w:r>
+        <w:t xml:space="preserve"> </w:t>
+      </w:r>
+      <w:r>
+        <w:t xml:space="preserve">Merdith et al. (2021)</w:t>
+      </w:r>
+      <w:r>
+        <w:t xml:space="preserve"> </w:t>
+      </w:r>
+      <w:r>
+        <w:t xml:space="preserve">plate rotation model via the palaeoverse R package</w:t>
+      </w:r>
+      <w:r>
+        <w:t xml:space="preserve"> </w:t>
+      </w:r>
+      <w:r>
+        <w:t xml:space="preserve">(version 1.2.0, Jones et al., 2023)</w:t>
+      </w:r>
+      <w:r>
+        <w:t xml:space="preserve">. The midpoint age of the EECO (51.2 Ma), along with the present-day coordinates of geochemical and ecological data, were used for palaeogeographic reconstruction.</w:t>
+      </w:r>
+    </w:p>
     <w:bookmarkEnd w:id="32"/>
-    <w:bookmarkStart w:id="33" w:name="palaeogeographic-reconstruction"/>
-    <w:p>
-      <w:pPr>
-        <w:pStyle w:val="Heading2"/>
-      </w:pPr>
-      <w:r>
-        <w:t xml:space="preserve">Palaeogeographic reconstruction</w:t>
-      </w:r>
-    </w:p>
-    <w:p>
-      <w:pPr>
-        <w:pStyle w:val="FirstParagraph"/>
-      </w:pPr>
-      <w:r>
-        <w:t xml:space="preserve">The palaeogeographic distribution of geochemical and ecological data was reconstructed using the</w:t>
-      </w:r>
-      <w:r>
-        <w:t xml:space="preserve"> </w:t>
-      </w:r>
-      <w:r>
-        <w:t xml:space="preserve">Merdith et al. (2021)</w:t>
-      </w:r>
-      <w:r>
-        <w:t xml:space="preserve"> </w:t>
-      </w:r>
-      <w:r>
-        <w:t xml:space="preserve">plate rotation model via the palaeoverse R package</w:t>
-      </w:r>
-      <w:r>
-        <w:t xml:space="preserve"> </w:t>
-      </w:r>
-      <w:r>
-        <w:t xml:space="preserve">(version 1.2.0, Jones et al., 2023)</w:t>
-      </w:r>
-      <w:r>
-        <w:t xml:space="preserve">. The midpoint age of the EECO (51.2 Ma), along with the present-day coordinates of geochemical and ecological data, were used for palaeogeographic reconstruction.</w:t>
-      </w:r>
-    </w:p>
-    <w:bookmarkEnd w:id="33"/>
-    <w:bookmarkStart w:id="44" w:name="bayesian-framework"/>
+    <w:bookmarkStart w:id="43" w:name="bayesian-framework"/>
     <w:p>
       <w:pPr>
         <w:pStyle w:val="Heading2"/>
@@ -1714,7 +1766,7 @@
           <w:bCs/>
           <w:b/>
         </w:rPr>
-        <w:t xml:space="preserve">Model structure (Fig 2).</w:t>
+        <w:t xml:space="preserve">Model structure.</w:t>
       </w:r>
       <w:r>
         <w:t xml:space="preserve"> </w:t>
@@ -1809,7 +1861,7 @@
       <w:pPr>
         <w:pStyle w:val="BodyText"/>
       </w:pPr>
-      <w:bookmarkStart w:id="34" w:name="eq-mu"/>
+      <w:bookmarkStart w:id="33" w:name="eq-mu"/>
       <m:oMathPara>
         <m:oMathParaPr>
           <m:jc m:val="center"/>
@@ -1891,13 +1943,13 @@
           </m:d>
         </m:oMath>
       </m:oMathPara>
-      <w:bookmarkEnd w:id="34"/>
+      <w:bookmarkEnd w:id="33"/>
     </w:p>
     <w:p>
       <w:pPr>
         <w:pStyle w:val="FirstParagraph"/>
       </w:pPr>
-      <w:bookmarkStart w:id="35" w:name="eq-nu"/>
+      <w:bookmarkStart w:id="34" w:name="eq-nu"/>
       <m:oMathPara>
         <m:oMathParaPr>
           <m:jc m:val="center"/>
@@ -2109,7 +2161,7 @@
           </m:d>
         </m:oMath>
       </m:oMathPara>
-      <w:bookmarkEnd w:id="35"/>
+      <w:bookmarkEnd w:id="34"/>
     </w:p>
     <w:p>
       <w:pPr>
@@ -2172,7 +2224,7 @@
         <w:t xml:space="preserve"> </w:t>
       </w:r>
       <w:r>
-        <w:t xml:space="preserve">denotes the growth rate (Fig. 2),</w:t>
+        <w:t xml:space="preserve">denotes the growth rate,</w:t>
       </w:r>
       <w:r>
         <w:t xml:space="preserve"> </w:t>
@@ -2322,7 +2374,7 @@
       <w:pPr>
         <w:pStyle w:val="BodyText"/>
       </w:pPr>
-      <w:bookmarkStart w:id="36" w:name="eq-obs"/>
+      <w:bookmarkStart w:id="35" w:name="eq-obs"/>
       <m:oMathPara>
         <m:oMathParaPr>
           <m:jc m:val="center"/>
@@ -2488,7 +2540,7 @@
           </m:d>
         </m:oMath>
       </m:oMathPara>
-      <w:bookmarkEnd w:id="36"/>
+      <w:bookmarkEnd w:id="35"/>
     </w:p>
     <w:p>
       <w:pPr>
@@ -2642,7 +2694,7 @@
       <w:pPr>
         <w:pStyle w:val="BodyText"/>
       </w:pPr>
-      <w:bookmarkStart w:id="37" w:name="eq-dist"/>
+      <w:bookmarkStart w:id="36" w:name="eq-dist"/>
       <m:oMathPara>
         <m:oMathParaPr>
           <m:jc m:val="center"/>
@@ -2751,7 +2803,7 @@
           </m:d>
         </m:oMath>
       </m:oMathPara>
-      <w:bookmarkEnd w:id="37"/>
+      <w:bookmarkEnd w:id="36"/>
     </w:p>
     <w:p>
       <w:pPr>
@@ -2987,7 +3039,7 @@
         <w:t xml:space="preserve"> </w:t>
       </w:r>
       <w:r>
-        <w:t xml:space="preserve">In the Bayesian framework, priors need to be placed on the unknown parameters of a model. We placed weakly informative, conjugate inverse-gamma priors on</w:t>
+        <w:t xml:space="preserve">In a Bayesian framework, priors need to be placed on the unknown parameters of a model. We placed weakly informative, conjugate inverse-gamma priors on</w:t>
       </w:r>
       <w:r>
         <w:t xml:space="preserve"> </w:t>
@@ -3058,7 +3110,7 @@
       <w:pPr>
         <w:pStyle w:val="BodyText"/>
       </w:pPr>
-      <w:bookmarkStart w:id="38" w:name="eq-sigma"/>
+      <w:bookmarkStart w:id="37" w:name="eq-sigma"/>
       <m:oMathPara>
         <m:oMathParaPr>
           <m:jc m:val="center"/>
@@ -3299,13 +3351,13 @@
           </m:d>
         </m:oMath>
       </m:oMathPara>
-      <w:bookmarkEnd w:id="38"/>
+      <w:bookmarkEnd w:id="37"/>
     </w:p>
     <w:p>
       <w:pPr>
         <w:pStyle w:val="FirstParagraph"/>
       </w:pPr>
-      <w:bookmarkStart w:id="39" w:name="eq-sigmaj"/>
+      <w:bookmarkStart w:id="38" w:name="eq-sigmaj"/>
       <m:oMathPara>
         <m:oMathParaPr>
           <m:jc m:val="center"/>
@@ -3630,7 +3682,7 @@
           </m:d>
         </m:oMath>
       </m:oMathPara>
-      <w:bookmarkEnd w:id="39"/>
+      <w:bookmarkEnd w:id="38"/>
     </w:p>
     <w:p>
       <w:pPr>
@@ -3765,7 +3817,7 @@
         </m:r>
       </m:oMath>
       <w:r>
-        <w:t xml:space="preserve">, based on physical principles, and vaguely based on the modern climate system:</w:t>
+        <w:t xml:space="preserve">, based on physical principles, and loosely based on the modern climate system:</w:t>
       </w:r>
     </w:p>
     <w:p>
@@ -3874,7 +3926,7 @@
       <w:pPr>
         <w:pStyle w:val="BodyText"/>
       </w:pPr>
-      <w:bookmarkStart w:id="40" w:name="eq-A"/>
+      <w:bookmarkStart w:id="39" w:name="eq-A"/>
       <m:oMathPara>
         <m:oMathParaPr>
           <m:jc m:val="center"/>
@@ -3995,7 +4047,7 @@
           </m:d>
         </m:oMath>
       </m:oMathPara>
-      <w:bookmarkEnd w:id="40"/>
+      <w:bookmarkEnd w:id="39"/>
     </w:p>
     <w:p>
       <w:pPr>
@@ -4123,7 +4175,7 @@
       <w:pPr>
         <w:pStyle w:val="BodyText"/>
       </w:pPr>
-      <w:bookmarkStart w:id="41" w:name="eq-K"/>
+      <w:bookmarkStart w:id="40" w:name="eq-K"/>
       <m:oMathPara>
         <m:oMathParaPr>
           <m:jc m:val="center"/>
@@ -4289,7 +4341,7 @@
           </m:d>
         </m:oMath>
       </m:oMathPara>
-      <w:bookmarkEnd w:id="41"/>
+      <w:bookmarkEnd w:id="40"/>
     </w:p>
     <w:p>
       <w:pPr>
@@ -4380,10 +4432,7 @@
         <w:t xml:space="preserve"> </w:t>
       </w:r>
       <w:r>
-        <w:t xml:space="preserve">with the mean set to</w:t>
-      </w:r>
-      <w:r>
-        <w:t xml:space="preserve"> </w:t>
+        <w:t xml:space="preserve">with the mean set to 42, i.e. </w:t>
       </w:r>
       <m:oMath>
         <m:r>
@@ -4394,14 +4443,14 @@
         <w:t xml:space="preserve"> </w:t>
       </w:r>
       <w:r>
-        <w:t xml:space="preserve">of the modern SST gradient:</w:t>
+        <w:t xml:space="preserve">of the modern SST gradient, and a moderately wide standard deviation of 10:</w:t>
       </w:r>
     </w:p>
     <w:p>
       <w:pPr>
         <w:pStyle w:val="BodyText"/>
       </w:pPr>
-      <w:bookmarkStart w:id="42" w:name="eq-M"/>
+      <w:bookmarkStart w:id="41" w:name="eq-M"/>
       <m:oMathPara>
         <m:oMathParaPr>
           <m:jc m:val="center"/>
@@ -4459,7 +4508,7 @@
           </m:d>
         </m:oMath>
       </m:oMathPara>
-      <w:bookmarkEnd w:id="42"/>
+      <w:bookmarkEnd w:id="41"/>
     </w:p>
     <w:p>
       <w:pPr>
@@ -4510,14 +4559,14 @@
         <w:t xml:space="preserve"> </w:t>
       </w:r>
       <w:r>
-        <w:t xml:space="preserve">and to not be exceedingly high, as oceanic and atmospheric heat transfer is bound to prevent very abrupt SST changes across latitudes. A gamma-distributed prior of the form</w:t>
+        <w:t xml:space="preserve">and to not be exceedingly high, as oceanic and atmospheric heat transfer is bound to limit very abrupt SST changes across latitudes on a global scale. A gamma-distributed prior of the form</w:t>
       </w:r>
     </w:p>
     <w:p>
       <w:pPr>
         <w:pStyle w:val="BodyText"/>
       </w:pPr>
-      <w:bookmarkStart w:id="43" w:name="eq-B"/>
+      <w:bookmarkStart w:id="42" w:name="eq-B"/>
       <m:oMathPara>
         <m:oMathParaPr>
           <m:jc m:val="center"/>
@@ -4623,7 +4672,7 @@
           </m:d>
         </m:oMath>
       </m:oMathPara>
-      <w:bookmarkEnd w:id="43"/>
+      <w:bookmarkEnd w:id="42"/>
     </w:p>
     <w:p>
       <w:pPr>
@@ -4712,11 +4761,11 @@
         </m:r>
       </m:oMath>
       <w:r>
-        <w:t xml:space="preserve">.</w:t>
-      </w:r>
-    </w:p>
-    <w:bookmarkEnd w:id="44"/>
-    <w:bookmarkStart w:id="45" w:name="model-validation"/>
+        <w:t xml:space="preserve">. We informed the prior distributions on M and B based on a provisional model run with the modern SST data.</w:t>
+      </w:r>
+    </w:p>
+    <w:bookmarkEnd w:id="43"/>
+    <w:bookmarkStart w:id="44" w:name="model-validation"/>
     <w:p>
       <w:pPr>
         <w:pStyle w:val="Heading2"/>
@@ -4730,7 +4779,7 @@
         <w:pStyle w:val="FirstParagraph"/>
       </w:pPr>
       <w:r>
-        <w:t xml:space="preserve">To test whether our logistic regression model can adequately describe different latitudinal temperature gradients at various sample sizes, we generated four idealised gradients that emulate potential climatic states throughout Earth’s geological history: extreme icehouse, icehouse, greenhouse and extreme greenhouse</w:t>
+        <w:t xml:space="preserve">To test whether our logistic regression model can adequately describe different latitudinal temperature gradients at various sample sizes, we generated four idealised gradients that emulate potential climatic states throughout Earth’s geological history: extreme icehouse, icehouse, greenhouse, and extreme greenhouse</w:t>
       </w:r>
       <w:r>
         <w:t xml:space="preserve"> </w:t>
@@ -4752,10 +4801,7 @@
         <w:t xml:space="preserve"> </w:t>
       </w:r>
       <w:r>
-        <w:t xml:space="preserve">= 34), providing an empirical, examplary distribution that captures both limited sample size and skewed geographic origins of samples. To assess how well the modeled gradients, reconstructed from limited sampling, fit the idealised gradients, we calculated an</w:t>
-      </w:r>
-      <w:r>
-        <w:t xml:space="preserve"> </w:t>
+        <w:t xml:space="preserve">= 34), providing an empirical, exemplary distribution that captures both limited sample size and skewed geographic origins of samples. To evaluate how well the model performed in reconstructing the idealised gradients from limited sampling, we calculated the coefficient of determination (</w:t>
       </w:r>
       <m:oMath>
         <m:sSup>
@@ -4772,10 +4818,7 @@
         </m:sSup>
       </m:oMath>
       <w:r>
-        <w:t xml:space="preserve"> </w:t>
-      </w:r>
-      <w:r>
-        <w:t xml:space="preserve">for Bayesian regression models</w:t>
+        <w:t xml:space="preserve">) for Bayesian regression models</w:t>
       </w:r>
       <w:r>
         <w:t xml:space="preserve"> </w:t>
@@ -4784,7 +4827,7 @@
         <w:t xml:space="preserve">(Gelman et al., 2019)</w:t>
       </w:r>
       <w:r>
-        <w:t xml:space="preserve">. For every iteration from the posterior, we intercepted the modeled and the idealised gradient in intervals of 1</w:t>
+        <w:t xml:space="preserve">. For every iteration from the posterior, we intercepted the modelled and the idealised gradient in intervals of 1</w:t>
       </w:r>
       <m:oMath>
         <m:sSup>
@@ -4807,7 +4850,7 @@
         <w:t xml:space="preserve"> </w:t>
       </w:r>
       <w:r>
-        <w:t xml:space="preserve">latitude, and calculated the</w:t>
+        <w:t xml:space="preserve">latitude and calculated the</w:t>
       </w:r>
       <w:r>
         <w:t xml:space="preserve"> </w:t>
@@ -4830,7 +4873,7 @@
         <w:t xml:space="preserve"> </w:t>
       </w:r>
       <w:r>
-        <w:t xml:space="preserve">based on these values. We report the median, and</w:t>
+        <w:t xml:space="preserve">based on these values. We report the median, and 95% credible intervals (CI) of the resulting</w:t>
       </w:r>
       <w:r>
         <w:t xml:space="preserve"> </w:t>
@@ -4839,15 +4882,12 @@
         <m:sSup>
           <m:e>
             <m:r>
-              <m:t>2.5</m:t>
+              <m:t>R</m:t>
             </m:r>
           </m:e>
           <m:sup>
             <m:r>
-              <m:t>t</m:t>
-            </m:r>
-            <m:r>
-              <m:t>h</m:t>
+              <m:t>2</m:t>
             </m:r>
           </m:sup>
         </m:sSup>
@@ -4856,56 +4896,7 @@
         <w:t xml:space="preserve"> </w:t>
       </w:r>
       <w:r>
-        <w:t xml:space="preserve">and</w:t>
-      </w:r>
-      <w:r>
-        <w:t xml:space="preserve"> </w:t>
-      </w:r>
-      <m:oMath>
-        <m:sSup>
-          <m:e>
-            <m:r>
-              <m:t>97.5</m:t>
-            </m:r>
-          </m:e>
-          <m:sup>
-            <m:r>
-              <m:t>t</m:t>
-            </m:r>
-            <m:r>
-              <m:t>h</m:t>
-            </m:r>
-          </m:sup>
-        </m:sSup>
-      </m:oMath>
-      <w:r>
-        <w:t xml:space="preserve"> </w:t>
-      </w:r>
-      <w:r>
-        <w:t xml:space="preserve">percentile of the resulting</w:t>
-      </w:r>
-      <w:r>
-        <w:t xml:space="preserve"> </w:t>
-      </w:r>
-      <m:oMath>
-        <m:sSup>
-          <m:e>
-            <m:r>
-              <m:t>R</m:t>
-            </m:r>
-          </m:e>
-          <m:sup>
-            <m:r>
-              <m:t>2</m:t>
-            </m:r>
-          </m:sup>
-        </m:sSup>
-      </m:oMath>
-      <w:r>
-        <w:t xml:space="preserve"> </w:t>
-      </w:r>
-      <w:r>
-        <w:t xml:space="preserve">measures.</w:t>
+        <w:t xml:space="preserve">values. Here and in all other instances, the 95% CI refer to the interval between the 2.5% point and the 97.5% point of the samples or sampled posterior distribution.</w:t>
       </w:r>
     </w:p>
     <w:p>
@@ -4922,7 +4913,7 @@
         <w:t xml:space="preserve">(Assis et al., 2018)</w:t>
       </w:r>
       <w:r>
-        <w:t xml:space="preserve">, down-sampled to a</w:t>
+        <w:t xml:space="preserve">, aggregated to a</w:t>
       </w:r>
       <w:r>
         <w:t xml:space="preserve"> </w:t>
@@ -5014,7 +5005,7 @@
         <w:t xml:space="preserve">(Gelman et al., 2019)</w:t>
       </w:r>
       <w:r>
-        <w:t xml:space="preserve">, comparing the modeled gradient and the empirical temperature averages in 1</w:t>
+        <w:t xml:space="preserve">, comparing the modelled gradient and the empirical temperature averages in 1</w:t>
       </w:r>
       <m:oMath>
         <m:sSup>
@@ -5119,8 +5110,8 @@
         <w:t xml:space="preserve">.</w:t>
       </w:r>
     </w:p>
-    <w:bookmarkEnd w:id="45"/>
-    <w:bookmarkStart w:id="46" w:name="parameter-estimation"/>
+    <w:bookmarkEnd w:id="44"/>
+    <w:bookmarkStart w:id="45" w:name="parameter-estimation"/>
     <w:p>
       <w:pPr>
         <w:pStyle w:val="Heading2"/>
@@ -5193,7 +5184,7 @@
         <w:t xml:space="preserve">(see Gilks et al., 1995; Gelman et al., 2013)</w:t>
       </w:r>
       <w:r>
-        <w:t xml:space="preserve">. Posterior inference on the modern gradient is based on four chains with 60,000 iterations each, 10,000 of which were discarded as burn-in. Every 10th iteration was retained, resulting in a total of 20,000 iterations with low autocorrelation. The re-sampled, simulated gradients were modeled in one chain with 10,000 iterations for each of the 1,000 random samples. 5,000 iterations each were discarded as burn-in, and every 25th iteration was kept, resulting in a total of 200,000 iterations across all 1,000 model runs. For the simulated gradients with an Eocene sampling distribution, a single chain with 250,000 iterations was used, thinned to 10,000 iterations after burn-in. For the Eocene model, we ran four chains with 600,000 iterations each, discarding 100,000 as burn-in and keeping every 100th iteration, as the hierarchical model structure results in higher autocorrelation of the chains. The Eocene posterior inference is thus based on a total of 20,000 iterations with low autocorrelation (effective multivariate sample size for</w:t>
+        <w:t xml:space="preserve">. Posterior inference on the modern gradient is based on four chains with 60,000 iterations each, 10,000 of which were discarded as burn-in. Every 10th iteration was retained, resulting in a total of 20,000 iterations with low autocorrelation. The re-sampled, simulated gradients were modelled in one chain with 10,000 iterations for each of the 1,000 random samples. 5,000 iterations each were discarded as burn-in, and every 25th iteration was kept, resulting in a total of 200,000 iterations across all 1,000 model runs. For the simulated gradients with an Eocene sampling distribution, a single chain with 250,000 iterations was used, thinned to 10,000 iterations after burn-in. For the Eocene model, we ran four chains with 600,000 iterations each, discarding 100,000 as burn-in and keeping every 100th iteration, as the hierarchical model structure results in higher autocorrelation of the chains. The Eocene posterior inference is thus based on a total of 20,000 iterations with low autocorrelation (effective multivariate sample size for</w:t>
       </w:r>
       <w:r>
         <w:t xml:space="preserve"> </w:t>
@@ -5243,11 +5234,11 @@
         <w:t xml:space="preserve"> </w:t>
       </w:r>
       <w:r>
-        <w:t xml:space="preserve">is &gt; 18,000). Trace plots of the MCMC chains indicate convergence and good mixing of the chains (Supplementary Figure S1).</w:t>
-      </w:r>
-    </w:p>
-    <w:bookmarkEnd w:id="46"/>
-    <w:bookmarkStart w:id="48" w:name="processing-of-model-results"/>
+        <w:t xml:space="preserve">is &gt; 18,000). Trace plots of the MCMC chains indicate convergence and good mixing of the chains (Fig. S1).</w:t>
+      </w:r>
+    </w:p>
+    <w:bookmarkEnd w:id="45"/>
+    <w:bookmarkStart w:id="47" w:name="processing-of-model-results"/>
     <w:p>
       <w:pPr>
         <w:pStyle w:val="Heading2"/>
@@ -5261,7 +5252,7 @@
         <w:pStyle w:val="FirstParagraph"/>
       </w:pPr>
       <w:r>
-        <w:t xml:space="preserve">Modeled sea surface temperature estimates were generated with</w:t>
+        <w:t xml:space="preserve">modelled sea surface temperature estimates were generated with</w:t>
       </w:r>
       <w:r>
         <w:t xml:space="preserve"> </w:t>
@@ -5275,59 +5266,7 @@
         </w:r>
       </w:hyperlink>
       <w:r>
-        <w:t xml:space="preserve">, calculating the sea surface temperatures at any latitude with the parameter estimates of each iteration from the posterior. The median,</w:t>
-      </w:r>
-      <w:r>
-        <w:t xml:space="preserve"> </w:t>
-      </w:r>
-      <m:oMath>
-        <m:sSup>
-          <m:e>
-            <m:r>
-              <m:t>2.5</m:t>
-            </m:r>
-          </m:e>
-          <m:sup>
-            <m:r>
-              <m:t>t</m:t>
-            </m:r>
-            <m:r>
-              <m:t>h</m:t>
-            </m:r>
-          </m:sup>
-        </m:sSup>
-      </m:oMath>
-      <w:r>
-        <w:t xml:space="preserve"> </w:t>
-      </w:r>
-      <w:r>
-        <w:t xml:space="preserve">and</w:t>
-      </w:r>
-      <w:r>
-        <w:t xml:space="preserve"> </w:t>
-      </w:r>
-      <m:oMath>
-        <m:sSup>
-          <m:e>
-            <m:r>
-              <m:t>97.5</m:t>
-            </m:r>
-          </m:e>
-          <m:sup>
-            <m:r>
-              <m:t>t</m:t>
-            </m:r>
-            <m:r>
-              <m:t>h</m:t>
-            </m:r>
-          </m:sup>
-        </m:sSup>
-      </m:oMath>
-      <w:r>
-        <w:t xml:space="preserve"> </w:t>
-      </w:r>
-      <w:r>
-        <w:t xml:space="preserve">percentiles of temperatures where then taken from all temperature estimates obtained at the latitudes of interest.</w:t>
+        <w:t xml:space="preserve">, calculating the sea surface temperatures at any latitude with the parameter estimates of each iteration from the posterior. The median and 95% CI of temperatures where then taken from all temperature estimates obtained at the latitudes of interest.</w:t>
       </w:r>
     </w:p>
     <w:p>
@@ -5335,7 +5274,7 @@
         <w:pStyle w:val="BodyText"/>
       </w:pPr>
       <w:r>
-        <w:t xml:space="preserve">The latitudinal gradient is calculated as the difference between the modeled temperature at the equator (0</w:t>
+        <w:t xml:space="preserve">The latitudinal gradient is calculated as the difference between the modelled temperature at the equator (0</w:t>
       </w:r>
       <m:oMath>
         <m:sSup>
@@ -5421,53 +5360,7 @@
         <w:pStyle w:val="BodyText"/>
       </w:pPr>
       <w:r>
-        <w:t xml:space="preserve">Differences between Eocene and modern temperatures at a certain latitude were calculated by randomly pairing all iterations of the posterior from the Eocene and modern temperature gradient model, calculating the Eocene and modern temperature using the respective iterations, taking the difference, and then calculating the median (</w:t>
-      </w:r>
-      <m:oMath>
-        <m:sSup>
-          <m:e>
-            <m:r>
-              <m:t>2.5</m:t>
-            </m:r>
-          </m:e>
-          <m:sup>
-            <m:r>
-              <m:t>t</m:t>
-            </m:r>
-            <m:r>
-              <m:t>h</m:t>
-            </m:r>
-          </m:sup>
-        </m:sSup>
-      </m:oMath>
-      <w:r>
-        <w:t xml:space="preserve">,</w:t>
-      </w:r>
-      <w:r>
-        <w:t xml:space="preserve"> </w:t>
-      </w:r>
-      <m:oMath>
-        <m:sSup>
-          <m:e>
-            <m:r>
-              <m:t>97.5</m:t>
-            </m:r>
-          </m:e>
-          <m:sup>
-            <m:r>
-              <m:t>t</m:t>
-            </m:r>
-            <m:r>
-              <m:t>h</m:t>
-            </m:r>
-          </m:sup>
-        </m:sSup>
-      </m:oMath>
-      <w:r>
-        <w:t xml:space="preserve"> </w:t>
-      </w:r>
-      <w:r>
-        <w:t xml:space="preserve">percentile) from all pairs of iterations.</w:t>
+        <w:t xml:space="preserve">Differences between Eocene and modern temperatures at a certain latitude were calculated by randomly pairing all iterations of the posterior from the Eocene and modern temperature gradient model, calculating the Eocene and modern temperature using the respective iterations, taking the difference, and then calculating the median (95% CI) from all pairs of iterations.</w:t>
       </w:r>
     </w:p>
     <w:p>
@@ -5475,53 +5368,7 @@
         <w:pStyle w:val="BodyText"/>
       </w:pPr>
       <w:r>
-        <w:t xml:space="preserve">Global average temperatures with 95% credible intervals were calculated by taking the weighted mean of the median (</w:t>
-      </w:r>
-      <m:oMath>
-        <m:sSup>
-          <m:e>
-            <m:r>
-              <m:t>2.5</m:t>
-            </m:r>
-          </m:e>
-          <m:sup>
-            <m:r>
-              <m:t>t</m:t>
-            </m:r>
-            <m:r>
-              <m:t>h</m:t>
-            </m:r>
-          </m:sup>
-        </m:sSup>
-      </m:oMath>
-      <w:r>
-        <w:t xml:space="preserve">,</w:t>
-      </w:r>
-      <w:r>
-        <w:t xml:space="preserve"> </w:t>
-      </w:r>
-      <m:oMath>
-        <m:sSup>
-          <m:e>
-            <m:r>
-              <m:t>97.5</m:t>
-            </m:r>
-          </m:e>
-          <m:sup>
-            <m:r>
-              <m:t>t</m:t>
-            </m:r>
-            <m:r>
-              <m:t>h</m:t>
-            </m:r>
-          </m:sup>
-        </m:sSup>
-      </m:oMath>
-      <w:r>
-        <w:t xml:space="preserve"> </w:t>
-      </w:r>
-      <w:r>
-        <w:t xml:space="preserve">percentile) temperature estimates in 1</w:t>
+        <w:t xml:space="preserve">Global average temperatures with 95% credible intervals were calculated by taking the weighted mean of the median (95% CI) of temperature estimates in 1</w:t>
       </w:r>
       <m:oMath>
         <m:sSup>
@@ -5551,7 +5398,7 @@
       <w:pPr>
         <w:pStyle w:val="BodyText"/>
       </w:pPr>
-      <w:bookmarkStart w:id="47" w:name="eq-weights"/>
+      <w:bookmarkStart w:id="46" w:name="eq-weights"/>
       <m:oMathPara>
         <m:oMathParaPr>
           <m:jc m:val="center"/>
@@ -5694,7 +5541,7 @@
           </m:d>
         </m:oMath>
       </m:oMathPara>
-      <w:bookmarkEnd w:id="47"/>
+      <w:bookmarkEnd w:id="46"/>
     </w:p>
     <w:p>
       <w:pPr>
@@ -5758,12 +5605,12 @@
         </m:r>
       </m:oMath>
       <w:r>
-        <w:t xml:space="preserve">.</w:t>
-      </w:r>
-    </w:p>
+        <w:t xml:space="preserve">, i.e. we approximated the shape of the globe as a spheroid.</w:t>
+      </w:r>
+    </w:p>
+    <w:bookmarkEnd w:id="47"/>
     <w:bookmarkEnd w:id="48"/>
-    <w:bookmarkEnd w:id="49"/>
-    <w:bookmarkStart w:id="64" w:name="results"/>
+    <w:bookmarkStart w:id="63" w:name="results"/>
     <w:p>
       <w:pPr>
         <w:pStyle w:val="Heading1"/>
@@ -5772,13 +5619,13 @@
         <w:t xml:space="preserve">Results</w:t>
       </w:r>
     </w:p>
-    <w:bookmarkStart w:id="58" w:name="model-validation-and-modern-gradient"/>
+    <w:bookmarkStart w:id="57" w:name="model-validation-1"/>
     <w:p>
       <w:pPr>
         <w:pStyle w:val="Heading2"/>
       </w:pPr>
       <w:r>
-        <w:t xml:space="preserve">Model validation and modern gradient</w:t>
+        <w:t xml:space="preserve">Model validation</w:t>
       </w:r>
     </w:p>
     <w:tbl>
@@ -5793,7 +5640,7 @@
       <w:tr>
         <w:tc>
           <w:tcPr/>
-          <w:bookmarkStart w:id="53" w:name="fig-2"/>
+          <w:bookmarkStart w:id="52" w:name="fig-2"/>
           <w:p>
             <w:pPr>
               <w:jc w:val="center"/>
@@ -5803,18 +5650,18 @@
                 <wp:inline>
                   <wp:extent cx="5399999" cy="5399999"/>
                   <wp:effectExtent b="0" l="0" r="0" t="0"/>
-                  <wp:docPr descr="" title="" id="51" name="Picture"/>
+                  <wp:docPr descr="" title="" id="50" name="Picture"/>
                   <a:graphic>
                     <a:graphicData uri="http://schemas.openxmlformats.org/drawingml/2006/picture">
                       <pic:pic>
                         <pic:nvPicPr>
-                          <pic:cNvPr descr="../figures/fig_2.png" id="52" name="Picture"/>
+                          <pic:cNvPr descr="../figures/fig_2.png" id="51" name="Picture"/>
                           <pic:cNvPicPr>
                             <a:picLocks noChangeArrowheads="1" noChangeAspect="1"/>
                           </pic:cNvPicPr>
                         </pic:nvPicPr>
                         <pic:blipFill>
-                          <a:blip r:embed="rId50"/>
+                          <a:blip r:embed="rId49"/>
                           <a:stretch>
                             <a:fillRect/>
                           </a:stretch>
@@ -5851,7 +5698,7 @@
               <w:pStyle w:val="ImageCaption"/>
             </w:pPr>
             <w:r>
-              <w:t xml:space="preserve">Figure 2: Model reconstructions of simulated latitudinal temperature gradients at various sample sizes. Each column depicts a different reconstruction for given sample sizes: 5, 10, 20, and 34 (latitudes of EECO samples). Each row depicts a different simulated latitudinal temperature gradient that represents idealised climatic states: extreme icehouse, icehouse, greenhouse, extreme greenhouse. The black line illustrates the simulated gradient. The blue line depicts the reconstructed gradient represented by the median sea surface temperature value estimated from 1,000 model runs with different random samples (first three columns), and a single run with the EECO latitudinal sampling distribution (fourth column). The blue shadings depict the 90%, 95%, and 99% credible intervals. Bold black text within each panel depicts the coefficient of determination (</w:t>
+              <w:t xml:space="preserve">Figure 2: Model reconstructions of simulated latitudinal temperature gradients at various sample sizes. Each column depicts a different reconstruction for given sample sizes: 5, 10, 20, and 34 (latitudes of EECO samples). Each row depicts a different simulated latitudinal temperature gradient that represents idealised climatic states: extreme icehouse, icehouse, greenhouse, and extreme greenhouse. The black line illustrates the simulated gradient. The blue line depicts the reconstructed gradient represented by the median sea surface temperature value estimated from 1,000 model runs with different random samples (first three columns), and a single run with the EECO latitudinal sampling distribution (fourth column). The blue shadings depict the 90%, 95%, and 99% credible intervals. Bold black text within each panel depicts the coefficient of determination (</w:t>
             </w:r>
             <m:oMath>
               <m:sSup>
@@ -5868,7 +5715,7 @@
               </m:sSup>
             </m:oMath>
             <w:r>
-              <w:t xml:space="preserve">) for estimating goodness of fit between the simulated and modeled gradient. The median (50%)</w:t>
+              <w:t xml:space="preserve">) for estimating goodness of fit between the simulated and modelled gradient. The median (50%)</w:t>
             </w:r>
             <w:r>
               <w:t xml:space="preserve"> </w:t>
@@ -5891,10 +5738,10 @@
               <w:t xml:space="preserve"> </w:t>
             </w:r>
             <w:r>
-              <w:t xml:space="preserve">value along with the 2.5% and 97.5% confidence intervals from the 1,000 model runs are shown. Each gradient is depicted in absolute latitude.</w:t>
+              <w:t xml:space="preserve">value along with the 2.5% and 97.5% credible intervals from the 1,000 model runs are shown. Each gradient is depicted in absolute latitude.</w:t>
             </w:r>
           </w:p>
-          <w:bookmarkEnd w:id="53"/>
+          <w:bookmarkEnd w:id="52"/>
         </w:tc>
       </w:tr>
     </w:tbl>
@@ -5911,7 +5758,7 @@
       <w:tr>
         <w:tc>
           <w:tcPr/>
-          <w:bookmarkStart w:id="57" w:name="fig-3"/>
+          <w:bookmarkStart w:id="56" w:name="fig-3"/>
           <w:p>
             <w:pPr>
               <w:jc w:val="center"/>
@@ -5921,18 +5768,18 @@
                 <wp:inline>
                   <wp:extent cx="3599999" cy="3599999"/>
                   <wp:effectExtent b="0" l="0" r="0" t="0"/>
-                  <wp:docPr descr="" title="" id="55" name="Picture"/>
+                  <wp:docPr descr="" title="" id="54" name="Picture"/>
                   <a:graphic>
                     <a:graphicData uri="http://schemas.openxmlformats.org/drawingml/2006/picture">
                       <pic:pic>
                         <pic:nvPicPr>
-                          <pic:cNvPr descr="../figures/fig_3.png" id="56" name="Picture"/>
+                          <pic:cNvPr descr="../figures/fig_3.png" id="55" name="Picture"/>
                           <pic:cNvPicPr>
                             <a:picLocks noChangeArrowheads="1" noChangeAspect="1"/>
                           </pic:cNvPicPr>
                         </pic:nvPicPr>
                         <pic:blipFill>
-                          <a:blip r:embed="rId54"/>
+                          <a:blip r:embed="rId53"/>
                           <a:stretch>
                             <a:fillRect/>
                           </a:stretch>
@@ -5969,10 +5816,10 @@
               <w:pStyle w:val="ImageCaption"/>
             </w:pPr>
             <w:r>
-              <w:t xml:space="preserve">Figure 3: Present-day latitudinal temperature gradient. The present-day empirical latitudinal temperature gradient (mean sea surface temperature) is depicted as a black line, and the gradient estimated by the Bayesian model is shown in turquoise. Grey points depict the individual cell values of the Bio-ORACLE grid of mean sea surface temperatures, which were used to infer the empirical and the modeled gradient.</w:t>
+              <w:t xml:space="preserve">Figure 3: Present-day latitudinal temperature gradient. The present-day empirical latitudinal temperature gradient (median sea surface temperature) is depicted as a black line, and the gradient estimated by the Bayesian model is shown in turquoise. Grey points depict the individual cell values of the Bio-ORACLE grid of mean sea surface temperatures, which were used to infer the empirical and the modelled gradient.</w:t>
             </w:r>
           </w:p>
-          <w:bookmarkEnd w:id="57"/>
+          <w:bookmarkEnd w:id="56"/>
         </w:tc>
       </w:tr>
     </w:tbl>
@@ -5987,19 +5834,19 @@
         <w:t xml:space="preserve"> </w:t>
       </w:r>
       <w:r>
-        <w:t xml:space="preserve">“</w:t>
+        <w:t xml:space="preserve">‘</w:t>
       </w:r>
       <w:r>
         <w:t xml:space="preserve">super greenhouse</w:t>
       </w:r>
       <w:r>
-        <w:t xml:space="preserve">”</w:t>
-      </w:r>
-      <w:r>
-        <w:t xml:space="preserve"> </w:t>
-      </w:r>
-      <w:r>
-        <w:t xml:space="preserve">scenarios (Fig. 2). Random latitudinal sampling results in highly accurate reconstructions already at a sample size of 10 for the icehouse scenarios (95 % CI of</w:t>
+        <w:t xml:space="preserve">’</w:t>
+      </w:r>
+      <w:r>
+        <w:t xml:space="preserve"> </w:t>
+      </w:r>
+      <w:r>
+        <w:t xml:space="preserve">scenarios (Fig. 2). Random latitudinal sampling results in highly accurate reconstructions at a sample sizes as low as 10 for the icehouse scenarios (95 % CI of</w:t>
       </w:r>
       <w:r>
         <w:t xml:space="preserve"> </w:t>
@@ -6022,7 +5869,7 @@
         <w:t xml:space="preserve"> </w:t>
       </w:r>
       <w:r>
-        <w:t xml:space="preserve">&gt; 0.9). Greenhouse scenarios require more random samples to accurately predict high-latitude temperatures. This is because in the absence of high-latitude samples, the modeled gradient is heavily influenced by the priors, which we based on the modern, the only empirically known latitudinal temperature gradient. A sampling distribution resembling that of the early Eocene data set used in this study allows for a highly accurate reconstruction of even the extreme greenhouse scenario (95 % CI of</w:t>
+        <w:t xml:space="preserve">&gt; 0.9). Greenhouse scenarios require additional samples to accurately predict high-latitude temperatures. This is because in the absence of high-latitude samples, the modelled gradient is heavily influenced by the priors, which we based on the modern, the only empirically known latitudinal temperature gradient. A sampling distribution resembling that of the early Eocene data set used in this study allows for a highly accurate reconstruction of even the extreme greenhouse scenario (95 % CI of</w:t>
       </w:r>
       <w:r>
         <w:t xml:space="preserve"> </w:t>
@@ -6076,7 +5923,7 @@
         <w:t xml:space="preserve"> </w:t>
       </w:r>
       <w:r>
-        <w:t xml:space="preserve">absolute latitude is explained by the modeled gradient (</w:t>
+        <w:t xml:space="preserve">absolute latitude is explained by the modelled gradient (</w:t>
       </w:r>
       <m:oMath>
         <m:sSup>
@@ -6122,7 +5969,7 @@
         </m:sSup>
       </m:oMath>
       <w:r>
-        <w:t xml:space="preserve">C from the equator to the poles, the modeled gradient is only very slightly higher at 29.6</w:t>
+        <w:t xml:space="preserve">C from the equator to the poles, the modelled gradient is only very slightly higher at 29.6</w:t>
       </w:r>
       <m:oMath>
         <m:sSup>
@@ -6142,7 +5989,7 @@
         </m:sSup>
       </m:oMath>
       <w:r>
-        <w:t xml:space="preserve">C. The modern, global men sea surface temperature based on our modeled gradient is 17.6</w:t>
+        <w:t xml:space="preserve">C. The modern, global mean temperature (GMST) based on our modelled, median gradient is 17.6</w:t>
       </w:r>
       <m:oMath>
         <m:sSup>
@@ -6162,25 +6009,7 @@
         </m:sSup>
       </m:oMath>
       <w:r>
-        <w:t xml:space="preserve">C.</w:t>
-      </w:r>
-    </w:p>
-    <w:bookmarkEnd w:id="58"/>
-    <w:bookmarkStart w:id="63" w:name="eeco-reconstruction"/>
-    <w:p>
-      <w:pPr>
-        <w:pStyle w:val="Heading2"/>
-      </w:pPr>
-      <w:r>
-        <w:t xml:space="preserve">EECO reconstruction</w:t>
-      </w:r>
-    </w:p>
-    <w:p>
-      <w:pPr>
-        <w:pStyle w:val="FirstParagraph"/>
-      </w:pPr>
-      <w:r>
-        <w:t xml:space="preserve">The modeled Eocene temperature gradient is starkly different from the modern (Fig 4). Modelled, median equatorial temperatures are 4.2 (0.2 - 8.3)</w:t>
+        <w:t xml:space="preserve">C, very similar to the GMST derived from the empirical median gradient (17.5</w:t>
       </w:r>
       <m:oMath>
         <m:sSup>
@@ -6200,7 +6029,25 @@
         </m:sSup>
       </m:oMath>
       <w:r>
-        <w:t xml:space="preserve">C higher for the EECO, and polar temperatures are higher by 25.0 (17.0 - 29.1)</w:t>
+        <w:t xml:space="preserve">C).</w:t>
+      </w:r>
+    </w:p>
+    <w:bookmarkEnd w:id="57"/>
+    <w:bookmarkStart w:id="62" w:name="eeco-reconstruction"/>
+    <w:p>
+      <w:pPr>
+        <w:pStyle w:val="Heading2"/>
+      </w:pPr>
+      <w:r>
+        <w:t xml:space="preserve">EECO reconstruction</w:t>
+      </w:r>
+    </w:p>
+    <w:p>
+      <w:pPr>
+        <w:pStyle w:val="FirstParagraph"/>
+      </w:pPr>
+      <w:r>
+        <w:t xml:space="preserve">The modelled Eocene temperature gradient is starkly different from the modern (Fig 4). Modelled, median equatorial temperatures are 4.2 (95% CI: 0.2 – 8.3)</w:t>
       </w:r>
       <m:oMath>
         <m:sSup>
@@ -6220,7 +6067,7 @@
         </m:sSup>
       </m:oMath>
       <w:r>
-        <w:t xml:space="preserve">C. This results in a flattened latitudinal temperature gradient of 9.0 ( 2.5 - 17.8)</w:t>
+        <w:t xml:space="preserve">C higher for the EECO, and polar temperatures are higher by 25.0 (17.0 – 29.1)</w:t>
       </w:r>
       <m:oMath>
         <m:sSup>
@@ -6240,7 +6087,7 @@
         </m:sSup>
       </m:oMath>
       <w:r>
-        <w:t xml:space="preserve">C for the EECO, as opposed to 29.6</w:t>
+        <w:t xml:space="preserve">C. This results in a flattened latitudinal temperature gradient of 9.0 ( 2.5 – 17.8)</w:t>
       </w:r>
       <m:oMath>
         <m:sSup>
@@ -6260,7 +6107,7 @@
         </m:sSup>
       </m:oMath>
       <w:r>
-        <w:t xml:space="preserve">C for the modern. To facilitate the comparison with latitudinal gradients reported in the literature, which sometimes do not report temperatures in very high latitudes, we report also the EECO gradient between the equator and the modern-day polar circle (66.6</w:t>
+        <w:t xml:space="preserve">C for the EECO, as opposed to 29.6</w:t>
       </w:r>
       <m:oMath>
         <m:sSup>
@@ -6280,7 +6127,7 @@
         </m:sSup>
       </m:oMath>
       <w:r>
-        <w:t xml:space="preserve">), which is slightly lower at 7.8 ( 2.2 - 13.7)</w:t>
+        <w:t xml:space="preserve">C for the modern. To facilitate the comparison with latitudinal gradients reported in the literature, which sometimes do not report temperatures in very high latitudes, we report also the EECO gradient between the equator and the modern-day polar circle (66.6</w:t>
       </w:r>
       <m:oMath>
         <m:sSup>
@@ -6300,23 +6147,7 @@
         </m:sSup>
       </m:oMath>
       <w:r>
-        <w:t xml:space="preserve">C.</w:t>
-      </w:r>
-    </w:p>
-    <w:p>
-      <w:pPr>
-        <w:pStyle w:val="BodyText"/>
-      </w:pPr>
-      <w:r>
-        <w:t xml:space="preserve">The high variability of EECO palaeotemperature proxies, particularly in the mid-latitudes, and the scarcity of high-latitude data, result in substantial uncertainties in the modeled temperature gradient. This is reflected in the residual standard deviation (</w:t>
-      </w:r>
-      <m:oMath>
-        <m:r>
-          <m:t>σ</m:t>
-        </m:r>
-      </m:oMath>
-      <w:r>
-        <w:t xml:space="preserve">) of the EECO gradient, 4.9 (3.8 - 6.5)</w:t>
+        <w:t xml:space="preserve">), which is slightly lower at 7.8 ( 2.2 – 13.7)</w:t>
       </w:r>
       <m:oMath>
         <m:sSup>
@@ -6336,10 +6167,15 @@
         </m:sSup>
       </m:oMath>
       <w:r>
-        <w:t xml:space="preserve">C, more than twice as high than</w:t>
-      </w:r>
-      <w:r>
-        <w:t xml:space="preserve"> </w:t>
+        <w:t xml:space="preserve">C.</w:t>
+      </w:r>
+    </w:p>
+    <w:p>
+      <w:pPr>
+        <w:pStyle w:val="BodyText"/>
+      </w:pPr>
+      <w:r>
+        <w:t xml:space="preserve">The high variability of EECO palaeotemperature proxies, particularly in the mid-latitudes, and the scarcity of high-latitude data, result in substantial uncertainties in the modelled temperature gradient. This is reflected in the residual standard deviation (</w:t>
       </w:r>
       <m:oMath>
         <m:r>
@@ -6347,18 +6183,7 @@
         </m:r>
       </m:oMath>
       <w:r>
-        <w:t xml:space="preserve"> </w:t>
-      </w:r>
-      <w:r>
-        <w:t xml:space="preserve">of the modern gradient, 2.2. This signifies that the early Eocene data fit less well to the logistic, latitudinal gradient model, which can also be seen from the drastic departure of some of the proxy data from the gradient estimates (Fig. 4).</w:t>
-      </w:r>
-    </w:p>
-    <w:p>
-      <w:pPr>
-        <w:pStyle w:val="BodyText"/>
-      </w:pPr>
-      <w:r>
-        <w:t xml:space="preserve">The early Eocene GMsST is estimated at 28.7 (26.7 - 30.7)</w:t>
+        <w:t xml:space="preserve">) of the EECO gradient, 4.9 (3.8 – 6.5)</w:t>
       </w:r>
       <m:oMath>
         <m:sSup>
@@ -6378,7 +6203,29 @@
         </m:sSup>
       </m:oMath>
       <w:r>
-        <w:t xml:space="preserve">C, 11.1</w:t>
+        <w:t xml:space="preserve">C, more than twice as high than</w:t>
+      </w:r>
+      <w:r>
+        <w:t xml:space="preserve"> </w:t>
+      </w:r>
+      <m:oMath>
+        <m:r>
+          <m:t>σ</m:t>
+        </m:r>
+      </m:oMath>
+      <w:r>
+        <w:t xml:space="preserve"> </w:t>
+      </w:r>
+      <w:r>
+        <w:t xml:space="preserve">of the modern gradient, 2.2. This signifies that the early Eocene data fit less well to the logistic, latitudinal gradient model, which can also be seen from the drastic departure of some of the proxy data from the gradient estimates (Fig. 4).</w:t>
+      </w:r>
+    </w:p>
+    <w:p>
+      <w:pPr>
+        <w:pStyle w:val="BodyText"/>
+      </w:pPr>
+      <w:r>
+        <w:t xml:space="preserve">The early Eocene GMST is estimated at 28.7 (26.7 – 30.7)</w:t>
       </w:r>
       <m:oMath>
         <m:sSup>
@@ -6398,7 +6245,7 @@
         </m:sSup>
       </m:oMath>
       <w:r>
-        <w:t xml:space="preserve">C higher than the modern. A model run excluding the ecological proxies increases the GMST by 1.6 (-1.8 - 4.8)</w:t>
+        <w:t xml:space="preserve">C, 11.1</w:t>
       </w:r>
       <m:oMath>
         <m:sSup>
@@ -6418,7 +6265,7 @@
         </m:sSup>
       </m:oMath>
       <w:r>
-        <w:t xml:space="preserve">C. The median latitudinal gradient is similar when excluding the ecological proxies, with a median of 9.2</w:t>
+        <w:t xml:space="preserve">C higher than the modern. A model run excluding the ecological proxies increases the GMST by 1.6 (-1.8 – 4.8)</w:t>
       </w:r>
       <m:oMath>
         <m:sSup>
@@ -6438,6 +6285,26 @@
         </m:sSup>
       </m:oMath>
       <w:r>
+        <w:t xml:space="preserve">C. The median latitudinal gradient is similar when excluding the ecological proxies, with a median of 9.2</w:t>
+      </w:r>
+      <m:oMath>
+        <m:sSup>
+          <m:e>
+            <m:r>
+              <m:t>​</m:t>
+            </m:r>
+          </m:e>
+          <m:sup>
+            <m:r>
+              <m:rPr>
+                <m:sty m:val="p"/>
+              </m:rPr>
+              <m:t>∘</m:t>
+            </m:r>
+          </m:sup>
+        </m:sSup>
+      </m:oMath>
+      <w:r>
         <w:t xml:space="preserve">C, but with a 20% wider 95% CI (Fig. S2). This indicates that the ecological proxy data are broadly in agreement with the geochemical proxies, while providing additional constraints on the shape of the early Eocene temperature gradient.</w:t>
       </w:r>
     </w:p>
@@ -6446,7 +6313,7 @@
         <w:pStyle w:val="BodyText"/>
       </w:pPr>
       <w:r>
-        <w:t xml:space="preserve">Due to the limited spatial coverage of the early Eocene proxy record, and due to the added model complexity of simultaneously estimating a model across both hemispheres, we pooled the proxy data across both hemispheres. Applying the model separately to each hemispheres results in substantial differences in hemispherical, average temperatures, with the southern hemisphere being warmer by 6.5 (3.5 - 9.4)</w:t>
+        <w:t xml:space="preserve">Due to the limited spatial coverage of the early Eocene proxy record, and due to the added model complexity of simultaneously estimating a model across both hemispheres, we pooled the proxy data across both hemispheres. Applying the model separately to each hemispheres results in substantial differences in hemispherical, average temperatures, with the southern hemisphere being warmer by 6.5 (3.5 – 9.4)</w:t>
       </w:r>
       <m:oMath>
         <m:sSup>
@@ -6521,7 +6388,7 @@
       <w:tr>
         <w:tc>
           <w:tcPr/>
-          <w:bookmarkStart w:id="62" w:name="fig-4"/>
+          <w:bookmarkStart w:id="61" w:name="fig-4"/>
           <w:p>
             <w:pPr>
               <w:jc w:val="center"/>
@@ -6531,18 +6398,18 @@
                 <wp:inline>
                   <wp:extent cx="3599999" cy="3599999"/>
                   <wp:effectExtent b="0" l="0" r="0" t="0"/>
-                  <wp:docPr descr="" title="" id="60" name="Picture"/>
+                  <wp:docPr descr="" title="" id="59" name="Picture"/>
                   <a:graphic>
                     <a:graphicData uri="http://schemas.openxmlformats.org/drawingml/2006/picture">
                       <pic:pic>
                         <pic:nvPicPr>
-                          <pic:cNvPr descr="../figures/fig_4.png" id="61" name="Picture"/>
+                          <pic:cNvPr descr="../figures/fig_4.png" id="60" name="Picture"/>
                           <pic:cNvPicPr>
                             <a:picLocks noChangeArrowheads="1" noChangeAspect="1"/>
                           </pic:cNvPicPr>
                         </pic:nvPicPr>
                         <pic:blipFill>
-                          <a:blip r:embed="rId59"/>
+                          <a:blip r:embed="rId58"/>
                           <a:stretch>
                             <a:fillRect/>
                           </a:stretch>
@@ -6591,13 +6458,13 @@
               <w:t xml:space="preserve">O) and ecological (e.g. mangroves) data. Geochemical data are plotted by their point estimate temperature value. Ecological data are plotted at the mean temperature values of their respective normal distributions.</w:t>
             </w:r>
           </w:p>
-          <w:bookmarkEnd w:id="62"/>
+          <w:bookmarkEnd w:id="61"/>
         </w:tc>
       </w:tr>
     </w:tbl>
+    <w:bookmarkEnd w:id="62"/>
     <w:bookmarkEnd w:id="63"/>
-    <w:bookmarkEnd w:id="64"/>
-    <w:bookmarkStart w:id="68" w:name="discussion"/>
+    <w:bookmarkStart w:id="67" w:name="discussion"/>
     <w:p>
       <w:pPr>
         <w:pStyle w:val="Heading1"/>
@@ -6606,7 +6473,7 @@
         <w:t xml:space="preserve">Discussion</w:t>
       </w:r>
     </w:p>
-    <w:bookmarkStart w:id="65" w:name="X87850c7f8078d5a53b5c68844c4020d552a98a4"/>
+    <w:bookmarkStart w:id="64" w:name="X87850c7f8078d5a53b5c68844c4020d552a98a4"/>
     <w:p>
       <w:pPr>
         <w:pStyle w:val="Heading2"/>
@@ -6668,7 +6535,7 @@
         <w:pStyle w:val="BodyText"/>
       </w:pPr>
       <w:r>
-        <w:t xml:space="preserve">In contrast, our Bayesian, parametric model allows for the inclusion of informative priors on the model parameters. The modeled sea surface temperature gradient thus does not strictly follow the proxy data, but instead represents a compromise between the data and prior knowledge. In the EECO example (Fig. 4), the inclusion of informative priors improves the prediction of sea surface temperatures in the unsampled, very high latitudes: Notice that the upper limit of the credible interval does not increase beyond the range of the data, whereas unconstrained approaches such as splines, Gaussian processes or even standard linear regression could lead to unrealistically high upper bounds in this case</w:t>
+        <w:t xml:space="preserve">In contrast, our Bayesian, parametric model allows for the inclusion of informative priors on the model parameters. The modelled sea surface temperature gradient thus does not strictly follow the proxy data, but instead represents a compromise between the data and prior knowledge. In the EECO example (Fig. 4), the inclusion of informative priors improves the prediction of sea surface temperatures in the unsampled, very high latitudes: Notice that the upper limit of the credible interval does not increase beyond the range of the data, whereas unconstrained approaches such as splines, Gaussian processes or even standard linear regression could lead to unrealistically high upper bounds in this case</w:t>
       </w:r>
       <w:r>
         <w:t xml:space="preserve"> </w:t>
@@ -6686,7 +6553,7 @@
         <w:t xml:space="preserve">(Beer et al., 2008)</w:t>
       </w:r>
       <w:r>
-        <w:t xml:space="preserve">. The ease with which such prior information can be integrated is a major advantage of our method, as the shape of the modeled gradient is controlled by four parameters which clearly relate to its magnitude, steepness and the latitude of its greatest steepness.</w:t>
+        <w:t xml:space="preserve">. The ease with which such prior information can be integrated is a major advantage of our method, as the shape of the modelled gradient is controlled by four parameters which clearly relate to its magnitude, steepness and the latitude of its greatest steepness.</w:t>
       </w:r>
     </w:p>
     <w:p>
@@ -6712,7 +6579,7 @@
         <w:t xml:space="preserve">(Jones and Eichenseer, 2022)</w:t>
       </w:r>
       <w:r>
-        <w:t xml:space="preserve">. By modeling the temperature variation across latitudes, a complete temperature distribution along a latitudinal axis can be obtained, filling in gaps in the proxy record through inter- or extrapolation. This eliminates the common problem that specific climate zones dominate the proxy record. Reconstructing the GMST directly from the proxies would lead to an estimate biased towards the well-sampled latitudes. Calculating zonal averages alleviates this problem, but this method relies on comprehensive latitudinal coverage</w:t>
+        <w:t xml:space="preserve">. By modelling the temperature variation across latitudes, a complete temperature distribution along a latitudinal axis can be obtained, filling in gaps in the proxy record through inter- or extrapolation. This eliminates the common problem that specific climate zones dominate the proxy record. Reconstructing the GMST directly from the proxies would lead to an estimate biased towards the well-sampled latitudes. Calculating zonal averages alleviates this problem, but this method relies on comprehensive latitudinal coverage</w:t>
       </w:r>
       <w:r>
         <w:t xml:space="preserve"> </w:t>
@@ -6721,7 +6588,7 @@
         <w:t xml:space="preserve">(Inglis et al., 2020)</w:t>
       </w:r>
       <w:r>
-        <w:t xml:space="preserve">. Instead, our method allows for intersecting the modeled temperature gradient at narrow latitudinal intervals, even when significant latitudinal gaps exist. Weighting the temperatures of those latitudinal intervals by area results in GMST estimates without intrinsic spatial biases. We anticipate that this improved method may significantly alter Phanerozoic, proxy-based temperature curves, which have often been directly calculated from the proxy record</w:t>
+        <w:t xml:space="preserve">. Instead, our method allows for intersecting the modelled temperature gradient at narrow latitudinal intervals, even when significant latitudinal gaps exist. Weighting the temperatures of those latitudinal intervals by area results in GMST estimates without intrinsic spatial biases. We anticipate that this improved method may significantly alter Phanerozoic, proxy-based temperature curves, which have often been directly calculated from the proxy record</w:t>
       </w:r>
       <w:r>
         <w:t xml:space="preserve"> </w:t>
@@ -6742,115 +6609,115 @@
         <w:t xml:space="preserve">.</w:t>
       </w:r>
     </w:p>
+    <w:bookmarkEnd w:id="64"/>
+    <w:bookmarkStart w:id="65" w:name="X5a54750ecad2257f8660f5dae0df6c44377d73b"/>
+    <w:p>
+      <w:pPr>
+        <w:pStyle w:val="Heading2"/>
+      </w:pPr>
+      <w:r>
+        <w:t xml:space="preserve">The role of ecological constraints in palaeoclimate reconstructions</w:t>
+      </w:r>
+    </w:p>
+    <w:p>
+      <w:pPr>
+        <w:pStyle w:val="FirstParagraph"/>
+      </w:pPr>
+      <w:r>
+        <w:t xml:space="preserve">Our results further exemplify how incorporating quantified ecological temperature constraints can provide more precise temperature reconstructions than geochemical proxies alone, adding to the advances in palaeoclimate reconstructions achieved by integrating lithological data</w:t>
+      </w:r>
+      <w:r>
+        <w:t xml:space="preserve"> </w:t>
+      </w:r>
+      <w:r>
+        <w:t xml:space="preserve">(Scotese et al., 2021; Burgener et al., 2023)</w:t>
+      </w:r>
+      <w:r>
+        <w:t xml:space="preserve">. Combining the occurrences of climate-sensitive plant communities</w:t>
+      </w:r>
+      <w:r>
+        <w:t xml:space="preserve"> </w:t>
+      </w:r>
+      <w:r>
+        <w:t xml:space="preserve">(Greenwood and Wing, 1995)</w:t>
+      </w:r>
+      <w:r>
+        <w:t xml:space="preserve">, reptiles</w:t>
+      </w:r>
+      <w:r>
+        <w:t xml:space="preserve"> </w:t>
+      </w:r>
+      <w:r>
+        <w:t xml:space="preserve">(Markwick, 2007)</w:t>
+      </w:r>
+      <w:r>
+        <w:t xml:space="preserve">, leaf shapes</w:t>
+      </w:r>
+      <w:r>
+        <w:t xml:space="preserve"> </w:t>
+      </w:r>
+      <w:r>
+        <w:t xml:space="preserve">(Peppe et al., 2011)</w:t>
+      </w:r>
+      <w:r>
+        <w:t xml:space="preserve">, with geochemical proxies offers substantial potential for improving quantitative palaeoclimate reconstructions across the Phanerozoic. Our modelling framework offers a straightforward, efficient way of integrating ecological climate data with other proxy data: The hierarchical model structure accounts for variation of temperature estimates from proxies at individual localities, which is treated equivalent to the uncertainty associated with the ecological temperature proxies. A local temperature estimate, based on multiple geochemical proxies, thus has the same weight as a local temperature estimate obtained from the occurrence of a climate-sensitive plant community, whilst preserving the uncertainty associated with each estimate. The model could easily be extended to include uncertainties on individual geochemical proxy data, or to differently weight proxy records classified as more or less reliable.</w:t>
+      </w:r>
+    </w:p>
+    <w:p>
+      <w:pPr>
+        <w:pStyle w:val="BodyText"/>
+      </w:pPr>
+      <w:r>
+        <w:t xml:space="preserve">Our approach for deriving fully quantitative climate reconstructions from ecological data is borrowed from nearest living relative methods, commonly employed in terrestrial, Cenozoic climate reconstructions</w:t>
+      </w:r>
+      <w:r>
+        <w:t xml:space="preserve"> </w:t>
+      </w:r>
+      <w:r>
+        <w:t xml:space="preserve">(Fauquette et al., 2007; Pross et al., 2012)</w:t>
+      </w:r>
+      <w:r>
+        <w:t xml:space="preserve">. One major limitation to these methods is that the thermal preferences of taxa may have changed over time. More significantly, in the early Eocene, sea surface temperatures may have reached heights unknown in the modern world, and nearest living relative methods based on the modern are inherently unable to predict such elevated temperatures. This is especially true for taxa that inhabit the warmest part of the ocean today, e.g. coral reefs</w:t>
+      </w:r>
+      <w:r>
+        <w:t xml:space="preserve"> </w:t>
+      </w:r>
+      <w:r>
+        <w:t xml:space="preserve">(Kleypas et al., 1999)</w:t>
+      </w:r>
+      <w:r>
+        <w:t xml:space="preserve">. Although coral reefs are threatened by warming sea surface temperatures today</w:t>
+      </w:r>
+      <w:r>
+        <w:t xml:space="preserve"> </w:t>
+      </w:r>
+      <w:r>
+        <w:t xml:space="preserve">(Hoegh-Guldberg, 2011)</w:t>
+      </w:r>
+      <w:r>
+        <w:t xml:space="preserve">, it is conceivable that Eocene reef corals were adapted to a warmer climate. The fossil record indicates that reef development may have been stunted in the early Eocene, with few early Eocene coral reefs occurring in low latitudes</w:t>
+      </w:r>
+      <w:r>
+        <w:t xml:space="preserve"> </w:t>
+      </w:r>
+      <w:r>
+        <w:t xml:space="preserve">(Zamagni et al., 2012)</w:t>
+      </w:r>
+      <w:r>
+        <w:t xml:space="preserve">. The absence of coral reefs in higher latitudes in the early Eocene could be due to requirements in irradiance, rather than temperature</w:t>
+      </w:r>
+      <w:r>
+        <w:t xml:space="preserve"> </w:t>
+      </w:r>
+      <w:r>
+        <w:t xml:space="preserve">(Muir et al., 2015)</w:t>
+      </w:r>
+      <w:r>
+        <w:t xml:space="preserve">. Tropical temperatures predicted by the geochemical proxy record indicate hotter-than-modern tropical temperatures for the early Eocene (Fig. S2), suggesting that the modern climate range of coral reefs may underestimate the early Eocene thermal niche for coral reefs. We have tried to account for that possibility by widening the temperature probability distribution for reef corals, but the predicted temperatures for the reef and mangrove sites still lie below the temperatures indicated by the geochemical proxy record (Fig. 4, Fig. S2).</w:t>
+      </w:r>
+    </w:p>
     <w:bookmarkEnd w:id="65"/>
-    <w:bookmarkStart w:id="66" w:name="X5a54750ecad2257f8660f5dae0df6c44377d73b"/>
-    <w:p>
-      <w:pPr>
-        <w:pStyle w:val="Heading2"/>
-      </w:pPr>
-      <w:r>
-        <w:t xml:space="preserve">The role of ecological constraints in palaeoclimate reconstructions</w:t>
-      </w:r>
-    </w:p>
-    <w:p>
-      <w:pPr>
-        <w:pStyle w:val="FirstParagraph"/>
-      </w:pPr>
-      <w:r>
-        <w:t xml:space="preserve">Our results further exemplify how incorporating quantified ecological temperature constraints can provide more precise temperature reconstructions than geochemical proxies alone, adding to the advances in palaeoclimate reconstructions achieved by integrating lithological data</w:t>
-      </w:r>
-      <w:r>
-        <w:t xml:space="preserve"> </w:t>
-      </w:r>
-      <w:r>
-        <w:t xml:space="preserve">(Scotese et al., 2021; Burgener et al., 2023)</w:t>
-      </w:r>
-      <w:r>
-        <w:t xml:space="preserve">. Combining the occurrences of climate-sensitive plant communities</w:t>
-      </w:r>
-      <w:r>
-        <w:t xml:space="preserve"> </w:t>
-      </w:r>
-      <w:r>
-        <w:t xml:space="preserve">(Greenwood and Wing, 1995)</w:t>
-      </w:r>
-      <w:r>
-        <w:t xml:space="preserve">, reptiles</w:t>
-      </w:r>
-      <w:r>
-        <w:t xml:space="preserve"> </w:t>
-      </w:r>
-      <w:r>
-        <w:t xml:space="preserve">(Markwick, 2007)</w:t>
-      </w:r>
-      <w:r>
-        <w:t xml:space="preserve">, leaf shapes</w:t>
-      </w:r>
-      <w:r>
-        <w:t xml:space="preserve"> </w:t>
-      </w:r>
-      <w:r>
-        <w:t xml:space="preserve">(Peppe et al., 2011)</w:t>
-      </w:r>
-      <w:r>
-        <w:t xml:space="preserve">, with geochemical proxies offers substantial potential for improving quantitative palaeoclimate reconstructions across the Phanerozoic. Our modeling framework offers a straightforward, efficient way of integrating ecological climate data with other proxy data: The hierarchical model structure accounts for variation of temperature estimates from proxies at individual localities, which is treated equivalent to the uncertainty associated with the ecological temperature proxies. A local temperature estimate, based on multiple geochemical proxies, thus has the same weight as a local temperature estimate obtained from the occurrence of a climate-sensitive plant community, whilst preserving the uncertainty associated with each estimate. The model could easily be extended to include uncertainties on individual geochemical proxy data, or to differently weight proxy records classified as more or less reliable.</w:t>
-      </w:r>
-    </w:p>
-    <w:p>
-      <w:pPr>
-        <w:pStyle w:val="BodyText"/>
-      </w:pPr>
-      <w:r>
-        <w:t xml:space="preserve">Our approach for deriving fully quantitative climate reconstructions from ecological data is borrowed from nearest living relative methods, commonly employed in terrestrial, Cenozoic climate reconstructions</w:t>
-      </w:r>
-      <w:r>
-        <w:t xml:space="preserve"> </w:t>
-      </w:r>
-      <w:r>
-        <w:t xml:space="preserve">(Fauquette et al., 2007; Pross et al., 2012)</w:t>
-      </w:r>
-      <w:r>
-        <w:t xml:space="preserve">. One major limitation to these methods is that the thermal preferences of taxa may have changed over time. More significantly, in the early Eocene, sea surface temperatures may have reached heights unknown in the modern world, and nearest living relative methods based on the modern are inherently unable to predict such elevated temperatures. This is especially true for taxa that inhabit the warmest part of the ocean today, e.g. coral reefs</w:t>
-      </w:r>
-      <w:r>
-        <w:t xml:space="preserve"> </w:t>
-      </w:r>
-      <w:r>
-        <w:t xml:space="preserve">(Kleypas et al., 1999)</w:t>
-      </w:r>
-      <w:r>
-        <w:t xml:space="preserve">. Although coral reefs are threatened by warming sea surface temperatures today</w:t>
-      </w:r>
-      <w:r>
-        <w:t xml:space="preserve"> </w:t>
-      </w:r>
-      <w:r>
-        <w:t xml:space="preserve">(Hoegh-Guldberg, 2011)</w:t>
-      </w:r>
-      <w:r>
-        <w:t xml:space="preserve">, it is conceivable that Eocene reef corals were adapted to a warmer climate. The fossil record indicates that reef development may have been stunted in the early Eocene, with few early Eocene coral reefs occurring in low latitudes</w:t>
-      </w:r>
-      <w:r>
-        <w:t xml:space="preserve"> </w:t>
-      </w:r>
-      <w:r>
-        <w:t xml:space="preserve">(Zamagni et al., 2012)</w:t>
-      </w:r>
-      <w:r>
-        <w:t xml:space="preserve">. The absence of coral reefs in higher latitudes in the early Eocene could be due to requirements in irradiance, rather than temperature</w:t>
-      </w:r>
-      <w:r>
-        <w:t xml:space="preserve"> </w:t>
-      </w:r>
-      <w:r>
-        <w:t xml:space="preserve">(Muir et al., 2015)</w:t>
-      </w:r>
-      <w:r>
-        <w:t xml:space="preserve">. Tropical temperatures predicted by the geochemical proxy record indicate hotter-than-modern tropical temperatures for the early Eocene (Fig. S2), suggesting that the modern climate range of coral reefs may underestimate the early Eocene thermal niche for coral reefs. We have tried to account for that possibility by widening the temperature probability distribution for reef corals, but the predicted temperatures for the reef and mangrove sites still lie below the temperatures indicated by the geochemical proxy record (Fig. 4, Fig. S2).</w:t>
-      </w:r>
-    </w:p>
-    <w:bookmarkEnd w:id="66"/>
-    <w:bookmarkStart w:id="67" w:name="early-eocene-climate"/>
+    <w:bookmarkStart w:id="66" w:name="early-eocene-climate"/>
     <w:p>
       <w:pPr>
         <w:pStyle w:val="Heading2"/>
@@ -7006,7 +6873,7 @@
         <w:pStyle w:val="BodyText"/>
       </w:pPr>
       <w:r>
-        <w:t xml:space="preserve">Discrepancies between earlier, proxy-based reconstructions and our modeling results are most pronounced in latitudes beyond the polar circle, as earlier approaches</w:t>
+        <w:t xml:space="preserve">Discrepancies between earlier, proxy-based reconstructions and our modelling results are most pronounced in latitudes beyond the polar circle, as earlier approaches</w:t>
       </w:r>
       <w:r>
         <w:t xml:space="preserve"> </w:t>
@@ -7041,7 +6908,7 @@
         <w:t xml:space="preserve"> </w:t>
       </w:r>
       <w:r>
-        <w:t xml:space="preserve">latitudes forces the modeled median temperature curve to be too high at ~ 24</w:t>
+        <w:t xml:space="preserve">latitudes forces the modelled median temperature curve to be too high at ~ 24</w:t>
       </w:r>
       <m:oMath>
         <m:sSup>
@@ -7305,15 +7172,33 @@
         <w:t xml:space="preserve">C.</w:t>
       </w:r>
     </w:p>
+    <w:bookmarkEnd w:id="66"/>
     <w:bookmarkEnd w:id="67"/>
+    <w:bookmarkStart w:id="68" w:name="conclusions"/>
+    <w:p>
+      <w:pPr>
+        <w:pStyle w:val="Heading1"/>
+      </w:pPr>
+      <w:r>
+        <w:t xml:space="preserve">Conclusions</w:t>
+      </w:r>
+    </w:p>
+    <w:p>
+      <w:pPr>
+        <w:pStyle w:val="FirstParagraph"/>
+      </w:pPr>
+      <w:r>
+        <w:t xml:space="preserve">The Bayesian hierarchical model presented herein is able to reconstruct latitudinal gradients from both geochemical and ecological proxy data, whilst reflecting the uncertainty associated with the ecological temperature proxies, and accounts for the variation of multiple temperature estimates at individual localities. Using informative prior information allows for accurate temperature reconstructions from records with geographically incomplete sampling. By providing temperature estimates across the entire latitudinal range, this method also facilitates the reconstruction of unbiased global average temperatures. Application of our model to the EECO suggests that latitudinal sea surface temperature gradients were shallower than estimated by most earlier, proxy-based studies. High-latitude pollen records support this interpretation. Our GMST estimate is in good agreement with most existing estimates, indicating that broadly accurate GMST reconstructions are possible even with substantial deviations in the shape of the latitudinal temperature gradient. Our new method opens the door for improving the accuracy of proxy-based palaeoclimate reoncstructions and Phanerozoic temperature curves, particularly in intervals with a patchy record, and mitigates the biases incurred from uneven sampling. The flexibility of this approach means that our estimates can be quickly and easily updated when new data is made available.</w:t>
+      </w:r>
+    </w:p>
     <w:bookmarkEnd w:id="68"/>
-    <w:bookmarkStart w:id="69" w:name="conclusions"/>
+    <w:bookmarkStart w:id="69" w:name="acknowledgements"/>
     <w:p>
       <w:pPr>
         <w:pStyle w:val="Heading1"/>
       </w:pPr>
       <w:r>
-        <w:t xml:space="preserve">Conclusions</w:t>
+        <w:t xml:space="preserve">Acknowledgements</w:t>
       </w:r>
     </w:p>
     <w:p>
@@ -7321,17 +7206,35 @@
         <w:pStyle w:val="FirstParagraph"/>
       </w:pPr>
       <w:r>
-        <w:t xml:space="preserve">The Bayesian hierarchical model presented herein is able to reconstruct latitudinal gradients from both geochemical and ecological proxy data, whilst reflecting the uncertainty associated with the ecological temperature proxies, and accounts for the variation of multiple temperature estimates at individual localities. Using informative prior information allows for accurate temperature reconstructions from records with geographically incomplete sampling. By providing temperature estimates across the entire latitudinal range, this method also facilitates the reconstruction of unbiased global average temperatures. Application of our model to the EECO suggests that latitudinal sea surface temperature gradients were shallower than estimated by most earlier, proxy-based studies. High-latitude pollen records support this interpretation. Our GMST estimate is in good agreement with most existing estimates, indicating that broadly accurate GMST reconstructions are possible even with substantial deviations in the shape of the latitudinal temperature gradient. Our new method opens the door for improving the accuracy of proxy-based palaeoclimate reoncstructions and Phanerozoic temperature curves, particularly in intervals with a patchy record, and mitigates the biases incurred from uneven sampling. The flexibility of this approach means that our estimates can be quickly and easily updated when new data is made available.</w:t>
+        <w:t xml:space="preserve">The authors are grateful to all those who have enabled this work by collecting, measuring, collating and screening geochemical and fossil data. The contribution of L.A.J. was supported by a Juan de la Cierva-formación 2021 fellowship (FJC2021-046695-I/MCIN/AEI/10.13039/501100011033) from the European Union</w:t>
+      </w:r>
+      <w:r>
+        <w:t xml:space="preserve"> </w:t>
+      </w:r>
+      <w:r>
+        <w:t xml:space="preserve">“</w:t>
+      </w:r>
+      <w:r>
+        <w:t xml:space="preserve">NextGenerationEU</w:t>
+      </w:r>
+      <w:r>
+        <w:t xml:space="preserve">”</w:t>
+      </w:r>
+      <w:r>
+        <w:t xml:space="preserve">/PRTR.</w:t>
+      </w:r>
+      <w:r>
+        <w:t xml:space="preserve"> </w:t>
       </w:r>
     </w:p>
     <w:bookmarkEnd w:id="69"/>
-    <w:bookmarkStart w:id="70" w:name="acknowledgements"/>
+    <w:bookmarkStart w:id="70" w:name="author-contributions"/>
     <w:p>
       <w:pPr>
         <w:pStyle w:val="Heading1"/>
       </w:pPr>
       <w:r>
-        <w:t xml:space="preserve">Acknowledgements</w:t>
+        <w:t xml:space="preserve">Author contributions</w:t>
       </w:r>
     </w:p>
     <w:p>
@@ -7339,35 +7242,17 @@
         <w:pStyle w:val="FirstParagraph"/>
       </w:pPr>
       <w:r>
-        <w:t xml:space="preserve">The authors are grateful to all those who have enabled this work by collecting, measuring, collating and screening geochemical and fossil data. The contribution of L.A.J. was supported by a Juan de la Cierva-formación 2021 fellowship (FJC2021-046695-I/MCIN/AEI/10.13039/501100011033) from the European Union</w:t>
-      </w:r>
-      <w:r>
-        <w:t xml:space="preserve"> </w:t>
-      </w:r>
-      <w:r>
-        <w:t xml:space="preserve">“</w:t>
-      </w:r>
-      <w:r>
-        <w:t xml:space="preserve">NextGenerationEU</w:t>
-      </w:r>
-      <w:r>
-        <w:t xml:space="preserve">”</w:t>
-      </w:r>
-      <w:r>
-        <w:t xml:space="preserve">/PRTR.</w:t>
-      </w:r>
-      <w:r>
-        <w:t xml:space="preserve"> </w:t>
+        <w:t xml:space="preserve">Both authors designed the study and carried out data preparation. K.E. programmed the model and conducted the analyses. L.A.J. generated the figures. Both authors contributed to the writing of the manuscript.</w:t>
       </w:r>
     </w:p>
     <w:bookmarkEnd w:id="70"/>
-    <w:bookmarkStart w:id="71" w:name="author-contributions"/>
+    <w:bookmarkStart w:id="71" w:name="competing-interests"/>
     <w:p>
       <w:pPr>
         <w:pStyle w:val="Heading1"/>
       </w:pPr>
       <w:r>
-        <w:t xml:space="preserve">Author contributions</w:t>
+        <w:t xml:space="preserve">Competing Interests</w:t>
       </w:r>
     </w:p>
     <w:p>
@@ -7375,17 +7260,17 @@
         <w:pStyle w:val="FirstParagraph"/>
       </w:pPr>
       <w:r>
-        <w:t xml:space="preserve">Both authors designed the study and carried out data preparation. K.E. programmed the model and conducted the analyses. L.A.J. generated the figures. Both authors contributed to the writing of the manuscript.</w:t>
+        <w:t xml:space="preserve">The authors declare that they have no conflicts of interest.</w:t>
       </w:r>
     </w:p>
     <w:bookmarkEnd w:id="71"/>
-    <w:bookmarkStart w:id="72" w:name="competing-interests"/>
+    <w:bookmarkStart w:id="73" w:name="data-accessibility"/>
     <w:p>
       <w:pPr>
         <w:pStyle w:val="Heading1"/>
       </w:pPr>
       <w:r>
-        <w:t xml:space="preserve">Competing Interests</w:t>
+        <w:t xml:space="preserve">Data accessibility</w:t>
       </w:r>
     </w:p>
     <w:p>
@@ -7393,27 +7278,9 @@
         <w:pStyle w:val="FirstParagraph"/>
       </w:pPr>
       <w:r>
-        <w:t xml:space="preserve">The authors declare that they have no conflicts of interest.</w:t>
-      </w:r>
-    </w:p>
-    <w:bookmarkEnd w:id="72"/>
-    <w:bookmarkStart w:id="74" w:name="data-accessibility"/>
-    <w:p>
-      <w:pPr>
-        <w:pStyle w:val="Heading1"/>
-      </w:pPr>
-      <w:r>
-        <w:t xml:space="preserve">Data accessibility</w:t>
-      </w:r>
-    </w:p>
-    <w:p>
-      <w:pPr>
-        <w:pStyle w:val="FirstParagraph"/>
-      </w:pPr>
-      <w:r>
         <w:t xml:space="preserve">The data and code used to produce the results of this study are available via GitHub (</w:t>
       </w:r>
-      <w:hyperlink r:id="rId73">
+      <w:hyperlink r:id="rId72">
         <w:r>
           <w:rPr>
             <w:rStyle w:val="Hyperlink"/>
@@ -7425,43 +7292,43 @@
         <w:t xml:space="preserve">) and the linked Zenodo repository (XXX).</w:t>
       </w:r>
     </w:p>
+    <w:bookmarkEnd w:id="73"/>
+    <w:bookmarkStart w:id="152" w:name="references"/>
+    <w:p>
+      <w:pPr>
+        <w:pStyle w:val="Heading1"/>
+      </w:pPr>
+      <w:r>
+        <w:t xml:space="preserve">References</w:t>
+      </w:r>
+    </w:p>
+    <w:bookmarkStart w:id="151" w:name="refs"/>
+    <w:bookmarkStart w:id="74" w:name="ref-Assis2018"/>
+    <w:p>
+      <w:pPr>
+        <w:pStyle w:val="Bibliography"/>
+      </w:pPr>
+      <w:r>
+        <w:t xml:space="preserve">Assis, J., Tyberghein, L., Bosch, S., Verbruggen, H., Serrão, E. A., and De Clerck, O.: Bio-ORACLE v2. 0: Extending marine data layers for bioclimatic modelling, Global Ecology and Biogeography, 27, 277–284, 2018.</w:t>
+      </w:r>
+    </w:p>
     <w:bookmarkEnd w:id="74"/>
-    <w:bookmarkStart w:id="153" w:name="references"/>
-    <w:p>
-      <w:pPr>
-        <w:pStyle w:val="Heading1"/>
-      </w:pPr>
-      <w:r>
-        <w:t xml:space="preserve">References</w:t>
-      </w:r>
-    </w:p>
-    <w:bookmarkStart w:id="152" w:name="refs"/>
-    <w:bookmarkStart w:id="75" w:name="ref-Assis2018"/>
+    <w:bookmarkStart w:id="75" w:name="ref-Beer2008"/>
     <w:p>
       <w:pPr>
         <w:pStyle w:val="Bibliography"/>
       </w:pPr>
       <w:r>
-        <w:t xml:space="preserve">Assis, J., Tyberghein, L., Bosch, S., Verbruggen, H., Serrão, E. A., and De Clerck, O.: Bio-ORACLE v2. 0: Extending marine data layers for bioclimatic modelling, Global Ecology and Biogeography, 27, 277–284, 2018.</w:t>
+        <w:t xml:space="preserve">Beer, J., Abreu, J., and Steinhilber, F.: Sun and planets from a climate point of view, Proceedings of the International Astronomical Union, 4, 29–43, 2008.</w:t>
       </w:r>
     </w:p>
     <w:bookmarkEnd w:id="75"/>
-    <w:bookmarkStart w:id="76" w:name="ref-Beer2008"/>
+    <w:bookmarkStart w:id="77" w:name="ref-Bijl2009"/>
     <w:p>
       <w:pPr>
         <w:pStyle w:val="Bibliography"/>
       </w:pPr>
       <w:r>
-        <w:t xml:space="preserve">Beer, J., Abreu, J., and Steinhilber, F.: Sun and planets from a climate point of view, Proceedings of the International Astronomical Union, 4, 29–43, 2008.</w:t>
-      </w:r>
-    </w:p>
-    <w:bookmarkEnd w:id="76"/>
-    <w:bookmarkStart w:id="78" w:name="ref-Bijl2009"/>
-    <w:p>
-      <w:pPr>
-        <w:pStyle w:val="Bibliography"/>
-      </w:pPr>
-      <w:r>
         <w:t xml:space="preserve">Bijl, P. K., Schouten, S., Sluijs, A., Reichart, G.-J., Zachos, J. C., and Brinkhuis, H.: Early</w:t>
       </w:r>
       <w:r>
@@ -7488,7 +7355,7 @@
       <w:r>
         <w:t xml:space="preserve"> </w:t>
       </w:r>
-      <w:hyperlink r:id="rId77">
+      <w:hyperlink r:id="rId76">
         <w:r>
           <w:rPr>
             <w:rStyle w:val="Hyperlink"/>
@@ -7500,29 +7367,29 @@
         <w:t xml:space="preserve">, 2009.</w:t>
       </w:r>
     </w:p>
+    <w:bookmarkEnd w:id="77"/>
+    <w:bookmarkStart w:id="78" w:name="ref-Burgener2023"/>
+    <w:p>
+      <w:pPr>
+        <w:pStyle w:val="Bibliography"/>
+      </w:pPr>
+      <w:r>
+        <w:t xml:space="preserve">Burgener, L., Hyland, E., Reich, B. J., and Scotese, C.: Cretaceous climates: Mapping paleo-k</w:t>
+      </w:r>
+      <w:r>
+        <w:t xml:space="preserve">ö</w:t>
+      </w:r>
+      <w:r>
+        <w:t xml:space="preserve">ppen climatic zones using a bayesian statistical analysis of lithologic, paleontologic, and geochemical proxies, Palaeogeography, Palaeoclimatology, Palaeoecology, 111373, 2023.</w:t>
+      </w:r>
+    </w:p>
     <w:bookmarkEnd w:id="78"/>
-    <w:bookmarkStart w:id="79" w:name="ref-Burgener2023"/>
+    <w:bookmarkStart w:id="80" w:name="ref-Burke2018"/>
     <w:p>
       <w:pPr>
         <w:pStyle w:val="Bibliography"/>
       </w:pPr>
       <w:r>
-        <w:t xml:space="preserve">Burgener, L., Hyland, E., Reich, B. J., and Scotese, C.: Cretaceous climates: Mapping paleo-k</w:t>
-      </w:r>
-      <w:r>
-        <w:t xml:space="preserve">ö</w:t>
-      </w:r>
-      <w:r>
-        <w:t xml:space="preserve">ppen climatic zones using a bayesian statistical analysis of lithologic, paleontologic, and geochemical proxies, Palaeogeography, Palaeoclimatology, Palaeoecology, 111373, 2023.</w:t>
-      </w:r>
-    </w:p>
-    <w:bookmarkEnd w:id="79"/>
-    <w:bookmarkStart w:id="81" w:name="ref-Burke2018"/>
-    <w:p>
-      <w:pPr>
-        <w:pStyle w:val="Bibliography"/>
-      </w:pPr>
-      <w:r>
         <w:t xml:space="preserve">Burke, K. D., Williams, J. W., Chandler, M. A., Haywood, A. M., Lunt, D. J., and Otto-Bliesner, B. L.: Pliocene and</w:t>
       </w:r>
       <w:r>
@@ -7540,7 +7407,7 @@
       <w:r>
         <w:t xml:space="preserve"> </w:t>
       </w:r>
-      <w:hyperlink r:id="rId80">
+      <w:hyperlink r:id="rId79">
         <w:r>
           <w:rPr>
             <w:rStyle w:val="Hyperlink"/>
@@ -7552,23 +7419,23 @@
         <w:t xml:space="preserve">, 2018.</w:t>
       </w:r>
     </w:p>
+    <w:bookmarkEnd w:id="80"/>
+    <w:bookmarkStart w:id="81" w:name="ref-Caballero2013"/>
+    <w:p>
+      <w:pPr>
+        <w:pStyle w:val="Bibliography"/>
+      </w:pPr>
+      <w:r>
+        <w:t xml:space="preserve">Caballero, R. and Huber, M.: State-dependent climate sensitivity in past warm climates and its implications for future climate projections, Proceedings of the National Academy of Sciences, 110, 14162–14167, 2013.</w:t>
+      </w:r>
+    </w:p>
     <w:bookmarkEnd w:id="81"/>
-    <w:bookmarkStart w:id="82" w:name="ref-Caballero2013"/>
+    <w:bookmarkStart w:id="83" w:name="ref-Chandra2021"/>
     <w:p>
       <w:pPr>
         <w:pStyle w:val="Bibliography"/>
       </w:pPr>
       <w:r>
-        <w:t xml:space="preserve">Caballero, R. and Huber, M.: State-dependent climate sensitivity in past warm climates and its implications for future climate projections, Proceedings of the National Academy of Sciences, 110, 14162–14167, 2013.</w:t>
-      </w:r>
-    </w:p>
-    <w:bookmarkEnd w:id="82"/>
-    <w:bookmarkStart w:id="84" w:name="ref-Chandra2021"/>
-    <w:p>
-      <w:pPr>
-        <w:pStyle w:val="Bibliography"/>
-      </w:pPr>
-      <w:r>
         <w:t xml:space="preserve">Chandra, R., Cripps, S., Butterworth, N., and Muller, R. D.: Precipitation reconstruction from climate-sensitive lithologies using</w:t>
       </w:r>
       <w:r>
@@ -7586,7 +7453,7 @@
       <w:r>
         <w:t xml:space="preserve"> </w:t>
       </w:r>
-      <w:hyperlink r:id="rId83">
+      <w:hyperlink r:id="rId82">
         <w:r>
           <w:rPr>
             <w:rStyle w:val="Hyperlink"/>
@@ -7598,99 +7465,99 @@
         <w:t xml:space="preserve">, 2021.</w:t>
       </w:r>
     </w:p>
+    <w:bookmarkEnd w:id="83"/>
+    <w:bookmarkStart w:id="84" w:name="ref-Cramwinckel2018"/>
+    <w:p>
+      <w:pPr>
+        <w:pStyle w:val="Bibliography"/>
+      </w:pPr>
+      <w:r>
+        <w:t xml:space="preserve">Cramwinckel, M. J., Huber, M., Kocken, I. J., Agnini, C., Bijl, P. K., Bohaty, S. M., Frieling, J., Goldner, A., Hilgen, F. J., Kip, E. L., et al.: Synchronous tropical and polar temperature evolution in the eocene, Nature, 559, 382–386, 2018.</w:t>
+      </w:r>
+    </w:p>
     <w:bookmarkEnd w:id="84"/>
-    <w:bookmarkStart w:id="85" w:name="ref-Cramwinckel2018"/>
+    <w:bookmarkStart w:id="85" w:name="ref-Evans2018"/>
     <w:p>
       <w:pPr>
         <w:pStyle w:val="Bibliography"/>
       </w:pPr>
       <w:r>
-        <w:t xml:space="preserve">Cramwinckel, M. J., Huber, M., Kocken, I. J., Agnini, C., Bijl, P. K., Bohaty, S. M., Frieling, J., Goldner, A., Hilgen, F. J., Kip, E. L., et al.: Synchronous tropical and polar temperature evolution in the eocene, Nature, 559, 382–386, 2018.</w:t>
+        <w:t xml:space="preserve">Evans, D., Sagoo, N., Renema, W., Cotton, L. J., Müller, W., Todd, J. A., Saraswati, P. K., Stassen, P., Ziegler, M., Pearson, P. N., et al.: Eocene greenhouse climate revealed by coupled clumped isotope-mg/ca thermometry, Proceedings of the National Academy of Sciences, 115, 1174–1179, 2018.</w:t>
       </w:r>
     </w:p>
     <w:bookmarkEnd w:id="85"/>
-    <w:bookmarkStart w:id="86" w:name="ref-Evans2018"/>
+    <w:bookmarkStart w:id="86" w:name="ref-Fauquette2007"/>
     <w:p>
       <w:pPr>
         <w:pStyle w:val="Bibliography"/>
       </w:pPr>
       <w:r>
-        <w:t xml:space="preserve">Evans, D., Sagoo, N., Renema, W., Cotton, L. J., Müller, W., Todd, J. A., Saraswati, P. K., Stassen, P., Ziegler, M., Pearson, P. N., et al.: Eocene greenhouse climate revealed by coupled clumped isotope-mg/ca thermometry, Proceedings of the National Academy of Sciences, 115, 1174–1179, 2018.</w:t>
+        <w:t xml:space="preserve">Fauquette, S., Suc, J., Jiménez-Moreno, G., Micheels, A., and JOSTS, A.: Latitudinal climatic gradients in the western european and mediterranean regions from the mid-miocene (c. 15 ma) to the, Deep-time perspectives on climate change: marrying the signal from computer models and biological proxies, 481, 2007.</w:t>
       </w:r>
     </w:p>
     <w:bookmarkEnd w:id="86"/>
-    <w:bookmarkStart w:id="87" w:name="ref-Fauquette2007"/>
+    <w:bookmarkStart w:id="87" w:name="ref-Frakes1992"/>
     <w:p>
       <w:pPr>
         <w:pStyle w:val="Bibliography"/>
       </w:pPr>
       <w:r>
-        <w:t xml:space="preserve">Fauquette, S., Suc, J., Jiménez-Moreno, G., Micheels, A., and JOSTS, A.: Latitudinal climatic gradients in the western european and mediterranean regions from the mid-miocene (c. 15 ma) to the, Deep-time perspectives on climate change: marrying the signal from computer models and biological proxies, 481, 2007.</w:t>
+        <w:t xml:space="preserve">Frakes, L. A., Francis, J. E., and Syktus, J. I.: Climate modes of the phanerozoic, 1992.</w:t>
       </w:r>
     </w:p>
     <w:bookmarkEnd w:id="87"/>
-    <w:bookmarkStart w:id="88" w:name="ref-Frakes1992"/>
+    <w:bookmarkStart w:id="88" w:name="ref-Gelman2013"/>
     <w:p>
       <w:pPr>
         <w:pStyle w:val="Bibliography"/>
       </w:pPr>
       <w:r>
-        <w:t xml:space="preserve">Frakes, L. A., Francis, J. E., and Syktus, J. I.: Climate modes of the phanerozoic, 1992.</w:t>
+        <w:t xml:space="preserve">Gelman, A., Carlin, J. B., Stern, H. S., Dunson, D. B., Vehtari, A., and Rubin, D. B.: Bayesian data analysis, CRC press, 2013.</w:t>
       </w:r>
     </w:p>
     <w:bookmarkEnd w:id="88"/>
-    <w:bookmarkStart w:id="89" w:name="ref-Gelman2013"/>
+    <w:bookmarkStart w:id="89" w:name="ref-Gelman2019"/>
     <w:p>
       <w:pPr>
         <w:pStyle w:val="Bibliography"/>
       </w:pPr>
       <w:r>
-        <w:t xml:space="preserve">Gelman, A., Carlin, J. B., Stern, H. S., Dunson, D. B., Vehtari, A., and Rubin, D. B.: Bayesian data analysis, CRC press, 2013.</w:t>
+        <w:t xml:space="preserve">Gelman, A., Goodrich, B., Gabry, J., and Vehtari, A.: R-squared for bayesian regression models, The American Statistician, 2019.</w:t>
       </w:r>
     </w:p>
     <w:bookmarkEnd w:id="89"/>
-    <w:bookmarkStart w:id="90" w:name="ref-Gelman2019"/>
+    <w:bookmarkStart w:id="90" w:name="ref-Gilks1995"/>
     <w:p>
       <w:pPr>
         <w:pStyle w:val="Bibliography"/>
       </w:pPr>
       <w:r>
-        <w:t xml:space="preserve">Gelman, A., Goodrich, B., Gabry, J., and Vehtari, A.: R-squared for bayesian regression models, The American Statistician, 2019.</w:t>
+        <w:t xml:space="preserve">Gilks, W. R., Richardson, S., and Spiegelhalter, D.: Markov chain monte carlo in practice, CRC press, 1995.</w:t>
       </w:r>
     </w:p>
     <w:bookmarkEnd w:id="90"/>
-    <w:bookmarkStart w:id="91" w:name="ref-Gilks1995"/>
+    <w:bookmarkStart w:id="91" w:name="ref-Greenwood2017"/>
     <w:p>
       <w:pPr>
         <w:pStyle w:val="Bibliography"/>
       </w:pPr>
       <w:r>
-        <w:t xml:space="preserve">Gilks, W. R., Richardson, S., and Spiegelhalter, D.: Markov chain monte carlo in practice, CRC press, 1995.</w:t>
+        <w:t xml:space="preserve">Greenwood, D., Keefe, R., Reichgelt, T., and Webb, J.: Eocene paleobotanical altimetry of victoria’s eastern uplands, Australian Journal of Earth Sciences, 64, 625–637, 2017.</w:t>
       </w:r>
     </w:p>
     <w:bookmarkEnd w:id="91"/>
-    <w:bookmarkStart w:id="92" w:name="ref-Greenwood2017"/>
+    <w:bookmarkStart w:id="93" w:name="ref-Greenwood1995"/>
     <w:p>
       <w:pPr>
         <w:pStyle w:val="Bibliography"/>
       </w:pPr>
       <w:r>
-        <w:t xml:space="preserve">Greenwood, D., Keefe, R., Reichgelt, T., and Webb, J.: Eocene paleobotanical altimetry of victoria’s eastern uplands, Australian Journal of Earth Sciences, 64, 625–637, 2017.</w:t>
-      </w:r>
-    </w:p>
-    <w:bookmarkEnd w:id="92"/>
-    <w:bookmarkStart w:id="94" w:name="ref-Greenwood1995"/>
-    <w:p>
-      <w:pPr>
-        <w:pStyle w:val="Bibliography"/>
-      </w:pPr>
-      <w:r>
         <w:t xml:space="preserve">Greenwood, D. R. and Wing, S. L.: Eocene continental climates and latitudinal temperature gradients, Geology, 23, 1044,</w:t>
       </w:r>
       <w:r>
         <w:t xml:space="preserve"> </w:t>
       </w:r>
-      <w:hyperlink r:id="rId93">
+      <w:hyperlink r:id="rId92">
         <w:r>
           <w:rPr>
             <w:rStyle w:val="Hyperlink"/>
@@ -7702,63 +7569,63 @@
         <w:t xml:space="preserve">, 1995.</w:t>
       </w:r>
     </w:p>
+    <w:bookmarkEnd w:id="93"/>
+    <w:bookmarkStart w:id="94" w:name="ref-Grossman2022"/>
+    <w:p>
+      <w:pPr>
+        <w:pStyle w:val="Bibliography"/>
+      </w:pPr>
+      <w:r>
+        <w:t xml:space="preserve">Grossman, E. L. and Joachimski, M. M.: Ocean temperatures through the phanerozoic reassessed, Scientific Reports, 12, 8938, 2022.</w:t>
+      </w:r>
+    </w:p>
     <w:bookmarkEnd w:id="94"/>
-    <w:bookmarkStart w:id="95" w:name="ref-Grossman2022"/>
+    <w:bookmarkStart w:id="95" w:name="ref-Hansen2013"/>
     <w:p>
       <w:pPr>
         <w:pStyle w:val="Bibliography"/>
       </w:pPr>
       <w:r>
-        <w:t xml:space="preserve">Grossman, E. L. and Joachimski, M. M.: Ocean temperatures through the phanerozoic reassessed, Scientific Reports, 12, 8938, 2022.</w:t>
+        <w:t xml:space="preserve">Hansen, J., Sato, M., Russell, G., and Kharecha, P.: Climate sensitivity, sea level and atmospheric carbon dioxide, Philosophical Transactions of the Royal Society A: Mathematical, Physical and Engineering Sciences, 371, 20120294, 2013.</w:t>
       </w:r>
     </w:p>
     <w:bookmarkEnd w:id="95"/>
-    <w:bookmarkStart w:id="96" w:name="ref-Hansen2013"/>
+    <w:bookmarkStart w:id="96" w:name="ref-Hoegh2011"/>
     <w:p>
       <w:pPr>
         <w:pStyle w:val="Bibliography"/>
       </w:pPr>
       <w:r>
-        <w:t xml:space="preserve">Hansen, J., Sato, M., Russell, G., and Kharecha, P.: Climate sensitivity, sea level and atmospheric carbon dioxide, Philosophical Transactions of the Royal Society A: Mathematical, Physical and Engineering Sciences, 371, 20120294, 2013.</w:t>
+        <w:t xml:space="preserve">Hoegh-Guldberg, O.: Coral reef ecosystems and anthropogenic climate change, Regional Environmental Change, 11, 215–227, 2011.</w:t>
       </w:r>
     </w:p>
     <w:bookmarkEnd w:id="96"/>
-    <w:bookmarkStart w:id="97" w:name="ref-Hoegh2011"/>
+    <w:bookmarkStart w:id="97" w:name="ref-Hollis2019"/>
     <w:p>
       <w:pPr>
         <w:pStyle w:val="Bibliography"/>
       </w:pPr>
       <w:r>
-        <w:t xml:space="preserve">Hoegh-Guldberg, O.: Coral reef ecosystems and anthropogenic climate change, Regional Environmental Change, 11, 215–227, 2011.</w:t>
+        <w:t xml:space="preserve">Hollis, C. J., Dunkley Jones, T., Anagnostou, E., Bijl, P. K., Cramwinckel, M. J., Cui, Y., Dickens, G. R., Edgar, K. M., Eley, Y., Evans, D., et al.: The DeepMIP contribution to PMIP4: Methodologies for selection, compilation and analysis of latest paleocene and early eocene climate proxy data, incorporating version 0.1 of the DeepMIP database, Geoscientific Model Development, 12, 3149–3206, 2019.</w:t>
       </w:r>
     </w:p>
     <w:bookmarkEnd w:id="97"/>
-    <w:bookmarkStart w:id="98" w:name="ref-Hollis2019"/>
+    <w:bookmarkStart w:id="98" w:name="ref-Huber2011"/>
     <w:p>
       <w:pPr>
         <w:pStyle w:val="Bibliography"/>
       </w:pPr>
       <w:r>
-        <w:t xml:space="preserve">Hollis, C. J., Dunkley Jones, T., Anagnostou, E., Bijl, P. K., Cramwinckel, M. J., Cui, Y., Dickens, G. R., Edgar, K. M., Eley, Y., Evans, D., et al.: The DeepMIP contribution to PMIP4: Methodologies for selection, compilation and analysis of latest paleocene and early eocene climate proxy data, incorporating version 0.1 of the DeepMIP database, Geoscientific Model Development, 12, 3149–3206, 2019.</w:t>
+        <w:t xml:space="preserve">Huber, M. and Caballero, R.: The early eocene equable climate problem revisited, Climate of the Past, 7, 603–633, 2011.</w:t>
       </w:r>
     </w:p>
     <w:bookmarkEnd w:id="98"/>
-    <w:bookmarkStart w:id="99" w:name="ref-Huber2011"/>
+    <w:bookmarkStart w:id="100" w:name="ref-Inglis2020"/>
     <w:p>
       <w:pPr>
         <w:pStyle w:val="Bibliography"/>
       </w:pPr>
       <w:r>
-        <w:t xml:space="preserve">Huber, M. and Caballero, R.: The early eocene equable climate problem revisited, Climate of the Past, 7, 603–633, 2011.</w:t>
-      </w:r>
-    </w:p>
-    <w:bookmarkEnd w:id="99"/>
-    <w:bookmarkStart w:id="101" w:name="ref-Inglis2020"/>
-    <w:p>
-      <w:pPr>
-        <w:pStyle w:val="Bibliography"/>
-      </w:pPr>
-      <w:r>
         <w:t xml:space="preserve">Inglis, G. N., Bragg, F., Burls, N. J., Cramwinckel, M. J., Evans, D., Foster, G. L., Huber, M., Lunt, D. J., Siler, N., Steinig, S., Tierney, J. E., Wilkinson, R., Anagnostou, E., de Boer, A. M., Dunkley Jones, T., Edgar, K. M., Hollis, C. J., Hutchinson, D. K., and Pancost, R. D.: Global mean surface temperature and climate sensitivity of the early</w:t>
       </w:r>
       <w:r>
@@ -7809,7 +7676,7 @@
       <w:r>
         <w:t xml:space="preserve"> </w:t>
       </w:r>
-      <w:hyperlink r:id="rId100">
+      <w:hyperlink r:id="rId99">
         <w:r>
           <w:rPr>
             <w:rStyle w:val="Hyperlink"/>
@@ -7821,23 +7688,23 @@
         <w:t xml:space="preserve">, 2020.</w:t>
       </w:r>
     </w:p>
+    <w:bookmarkEnd w:id="100"/>
+    <w:bookmarkStart w:id="101" w:name="ref-johannes1983"/>
+    <w:p>
+      <w:pPr>
+        <w:pStyle w:val="Bibliography"/>
+      </w:pPr>
+      <w:r>
+        <w:t xml:space="preserve">Johannes, R., Wiebe, W., Crossland, C., Rimmer, D., and Smith, S.: Latitudinal limits of coral reef growth., Marine ecology progress series. Oldendorf, 11, 105–111, 1983.</w:t>
+      </w:r>
+    </w:p>
     <w:bookmarkEnd w:id="101"/>
-    <w:bookmarkStart w:id="102" w:name="ref-johannes1983"/>
+    <w:bookmarkStart w:id="103" w:name="ref-Jones2022"/>
     <w:p>
       <w:pPr>
         <w:pStyle w:val="Bibliography"/>
       </w:pPr>
       <w:r>
-        <w:t xml:space="preserve">Johannes, R., Wiebe, W., Crossland, C., Rimmer, D., and Smith, S.: Latitudinal limits of coral reef growth., Marine ecology progress series. Oldendorf, 11, 105–111, 1983.</w:t>
-      </w:r>
-    </w:p>
-    <w:bookmarkEnd w:id="102"/>
-    <w:bookmarkStart w:id="104" w:name="ref-Jones2022"/>
-    <w:p>
-      <w:pPr>
-        <w:pStyle w:val="Bibliography"/>
-      </w:pPr>
-      <w:r>
         <w:t xml:space="preserve">Jones, L. A. and Eichenseer, K.: Uneven spatial sampling distorts reconstructions of</w:t>
       </w:r>
       <w:r>
@@ -7855,7 +7722,7 @@
       <w:r>
         <w:t xml:space="preserve"> </w:t>
       </w:r>
-      <w:hyperlink r:id="rId103">
+      <w:hyperlink r:id="rId102">
         <w:r>
           <w:rPr>
             <w:rStyle w:val="Hyperlink"/>
@@ -7867,29 +7734,29 @@
         <w:t xml:space="preserve">, 2022.</w:t>
       </w:r>
     </w:p>
+    <w:bookmarkEnd w:id="103"/>
+    <w:bookmarkStart w:id="104" w:name="ref-jones2022reef"/>
+    <w:p>
+      <w:pPr>
+        <w:pStyle w:val="Bibliography"/>
+      </w:pPr>
+      <w:r>
+        <w:t xml:space="preserve">Jones, L. A., Mannion, P. D., Farnsworth, A., Bragg, F., and Lunt, D. J.: Climatic and tectonic drivers shaped the tropical distribution of coral reefs, Nature communications, 13, 1–10, 2022.</w:t>
+      </w:r>
+    </w:p>
     <w:bookmarkEnd w:id="104"/>
-    <w:bookmarkStart w:id="105" w:name="ref-jones2022reef"/>
+    <w:bookmarkStart w:id="106" w:name="ref-jones2023"/>
     <w:p>
       <w:pPr>
         <w:pStyle w:val="Bibliography"/>
       </w:pPr>
       <w:r>
-        <w:t xml:space="preserve">Jones, L. A., Mannion, P. D., Farnsworth, A., Bragg, F., and Lunt, D. J.: Climatic and tectonic drivers shaped the tropical distribution of coral reefs, Nature communications, 13, 1–10, 2022.</w:t>
-      </w:r>
-    </w:p>
-    <w:bookmarkEnd w:id="105"/>
-    <w:bookmarkStart w:id="107" w:name="ref-jones2023"/>
-    <w:p>
-      <w:pPr>
-        <w:pStyle w:val="Bibliography"/>
-      </w:pPr>
-      <w:r>
         <w:t xml:space="preserve">Jones, L. A., Gearty, W., Allen, B. J., Eichenseer, K., Dean, C. D., Galván, S., Kouvari, M., Godoy, P. L., Nicholl, C., Buffan, L., Flannery-Sutherland, J. T., Dillon, E. M., and Chiarenza, A. A.: palaeoverse: a community-driven R package to support palaeobiological analysis,</w:t>
       </w:r>
       <w:r>
         <w:t xml:space="preserve"> </w:t>
       </w:r>
-      <w:hyperlink r:id="rId106">
+      <w:hyperlink r:id="rId105">
         <w:r>
           <w:rPr>
             <w:rStyle w:val="Hyperlink"/>
@@ -7901,8 +7768,8 @@
         <w:t xml:space="preserve">, 2023.</w:t>
       </w:r>
     </w:p>
-    <w:bookmarkEnd w:id="107"/>
-    <w:bookmarkStart w:id="109" w:name="ref-judd2020"/>
+    <w:bookmarkEnd w:id="106"/>
+    <w:bookmarkStart w:id="108" w:name="ref-judd2020"/>
     <w:p>
       <w:pPr>
         <w:pStyle w:val="Bibliography"/>
@@ -7913,7 +7780,7 @@
       <w:r>
         <w:t xml:space="preserve"> </w:t>
       </w:r>
-      <w:hyperlink r:id="rId108">
+      <w:hyperlink r:id="rId107">
         <w:r>
           <w:rPr>
             <w:rStyle w:val="Hyperlink"/>
@@ -7925,23 +7792,23 @@
         <w:t xml:space="preserve">, 2020.</w:t>
       </w:r>
     </w:p>
+    <w:bookmarkEnd w:id="108"/>
+    <w:bookmarkStart w:id="109" w:name="ref-Judd2022"/>
+    <w:p>
+      <w:pPr>
+        <w:pStyle w:val="Bibliography"/>
+      </w:pPr>
+      <w:r>
+        <w:t xml:space="preserve">Judd, E. J., Tierney, J. E., Huber, B. T., Wing, S. L., Lunt, D. J., Ford, H. L., Inglis, G. N., McClymont, E. L., O’Brien, C. L., Rattanasriampaipong, R., et al.: The PhanSST global database of phanerozoic sea surface temperature proxy data, Scientific data, 9, 753, 2022.</w:t>
+      </w:r>
+    </w:p>
     <w:bookmarkEnd w:id="109"/>
-    <w:bookmarkStart w:id="110" w:name="ref-Judd2022"/>
+    <w:bookmarkStart w:id="111" w:name="ref-Keating-Bitonti2011"/>
     <w:p>
       <w:pPr>
         <w:pStyle w:val="Bibliography"/>
       </w:pPr>
       <w:r>
-        <w:t xml:space="preserve">Judd, E. J., Tierney, J. E., Huber, B. T., Wing, S. L., Lunt, D. J., Ford, H. L., Inglis, G. N., McClymont, E. L., O’Brien, C. L., Rattanasriampaipong, R., et al.: The PhanSST global database of phanerozoic sea surface temperature proxy data, Scientific data, 9, 753, 2022.</w:t>
-      </w:r>
-    </w:p>
-    <w:bookmarkEnd w:id="110"/>
-    <w:bookmarkStart w:id="112" w:name="ref-Keating-Bitonti2011"/>
-    <w:p>
-      <w:pPr>
-        <w:pStyle w:val="Bibliography"/>
-      </w:pPr>
-      <w:r>
         <w:t xml:space="preserve">Keating-Bitonti, C. R., Ivany, L. C., Affek, H. P., Douglas, P., and Samson, S. D.: Warm, not super-hot, temperatures in the early</w:t>
       </w:r>
       <w:r>
@@ -7959,7 +7826,7 @@
       <w:r>
         <w:t xml:space="preserve"> </w:t>
       </w:r>
-      <w:hyperlink r:id="rId111">
+      <w:hyperlink r:id="rId110">
         <w:r>
           <w:rPr>
             <w:rStyle w:val="Hyperlink"/>
@@ -7971,83 +7838,83 @@
         <w:t xml:space="preserve">, 2011.</w:t>
       </w:r>
     </w:p>
+    <w:bookmarkEnd w:id="111"/>
+    <w:bookmarkStart w:id="112" w:name="ref-kiessling2001"/>
+    <w:p>
+      <w:pPr>
+        <w:pStyle w:val="Bibliography"/>
+      </w:pPr>
+      <w:r>
+        <w:t xml:space="preserve">Kiessling, W.: Paleoclimatic significance of phanerozoic reefs, Geology, 29, 751–754, 2001.</w:t>
+      </w:r>
+    </w:p>
     <w:bookmarkEnd w:id="112"/>
-    <w:bookmarkStart w:id="113" w:name="ref-kiessling2001"/>
+    <w:bookmarkStart w:id="113" w:name="ref-kleypas1999"/>
     <w:p>
       <w:pPr>
         <w:pStyle w:val="Bibliography"/>
       </w:pPr>
       <w:r>
-        <w:t xml:space="preserve">Kiessling, W.: Paleoclimatic significance of phanerozoic reefs, Geology, 29, 751–754, 2001.</w:t>
+        <w:t xml:space="preserve">Kleypas, J. A., McManus, J. W., and Meñez, L. A.: Environmental limits to coral reef development: Where do we draw the line?, American zoologist, 39, 146–159, 1999.</w:t>
       </w:r>
     </w:p>
     <w:bookmarkEnd w:id="113"/>
-    <w:bookmarkStart w:id="114" w:name="ref-kleypas1999"/>
+    <w:bookmarkStart w:id="114" w:name="ref-Markwick2007"/>
     <w:p>
       <w:pPr>
         <w:pStyle w:val="Bibliography"/>
       </w:pPr>
       <w:r>
-        <w:t xml:space="preserve">Kleypas, J. A., McManus, J. W., and Meñez, L. A.: Environmental limits to coral reef development: Where do we draw the line?, American zoologist, 39, 146–159, 1999.</w:t>
+        <w:t xml:space="preserve">Markwick, P.: The palaeogeographic and palaeoclimatic significance of climate, Deep-time perspectives on climate change: Marrying the signal from computer models and biological proxies, 251, 2007.</w:t>
       </w:r>
     </w:p>
     <w:bookmarkEnd w:id="114"/>
-    <w:bookmarkStart w:id="115" w:name="ref-Markwick2007"/>
+    <w:bookmarkStart w:id="115" w:name="ref-Markwick1994"/>
     <w:p>
       <w:pPr>
         <w:pStyle w:val="Bibliography"/>
       </w:pPr>
       <w:r>
-        <w:t xml:space="preserve">Markwick, P.: The palaeogeographic and palaeoclimatic significance of climate, Deep-time perspectives on climate change: Marrying the signal from computer models and biological proxies, 251, 2007.</w:t>
+        <w:t xml:space="preserve">Markwick, P. J.: "Equability," continentality, and tertiary "climate": The crocodilian perspective, Geology, 22, 613–616, 1994.</w:t>
       </w:r>
     </w:p>
     <w:bookmarkEnd w:id="115"/>
-    <w:bookmarkStart w:id="116" w:name="ref-Markwick1994"/>
+    <w:bookmarkStart w:id="116" w:name="ref-merdith2021"/>
     <w:p>
       <w:pPr>
         <w:pStyle w:val="Bibliography"/>
       </w:pPr>
       <w:r>
-        <w:t xml:space="preserve">Markwick, P. J.: "Equability," continentality, and tertiary "climate": The crocodilian perspective, Geology, 22, 613–616, 1994.</w:t>
+        <w:t xml:space="preserve">Merdith, A. S., Williams, S. E., Collins, A. S., Tetley, M. G., Mulder, J. A., Blades, M. L., Young, A., Armistead, S. E., Cannon, J., Zahirovic, S., et al.: Extending full-plate tectonic models into deep time: Linking the neoproterozoic and the phanerozoic, Earth-Science Reviews, 214, 103477, 2021.</w:t>
       </w:r>
     </w:p>
     <w:bookmarkEnd w:id="116"/>
-    <w:bookmarkStart w:id="117" w:name="ref-merdith2021"/>
+    <w:bookmarkStart w:id="117" w:name="ref-Muir2015"/>
     <w:p>
       <w:pPr>
         <w:pStyle w:val="Bibliography"/>
       </w:pPr>
       <w:r>
-        <w:t xml:space="preserve">Merdith, A. S., Williams, S. E., Collins, A. S., Tetley, M. G., Mulder, J. A., Blades, M. L., Young, A., Armistead, S. E., Cannon, J., Zahirovic, S., et al.: Extending full-plate tectonic models into deep time: Linking the neoproterozoic and the phanerozoic, Earth-Science Reviews, 214, 103477, 2021.</w:t>
+        <w:t xml:space="preserve">Muir, P. R., Wallace, C. C., Done, T., and Aguirre, J. D.: Limited scope for latitudinal extension of reef corals, Science, 348, 1135–1138, 2015.</w:t>
       </w:r>
     </w:p>
     <w:bookmarkEnd w:id="117"/>
-    <w:bookmarkStart w:id="118" w:name="ref-Muir2015"/>
+    <w:bookmarkStart w:id="118" w:name="ref-Peppe2011"/>
     <w:p>
       <w:pPr>
         <w:pStyle w:val="Bibliography"/>
       </w:pPr>
       <w:r>
-        <w:t xml:space="preserve">Muir, P. R., Wallace, C. C., Done, T., and Aguirre, J. D.: Limited scope for latitudinal extension of reef corals, Science, 348, 1135–1138, 2015.</w:t>
+        <w:t xml:space="preserve">Peppe, D. J., Royer, D. L., Cariglino, B., Oliver, S. Y., Newman, S., Leight, E., Enikolopov, G., Fernandez-Burgos, M., Herrera, F., Adams, J. M., et al.: Sensitivity of leaf size and shape to climate: Global patterns and paleoclimatic applications, New phytologist, 190, 724–739, 2011.</w:t>
       </w:r>
     </w:p>
     <w:bookmarkEnd w:id="118"/>
-    <w:bookmarkStart w:id="119" w:name="ref-Peppe2011"/>
+    <w:bookmarkStart w:id="120" w:name="ref-Popescu2021"/>
     <w:p>
       <w:pPr>
         <w:pStyle w:val="Bibliography"/>
       </w:pPr>
       <w:r>
-        <w:t xml:space="preserve">Peppe, D. J., Royer, D. L., Cariglino, B., Oliver, S. Y., Newman, S., Leight, E., Enikolopov, G., Fernandez-Burgos, M., Herrera, F., Adams, J. M., et al.: Sensitivity of leaf size and shape to climate: Global patterns and paleoclimatic applications, New phytologist, 190, 724–739, 2011.</w:t>
-      </w:r>
-    </w:p>
-    <w:bookmarkEnd w:id="119"/>
-    <w:bookmarkStart w:id="121" w:name="ref-Popescu2021"/>
-    <w:p>
-      <w:pPr>
-        <w:pStyle w:val="Bibliography"/>
-      </w:pPr>
-      <w:r>
         <w:t xml:space="preserve">Popescu, S.-M., Suc, J.-P., Fauquette, S., Bessedik, M., Jiménez-Moreno, G., Robin, C., and Labrousse, L.: Mangrove distribution and diversity during three</w:t>
       </w:r>
       <w:r>
@@ -8089,7 +7956,7 @@
       <w:r>
         <w:t xml:space="preserve"> </w:t>
       </w:r>
-      <w:hyperlink r:id="rId120">
+      <w:hyperlink r:id="rId119">
         <w:r>
           <w:rPr>
             <w:rStyle w:val="Hyperlink"/>
@@ -8101,8 +7968,8 @@
         <w:t xml:space="preserve">, 2021.</w:t>
       </w:r>
     </w:p>
-    <w:bookmarkEnd w:id="121"/>
-    <w:bookmarkStart w:id="123" w:name="ref-Pross2012"/>
+    <w:bookmarkEnd w:id="120"/>
+    <w:bookmarkStart w:id="122" w:name="ref-Pross2012"/>
     <w:p>
       <w:pPr>
         <w:pStyle w:val="Bibliography"/>
@@ -8137,7 +8004,7 @@
       <w:r>
         <w:t xml:space="preserve"> </w:t>
       </w:r>
-      <w:hyperlink r:id="rId122">
+      <w:hyperlink r:id="rId121">
         <w:r>
           <w:rPr>
             <w:rStyle w:val="Hyperlink"/>
@@ -8149,8 +8016,8 @@
         <w:t xml:space="preserve">, 2012.</w:t>
       </w:r>
     </w:p>
-    <w:bookmarkEnd w:id="123"/>
-    <w:bookmarkStart w:id="125" w:name="ref-Quisthoudt2012"/>
+    <w:bookmarkEnd w:id="122"/>
+    <w:bookmarkStart w:id="124" w:name="ref-Quisthoudt2012"/>
     <w:p>
       <w:pPr>
         <w:pStyle w:val="Bibliography"/>
@@ -8161,7 +8028,7 @@
       <w:r>
         <w:t xml:space="preserve"> </w:t>
       </w:r>
-      <w:hyperlink r:id="rId124">
+      <w:hyperlink r:id="rId123">
         <w:r>
           <w:rPr>
             <w:rStyle w:val="Hyperlink"/>
@@ -8173,73 +8040,73 @@
         <w:t xml:space="preserve">, 2012.</w:t>
       </w:r>
     </w:p>
+    <w:bookmarkEnd w:id="124"/>
+    <w:bookmarkStart w:id="125" w:name="ref-Rasmussen2004"/>
+    <w:p>
+      <w:pPr>
+        <w:pStyle w:val="Bibliography"/>
+      </w:pPr>
+      <w:r>
+        <w:t xml:space="preserve">Rasmussen, C. E. and Williams, C. K.: Gaussian processes in machine learning, Lecture notes in computer science, 3176, 63–71, 2004.</w:t>
+      </w:r>
+    </w:p>
     <w:bookmarkEnd w:id="125"/>
-    <w:bookmarkStart w:id="126" w:name="ref-Rasmussen2004"/>
+    <w:bookmarkStart w:id="126" w:name="ref-Reynolds1994"/>
     <w:p>
       <w:pPr>
         <w:pStyle w:val="Bibliography"/>
       </w:pPr>
       <w:r>
-        <w:t xml:space="preserve">Rasmussen, C. E. and Williams, C. K.: Gaussian processes in machine learning, Lecture notes in computer science, 3176, 63–71, 2004.</w:t>
+        <w:t xml:space="preserve">Reynolds, R. W. and Smith, T. M.: Improved global sea surface temperature analyses using optimum interpolation, Journal of climate, 7, 929–948, 1994.</w:t>
       </w:r>
     </w:p>
     <w:bookmarkEnd w:id="126"/>
-    <w:bookmarkStart w:id="127" w:name="ref-Reynolds1994"/>
+    <w:bookmarkStart w:id="127" w:name="ref-Royer2012"/>
     <w:p>
       <w:pPr>
         <w:pStyle w:val="Bibliography"/>
       </w:pPr>
       <w:r>
-        <w:t xml:space="preserve">Reynolds, R. W. and Smith, T. M.: Improved global sea surface temperature analyses using optimum interpolation, Journal of climate, 7, 929–948, 1994.</w:t>
+        <w:t xml:space="preserve">Royer, D. L.: Climate reconstruction from leaf size and shape: New developments and challenges, The Paleontological Society Papers, 18, 195–212, 2012.</w:t>
       </w:r>
     </w:p>
     <w:bookmarkEnd w:id="127"/>
-    <w:bookmarkStart w:id="128" w:name="ref-Royer2012"/>
+    <w:bookmarkStart w:id="128" w:name="ref-Royer2004"/>
     <w:p>
       <w:pPr>
         <w:pStyle w:val="Bibliography"/>
       </w:pPr>
       <w:r>
-        <w:t xml:space="preserve">Royer, D. L.: Climate reconstruction from leaf size and shape: New developments and challenges, The Paleontological Society Papers, 18, 195–212, 2012.</w:t>
+        <w:t xml:space="preserve">Royer, D. L., Berner, R. A., Montañez, I. P., Tabor, N. J., Beerling, D. J., et al.: Co~ 2 as a primary driver of phanerozoic climate, GSA today, 14, 4–10, 2004.</w:t>
       </w:r>
     </w:p>
     <w:bookmarkEnd w:id="128"/>
-    <w:bookmarkStart w:id="129" w:name="ref-Royer2004"/>
+    <w:bookmarkStart w:id="129" w:name="ref-Salonen2019"/>
     <w:p>
       <w:pPr>
         <w:pStyle w:val="Bibliography"/>
       </w:pPr>
       <w:r>
-        <w:t xml:space="preserve">Royer, D. L., Berner, R. A., Montañez, I. P., Tabor, N. J., Beerling, D. J., et al.: Co~ 2 as a primary driver of phanerozoic climate, GSA today, 14, 4–10, 2004.</w:t>
+        <w:t xml:space="preserve">Salonen, J. S., Korpela, M., Williams, J. W., and Luoto, M.: Machine-learning based reconstructions of primary and secondary climate variables from north american and european fossil pollen data, Scientific reports, 9, 15805, 2019.</w:t>
       </w:r>
     </w:p>
     <w:bookmarkEnd w:id="129"/>
-    <w:bookmarkStart w:id="130" w:name="ref-Salonen2019"/>
+    <w:bookmarkStart w:id="130" w:name="ref-Schrag1999"/>
     <w:p>
       <w:pPr>
         <w:pStyle w:val="Bibliography"/>
       </w:pPr>
       <w:r>
-        <w:t xml:space="preserve">Salonen, J. S., Korpela, M., Williams, J. W., and Luoto, M.: Machine-learning based reconstructions of primary and secondary climate variables from north american and european fossil pollen data, Scientific reports, 9, 15805, 2019.</w:t>
+        <w:t xml:space="preserve">Schrag, D. P.: Effects of diagenesis on the isotopic record of late paleogene tropical sea surface temperatures, Chemical Geology, 161, 215–224, 1999.</w:t>
       </w:r>
     </w:p>
     <w:bookmarkEnd w:id="130"/>
-    <w:bookmarkStart w:id="131" w:name="ref-Schrag1999"/>
+    <w:bookmarkStart w:id="132" w:name="ref-Scotese2021"/>
     <w:p>
       <w:pPr>
         <w:pStyle w:val="Bibliography"/>
       </w:pPr>
       <w:r>
-        <w:t xml:space="preserve">Schrag, D. P.: Effects of diagenesis on the isotopic record of late paleogene tropical sea surface temperatures, Chemical Geology, 161, 215–224, 1999.</w:t>
-      </w:r>
-    </w:p>
-    <w:bookmarkEnd w:id="131"/>
-    <w:bookmarkStart w:id="133" w:name="ref-Scotese2021"/>
-    <w:p>
-      <w:pPr>
-        <w:pStyle w:val="Bibliography"/>
-      </w:pPr>
-      <w:r>
         <w:t xml:space="preserve">Scotese, C. R., Song, H., Mills, B. J. W., and van der Meer, D. G.: Phanerozoic paleotemperatures:</w:t>
       </w:r>
       <w:r>
@@ -8257,7 +8124,7 @@
       <w:r>
         <w:t xml:space="preserve"> </w:t>
       </w:r>
-      <w:hyperlink r:id="rId132">
+      <w:hyperlink r:id="rId131">
         <w:r>
           <w:rPr>
             <w:rStyle w:val="Hyperlink"/>
@@ -8269,29 +8136,29 @@
         <w:t xml:space="preserve">, 2021.</w:t>
       </w:r>
     </w:p>
+    <w:bookmarkEnd w:id="132"/>
+    <w:bookmarkStart w:id="133" w:name="ref-Sloan1990"/>
+    <w:p>
+      <w:pPr>
+        <w:pStyle w:val="Bibliography"/>
+      </w:pPr>
+      <w:r>
+        <w:t xml:space="preserve">Sloan, L. C. and Barron, E. J.: " equable" climates during earth history?, Geology, 18, 489–492, 1990.</w:t>
+      </w:r>
+    </w:p>
     <w:bookmarkEnd w:id="133"/>
-    <w:bookmarkStart w:id="134" w:name="ref-Sloan1990"/>
+    <w:bookmarkStart w:id="135" w:name="ref-song2019"/>
     <w:p>
       <w:pPr>
         <w:pStyle w:val="Bibliography"/>
       </w:pPr>
       <w:r>
-        <w:t xml:space="preserve">Sloan, L. C. and Barron, E. J.: " equable" climates during earth history?, Geology, 18, 489–492, 1990.</w:t>
-      </w:r>
-    </w:p>
-    <w:bookmarkEnd w:id="134"/>
-    <w:bookmarkStart w:id="136" w:name="ref-song2019"/>
-    <w:p>
-      <w:pPr>
-        <w:pStyle w:val="Bibliography"/>
-      </w:pPr>
-      <w:r>
         <w:t xml:space="preserve">Song, H., Wignall, P. B., Song, H., Dai, X., and Chu, D.: Seawater Temperature and Dissolved Oxygen over the Past 500 Million Years, Journal of Earth Science, 30, 236–243,</w:t>
       </w:r>
       <w:r>
         <w:t xml:space="preserve"> </w:t>
       </w:r>
-      <w:hyperlink r:id="rId135">
+      <w:hyperlink r:id="rId134">
         <w:r>
           <w:rPr>
             <w:rStyle w:val="Hyperlink"/>
@@ -8303,8 +8170,8 @@
         <w:t xml:space="preserve">, 2019.</w:t>
       </w:r>
     </w:p>
-    <w:bookmarkEnd w:id="136"/>
-    <w:bookmarkStart w:id="138" w:name="ref-Suan2017"/>
+    <w:bookmarkEnd w:id="135"/>
+    <w:bookmarkStart w:id="137" w:name="ref-Suan2017"/>
     <w:p>
       <w:pPr>
         <w:pStyle w:val="Bibliography"/>
@@ -8336,7 +8203,7 @@
       <w:r>
         <w:t xml:space="preserve"> </w:t>
       </w:r>
-      <w:hyperlink r:id="rId137">
+      <w:hyperlink r:id="rId136">
         <w:r>
           <w:rPr>
             <w:rStyle w:val="Hyperlink"/>
@@ -8348,8 +8215,8 @@
         <w:t xml:space="preserve">, 2017.</w:t>
       </w:r>
     </w:p>
-    <w:bookmarkEnd w:id="138"/>
-    <w:bookmarkStart w:id="140" w:name="ref-Taylor2004"/>
+    <w:bookmarkEnd w:id="137"/>
+    <w:bookmarkStart w:id="139" w:name="ref-Taylor2004"/>
     <w:p>
       <w:pPr>
         <w:pStyle w:val="Bibliography"/>
@@ -8384,7 +8251,7 @@
       <w:r>
         <w:t xml:space="preserve"> </w:t>
       </w:r>
-      <w:hyperlink r:id="rId139">
+      <w:hyperlink r:id="rId138">
         <w:r>
           <w:rPr>
             <w:rStyle w:val="Hyperlink"/>
@@ -8396,23 +8263,23 @@
         <w:t xml:space="preserve">, 2004.</w:t>
       </w:r>
     </w:p>
+    <w:bookmarkEnd w:id="139"/>
+    <w:bookmarkStart w:id="140" w:name="ref-Tierney2017"/>
+    <w:p>
+      <w:pPr>
+        <w:pStyle w:val="Bibliography"/>
+      </w:pPr>
+      <w:r>
+        <w:t xml:space="preserve">Tierney, J. E., Sinninghe Damsté, J. S., Pancost, R. D., Sluijs, A., and Zachos, J. C.: Eocene temperature gradients, Nature Geoscience, 10, 538–539, 2017.</w:t>
+      </w:r>
+    </w:p>
     <w:bookmarkEnd w:id="140"/>
-    <w:bookmarkStart w:id="141" w:name="ref-Tierney2017"/>
+    <w:bookmarkStart w:id="142" w:name="ref-Veizer2015"/>
     <w:p>
       <w:pPr>
         <w:pStyle w:val="Bibliography"/>
       </w:pPr>
       <w:r>
-        <w:t xml:space="preserve">Tierney, J. E., Sinninghe Damsté, J. S., Pancost, R. D., Sluijs, A., and Zachos, J. C.: Eocene temperature gradients, Nature Geoscience, 10, 538–539, 2017.</w:t>
-      </w:r>
-    </w:p>
-    <w:bookmarkEnd w:id="141"/>
-    <w:bookmarkStart w:id="143" w:name="ref-Veizer2015"/>
-    <w:p>
-      <w:pPr>
-        <w:pStyle w:val="Bibliography"/>
-      </w:pPr>
-      <w:r>
         <w:t xml:space="preserve">Veizer, J. and Prokoph, A.: Temperatures and oxygen isotopic composition of</w:t>
       </w:r>
       <w:r>
@@ -8430,7 +8297,7 @@
       <w:r>
         <w:t xml:space="preserve"> </w:t>
       </w:r>
-      <w:hyperlink r:id="rId142">
+      <w:hyperlink r:id="rId141">
         <w:r>
           <w:rPr>
             <w:rStyle w:val="Hyperlink"/>
@@ -8442,53 +8309,53 @@
         <w:t xml:space="preserve">, 2015.</w:t>
       </w:r>
     </w:p>
+    <w:bookmarkEnd w:id="142"/>
+    <w:bookmarkStart w:id="143" w:name="ref-Vickers2021"/>
+    <w:p>
+      <w:pPr>
+        <w:pStyle w:val="Bibliography"/>
+      </w:pPr>
+      <w:r>
+        <w:t xml:space="preserve">Vickers, M. L., Bernasconi, S. M., Ullmann, C. V., Lode, S., Looser, N., Morales, L. G., Price, G. D., Wilby, P. R., Hougård, I. W., Hesselbo, S. P., et al.: Marine temperatures underestimated for past greenhouse climate, Scientific reports, 11, 1–9, 2021.</w:t>
+      </w:r>
+    </w:p>
     <w:bookmarkEnd w:id="143"/>
-    <w:bookmarkStart w:id="144" w:name="ref-Vickers2021"/>
+    <w:bookmarkStart w:id="144" w:name="ref-Westerhold2018"/>
     <w:p>
       <w:pPr>
         <w:pStyle w:val="Bibliography"/>
       </w:pPr>
       <w:r>
-        <w:t xml:space="preserve">Vickers, M. L., Bernasconi, S. M., Ullmann, C. V., Lode, S., Looser, N., Morales, L. G., Price, G. D., Wilby, P. R., Hougård, I. W., Hesselbo, S. P., et al.: Marine temperatures underestimated for past greenhouse climate, Scientific reports, 11, 1–9, 2021.</w:t>
+        <w:t xml:space="preserve">Westerhold, T., Röhl, U., Donner, B., and Zachos, J. C.: Global extent of early eocene hyperthermal events: A new pacific benthic foraminiferal isotope record from shatsky rise (ODP site 1209), Paleoceanography and Paleoclimatology, 33, 626–642, 2018.</w:t>
       </w:r>
     </w:p>
     <w:bookmarkEnd w:id="144"/>
-    <w:bookmarkStart w:id="145" w:name="ref-Westerhold2018"/>
+    <w:bookmarkStart w:id="145" w:name="ref-yamano2001"/>
     <w:p>
       <w:pPr>
         <w:pStyle w:val="Bibliography"/>
       </w:pPr>
       <w:r>
-        <w:t xml:space="preserve">Westerhold, T., Röhl, U., Donner, B., and Zachos, J. C.: Global extent of early eocene hyperthermal events: A new pacific benthic foraminiferal isotope record from shatsky rise (ODP site 1209), Paleoceanography and Paleoclimatology, 33, 626–642, 2018.</w:t>
+        <w:t xml:space="preserve">Yamano, H., Hori, K., Yamauchi, M., Yamagawa, O., and Ohmura, A.: Highest-latitude coral reef at iki island, japan, Coral Reefs, 20, 9–12, 2001.</w:t>
       </w:r>
     </w:p>
     <w:bookmarkEnd w:id="145"/>
-    <w:bookmarkStart w:id="146" w:name="ref-yamano2001"/>
+    <w:bookmarkStart w:id="146" w:name="ref-Zamagni2012"/>
     <w:p>
       <w:pPr>
         <w:pStyle w:val="Bibliography"/>
       </w:pPr>
       <w:r>
-        <w:t xml:space="preserve">Yamano, H., Hori, K., Yamauchi, M., Yamagawa, O., and Ohmura, A.: Highest-latitude coral reef at iki island, japan, Coral Reefs, 20, 9–12, 2001.</w:t>
+        <w:t xml:space="preserve">Zamagni, J., Mutti, M., and Košir, A.: The evolution of mid paleocene-early eocene coral communities: How to survive during rapid global warming, Palaeogeography, palaeoclimatology, palaeoecology, 317, 48–65, 2012.</w:t>
       </w:r>
     </w:p>
     <w:bookmarkEnd w:id="146"/>
-    <w:bookmarkStart w:id="147" w:name="ref-Zamagni2012"/>
+    <w:bookmarkStart w:id="148" w:name="ref-Zhang2019"/>
     <w:p>
       <w:pPr>
         <w:pStyle w:val="Bibliography"/>
       </w:pPr>
       <w:r>
-        <w:t xml:space="preserve">Zamagni, J., Mutti, M., and Košir, A.: The evolution of mid paleocene-early eocene coral communities: How to survive during rapid global warming, Palaeogeography, palaeoclimatology, palaeoecology, 317, 48–65, 2012.</w:t>
-      </w:r>
-    </w:p>
-    <w:bookmarkEnd w:id="147"/>
-    <w:bookmarkStart w:id="149" w:name="ref-Zhang2019"/>
-    <w:p>
-      <w:pPr>
-        <w:pStyle w:val="Bibliography"/>
-      </w:pPr>
-      <w:r>
         <w:t xml:space="preserve">Zhang, L., Hay, W. W., Wang, C., and Gu, X.: The evolution of latitudinal temperature gradients from the latest</w:t>
       </w:r>
       <w:r>
@@ -8515,7 +8382,7 @@
       <w:r>
         <w:t xml:space="preserve"> </w:t>
       </w:r>
-      <w:hyperlink r:id="rId148">
+      <w:hyperlink r:id="rId147">
         <w:r>
           <w:rPr>
             <w:rStyle w:val="Hyperlink"/>
@@ -8527,29 +8394,29 @@
         <w:t xml:space="preserve">, 2019.</w:t>
       </w:r>
     </w:p>
+    <w:bookmarkEnd w:id="148"/>
+    <w:bookmarkStart w:id="149" w:name="ref-Zhu2019"/>
+    <w:p>
+      <w:pPr>
+        <w:pStyle w:val="Bibliography"/>
+      </w:pPr>
+      <w:r>
+        <w:t xml:space="preserve">Zhu, J., Poulsen, C. J., and Tierney, J. E.: Simulation of eocene extreme warmth and high climate sensitivity through cloud feedbacks, Science advances, 5, eaax1874, 2019.</w:t>
+      </w:r>
+    </w:p>
     <w:bookmarkEnd w:id="149"/>
-    <w:bookmarkStart w:id="150" w:name="ref-Zhu2019"/>
+    <w:bookmarkStart w:id="150" w:name="ref-ziegler1984"/>
     <w:p>
       <w:pPr>
         <w:pStyle w:val="Bibliography"/>
       </w:pPr>
       <w:r>
-        <w:t xml:space="preserve">Zhu, J., Poulsen, C. J., and Tierney, J. E.: Simulation of eocene extreme warmth and high climate sensitivity through cloud feedbacks, Science advances, 5, eaax1874, 2019.</w:t>
+        <w:t xml:space="preserve">Ziegler, A., Hulver, M., Lottes, A., and Schmachtenberg, W.: Uniformitarianism and palaeoclimates: Inferences from the distribution of carbonate rocks, Geological journal. Special issue, 3–25, 1984.</w:t>
       </w:r>
     </w:p>
     <w:bookmarkEnd w:id="150"/>
-    <w:bookmarkStart w:id="151" w:name="ref-ziegler1984"/>
-    <w:p>
-      <w:pPr>
-        <w:pStyle w:val="Bibliography"/>
-      </w:pPr>
-      <w:r>
-        <w:t xml:space="preserve">Ziegler, A., Hulver, M., Lottes, A., and Schmachtenberg, W.: Uniformitarianism and palaeoclimates: Inferences from the distribution of carbonate rocks, Geological journal. Special issue, 3–25, 1984.</w:t>
-      </w:r>
-    </w:p>
     <w:bookmarkEnd w:id="151"/>
     <w:bookmarkEnd w:id="152"/>
-    <w:bookmarkEnd w:id="153"/>
     <w:sectPr>
       <w:pgSz w:h="15840" w:w="12240"/>
       <w:pgMar w:bottom="1440" w:footer="720" w:gutter="0" w:header="720" w:left="1440" w:right="1440" w:top="1440"/>

</xml_diff>

<commit_message>
manuscript and cover letter updates
</commit_message>
<xml_diff>
--- a/manuscript/main.docx
+++ b/manuscript/main.docx
@@ -421,7 +421,7 @@
       </w:r>
     </w:p>
     <w:bookmarkEnd w:id="20"/>
-    <w:bookmarkStart w:id="25" w:name="introduction"/>
+    <w:bookmarkStart w:id="22" w:name="introduction"/>
     <w:p>
       <w:pPr>
         <w:pStyle w:val="Heading1"/>
@@ -716,63 +716,819 @@
         <w:t xml:space="preserve">].</w:t>
       </w:r>
     </w:p>
-    <w:bookmarkStart w:id="24" w:name="table-1"/>
+    <w:bookmarkStart w:id="21" w:name="table-1"/>
     <w:p>
       <w:pPr>
         <w:pStyle w:val="BodyText"/>
       </w:pPr>
       <w:r>
-        <w:drawing>
-          <wp:inline>
-            <wp:extent cx="5849999" cy="1590517"/>
-            <wp:effectExtent b="0" l="0" r="0" t="0"/>
-            <wp:docPr descr="" title="" id="22" name="Picture"/>
-            <a:graphic>
-              <a:graphicData uri="http://schemas.openxmlformats.org/drawingml/2006/picture">
-                <pic:pic>
-                  <pic:nvPicPr>
-                    <pic:cNvPr descr="../figures/Table1.png" id="23" name="Picture"/>
-                    <pic:cNvPicPr>
-                      <a:picLocks noChangeArrowheads="1" noChangeAspect="1"/>
-                    </pic:cNvPicPr>
-                  </pic:nvPicPr>
-                  <pic:blipFill>
-                    <a:blip r:embed="rId21"/>
-                    <a:stretch>
-                      <a:fillRect/>
-                    </a:stretch>
-                  </pic:blipFill>
-                  <pic:spPr bwMode="auto">
-                    <a:xfrm>
-                      <a:off x="0" y="0"/>
-                      <a:ext cx="5849999" cy="1590517"/>
-                    </a:xfrm>
-                    <a:prstGeom prst="rect">
-                      <a:avLst/>
-                    </a:prstGeom>
-                    <a:noFill/>
-                    <a:ln w="9525">
-                      <a:noFill/>
-                      <a:headEnd/>
-                      <a:tailEnd/>
-                    </a:ln>
-                  </pic:spPr>
-                </pic:pic>
-              </a:graphicData>
-            </a:graphic>
-          </wp:inline>
-        </w:drawing>
-      </w:r>
-      <w:r>
-        <w:t xml:space="preserve"> </w:t>
-      </w:r>
-      <w:r>
-        <w:t xml:space="preserve">Table 1: Inferred latitudinal sea surface temperature (SST) gradients for the early Eocene (EE) or the EECO, as shown in earlier, proxy-based studies. For comparison, a gradient derived from an atmosphere-ocean general circulation model ensemble is also shown.</w:t>
-      </w:r>
-    </w:p>
-    <w:bookmarkEnd w:id="24"/>
-    <w:bookmarkEnd w:id="25"/>
-    <w:bookmarkStart w:id="48" w:name="materials-methods"/>
+        <w:t xml:space="preserve">Table 1: Inferred latitudinal sea surface temperature (SST) gradients for the early Eocene (EE) or the EECO, as shown in earlier, proxy-based studies. For comparison, a gradient derived from an atmosphere-ocean general circulation model (GCM) ensemble is also shown.</w:t>
+      </w:r>
+    </w:p>
+    <w:tbl>
+      <w:tblPr>
+        <w:tblStyle w:val="Table"/>
+        <w:tblW w:type="pct" w:w="5000"/>
+        <w:tblLook w:firstRow="1" w:lastRow="0" w:firstColumn="0" w:lastColumn="0" w:noHBand="0" w:noVBand="0" w:val="0020"/>
+      </w:tblPr>
+      <w:tblGrid>
+        <w:gridCol w:w="2222"/>
+        <w:gridCol w:w="202"/>
+        <w:gridCol w:w="363"/>
+        <w:gridCol w:w="929"/>
+        <w:gridCol w:w="1171"/>
+        <w:gridCol w:w="3030"/>
+      </w:tblGrid>
+      <w:tr>
+        <w:trPr>
+          <w:tblHeader w:val="true"/>
+        </w:trPr>
+        <w:tc>
+          <w:tcPr/>
+          <w:p>
+            <w:pPr>
+              <w:pStyle w:val="Compact"/>
+              <w:jc w:val="left"/>
+            </w:pPr>
+            <w:r>
+              <w:t xml:space="preserve">Source</w:t>
+            </w:r>
+          </w:p>
+        </w:tc>
+        <w:tc>
+          <w:tcPr/>
+          <w:p>
+            <w:pPr>
+              <w:pStyle w:val="Compact"/>
+              <w:jc w:val="left"/>
+            </w:pPr>
+            <w:r>
+              <w:t xml:space="preserve">Time</w:t>
+            </w:r>
+          </w:p>
+        </w:tc>
+        <w:tc>
+          <w:tcPr/>
+          <w:p>
+            <w:pPr>
+              <w:pStyle w:val="Compact"/>
+              <w:jc w:val="left"/>
+            </w:pPr>
+            <w:r>
+              <w:t xml:space="preserve">Gradient</w:t>
+            </w:r>
+          </w:p>
+        </w:tc>
+        <w:tc>
+          <w:tcPr/>
+          <w:p>
+            <w:pPr>
+              <w:pStyle w:val="Compact"/>
+              <w:jc w:val="left"/>
+            </w:pPr>
+            <w:r>
+              <w:t xml:space="preserve">Type_of_gradient</w:t>
+            </w:r>
+          </w:p>
+        </w:tc>
+        <w:tc>
+          <w:tcPr/>
+          <w:p>
+            <w:pPr>
+              <w:pStyle w:val="Compact"/>
+              <w:jc w:val="left"/>
+            </w:pPr>
+            <w:r>
+              <w:t xml:space="preserve">Model</w:t>
+            </w:r>
+          </w:p>
+        </w:tc>
+        <w:tc>
+          <w:tcPr/>
+          <w:p>
+            <w:pPr>
+              <w:pStyle w:val="Compact"/>
+              <w:jc w:val="left"/>
+            </w:pPr>
+            <w:r>
+              <w:t xml:space="preserve">Proxy_system</w:t>
+            </w:r>
+          </w:p>
+        </w:tc>
+      </w:tr>
+      <w:tr>
+        <w:tc>
+          <w:tcPr/>
+          <w:p>
+            <w:pPr>
+              <w:pStyle w:val="Compact"/>
+              <w:jc w:val="left"/>
+            </w:pPr>
+            <w:r>
+              <w:t xml:space="preserve">Bijl et al. (2009)</w:t>
+            </w:r>
+          </w:p>
+        </w:tc>
+        <w:tc>
+          <w:tcPr/>
+          <w:p>
+            <w:pPr>
+              <w:pStyle w:val="Compact"/>
+              <w:jc w:val="left"/>
+            </w:pPr>
+            <w:r>
+              <w:t xml:space="preserve">EE</w:t>
+            </w:r>
+          </w:p>
+        </w:tc>
+        <w:tc>
+          <w:tcPr/>
+          <w:p>
+            <w:pPr>
+              <w:pStyle w:val="Compact"/>
+              <w:jc w:val="left"/>
+            </w:pPr>
+            <w:r>
+              <w:t xml:space="preserve">7</w:t>
+            </w:r>
+          </w:p>
+        </w:tc>
+        <w:tc>
+          <w:tcPr/>
+          <w:p>
+            <w:pPr>
+              <w:pStyle w:val="Compact"/>
+              <w:jc w:val="left"/>
+            </w:pPr>
+            <w:r>
+              <w:t xml:space="preserve">equator - polar circle</w:t>
+            </w:r>
+          </w:p>
+        </w:tc>
+        <w:tc>
+          <w:tcPr/>
+          <w:p>
+            <w:pPr>
+              <w:pStyle w:val="Compact"/>
+              <w:jc w:val="left"/>
+            </w:pPr>
+            <m:oMath>
+              <m:sSup>
+                <m:e>
+                  <m:r>
+                    <m:t>2</m:t>
+                  </m:r>
+                </m:e>
+                <m:sup>
+                  <m:r>
+                    <m:t>n</m:t>
+                  </m:r>
+                  <m:r>
+                    <m:t>d</m:t>
+                  </m:r>
+                </m:sup>
+              </m:sSup>
+            </m:oMath>
+            <w:r>
+              <w:t xml:space="preserve"> </w:t>
+            </w:r>
+            <w:r>
+              <w:t xml:space="preserve">order polynomial</w:t>
+            </w:r>
+          </w:p>
+        </w:tc>
+        <w:tc>
+          <w:tcPr/>
+          <w:p>
+            <w:pPr>
+              <w:pStyle w:val="Compact"/>
+              <w:jc w:val="left"/>
+            </w:pPr>
+            <m:oMath>
+              <m:r>
+                <m:t>T</m:t>
+              </m:r>
+              <m:r>
+                <m:t>E</m:t>
+              </m:r>
+              <m:sSub>
+                <m:e>
+                  <m:r>
+                    <m:t>X</m:t>
+                  </m:r>
+                </m:e>
+                <m:sub>
+                  <m:r>
+                    <m:t>86</m:t>
+                  </m:r>
+                </m:sub>
+              </m:sSub>
+            </m:oMath>
+            <w:r>
+              <w:t xml:space="preserve">,</w:t>
+            </w:r>
+            <w:r>
+              <w:t xml:space="preserve"> </w:t>
+            </w:r>
+            <m:oMath>
+              <m:r>
+                <m:t>U</m:t>
+              </m:r>
+              <m:sSubSup>
+                <m:e>
+                  <m:r>
+                    <m:t>K</m:t>
+                  </m:r>
+                </m:e>
+                <m:sub>
+                  <m:r>
+                    <m:t>37</m:t>
+                  </m:r>
+                </m:sub>
+                <m:sup>
+                  <m:r>
+                    <m:t>K</m:t>
+                  </m:r>
+                  <m:r>
+                    <m:rPr>
+                      <m:sty m:val="p"/>
+                    </m:rPr>
+                    <m:t>′</m:t>
+                  </m:r>
+                </m:sup>
+              </m:sSubSup>
+            </m:oMath>
+          </w:p>
+        </w:tc>
+      </w:tr>
+      <w:tr>
+        <w:tc>
+          <w:tcPr/>
+          <w:p>
+            <w:pPr>
+              <w:pStyle w:val="Compact"/>
+              <w:jc w:val="left"/>
+            </w:pPr>
+            <w:r>
+              <w:t xml:space="preserve">Keating-Bitoni et al. (2011)</w:t>
+            </w:r>
+          </w:p>
+        </w:tc>
+        <w:tc>
+          <w:tcPr/>
+          <w:p>
+            <w:pPr>
+              <w:pStyle w:val="Compact"/>
+              <w:jc w:val="left"/>
+            </w:pPr>
+            <w:r>
+              <w:t xml:space="preserve">EECO</w:t>
+            </w:r>
+          </w:p>
+        </w:tc>
+        <w:tc>
+          <w:tcPr/>
+          <w:p>
+            <w:pPr>
+              <w:pStyle w:val="Compact"/>
+              <w:jc w:val="left"/>
+            </w:pPr>
+            <w:r>
+              <w:t xml:space="preserve">13</w:t>
+            </w:r>
+          </w:p>
+        </w:tc>
+        <w:tc>
+          <w:tcPr/>
+          <w:p>
+            <w:pPr>
+              <w:pStyle w:val="Compact"/>
+              <w:jc w:val="left"/>
+            </w:pPr>
+            <w:r>
+              <w:t xml:space="preserve">equator - polar circle</w:t>
+            </w:r>
+          </w:p>
+        </w:tc>
+        <w:tc>
+          <w:tcPr/>
+          <w:p>
+            <w:pPr>
+              <w:pStyle w:val="Compact"/>
+              <w:jc w:val="left"/>
+            </w:pPr>
+            <m:oMath>
+              <m:sSup>
+                <m:e>
+                  <m:r>
+                    <m:t>2</m:t>
+                  </m:r>
+                </m:e>
+                <m:sup>
+                  <m:r>
+                    <m:t>n</m:t>
+                  </m:r>
+                  <m:r>
+                    <m:t>d</m:t>
+                  </m:r>
+                </m:sup>
+              </m:sSup>
+            </m:oMath>
+            <w:r>
+              <w:t xml:space="preserve"> </w:t>
+            </w:r>
+            <w:r>
+              <w:t xml:space="preserve">order polynomial</w:t>
+            </w:r>
+          </w:p>
+        </w:tc>
+        <w:tc>
+          <w:tcPr/>
+          <w:p>
+            <w:pPr>
+              <w:pStyle w:val="Compact"/>
+              <w:jc w:val="left"/>
+            </w:pPr>
+            <m:oMath>
+              <m:r>
+                <m:t>T</m:t>
+              </m:r>
+              <m:r>
+                <m:t>E</m:t>
+              </m:r>
+              <m:sSub>
+                <m:e>
+                  <m:r>
+                    <m:t>X</m:t>
+                  </m:r>
+                </m:e>
+                <m:sub>
+                  <m:r>
+                    <m:t>86</m:t>
+                  </m:r>
+                </m:sub>
+              </m:sSub>
+            </m:oMath>
+            <w:r>
+              <w:t xml:space="preserve">, MBT/CBT,</w:t>
+            </w:r>
+            <w:r>
+              <w:t xml:space="preserve"> </w:t>
+            </w:r>
+            <m:oMath>
+              <m:sSub>
+                <m:e>
+                  <m:r>
+                    <m:t>Δ</m:t>
+                  </m:r>
+                </m:e>
+                <m:sub>
+                  <m:r>
+                    <m:t>47</m:t>
+                  </m:r>
+                </m:sub>
+              </m:sSub>
+            </m:oMath>
+            <w:r>
+              <w:t xml:space="preserve">, Mg/Ca,</w:t>
+            </w:r>
+            <w:r>
+              <w:t xml:space="preserve"> </w:t>
+            </w:r>
+            <m:oMath>
+              <m:sSup>
+                <m:e>
+                  <m:r>
+                    <m:t>δ</m:t>
+                  </m:r>
+                </m:e>
+                <m:sup>
+                  <m:r>
+                    <m:t>18</m:t>
+                  </m:r>
+                </m:sup>
+              </m:sSup>
+              <m:r>
+                <m:t>O</m:t>
+              </m:r>
+            </m:oMath>
+          </w:p>
+        </w:tc>
+      </w:tr>
+      <w:tr>
+        <w:tc>
+          <w:tcPr/>
+          <w:p>
+            <w:pPr>
+              <w:pStyle w:val="Compact"/>
+              <w:jc w:val="left"/>
+            </w:pPr>
+            <w:r>
+              <w:t xml:space="preserve">Tierney et al. (2017)</w:t>
+            </w:r>
+          </w:p>
+        </w:tc>
+        <w:tc>
+          <w:tcPr/>
+          <w:p>
+            <w:pPr>
+              <w:pStyle w:val="Compact"/>
+              <w:jc w:val="left"/>
+            </w:pPr>
+            <w:r>
+              <w:t xml:space="preserve">EE</w:t>
+            </w:r>
+          </w:p>
+        </w:tc>
+        <w:tc>
+          <w:tcPr/>
+          <w:p>
+            <w:pPr>
+              <w:pStyle w:val="Compact"/>
+              <w:jc w:val="left"/>
+            </w:pPr>
+            <w:r>
+              <w:t xml:space="preserve">12</w:t>
+            </w:r>
+          </w:p>
+        </w:tc>
+        <w:tc>
+          <w:tcPr/>
+          <w:p>
+            <w:pPr>
+              <w:pStyle w:val="Compact"/>
+              <w:jc w:val="left"/>
+            </w:pPr>
+            <w:r>
+              <w:t xml:space="preserve">equator - polar circle</w:t>
+            </w:r>
+          </w:p>
+        </w:tc>
+        <w:tc>
+          <w:tcPr/>
+          <w:p>
+            <w:pPr>
+              <w:pStyle w:val="Compact"/>
+              <w:jc w:val="left"/>
+            </w:pPr>
+            <w:r>
+              <w:t xml:space="preserve">Gaussian function</w:t>
+            </w:r>
+          </w:p>
+        </w:tc>
+        <w:tc>
+          <w:tcPr/>
+          <w:p>
+            <w:pPr>
+              <w:pStyle w:val="Compact"/>
+              <w:jc w:val="left"/>
+            </w:pPr>
+            <m:oMath>
+              <m:r>
+                <m:t>T</m:t>
+              </m:r>
+              <m:r>
+                <m:t>E</m:t>
+              </m:r>
+              <m:sSub>
+                <m:e>
+                  <m:r>
+                    <m:t>X</m:t>
+                  </m:r>
+                </m:e>
+                <m:sub>
+                  <m:r>
+                    <m:t>86</m:t>
+                  </m:r>
+                </m:sub>
+              </m:sSub>
+            </m:oMath>
+          </w:p>
+        </w:tc>
+      </w:tr>
+      <w:tr>
+        <w:tc>
+          <w:tcPr/>
+          <w:p>
+            <w:pPr>
+              <w:pStyle w:val="Compact"/>
+              <w:jc w:val="left"/>
+            </w:pPr>
+            <w:r>
+              <w:t xml:space="preserve">Cramwinckel et al. (2018)</w:t>
+            </w:r>
+          </w:p>
+        </w:tc>
+        <w:tc>
+          <w:tcPr/>
+          <w:p>
+            <w:pPr>
+              <w:pStyle w:val="Compact"/>
+              <w:jc w:val="left"/>
+            </w:pPr>
+            <w:r>
+              <w:t xml:space="preserve">EECO</w:t>
+            </w:r>
+          </w:p>
+        </w:tc>
+        <w:tc>
+          <w:tcPr/>
+          <w:p>
+            <w:pPr>
+              <w:pStyle w:val="Compact"/>
+              <w:jc w:val="left"/>
+            </w:pPr>
+            <w:r>
+              <w:t xml:space="preserve">21 (±1)</w:t>
+            </w:r>
+          </w:p>
+        </w:tc>
+        <w:tc>
+          <w:tcPr/>
+          <w:p>
+            <w:pPr>
+              <w:pStyle w:val="Compact"/>
+              <w:jc w:val="left"/>
+            </w:pPr>
+            <w:r>
+              <w:t xml:space="preserve">equator - deep water</w:t>
+            </w:r>
+          </w:p>
+        </w:tc>
+        <w:tc>
+          <w:tcPr/>
+          <w:p>
+            <w:pPr>
+              <w:pStyle w:val="Compact"/>
+              <w:jc w:val="left"/>
+            </w:pPr>
+            <w:r>
+              <w:t xml:space="preserve">-</w:t>
+            </w:r>
+          </w:p>
+        </w:tc>
+        <w:tc>
+          <w:tcPr/>
+          <w:p>
+            <w:pPr>
+              <w:pStyle w:val="Compact"/>
+              <w:jc w:val="left"/>
+            </w:pPr>
+            <m:oMath>
+              <m:r>
+                <m:t>T</m:t>
+              </m:r>
+              <m:r>
+                <m:t>E</m:t>
+              </m:r>
+              <m:sSub>
+                <m:e>
+                  <m:r>
+                    <m:t>X</m:t>
+                  </m:r>
+                </m:e>
+                <m:sub>
+                  <m:r>
+                    <m:t>86</m:t>
+                  </m:r>
+                </m:sub>
+              </m:sSub>
+            </m:oMath>
+            <w:r>
+              <w:t xml:space="preserve">,</w:t>
+            </w:r>
+            <w:r>
+              <w:t xml:space="preserve"> </w:t>
+            </w:r>
+            <m:oMath>
+              <m:sSub>
+                <m:e>
+                  <m:r>
+                    <m:t>Δ</m:t>
+                  </m:r>
+                </m:e>
+                <m:sub>
+                  <m:r>
+                    <m:t>47</m:t>
+                  </m:r>
+                </m:sub>
+              </m:sSub>
+            </m:oMath>
+            <w:r>
+              <w:t xml:space="preserve">, Mg/Ca,</w:t>
+            </w:r>
+            <w:r>
+              <w:t xml:space="preserve"> </w:t>
+            </w:r>
+            <m:oMath>
+              <m:sSup>
+                <m:e>
+                  <m:r>
+                    <m:t>δ</m:t>
+                  </m:r>
+                </m:e>
+                <m:sup>
+                  <m:r>
+                    <m:t>18</m:t>
+                  </m:r>
+                </m:sup>
+              </m:sSup>
+              <m:r>
+                <m:t>O</m:t>
+              </m:r>
+            </m:oMath>
+            <w:r>
+              <w:t xml:space="preserve">, deepwater</w:t>
+            </w:r>
+            <w:r>
+              <w:t xml:space="preserve"> </w:t>
+            </w:r>
+            <m:oMath>
+              <m:sSup>
+                <m:e>
+                  <m:r>
+                    <m:t>δ</m:t>
+                  </m:r>
+                </m:e>
+                <m:sup>
+                  <m:r>
+                    <m:t>18</m:t>
+                  </m:r>
+                </m:sup>
+              </m:sSup>
+              <m:r>
+                <m:t>O</m:t>
+              </m:r>
+            </m:oMath>
+          </w:p>
+        </w:tc>
+      </w:tr>
+      <w:tr>
+        <w:tc>
+          <w:tcPr/>
+          <w:p>
+            <w:pPr>
+              <w:pStyle w:val="Compact"/>
+              <w:jc w:val="left"/>
+            </w:pPr>
+            <w:r>
+              <w:t xml:space="preserve">Evans et al. (2018)</w:t>
+            </w:r>
+          </w:p>
+        </w:tc>
+        <w:tc>
+          <w:tcPr/>
+          <w:p>
+            <w:pPr>
+              <w:pStyle w:val="Compact"/>
+              <w:jc w:val="left"/>
+            </w:pPr>
+            <w:r>
+              <w:t xml:space="preserve">EE</w:t>
+            </w:r>
+          </w:p>
+        </w:tc>
+        <w:tc>
+          <w:tcPr/>
+          <w:p>
+            <w:pPr>
+              <w:pStyle w:val="Compact"/>
+              <w:jc w:val="left"/>
+            </w:pPr>
+            <w:r>
+              <w:t xml:space="preserve">20 (±3)</w:t>
+            </w:r>
+          </w:p>
+        </w:tc>
+        <w:tc>
+          <w:tcPr/>
+          <w:p>
+            <w:pPr>
+              <w:pStyle w:val="Compact"/>
+              <w:jc w:val="left"/>
+            </w:pPr>
+            <w:r>
+              <w:t xml:space="preserve">tropics - deep water</w:t>
+            </w:r>
+          </w:p>
+        </w:tc>
+        <w:tc>
+          <w:tcPr/>
+          <w:p>
+            <w:pPr>
+              <w:pStyle w:val="Compact"/>
+              <w:jc w:val="left"/>
+            </w:pPr>
+            <w:r>
+              <w:t xml:space="preserve">-</w:t>
+            </w:r>
+          </w:p>
+        </w:tc>
+        <w:tc>
+          <w:tcPr/>
+          <w:p>
+            <w:pPr>
+              <w:pStyle w:val="Compact"/>
+              <w:jc w:val="left"/>
+            </w:pPr>
+            <m:oMath>
+              <m:sSub>
+                <m:e>
+                  <m:r>
+                    <m:t>Δ</m:t>
+                  </m:r>
+                </m:e>
+                <m:sub>
+                  <m:r>
+                    <m:t>47</m:t>
+                  </m:r>
+                </m:sub>
+              </m:sSub>
+            </m:oMath>
+            <w:r>
+              <w:t xml:space="preserve">, deepwater Mg/Ca</w:t>
+            </w:r>
+          </w:p>
+        </w:tc>
+      </w:tr>
+      <w:tr>
+        <w:tc>
+          <w:tcPr/>
+          <w:p>
+            <w:pPr>
+              <w:pStyle w:val="Compact"/>
+              <w:jc w:val="left"/>
+            </w:pPr>
+            <w:r>
+              <w:t xml:space="preserve">Pross et al. (2012), as shown in Tierney et al. (2017)</w:t>
+            </w:r>
+          </w:p>
+        </w:tc>
+        <w:tc>
+          <w:tcPr/>
+          <w:p>
+            <w:pPr>
+              <w:pStyle w:val="Compact"/>
+              <w:jc w:val="left"/>
+            </w:pPr>
+            <w:r>
+              <w:t xml:space="preserve">EE</w:t>
+            </w:r>
+          </w:p>
+        </w:tc>
+        <w:tc>
+          <w:tcPr/>
+          <w:p>
+            <w:pPr>
+              <w:pStyle w:val="Compact"/>
+              <w:jc w:val="left"/>
+            </w:pPr>
+            <w:r>
+              <w:t xml:space="preserve">26</w:t>
+            </w:r>
+          </w:p>
+        </w:tc>
+        <w:tc>
+          <w:tcPr/>
+          <w:p>
+            <w:pPr>
+              <w:pStyle w:val="Compact"/>
+              <w:jc w:val="left"/>
+            </w:pPr>
+            <w:r>
+              <w:t xml:space="preserve">equator - polar circle</w:t>
+            </w:r>
+          </w:p>
+        </w:tc>
+        <w:tc>
+          <w:tcPr/>
+          <w:p>
+            <w:pPr>
+              <w:pStyle w:val="Compact"/>
+              <w:jc w:val="left"/>
+            </w:pPr>
+            <w:r>
+              <w:t xml:space="preserve">climate model ensemble (GCM)</w:t>
+            </w:r>
+          </w:p>
+        </w:tc>
+        <w:tc>
+          <w:tcPr/>
+          <w:p>
+            <w:pPr>
+              <w:pStyle w:val="Compact"/>
+              <w:jc w:val="left"/>
+            </w:pPr>
+            <w:r>
+              <w:t xml:space="preserve">none (GCM simulations)</w:t>
+            </w:r>
+          </w:p>
+        </w:tc>
+      </w:tr>
+    </w:tbl>
+    <w:bookmarkEnd w:id="21"/>
+    <w:bookmarkEnd w:id="22"/>
+    <w:bookmarkStart w:id="45" w:name="materials-methods"/>
     <w:p>
       <w:pPr>
         <w:pStyle w:val="Heading1"/>
@@ -781,7 +1537,7 @@
         <w:t xml:space="preserve">Materials &amp; Methods</w:t>
       </w:r>
     </w:p>
-    <w:bookmarkStart w:id="26" w:name="geochemical-data"/>
+    <w:bookmarkStart w:id="23" w:name="geochemical-data"/>
     <w:p>
       <w:pPr>
         <w:pStyle w:val="Heading2"/>
@@ -878,8 +1634,8 @@
         <w:t xml:space="preserve">.</w:t>
       </w:r>
     </w:p>
-    <w:bookmarkEnd w:id="26"/>
-    <w:bookmarkStart w:id="31" w:name="ecological-data"/>
+    <w:bookmarkEnd w:id="23"/>
+    <w:bookmarkStart w:id="28" w:name="ecological-data"/>
     <w:p>
       <w:pPr>
         <w:pStyle w:val="Heading2"/>
@@ -903,73 +1659,7 @@
         <w:t xml:space="preserve"> </w:t>
       </w:r>
       <w:r>
-        <w:t xml:space="preserve">Today, shallow warm-water coral reefs are limited to tropical and subtropical latitudes (~34</w:t>
-      </w:r>
-      <m:oMath>
-        <m:sSup>
-          <m:e>
-            <m:r>
-              <m:t>​</m:t>
-            </m:r>
-          </m:e>
-          <m:sup>
-            <m:r>
-              <m:rPr>
-                <m:sty m:val="p"/>
-              </m:rPr>
-              <m:t>∘</m:t>
-            </m:r>
-          </m:sup>
-        </m:sSup>
-      </m:oMath>
-      <w:r>
-        <w:t xml:space="preserve"> </w:t>
-      </w:r>
-      <w:r>
-        <w:t xml:space="preserve">N – 32</w:t>
-      </w:r>
-      <m:oMath>
-        <m:sSup>
-          <m:e>
-            <m:r>
-              <m:t>​</m:t>
-            </m:r>
-          </m:e>
-          <m:sup>
-            <m:r>
-              <m:rPr>
-                <m:sty m:val="p"/>
-              </m:rPr>
-              <m:t>∘</m:t>
-            </m:r>
-          </m:sup>
-        </m:sSup>
-      </m:oMath>
-      <w:r>
-        <w:t xml:space="preserve"> </w:t>
-      </w:r>
-      <w:r>
-        <w:t xml:space="preserve">S), with minimum sea surface temperature tolerances (~18</w:t>
-      </w:r>
-      <m:oMath>
-        <m:sSup>
-          <m:e>
-            <m:r>
-              <m:t>​</m:t>
-            </m:r>
-          </m:e>
-          <m:sup>
-            <m:r>
-              <m:rPr>
-                <m:sty m:val="p"/>
-              </m:rPr>
-              <m:t>∘</m:t>
-            </m:r>
-          </m:sup>
-        </m:sSup>
-      </m:oMath>
-      <w:r>
-        <w:t xml:space="preserve">C) being the primary constraint on this distribution</w:t>
+        <w:t xml:space="preserve">Today, shallow warm-water coral reefs are limited to tropical and subtropical latitudes (~34° N – 32° S), with minimum sea surface temperature tolerances (~18°C) being the primary constraint on this distribution</w:t>
       </w:r>
       <w:r>
         <w:t xml:space="preserve"> </w:t>
@@ -978,27 +1668,7 @@
         <w:t xml:space="preserve">(Johannes et al., 1983; Kleypas et al., 1999; Yamano et al., 2001)</w:t>
       </w:r>
       <w:r>
-        <w:t xml:space="preserve">. As coral reefs reside at the upper thermal limit of the oceans today, their maximum sea surface temperature tolerance is less well-constrained, with some studies suggesting up to 35.6</w:t>
-      </w:r>
-      <m:oMath>
-        <m:sSup>
-          <m:e>
-            <m:r>
-              <m:t>​</m:t>
-            </m:r>
-          </m:e>
-          <m:sup>
-            <m:r>
-              <m:rPr>
-                <m:sty m:val="p"/>
-              </m:rPr>
-              <m:t>∘</m:t>
-            </m:r>
-          </m:sup>
-        </m:sSup>
-      </m:oMath>
-      <w:r>
-        <w:t xml:space="preserve">C in the geological past</w:t>
+        <w:t xml:space="preserve">. As coral reefs reside at the upper thermal limit of the oceans today, their maximum sea surface temperature tolerance is less well-constrained, with some studies suggesting up to 35.6°C in the geological past</w:t>
       </w:r>
       <w:r>
         <w:t xml:space="preserve"> </w:t>
@@ -1016,33 +1686,7 @@
         <w:t xml:space="preserve">(Ziegler et al., 1984; Kiessling, 2001)</w:t>
       </w:r>
       <w:r>
-        <w:t xml:space="preserve">. During the Eocene, coral communities and reefs expanded across tropical and temperate latitudes, with communities found up to palaeolatitudes of 43</w:t>
-      </w:r>
-      <w:r>
-        <w:t xml:space="preserve"> </w:t>
-      </w:r>
-      <m:oMath>
-        <m:sSup>
-          <m:e>
-            <m:r>
-              <m:t>​</m:t>
-            </m:r>
-          </m:e>
-          <m:sup>
-            <m:r>
-              <m:rPr>
-                <m:sty m:val="p"/>
-              </m:rPr>
-              <m:t>∘</m:t>
-            </m:r>
-          </m:sup>
-        </m:sSup>
-      </m:oMath>
-      <w:r>
-        <w:t xml:space="preserve"> </w:t>
-      </w:r>
-      <w:r>
-        <w:t xml:space="preserve">N</w:t>
+        <w:t xml:space="preserve">. During the Eocene, coral communities and reefs expanded across tropical and temperate latitudes, with communities found up to palaeolatitudes of 43 ° N</w:t>
       </w:r>
       <w:r>
         <w:t xml:space="preserve"> </w:t>
@@ -1060,90 +1704,7 @@
         <w:t xml:space="preserve">(Zamagni et al., 2012)</w:t>
       </w:r>
       <w:r>
-        <w:t xml:space="preserve">, we generated quantitative sea surface temperature estimates for the ECCO. To do so, we extracted localities from the compilation that are inferred to be Ilerdian (early Eocene) coral reefs, and that could be confidently assigned to the EECO. We excluded coral knobs and coral-bearing mounds which might have broader climatic limits than warm-water coral reef ecosystems. This filtering resulted in four unique coral reef localities remaining for the EECO, all of which conform to the modern latitudinal range of coral reefs (&lt;34</w:t>
-      </w:r>
-      <m:oMath>
-        <m:sSup>
-          <m:e>
-            <m:r>
-              <m:t>​</m:t>
-            </m:r>
-          </m:e>
-          <m:sup>
-            <m:r>
-              <m:rPr>
-                <m:sty m:val="p"/>
-              </m:rPr>
-              <m:t>∘</m:t>
-            </m:r>
-          </m:sup>
-        </m:sSup>
-      </m:oMath>
-      <w:r>
-        <w:t xml:space="preserve"> </w:t>
-      </w:r>
-      <w:r>
-        <w:t xml:space="preserve">N). Subsequently, we used statistically derived temperature limits (minimum = 21</w:t>
-      </w:r>
-      <m:oMath>
-        <m:sSup>
-          <m:e>
-            <m:r>
-              <m:t>​</m:t>
-            </m:r>
-          </m:e>
-          <m:sup>
-            <m:r>
-              <m:rPr>
-                <m:sty m:val="p"/>
-              </m:rPr>
-              <m:t>∘</m:t>
-            </m:r>
-          </m:sup>
-        </m:sSup>
-      </m:oMath>
-      <w:r>
-        <w:t xml:space="preserve">C, average = 27.6</w:t>
-      </w:r>
-      <m:oMath>
-        <m:sSup>
-          <m:e>
-            <m:r>
-              <m:t>​</m:t>
-            </m:r>
-          </m:e>
-          <m:sup>
-            <m:r>
-              <m:rPr>
-                <m:sty m:val="p"/>
-              </m:rPr>
-              <m:t>∘</m:t>
-            </m:r>
-          </m:sup>
-        </m:sSup>
-      </m:oMath>
-      <w:r>
-        <w:t xml:space="preserve">C, maximum = 29.5</w:t>
-      </w:r>
-      <m:oMath>
-        <m:sSup>
-          <m:e>
-            <m:r>
-              <m:t>​</m:t>
-            </m:r>
-          </m:e>
-          <m:sup>
-            <m:r>
-              <m:rPr>
-                <m:sty m:val="p"/>
-              </m:rPr>
-              <m:t>∘</m:t>
-            </m:r>
-          </m:sup>
-        </m:sSup>
-      </m:oMath>
-      <w:r>
-        <w:t xml:space="preserve">C) from the published literature</w:t>
+        <w:t xml:space="preserve">, we generated quantitative sea surface temperature estimates for the ECCO. To do so, we extracted localities from the compilation that are inferred to be Ilerdian (early Eocene) coral reefs, and that could be confidently assigned to the EECO. We excluded coral knobs and coral-bearing mounds which might have broader climatic limits than warm-water coral reef ecosystems. This filtering resulted in four unique coral reef localities remaining for the EECO, all of which conform to the modern latitudinal range of coral reefs (&lt;34° N). Subsequently, we used statistically derived temperature limits (minimum = 21°C, average = 27.6°C, maximum = 29.5°C) from the published literature</w:t>
       </w:r>
       <w:r>
         <w:t xml:space="preserve"> </w:t>
@@ -1155,27 +1716,7 @@
         <w:t xml:space="preserve"> </w:t>
       </w:r>
       <w:r>
-        <w:t xml:space="preserve">to define a normal probability distribution of potential temperature values for coral reef localities. This normal probability distribution was defined with a mean of 27.6 and a standard deviation of 2.125, placing 97.5% of the probability density above the minimum. As the distribution of modern corals is skewed towards warmer temperatures, this approach results in 16.5% of the probability being placed on temperatures &gt; 29.5</w:t>
-      </w:r>
-      <m:oMath>
-        <m:sSup>
-          <m:e>
-            <m:r>
-              <m:t>​</m:t>
-            </m:r>
-          </m:e>
-          <m:sup>
-            <m:r>
-              <m:rPr>
-                <m:sty m:val="p"/>
-              </m:rPr>
-              <m:t>∘</m:t>
-            </m:r>
-          </m:sup>
-        </m:sSup>
-      </m:oMath>
-      <w:r>
-        <w:t xml:space="preserve">C, allowing for the possibility that Eocene coral reefs were adapted to warmer conditions than present-day coral reefs.</w:t>
+        <w:t xml:space="preserve">to define a normal probability distribution of potential temperature values for coral reef localities. This normal probability distribution was defined with a mean of 27.6 and a standard deviation of 2.125, placing 97.5% of the probability density above the minimum. As the distribution of modern corals is skewed towards warmer temperatures, this approach results in 16.5% of the probability being placed on temperatures &gt; 29.5°C, allowing for the possibility that Eocene coral reefs were adapted to warmer conditions than present-day coral reefs.</w:t>
       </w:r>
     </w:p>
     <w:p>
@@ -1209,27 +1750,7 @@
         <w:t xml:space="preserve"> </w:t>
       </w:r>
       <w:r>
-        <w:t xml:space="preserve">(15.6</w:t>
-      </w:r>
-      <m:oMath>
-        <m:sSup>
-          <m:e>
-            <m:r>
-              <m:t>​</m:t>
-            </m:r>
-          </m:e>
-          <m:sup>
-            <m:r>
-              <m:rPr>
-                <m:sty m:val="p"/>
-              </m:rPr>
-              <m:t>∘</m:t>
-            </m:r>
-          </m:sup>
-        </m:sSup>
-      </m:oMath>
-      <w:r>
-        <w:t xml:space="preserve">C) and</w:t>
+        <w:t xml:space="preserve">(15.6°C) and</w:t>
       </w:r>
       <w:r>
         <w:t xml:space="preserve"> </w:t>
@@ -1245,27 +1766,7 @@
         <w:t xml:space="preserve"> </w:t>
       </w:r>
       <w:r>
-        <w:t xml:space="preserve">(20.7</w:t>
-      </w:r>
-      <m:oMath>
-        <m:sSup>
-          <m:e>
-            <m:r>
-              <m:t>​</m:t>
-            </m:r>
-          </m:e>
-          <m:sup>
-            <m:r>
-              <m:rPr>
-                <m:sty m:val="p"/>
-              </m:rPr>
-              <m:t>∘</m:t>
-            </m:r>
-          </m:sup>
-        </m:sSup>
-      </m:oMath>
-      <w:r>
-        <w:t xml:space="preserve">C)</w:t>
+        <w:t xml:space="preserve">(20.7°C)</w:t>
       </w:r>
       <w:r>
         <w:t xml:space="preserve"> </w:t>
@@ -1372,27 +1873,7 @@
         </m:r>
       </m:oMath>
       <w:r>
-        <w:t xml:space="preserve">): the absence of Rhizophoraceae is indicative of temperatures being between 15.6</w:t>
-      </w:r>
-      <m:oMath>
-        <m:sSup>
-          <m:e>
-            <m:r>
-              <m:t>​</m:t>
-            </m:r>
-          </m:e>
-          <m:sup>
-            <m:r>
-              <m:rPr>
-                <m:sty m:val="p"/>
-              </m:rPr>
-              <m:t>∘</m:t>
-            </m:r>
-          </m:sup>
-        </m:sSup>
-      </m:oMath>
-      <w:r>
-        <w:t xml:space="preserve">C (lower temperature limt of</w:t>
+        <w:t xml:space="preserve">): the absence of Rhizophoraceae is indicative of temperatures being between 15.6°C (lower temperature limt of</w:t>
       </w:r>
       <w:r>
         <w:t xml:space="preserve"> </w:t>
@@ -1405,27 +1886,7 @@
         <w:t xml:space="preserve">Avicennia</w:t>
       </w:r>
       <w:r>
-        <w:t xml:space="preserve">) and 20.7</w:t>
-      </w:r>
-      <m:oMath>
-        <m:sSup>
-          <m:e>
-            <m:r>
-              <m:t>​</m:t>
-            </m:r>
-          </m:e>
-          <m:sup>
-            <m:r>
-              <m:rPr>
-                <m:sty m:val="p"/>
-              </m:rPr>
-              <m:t>∘</m:t>
-            </m:r>
-          </m:sup>
-        </m:sSup>
-      </m:oMath>
-      <w:r>
-        <w:t xml:space="preserve">C (lower temperature limit of</w:t>
+        <w:t xml:space="preserve">) and 20.7°C (lower temperature limit of</w:t>
       </w:r>
       <w:r>
         <w:t xml:space="preserve"> </w:t>
@@ -1438,27 +1899,7 @@
         <w:t xml:space="preserve">Rhizophora</w:t>
       </w:r>
       <w:r>
-        <w:t xml:space="preserve">). However, a value of 22.5</w:t>
-      </w:r>
-      <m:oMath>
-        <m:sSup>
-          <m:e>
-            <m:r>
-              <m:t>​</m:t>
-            </m:r>
-          </m:e>
-          <m:sup>
-            <m:r>
-              <m:rPr>
-                <m:sty m:val="p"/>
-              </m:rPr>
-              <m:t>∘</m:t>
-            </m:r>
-          </m:sup>
-        </m:sSup>
-      </m:oMath>
-      <w:r>
-        <w:t xml:space="preserve">C is ascribed as the upper temperature limit here as</w:t>
+        <w:t xml:space="preserve">). However, a value of 22.5°C is ascribed as the upper temperature limit here as</w:t>
       </w:r>
       <w:r>
         <w:t xml:space="preserve"> </w:t>
@@ -1525,27 +1966,7 @@
         </m:r>
       </m:oMath>
       <w:r>
-        <w:t xml:space="preserve">): the presence of both groups suggests that the locality should have a minimum temperature of 20.7</w:t>
-      </w:r>
-      <m:oMath>
-        <m:sSup>
-          <m:e>
-            <m:r>
-              <m:t>​</m:t>
-            </m:r>
-          </m:e>
-          <m:sup>
-            <m:r>
-              <m:rPr>
-                <m:sty m:val="p"/>
-              </m:rPr>
-              <m:t>∘</m:t>
-            </m:r>
-          </m:sup>
-        </m:sSup>
-      </m:oMath>
-      <w:r>
-        <w:t xml:space="preserve">C (lower temperature limit of</w:t>
+        <w:t xml:space="preserve">): the presence of both groups suggests that the locality should have a minimum temperature of 20.7°C (lower temperature limit of</w:t>
       </w:r>
       <w:r>
         <w:t xml:space="preserve"> </w:t>
@@ -1599,27 +2020,7 @@
         <w:t xml:space="preserve">Quisthoudt et al. (2012)</w:t>
       </w:r>
       <w:r>
-        <w:t xml:space="preserve">, we assign the same maximum temperature limits (29.5</w:t>
-      </w:r>
-      <m:oMath>
-        <m:sSup>
-          <m:e>
-            <m:r>
-              <m:t>​</m:t>
-            </m:r>
-          </m:e>
-          <m:sup>
-            <m:r>
-              <m:rPr>
-                <m:sty m:val="p"/>
-              </m:rPr>
-              <m:t>∘</m:t>
-            </m:r>
-          </m:sup>
-        </m:sSup>
-      </m:oMath>
-      <w:r>
-        <w:t xml:space="preserve">C) as coral reef localities, because mangroves are also widely distributed throughout tropical regions. Consequently, we define the temperature distribution for this locality as a normal distribution with a mean of 25.1 and a standard deviation of 2.2, with 95% probability density within the temperature limits.</w:t>
+        <w:t xml:space="preserve">, we assign the same maximum temperature limits (29.5°C) as coral reef localities, because mangroves are also widely distributed throughout tropical regions. Consequently, we define the temperature distribution for this locality as a normal distribution with a mean of 25.1 and a standard deviation of 2.2, with 95% probability density within the temperature limits.</w:t>
       </w:r>
     </w:p>
     <w:tbl>
@@ -1634,7 +2035,7 @@
       <w:tr>
         <w:tc>
           <w:tcPr/>
-          <w:bookmarkStart w:id="30" w:name="fig-1"/>
+          <w:bookmarkStart w:id="27" w:name="fig-1"/>
           <w:p>
             <w:pPr>
               <w:jc w:val="center"/>
@@ -1644,18 +2045,18 @@
                 <wp:inline>
                   <wp:extent cx="5399999" cy="3239542"/>
                   <wp:effectExtent b="0" l="0" r="0" t="0"/>
-                  <wp:docPr descr="" title="" id="28" name="Picture"/>
+                  <wp:docPr descr="" title="" id="25" name="Picture"/>
                   <a:graphic>
                     <a:graphicData uri="http://schemas.openxmlformats.org/drawingml/2006/picture">
                       <pic:pic>
                         <pic:nvPicPr>
-                          <pic:cNvPr descr="../figures/fig_1.png" id="29" name="Picture"/>
+                          <pic:cNvPr descr="../figures/fig_1.png" id="26" name="Picture"/>
                           <pic:cNvPicPr>
                             <a:picLocks noChangeArrowheads="1" noChangeAspect="1"/>
                           </pic:cNvPicPr>
                         </pic:nvPicPr>
                         <pic:blipFill>
-                          <a:blip r:embed="rId27"/>
+                          <a:blip r:embed="rId24"/>
                           <a:stretch>
                             <a:fillRect/>
                           </a:stretch>
@@ -1704,12 +2105,12 @@
               <w:t xml:space="preserve">Map is presented in the Robinson projection (ESRI:54030).</w:t>
             </w:r>
           </w:p>
-          <w:bookmarkEnd w:id="30"/>
+          <w:bookmarkEnd w:id="27"/>
         </w:tc>
       </w:tr>
     </w:tbl>
-    <w:bookmarkEnd w:id="31"/>
-    <w:bookmarkStart w:id="32" w:name="palaeogeographic-reconstruction"/>
+    <w:bookmarkEnd w:id="28"/>
+    <w:bookmarkStart w:id="29" w:name="palaeogeographic-reconstruction"/>
     <w:p>
       <w:pPr>
         <w:pStyle w:val="Heading2"/>
@@ -1747,8 +2148,8 @@
         <w:t xml:space="preserve">. The midpoint age of the EECO (51.2 Ma), along with the present-day coordinates of geochemical and ecological data, were used for palaeogeographic reconstruction.</w:t>
       </w:r>
     </w:p>
-    <w:bookmarkEnd w:id="32"/>
-    <w:bookmarkStart w:id="43" w:name="bayesian-framework"/>
+    <w:bookmarkEnd w:id="29"/>
+    <w:bookmarkStart w:id="40" w:name="bayesian-framework"/>
     <w:p>
       <w:pPr>
         <w:pStyle w:val="Heading2"/>
@@ -1861,7 +2262,7 @@
       <w:pPr>
         <w:pStyle w:val="BodyText"/>
       </w:pPr>
-      <w:bookmarkStart w:id="33" w:name="eq-mu"/>
+      <w:bookmarkStart w:id="30" w:name="eq-mu"/>
       <m:oMathPara>
         <m:oMathParaPr>
           <m:jc m:val="center"/>
@@ -1943,13 +2344,13 @@
           </m:d>
         </m:oMath>
       </m:oMathPara>
-      <w:bookmarkEnd w:id="33"/>
+      <w:bookmarkEnd w:id="30"/>
     </w:p>
     <w:p>
       <w:pPr>
         <w:pStyle w:val="FirstParagraph"/>
       </w:pPr>
-      <w:bookmarkStart w:id="34" w:name="eq-nu"/>
+      <w:bookmarkStart w:id="31" w:name="eq-nu"/>
       <m:oMathPara>
         <m:oMathParaPr>
           <m:jc m:val="center"/>
@@ -2161,7 +2562,7 @@
           </m:d>
         </m:oMath>
       </m:oMathPara>
-      <w:bookmarkEnd w:id="34"/>
+      <w:bookmarkEnd w:id="31"/>
     </w:p>
     <w:p>
       <w:pPr>
@@ -2374,7 +2775,7 @@
       <w:pPr>
         <w:pStyle w:val="BodyText"/>
       </w:pPr>
-      <w:bookmarkStart w:id="35" w:name="eq-obs"/>
+      <w:bookmarkStart w:id="32" w:name="eq-obs"/>
       <m:oMathPara>
         <m:oMathParaPr>
           <m:jc m:val="center"/>
@@ -2540,7 +2941,7 @@
           </m:d>
         </m:oMath>
       </m:oMathPara>
-      <w:bookmarkEnd w:id="35"/>
+      <w:bookmarkEnd w:id="32"/>
     </w:p>
     <w:p>
       <w:pPr>
@@ -2694,7 +3095,7 @@
       <w:pPr>
         <w:pStyle w:val="BodyText"/>
       </w:pPr>
-      <w:bookmarkStart w:id="36" w:name="eq-dist"/>
+      <w:bookmarkStart w:id="33" w:name="eq-dist"/>
       <m:oMathPara>
         <m:oMathParaPr>
           <m:jc m:val="center"/>
@@ -2803,7 +3204,7 @@
           </m:d>
         </m:oMath>
       </m:oMathPara>
-      <w:bookmarkEnd w:id="36"/>
+      <w:bookmarkEnd w:id="33"/>
     </w:p>
     <w:p>
       <w:pPr>
@@ -3110,7 +3511,7 @@
       <w:pPr>
         <w:pStyle w:val="BodyText"/>
       </w:pPr>
-      <w:bookmarkStart w:id="37" w:name="eq-sigma"/>
+      <w:bookmarkStart w:id="34" w:name="eq-sigma"/>
       <m:oMathPara>
         <m:oMathParaPr>
           <m:jc m:val="center"/>
@@ -3351,13 +3752,13 @@
           </m:d>
         </m:oMath>
       </m:oMathPara>
-      <w:bookmarkEnd w:id="37"/>
+      <w:bookmarkEnd w:id="34"/>
     </w:p>
     <w:p>
       <w:pPr>
         <w:pStyle w:val="FirstParagraph"/>
       </w:pPr>
-      <w:bookmarkStart w:id="38" w:name="eq-sigmaj"/>
+      <w:bookmarkStart w:id="35" w:name="eq-sigmaj"/>
       <m:oMathPara>
         <m:oMathParaPr>
           <m:jc m:val="center"/>
@@ -3682,7 +4083,7 @@
           </m:d>
         </m:oMath>
       </m:oMathPara>
-      <w:bookmarkEnd w:id="38"/>
+      <w:bookmarkEnd w:id="35"/>
     </w:p>
     <w:p>
       <w:pPr>
@@ -3926,7 +4327,7 @@
       <w:pPr>
         <w:pStyle w:val="BodyText"/>
       </w:pPr>
-      <w:bookmarkStart w:id="39" w:name="eq-A"/>
+      <w:bookmarkStart w:id="36" w:name="eq-A"/>
       <m:oMathPara>
         <m:oMathParaPr>
           <m:jc m:val="center"/>
@@ -4047,7 +4448,7 @@
           </m:d>
         </m:oMath>
       </m:oMathPara>
-      <w:bookmarkEnd w:id="39"/>
+      <w:bookmarkEnd w:id="36"/>
     </w:p>
     <w:p>
       <w:pPr>
@@ -4175,7 +4576,7 @@
       <w:pPr>
         <w:pStyle w:val="BodyText"/>
       </w:pPr>
-      <w:bookmarkStart w:id="40" w:name="eq-K"/>
+      <w:bookmarkStart w:id="37" w:name="eq-K"/>
       <m:oMathPara>
         <m:oMathParaPr>
           <m:jc m:val="center"/>
@@ -4341,7 +4742,7 @@
           </m:d>
         </m:oMath>
       </m:oMathPara>
-      <w:bookmarkEnd w:id="40"/>
+      <w:bookmarkEnd w:id="37"/>
     </w:p>
     <w:p>
       <w:pPr>
@@ -4450,7 +4851,7 @@
       <w:pPr>
         <w:pStyle w:val="BodyText"/>
       </w:pPr>
-      <w:bookmarkStart w:id="41" w:name="eq-M"/>
+      <w:bookmarkStart w:id="38" w:name="eq-M"/>
       <m:oMathPara>
         <m:oMathParaPr>
           <m:jc m:val="center"/>
@@ -4508,7 +4909,7 @@
           </m:d>
         </m:oMath>
       </m:oMathPara>
-      <w:bookmarkEnd w:id="41"/>
+      <w:bookmarkEnd w:id="38"/>
     </w:p>
     <w:p>
       <w:pPr>
@@ -4566,7 +4967,7 @@
       <w:pPr>
         <w:pStyle w:val="BodyText"/>
       </w:pPr>
-      <w:bookmarkStart w:id="42" w:name="eq-B"/>
+      <w:bookmarkStart w:id="39" w:name="eq-B"/>
       <m:oMathPara>
         <m:oMathParaPr>
           <m:jc m:val="center"/>
@@ -4672,7 +5073,7 @@
           </m:d>
         </m:oMath>
       </m:oMathPara>
-      <w:bookmarkEnd w:id="42"/>
+      <w:bookmarkEnd w:id="39"/>
     </w:p>
     <w:p>
       <w:pPr>
@@ -4764,8 +5165,8 @@
         <w:t xml:space="preserve">. We informed the prior distributions on M and B based on a provisional model run with the modern SST data.</w:t>
       </w:r>
     </w:p>
-    <w:bookmarkEnd w:id="43"/>
-    <w:bookmarkStart w:id="44" w:name="model-validation"/>
+    <w:bookmarkEnd w:id="40"/>
+    <w:bookmarkStart w:id="41" w:name="model-validation"/>
     <w:p>
       <w:pPr>
         <w:pStyle w:val="Heading2"/>
@@ -4827,30 +5228,7 @@
         <w:t xml:space="preserve">(Gelman et al., 2019)</w:t>
       </w:r>
       <w:r>
-        <w:t xml:space="preserve">. For every iteration from the posterior, we intercepted the modelled and the idealised gradient in intervals of 1</w:t>
-      </w:r>
-      <m:oMath>
-        <m:sSup>
-          <m:e>
-            <m:r>
-              <m:t>​</m:t>
-            </m:r>
-          </m:e>
-          <m:sup>
-            <m:r>
-              <m:rPr>
-                <m:sty m:val="p"/>
-              </m:rPr>
-              <m:t>∘</m:t>
-            </m:r>
-          </m:sup>
-        </m:sSup>
-      </m:oMath>
-      <w:r>
-        <w:t xml:space="preserve"> </w:t>
-      </w:r>
-      <w:r>
-        <w:t xml:space="preserve">latitude and calculated the</w:t>
+        <w:t xml:space="preserve">. For every iteration from the posterior, we intercepted the modelled and the idealised gradient in intervals of 1° latitude and calculated the</w:t>
       </w:r>
       <w:r>
         <w:t xml:space="preserve"> </w:t>
@@ -5005,30 +5383,7 @@
         <w:t xml:space="preserve">(Gelman et al., 2019)</w:t>
       </w:r>
       <w:r>
-        <w:t xml:space="preserve">, comparing the modelled gradient and the empirical temperature averages in 1</w:t>
-      </w:r>
-      <m:oMath>
-        <m:sSup>
-          <m:e>
-            <m:r>
-              <m:t>​</m:t>
-            </m:r>
-          </m:e>
-          <m:sup>
-            <m:r>
-              <m:rPr>
-                <m:sty m:val="p"/>
-              </m:rPr>
-              <m:t>∘</m:t>
-            </m:r>
-          </m:sup>
-        </m:sSup>
-      </m:oMath>
-      <w:r>
-        <w:t xml:space="preserve"> </w:t>
-      </w:r>
-      <w:r>
-        <w:t xml:space="preserve">latitude bins. Only the medians are reported for the modern gradient, as the 95% credible intervals are extremely narrow due to the high precision of the posterior estimates.</w:t>
+        <w:t xml:space="preserve">, comparing the modelled gradient and the empirical temperature averages in 1° latitude bins. Only the medians are reported for the modern gradient, as the 95% credible intervals are extremely narrow due to the high precision of the posterior estimates.</w:t>
       </w:r>
     </w:p>
     <w:p>
@@ -5110,8 +5465,8 @@
         <w:t xml:space="preserve">.</w:t>
       </w:r>
     </w:p>
-    <w:bookmarkEnd w:id="44"/>
-    <w:bookmarkStart w:id="45" w:name="parameter-estimation"/>
+    <w:bookmarkEnd w:id="41"/>
+    <w:bookmarkStart w:id="42" w:name="parameter-estimation"/>
     <w:p>
       <w:pPr>
         <w:pStyle w:val="Heading2"/>
@@ -5237,8 +5592,8 @@
         <w:t xml:space="preserve">is &gt; 18,000). Trace plots of the MCMC chains indicate convergence and good mixing of the chains (Fig. S1).</w:t>
       </w:r>
     </w:p>
-    <w:bookmarkEnd w:id="45"/>
-    <w:bookmarkStart w:id="47" w:name="processing-of-model-results"/>
+    <w:bookmarkEnd w:id="42"/>
+    <w:bookmarkStart w:id="44" w:name="processing-of-model-results"/>
     <w:p>
       <w:pPr>
         <w:pStyle w:val="Heading2"/>
@@ -5274,76 +5629,7 @@
         <w:pStyle w:val="BodyText"/>
       </w:pPr>
       <w:r>
-        <w:t xml:space="preserve">The latitudinal gradient is calculated as the difference between the modelled temperature at the equator (0</w:t>
-      </w:r>
-      <m:oMath>
-        <m:sSup>
-          <m:e>
-            <m:r>
-              <m:t>​</m:t>
-            </m:r>
-          </m:e>
-          <m:sup>
-            <m:r>
-              <m:rPr>
-                <m:sty m:val="p"/>
-              </m:rPr>
-              <m:t>∘</m:t>
-            </m:r>
-          </m:sup>
-        </m:sSup>
-      </m:oMath>
-      <w:r>
-        <w:t xml:space="preserve"> </w:t>
-      </w:r>
-      <w:r>
-        <w:t xml:space="preserve">latitude) and at the poles (90</w:t>
-      </w:r>
-      <m:oMath>
-        <m:sSup>
-          <m:e>
-            <m:r>
-              <m:t>​</m:t>
-            </m:r>
-          </m:e>
-          <m:sup>
-            <m:r>
-              <m:rPr>
-                <m:sty m:val="p"/>
-              </m:rPr>
-              <m:t>∘</m:t>
-            </m:r>
-          </m:sup>
-        </m:sSup>
-      </m:oMath>
-      <w:r>
-        <w:t xml:space="preserve"> </w:t>
-      </w:r>
-      <w:r>
-        <w:t xml:space="preserve">absolute latitude). To facilitate comparison with earlier estimates, we also calculate the gradient with the temperature at the polar circle (66.6</w:t>
-      </w:r>
-      <m:oMath>
-        <m:sSup>
-          <m:e>
-            <m:r>
-              <m:t>​</m:t>
-            </m:r>
-          </m:e>
-          <m:sup>
-            <m:r>
-              <m:rPr>
-                <m:sty m:val="p"/>
-              </m:rPr>
-              <m:t>∘</m:t>
-            </m:r>
-          </m:sup>
-        </m:sSup>
-      </m:oMath>
-      <w:r>
-        <w:t xml:space="preserve"> </w:t>
-      </w:r>
-      <w:r>
-        <w:t xml:space="preserve">absolute latitude) being used instead of at the poles. Given the sigmoidal shape of the modern as well as the Eocene gradient (see Fig. 4), these results are broadly comparable to a gradient inferred from the zonal average of equatorial and high-latitude temperatures, as is done in some earlier studies</w:t>
+        <w:t xml:space="preserve">The latitudinal gradient is calculated as the difference between the modelled temperature at the equator (0° latitude) and at the poles (90° absolute latitude). To facilitate comparison with earlier estimates, we also calculate the gradient with the temperature at the polar circle (66.6° absolute latitude) being used instead of at the poles. Given the sigmoidal shape of the modern as well as the Eocene gradient (see Fig. 4), these results are broadly comparable to a gradient inferred from the zonal average of equatorial and high-latitude temperatures, as is done in some earlier studies</w:t>
       </w:r>
       <w:r>
         <w:t xml:space="preserve"> </w:t>
@@ -5368,37 +5654,14 @@
         <w:pStyle w:val="BodyText"/>
       </w:pPr>
       <w:r>
-        <w:t xml:space="preserve">Global average temperatures with 95% credible intervals were calculated by taking the weighted mean of the median (95% CI) of temperature estimates in 1</w:t>
-      </w:r>
-      <m:oMath>
-        <m:sSup>
-          <m:e>
-            <m:r>
-              <m:t>​</m:t>
-            </m:r>
-          </m:e>
-          <m:sup>
-            <m:r>
-              <m:rPr>
-                <m:sty m:val="p"/>
-              </m:rPr>
-              <m:t>∘</m:t>
-            </m:r>
-          </m:sup>
-        </m:sSup>
-      </m:oMath>
-      <w:r>
-        <w:t xml:space="preserve"> </w:t>
-      </w:r>
-      <w:r>
-        <w:t xml:space="preserve">latitudinal bins. The weights were set to the proportion of global surface area in each latitudinal bin, i.e. decreasing with increasing latitude as:</w:t>
+        <w:t xml:space="preserve">Global average temperatures with 95% credible intervals were calculated by taking the weighted mean of the median (95% CI) of temperature estimates in 1° latitudinal bins. The weights were set to the proportion of global surface area in each latitudinal bin, i.e. decreasing with increasing latitude as:</w:t>
       </w:r>
     </w:p>
     <w:p>
       <w:pPr>
         <w:pStyle w:val="BodyText"/>
       </w:pPr>
-      <w:bookmarkStart w:id="46" w:name="eq-weights"/>
+      <w:bookmarkStart w:id="43" w:name="eq-weights"/>
       <m:oMathPara>
         <m:oMathParaPr>
           <m:jc m:val="center"/>
@@ -5541,7 +5804,7 @@
           </m:d>
         </m:oMath>
       </m:oMathPara>
-      <w:bookmarkEnd w:id="46"/>
+      <w:bookmarkEnd w:id="43"/>
     </w:p>
     <w:p>
       <w:pPr>
@@ -5608,9 +5871,9 @@
         <w:t xml:space="preserve">, i.e. we approximated the shape of the globe as a spheroid.</w:t>
       </w:r>
     </w:p>
-    <w:bookmarkEnd w:id="47"/>
-    <w:bookmarkEnd w:id="48"/>
-    <w:bookmarkStart w:id="63" w:name="results"/>
+    <w:bookmarkEnd w:id="44"/>
+    <w:bookmarkEnd w:id="45"/>
+    <w:bookmarkStart w:id="60" w:name="results"/>
     <w:p>
       <w:pPr>
         <w:pStyle w:val="Heading1"/>
@@ -5619,7 +5882,7 @@
         <w:t xml:space="preserve">Results</w:t>
       </w:r>
     </w:p>
-    <w:bookmarkStart w:id="57" w:name="model-validation-1"/>
+    <w:bookmarkStart w:id="54" w:name="model-validation-1"/>
     <w:p>
       <w:pPr>
         <w:pStyle w:val="Heading2"/>
@@ -5640,7 +5903,7 @@
       <w:tr>
         <w:tc>
           <w:tcPr/>
-          <w:bookmarkStart w:id="52" w:name="fig-2"/>
+          <w:bookmarkStart w:id="49" w:name="fig-2"/>
           <w:p>
             <w:pPr>
               <w:jc w:val="center"/>
@@ -5650,18 +5913,18 @@
                 <wp:inline>
                   <wp:extent cx="5399999" cy="5399999"/>
                   <wp:effectExtent b="0" l="0" r="0" t="0"/>
-                  <wp:docPr descr="" title="" id="50" name="Picture"/>
+                  <wp:docPr descr="" title="" id="47" name="Picture"/>
                   <a:graphic>
                     <a:graphicData uri="http://schemas.openxmlformats.org/drawingml/2006/picture">
                       <pic:pic>
                         <pic:nvPicPr>
-                          <pic:cNvPr descr="../figures/fig_2.png" id="51" name="Picture"/>
+                          <pic:cNvPr descr="../figures/fig_2.png" id="48" name="Picture"/>
                           <pic:cNvPicPr>
                             <a:picLocks noChangeArrowheads="1" noChangeAspect="1"/>
                           </pic:cNvPicPr>
                         </pic:nvPicPr>
                         <pic:blipFill>
-                          <a:blip r:embed="rId49"/>
+                          <a:blip r:embed="rId46"/>
                           <a:stretch>
                             <a:fillRect/>
                           </a:stretch>
@@ -5741,7 +6004,7 @@
               <w:t xml:space="preserve">value along with the 2.5% and 97.5% credible intervals from the 1,000 model runs are shown. Each gradient is depicted in absolute latitude.</w:t>
             </w:r>
           </w:p>
-          <w:bookmarkEnd w:id="52"/>
+          <w:bookmarkEnd w:id="49"/>
         </w:tc>
       </w:tr>
     </w:tbl>
@@ -5758,7 +6021,7 @@
       <w:tr>
         <w:tc>
           <w:tcPr/>
-          <w:bookmarkStart w:id="56" w:name="fig-3"/>
+          <w:bookmarkStart w:id="53" w:name="fig-3"/>
           <w:p>
             <w:pPr>
               <w:jc w:val="center"/>
@@ -5768,18 +6031,18 @@
                 <wp:inline>
                   <wp:extent cx="3599999" cy="3599999"/>
                   <wp:effectExtent b="0" l="0" r="0" t="0"/>
-                  <wp:docPr descr="" title="" id="54" name="Picture"/>
+                  <wp:docPr descr="" title="" id="51" name="Picture"/>
                   <a:graphic>
                     <a:graphicData uri="http://schemas.openxmlformats.org/drawingml/2006/picture">
                       <pic:pic>
                         <pic:nvPicPr>
-                          <pic:cNvPr descr="../figures/fig_3.png" id="55" name="Picture"/>
+                          <pic:cNvPr descr="../figures/fig_3.png" id="52" name="Picture"/>
                           <pic:cNvPicPr>
                             <a:picLocks noChangeArrowheads="1" noChangeAspect="1"/>
                           </pic:cNvPicPr>
                         </pic:nvPicPr>
                         <pic:blipFill>
-                          <a:blip r:embed="rId53"/>
+                          <a:blip r:embed="rId50"/>
                           <a:stretch>
                             <a:fillRect/>
                           </a:stretch>
@@ -5819,7 +6082,7 @@
               <w:t xml:space="preserve">Figure 3: Present-day latitudinal temperature gradient. The present-day empirical latitudinal temperature gradient (median sea surface temperature) is depicted as a black line, and the gradient estimated by the Bayesian model is shown in turquoise. Grey points depict the individual cell values of the Bio-ORACLE grid of mean sea surface temperatures, which were used to infer the empirical and the modelled gradient.</w:t>
             </w:r>
           </w:p>
-          <w:bookmarkEnd w:id="56"/>
+          <w:bookmarkEnd w:id="53"/>
         </w:tc>
       </w:tr>
     </w:tbl>
@@ -5900,30 +6163,7 @@
         <w:pStyle w:val="BodyText"/>
       </w:pPr>
       <w:r>
-        <w:t xml:space="preserve">The average, modern temperature gradient can be closely approximated with our model when using the full modern SST dataset (Fig. 3); almost all of the variation in the empirical median temperatures in bins of 1</w:t>
-      </w:r>
-      <m:oMath>
-        <m:sSup>
-          <m:e>
-            <m:r>
-              <m:t>​</m:t>
-            </m:r>
-          </m:e>
-          <m:sup>
-            <m:r>
-              <m:rPr>
-                <m:sty m:val="p"/>
-              </m:rPr>
-              <m:t>∘</m:t>
-            </m:r>
-          </m:sup>
-        </m:sSup>
-      </m:oMath>
-      <w:r>
-        <w:t xml:space="preserve"> </w:t>
-      </w:r>
-      <w:r>
-        <w:t xml:space="preserve">absolute latitude is explained by the modelled gradient (</w:t>
+        <w:t xml:space="preserve">The average, modern temperature gradient can be closely approximated with our model when using the full modern SST dataset (Fig. 3); almost all of the variation in the empirical median temperatures in bins of 1° absolute latitude is explained by the modelled gradient (</w:t>
       </w:r>
       <m:oMath>
         <m:sSup>
@@ -5949,91 +6189,11 @@
         </m:r>
       </m:oMath>
       <w:r>
-        <w:t xml:space="preserve">). The empirical gradient spans 29.3</w:t>
-      </w:r>
-      <m:oMath>
-        <m:sSup>
-          <m:e>
-            <m:r>
-              <m:t>​</m:t>
-            </m:r>
-          </m:e>
-          <m:sup>
-            <m:r>
-              <m:rPr>
-                <m:sty m:val="p"/>
-              </m:rPr>
-              <m:t>∘</m:t>
-            </m:r>
-          </m:sup>
-        </m:sSup>
-      </m:oMath>
-      <w:r>
-        <w:t xml:space="preserve">C from the equator to the poles, the modelled gradient is only very slightly higher at 29.6</w:t>
-      </w:r>
-      <m:oMath>
-        <m:sSup>
-          <m:e>
-            <m:r>
-              <m:t>​</m:t>
-            </m:r>
-          </m:e>
-          <m:sup>
-            <m:r>
-              <m:rPr>
-                <m:sty m:val="p"/>
-              </m:rPr>
-              <m:t>∘</m:t>
-            </m:r>
-          </m:sup>
-        </m:sSup>
-      </m:oMath>
-      <w:r>
-        <w:t xml:space="preserve">C. The modern, global mean temperature (GMST) based on our modelled, median gradient is 17.6</w:t>
-      </w:r>
-      <m:oMath>
-        <m:sSup>
-          <m:e>
-            <m:r>
-              <m:t>​</m:t>
-            </m:r>
-          </m:e>
-          <m:sup>
-            <m:r>
-              <m:rPr>
-                <m:sty m:val="p"/>
-              </m:rPr>
-              <m:t>∘</m:t>
-            </m:r>
-          </m:sup>
-        </m:sSup>
-      </m:oMath>
-      <w:r>
-        <w:t xml:space="preserve">C, very similar to the GMST derived from the empirical median gradient (17.5</w:t>
-      </w:r>
-      <m:oMath>
-        <m:sSup>
-          <m:e>
-            <m:r>
-              <m:t>​</m:t>
-            </m:r>
-          </m:e>
-          <m:sup>
-            <m:r>
-              <m:rPr>
-                <m:sty m:val="p"/>
-              </m:rPr>
-              <m:t>∘</m:t>
-            </m:r>
-          </m:sup>
-        </m:sSup>
-      </m:oMath>
-      <w:r>
-        <w:t xml:space="preserve">C).</w:t>
-      </w:r>
-    </w:p>
-    <w:bookmarkEnd w:id="57"/>
-    <w:bookmarkStart w:id="62" w:name="eeco-reconstruction"/>
+        <w:t xml:space="preserve">). The empirical gradient spans 29.3°C from the equator to the poles, the modelled gradient is only very slightly higher at 29.6°C. The modern, global mean temperature (GMST) based on our modelled, median gradient is 17.6°C, very similar to the GMST derived from the empirical median gradient (17.5°C).</w:t>
+      </w:r>
+    </w:p>
+    <w:bookmarkEnd w:id="54"/>
+    <w:bookmarkStart w:id="59" w:name="eeco-reconstruction"/>
     <w:p>
       <w:pPr>
         <w:pStyle w:val="Heading2"/>
@@ -6047,127 +6207,7 @@
         <w:pStyle w:val="FirstParagraph"/>
       </w:pPr>
       <w:r>
-        <w:t xml:space="preserve">The modelled Eocene temperature gradient is starkly different from the modern (Fig 4). Modelled, median equatorial temperatures are 4.2 (95% CI: 0.2 – 8.3)</w:t>
-      </w:r>
-      <m:oMath>
-        <m:sSup>
-          <m:e>
-            <m:r>
-              <m:t>​</m:t>
-            </m:r>
-          </m:e>
-          <m:sup>
-            <m:r>
-              <m:rPr>
-                <m:sty m:val="p"/>
-              </m:rPr>
-              <m:t>∘</m:t>
-            </m:r>
-          </m:sup>
-        </m:sSup>
-      </m:oMath>
-      <w:r>
-        <w:t xml:space="preserve">C higher for the EECO, and polar temperatures are higher by 25.0 (17.0 – 29.1)</w:t>
-      </w:r>
-      <m:oMath>
-        <m:sSup>
-          <m:e>
-            <m:r>
-              <m:t>​</m:t>
-            </m:r>
-          </m:e>
-          <m:sup>
-            <m:r>
-              <m:rPr>
-                <m:sty m:val="p"/>
-              </m:rPr>
-              <m:t>∘</m:t>
-            </m:r>
-          </m:sup>
-        </m:sSup>
-      </m:oMath>
-      <w:r>
-        <w:t xml:space="preserve">C. This results in a flattened latitudinal temperature gradient of 9.0 ( 2.5 – 17.8)</w:t>
-      </w:r>
-      <m:oMath>
-        <m:sSup>
-          <m:e>
-            <m:r>
-              <m:t>​</m:t>
-            </m:r>
-          </m:e>
-          <m:sup>
-            <m:r>
-              <m:rPr>
-                <m:sty m:val="p"/>
-              </m:rPr>
-              <m:t>∘</m:t>
-            </m:r>
-          </m:sup>
-        </m:sSup>
-      </m:oMath>
-      <w:r>
-        <w:t xml:space="preserve">C for the EECO, as opposed to 29.6</w:t>
-      </w:r>
-      <m:oMath>
-        <m:sSup>
-          <m:e>
-            <m:r>
-              <m:t>​</m:t>
-            </m:r>
-          </m:e>
-          <m:sup>
-            <m:r>
-              <m:rPr>
-                <m:sty m:val="p"/>
-              </m:rPr>
-              <m:t>∘</m:t>
-            </m:r>
-          </m:sup>
-        </m:sSup>
-      </m:oMath>
-      <w:r>
-        <w:t xml:space="preserve">C for the modern. To facilitate the comparison with latitudinal gradients reported in the literature, which sometimes do not report temperatures in very high latitudes, we report also the EECO gradient between the equator and the modern-day polar circle (66.6</w:t>
-      </w:r>
-      <m:oMath>
-        <m:sSup>
-          <m:e>
-            <m:r>
-              <m:t>​</m:t>
-            </m:r>
-          </m:e>
-          <m:sup>
-            <m:r>
-              <m:rPr>
-                <m:sty m:val="p"/>
-              </m:rPr>
-              <m:t>∘</m:t>
-            </m:r>
-          </m:sup>
-        </m:sSup>
-      </m:oMath>
-      <w:r>
-        <w:t xml:space="preserve">), which is slightly lower at 7.8 ( 2.2 – 13.7)</w:t>
-      </w:r>
-      <m:oMath>
-        <m:sSup>
-          <m:e>
-            <m:r>
-              <m:t>​</m:t>
-            </m:r>
-          </m:e>
-          <m:sup>
-            <m:r>
-              <m:rPr>
-                <m:sty m:val="p"/>
-              </m:rPr>
-              <m:t>∘</m:t>
-            </m:r>
-          </m:sup>
-        </m:sSup>
-      </m:oMath>
-      <w:r>
-        <w:t xml:space="preserve">C.</w:t>
+        <w:t xml:space="preserve">The modelled Eocene temperature gradient is starkly different from the modern (Fig 4). Modelled, median equatorial temperatures are 4.2 (95% CI: 0.2 – 8.3)°C higher for the EECO, and polar temperatures are 25.0 (17.0 – 29.1)°C higher. This results in a flattened latitudinal temperature gradient of 9.0 ( 2.5 – 17.8)°C for the EECO, as opposed to 29.6°C for the modern. To facilitate the comparison with latitudinal gradients reported in the literature, which sometimes do not report temperatures at very high latitudes, we report also the EECO gradient between the equator and the modern-day polar circle (66.6°), which is slightly lower at 7.8 ( 2.2 – 13.7)°C.</w:t>
       </w:r>
     </w:p>
     <w:p>
@@ -6183,27 +6223,7 @@
         </m:r>
       </m:oMath>
       <w:r>
-        <w:t xml:space="preserve">) of the EECO gradient, 4.9 (3.8 – 6.5)</w:t>
-      </w:r>
-      <m:oMath>
-        <m:sSup>
-          <m:e>
-            <m:r>
-              <m:t>​</m:t>
-            </m:r>
-          </m:e>
-          <m:sup>
-            <m:r>
-              <m:rPr>
-                <m:sty m:val="p"/>
-              </m:rPr>
-              <m:t>∘</m:t>
-            </m:r>
-          </m:sup>
-        </m:sSup>
-      </m:oMath>
-      <w:r>
-        <w:t xml:space="preserve">C, more than twice as high than</w:t>
+        <w:t xml:space="preserve">) of the EECO gradient – 4.9 (3.8 – 6.5)°C – which is more than double the</w:t>
       </w:r>
       <w:r>
         <w:t xml:space="preserve"> </w:t>
@@ -6217,7 +6237,7 @@
         <w:t xml:space="preserve"> </w:t>
       </w:r>
       <w:r>
-        <w:t xml:space="preserve">of the modern gradient, 2.2. This signifies that the early Eocene data fit less well to the logistic, latitudinal gradient model, which can also be seen from the drastic departure of some of the proxy data from the gradient estimates (Fig. 4).</w:t>
+        <w:t xml:space="preserve">for the modern gradient, 2.2. This signifies that the early Eocene data does not fit as well to the logistic latitudinal gradient model, which can also be seen from the drastic departure of some of the proxy data from the gradient estimates (Fig. 4).</w:t>
       </w:r>
     </w:p>
     <w:p>
@@ -6225,87 +6245,7 @@
         <w:pStyle w:val="BodyText"/>
       </w:pPr>
       <w:r>
-        <w:t xml:space="preserve">The early Eocene GMST is estimated at 28.7 (26.7 – 30.7)</w:t>
-      </w:r>
-      <m:oMath>
-        <m:sSup>
-          <m:e>
-            <m:r>
-              <m:t>​</m:t>
-            </m:r>
-          </m:e>
-          <m:sup>
-            <m:r>
-              <m:rPr>
-                <m:sty m:val="p"/>
-              </m:rPr>
-              <m:t>∘</m:t>
-            </m:r>
-          </m:sup>
-        </m:sSup>
-      </m:oMath>
-      <w:r>
-        <w:t xml:space="preserve">C, 11.1</w:t>
-      </w:r>
-      <m:oMath>
-        <m:sSup>
-          <m:e>
-            <m:r>
-              <m:t>​</m:t>
-            </m:r>
-          </m:e>
-          <m:sup>
-            <m:r>
-              <m:rPr>
-                <m:sty m:val="p"/>
-              </m:rPr>
-              <m:t>∘</m:t>
-            </m:r>
-          </m:sup>
-        </m:sSup>
-      </m:oMath>
-      <w:r>
-        <w:t xml:space="preserve">C higher than the modern. A model run excluding the ecological proxies increases the GMST by 1.6 (-1.8 – 4.8)</w:t>
-      </w:r>
-      <m:oMath>
-        <m:sSup>
-          <m:e>
-            <m:r>
-              <m:t>​</m:t>
-            </m:r>
-          </m:e>
-          <m:sup>
-            <m:r>
-              <m:rPr>
-                <m:sty m:val="p"/>
-              </m:rPr>
-              <m:t>∘</m:t>
-            </m:r>
-          </m:sup>
-        </m:sSup>
-      </m:oMath>
-      <w:r>
-        <w:t xml:space="preserve">C. The median latitudinal gradient is similar when excluding the ecological proxies, with a median of 9.2</w:t>
-      </w:r>
-      <m:oMath>
-        <m:sSup>
-          <m:e>
-            <m:r>
-              <m:t>​</m:t>
-            </m:r>
-          </m:e>
-          <m:sup>
-            <m:r>
-              <m:rPr>
-                <m:sty m:val="p"/>
-              </m:rPr>
-              <m:t>∘</m:t>
-            </m:r>
-          </m:sup>
-        </m:sSup>
-      </m:oMath>
-      <w:r>
-        <w:t xml:space="preserve">C, but with a 20% wider 95% CI (Fig. S2). This indicates that the ecological proxy data are broadly in agreement with the geochemical proxies, while providing additional constraints on the shape of the early Eocene temperature gradient.</w:t>
+        <w:t xml:space="preserve">The early Eocene GMST is estimated at 28.7 (26.7 – 30.7)°C, 11.1°C higher than the modern. A model run excluding the ecological proxies increases the GMST by 1.6 (-1.8 – 4.8)°C. The median latitudinal gradient is similar when excluding the ecological proxies, with a median of 9.2°C, but with a 20% wider 95% CI (Fig. S2). This indicates that the ecological proxy data are broadly in agreement with the geochemical proxies, while providing additional constraints on the shape of the early Eocene temperature gradient.</w:t>
       </w:r>
     </w:p>
     <w:p>
@@ -6313,67 +6253,7 @@
         <w:pStyle w:val="BodyText"/>
       </w:pPr>
       <w:r>
-        <w:t xml:space="preserve">Due to the limited spatial coverage of the early Eocene proxy record, and due to the added model complexity of simultaneously estimating a model across both hemispheres, we pooled the proxy data across both hemispheres. Applying the model separately to each hemispheres results in substantial differences in hemispherical, average temperatures, with the southern hemisphere being warmer by 6.5 (3.5 – 9.4)</w:t>
-      </w:r>
-      <m:oMath>
-        <m:sSup>
-          <m:e>
-            <m:r>
-              <m:t>​</m:t>
-            </m:r>
-          </m:e>
-          <m:sup>
-            <m:r>
-              <m:rPr>
-                <m:sty m:val="p"/>
-              </m:rPr>
-              <m:t>∘</m:t>
-            </m:r>
-          </m:sup>
-        </m:sSup>
-      </m:oMath>
-      <w:r>
-        <w:t xml:space="preserve">C. The inferred latitudinal gradient is somewhat steeper in the northern hemisphere (steeper by 4.8</w:t>
-      </w:r>
-      <m:oMath>
-        <m:sSup>
-          <m:e>
-            <m:r>
-              <m:t>​</m:t>
-            </m:r>
-          </m:e>
-          <m:sup>
-            <m:r>
-              <m:rPr>
-                <m:sty m:val="p"/>
-              </m:rPr>
-              <m:t>∘</m:t>
-            </m:r>
-          </m:sup>
-        </m:sSup>
-      </m:oMath>
-      <w:r>
-        <w:t xml:space="preserve">C, although the 95% CI spans -6.6 to 14.3</w:t>
-      </w:r>
-      <m:oMath>
-        <m:sSup>
-          <m:e>
-            <m:r>
-              <m:t>​</m:t>
-            </m:r>
-          </m:e>
-          <m:sup>
-            <m:r>
-              <m:rPr>
-                <m:sty m:val="p"/>
-              </m:rPr>
-              <m:t>∘</m:t>
-            </m:r>
-          </m:sup>
-        </m:sSup>
-      </m:oMath>
-      <w:r>
-        <w:t xml:space="preserve">C), but the large uncertainties associated with both gradients, and the lack of polar proxy data in the southern hemisphere preclude a more precise statement (see Fig. S3).</w:t>
+        <w:t xml:space="preserve">Due to the limited spatial coverage of the early Eocene proxy record, and due to the added model complexity of simultaneously estimating a model across both hemispheres, we pooled the proxy data across both hemispheres. Applying the model separately within each hemisphere results in substantial differences in hemispherical, average temperatures, with the Southern Hemisphere being warmer by 6.5 (3.5 – 9.4)°C. The inferred latitudinal gradient is somewhat steeper in the Northern Hemisphere (steeper by 4.8°C, although the 95% CI spans -6.6 – 14.3°C), but the large uncertainties associated with both gradients, and the lack of polar proxy data in the Southern Hemisphere preclude a more precise statement (see Fig. S3).</w:t>
       </w:r>
     </w:p>
     <w:tbl>
@@ -6388,7 +6268,7 @@
       <w:tr>
         <w:tc>
           <w:tcPr/>
-          <w:bookmarkStart w:id="61" w:name="fig-4"/>
+          <w:bookmarkStart w:id="58" w:name="fig-4"/>
           <w:p>
             <w:pPr>
               <w:jc w:val="center"/>
@@ -6398,18 +6278,18 @@
                 <wp:inline>
                   <wp:extent cx="3599999" cy="3599999"/>
                   <wp:effectExtent b="0" l="0" r="0" t="0"/>
-                  <wp:docPr descr="" title="" id="59" name="Picture"/>
+                  <wp:docPr descr="" title="" id="56" name="Picture"/>
                   <a:graphic>
                     <a:graphicData uri="http://schemas.openxmlformats.org/drawingml/2006/picture">
                       <pic:pic>
                         <pic:nvPicPr>
-                          <pic:cNvPr descr="../figures/fig_4.png" id="60" name="Picture"/>
+                          <pic:cNvPr descr="../figures/fig_4.png" id="57" name="Picture"/>
                           <pic:cNvPicPr>
                             <a:picLocks noChangeArrowheads="1" noChangeAspect="1"/>
                           </pic:cNvPicPr>
                         </pic:nvPicPr>
                         <pic:blipFill>
-                          <a:blip r:embed="rId58"/>
+                          <a:blip r:embed="rId55"/>
                           <a:stretch>
                             <a:fillRect/>
                           </a:stretch>
@@ -6446,7 +6326,7 @@
               <w:pStyle w:val="ImageCaption"/>
             </w:pPr>
             <w:r>
-              <w:t xml:space="preserve">Figure 4: Estimates of the median, latitudinal SST gradients of the early Eocene climatic optimum (purple line) and of the present-day (turquoise), both estimated with the Bayesian model. The ribbons (purple and turquoise shadings) depict the 95% credible intervals of these gradients, respectively. Points within the plot depict the geochemical (e.g. δ</w:t>
+              <w:t xml:space="preserve">Figure 4: Estimates of the median, latitudinal sea surface temperature gradients of the early Eocene climatic optimum (purple line) and of the present-day (turquoise), both estimated with the Bayesian model. The ribbons (purple and turquoise shading) depict the 95% credible intervals of these gradients, respectively. Points within the plot depict the geochemical (e.g. δ</w:t>
             </w:r>
             <w:r>
               <w:rPr>
@@ -6458,13 +6338,13 @@
               <w:t xml:space="preserve">O) and ecological (e.g. mangroves) data. Geochemical data are plotted by their point estimate temperature value. Ecological data are plotted at the mean temperature values of their respective normal distributions.</w:t>
             </w:r>
           </w:p>
-          <w:bookmarkEnd w:id="61"/>
+          <w:bookmarkEnd w:id="58"/>
         </w:tc>
       </w:tr>
     </w:tbl>
-    <w:bookmarkEnd w:id="62"/>
-    <w:bookmarkEnd w:id="63"/>
-    <w:bookmarkStart w:id="67" w:name="discussion"/>
+    <w:bookmarkEnd w:id="59"/>
+    <w:bookmarkEnd w:id="60"/>
+    <w:bookmarkStart w:id="64" w:name="discussion"/>
     <w:p>
       <w:pPr>
         <w:pStyle w:val="Heading1"/>
@@ -6473,7 +6353,7 @@
         <w:t xml:space="preserve">Discussion</w:t>
       </w:r>
     </w:p>
-    <w:bookmarkStart w:id="64" w:name="X87850c7f8078d5a53b5c68844c4020d552a98a4"/>
+    <w:bookmarkStart w:id="61" w:name="X87850c7f8078d5a53b5c68844c4020d552a98a4"/>
     <w:p>
       <w:pPr>
         <w:pStyle w:val="Heading2"/>
@@ -6487,7 +6367,7 @@
         <w:pStyle w:val="FirstParagraph"/>
       </w:pPr>
       <w:r>
-        <w:t xml:space="preserve">Our results show that relatively small (</w:t>
+        <w:t xml:space="preserve">Our results show that our Bayesian model can be used to reconstruct different types of latitudinal SST gradients from proxy data, even with small sample sizes (</w:t>
       </w:r>
       <w:r>
         <w:rPr>
@@ -6500,7 +6380,7 @@
         <w:t xml:space="preserve"> </w:t>
       </w:r>
       <w:r>
-        <w:t xml:space="preserve">= 10 - 20) and patchy samples of temperature data are sufficient to reconstruct greenhouse- and icehouse-type, latitudinal SST gradients, using our Bayesian model. This is an advancement over previously used linear, quadratic or Gaussian approximations</w:t>
+        <w:t xml:space="preserve">= 10 - 20) and patchy sampling distributions (Fig. 2). This is an advancement over previously used linear, quadratic or Gaussian approximations</w:t>
       </w:r>
       <w:r>
         <w:t xml:space="preserve"> </w:t>
@@ -6509,7 +6389,7 @@
         <w:t xml:space="preserve">(e.g. Bijl et al., 2009; Tierney et al., 2017)</w:t>
       </w:r>
       <w:r>
-        <w:t xml:space="preserve">, which can fit only specific types of gradients. As such, our model presents an alternative to non-parametric methods for inferring latitudinal temperature gradients, which are sometimes favoured as they can very flexibly follow the shape of an unknown temperature gradient</w:t>
+        <w:t xml:space="preserve">, which can fit only specific types of gradients. As such, our model presents an alternative to non-parametric methods for inferring latitudinal temperature gradients, which are sometimes favoured as they can flexibly follow the shape of an unknown temperature gradient</w:t>
       </w:r>
       <w:r>
         <w:t xml:space="preserve"> </w:t>
@@ -6527,7 +6407,7 @@
         <w:t xml:space="preserve">(e.g. Inglis et al., 2020)</w:t>
       </w:r>
       <w:r>
-        <w:t xml:space="preserve">. This means that the idiosyncrasies of a patchy proxy record, potentially afflicted with measurement errors, calibration errors, and palaeogeographic and temporal uncertainty, directly generates the resulting large-scale climate patterns.</w:t>
+        <w:t xml:space="preserve">. This means that the idiosyncrasies of a patchy proxy record, potentially afflicted with measurement errors, calibration errors, and palaeogeographic and temporal uncertainty, dictate the reconstruction of large-scale climate patterns without the option of including additional knowledge (e.g. that latitudinal temperature gradients should be broadly negative).</w:t>
       </w:r>
     </w:p>
     <w:p>
@@ -6609,8 +6489,8 @@
         <w:t xml:space="preserve">.</w:t>
       </w:r>
     </w:p>
-    <w:bookmarkEnd w:id="64"/>
-    <w:bookmarkStart w:id="65" w:name="X5a54750ecad2257f8660f5dae0df6c44377d73b"/>
+    <w:bookmarkEnd w:id="61"/>
+    <w:bookmarkStart w:id="62" w:name="X5a54750ecad2257f8660f5dae0df6c44377d73b"/>
     <w:p>
       <w:pPr>
         <w:pStyle w:val="Heading2"/>
@@ -6660,7 +6540,7 @@
         <w:t xml:space="preserve">(Peppe et al., 2011)</w:t>
       </w:r>
       <w:r>
-        <w:t xml:space="preserve">, with geochemical proxies offers substantial potential for improving quantitative palaeoclimate reconstructions across the Phanerozoic. Our modelling framework offers a straightforward, efficient way of integrating ecological climate data with other proxy data: The hierarchical model structure accounts for variation of temperature estimates from proxies at individual localities, which is treated equivalent to the uncertainty associated with the ecological temperature proxies. A local temperature estimate, based on multiple geochemical proxies, thus has the same weight as a local temperature estimate obtained from the occurrence of a climate-sensitive plant community, whilst preserving the uncertainty associated with each estimate. The model could easily be extended to include uncertainties on individual geochemical proxy data, or to differently weight proxy records classified as more or less reliable.</w:t>
+        <w:t xml:space="preserve">, with geochemical proxies offers substantial potential for improving quantitative palaeoclimate reconstructions across the Phanerozoic. Our modelling framework offers a straightforward, efficient way of integrating ecological climate data with other proxy data: The hierarchical model structure accounts for variation of temperature estimates from proxies at individual localities, which is treated equivalent to the uncertainty associated with the ecological temperature proxies. A local temperature estimate, based on multiple geochemical proxies, thus has the same weight as a local temperature estimate obtained from the occurrence of a climate-sensitive plant community, whilst preserving the uncertainty associated with each estimate. The model could easily be extended to include uncertainties on individual geochemical proxy data, or to variably weight proxy records classified as more or less reliable.</w:t>
       </w:r>
     </w:p>
     <w:p>
@@ -6713,11 +6593,11 @@
         <w:t xml:space="preserve">(Muir et al., 2015)</w:t>
       </w:r>
       <w:r>
-        <w:t xml:space="preserve">. Tropical temperatures predicted by the geochemical proxy record indicate hotter-than-modern tropical temperatures for the early Eocene (Fig. S2), suggesting that the modern climate range of coral reefs may underestimate the early Eocene thermal niche for coral reefs. We have tried to account for that possibility by widening the temperature probability distribution for reef corals, but the predicted temperatures for the reef and mangrove sites still lie below the temperatures indicated by the geochemical proxy record (Fig. 4, Fig. S2).</w:t>
-      </w:r>
-    </w:p>
-    <w:bookmarkEnd w:id="65"/>
-    <w:bookmarkStart w:id="66" w:name="early-eocene-climate"/>
+        <w:t xml:space="preserve">. Tropical temperatures predicted by the geochemical proxy record indicate hotter-than-modern tropical temperatures for the early Eocene (Fig. S2), suggesting that the modern climate range of coral reefs may underestimate the early Eocene thermal niche for coral reefs. We have tried to account for that possibility by widening the temperature probability distribution for coral reefs, but the predicted temperatures for the reef and mangrove sites still lie below the temperatures indicated by the geochemical proxy record (Fig. 4, Fig. S2).</w:t>
+      </w:r>
+    </w:p>
+    <w:bookmarkEnd w:id="62"/>
+    <w:bookmarkStart w:id="63" w:name="early-eocene-climate"/>
     <w:p>
       <w:pPr>
         <w:pStyle w:val="Heading2"/>
@@ -6740,62 +6620,7 @@
         <w:t xml:space="preserve">(Huber and Caballero, 2011)</w:t>
       </w:r>
       <w:r>
-        <w:t xml:space="preserve">, but beyond that, there is little agreement. Earlier, reconstructed early Eocene and EECO SST gradients range from</w:t>
-      </w:r>
-      <w:r>
-        <w:t xml:space="preserve"> </w:t>
-      </w:r>
-      <m:oMath>
-        <m:r>
-          <m:t>7</m:t>
-        </m:r>
-        <m:r>
-          <m:rPr>
-            <m:sty m:val="p"/>
-          </m:rPr>
-          <m:t>−</m:t>
-        </m:r>
-        <m:sSup>
-          <m:e>
-            <m:r>
-              <m:t>21</m:t>
-            </m:r>
-          </m:e>
-          <m:sup>
-            <m:r>
-              <m:rPr>
-                <m:sty m:val="p"/>
-              </m:rPr>
-              <m:t>∘</m:t>
-            </m:r>
-          </m:sup>
-        </m:sSup>
-      </m:oMath>
-      <w:r>
-        <w:t xml:space="preserve">C (Table 1); a more recent reconstruction that includes terrestrial air and sea surface temperatures arrives at a gradient of</w:t>
-      </w:r>
-      <w:r>
-        <w:t xml:space="preserve"> </w:t>
-      </w:r>
-      <m:oMath>
-        <m:sSup>
-          <m:e>
-            <m:r>
-              <m:t>13</m:t>
-            </m:r>
-          </m:e>
-          <m:sup>
-            <m:r>
-              <m:rPr>
-                <m:sty m:val="p"/>
-              </m:rPr>
-              <m:t>∘</m:t>
-            </m:r>
-          </m:sup>
-        </m:sSup>
-      </m:oMath>
-      <w:r>
-        <w:t xml:space="preserve">C</w:t>
+        <w:t xml:space="preserve">, but beyond that, there is little agreement. Earlier, reconstructed early Eocene and EECO SST gradients range from 7 – 21°C (Table 1); a more recent reconstruction that includes terrestrial air and sea surface temperatures arrives at a gradient of 13°C</w:t>
       </w:r>
       <w:r>
         <w:t xml:space="preserve"> </w:t>
@@ -6804,56 +6629,7 @@
         <w:t xml:space="preserve">(Inglis et al., 2020)</w:t>
       </w:r>
       <w:r>
-        <w:t xml:space="preserve">. Our polar circle to equatorial gradient estimate is lower than most previous estimates at</w:t>
-      </w:r>
-      <w:r>
-        <w:t xml:space="preserve"> </w:t>
-      </w:r>
-      <m:oMath>
-        <m:sSup>
-          <m:e>
-            <m:r>
-              <m:t>7.8</m:t>
-            </m:r>
-          </m:e>
-          <m:sup>
-            <m:r>
-              <m:rPr>
-                <m:sty m:val="p"/>
-              </m:rPr>
-              <m:t>∘</m:t>
-            </m:r>
-          </m:sup>
-        </m:sSup>
-      </m:oMath>
-      <w:r>
-        <w:t xml:space="preserve">, although the 95% credible interval extends up to</w:t>
-      </w:r>
-      <w:r>
-        <w:t xml:space="preserve"> </w:t>
-      </w:r>
-      <m:oMath>
-        <m:sSup>
-          <m:e>
-            <m:r>
-              <m:t>13.7</m:t>
-            </m:r>
-          </m:e>
-          <m:sup>
-            <m:r>
-              <m:rPr>
-                <m:sty m:val="p"/>
-              </m:rPr>
-              <m:t>∘</m:t>
-            </m:r>
-          </m:sup>
-        </m:sSup>
-      </m:oMath>
-      <w:r>
-        <w:t xml:space="preserve"> </w:t>
-      </w:r>
-      <w:r>
-        <w:t xml:space="preserve">and thus overlaps earlier estimates based on shallow water proxies. The confirmation of a very flat gradient by both geochemical and ecological shallow water data indicates that inferred SST gradients based on tropical, shallow water and deep water samples</w:t>
+        <w:t xml:space="preserve">. Our polar circle to equatorial gradient estimate is lower than most previous estimates at 7.8°C, although the 95% credible interval extends up to 13.7°C and thus overlaps earlier estimates based on shallow water proxies. The confirmation of a very flat gradient by both geochemical and ecological shallow water data indicates that inferred SST gradients based on tropical, shallow water and deep water samples</w:t>
       </w:r>
       <w:r>
         <w:t xml:space="preserve"> </w:t>
@@ -6885,70 +6661,7 @@
         <w:t xml:space="preserve"> </w:t>
       </w:r>
       <w:r>
-        <w:t xml:space="preserve">predict almost linearly decreasing SSTs towards the poles, whereas our median prediction suggests only a slight decrease beyond the polar circle. The scarcity of temperature records in this range leads to widening credible intervals in our prediction, including the possibility of stronger temperature decreases. Polar temperature estimates from our model are thus conservative in that they admit large uncertainty where data is absent, which is desirable. However, the presence of high proxy-derived temperature estimates at ~ 60</w:t>
-      </w:r>
-      <m:oMath>
-        <m:sSup>
-          <m:e>
-            <m:r>
-              <m:t>​</m:t>
-            </m:r>
-          </m:e>
-          <m:sup>
-            <m:r>
-              <m:rPr>
-                <m:sty m:val="p"/>
-              </m:rPr>
-              <m:t>∘</m:t>
-            </m:r>
-          </m:sup>
-        </m:sSup>
-      </m:oMath>
-      <w:r>
-        <w:t xml:space="preserve"> </w:t>
-      </w:r>
-      <w:r>
-        <w:t xml:space="preserve">latitudes forces the modelled median temperature curve to be too high at ~ 24</w:t>
-      </w:r>
-      <m:oMath>
-        <m:sSup>
-          <m:e>
-            <m:r>
-              <m:t>​</m:t>
-            </m:r>
-          </m:e>
-          <m:sup>
-            <m:r>
-              <m:rPr>
-                <m:sty m:val="p"/>
-              </m:rPr>
-              <m:t>∘</m:t>
-            </m:r>
-          </m:sup>
-        </m:sSup>
-      </m:oMath>
-      <w:r>
-        <w:t xml:space="preserve">C, relative to the temperatures indicated by the high-latitude mangrove communities (15.6 - 22.5</w:t>
-      </w:r>
-      <m:oMath>
-        <m:sSup>
-          <m:e>
-            <m:r>
-              <m:t>​</m:t>
-            </m:r>
-          </m:e>
-          <m:sup>
-            <m:r>
-              <m:rPr>
-                <m:sty m:val="p"/>
-              </m:rPr>
-              <m:t>∘</m:t>
-            </m:r>
-          </m:sup>
-        </m:sSup>
-      </m:oMath>
-      <w:r>
-        <w:t xml:space="preserve">C). In contrast, the extrapolated polar temperatures of most previous proxy-based models are likely too low, given the abundance of ecological data indicating temperate or subtropical high-latitude climates during the EECO</w:t>
+        <w:t xml:space="preserve">predict almost linearly decreasing SSTs towards the poles, whereas our median prediction suggests only a slight decrease beyond the polar circle. The scarcity of temperature records in this range leads to widening credible intervals in our prediction, including the possibility of stronger temperature decreases. Polar temperature estimates from our model are thus conservative in that they admit large uncertainty where data is absent, which is desirable. However, the presence of high proxy-derived temperature estimates at ~ 60° latitudes forces the modelled median temperature curve to be too high at ~ 24°C, relative to the temperatures indicated by the high-latitude mangrove communities (15.6 - 22.5°C). In contrast, the extrapolated polar temperatures of most previous proxy-based models are likely too low, given the abundance of ecological data indicating temperate or subtropical high-latitude climates during the EECO</w:t>
       </w:r>
       <w:r>
         <w:t xml:space="preserve"> </w:t>
@@ -6983,7 +6696,75 @@
         <w:t xml:space="preserve">18</w:t>
       </w:r>
       <w:r>
-        <w:t xml:space="preserve">O measurements from recrystallised fossils, systematic offsets remain between mostly warm temperatures derived from</w:t>
+        <w:t xml:space="preserve">O measurements from recrystallised fossils, systematic offsets remain between mostly warm temperatures derived from TEX</w:t>
+      </w:r>
+      <w:r>
+        <w:rPr>
+          <w:vertAlign w:val="subscript"/>
+        </w:rPr>
+        <w:t xml:space="preserve">86</w:t>
+      </w:r>
+      <w:r>
+        <w:t xml:space="preserve">, and cooler temperatures derived from δ</w:t>
+      </w:r>
+      <w:r>
+        <w:rPr>
+          <w:vertAlign w:val="superscript"/>
+        </w:rPr>
+        <w:t xml:space="preserve">18</w:t>
+      </w:r>
+      <w:r>
+        <w:t xml:space="preserve">O, Δ</w:t>
+      </w:r>
+      <w:r>
+        <w:rPr>
+          <w:vertAlign w:val="subscript"/>
+        </w:rPr>
+        <w:t xml:space="preserve">47</w:t>
+      </w:r>
+      <w:r>
+        <w:t xml:space="preserve">, and the ecological proxies. Seasonality</w:t>
+      </w:r>
+      <w:r>
+        <w:t xml:space="preserve"> </w:t>
+      </w:r>
+      <w:r>
+        <w:t xml:space="preserve">(Keating-Bitonti et al., 2011)</w:t>
+      </w:r>
+      <w:r>
+        <w:t xml:space="preserve"> </w:t>
+      </w:r>
+      <w:r>
+        <w:t xml:space="preserve">and temporal changes within the EECO</w:t>
+      </w:r>
+      <w:r>
+        <w:t xml:space="preserve"> </w:t>
+      </w:r>
+      <w:r>
+        <w:t xml:space="preserve">(Westerhold et al., 2018)</w:t>
+      </w:r>
+      <w:r>
+        <w:t xml:space="preserve"> </w:t>
+      </w:r>
+      <w:r>
+        <w:t xml:space="preserve">may also contribute to the large variability of the EECO proxy data.</w:t>
+      </w:r>
+    </w:p>
+    <w:p>
+      <w:pPr>
+        <w:pStyle w:val="BodyText"/>
+      </w:pPr>
+      <w:r>
+        <w:t xml:space="preserve">Recent, marine GMST estimates of the EECO and of the early Eocene range from 23.4 – 37.1°C, with the lowest GMSTs being derived from δ</w:t>
+      </w:r>
+      <w:r>
+        <w:rPr>
+          <w:vertAlign w:val="superscript"/>
+        </w:rPr>
+        <w:t xml:space="preserve">18</w:t>
+      </w:r>
+      <w:r>
+        <w:t xml:space="preserve">O, and the higher estimates including</w:t>
       </w:r>
       <w:r>
         <w:t xml:space="preserve"> </w:t>
@@ -7009,138 +6790,13 @@
         </m:sSub>
       </m:oMath>
       <w:r>
-        <w:t xml:space="preserve">, and cooler temperatures derived from δ</w:t>
-      </w:r>
-      <w:r>
-        <w:rPr>
-          <w:vertAlign w:val="superscript"/>
-        </w:rPr>
-        <w:t xml:space="preserve">18</w:t>
-      </w:r>
-      <w:r>
-        <w:t xml:space="preserve">O, Δ</w:t>
-      </w:r>
-      <w:r>
-        <w:rPr>
-          <w:vertAlign w:val="subscript"/>
-        </w:rPr>
-        <w:t xml:space="preserve">47</w:t>
-      </w:r>
-      <w:r>
-        <w:t xml:space="preserve">, and the ecological proxies. Seasonality</w:t>
-      </w:r>
-      <w:r>
-        <w:t xml:space="preserve"> </w:t>
-      </w:r>
-      <w:r>
-        <w:t xml:space="preserve">(Keating-Bitonti et al., 2011)</w:t>
-      </w:r>
-      <w:r>
-        <w:t xml:space="preserve"> </w:t>
-      </w:r>
-      <w:r>
-        <w:t xml:space="preserve">and temporal changes within the EECO</w:t>
-      </w:r>
-      <w:r>
-        <w:t xml:space="preserve"> </w:t>
-      </w:r>
-      <w:r>
-        <w:t xml:space="preserve">(Westerhold et al., 2018)</w:t>
-      </w:r>
-      <w:r>
-        <w:t xml:space="preserve"> </w:t>
-      </w:r>
-      <w:r>
-        <w:t xml:space="preserve">may also contribute to the large variability of the EECO proxy data.</w:t>
-      </w:r>
-    </w:p>
-    <w:p>
-      <w:pPr>
-        <w:pStyle w:val="BodyText"/>
-      </w:pPr>
-      <w:r>
-        <w:t xml:space="preserve">Recent, marine GMST estimates of the EECO and of the early Eocene range from 23.4 to 37.1</w:t>
-      </w:r>
-      <m:oMath>
-        <m:sSup>
-          <m:e>
-            <m:r>
-              <m:t>​</m:t>
-            </m:r>
-          </m:e>
-          <m:sup>
-            <m:r>
-              <m:rPr>
-                <m:sty m:val="p"/>
-              </m:rPr>
-              <m:t>∘</m:t>
-            </m:r>
-          </m:sup>
-        </m:sSup>
-      </m:oMath>
-      <w:r>
-        <w:t xml:space="preserve">C, with the lowest GMSTs being derived from δ</w:t>
-      </w:r>
-      <w:r>
-        <w:rPr>
-          <w:vertAlign w:val="superscript"/>
-        </w:rPr>
-        <w:t xml:space="preserve">18</w:t>
-      </w:r>
-      <w:r>
-        <w:t xml:space="preserve">O, and the higher estimates including</w:t>
-      </w:r>
-      <w:r>
-        <w:t xml:space="preserve"> </w:t>
-      </w:r>
-      <m:oMath>
-        <m:r>
-          <m:t>T</m:t>
-        </m:r>
-        <m:r>
-          <m:t>E</m:t>
-        </m:r>
-        <m:sSub>
-          <m:e>
-            <m:r>
-              <m:t>X</m:t>
-            </m:r>
-          </m:e>
-          <m:sub>
-            <m:r>
-              <m:t>86</m:t>
-            </m:r>
-          </m:sub>
-        </m:sSub>
-      </m:oMath>
-      <w:r>
         <w:t xml:space="preserve"> </w:t>
       </w:r>
       <w:r>
         <w:t xml:space="preserve">(Inglis et al., 2020)</w:t>
       </w:r>
       <w:r>
-        <w:t xml:space="preserve">. Many studies include both marine and terrestrial proxies to derive GMST estimates, but despite great differences in proxy selection and in the calculation of global average temperatures, many recent estimates fall in the range of 27 - 29.5</w:t>
-      </w:r>
-      <m:oMath>
-        <m:sSup>
-          <m:e>
-            <m:r>
-              <m:t>​</m:t>
-            </m:r>
-          </m:e>
-          <m:sup>
-            <m:r>
-              <m:rPr>
-                <m:sty m:val="p"/>
-              </m:rPr>
-              <m:t>∘</m:t>
-            </m:r>
-          </m:sup>
-        </m:sSup>
-      </m:oMath>
-      <w:r>
-        <w:t xml:space="preserve">C</w:t>
+        <w:t xml:space="preserve">. Many studies include both marine and terrestrial proxies to derive GMST estimates, but despite great differences in proxy selection and in the calculation of global average temperatures, many recent estimates fall in the range of 27 - 29.5°C</w:t>
       </w:r>
       <w:r>
         <w:t xml:space="preserve"> </w:t>
@@ -7149,38 +6805,90 @@
         <w:t xml:space="preserve">(Hansen et al., 2013; Caballero and Huber, 2013; Cramwinckel et al., 2018; Zhu et al., 2019)</w:t>
       </w:r>
       <w:r>
-        <w:t xml:space="preserve">, similar to our median GMST estimate of 28.7</w:t>
-      </w:r>
-      <m:oMath>
-        <m:sSup>
-          <m:e>
-            <m:r>
-              <m:t>​</m:t>
-            </m:r>
-          </m:e>
-          <m:sup>
-            <m:r>
-              <m:rPr>
-                <m:sty m:val="p"/>
-              </m:rPr>
-              <m:t>∘</m:t>
-            </m:r>
-          </m:sup>
-        </m:sSup>
-      </m:oMath>
-      <w:r>
-        <w:t xml:space="preserve">C.</w:t>
+        <w:t xml:space="preserve">, similar to our median GMST estimate of 28.7°C.</w:t>
+      </w:r>
+    </w:p>
+    <w:bookmarkEnd w:id="63"/>
+    <w:bookmarkEnd w:id="64"/>
+    <w:bookmarkStart w:id="65" w:name="conclusions"/>
+    <w:p>
+      <w:pPr>
+        <w:pStyle w:val="Heading1"/>
+      </w:pPr>
+      <w:r>
+        <w:t xml:space="preserve">Conclusions</w:t>
+      </w:r>
+    </w:p>
+    <w:p>
+      <w:pPr>
+        <w:pStyle w:val="FirstParagraph"/>
+      </w:pPr>
+      <w:r>
+        <w:t xml:space="preserve">The Bayesian hierarchical model presented here is able to reconstruct latitudinal gradients from both geochemical and ecological proxy data, while reflecting the uncertainty associated with the ecological temperature proxies, and accounting for the variation of multiple temperature estimates at individual localities. Using informative prior information allows for accurate temperature reconstructions from records with geographically incomplete sampling. By providing temperature estimates across the entire latitudinal range, this method also facilitates the reconstruction of unbiased global average temperatures. Application of our model to the EECO suggests that latitudinal sea surface temperature gradients were shallower than estimated by most previous proxy-based studies. High-latitude pollen records support this interpretation. Our GMST estimate is in good agreement with most existing estimates, indicating that broadly accurate GMST reconstructions are possible even with substantial deviations in the shape of the latitudinal temperature gradient. Our new method opens the door for improving the accuracy of proxy-based palaeoclimate reconstructions and Phanerozoic temperature curves, particularly in intervals with a patchy and unenvenly sampled record. Finally, the flexibility of our approach means that estimates can be efficiently updated when new data are made available.</w:t>
+      </w:r>
+    </w:p>
+    <w:bookmarkEnd w:id="65"/>
+    <w:bookmarkStart w:id="66" w:name="acknowledgements"/>
+    <w:p>
+      <w:pPr>
+        <w:pStyle w:val="Heading1"/>
+      </w:pPr>
+      <w:r>
+        <w:t xml:space="preserve">Acknowledgements</w:t>
+      </w:r>
+    </w:p>
+    <w:p>
+      <w:pPr>
+        <w:pStyle w:val="FirstParagraph"/>
+      </w:pPr>
+      <w:r>
+        <w:t xml:space="preserve">The authors are grateful to all those who have enabled this work by collecting, measuring, collating and screening geochemical and fossil data. The contribution of L.A.J. was supported by a Juan de la Cierva-formación 2021 fellowship (FJC2021-046695-I/MCIN/AEI/10.13039/501100011033) from the European Union</w:t>
+      </w:r>
+      <w:r>
+        <w:t xml:space="preserve"> </w:t>
+      </w:r>
+      <w:r>
+        <w:t xml:space="preserve">“</w:t>
+      </w:r>
+      <w:r>
+        <w:t xml:space="preserve">NextGenerationEU</w:t>
+      </w:r>
+      <w:r>
+        <w:t xml:space="preserve">”</w:t>
+      </w:r>
+      <w:r>
+        <w:t xml:space="preserve">/PRTR.</w:t>
+      </w:r>
+      <w:r>
+        <w:t xml:space="preserve"> </w:t>
       </w:r>
     </w:p>
     <w:bookmarkEnd w:id="66"/>
+    <w:bookmarkStart w:id="67" w:name="author-contributions"/>
+    <w:p>
+      <w:pPr>
+        <w:pStyle w:val="Heading1"/>
+      </w:pPr>
+      <w:r>
+        <w:t xml:space="preserve">Author contributions</w:t>
+      </w:r>
+    </w:p>
+    <w:p>
+      <w:pPr>
+        <w:pStyle w:val="FirstParagraph"/>
+      </w:pPr>
+      <w:r>
+        <w:t xml:space="preserve">Both authors designed the study and carried out data preparation. K.E. programmed the model and conducted the analyses. L.A.J. and K.E. generated the figures. Both authors contributed to the writing of the manuscript.</w:t>
+      </w:r>
+    </w:p>
     <w:bookmarkEnd w:id="67"/>
-    <w:bookmarkStart w:id="68" w:name="conclusions"/>
+    <w:bookmarkStart w:id="68" w:name="competing-interests"/>
     <w:p>
       <w:pPr>
         <w:pStyle w:val="Heading1"/>
       </w:pPr>
       <w:r>
-        <w:t xml:space="preserve">Conclusions</w:t>
+        <w:t xml:space="preserve">Competing Interests</w:t>
       </w:r>
     </w:p>
     <w:p>
@@ -7188,17 +6896,17 @@
         <w:pStyle w:val="FirstParagraph"/>
       </w:pPr>
       <w:r>
-        <w:t xml:space="preserve">The Bayesian hierarchical model presented herein is able to reconstruct latitudinal gradients from both geochemical and ecological proxy data, whilst reflecting the uncertainty associated with the ecological temperature proxies, and accounts for the variation of multiple temperature estimates at individual localities. Using informative prior information allows for accurate temperature reconstructions from records with geographically incomplete sampling. By providing temperature estimates across the entire latitudinal range, this method also facilitates the reconstruction of unbiased global average temperatures. Application of our model to the EECO suggests that latitudinal sea surface temperature gradients were shallower than estimated by most earlier, proxy-based studies. High-latitude pollen records support this interpretation. Our GMST estimate is in good agreement with most existing estimates, indicating that broadly accurate GMST reconstructions are possible even with substantial deviations in the shape of the latitudinal temperature gradient. Our new method opens the door for improving the accuracy of proxy-based palaeoclimate reoncstructions and Phanerozoic temperature curves, particularly in intervals with a patchy record, and mitigates the biases incurred from uneven sampling. The flexibility of this approach means that our estimates can be quickly and easily updated when new data is made available.</w:t>
+        <w:t xml:space="preserve">The authors declare that they have no conflicts of interest.</w:t>
       </w:r>
     </w:p>
     <w:bookmarkEnd w:id="68"/>
-    <w:bookmarkStart w:id="69" w:name="acknowledgements"/>
+    <w:bookmarkStart w:id="70" w:name="data-accessibility"/>
     <w:p>
       <w:pPr>
         <w:pStyle w:val="Heading1"/>
       </w:pPr>
       <w:r>
-        <w:t xml:space="preserve">Acknowledgements</w:t>
+        <w:t xml:space="preserve">Data accessibility</w:t>
       </w:r>
     </w:p>
     <w:p>
@@ -7206,81 +6914,9 @@
         <w:pStyle w:val="FirstParagraph"/>
       </w:pPr>
       <w:r>
-        <w:t xml:space="preserve">The authors are grateful to all those who have enabled this work by collecting, measuring, collating and screening geochemical and fossil data. The contribution of L.A.J. was supported by a Juan de la Cierva-formación 2021 fellowship (FJC2021-046695-I/MCIN/AEI/10.13039/501100011033) from the European Union</w:t>
-      </w:r>
-      <w:r>
-        <w:t xml:space="preserve"> </w:t>
-      </w:r>
-      <w:r>
-        <w:t xml:space="preserve">“</w:t>
-      </w:r>
-      <w:r>
-        <w:t xml:space="preserve">NextGenerationEU</w:t>
-      </w:r>
-      <w:r>
-        <w:t xml:space="preserve">”</w:t>
-      </w:r>
-      <w:r>
-        <w:t xml:space="preserve">/PRTR.</w:t>
-      </w:r>
-      <w:r>
-        <w:t xml:space="preserve"> </w:t>
-      </w:r>
-    </w:p>
-    <w:bookmarkEnd w:id="69"/>
-    <w:bookmarkStart w:id="70" w:name="author-contributions"/>
-    <w:p>
-      <w:pPr>
-        <w:pStyle w:val="Heading1"/>
-      </w:pPr>
-      <w:r>
-        <w:t xml:space="preserve">Author contributions</w:t>
-      </w:r>
-    </w:p>
-    <w:p>
-      <w:pPr>
-        <w:pStyle w:val="FirstParagraph"/>
-      </w:pPr>
-      <w:r>
-        <w:t xml:space="preserve">Both authors designed the study and carried out data preparation. K.E. programmed the model and conducted the analyses. L.A.J. generated the figures. Both authors contributed to the writing of the manuscript.</w:t>
-      </w:r>
-    </w:p>
-    <w:bookmarkEnd w:id="70"/>
-    <w:bookmarkStart w:id="71" w:name="competing-interests"/>
-    <w:p>
-      <w:pPr>
-        <w:pStyle w:val="Heading1"/>
-      </w:pPr>
-      <w:r>
-        <w:t xml:space="preserve">Competing Interests</w:t>
-      </w:r>
-    </w:p>
-    <w:p>
-      <w:pPr>
-        <w:pStyle w:val="FirstParagraph"/>
-      </w:pPr>
-      <w:r>
-        <w:t xml:space="preserve">The authors declare that they have no conflicts of interest.</w:t>
-      </w:r>
-    </w:p>
-    <w:bookmarkEnd w:id="71"/>
-    <w:bookmarkStart w:id="73" w:name="data-accessibility"/>
-    <w:p>
-      <w:pPr>
-        <w:pStyle w:val="Heading1"/>
-      </w:pPr>
-      <w:r>
-        <w:t xml:space="preserve">Data accessibility</w:t>
-      </w:r>
-    </w:p>
-    <w:p>
-      <w:pPr>
-        <w:pStyle w:val="FirstParagraph"/>
-      </w:pPr>
-      <w:r>
         <w:t xml:space="preserve">The data and code used to produce the results of this study are available via GitHub (</w:t>
       </w:r>
-      <w:hyperlink r:id="rId72">
+      <w:hyperlink r:id="rId69">
         <w:r>
           <w:rPr>
             <w:rStyle w:val="Hyperlink"/>
@@ -7292,8 +6928,8 @@
         <w:t xml:space="preserve">) and the linked Zenodo repository (XXX).</w:t>
       </w:r>
     </w:p>
-    <w:bookmarkEnd w:id="73"/>
-    <w:bookmarkStart w:id="152" w:name="references"/>
+    <w:bookmarkEnd w:id="70"/>
+    <w:bookmarkStart w:id="149" w:name="references"/>
     <w:p>
       <w:pPr>
         <w:pStyle w:val="Heading1"/>
@@ -7302,8 +6938,8 @@
         <w:t xml:space="preserve">References</w:t>
       </w:r>
     </w:p>
-    <w:bookmarkStart w:id="151" w:name="refs"/>
-    <w:bookmarkStart w:id="74" w:name="ref-Assis2018"/>
+    <w:bookmarkStart w:id="148" w:name="refs"/>
+    <w:bookmarkStart w:id="71" w:name="ref-Assis2018"/>
     <w:p>
       <w:pPr>
         <w:pStyle w:val="Bibliography"/>
@@ -7312,8 +6948,8 @@
         <w:t xml:space="preserve">Assis, J., Tyberghein, L., Bosch, S., Verbruggen, H., Serrão, E. A., and De Clerck, O.: Bio-ORACLE v2. 0: Extending marine data layers for bioclimatic modelling, Global Ecology and Biogeography, 27, 277–284, 2018.</w:t>
       </w:r>
     </w:p>
-    <w:bookmarkEnd w:id="74"/>
-    <w:bookmarkStart w:id="75" w:name="ref-Beer2008"/>
+    <w:bookmarkEnd w:id="71"/>
+    <w:bookmarkStart w:id="72" w:name="ref-Beer2008"/>
     <w:p>
       <w:pPr>
         <w:pStyle w:val="Bibliography"/>
@@ -7322,8 +6958,8 @@
         <w:t xml:space="preserve">Beer, J., Abreu, J., and Steinhilber, F.: Sun and planets from a climate point of view, Proceedings of the International Astronomical Union, 4, 29–43, 2008.</w:t>
       </w:r>
     </w:p>
-    <w:bookmarkEnd w:id="75"/>
-    <w:bookmarkStart w:id="77" w:name="ref-Bijl2009"/>
+    <w:bookmarkEnd w:id="72"/>
+    <w:bookmarkStart w:id="74" w:name="ref-Bijl2009"/>
     <w:p>
       <w:pPr>
         <w:pStyle w:val="Bibliography"/>
@@ -7355,7 +6991,7 @@
       <w:r>
         <w:t xml:space="preserve"> </w:t>
       </w:r>
-      <w:hyperlink r:id="rId76">
+      <w:hyperlink r:id="rId73">
         <w:r>
           <w:rPr>
             <w:rStyle w:val="Hyperlink"/>
@@ -7367,8 +7003,8 @@
         <w:t xml:space="preserve">, 2009.</w:t>
       </w:r>
     </w:p>
-    <w:bookmarkEnd w:id="77"/>
-    <w:bookmarkStart w:id="78" w:name="ref-Burgener2023"/>
+    <w:bookmarkEnd w:id="74"/>
+    <w:bookmarkStart w:id="75" w:name="ref-Burgener2023"/>
     <w:p>
       <w:pPr>
         <w:pStyle w:val="Bibliography"/>
@@ -7383,8 +7019,8 @@
         <w:t xml:space="preserve">ppen climatic zones using a bayesian statistical analysis of lithologic, paleontologic, and geochemical proxies, Palaeogeography, Palaeoclimatology, Palaeoecology, 111373, 2023.</w:t>
       </w:r>
     </w:p>
-    <w:bookmarkEnd w:id="78"/>
-    <w:bookmarkStart w:id="80" w:name="ref-Burke2018"/>
+    <w:bookmarkEnd w:id="75"/>
+    <w:bookmarkStart w:id="77" w:name="ref-Burke2018"/>
     <w:p>
       <w:pPr>
         <w:pStyle w:val="Bibliography"/>
@@ -7407,7 +7043,7 @@
       <w:r>
         <w:t xml:space="preserve"> </w:t>
       </w:r>
-      <w:hyperlink r:id="rId79">
+      <w:hyperlink r:id="rId76">
         <w:r>
           <w:rPr>
             <w:rStyle w:val="Hyperlink"/>
@@ -7419,8 +7055,8 @@
         <w:t xml:space="preserve">, 2018.</w:t>
       </w:r>
     </w:p>
-    <w:bookmarkEnd w:id="80"/>
-    <w:bookmarkStart w:id="81" w:name="ref-Caballero2013"/>
+    <w:bookmarkEnd w:id="77"/>
+    <w:bookmarkStart w:id="78" w:name="ref-Caballero2013"/>
     <w:p>
       <w:pPr>
         <w:pStyle w:val="Bibliography"/>
@@ -7429,8 +7065,8 @@
         <w:t xml:space="preserve">Caballero, R. and Huber, M.: State-dependent climate sensitivity in past warm climates and its implications for future climate projections, Proceedings of the National Academy of Sciences, 110, 14162–14167, 2013.</w:t>
       </w:r>
     </w:p>
-    <w:bookmarkEnd w:id="81"/>
-    <w:bookmarkStart w:id="83" w:name="ref-Chandra2021"/>
+    <w:bookmarkEnd w:id="78"/>
+    <w:bookmarkStart w:id="80" w:name="ref-Chandra2021"/>
     <w:p>
       <w:pPr>
         <w:pStyle w:val="Bibliography"/>
@@ -7453,7 +7089,7 @@
       <w:r>
         <w:t xml:space="preserve"> </w:t>
       </w:r>
-      <w:hyperlink r:id="rId82">
+      <w:hyperlink r:id="rId79">
         <w:r>
           <w:rPr>
             <w:rStyle w:val="Hyperlink"/>
@@ -7465,99 +7101,99 @@
         <w:t xml:space="preserve">, 2021.</w:t>
       </w:r>
     </w:p>
+    <w:bookmarkEnd w:id="80"/>
+    <w:bookmarkStart w:id="81" w:name="ref-Cramwinckel2018"/>
+    <w:p>
+      <w:pPr>
+        <w:pStyle w:val="Bibliography"/>
+      </w:pPr>
+      <w:r>
+        <w:t xml:space="preserve">Cramwinckel, M. J., Huber, M., Kocken, I. J., Agnini, C., Bijl, P. K., Bohaty, S. M., Frieling, J., Goldner, A., Hilgen, F. J., Kip, E. L., et al.: Synchronous tropical and polar temperature evolution in the eocene, Nature, 559, 382–386, 2018.</w:t>
+      </w:r>
+    </w:p>
+    <w:bookmarkEnd w:id="81"/>
+    <w:bookmarkStart w:id="82" w:name="ref-Evans2018"/>
+    <w:p>
+      <w:pPr>
+        <w:pStyle w:val="Bibliography"/>
+      </w:pPr>
+      <w:r>
+        <w:t xml:space="preserve">Evans, D., Sagoo, N., Renema, W., Cotton, L. J., Müller, W., Todd, J. A., Saraswati, P. K., Stassen, P., Ziegler, M., Pearson, P. N., et al.: Eocene greenhouse climate revealed by coupled clumped isotope-mg/ca thermometry, Proceedings of the National Academy of Sciences, 115, 1174–1179, 2018.</w:t>
+      </w:r>
+    </w:p>
+    <w:bookmarkEnd w:id="82"/>
+    <w:bookmarkStart w:id="83" w:name="ref-Fauquette2007"/>
+    <w:p>
+      <w:pPr>
+        <w:pStyle w:val="Bibliography"/>
+      </w:pPr>
+      <w:r>
+        <w:t xml:space="preserve">Fauquette, S., Suc, J., Jiménez-Moreno, G., Micheels, A., and JOSTS, A.: Latitudinal climatic gradients in the western european and mediterranean regions from the mid-miocene (c. 15 ma) to the, Deep-time perspectives on climate change: marrying the signal from computer models and biological proxies, 481, 2007.</w:t>
+      </w:r>
+    </w:p>
     <w:bookmarkEnd w:id="83"/>
-    <w:bookmarkStart w:id="84" w:name="ref-Cramwinckel2018"/>
+    <w:bookmarkStart w:id="84" w:name="ref-Frakes1992"/>
     <w:p>
       <w:pPr>
         <w:pStyle w:val="Bibliography"/>
       </w:pPr>
       <w:r>
-        <w:t xml:space="preserve">Cramwinckel, M. J., Huber, M., Kocken, I. J., Agnini, C., Bijl, P. K., Bohaty, S. M., Frieling, J., Goldner, A., Hilgen, F. J., Kip, E. L., et al.: Synchronous tropical and polar temperature evolution in the eocene, Nature, 559, 382–386, 2018.</w:t>
+        <w:t xml:space="preserve">Frakes, L. A., Francis, J. E., and Syktus, J. I.: Climate modes of the phanerozoic, 1992.</w:t>
       </w:r>
     </w:p>
     <w:bookmarkEnd w:id="84"/>
-    <w:bookmarkStart w:id="85" w:name="ref-Evans2018"/>
+    <w:bookmarkStart w:id="85" w:name="ref-Gelman2013"/>
     <w:p>
       <w:pPr>
         <w:pStyle w:val="Bibliography"/>
       </w:pPr>
       <w:r>
-        <w:t xml:space="preserve">Evans, D., Sagoo, N., Renema, W., Cotton, L. J., Müller, W., Todd, J. A., Saraswati, P. K., Stassen, P., Ziegler, M., Pearson, P. N., et al.: Eocene greenhouse climate revealed by coupled clumped isotope-mg/ca thermometry, Proceedings of the National Academy of Sciences, 115, 1174–1179, 2018.</w:t>
+        <w:t xml:space="preserve">Gelman, A., Carlin, J. B., Stern, H. S., Dunson, D. B., Vehtari, A., and Rubin, D. B.: Bayesian data analysis, CRC press, 2013.</w:t>
       </w:r>
     </w:p>
     <w:bookmarkEnd w:id="85"/>
-    <w:bookmarkStart w:id="86" w:name="ref-Fauquette2007"/>
+    <w:bookmarkStart w:id="86" w:name="ref-Gelman2019"/>
     <w:p>
       <w:pPr>
         <w:pStyle w:val="Bibliography"/>
       </w:pPr>
       <w:r>
-        <w:t xml:space="preserve">Fauquette, S., Suc, J., Jiménez-Moreno, G., Micheels, A., and JOSTS, A.: Latitudinal climatic gradients in the western european and mediterranean regions from the mid-miocene (c. 15 ma) to the, Deep-time perspectives on climate change: marrying the signal from computer models and biological proxies, 481, 2007.</w:t>
+        <w:t xml:space="preserve">Gelman, A., Goodrich, B., Gabry, J., and Vehtari, A.: R-squared for bayesian regression models, The American Statistician, 2019.</w:t>
       </w:r>
     </w:p>
     <w:bookmarkEnd w:id="86"/>
-    <w:bookmarkStart w:id="87" w:name="ref-Frakes1992"/>
+    <w:bookmarkStart w:id="87" w:name="ref-Gilks1995"/>
     <w:p>
       <w:pPr>
         <w:pStyle w:val="Bibliography"/>
       </w:pPr>
       <w:r>
-        <w:t xml:space="preserve">Frakes, L. A., Francis, J. E., and Syktus, J. I.: Climate modes of the phanerozoic, 1992.</w:t>
+        <w:t xml:space="preserve">Gilks, W. R., Richardson, S., and Spiegelhalter, D.: Markov chain monte carlo in practice, CRC press, 1995.</w:t>
       </w:r>
     </w:p>
     <w:bookmarkEnd w:id="87"/>
-    <w:bookmarkStart w:id="88" w:name="ref-Gelman2013"/>
+    <w:bookmarkStart w:id="88" w:name="ref-Greenwood2017"/>
     <w:p>
       <w:pPr>
         <w:pStyle w:val="Bibliography"/>
       </w:pPr>
       <w:r>
-        <w:t xml:space="preserve">Gelman, A., Carlin, J. B., Stern, H. S., Dunson, D. B., Vehtari, A., and Rubin, D. B.: Bayesian data analysis, CRC press, 2013.</w:t>
+        <w:t xml:space="preserve">Greenwood, D., Keefe, R., Reichgelt, T., and Webb, J.: Eocene paleobotanical altimetry of victoria’s eastern uplands, Australian Journal of Earth Sciences, 64, 625–637, 2017.</w:t>
       </w:r>
     </w:p>
     <w:bookmarkEnd w:id="88"/>
-    <w:bookmarkStart w:id="89" w:name="ref-Gelman2019"/>
+    <w:bookmarkStart w:id="90" w:name="ref-Greenwood1995"/>
     <w:p>
       <w:pPr>
         <w:pStyle w:val="Bibliography"/>
       </w:pPr>
       <w:r>
-        <w:t xml:space="preserve">Gelman, A., Goodrich, B., Gabry, J., and Vehtari, A.: R-squared for bayesian regression models, The American Statistician, 2019.</w:t>
-      </w:r>
-    </w:p>
-    <w:bookmarkEnd w:id="89"/>
-    <w:bookmarkStart w:id="90" w:name="ref-Gilks1995"/>
-    <w:p>
-      <w:pPr>
-        <w:pStyle w:val="Bibliography"/>
-      </w:pPr>
-      <w:r>
-        <w:t xml:space="preserve">Gilks, W. R., Richardson, S., and Spiegelhalter, D.: Markov chain monte carlo in practice, CRC press, 1995.</w:t>
-      </w:r>
-    </w:p>
-    <w:bookmarkEnd w:id="90"/>
-    <w:bookmarkStart w:id="91" w:name="ref-Greenwood2017"/>
-    <w:p>
-      <w:pPr>
-        <w:pStyle w:val="Bibliography"/>
-      </w:pPr>
-      <w:r>
-        <w:t xml:space="preserve">Greenwood, D., Keefe, R., Reichgelt, T., and Webb, J.: Eocene paleobotanical altimetry of victoria’s eastern uplands, Australian Journal of Earth Sciences, 64, 625–637, 2017.</w:t>
-      </w:r>
-    </w:p>
-    <w:bookmarkEnd w:id="91"/>
-    <w:bookmarkStart w:id="93" w:name="ref-Greenwood1995"/>
-    <w:p>
-      <w:pPr>
-        <w:pStyle w:val="Bibliography"/>
-      </w:pPr>
-      <w:r>
         <w:t xml:space="preserve">Greenwood, D. R. and Wing, S. L.: Eocene continental climates and latitudinal temperature gradients, Geology, 23, 1044,</w:t>
       </w:r>
       <w:r>
         <w:t xml:space="preserve"> </w:t>
       </w:r>
-      <w:hyperlink r:id="rId92">
+      <w:hyperlink r:id="rId89">
         <w:r>
           <w:rPr>
             <w:rStyle w:val="Hyperlink"/>
@@ -7569,63 +7205,63 @@
         <w:t xml:space="preserve">, 1995.</w:t>
       </w:r>
     </w:p>
+    <w:bookmarkEnd w:id="90"/>
+    <w:bookmarkStart w:id="91" w:name="ref-Grossman2022"/>
+    <w:p>
+      <w:pPr>
+        <w:pStyle w:val="Bibliography"/>
+      </w:pPr>
+      <w:r>
+        <w:t xml:space="preserve">Grossman, E. L. and Joachimski, M. M.: Ocean temperatures through the phanerozoic reassessed, Scientific Reports, 12, 8938, 2022.</w:t>
+      </w:r>
+    </w:p>
+    <w:bookmarkEnd w:id="91"/>
+    <w:bookmarkStart w:id="92" w:name="ref-Hansen2013"/>
+    <w:p>
+      <w:pPr>
+        <w:pStyle w:val="Bibliography"/>
+      </w:pPr>
+      <w:r>
+        <w:t xml:space="preserve">Hansen, J., Sato, M., Russell, G., and Kharecha, P.: Climate sensitivity, sea level and atmospheric carbon dioxide, Philosophical Transactions of the Royal Society A: Mathematical, Physical and Engineering Sciences, 371, 20120294, 2013.</w:t>
+      </w:r>
+    </w:p>
+    <w:bookmarkEnd w:id="92"/>
+    <w:bookmarkStart w:id="93" w:name="ref-Hoegh2011"/>
+    <w:p>
+      <w:pPr>
+        <w:pStyle w:val="Bibliography"/>
+      </w:pPr>
+      <w:r>
+        <w:t xml:space="preserve">Hoegh-Guldberg, O.: Coral reef ecosystems and anthropogenic climate change, Regional Environmental Change, 11, 215–227, 2011.</w:t>
+      </w:r>
+    </w:p>
     <w:bookmarkEnd w:id="93"/>
-    <w:bookmarkStart w:id="94" w:name="ref-Grossman2022"/>
+    <w:bookmarkStart w:id="94" w:name="ref-Hollis2019"/>
     <w:p>
       <w:pPr>
         <w:pStyle w:val="Bibliography"/>
       </w:pPr>
       <w:r>
-        <w:t xml:space="preserve">Grossman, E. L. and Joachimski, M. M.: Ocean temperatures through the phanerozoic reassessed, Scientific Reports, 12, 8938, 2022.</w:t>
+        <w:t xml:space="preserve">Hollis, C. J., Dunkley Jones, T., Anagnostou, E., Bijl, P. K., Cramwinckel, M. J., Cui, Y., Dickens, G. R., Edgar, K. M., Eley, Y., Evans, D., et al.: The DeepMIP contribution to PMIP4: Methodologies for selection, compilation and analysis of latest paleocene and early eocene climate proxy data, incorporating version 0.1 of the DeepMIP database, Geoscientific Model Development, 12, 3149–3206, 2019.</w:t>
       </w:r>
     </w:p>
     <w:bookmarkEnd w:id="94"/>
-    <w:bookmarkStart w:id="95" w:name="ref-Hansen2013"/>
+    <w:bookmarkStart w:id="95" w:name="ref-Huber2011"/>
     <w:p>
       <w:pPr>
         <w:pStyle w:val="Bibliography"/>
       </w:pPr>
       <w:r>
-        <w:t xml:space="preserve">Hansen, J., Sato, M., Russell, G., and Kharecha, P.: Climate sensitivity, sea level and atmospheric carbon dioxide, Philosophical Transactions of the Royal Society A: Mathematical, Physical and Engineering Sciences, 371, 20120294, 2013.</w:t>
+        <w:t xml:space="preserve">Huber, M. and Caballero, R.: The early eocene equable climate problem revisited, Climate of the Past, 7, 603–633, 2011.</w:t>
       </w:r>
     </w:p>
     <w:bookmarkEnd w:id="95"/>
-    <w:bookmarkStart w:id="96" w:name="ref-Hoegh2011"/>
+    <w:bookmarkStart w:id="97" w:name="ref-Inglis2020"/>
     <w:p>
       <w:pPr>
         <w:pStyle w:val="Bibliography"/>
       </w:pPr>
       <w:r>
-        <w:t xml:space="preserve">Hoegh-Guldberg, O.: Coral reef ecosystems and anthropogenic climate change, Regional Environmental Change, 11, 215–227, 2011.</w:t>
-      </w:r>
-    </w:p>
-    <w:bookmarkEnd w:id="96"/>
-    <w:bookmarkStart w:id="97" w:name="ref-Hollis2019"/>
-    <w:p>
-      <w:pPr>
-        <w:pStyle w:val="Bibliography"/>
-      </w:pPr>
-      <w:r>
-        <w:t xml:space="preserve">Hollis, C. J., Dunkley Jones, T., Anagnostou, E., Bijl, P. K., Cramwinckel, M. J., Cui, Y., Dickens, G. R., Edgar, K. M., Eley, Y., Evans, D., et al.: The DeepMIP contribution to PMIP4: Methodologies for selection, compilation and analysis of latest paleocene and early eocene climate proxy data, incorporating version 0.1 of the DeepMIP database, Geoscientific Model Development, 12, 3149–3206, 2019.</w:t>
-      </w:r>
-    </w:p>
-    <w:bookmarkEnd w:id="97"/>
-    <w:bookmarkStart w:id="98" w:name="ref-Huber2011"/>
-    <w:p>
-      <w:pPr>
-        <w:pStyle w:val="Bibliography"/>
-      </w:pPr>
-      <w:r>
-        <w:t xml:space="preserve">Huber, M. and Caballero, R.: The early eocene equable climate problem revisited, Climate of the Past, 7, 603–633, 2011.</w:t>
-      </w:r>
-    </w:p>
-    <w:bookmarkEnd w:id="98"/>
-    <w:bookmarkStart w:id="100" w:name="ref-Inglis2020"/>
-    <w:p>
-      <w:pPr>
-        <w:pStyle w:val="Bibliography"/>
-      </w:pPr>
-      <w:r>
         <w:t xml:space="preserve">Inglis, G. N., Bragg, F., Burls, N. J., Cramwinckel, M. J., Evans, D., Foster, G. L., Huber, M., Lunt, D. J., Siler, N., Steinig, S., Tierney, J. E., Wilkinson, R., Anagnostou, E., de Boer, A. M., Dunkley Jones, T., Edgar, K. M., Hollis, C. J., Hutchinson, D. K., and Pancost, R. D.: Global mean surface temperature and climate sensitivity of the early</w:t>
       </w:r>
       <w:r>
@@ -7676,7 +7312,7 @@
       <w:r>
         <w:t xml:space="preserve"> </w:t>
       </w:r>
-      <w:hyperlink r:id="rId99">
+      <w:hyperlink r:id="rId96">
         <w:r>
           <w:rPr>
             <w:rStyle w:val="Hyperlink"/>
@@ -7688,8 +7324,8 @@
         <w:t xml:space="preserve">, 2020.</w:t>
       </w:r>
     </w:p>
-    <w:bookmarkEnd w:id="100"/>
-    <w:bookmarkStart w:id="101" w:name="ref-johannes1983"/>
+    <w:bookmarkEnd w:id="97"/>
+    <w:bookmarkStart w:id="98" w:name="ref-johannes1983"/>
     <w:p>
       <w:pPr>
         <w:pStyle w:val="Bibliography"/>
@@ -7698,8 +7334,8 @@
         <w:t xml:space="preserve">Johannes, R., Wiebe, W., Crossland, C., Rimmer, D., and Smith, S.: Latitudinal limits of coral reef growth., Marine ecology progress series. Oldendorf, 11, 105–111, 1983.</w:t>
       </w:r>
     </w:p>
-    <w:bookmarkEnd w:id="101"/>
-    <w:bookmarkStart w:id="103" w:name="ref-Jones2022"/>
+    <w:bookmarkEnd w:id="98"/>
+    <w:bookmarkStart w:id="100" w:name="ref-Jones2022"/>
     <w:p>
       <w:pPr>
         <w:pStyle w:val="Bibliography"/>
@@ -7722,7 +7358,7 @@
       <w:r>
         <w:t xml:space="preserve"> </w:t>
       </w:r>
-      <w:hyperlink r:id="rId102">
+      <w:hyperlink r:id="rId99">
         <w:r>
           <w:rPr>
             <w:rStyle w:val="Hyperlink"/>
@@ -7734,8 +7370,8 @@
         <w:t xml:space="preserve">, 2022.</w:t>
       </w:r>
     </w:p>
-    <w:bookmarkEnd w:id="103"/>
-    <w:bookmarkStart w:id="104" w:name="ref-jones2022reef"/>
+    <w:bookmarkEnd w:id="100"/>
+    <w:bookmarkStart w:id="101" w:name="ref-jones2022reef"/>
     <w:p>
       <w:pPr>
         <w:pStyle w:val="Bibliography"/>
@@ -7744,8 +7380,8 @@
         <w:t xml:space="preserve">Jones, L. A., Mannion, P. D., Farnsworth, A., Bragg, F., and Lunt, D. J.: Climatic and tectonic drivers shaped the tropical distribution of coral reefs, Nature communications, 13, 1–10, 2022.</w:t>
       </w:r>
     </w:p>
-    <w:bookmarkEnd w:id="104"/>
-    <w:bookmarkStart w:id="106" w:name="ref-jones2023"/>
+    <w:bookmarkEnd w:id="101"/>
+    <w:bookmarkStart w:id="103" w:name="ref-jones2023"/>
     <w:p>
       <w:pPr>
         <w:pStyle w:val="Bibliography"/>
@@ -7756,7 +7392,7 @@
       <w:r>
         <w:t xml:space="preserve"> </w:t>
       </w:r>
-      <w:hyperlink r:id="rId105">
+      <w:hyperlink r:id="rId102">
         <w:r>
           <w:rPr>
             <w:rStyle w:val="Hyperlink"/>
@@ -7768,8 +7404,8 @@
         <w:t xml:space="preserve">, 2023.</w:t>
       </w:r>
     </w:p>
-    <w:bookmarkEnd w:id="106"/>
-    <w:bookmarkStart w:id="108" w:name="ref-judd2020"/>
+    <w:bookmarkEnd w:id="103"/>
+    <w:bookmarkStart w:id="105" w:name="ref-judd2020"/>
     <w:p>
       <w:pPr>
         <w:pStyle w:val="Bibliography"/>
@@ -7780,7 +7416,7 @@
       <w:r>
         <w:t xml:space="preserve"> </w:t>
       </w:r>
-      <w:hyperlink r:id="rId107">
+      <w:hyperlink r:id="rId104">
         <w:r>
           <w:rPr>
             <w:rStyle w:val="Hyperlink"/>
@@ -7792,8 +7428,8 @@
         <w:t xml:space="preserve">, 2020.</w:t>
       </w:r>
     </w:p>
-    <w:bookmarkEnd w:id="108"/>
-    <w:bookmarkStart w:id="109" w:name="ref-Judd2022"/>
+    <w:bookmarkEnd w:id="105"/>
+    <w:bookmarkStart w:id="106" w:name="ref-Judd2022"/>
     <w:p>
       <w:pPr>
         <w:pStyle w:val="Bibliography"/>
@@ -7802,8 +7438,8 @@
         <w:t xml:space="preserve">Judd, E. J., Tierney, J. E., Huber, B. T., Wing, S. L., Lunt, D. J., Ford, H. L., Inglis, G. N., McClymont, E. L., O’Brien, C. L., Rattanasriampaipong, R., et al.: The PhanSST global database of phanerozoic sea surface temperature proxy data, Scientific data, 9, 753, 2022.</w:t>
       </w:r>
     </w:p>
-    <w:bookmarkEnd w:id="109"/>
-    <w:bookmarkStart w:id="111" w:name="ref-Keating-Bitonti2011"/>
+    <w:bookmarkEnd w:id="106"/>
+    <w:bookmarkStart w:id="108" w:name="ref-Keating-Bitonti2011"/>
     <w:p>
       <w:pPr>
         <w:pStyle w:val="Bibliography"/>
@@ -7826,7 +7462,7 @@
       <w:r>
         <w:t xml:space="preserve"> </w:t>
       </w:r>
-      <w:hyperlink r:id="rId110">
+      <w:hyperlink r:id="rId107">
         <w:r>
           <w:rPr>
             <w:rStyle w:val="Hyperlink"/>
@@ -7838,83 +7474,83 @@
         <w:t xml:space="preserve">, 2011.</w:t>
       </w:r>
     </w:p>
+    <w:bookmarkEnd w:id="108"/>
+    <w:bookmarkStart w:id="109" w:name="ref-kiessling2001"/>
+    <w:p>
+      <w:pPr>
+        <w:pStyle w:val="Bibliography"/>
+      </w:pPr>
+      <w:r>
+        <w:t xml:space="preserve">Kiessling, W.: Paleoclimatic significance of phanerozoic reefs, Geology, 29, 751–754, 2001.</w:t>
+      </w:r>
+    </w:p>
+    <w:bookmarkEnd w:id="109"/>
+    <w:bookmarkStart w:id="110" w:name="ref-kleypas1999"/>
+    <w:p>
+      <w:pPr>
+        <w:pStyle w:val="Bibliography"/>
+      </w:pPr>
+      <w:r>
+        <w:t xml:space="preserve">Kleypas, J. A., McManus, J. W., and Meñez, L. A.: Environmental limits to coral reef development: Where do we draw the line?, American zoologist, 39, 146–159, 1999.</w:t>
+      </w:r>
+    </w:p>
+    <w:bookmarkEnd w:id="110"/>
+    <w:bookmarkStart w:id="111" w:name="ref-Markwick2007"/>
+    <w:p>
+      <w:pPr>
+        <w:pStyle w:val="Bibliography"/>
+      </w:pPr>
+      <w:r>
+        <w:t xml:space="preserve">Markwick, P.: The palaeogeographic and palaeoclimatic significance of climate, Deep-time perspectives on climate change: Marrying the signal from computer models and biological proxies, 251, 2007.</w:t>
+      </w:r>
+    </w:p>
     <w:bookmarkEnd w:id="111"/>
-    <w:bookmarkStart w:id="112" w:name="ref-kiessling2001"/>
+    <w:bookmarkStart w:id="112" w:name="ref-Markwick1994"/>
     <w:p>
       <w:pPr>
         <w:pStyle w:val="Bibliography"/>
       </w:pPr>
       <w:r>
-        <w:t xml:space="preserve">Kiessling, W.: Paleoclimatic significance of phanerozoic reefs, Geology, 29, 751–754, 2001.</w:t>
+        <w:t xml:space="preserve">Markwick, P. J.: "Equability," continentality, and tertiary "climate": The crocodilian perspective, Geology, 22, 613–616, 1994.</w:t>
       </w:r>
     </w:p>
     <w:bookmarkEnd w:id="112"/>
-    <w:bookmarkStart w:id="113" w:name="ref-kleypas1999"/>
+    <w:bookmarkStart w:id="113" w:name="ref-merdith2021"/>
     <w:p>
       <w:pPr>
         <w:pStyle w:val="Bibliography"/>
       </w:pPr>
       <w:r>
-        <w:t xml:space="preserve">Kleypas, J. A., McManus, J. W., and Meñez, L. A.: Environmental limits to coral reef development: Where do we draw the line?, American zoologist, 39, 146–159, 1999.</w:t>
+        <w:t xml:space="preserve">Merdith, A. S., Williams, S. E., Collins, A. S., Tetley, M. G., Mulder, J. A., Blades, M. L., Young, A., Armistead, S. E., Cannon, J., Zahirovic, S., et al.: Extending full-plate tectonic models into deep time: Linking the neoproterozoic and the phanerozoic, Earth-Science Reviews, 214, 103477, 2021.</w:t>
       </w:r>
     </w:p>
     <w:bookmarkEnd w:id="113"/>
-    <w:bookmarkStart w:id="114" w:name="ref-Markwick2007"/>
+    <w:bookmarkStart w:id="114" w:name="ref-Muir2015"/>
     <w:p>
       <w:pPr>
         <w:pStyle w:val="Bibliography"/>
       </w:pPr>
       <w:r>
-        <w:t xml:space="preserve">Markwick, P.: The palaeogeographic and palaeoclimatic significance of climate, Deep-time perspectives on climate change: Marrying the signal from computer models and biological proxies, 251, 2007.</w:t>
+        <w:t xml:space="preserve">Muir, P. R., Wallace, C. C., Done, T., and Aguirre, J. D.: Limited scope for latitudinal extension of reef corals, Science, 348, 1135–1138, 2015.</w:t>
       </w:r>
     </w:p>
     <w:bookmarkEnd w:id="114"/>
-    <w:bookmarkStart w:id="115" w:name="ref-Markwick1994"/>
+    <w:bookmarkStart w:id="115" w:name="ref-Peppe2011"/>
     <w:p>
       <w:pPr>
         <w:pStyle w:val="Bibliography"/>
       </w:pPr>
       <w:r>
-        <w:t xml:space="preserve">Markwick, P. J.: "Equability," continentality, and tertiary "climate": The crocodilian perspective, Geology, 22, 613–616, 1994.</w:t>
+        <w:t xml:space="preserve">Peppe, D. J., Royer, D. L., Cariglino, B., Oliver, S. Y., Newman, S., Leight, E., Enikolopov, G., Fernandez-Burgos, M., Herrera, F., Adams, J. M., et al.: Sensitivity of leaf size and shape to climate: Global patterns and paleoclimatic applications, New phytologist, 190, 724–739, 2011.</w:t>
       </w:r>
     </w:p>
     <w:bookmarkEnd w:id="115"/>
-    <w:bookmarkStart w:id="116" w:name="ref-merdith2021"/>
+    <w:bookmarkStart w:id="117" w:name="ref-Popescu2021"/>
     <w:p>
       <w:pPr>
         <w:pStyle w:val="Bibliography"/>
       </w:pPr>
       <w:r>
-        <w:t xml:space="preserve">Merdith, A. S., Williams, S. E., Collins, A. S., Tetley, M. G., Mulder, J. A., Blades, M. L., Young, A., Armistead, S. E., Cannon, J., Zahirovic, S., et al.: Extending full-plate tectonic models into deep time: Linking the neoproterozoic and the phanerozoic, Earth-Science Reviews, 214, 103477, 2021.</w:t>
-      </w:r>
-    </w:p>
-    <w:bookmarkEnd w:id="116"/>
-    <w:bookmarkStart w:id="117" w:name="ref-Muir2015"/>
-    <w:p>
-      <w:pPr>
-        <w:pStyle w:val="Bibliography"/>
-      </w:pPr>
-      <w:r>
-        <w:t xml:space="preserve">Muir, P. R., Wallace, C. C., Done, T., and Aguirre, J. D.: Limited scope for latitudinal extension of reef corals, Science, 348, 1135–1138, 2015.</w:t>
-      </w:r>
-    </w:p>
-    <w:bookmarkEnd w:id="117"/>
-    <w:bookmarkStart w:id="118" w:name="ref-Peppe2011"/>
-    <w:p>
-      <w:pPr>
-        <w:pStyle w:val="Bibliography"/>
-      </w:pPr>
-      <w:r>
-        <w:t xml:space="preserve">Peppe, D. J., Royer, D. L., Cariglino, B., Oliver, S. Y., Newman, S., Leight, E., Enikolopov, G., Fernandez-Burgos, M., Herrera, F., Adams, J. M., et al.: Sensitivity of leaf size and shape to climate: Global patterns and paleoclimatic applications, New phytologist, 190, 724–739, 2011.</w:t>
-      </w:r>
-    </w:p>
-    <w:bookmarkEnd w:id="118"/>
-    <w:bookmarkStart w:id="120" w:name="ref-Popescu2021"/>
-    <w:p>
-      <w:pPr>
-        <w:pStyle w:val="Bibliography"/>
-      </w:pPr>
-      <w:r>
         <w:t xml:space="preserve">Popescu, S.-M., Suc, J.-P., Fauquette, S., Bessedik, M., Jiménez-Moreno, G., Robin, C., and Labrousse, L.: Mangrove distribution and diversity during three</w:t>
       </w:r>
       <w:r>
@@ -7956,7 +7592,7 @@
       <w:r>
         <w:t xml:space="preserve"> </w:t>
       </w:r>
-      <w:hyperlink r:id="rId119">
+      <w:hyperlink r:id="rId116">
         <w:r>
           <w:rPr>
             <w:rStyle w:val="Hyperlink"/>
@@ -7968,8 +7604,8 @@
         <w:t xml:space="preserve">, 2021.</w:t>
       </w:r>
     </w:p>
-    <w:bookmarkEnd w:id="120"/>
-    <w:bookmarkStart w:id="122" w:name="ref-Pross2012"/>
+    <w:bookmarkEnd w:id="117"/>
+    <w:bookmarkStart w:id="119" w:name="ref-Pross2012"/>
     <w:p>
       <w:pPr>
         <w:pStyle w:val="Bibliography"/>
@@ -8004,7 +7640,7 @@
       <w:r>
         <w:t xml:space="preserve"> </w:t>
       </w:r>
-      <w:hyperlink r:id="rId121">
+      <w:hyperlink r:id="rId118">
         <w:r>
           <w:rPr>
             <w:rStyle w:val="Hyperlink"/>
@@ -8016,8 +7652,8 @@
         <w:t xml:space="preserve">, 2012.</w:t>
       </w:r>
     </w:p>
-    <w:bookmarkEnd w:id="122"/>
-    <w:bookmarkStart w:id="124" w:name="ref-Quisthoudt2012"/>
+    <w:bookmarkEnd w:id="119"/>
+    <w:bookmarkStart w:id="121" w:name="ref-Quisthoudt2012"/>
     <w:p>
       <w:pPr>
         <w:pStyle w:val="Bibliography"/>
@@ -8028,7 +7664,7 @@
       <w:r>
         <w:t xml:space="preserve"> </w:t>
       </w:r>
-      <w:hyperlink r:id="rId123">
+      <w:hyperlink r:id="rId120">
         <w:r>
           <w:rPr>
             <w:rStyle w:val="Hyperlink"/>
@@ -8040,73 +7676,73 @@
         <w:t xml:space="preserve">, 2012.</w:t>
       </w:r>
     </w:p>
+    <w:bookmarkEnd w:id="121"/>
+    <w:bookmarkStart w:id="122" w:name="ref-Rasmussen2004"/>
+    <w:p>
+      <w:pPr>
+        <w:pStyle w:val="Bibliography"/>
+      </w:pPr>
+      <w:r>
+        <w:t xml:space="preserve">Rasmussen, C. E. and Williams, C. K.: Gaussian processes in machine learning, Lecture notes in computer science, 3176, 63–71, 2004.</w:t>
+      </w:r>
+    </w:p>
+    <w:bookmarkEnd w:id="122"/>
+    <w:bookmarkStart w:id="123" w:name="ref-Reynolds1994"/>
+    <w:p>
+      <w:pPr>
+        <w:pStyle w:val="Bibliography"/>
+      </w:pPr>
+      <w:r>
+        <w:t xml:space="preserve">Reynolds, R. W. and Smith, T. M.: Improved global sea surface temperature analyses using optimum interpolation, Journal of climate, 7, 929–948, 1994.</w:t>
+      </w:r>
+    </w:p>
+    <w:bookmarkEnd w:id="123"/>
+    <w:bookmarkStart w:id="124" w:name="ref-Royer2012"/>
+    <w:p>
+      <w:pPr>
+        <w:pStyle w:val="Bibliography"/>
+      </w:pPr>
+      <w:r>
+        <w:t xml:space="preserve">Royer, D. L.: Climate reconstruction from leaf size and shape: New developments and challenges, The Paleontological Society Papers, 18, 195–212, 2012.</w:t>
+      </w:r>
+    </w:p>
     <w:bookmarkEnd w:id="124"/>
-    <w:bookmarkStart w:id="125" w:name="ref-Rasmussen2004"/>
+    <w:bookmarkStart w:id="125" w:name="ref-Royer2004"/>
     <w:p>
       <w:pPr>
         <w:pStyle w:val="Bibliography"/>
       </w:pPr>
       <w:r>
-        <w:t xml:space="preserve">Rasmussen, C. E. and Williams, C. K.: Gaussian processes in machine learning, Lecture notes in computer science, 3176, 63–71, 2004.</w:t>
+        <w:t xml:space="preserve">Royer, D. L., Berner, R. A., Montañez, I. P., Tabor, N. J., Beerling, D. J., et al.: Co~ 2 as a primary driver of phanerozoic climate, GSA today, 14, 4–10, 2004.</w:t>
       </w:r>
     </w:p>
     <w:bookmarkEnd w:id="125"/>
-    <w:bookmarkStart w:id="126" w:name="ref-Reynolds1994"/>
+    <w:bookmarkStart w:id="126" w:name="ref-Salonen2019"/>
     <w:p>
       <w:pPr>
         <w:pStyle w:val="Bibliography"/>
       </w:pPr>
       <w:r>
-        <w:t xml:space="preserve">Reynolds, R. W. and Smith, T. M.: Improved global sea surface temperature analyses using optimum interpolation, Journal of climate, 7, 929–948, 1994.</w:t>
+        <w:t xml:space="preserve">Salonen, J. S., Korpela, M., Williams, J. W., and Luoto, M.: Machine-learning based reconstructions of primary and secondary climate variables from north american and european fossil pollen data, Scientific reports, 9, 15805, 2019.</w:t>
       </w:r>
     </w:p>
     <w:bookmarkEnd w:id="126"/>
-    <w:bookmarkStart w:id="127" w:name="ref-Royer2012"/>
+    <w:bookmarkStart w:id="127" w:name="ref-Schrag1999"/>
     <w:p>
       <w:pPr>
         <w:pStyle w:val="Bibliography"/>
       </w:pPr>
       <w:r>
-        <w:t xml:space="preserve">Royer, D. L.: Climate reconstruction from leaf size and shape: New developments and challenges, The Paleontological Society Papers, 18, 195–212, 2012.</w:t>
+        <w:t xml:space="preserve">Schrag, D. P.: Effects of diagenesis on the isotopic record of late paleogene tropical sea surface temperatures, Chemical Geology, 161, 215–224, 1999.</w:t>
       </w:r>
     </w:p>
     <w:bookmarkEnd w:id="127"/>
-    <w:bookmarkStart w:id="128" w:name="ref-Royer2004"/>
+    <w:bookmarkStart w:id="129" w:name="ref-Scotese2021"/>
     <w:p>
       <w:pPr>
         <w:pStyle w:val="Bibliography"/>
       </w:pPr>
       <w:r>
-        <w:t xml:space="preserve">Royer, D. L., Berner, R. A., Montañez, I. P., Tabor, N. J., Beerling, D. J., et al.: Co~ 2 as a primary driver of phanerozoic climate, GSA today, 14, 4–10, 2004.</w:t>
-      </w:r>
-    </w:p>
-    <w:bookmarkEnd w:id="128"/>
-    <w:bookmarkStart w:id="129" w:name="ref-Salonen2019"/>
-    <w:p>
-      <w:pPr>
-        <w:pStyle w:val="Bibliography"/>
-      </w:pPr>
-      <w:r>
-        <w:t xml:space="preserve">Salonen, J. S., Korpela, M., Williams, J. W., and Luoto, M.: Machine-learning based reconstructions of primary and secondary climate variables from north american and european fossil pollen data, Scientific reports, 9, 15805, 2019.</w:t>
-      </w:r>
-    </w:p>
-    <w:bookmarkEnd w:id="129"/>
-    <w:bookmarkStart w:id="130" w:name="ref-Schrag1999"/>
-    <w:p>
-      <w:pPr>
-        <w:pStyle w:val="Bibliography"/>
-      </w:pPr>
-      <w:r>
-        <w:t xml:space="preserve">Schrag, D. P.: Effects of diagenesis on the isotopic record of late paleogene tropical sea surface temperatures, Chemical Geology, 161, 215–224, 1999.</w:t>
-      </w:r>
-    </w:p>
-    <w:bookmarkEnd w:id="130"/>
-    <w:bookmarkStart w:id="132" w:name="ref-Scotese2021"/>
-    <w:p>
-      <w:pPr>
-        <w:pStyle w:val="Bibliography"/>
-      </w:pPr>
-      <w:r>
         <w:t xml:space="preserve">Scotese, C. R., Song, H., Mills, B. J. W., and van der Meer, D. G.: Phanerozoic paleotemperatures:</w:t>
       </w:r>
       <w:r>
@@ -8124,7 +7760,7 @@
       <w:r>
         <w:t xml:space="preserve"> </w:t>
       </w:r>
-      <w:hyperlink r:id="rId131">
+      <w:hyperlink r:id="rId128">
         <w:r>
           <w:rPr>
             <w:rStyle w:val="Hyperlink"/>
@@ -8136,8 +7772,8 @@
         <w:t xml:space="preserve">, 2021.</w:t>
       </w:r>
     </w:p>
-    <w:bookmarkEnd w:id="132"/>
-    <w:bookmarkStart w:id="133" w:name="ref-Sloan1990"/>
+    <w:bookmarkEnd w:id="129"/>
+    <w:bookmarkStart w:id="130" w:name="ref-Sloan1990"/>
     <w:p>
       <w:pPr>
         <w:pStyle w:val="Bibliography"/>
@@ -8146,8 +7782,8 @@
         <w:t xml:space="preserve">Sloan, L. C. and Barron, E. J.: " equable" climates during earth history?, Geology, 18, 489–492, 1990.</w:t>
       </w:r>
     </w:p>
-    <w:bookmarkEnd w:id="133"/>
-    <w:bookmarkStart w:id="135" w:name="ref-song2019"/>
+    <w:bookmarkEnd w:id="130"/>
+    <w:bookmarkStart w:id="132" w:name="ref-song2019"/>
     <w:p>
       <w:pPr>
         <w:pStyle w:val="Bibliography"/>
@@ -8158,7 +7794,7 @@
       <w:r>
         <w:t xml:space="preserve"> </w:t>
       </w:r>
-      <w:hyperlink r:id="rId134">
+      <w:hyperlink r:id="rId131">
         <w:r>
           <w:rPr>
             <w:rStyle w:val="Hyperlink"/>
@@ -8170,8 +7806,8 @@
         <w:t xml:space="preserve">, 2019.</w:t>
       </w:r>
     </w:p>
-    <w:bookmarkEnd w:id="135"/>
-    <w:bookmarkStart w:id="137" w:name="ref-Suan2017"/>
+    <w:bookmarkEnd w:id="132"/>
+    <w:bookmarkStart w:id="134" w:name="ref-Suan2017"/>
     <w:p>
       <w:pPr>
         <w:pStyle w:val="Bibliography"/>
@@ -8203,7 +7839,7 @@
       <w:r>
         <w:t xml:space="preserve"> </w:t>
       </w:r>
-      <w:hyperlink r:id="rId136">
+      <w:hyperlink r:id="rId133">
         <w:r>
           <w:rPr>
             <w:rStyle w:val="Hyperlink"/>
@@ -8215,8 +7851,8 @@
         <w:t xml:space="preserve">, 2017.</w:t>
       </w:r>
     </w:p>
-    <w:bookmarkEnd w:id="137"/>
-    <w:bookmarkStart w:id="139" w:name="ref-Taylor2004"/>
+    <w:bookmarkEnd w:id="134"/>
+    <w:bookmarkStart w:id="136" w:name="ref-Taylor2004"/>
     <w:p>
       <w:pPr>
         <w:pStyle w:val="Bibliography"/>
@@ -8251,7 +7887,7 @@
       <w:r>
         <w:t xml:space="preserve"> </w:t>
       </w:r>
-      <w:hyperlink r:id="rId138">
+      <w:hyperlink r:id="rId135">
         <w:r>
           <w:rPr>
             <w:rStyle w:val="Hyperlink"/>
@@ -8263,8 +7899,8 @@
         <w:t xml:space="preserve">, 2004.</w:t>
       </w:r>
     </w:p>
-    <w:bookmarkEnd w:id="139"/>
-    <w:bookmarkStart w:id="140" w:name="ref-Tierney2017"/>
+    <w:bookmarkEnd w:id="136"/>
+    <w:bookmarkStart w:id="137" w:name="ref-Tierney2017"/>
     <w:p>
       <w:pPr>
         <w:pStyle w:val="Bibliography"/>
@@ -8273,8 +7909,8 @@
         <w:t xml:space="preserve">Tierney, J. E., Sinninghe Damsté, J. S., Pancost, R. D., Sluijs, A., and Zachos, J. C.: Eocene temperature gradients, Nature Geoscience, 10, 538–539, 2017.</w:t>
       </w:r>
     </w:p>
-    <w:bookmarkEnd w:id="140"/>
-    <w:bookmarkStart w:id="142" w:name="ref-Veizer2015"/>
+    <w:bookmarkEnd w:id="137"/>
+    <w:bookmarkStart w:id="139" w:name="ref-Veizer2015"/>
     <w:p>
       <w:pPr>
         <w:pStyle w:val="Bibliography"/>
@@ -8297,7 +7933,7 @@
       <w:r>
         <w:t xml:space="preserve"> </w:t>
       </w:r>
-      <w:hyperlink r:id="rId141">
+      <w:hyperlink r:id="rId138">
         <w:r>
           <w:rPr>
             <w:rStyle w:val="Hyperlink"/>
@@ -8309,53 +7945,53 @@
         <w:t xml:space="preserve">, 2015.</w:t>
       </w:r>
     </w:p>
+    <w:bookmarkEnd w:id="139"/>
+    <w:bookmarkStart w:id="140" w:name="ref-Vickers2021"/>
+    <w:p>
+      <w:pPr>
+        <w:pStyle w:val="Bibliography"/>
+      </w:pPr>
+      <w:r>
+        <w:t xml:space="preserve">Vickers, M. L., Bernasconi, S. M., Ullmann, C. V., Lode, S., Looser, N., Morales, L. G., Price, G. D., Wilby, P. R., Hougård, I. W., Hesselbo, S. P., et al.: Marine temperatures underestimated for past greenhouse climate, Scientific reports, 11, 1–9, 2021.</w:t>
+      </w:r>
+    </w:p>
+    <w:bookmarkEnd w:id="140"/>
+    <w:bookmarkStart w:id="141" w:name="ref-Westerhold2018"/>
+    <w:p>
+      <w:pPr>
+        <w:pStyle w:val="Bibliography"/>
+      </w:pPr>
+      <w:r>
+        <w:t xml:space="preserve">Westerhold, T., Röhl, U., Donner, B., and Zachos, J. C.: Global extent of early eocene hyperthermal events: A new pacific benthic foraminiferal isotope record from shatsky rise (ODP site 1209), Paleoceanography and Paleoclimatology, 33, 626–642, 2018.</w:t>
+      </w:r>
+    </w:p>
+    <w:bookmarkEnd w:id="141"/>
+    <w:bookmarkStart w:id="142" w:name="ref-yamano2001"/>
+    <w:p>
+      <w:pPr>
+        <w:pStyle w:val="Bibliography"/>
+      </w:pPr>
+      <w:r>
+        <w:t xml:space="preserve">Yamano, H., Hori, K., Yamauchi, M., Yamagawa, O., and Ohmura, A.: Highest-latitude coral reef at iki island, japan, Coral Reefs, 20, 9–12, 2001.</w:t>
+      </w:r>
+    </w:p>
     <w:bookmarkEnd w:id="142"/>
-    <w:bookmarkStart w:id="143" w:name="ref-Vickers2021"/>
+    <w:bookmarkStart w:id="143" w:name="ref-Zamagni2012"/>
     <w:p>
       <w:pPr>
         <w:pStyle w:val="Bibliography"/>
       </w:pPr>
       <w:r>
-        <w:t xml:space="preserve">Vickers, M. L., Bernasconi, S. M., Ullmann, C. V., Lode, S., Looser, N., Morales, L. G., Price, G. D., Wilby, P. R., Hougård, I. W., Hesselbo, S. P., et al.: Marine temperatures underestimated for past greenhouse climate, Scientific reports, 11, 1–9, 2021.</w:t>
+        <w:t xml:space="preserve">Zamagni, J., Mutti, M., and Košir, A.: The evolution of mid paleocene-early eocene coral communities: How to survive during rapid global warming, Palaeogeography, palaeoclimatology, palaeoecology, 317, 48–65, 2012.</w:t>
       </w:r>
     </w:p>
     <w:bookmarkEnd w:id="143"/>
-    <w:bookmarkStart w:id="144" w:name="ref-Westerhold2018"/>
+    <w:bookmarkStart w:id="145" w:name="ref-Zhang2019"/>
     <w:p>
       <w:pPr>
         <w:pStyle w:val="Bibliography"/>
       </w:pPr>
       <w:r>
-        <w:t xml:space="preserve">Westerhold, T., Röhl, U., Donner, B., and Zachos, J. C.: Global extent of early eocene hyperthermal events: A new pacific benthic foraminiferal isotope record from shatsky rise (ODP site 1209), Paleoceanography and Paleoclimatology, 33, 626–642, 2018.</w:t>
-      </w:r>
-    </w:p>
-    <w:bookmarkEnd w:id="144"/>
-    <w:bookmarkStart w:id="145" w:name="ref-yamano2001"/>
-    <w:p>
-      <w:pPr>
-        <w:pStyle w:val="Bibliography"/>
-      </w:pPr>
-      <w:r>
-        <w:t xml:space="preserve">Yamano, H., Hori, K., Yamauchi, M., Yamagawa, O., and Ohmura, A.: Highest-latitude coral reef at iki island, japan, Coral Reefs, 20, 9–12, 2001.</w:t>
-      </w:r>
-    </w:p>
-    <w:bookmarkEnd w:id="145"/>
-    <w:bookmarkStart w:id="146" w:name="ref-Zamagni2012"/>
-    <w:p>
-      <w:pPr>
-        <w:pStyle w:val="Bibliography"/>
-      </w:pPr>
-      <w:r>
-        <w:t xml:space="preserve">Zamagni, J., Mutti, M., and Košir, A.: The evolution of mid paleocene-early eocene coral communities: How to survive during rapid global warming, Palaeogeography, palaeoclimatology, palaeoecology, 317, 48–65, 2012.</w:t>
-      </w:r>
-    </w:p>
-    <w:bookmarkEnd w:id="146"/>
-    <w:bookmarkStart w:id="148" w:name="ref-Zhang2019"/>
-    <w:p>
-      <w:pPr>
-        <w:pStyle w:val="Bibliography"/>
-      </w:pPr>
-      <w:r>
         <w:t xml:space="preserve">Zhang, L., Hay, W. W., Wang, C., and Gu, X.: The evolution of latitudinal temperature gradients from the latest</w:t>
       </w:r>
       <w:r>
@@ -8382,7 +8018,7 @@
       <w:r>
         <w:t xml:space="preserve"> </w:t>
       </w:r>
-      <w:hyperlink r:id="rId147">
+      <w:hyperlink r:id="rId144">
         <w:r>
           <w:rPr>
             <w:rStyle w:val="Hyperlink"/>
@@ -8394,29 +8030,29 @@
         <w:t xml:space="preserve">, 2019.</w:t>
       </w:r>
     </w:p>
+    <w:bookmarkEnd w:id="145"/>
+    <w:bookmarkStart w:id="146" w:name="ref-Zhu2019"/>
+    <w:p>
+      <w:pPr>
+        <w:pStyle w:val="Bibliography"/>
+      </w:pPr>
+      <w:r>
+        <w:t xml:space="preserve">Zhu, J., Poulsen, C. J., and Tierney, J. E.: Simulation of eocene extreme warmth and high climate sensitivity through cloud feedbacks, Science advances, 5, eaax1874, 2019.</w:t>
+      </w:r>
+    </w:p>
+    <w:bookmarkEnd w:id="146"/>
+    <w:bookmarkStart w:id="147" w:name="ref-ziegler1984"/>
+    <w:p>
+      <w:pPr>
+        <w:pStyle w:val="Bibliography"/>
+      </w:pPr>
+      <w:r>
+        <w:t xml:space="preserve">Ziegler, A., Hulver, M., Lottes, A., and Schmachtenberg, W.: Uniformitarianism and palaeoclimates: Inferences from the distribution of carbonate rocks, Geological journal. Special issue, 3–25, 1984.</w:t>
+      </w:r>
+    </w:p>
+    <w:bookmarkEnd w:id="147"/>
     <w:bookmarkEnd w:id="148"/>
-    <w:bookmarkStart w:id="149" w:name="ref-Zhu2019"/>
-    <w:p>
-      <w:pPr>
-        <w:pStyle w:val="Bibliography"/>
-      </w:pPr>
-      <w:r>
-        <w:t xml:space="preserve">Zhu, J., Poulsen, C. J., and Tierney, J. E.: Simulation of eocene extreme warmth and high climate sensitivity through cloud feedbacks, Science advances, 5, eaax1874, 2019.</w:t>
-      </w:r>
-    </w:p>
     <w:bookmarkEnd w:id="149"/>
-    <w:bookmarkStart w:id="150" w:name="ref-ziegler1984"/>
-    <w:p>
-      <w:pPr>
-        <w:pStyle w:val="Bibliography"/>
-      </w:pPr>
-      <w:r>
-        <w:t xml:space="preserve">Ziegler, A., Hulver, M., Lottes, A., and Schmachtenberg, W.: Uniformitarianism and palaeoclimates: Inferences from the distribution of carbonate rocks, Geological journal. Special issue, 3–25, 1984.</w:t>
-      </w:r>
-    </w:p>
-    <w:bookmarkEnd w:id="150"/>
-    <w:bookmarkEnd w:id="151"/>
-    <w:bookmarkEnd w:id="152"/>
     <w:sectPr>
       <w:pgSz w:h="15840" w:w="12240"/>
       <w:pgMar w:bottom="1440" w:footer="720" w:gutter="0" w:header="720" w:left="1440" w:right="1440" w:top="1440"/>

</xml_diff>

<commit_message>
update fig 1 and 2
</commit_message>
<xml_diff>
--- a/manuscript/main.docx
+++ b/manuscript/main.docx
@@ -383,13 +383,7 @@
         <w:pStyle w:val="Abstract"/>
       </w:pPr>
       <w:r>
-        <w:t xml:space="preserve"> </w:t>
-      </w:r>
-      <w:r>
-        <w:t xml:space="preserve">¶</w:t>
-      </w:r>
-      <w:r>
-        <w:t xml:space="preserve"> </w:t>
+        <w:br/>
       </w:r>
       <w:r>
         <w:t xml:space="preserve">Abstract</w:t>
@@ -473,7 +467,16 @@
         <w:pStyle w:val="BodyText"/>
       </w:pPr>
       <w:r>
-        <w:t xml:space="preserve">Whilst geochemical proxy data can provide robust estimates of palaeotemperature at local scales, recent work has demonstrated that spatial biases in the geochemical proxy record can lead to spurious estimates of regional (e.g. latitudinal temperature gradients) and global temperatures</w:t>
+        <w:t xml:space="preserve">Acknowledging the assumptions and limitations inherent in geochemical temperature proxies, e.g. experimentally derived calibrations, influences from seasonality, dissolution effects and differential preservation [e.g.</w:t>
+      </w:r>
+      <w:r>
+        <w:t xml:space="preserve"> </w:t>
+      </w:r>
+      <w:r>
+        <w:t xml:space="preserve">Tierney et al. (2017)</w:t>
+      </w:r>
+      <w:r>
+        <w:t xml:space="preserve">; ], can allow for robust estimates of palaeotemperatures at a local scale. However, recent work has demonstrated that spatial biases in the geochemical proxy record can lead to spurious estimates of regional (e.g. latitudinal temperature gradients) and global temperatures</w:t>
       </w:r>
       <w:r>
         <w:t xml:space="preserve"> </w:t>
@@ -603,7 +606,38 @@
         <w:pStyle w:val="BodyText"/>
       </w:pPr>
       <w:r>
-        <w:t xml:space="preserve">Here, we present a novel Bayesian hierarchical model that combines quantitative proxies and ecological constraints into a fully quantitative model of the latitudinal gradient of sea surface temperatures, bridging spatial gaps in sparsely sampled climate data. This model expands upon existing, spatially explicit palaeoclimatic reconstructions by allowing for the integration of (1) prior information based on physical principles and the observed modern sea surface temperature distribution, and of (2) geochemical and ecological climate proxies in a common, quantitative framework. We use a generalised logistic function to accurately infer the shape of the temperature gradient despite a patchy latitudinal coverage, and test the robustness of this method using down-sampled, simulated temperature gradients.</w:t>
+        <w:t xml:space="preserve">Here, we present a novel Bayesian hierarchical model that combines quantitative proxies and ecological constraints into a fully quantitative model of the latitudinal gradient of sea surface temperatures, bridging spatial gaps in sparsely sampled climate data. The Bayesian approach offers a powerful framework for integrating various sources of uncertainty and modelling complex hierarchical relationships, and is increasingly used in palaeoclimatic reconstructions</w:t>
+      </w:r>
+      <w:r>
+        <w:t xml:space="preserve"> </w:t>
+      </w:r>
+      <w:r>
+        <w:t xml:space="preserve">(e.g. Weitzel et al., 2019; Yang and Bowen, 2022; Burgener et al., 2023)</w:t>
+      </w:r>
+      <w:r>
+        <w:t xml:space="preserve">. This model expands upon existing, spatially explicit palaeoclimatic reconstructions by allowing for the integration of (1) prior information based on physical principles and the observed modern sea surface temperature distribution, and of (2) geochemical and ecological climate proxies in a common, quantitative framework. We chose a generalised logistic function to accurately infer the shape of the temperature gradient despite a patchy latitudinal coverage. This choice is motivated by the flexibility and ability of this function to approximate a variety of nonlinear patterns in the underlying temperature gradients, that other parametric approaches, such as lower order polynomials</w:t>
+      </w:r>
+      <w:r>
+        <w:t xml:space="preserve"> </w:t>
+      </w:r>
+      <w:r>
+        <w:t xml:space="preserve">(e.g. Bijl et al., 2009;</w:t>
+      </w:r>
+      <w:r>
+        <w:t xml:space="preserve"> </w:t>
+      </w:r>
+      <w:r>
+        <w:rPr>
+          <w:bCs/>
+          <w:b/>
+        </w:rPr>
+        <w:t xml:space="preserve">Keating-Bitoni2011?</w:t>
+      </w:r>
+      <w:r>
+        <w:t xml:space="preserve">)</w:t>
+      </w:r>
+      <w:r>
+        <w:t xml:space="preserve">, lack. We test the robustness of this method using down-sampled, simulated temperature gradients.</w:t>
       </w:r>
     </w:p>
     <w:p>
@@ -694,6 +728,7 @@
         <w:tblStyle w:val="Table"/>
         <w:tblW w:type="pct" w:w="5000"/>
         <w:tblLook w:firstRow="1" w:lastRow="0" w:firstColumn="0" w:lastColumn="0" w:noHBand="0" w:noVBand="0" w:val="0020"/>
+        <w:jc w:val="start"/>
       </w:tblPr>
       <w:tblGrid>
         <w:gridCol w:w="2222"/>
@@ -1524,7 +1559,7 @@
         <w:t xml:space="preserve">(Hollis et al., 2019)</w:t>
       </w:r>
       <w:r>
-        <w:t xml:space="preserve">. This compilation provides data on four different geochemical proxies for reconstructing seawater temperature: δ</w:t>
+        <w:t xml:space="preserve">. This compilation provides sea surface temperature data on four different geochemical proxies for reconstructing seawater temperature: δ</w:t>
       </w:r>
       <w:r>
         <w:rPr>
@@ -1551,7 +1586,43 @@
         <w:t xml:space="preserve">86</w:t>
       </w:r>
       <w:r>
-        <w:t xml:space="preserve">. For our analyses, this dataset was restricted to the EECO (defined as 53.8 – 49.1 Ma) and samples from the continental shelf. Recrystallised δ</w:t>
+        <w:t xml:space="preserve">. For our analyses, this dataset was restricted to the EECO (defined as 53.8 – 49.1 Ma) and samples originating from near the ocean surface or mixed layer. Samples labelled as</w:t>
+      </w:r>
+      <w:r>
+        <w:t xml:space="preserve"> </w:t>
+      </w:r>
+      <w:r>
+        <w:t xml:space="preserve">“</w:t>
+      </w:r>
+      <w:r>
+        <w:t xml:space="preserve">thermocline</w:t>
+      </w:r>
+      <w:r>
+        <w:t xml:space="preserve">”</w:t>
+      </w:r>
+      <w:r>
+        <w:t xml:space="preserve"> </w:t>
+      </w:r>
+      <w:r>
+        <w:t xml:space="preserve">or</w:t>
+      </w:r>
+      <w:r>
+        <w:t xml:space="preserve"> </w:t>
+      </w:r>
+      <w:r>
+        <w:t xml:space="preserve">“</w:t>
+      </w:r>
+      <w:r>
+        <w:t xml:space="preserve">sub-thermocline</w:t>
+      </w:r>
+      <w:r>
+        <w:t xml:space="preserve">”</w:t>
+      </w:r>
+      <w:r>
+        <w:t xml:space="preserve"> </w:t>
+      </w:r>
+      <w:r>
+        <w:t xml:space="preserve">were excluded. Recrystallised δ</w:t>
       </w:r>
       <w:r>
         <w:rPr>
@@ -1984,6 +2055,7 @@
         <w:tblStyle w:val="Table"/>
         <w:tblW w:type="pct" w:w="5000"/>
         <w:tblLook w:firstRow="0" w:lastRow="0" w:firstColumn="0" w:lastColumn="0" w:noHBand="0" w:noVBand="0" w:val="0000"/>
+        <w:jc w:val="start"/>
       </w:tblPr>
       <w:tblGrid>
         <w:gridCol w:w="7920"/>
@@ -2006,7 +2078,7 @@
                     <a:graphicData uri="http://schemas.openxmlformats.org/drawingml/2006/picture">
                       <pic:pic>
                         <pic:nvPicPr>
-                          <pic:cNvPr descr="../figures/fig_1.png" id="26" name="Picture"/>
+                          <pic:cNvPr descr="../figures/fig_1_revised.png" id="26" name="Picture"/>
                           <pic:cNvPicPr>
                             <a:picLocks noChangeArrowheads="1" noChangeAspect="1"/>
                           </pic:cNvPicPr>
@@ -2361,6 +2433,15 @@
               </m:r>
             </m:num>
             <m:den>
+              <m:r>
+                <m:t>1</m:t>
+              </m:r>
+              <m:r>
+                <m:rPr>
+                  <m:sty m:val="p"/>
+                </m:rPr>
+                <m:t>+</m:t>
+              </m:r>
               <m:sSup>
                 <m:e>
                   <m:r>
@@ -2610,6 +2691,76 @@
       </w:r>
       <w:r>
         <w:t xml:space="preserve">denotes the number of locations.</w:t>
+      </w:r>
+    </w:p>
+    <w:p>
+      <w:pPr>
+        <w:pStyle w:val="BodyText"/>
+      </w:pPr>
+      <w:r>
+        <w:t xml:space="preserve">We use this generalised logistic function because it can follow the equatorial and polar asymptotes observed in the modern, latitudinal SST gradient, but can also accommodate a variety of other shapes, while consisting of only four shape parameters. This flexibility is primarily achieved by shifting the location of the curve along the latitudinal axis by varying</w:t>
+      </w:r>
+      <w:r>
+        <w:t xml:space="preserve"> </w:t>
+      </w:r>
+      <m:oMath>
+        <m:r>
+          <m:t>M</m:t>
+        </m:r>
+      </m:oMath>
+      <w:r>
+        <w:t xml:space="preserve">, and by altering the steepness of the curve by varying</w:t>
+      </w:r>
+      <w:r>
+        <w:t xml:space="preserve"> </w:t>
+      </w:r>
+      <m:oMath>
+        <m:r>
+          <m:t>B</m:t>
+        </m:r>
+      </m:oMath>
+      <w:r>
+        <w:t xml:space="preserve">. For example, one limb of a second-order polynomial as in</w:t>
+      </w:r>
+      <w:r>
+        <w:t xml:space="preserve"> </w:t>
+      </w:r>
+      <w:r>
+        <w:t xml:space="preserve">Bijl et al. (2009)</w:t>
+      </w:r>
+      <w:r>
+        <w:t xml:space="preserve"> </w:t>
+      </w:r>
+      <w:r>
+        <w:t xml:space="preserve">can be approximated by increasing</w:t>
+      </w:r>
+      <w:r>
+        <w:t xml:space="preserve"> </w:t>
+      </w:r>
+      <m:oMath>
+        <m:r>
+          <m:t>M</m:t>
+        </m:r>
+      </m:oMath>
+      <w:r>
+        <w:t xml:space="preserve"> </w:t>
+      </w:r>
+      <w:r>
+        <w:t xml:space="preserve">towards high latitudes, and decreasing</w:t>
+      </w:r>
+      <w:r>
+        <w:t xml:space="preserve"> </w:t>
+      </w:r>
+      <m:oMath>
+        <m:r>
+          <m:t>B</m:t>
+        </m:r>
+      </m:oMath>
+      <w:r>
+        <w:t xml:space="preserve"> </w:t>
+      </w:r>
+      <w:r>
+        <w:t xml:space="preserve">to reduce the steepness of the curve. The model is designed for modelling the average gradient across both hemispheres, but can also be applied to individual hemispheres, to assess hemispherical differences (Supplementary Material).</w:t>
       </w:r>
     </w:p>
     <w:p>
@@ -5164,7 +5315,7 @@
         <w:pStyle w:val="FirstParagraph"/>
       </w:pPr>
       <w:r>
-        <w:t xml:space="preserve">To test whether our logistic regression model can adequately describe different latitudinal temperature gradients at various sample sizes, we generated four idealised gradients that emulate potential climatic states throughout Earth’s geological history: extreme icehouse, icehouse, greenhouse, and extreme greenhouse</w:t>
+        <w:t xml:space="preserve">To test whether our logistic regression model can adequately describe different latitudinal temperature gradients at various sample sizes, we used the empirical, modern gradient, representative of an icehouse climate, and generated three idealised gradients that emulate potential climatic states throughout Earth’s geological history: extreme icehouse, icehouse (modern), greenhouse, and extreme greenhouse</w:t>
       </w:r>
       <w:r>
         <w:t xml:space="preserve"> </w:t>
@@ -5173,20 +5324,51 @@
         <w:t xml:space="preserve">(Frakes et al., 1992)</w:t>
       </w:r>
       <w:r>
-        <w:t xml:space="preserve">. We then randomly sampled (1,000 iterations) these gradients using increasing sample sizes (5, 10, and 20) and reconstructed the latitudinal temperature gradient using our model for each of these sample sizes and gradient types. Using the same idealised gradients, we also tested whether our model could accurately reconstruct latitudinal temperature gradients using the palaeogeographic distribution of Eocene samples (</w:t>
-      </w:r>
-      <w:r>
-        <w:rPr>
-          <w:iCs/>
-          <w:i/>
-        </w:rPr>
-        <w:t xml:space="preserve">n</w:t>
-      </w:r>
-      <w:r>
-        <w:t xml:space="preserve"> </w:t>
-      </w:r>
-      <w:r>
-        <w:t xml:space="preserve">= 34), providing an empirical, exemplary distribution that captures both limited sample size and skewed geographic origins of samples. To evaluate how well the model performed in reconstructing the idealised gradients from limited sampling, we calculated the coefficient of determination (</w:t>
+        <w:t xml:space="preserve">. The idealised gradients serve to test whether our model setup is able to infer gradients that are strongly different from the modern from a varying amount of samples.</w:t>
+      </w:r>
+    </w:p>
+    <w:p>
+      <w:pPr>
+        <w:pStyle w:val="BodyText"/>
+      </w:pPr>
+      <w:r>
+        <w:t xml:space="preserve">We created test data from these gradients as follows: To capture both limited sample size and skewed geographic origins of samples, we randomly sampled (200 iterations) the latitudes of the EECO data set (n = 34) used in this study, at sample sizes of 5, 10 and 20, and also used the full set of 34 latitudes. For each latitude, we inferred a location mean temperature from the gradients, adding random noise from a normal distribution with a standard deviation of 2.2, which is the residual standard deviation of modern sea surface temperature averages from the modelled modern gradient (see below). We then randomly allocated a sample size</w:t>
+      </w:r>
+      <w:r>
+        <w:t xml:space="preserve"> </w:t>
+      </w:r>
+      <m:oMath>
+        <m:r>
+          <m:t>s</m:t>
+        </m:r>
+      </m:oMath>
+      <w:r>
+        <w:t xml:space="preserve"> </w:t>
+      </w:r>
+      <w:r>
+        <w:t xml:space="preserve">from the sample sizes present in the EECO data set to each location, and randomly generated</w:t>
+      </w:r>
+      <w:r>
+        <w:t xml:space="preserve"> </w:t>
+      </w:r>
+      <m:oMath>
+        <m:r>
+          <m:t>s</m:t>
+        </m:r>
+      </m:oMath>
+      <w:r>
+        <w:t xml:space="preserve"> </w:t>
+      </w:r>
+      <w:r>
+        <w:t xml:space="preserve">temperature data from a normal distribution with mean equal to the previously generated location mean temperatures, and a standard deviation of 3.8. This standard deviation is the average standard deviation of the EECO geochemical proxy data, and with that we aim to simulate randomly distributed errors in the proxy data. This approach should give a fair assessment of how the model setup can be affected by the known unknowns (quantifiable errors), but we acknowledge that it cannot quantify the potential impact of unknown, systematic offsets that may bias all proxy data from one location in the same direction.</w:t>
+      </w:r>
+    </w:p>
+    <w:p>
+      <w:pPr>
+        <w:pStyle w:val="BodyText"/>
+      </w:pPr>
+      <w:r>
+        <w:t xml:space="preserve">To evaluate how well the model performed in reconstructing the idealised gradients from limited sampling, we calculated the coefficient of determination (</w:t>
       </w:r>
       <m:oMath>
         <m:sSup>
@@ -5880,6 +6062,7 @@
         <w:tblStyle w:val="Table"/>
         <w:tblW w:type="pct" w:w="5000"/>
         <w:tblLook w:firstRow="0" w:lastRow="0" w:firstColumn="0" w:lastColumn="0" w:noHBand="0" w:noVBand="0" w:val="0000"/>
+        <w:jc w:val="start"/>
       </w:tblPr>
       <w:tblGrid>
         <w:gridCol w:w="7920"/>
@@ -5902,7 +6085,7 @@
                     <a:graphicData uri="http://schemas.openxmlformats.org/drawingml/2006/picture">
                       <pic:pic>
                         <pic:nvPicPr>
-                          <pic:cNvPr descr="../figures/fig_2.png" id="48" name="Picture"/>
+                          <pic:cNvPr descr="../figures/fig_2_revised_final.png" id="48" name="Picture"/>
                           <pic:cNvPicPr>
                             <a:picLocks noChangeArrowheads="1" noChangeAspect="1"/>
                           </pic:cNvPicPr>
@@ -5998,6 +6181,7 @@
         <w:tblStyle w:val="Table"/>
         <w:tblW w:type="pct" w:w="5000"/>
         <w:tblLook w:firstRow="0" w:lastRow="0" w:firstColumn="0" w:lastColumn="0" w:noHBand="0" w:noVBand="0" w:val="0000"/>
+        <w:jc w:val="start"/>
       </w:tblPr>
       <w:tblGrid>
         <w:gridCol w:w="7920"/>
@@ -6191,7 +6375,7 @@
         <w:pStyle w:val="FirstParagraph"/>
       </w:pPr>
       <w:r>
-        <w:t xml:space="preserve">The modelled Eocene temperature gradient is starkly different from the modern (Fig 4). Modelled, median equatorial temperatures are 4.2 (95% CI: 0.2 – 8.3)°C higher for the EECO, and polar temperatures are 25.0 (17.0 – 29.1)°C higher. This results in a flattened latitudinal temperature gradient of 9.0 ( 2.5 – 17.8)°C for the EECO, as opposed to 29.6°C for the modern. To facilitate the comparison with latitudinal gradients reported in the literature, which sometimes do not report temperatures at very high latitudes, we report also the EECO gradient between the equator and the modern-day polar circle (66.6°), which is slightly lower at 7.8 ( 2.2 – 13.7)°C.</w:t>
+        <w:t xml:space="preserve">The Eocene temperature gradient reconstructed with our Bayesian model is starkly different from the modern (Fig 4). Modelled, median equatorial temperatures are 4.2 (95% CI: 0.2 – 8.3)°C higher for the EECO, and polar temperatures are 25.0 (17.0 – 29.1)°C higher. This results in a flattened latitudinal temperature gradient of 9.0 ( 2.5 – 17.8)°C for the EECO, as opposed to 29.6°C for the modern. To facilitate the comparison with latitudinal gradients reported in the literature, which sometimes do not report temperatures at very high latitudes, we report also the EECO gradient between the equator and the modern-day polar circle (66.6°), which is slightly lower at 7.8 ( 2.2 – 13.7)°C.</w:t>
       </w:r>
     </w:p>
     <w:p>
@@ -6245,6 +6429,7 @@
         <w:tblStyle w:val="Table"/>
         <w:tblW w:type="pct" w:w="5000"/>
         <w:tblLook w:firstRow="0" w:lastRow="0" w:firstColumn="0" w:lastColumn="0" w:noHBand="0" w:noVBand="0" w:val="0000"/>
+        <w:jc w:val="start"/>
       </w:tblPr>
       <w:tblGrid>
         <w:gridCol w:w="7920"/>
@@ -6907,7 +7092,7 @@
       </w:r>
     </w:p>
     <w:bookmarkEnd w:id="71"/>
-    <w:bookmarkStart w:id="151" w:name="references"/>
+    <w:bookmarkStart w:id="153" w:name="references"/>
     <w:p>
       <w:pPr>
         <w:pStyle w:val="Heading1"/>
@@ -6916,7 +7101,7 @@
         <w:t xml:space="preserve">References</w:t>
       </w:r>
     </w:p>
-    <w:bookmarkStart w:id="150" w:name="refs"/>
+    <w:bookmarkStart w:id="152" w:name="refs"/>
     <w:bookmarkStart w:id="72" w:name="ref-Assis2018"/>
     <w:p>
       <w:pPr>
@@ -7944,17 +8129,27 @@
       </w:r>
     </w:p>
     <w:bookmarkEnd w:id="142"/>
-    <w:bookmarkStart w:id="143" w:name="ref-Westerhold2018"/>
+    <w:bookmarkStart w:id="143" w:name="ref-Weitzel2019"/>
     <w:p>
       <w:pPr>
         <w:pStyle w:val="Bibliography"/>
       </w:pPr>
       <w:r>
+        <w:t xml:space="preserve">Weitzel, N., Hense, A., and Ohlwein, C.: Combining a pollen and macrofossil synthesis with climate simulations for spatial reconstructions of european climate using bayesian filtering, Climate of the Past, 15, 1275–1301, 2019.</w:t>
+      </w:r>
+    </w:p>
+    <w:bookmarkEnd w:id="143"/>
+    <w:bookmarkStart w:id="144" w:name="ref-Westerhold2018"/>
+    <w:p>
+      <w:pPr>
+        <w:pStyle w:val="Bibliography"/>
+      </w:pPr>
+      <w:r>
         <w:t xml:space="preserve">Westerhold, T., Röhl, U., Donner, B., and Zachos, J. C.: Global extent of early eocene hyperthermal events: A new pacific benthic foraminiferal isotope record from shatsky rise (ODP site 1209), Paleoceanography and Paleoclimatology, 33, 626–642, 2018.</w:t>
       </w:r>
     </w:p>
-    <w:bookmarkEnd w:id="143"/>
-    <w:bookmarkStart w:id="144" w:name="ref-yamano2001"/>
+    <w:bookmarkEnd w:id="144"/>
+    <w:bookmarkStart w:id="145" w:name="ref-yamano2001"/>
     <w:p>
       <w:pPr>
         <w:pStyle w:val="Bibliography"/>
@@ -7963,18 +8158,28 @@
         <w:t xml:space="preserve">Yamano, H., Hori, K., Yamauchi, M., Yamagawa, O., and Ohmura, A.: Highest-latitude coral reef at iki island, japan, Coral Reefs, 20, 9–12, 2001.</w:t>
       </w:r>
     </w:p>
-    <w:bookmarkEnd w:id="144"/>
-    <w:bookmarkStart w:id="145" w:name="ref-Zamagni2012"/>
+    <w:bookmarkEnd w:id="145"/>
+    <w:bookmarkStart w:id="146" w:name="ref-Yang2022"/>
     <w:p>
       <w:pPr>
         <w:pStyle w:val="Bibliography"/>
       </w:pPr>
       <w:r>
+        <w:t xml:space="preserve">Yang, D. and Bowen, G. J.: Integrating plant wax abundance and isotopes for paleo-vegetation and paleoclimate reconstructions: A multi-source mixing model using a bayesian framework, Climate of the Past, 18, 2181–2210, 2022.</w:t>
+      </w:r>
+    </w:p>
+    <w:bookmarkEnd w:id="146"/>
+    <w:bookmarkStart w:id="147" w:name="ref-Zamagni2012"/>
+    <w:p>
+      <w:pPr>
+        <w:pStyle w:val="Bibliography"/>
+      </w:pPr>
+      <w:r>
         <w:t xml:space="preserve">Zamagni, J., Mutti, M., and Košir, A.: The evolution of mid paleocene-early eocene coral communities: How to survive during rapid global warming, Palaeogeography, palaeoclimatology, palaeoecology, 317, 48–65, 2012.</w:t>
       </w:r>
     </w:p>
-    <w:bookmarkEnd w:id="145"/>
-    <w:bookmarkStart w:id="147" w:name="ref-Zhang2019"/>
+    <w:bookmarkEnd w:id="147"/>
+    <w:bookmarkStart w:id="149" w:name="ref-Zhang2019"/>
     <w:p>
       <w:pPr>
         <w:pStyle w:val="Bibliography"/>
@@ -8006,7 +8211,7 @@
       <w:r>
         <w:t xml:space="preserve"> </w:t>
       </w:r>
-      <w:hyperlink r:id="rId146">
+      <w:hyperlink r:id="rId148">
         <w:r>
           <w:rPr>
             <w:rStyle w:val="Hyperlink"/>
@@ -8018,8 +8223,8 @@
         <w:t xml:space="preserve">, 2019.</w:t>
       </w:r>
     </w:p>
-    <w:bookmarkEnd w:id="147"/>
-    <w:bookmarkStart w:id="148" w:name="ref-Zhu2019"/>
+    <w:bookmarkEnd w:id="149"/>
+    <w:bookmarkStart w:id="150" w:name="ref-Zhu2019"/>
     <w:p>
       <w:pPr>
         <w:pStyle w:val="Bibliography"/>
@@ -8028,8 +8233,8 @@
         <w:t xml:space="preserve">Zhu, J., Poulsen, C. J., and Tierney, J. E.: Simulation of eocene extreme warmth and high climate sensitivity through cloud feedbacks, Science advances, 5, eaax1874, 2019.</w:t>
       </w:r>
     </w:p>
-    <w:bookmarkEnd w:id="148"/>
-    <w:bookmarkStart w:id="149" w:name="ref-ziegler1984"/>
+    <w:bookmarkEnd w:id="150"/>
+    <w:bookmarkStart w:id="151" w:name="ref-ziegler1984"/>
     <w:p>
       <w:pPr>
         <w:pStyle w:val="Bibliography"/>
@@ -8038,9 +8243,9 @@
         <w:t xml:space="preserve">Ziegler, A., Hulver, M., Lottes, A., and Schmachtenberg, W.: Uniformitarianism and palaeoclimates: Inferences from the distribution of carbonate rocks, Geological journal. Special issue, 3–25, 1984.</w:t>
       </w:r>
     </w:p>
-    <w:bookmarkEnd w:id="149"/>
-    <w:bookmarkEnd w:id="150"/>
     <w:bookmarkEnd w:id="151"/>
+    <w:bookmarkEnd w:id="152"/>
+    <w:bookmarkEnd w:id="153"/>
     <w:sectPr>
       <w:footerReference r:id="rId9" w:type="default"/>
       <w:pgSz w:h="15840" w:w="12240"/>

</xml_diff>

<commit_message>
seasonality paragraph, updating results, discussion, SM
</commit_message>
<xml_diff>
--- a/manuscript/main.docx
+++ b/manuscript/main.docx
@@ -394,7 +394,7 @@
         <w:pStyle w:val="FirstParagraph"/>
       </w:pPr>
       <w:r>
-        <w:t xml:space="preserve">Accurately reconstructing large-scale palaeoclimate patterns from sparse local records is critical for understanding the evolution of Earth’s climate. Particular challenges arise from the patchiness, uneven spatial distribution, and disparate nature of palaeoclimatic proxy records. Geochemical data typically provide temperature estimates via transfer functions derived from experiments. Similarly, transfer functions based on the climatic requirements of modern taxa exist for some fossil groups, such as pollen assemblages. In contrast, most ecological and lithological data (e.g. coral reefs and evaporites) only convey information on broad climatic requirements. Historically, most large-scale proxy-based reconstructions have used either geochemical or ecological data, but few studies have combined multiple proxy types into a single quantitative reconstruction. Large spatial gaps in existing proxy records have often been bridged by simple averaging, without taking into account the spatial distribution of samples, leading to biased temperature reconstructions. Here, we present a Bayesian hierarchical model to integrate ecological data with established geochemical proxies into a unified quantitative framework, bridging gaps in the latitudinal coverage of proxy data. We apply this approach to the early Eocene climatic optimum (EECO), the interval with the warmest sustained temperatures of the Cenozoic. Assuming the conservation of thermal tolerances of modern coral reefs and mangrove taxa, we establish broad sea surface temperature ranges for EECO coral reef and mangrove sites. We integrate these temperature estimates with the EECO geochemical shallow marine proxy record to model the latitudinal sea surface temperature gradient and global average temperatures of the EECO. Our results confirm the presence of a flattened latitudinal temperature gradient and unusually high polar temperatures during the EECO, which is supported by high-latitude ecological data. We show that integrating multiple types of proxy data, and adequate prior information, has the potential to substantially reduce uncertainty in palaeoclimate reconstructions, allowing for unbiased temperature estimates from sparse data.</w:t>
+        <w:t xml:space="preserve">Accurately reconstructing large-scale palaeoclimate patterns from sparse local records is critical for understanding the evolution of Earth’s climate. Particular challenges arise from the patchiness, uneven spatial distribution, and disparate nature of palaeoclimatic proxy records. Geochemical data typically provide temperature estimates via transfer functions derived from experiments. Similarly, transfer functions based on the climatic requirements of modern taxa exist for some fossil groups, such as pollen assemblages. In contrast, most ecological and lithological data (e.g. coral reefs and evaporites) only convey information on broad climatic requirements. Historically, most large-scale proxy-based reconstructions have used either geochemical or ecological data, but few studies have combined multiple proxy types into a single quantitative reconstruction. Large spatial gaps in existing proxy records have often been bridged by simple averaging, without taking into account the spatial distribution of samples, leading to biased temperature reconstructions. Here, we present a Bayesian hierarchical model to integrate ecological data with established geochemical proxies into a unified quantitative framework, bridging gaps in the latitudinal coverage of proxy data. We apply this approach to the early Eocene climatic optimum (EECO), the interval with the warmest sustained temperatures of the Cenozoic. Assuming the conservation of thermal tolerances of modern coral reefs and mangrove taxa, we establish broad sea surface temperature ranges for EECO coral reef and mangrove sites. We integrate these temperature estimates with the EECO geochemical shallow marine proxy record to model the latitudinal sea surface temperature gradient and global average temperatures of the EECO. Our results confirm the presence of a flattened latitudinal temperature gradient and unusually high polar temperatures during the EECO, which is supported by high-latitude ecological data. We show that integrating multiple types of proxy data, and adequate prior information, has the potential to enhance quantiative palaeoclimate reconstructions, allowing for more accurate temperature estimates from sparse data.</w:t>
       </w:r>
     </w:p>
     <w:bookmarkStart w:id="20" w:name="keywords"/>
@@ -3537,6 +3537,14 @@
         <w:pStyle w:val="BodyText"/>
       </w:pPr>
       <w:r>
+        <w:t xml:space="preserve">We show an expanded model that includes uncertainties on individual temperature observations in the Supplementary Material.</w:t>
+      </w:r>
+    </w:p>
+    <w:p>
+      <w:pPr>
+        <w:pStyle w:val="BodyText"/>
+      </w:pPr>
+      <w:r>
         <w:rPr>
           <w:bCs/>
           <w:b/>
@@ -6128,7 +6136,7 @@
               <w:pStyle w:val="ImageCaption"/>
             </w:pPr>
             <w:r>
-              <w:t xml:space="preserve">Figure 2: Model reconstructions of simulated latitudinal temperature gradients at various sample sizes. Each column depicts a different reconstruction for given sample sizes: 5, 10, 20, and 34 (latitudes of EECO samples). Each row depicts a different simulated latitudinal temperature gradient that represents idealised climatic states: extreme icehouse, icehouse, greenhouse, and extreme greenhouse. The black line illustrates the simulated gradient. The blue line depicts the reconstructed gradient represented by the median sea surface temperature value estimated from 1,000 model runs with different random samples (first three columns), and a single run with the EECO latitudinal sampling distribution (fourth column). The blue shadings depict the 90%, 95%, and 99% credible intervals. Bold black text within each panel depicts the coefficient of determination (</w:t>
+              <w:t xml:space="preserve">Figure 2: Model reconstructions of simulated latitudinal temperature gradients at various sample sizes. Each column depicts a different reconstruction for given sample sizes: 5, 10, 20, and 34 (latitudes of EECO samples). Each row depicts a different simulated latitudinal temperature gradient that represents idealised climatic states: extreme icehouse, icehouse, greenhouse, and extreme greenhouse. The black line illustrates the simulated gradient. The blue line depicts the reconstructed gradient represented by the median sea surface temperature value estimated from 1,000 model runs with different random samples (first three columns), and a single run with the EECO latitudinal sampling distribution (fourth column). To generate the random samples, noise from a normal distribution with a standard deviation of 3.8 was added to all temperatures. The blue shadings depict the 90%, 95%, and 99% credible intervals. Bold black text within each panel depicts the coefficient of determination (</w:t>
             </w:r>
             <m:oMath>
               <m:sSup>
@@ -6306,7 +6314,7 @@
               </m:r>
             </m:oMath>
             <w:r>
-              <w:t xml:space="preserve">. Grey points depict the individual cell values of the Bio-ORACLE grid of mean sea surface temperatures, which were used to infer the empirical and the modelled gradient.</w:t>
+              <w:t xml:space="preserve">. Grey points depict the individual cell values of the Bio-ORACLE grid of mean sea surface temperatures, which were used to infer the empirical and the modelled gradient. The darkness of the background shading indicates the point density.</w:t>
             </w:r>
           </w:p>
           <w:bookmarkEnd w:id="53"/>
@@ -6422,7 +6430,7 @@
         <w:pStyle w:val="FirstParagraph"/>
       </w:pPr>
       <w:r>
-        <w:t xml:space="preserve">The Eocene temperature gradient reconstructed with our Bayesian model is starkly different from the modern (Fig 4). Modelled, median equatorial temperatures are 4.2 (95% CI: 0.2 – 8.3)°C higher for the EECO, and polar temperatures are 25.0 (17.0 – 29.1)°C higher. This results in a flattened latitudinal temperature gradient of 9.0 ( 2.5 – 17.8)°C for the EECO, as opposed to 29.6°C for the modern. To facilitate the comparison with latitudinal gradients reported in the literature, which sometimes do not report temperatures at very high latitudes, we report also the EECO gradient between the equator and the modern-day polar circle (66.6°), which is slightly lower at 7.8 ( 2.2 – 13.7)°C.</w:t>
+        <w:t xml:space="preserve">The Eocene temperature gradient reconstructed with our Bayesian model is starkly different from the modern (Fig. 4). Modelled, median equatorial temperatures are 2.2 (95% CI: -0.8 – 8.5)°C higher for the EECO, and polar temperatures are 18.9 ( 5.3 – 28.9)°C higher. This results in a flattened latitudinal temperature gradient of 13.3 ( 3.9 – 25.2)°C for the EECO, as opposed to 29.6°C for the modern. To facilitate the comparison with latitudinal gradients reported in the literature, which sometimes do not report temperatures at very high latitudes, we report also the EECO gradient between the equator and the modern-day polar circle (66.6°), which is slightly lower at 5.8 ( 0.5 – 12.8)°C.</w:t>
       </w:r>
     </w:p>
     <w:p>
@@ -6438,7 +6446,7 @@
         </m:r>
       </m:oMath>
       <w:r>
-        <w:t xml:space="preserve">) of the EECO gradient – 4.9 (3.8 – 6.5)°C – which is more than double the</w:t>
+        <w:t xml:space="preserve">) of the EECO gradient – 4.9 (3.9 – 6.5)°C – which is more than double the</w:t>
       </w:r>
       <w:r>
         <w:t xml:space="preserve"> </w:t>
@@ -6452,7 +6460,7 @@
         <w:t xml:space="preserve"> </w:t>
       </w:r>
       <w:r>
-        <w:t xml:space="preserve">for the modern gradient, 2.2. This signifies that the early Eocene data does not fit as well to the logistic latitudinal gradient model, which can also be seen from the drastic departure of some of the proxy data from the gradient estimates (Fig. 4).</w:t>
+        <w:t xml:space="preserve">for the modern gradient, 2.2. This is illustrated by the drastic departure of some of the proxy data from the gradient estimates (Fig. 4).</w:t>
       </w:r>
     </w:p>
     <w:p>
@@ -6460,7 +6468,7 @@
         <w:pStyle w:val="BodyText"/>
       </w:pPr>
       <w:r>
-        <w:t xml:space="preserve">The early Eocene GMST is estimated at 28.7 (26.7 – 30.7)°C, 11.1°C higher than the modern. A model run excluding the ecological proxies increases the GMST by 1.6 (-1.8 – 4.8)°C. The median latitudinal gradient is similar when excluding the ecological proxies, with a median of 9.2°C, but with a 20% wider 95% CI (Fig. S2). This indicates that the ecological proxy data are broadly in agreement with the geochemical proxies, while providing additional constraints on the shape of the early Eocene temperature gradient.</w:t>
+        <w:t xml:space="preserve">The early Eocene GMST is estimated at 28.3 (26.3 – 30.3)°C, 10.7°C higher than the modern. A model run excluding the ecological proxies increases the GMST by 1.7 (-1.8 – 5.0)°C. The median modelled temperature is higher near the equator and in high latitudes when excluding the ecological proxies, with a flattened median gradient of 10.9°C (Fig. S2). In contrast, including ecological proxies, but widening the uncertainty around the low-latitude ecological proxy data does not significantly change the resulting gradient (Fig. S3).</w:t>
       </w:r>
     </w:p>
     <w:p>
@@ -6468,7 +6476,7 @@
         <w:pStyle w:val="BodyText"/>
       </w:pPr>
       <w:r>
-        <w:t xml:space="preserve">Due to the limited spatial coverage of the early Eocene proxy record, and due to the added model complexity of simultaneously estimating a model across both hemispheres, we pooled the proxy data across both hemispheres. Applying the model separately within each hemisphere results in substantial differences in hemispherical, average temperatures, with the Southern Hemisphere being warmer by 6.5 (3.5 – 9.4)°C. The inferred latitudinal gradient is somewhat steeper in the Northern Hemisphere (steeper by 4.8°C, although the 95% CI spans -6.6 – 14.3°C), but the large uncertainties associated with both gradients, and the lack of polar proxy data in the Southern Hemisphere preclude a more precise statement (see Fig. S3).</w:t>
+        <w:t xml:space="preserve">Due to the limited spatial coverage of the early Eocene proxy record, and due to the added model complexity of simultaneously estimating a model across both hemispheres, we pooled the proxy data across both hemispheres. Applying the model separately within each hemisphere results in substantial differences in hemispherical, average temperatures, with the Southern Hemisphere being warmer by 6.1 (2.9 – 9.2)°C. The inferred latitudinal gradient is somewhat steeper in the Northern Hemisphere (steeper by 1.8°C, although the 95% CI spans -18.0 – 14.5°C), but the large uncertainties associated with both gradients, and the lack of polar proxy data in the Southern Hemisphere preclude a more precise statement (see Fig. S4).</w:t>
       </w:r>
     </w:p>
     <w:tbl>
@@ -6583,7 +6591,7 @@
         <w:pStyle w:val="FirstParagraph"/>
       </w:pPr>
       <w:r>
-        <w:t xml:space="preserve">Our results show that our Bayesian model can be used to reconstruct different types of latitudinal SST gradients from proxy data, even with small sample sizes (</w:t>
+        <w:t xml:space="preserve">Our results show that our Bayesian model can be used to reconstruct different types of latitudinal SST gradients from proxy data with moderate sample sizes (</w:t>
       </w:r>
       <w:r>
         <w:rPr>
@@ -6596,7 +6604,7 @@
         <w:t xml:space="preserve"> </w:t>
       </w:r>
       <w:r>
-        <w:t xml:space="preserve">= 10 – 20) and patchy sampling distributions (Fig. 2). This is an advancement over previously used linear, quadratic or Gaussian approximations</w:t>
+        <w:t xml:space="preserve">= 10 – 34) and patchy sampling distributions (Fig. 2). This is an advancement over previously used linear, quadratic or Gaussian approximations</w:t>
       </w:r>
       <w:r>
         <w:t xml:space="preserve"> </w:t>
@@ -6845,7 +6853,7 @@
         <w:t xml:space="preserve">(Inglis et al., 2020)</w:t>
       </w:r>
       <w:r>
-        <w:t xml:space="preserve">. Our polar circle to equatorial gradient estimate is lower than most previous estimates at 7.8°C, although the 95% credible interval extends up to 13.7°C and thus overlaps earlier estimates based on shallow water proxies. The confirmation of a very flat gradient by both geochemical and ecological shallow water data indicates that inferred SST gradients based on tropical, shallow water and deep water samples</w:t>
+        <w:t xml:space="preserve">. Our median polar circle to equatorial gradient estimate is similar at 13.3°C. The confirmation of a very flat gradient by both geochemical and ecological shallow water data indicates that inferred SST gradients based on tropical, shallow water and deep water samples</w:t>
       </w:r>
       <w:r>
         <w:t xml:space="preserve"> </w:t>
@@ -6858,35 +6866,6 @@
       </w:r>
       <w:r>
         <w:t xml:space="preserve">may overestimate the SST gradient of the early Eocene greenhouse world.</w:t>
-      </w:r>
-    </w:p>
-    <w:p>
-      <w:pPr>
-        <w:pStyle w:val="BodyText"/>
-      </w:pPr>
-      <w:r>
-        <w:t xml:space="preserve">Discrepancies between earlier, proxy-based reconstructions and our modelling results are most pronounced in latitudes beyond the polar circle, as earlier approaches</w:t>
-      </w:r>
-      <w:r>
-        <w:t xml:space="preserve"> </w:t>
-      </w:r>
-      <w:r>
-        <w:t xml:space="preserve">(e.g. Tierney et al., 2017)</w:t>
-      </w:r>
-      <w:r>
-        <w:t xml:space="preserve"> </w:t>
-      </w:r>
-      <w:r>
-        <w:t xml:space="preserve">predict almost linearly decreasing SSTs towards the poles, whereas our median prediction suggests only a slight decrease beyond the polar circle. The scarcity of temperature records in this range leads to widening credible intervals in our prediction, including the possibility of stronger temperature decreases. Polar temperature estimates from our model are thus conservative in that they admit large uncertainty where data is absent, which is desirable. However, the presence of high proxy-derived temperature estimates at ~ 60° latitudes forces the modelled median temperature curve to be too high at ~ 24°C, relative to the temperatures indicated by the high-latitude mangrove communities (15.6 - 22.5°C). In contrast, the extrapolated polar temperatures of most previous proxy-based models are likely too low, given the abundance of ecological data indicating temperate or subtropical high-latitude climates during the EECO</w:t>
-      </w:r>
-      <w:r>
-        <w:t xml:space="preserve"> </w:t>
-      </w:r>
-      <w:r>
-        <w:t xml:space="preserve">(Pross et al., 2012; Popescu et al., 2021)</w:t>
-      </w:r>
-      <w:r>
-        <w:t xml:space="preserve">.</w:t>
       </w:r>
     </w:p>
     <w:p>
@@ -6939,19 +6918,15 @@
         <w:t xml:space="preserve">47</w:t>
       </w:r>
       <w:r>
-        <w:t xml:space="preserve">, and the ecological proxies. Seasonality</w:t>
-      </w:r>
-      <w:r>
-        <w:t xml:space="preserve"> </w:t>
-      </w:r>
-      <w:r>
-        <w:t xml:space="preserve">(Keating-Bitonti et al., 2011)</w:t>
-      </w:r>
-      <w:r>
-        <w:t xml:space="preserve"> </w:t>
-      </w:r>
-      <w:r>
-        <w:t xml:space="preserve">and temporal changes within the EECO</w:t>
+        <w:t xml:space="preserve">, and the ecological proxies.</w:t>
+      </w:r>
+    </w:p>
+    <w:p>
+      <w:pPr>
+        <w:pStyle w:val="BodyText"/>
+      </w:pPr>
+      <w:r>
+        <w:t xml:space="preserve">Temporal changes within the EECO</w:t>
       </w:r>
       <w:r>
         <w:t xml:space="preserve"> </w:t>
@@ -6960,10 +6935,43 @@
         <w:t xml:space="preserve">(Westerhold et al., 2018)</w:t>
       </w:r>
       <w:r>
-        <w:t xml:space="preserve"> </w:t>
-      </w:r>
-      <w:r>
-        <w:t xml:space="preserve">may also contribute to the large variability of the EECO proxy data.</w:t>
+        <w:t xml:space="preserve">, and seasonality</w:t>
+      </w:r>
+      <w:r>
+        <w:t xml:space="preserve"> </w:t>
+      </w:r>
+      <w:r>
+        <w:t xml:space="preserve">(Keating-Bitonti et al., 2011; Ivany and Judd, 2022)</w:t>
+      </w:r>
+      <w:r>
+        <w:t xml:space="preserve"> </w:t>
+      </w:r>
+      <w:r>
+        <w:t xml:space="preserve">may also contribute to the large variability of the EECO proxy data. Based on the occurrence of heterotrophic carbonates,</w:t>
+      </w:r>
+      <w:r>
+        <w:t xml:space="preserve"> </w:t>
+      </w:r>
+      <w:r>
+        <w:t xml:space="preserve">Davies et al. (2019)</w:t>
+      </w:r>
+      <w:r>
+        <w:t xml:space="preserve"> </w:t>
+      </w:r>
+      <w:r>
+        <w:t xml:space="preserve">suggest that mid- and high-latitude geochemical proxy data from the EECO may be biased towards summer temperatures. Some of the geochemical mid-latitude geochemical proxy data from</w:t>
+      </w:r>
+      <w:r>
+        <w:t xml:space="preserve"> </w:t>
+      </w:r>
+      <w:r>
+        <w:t xml:space="preserve">Hollis et al. (2019)</w:t>
+      </w:r>
+      <w:r>
+        <w:t xml:space="preserve"> </w:t>
+      </w:r>
+      <w:r>
+        <w:t xml:space="preserve">may therefore suggest higher than actual mean annual temperatures, and the variability of temperature estimates from individual localities is higher in mid - high latitudes (Fig. S6). Critically, however, the mangrove data strongly supports our inference of a flattened gradient independent of the geochemical proxy record.</w:t>
       </w:r>
     </w:p>
     <w:p>
@@ -7004,7 +7012,7 @@
         <w:t xml:space="preserve">(Hansen et al., 2013; Caballero and Huber, 2013; Cramwinckel et al., 2018; Zhu et al., 2019)</w:t>
       </w:r>
       <w:r>
-        <w:t xml:space="preserve">, similar to our median GMST estimate of 28.7°C.</w:t>
+        <w:t xml:space="preserve">, similar to our median GMST estimate of 28.3°C.</w:t>
       </w:r>
     </w:p>
     <w:bookmarkEnd w:id="63"/>
@@ -7139,7 +7147,7 @@
       </w:r>
     </w:p>
     <w:bookmarkEnd w:id="71"/>
-    <w:bookmarkStart w:id="153" w:name="references"/>
+    <w:bookmarkStart w:id="155" w:name="references"/>
     <w:p>
       <w:pPr>
         <w:pStyle w:val="Heading1"/>
@@ -7148,7 +7156,7 @@
         <w:t xml:space="preserve">References</w:t>
       </w:r>
     </w:p>
-    <w:bookmarkStart w:id="152" w:name="refs"/>
+    <w:bookmarkStart w:id="154" w:name="refs"/>
     <w:bookmarkStart w:id="72" w:name="ref-Assis2018"/>
     <w:p>
       <w:pPr>
@@ -7322,17 +7330,27 @@
       </w:r>
     </w:p>
     <w:bookmarkEnd w:id="82"/>
-    <w:bookmarkStart w:id="83" w:name="ref-Evans2018"/>
+    <w:bookmarkStart w:id="83" w:name="ref-Davies2019"/>
     <w:p>
       <w:pPr>
         <w:pStyle w:val="Bibliography"/>
       </w:pPr>
       <w:r>
+        <w:t xml:space="preserve">Davies, A., Hunter, S. J., Gréselle, B., Haywood, A. M., and Robson, C.: Evidence for seasonality in early eocene high latitude sea-surface temperatures, Earth and Planetary Science Letters, 519, 274–283, 2019.</w:t>
+      </w:r>
+    </w:p>
+    <w:bookmarkEnd w:id="83"/>
+    <w:bookmarkStart w:id="84" w:name="ref-Evans2018"/>
+    <w:p>
+      <w:pPr>
+        <w:pStyle w:val="Bibliography"/>
+      </w:pPr>
+      <w:r>
         <w:t xml:space="preserve">Evans, D., Sagoo, N., Renema, W., Cotton, L. J., Müller, W., Todd, J. A., Saraswati, P. K., Stassen, P., Ziegler, M., Pearson, P. N., et al.: Eocene greenhouse climate revealed by coupled clumped isotope-mg/ca thermometry, Proceedings of the National Academy of Sciences, 115, 1174–1179, 2018.</w:t>
       </w:r>
     </w:p>
-    <w:bookmarkEnd w:id="83"/>
-    <w:bookmarkStart w:id="84" w:name="ref-Fauquette2007"/>
+    <w:bookmarkEnd w:id="84"/>
+    <w:bookmarkStart w:id="85" w:name="ref-Fauquette2007"/>
     <w:p>
       <w:pPr>
         <w:pStyle w:val="Bibliography"/>
@@ -7341,8 +7359,8 @@
         <w:t xml:space="preserve">Fauquette, S., Suc, J., Jiménez-Moreno, G., Micheels, A., and JOSTS, A.: Latitudinal climatic gradients in the western european and mediterranean regions from the mid-miocene (c. 15 ma) to the, Deep-time perspectives on climate change: marrying the signal from computer models and biological proxies, 481, 2007.</w:t>
       </w:r>
     </w:p>
-    <w:bookmarkEnd w:id="84"/>
-    <w:bookmarkStart w:id="85" w:name="ref-Frakes1992"/>
+    <w:bookmarkEnd w:id="85"/>
+    <w:bookmarkStart w:id="86" w:name="ref-Frakes1992"/>
     <w:p>
       <w:pPr>
         <w:pStyle w:val="Bibliography"/>
@@ -7351,8 +7369,8 @@
         <w:t xml:space="preserve">Frakes, L. A., Francis, J. E., and Syktus, J. I.: Climate modes of the phanerozoic, 1992.</w:t>
       </w:r>
     </w:p>
-    <w:bookmarkEnd w:id="85"/>
-    <w:bookmarkStart w:id="86" w:name="ref-Gelman2013"/>
+    <w:bookmarkEnd w:id="86"/>
+    <w:bookmarkStart w:id="87" w:name="ref-Gelman2013"/>
     <w:p>
       <w:pPr>
         <w:pStyle w:val="Bibliography"/>
@@ -7361,8 +7379,8 @@
         <w:t xml:space="preserve">Gelman, A., Carlin, J. B., Stern, H. S., Dunson, D. B., Vehtari, A., and Rubin, D. B.: Bayesian data analysis, CRC press, 2013.</w:t>
       </w:r>
     </w:p>
-    <w:bookmarkEnd w:id="86"/>
-    <w:bookmarkStart w:id="87" w:name="ref-Gelman2019"/>
+    <w:bookmarkEnd w:id="87"/>
+    <w:bookmarkStart w:id="88" w:name="ref-Gelman2019"/>
     <w:p>
       <w:pPr>
         <w:pStyle w:val="Bibliography"/>
@@ -7371,8 +7389,8 @@
         <w:t xml:space="preserve">Gelman, A., Goodrich, B., Gabry, J., and Vehtari, A.: R-squared for bayesian regression models, The American Statistician, 2019.</w:t>
       </w:r>
     </w:p>
-    <w:bookmarkEnd w:id="87"/>
-    <w:bookmarkStart w:id="88" w:name="ref-Gilks1995"/>
+    <w:bookmarkEnd w:id="88"/>
+    <w:bookmarkStart w:id="89" w:name="ref-Gilks1995"/>
     <w:p>
       <w:pPr>
         <w:pStyle w:val="Bibliography"/>
@@ -7381,8 +7399,8 @@
         <w:t xml:space="preserve">Gilks, W. R., Richardson, S., and Spiegelhalter, D.: Markov chain monte carlo in practice, CRC press, 1995.</w:t>
       </w:r>
     </w:p>
-    <w:bookmarkEnd w:id="88"/>
-    <w:bookmarkStart w:id="89" w:name="ref-Greenwood2017"/>
+    <w:bookmarkEnd w:id="89"/>
+    <w:bookmarkStart w:id="90" w:name="ref-Greenwood2017"/>
     <w:p>
       <w:pPr>
         <w:pStyle w:val="Bibliography"/>
@@ -7391,8 +7409,8 @@
         <w:t xml:space="preserve">Greenwood, D., Keefe, R., Reichgelt, T., and Webb, J.: Eocene paleobotanical altimetry of victoria’s eastern uplands, Australian Journal of Earth Sciences, 64, 625–637, 2017.</w:t>
       </w:r>
     </w:p>
-    <w:bookmarkEnd w:id="89"/>
-    <w:bookmarkStart w:id="91" w:name="ref-Greenwood1995"/>
+    <w:bookmarkEnd w:id="90"/>
+    <w:bookmarkStart w:id="92" w:name="ref-Greenwood1995"/>
     <w:p>
       <w:pPr>
         <w:pStyle w:val="Bibliography"/>
@@ -7403,7 +7421,7 @@
       <w:r>
         <w:t xml:space="preserve"> </w:t>
       </w:r>
-      <w:hyperlink r:id="rId90">
+      <w:hyperlink r:id="rId91">
         <w:r>
           <w:rPr>
             <w:rStyle w:val="Hyperlink"/>
@@ -7415,8 +7433,8 @@
         <w:t xml:space="preserve">, 1995.</w:t>
       </w:r>
     </w:p>
-    <w:bookmarkEnd w:id="91"/>
-    <w:bookmarkStart w:id="92" w:name="ref-Grossman2022"/>
+    <w:bookmarkEnd w:id="92"/>
+    <w:bookmarkStart w:id="93" w:name="ref-Grossman2022"/>
     <w:p>
       <w:pPr>
         <w:pStyle w:val="Bibliography"/>
@@ -7425,8 +7443,8 @@
         <w:t xml:space="preserve">Grossman, E. L. and Joachimski, M. M.: Ocean temperatures through the phanerozoic reassessed, Scientific Reports, 12, 8938, 2022.</w:t>
       </w:r>
     </w:p>
-    <w:bookmarkEnd w:id="92"/>
-    <w:bookmarkStart w:id="93" w:name="ref-Hansen2013"/>
+    <w:bookmarkEnd w:id="93"/>
+    <w:bookmarkStart w:id="94" w:name="ref-Hansen2013"/>
     <w:p>
       <w:pPr>
         <w:pStyle w:val="Bibliography"/>
@@ -7435,8 +7453,8 @@
         <w:t xml:space="preserve">Hansen, J., Sato, M., Russell, G., and Kharecha, P.: Climate sensitivity, sea level and atmospheric carbon dioxide, Philosophical Transactions of the Royal Society A: Mathematical, Physical and Engineering Sciences, 371, 20120294, 2013.</w:t>
       </w:r>
     </w:p>
-    <w:bookmarkEnd w:id="93"/>
-    <w:bookmarkStart w:id="94" w:name="ref-Hoegh2011"/>
+    <w:bookmarkEnd w:id="94"/>
+    <w:bookmarkStart w:id="95" w:name="ref-Hoegh2011"/>
     <w:p>
       <w:pPr>
         <w:pStyle w:val="Bibliography"/>
@@ -7445,8 +7463,8 @@
         <w:t xml:space="preserve">Hoegh-Guldberg, O.: Coral reef ecosystems and anthropogenic climate change, Regional Environmental Change, 11, 215–227, 2011.</w:t>
       </w:r>
     </w:p>
-    <w:bookmarkEnd w:id="94"/>
-    <w:bookmarkStart w:id="95" w:name="ref-Hollis2019"/>
+    <w:bookmarkEnd w:id="95"/>
+    <w:bookmarkStart w:id="96" w:name="ref-Hollis2019"/>
     <w:p>
       <w:pPr>
         <w:pStyle w:val="Bibliography"/>
@@ -7455,8 +7473,8 @@
         <w:t xml:space="preserve">Hollis, C. J., Dunkley Jones, T., Anagnostou, E., Bijl, P. K., Cramwinckel, M. J., Cui, Y., Dickens, G. R., Edgar, K. M., Eley, Y., Evans, D., et al.: The DeepMIP contribution to PMIP4: Methodologies for selection, compilation and analysis of latest paleocene and early eocene climate proxy data, incorporating version 0.1 of the DeepMIP database, Geoscientific Model Development, 12, 3149–3206, 2019.</w:t>
       </w:r>
     </w:p>
-    <w:bookmarkEnd w:id="95"/>
-    <w:bookmarkStart w:id="96" w:name="ref-Huber2011"/>
+    <w:bookmarkEnd w:id="96"/>
+    <w:bookmarkStart w:id="97" w:name="ref-Huber2011"/>
     <w:p>
       <w:pPr>
         <w:pStyle w:val="Bibliography"/>
@@ -7465,8 +7483,8 @@
         <w:t xml:space="preserve">Huber, M. and Caballero, R.: The early eocene equable climate problem revisited, Climate of the Past, 7, 603–633, 2011.</w:t>
       </w:r>
     </w:p>
-    <w:bookmarkEnd w:id="96"/>
-    <w:bookmarkStart w:id="98" w:name="ref-Inglis2020"/>
+    <w:bookmarkEnd w:id="97"/>
+    <w:bookmarkStart w:id="99" w:name="ref-Inglis2020"/>
     <w:p>
       <w:pPr>
         <w:pStyle w:val="Bibliography"/>
@@ -7522,7 +7540,7 @@
       <w:r>
         <w:t xml:space="preserve"> </w:t>
       </w:r>
-      <w:hyperlink r:id="rId97">
+      <w:hyperlink r:id="rId98">
         <w:r>
           <w:rPr>
             <w:rStyle w:val="Hyperlink"/>
@@ -7534,18 +7552,28 @@
         <w:t xml:space="preserve">, 2020.</w:t>
       </w:r>
     </w:p>
-    <w:bookmarkEnd w:id="98"/>
-    <w:bookmarkStart w:id="99" w:name="ref-johannes1983"/>
+    <w:bookmarkEnd w:id="99"/>
+    <w:bookmarkStart w:id="100" w:name="ref-Ivany2022"/>
     <w:p>
       <w:pPr>
         <w:pStyle w:val="Bibliography"/>
       </w:pPr>
       <w:r>
+        <w:t xml:space="preserve">Ivany, L. C. and Judd, E. J.: Deciphering temperature seasonality in earth’s ancient oceans, Annual Review of Earth and Planetary Sciences, 50, 123–152, 2022.</w:t>
+      </w:r>
+    </w:p>
+    <w:bookmarkEnd w:id="100"/>
+    <w:bookmarkStart w:id="101" w:name="ref-johannes1983"/>
+    <w:p>
+      <w:pPr>
+        <w:pStyle w:val="Bibliography"/>
+      </w:pPr>
+      <w:r>
         <w:t xml:space="preserve">Johannes, R., Wiebe, W., Crossland, C., Rimmer, D., and Smith, S.: Latitudinal limits of coral reef growth., Marine ecology progress series. Oldendorf, 11, 105–111, 1983.</w:t>
       </w:r>
     </w:p>
-    <w:bookmarkEnd w:id="99"/>
-    <w:bookmarkStart w:id="101" w:name="ref-Jones2022"/>
+    <w:bookmarkEnd w:id="101"/>
+    <w:bookmarkStart w:id="103" w:name="ref-Jones2022"/>
     <w:p>
       <w:pPr>
         <w:pStyle w:val="Bibliography"/>
@@ -7568,7 +7596,7 @@
       <w:r>
         <w:t xml:space="preserve"> </w:t>
       </w:r>
-      <w:hyperlink r:id="rId100">
+      <w:hyperlink r:id="rId102">
         <w:r>
           <w:rPr>
             <w:rStyle w:val="Hyperlink"/>
@@ -7580,8 +7608,8 @@
         <w:t xml:space="preserve">, 2022.</w:t>
       </w:r>
     </w:p>
-    <w:bookmarkEnd w:id="101"/>
-    <w:bookmarkStart w:id="102" w:name="ref-jones2022reef"/>
+    <w:bookmarkEnd w:id="103"/>
+    <w:bookmarkStart w:id="104" w:name="ref-jones2022reef"/>
     <w:p>
       <w:pPr>
         <w:pStyle w:val="Bibliography"/>
@@ -7590,8 +7618,8 @@
         <w:t xml:space="preserve">Jones, L. A., Mannion, P. D., Farnsworth, A., Bragg, F., and Lunt, D. J.: Climatic and tectonic drivers shaped the tropical distribution of coral reefs, Nature communications, 13, 1–10, 2022.</w:t>
       </w:r>
     </w:p>
-    <w:bookmarkEnd w:id="102"/>
-    <w:bookmarkStart w:id="104" w:name="ref-jones2023"/>
+    <w:bookmarkEnd w:id="104"/>
+    <w:bookmarkStart w:id="106" w:name="ref-jones2023"/>
     <w:p>
       <w:pPr>
         <w:pStyle w:val="Bibliography"/>
@@ -7602,7 +7630,7 @@
       <w:r>
         <w:t xml:space="preserve"> </w:t>
       </w:r>
-      <w:hyperlink r:id="rId103">
+      <w:hyperlink r:id="rId105">
         <w:r>
           <w:rPr>
             <w:rStyle w:val="Hyperlink"/>
@@ -7614,8 +7642,8 @@
         <w:t xml:space="preserve">, 2023.</w:t>
       </w:r>
     </w:p>
-    <w:bookmarkEnd w:id="104"/>
-    <w:bookmarkStart w:id="106" w:name="ref-judd2020"/>
+    <w:bookmarkEnd w:id="106"/>
+    <w:bookmarkStart w:id="108" w:name="ref-judd2020"/>
     <w:p>
       <w:pPr>
         <w:pStyle w:val="Bibliography"/>
@@ -7626,7 +7654,7 @@
       <w:r>
         <w:t xml:space="preserve"> </w:t>
       </w:r>
-      <w:hyperlink r:id="rId105">
+      <w:hyperlink r:id="rId107">
         <w:r>
           <w:rPr>
             <w:rStyle w:val="Hyperlink"/>
@@ -7638,8 +7666,8 @@
         <w:t xml:space="preserve">, 2020.</w:t>
       </w:r>
     </w:p>
-    <w:bookmarkEnd w:id="106"/>
-    <w:bookmarkStart w:id="107" w:name="ref-Judd2022"/>
+    <w:bookmarkEnd w:id="108"/>
+    <w:bookmarkStart w:id="109" w:name="ref-Judd2022"/>
     <w:p>
       <w:pPr>
         <w:pStyle w:val="Bibliography"/>
@@ -7648,8 +7676,8 @@
         <w:t xml:space="preserve">Judd, E. J., Tierney, J. E., Huber, B. T., Wing, S. L., Lunt, D. J., Ford, H. L., Inglis, G. N., McClymont, E. L., O’Brien, C. L., Rattanasriampaipong, R., et al.: The PhanSST global database of phanerozoic sea surface temperature proxy data, Scientific data, 9, 753, 2022.</w:t>
       </w:r>
     </w:p>
-    <w:bookmarkEnd w:id="107"/>
-    <w:bookmarkStart w:id="109" w:name="ref-Keating-Bitonti2011"/>
+    <w:bookmarkEnd w:id="109"/>
+    <w:bookmarkStart w:id="111" w:name="ref-Keating-Bitonti2011"/>
     <w:p>
       <w:pPr>
         <w:pStyle w:val="Bibliography"/>
@@ -7672,7 +7700,7 @@
       <w:r>
         <w:t xml:space="preserve"> </w:t>
       </w:r>
-      <w:hyperlink r:id="rId108">
+      <w:hyperlink r:id="rId110">
         <w:r>
           <w:rPr>
             <w:rStyle w:val="Hyperlink"/>
@@ -7684,8 +7712,8 @@
         <w:t xml:space="preserve">, 2011.</w:t>
       </w:r>
     </w:p>
-    <w:bookmarkEnd w:id="109"/>
-    <w:bookmarkStart w:id="110" w:name="ref-kiessling2001"/>
+    <w:bookmarkEnd w:id="111"/>
+    <w:bookmarkStart w:id="112" w:name="ref-kiessling2001"/>
     <w:p>
       <w:pPr>
         <w:pStyle w:val="Bibliography"/>
@@ -7694,8 +7722,8 @@
         <w:t xml:space="preserve">Kiessling, W.: Paleoclimatic significance of phanerozoic reefs, Geology, 29, 751–754, 2001.</w:t>
       </w:r>
     </w:p>
-    <w:bookmarkEnd w:id="110"/>
-    <w:bookmarkStart w:id="111" w:name="ref-kleypas1999"/>
+    <w:bookmarkEnd w:id="112"/>
+    <w:bookmarkStart w:id="113" w:name="ref-kleypas1999"/>
     <w:p>
       <w:pPr>
         <w:pStyle w:val="Bibliography"/>
@@ -7704,8 +7732,8 @@
         <w:t xml:space="preserve">Kleypas, J. A., McManus, J. W., and Meñez, L. A.: Environmental limits to coral reef development: Where do we draw the line?, American zoologist, 39, 146–159, 1999.</w:t>
       </w:r>
     </w:p>
-    <w:bookmarkEnd w:id="111"/>
-    <w:bookmarkStart w:id="112" w:name="ref-Markwick2007"/>
+    <w:bookmarkEnd w:id="113"/>
+    <w:bookmarkStart w:id="114" w:name="ref-Markwick2007"/>
     <w:p>
       <w:pPr>
         <w:pStyle w:val="Bibliography"/>
@@ -7714,8 +7742,8 @@
         <w:t xml:space="preserve">Markwick, P.: The palaeogeographic and palaeoclimatic significance of climate, Deep-time perspectives on climate change: Marrying the signal from computer models and biological proxies, 251, 2007.</w:t>
       </w:r>
     </w:p>
-    <w:bookmarkEnd w:id="112"/>
-    <w:bookmarkStart w:id="113" w:name="ref-Markwick1994"/>
+    <w:bookmarkEnd w:id="114"/>
+    <w:bookmarkStart w:id="115" w:name="ref-Markwick1994"/>
     <w:p>
       <w:pPr>
         <w:pStyle w:val="Bibliography"/>
@@ -7724,8 +7752,8 @@
         <w:t xml:space="preserve">Markwick, P. J.: "Equability," continentality, and tertiary "climate": The crocodilian perspective, Geology, 22, 613–616, 1994.</w:t>
       </w:r>
     </w:p>
-    <w:bookmarkEnd w:id="113"/>
-    <w:bookmarkStart w:id="114" w:name="ref-merdith2021"/>
+    <w:bookmarkEnd w:id="115"/>
+    <w:bookmarkStart w:id="116" w:name="ref-merdith2021"/>
     <w:p>
       <w:pPr>
         <w:pStyle w:val="Bibliography"/>
@@ -7734,8 +7762,8 @@
         <w:t xml:space="preserve">Merdith, A. S., Williams, S. E., Collins, A. S., Tetley, M. G., Mulder, J. A., Blades, M. L., Young, A., Armistead, S. E., Cannon, J., Zahirovic, S., et al.: Extending full-plate tectonic models into deep time: Linking the neoproterozoic and the phanerozoic, Earth-Science Reviews, 214, 103477, 2021.</w:t>
       </w:r>
     </w:p>
-    <w:bookmarkEnd w:id="114"/>
-    <w:bookmarkStart w:id="115" w:name="ref-Muir2015"/>
+    <w:bookmarkEnd w:id="116"/>
+    <w:bookmarkStart w:id="117" w:name="ref-Muir2015"/>
     <w:p>
       <w:pPr>
         <w:pStyle w:val="Bibliography"/>
@@ -7744,8 +7772,8 @@
         <w:t xml:space="preserve">Muir, P. R., Wallace, C. C., Done, T., and Aguirre, J. D.: Limited scope for latitudinal extension of reef corals, Science, 348, 1135–1138, 2015.</w:t>
       </w:r>
     </w:p>
-    <w:bookmarkEnd w:id="115"/>
-    <w:bookmarkStart w:id="116" w:name="ref-Peppe2011"/>
+    <w:bookmarkEnd w:id="117"/>
+    <w:bookmarkStart w:id="118" w:name="ref-Peppe2011"/>
     <w:p>
       <w:pPr>
         <w:pStyle w:val="Bibliography"/>
@@ -7754,8 +7782,8 @@
         <w:t xml:space="preserve">Peppe, D. J., Royer, D. L., Cariglino, B., Oliver, S. Y., Newman, S., Leight, E., Enikolopov, G., Fernandez-Burgos, M., Herrera, F., Adams, J. M., et al.: Sensitivity of leaf size and shape to climate: Global patterns and paleoclimatic applications, New phytologist, 190, 724–739, 2011.</w:t>
       </w:r>
     </w:p>
-    <w:bookmarkEnd w:id="116"/>
-    <w:bookmarkStart w:id="118" w:name="ref-Popescu2021"/>
+    <w:bookmarkEnd w:id="118"/>
+    <w:bookmarkStart w:id="120" w:name="ref-Popescu2021"/>
     <w:p>
       <w:pPr>
         <w:pStyle w:val="Bibliography"/>
@@ -7802,7 +7830,7 @@
       <w:r>
         <w:t xml:space="preserve"> </w:t>
       </w:r>
-      <w:hyperlink r:id="rId117">
+      <w:hyperlink r:id="rId119">
         <w:r>
           <w:rPr>
             <w:rStyle w:val="Hyperlink"/>
@@ -7814,8 +7842,8 @@
         <w:t xml:space="preserve">, 2021.</w:t>
       </w:r>
     </w:p>
-    <w:bookmarkEnd w:id="118"/>
-    <w:bookmarkStart w:id="120" w:name="ref-Pross2012"/>
+    <w:bookmarkEnd w:id="120"/>
+    <w:bookmarkStart w:id="122" w:name="ref-Pross2012"/>
     <w:p>
       <w:pPr>
         <w:pStyle w:val="Bibliography"/>
@@ -7850,7 +7878,7 @@
       <w:r>
         <w:t xml:space="preserve"> </w:t>
       </w:r>
-      <w:hyperlink r:id="rId119">
+      <w:hyperlink r:id="rId121">
         <w:r>
           <w:rPr>
             <w:rStyle w:val="Hyperlink"/>
@@ -7862,8 +7890,8 @@
         <w:t xml:space="preserve">, 2012.</w:t>
       </w:r>
     </w:p>
-    <w:bookmarkEnd w:id="120"/>
-    <w:bookmarkStart w:id="122" w:name="ref-Quisthoudt2012"/>
+    <w:bookmarkEnd w:id="122"/>
+    <w:bookmarkStart w:id="124" w:name="ref-Quisthoudt2012"/>
     <w:p>
       <w:pPr>
         <w:pStyle w:val="Bibliography"/>
@@ -7874,7 +7902,7 @@
       <w:r>
         <w:t xml:space="preserve"> </w:t>
       </w:r>
-      <w:hyperlink r:id="rId121">
+      <w:hyperlink r:id="rId123">
         <w:r>
           <w:rPr>
             <w:rStyle w:val="Hyperlink"/>
@@ -7886,8 +7914,8 @@
         <w:t xml:space="preserve">, 2012.</w:t>
       </w:r>
     </w:p>
-    <w:bookmarkEnd w:id="122"/>
-    <w:bookmarkStart w:id="123" w:name="ref-Rasmussen2004"/>
+    <w:bookmarkEnd w:id="124"/>
+    <w:bookmarkStart w:id="125" w:name="ref-Rasmussen2004"/>
     <w:p>
       <w:pPr>
         <w:pStyle w:val="Bibliography"/>
@@ -7896,8 +7924,8 @@
         <w:t xml:space="preserve">Rasmussen, C. E. and Williams, C. K.: Gaussian processes in machine learning, Lecture notes in computer science, 3176, 63–71, 2004.</w:t>
       </w:r>
     </w:p>
-    <w:bookmarkEnd w:id="123"/>
-    <w:bookmarkStart w:id="124" w:name="ref-Reynolds1994"/>
+    <w:bookmarkEnd w:id="125"/>
+    <w:bookmarkStart w:id="126" w:name="ref-Reynolds1994"/>
     <w:p>
       <w:pPr>
         <w:pStyle w:val="Bibliography"/>
@@ -7906,8 +7934,8 @@
         <w:t xml:space="preserve">Reynolds, R. W. and Smith, T. M.: Improved global sea surface temperature analyses using optimum interpolation, Journal of climate, 7, 929–948, 1994.</w:t>
       </w:r>
     </w:p>
-    <w:bookmarkEnd w:id="124"/>
-    <w:bookmarkStart w:id="125" w:name="ref-Royer2012"/>
+    <w:bookmarkEnd w:id="126"/>
+    <w:bookmarkStart w:id="127" w:name="ref-Royer2012"/>
     <w:p>
       <w:pPr>
         <w:pStyle w:val="Bibliography"/>
@@ -7916,8 +7944,8 @@
         <w:t xml:space="preserve">Royer, D. L.: Climate reconstruction from leaf size and shape: New developments and challenges, The Paleontological Society Papers, 18, 195–212, 2012.</w:t>
       </w:r>
     </w:p>
-    <w:bookmarkEnd w:id="125"/>
-    <w:bookmarkStart w:id="126" w:name="ref-Royer2004"/>
+    <w:bookmarkEnd w:id="127"/>
+    <w:bookmarkStart w:id="128" w:name="ref-Royer2004"/>
     <w:p>
       <w:pPr>
         <w:pStyle w:val="Bibliography"/>
@@ -7926,8 +7954,8 @@
         <w:t xml:space="preserve">Royer, D. L., Berner, R. A., Montañez, I. P., Tabor, N. J., Beerling, D. J., et al.: Co~ 2 as a primary driver of phanerozoic climate, GSA today, 14, 4–10, 2004.</w:t>
       </w:r>
     </w:p>
-    <w:bookmarkEnd w:id="126"/>
-    <w:bookmarkStart w:id="127" w:name="ref-Salonen2019"/>
+    <w:bookmarkEnd w:id="128"/>
+    <w:bookmarkStart w:id="129" w:name="ref-Salonen2019"/>
     <w:p>
       <w:pPr>
         <w:pStyle w:val="Bibliography"/>
@@ -7936,8 +7964,8 @@
         <w:t xml:space="preserve">Salonen, J. S., Korpela, M., Williams, J. W., and Luoto, M.: Machine-learning based reconstructions of primary and secondary climate variables from north american and european fossil pollen data, Scientific reports, 9, 15805, 2019.</w:t>
       </w:r>
     </w:p>
-    <w:bookmarkEnd w:id="127"/>
-    <w:bookmarkStart w:id="128" w:name="ref-Schrag1999"/>
+    <w:bookmarkEnd w:id="129"/>
+    <w:bookmarkStart w:id="130" w:name="ref-Schrag1999"/>
     <w:p>
       <w:pPr>
         <w:pStyle w:val="Bibliography"/>
@@ -7946,8 +7974,8 @@
         <w:t xml:space="preserve">Schrag, D. P.: Effects of diagenesis on the isotopic record of late paleogene tropical sea surface temperatures, Chemical Geology, 161, 215–224, 1999.</w:t>
       </w:r>
     </w:p>
-    <w:bookmarkEnd w:id="128"/>
-    <w:bookmarkStart w:id="130" w:name="ref-Scotese2021"/>
+    <w:bookmarkEnd w:id="130"/>
+    <w:bookmarkStart w:id="132" w:name="ref-Scotese2021"/>
     <w:p>
       <w:pPr>
         <w:pStyle w:val="Bibliography"/>
@@ -7970,7 +7998,7 @@
       <w:r>
         <w:t xml:space="preserve"> </w:t>
       </w:r>
-      <w:hyperlink r:id="rId129">
+      <w:hyperlink r:id="rId131">
         <w:r>
           <w:rPr>
             <w:rStyle w:val="Hyperlink"/>
@@ -7982,8 +8010,8 @@
         <w:t xml:space="preserve">, 2021.</w:t>
       </w:r>
     </w:p>
-    <w:bookmarkEnd w:id="130"/>
-    <w:bookmarkStart w:id="131" w:name="ref-Sloan1990"/>
+    <w:bookmarkEnd w:id="132"/>
+    <w:bookmarkStart w:id="133" w:name="ref-Sloan1990"/>
     <w:p>
       <w:pPr>
         <w:pStyle w:val="Bibliography"/>
@@ -7992,8 +8020,8 @@
         <w:t xml:space="preserve">Sloan, L. C. and Barron, E. J.: " equable" climates during earth history?, Geology, 18, 489–492, 1990.</w:t>
       </w:r>
     </w:p>
-    <w:bookmarkEnd w:id="131"/>
-    <w:bookmarkStart w:id="133" w:name="ref-song2019"/>
+    <w:bookmarkEnd w:id="133"/>
+    <w:bookmarkStart w:id="135" w:name="ref-song2019"/>
     <w:p>
       <w:pPr>
         <w:pStyle w:val="Bibliography"/>
@@ -8004,7 +8032,7 @@
       <w:r>
         <w:t xml:space="preserve"> </w:t>
       </w:r>
-      <w:hyperlink r:id="rId132">
+      <w:hyperlink r:id="rId134">
         <w:r>
           <w:rPr>
             <w:rStyle w:val="Hyperlink"/>
@@ -8016,8 +8044,8 @@
         <w:t xml:space="preserve">, 2019.</w:t>
       </w:r>
     </w:p>
-    <w:bookmarkEnd w:id="133"/>
-    <w:bookmarkStart w:id="135" w:name="ref-Suan2017"/>
+    <w:bookmarkEnd w:id="135"/>
+    <w:bookmarkStart w:id="137" w:name="ref-Suan2017"/>
     <w:p>
       <w:pPr>
         <w:pStyle w:val="Bibliography"/>
@@ -8049,7 +8077,7 @@
       <w:r>
         <w:t xml:space="preserve"> </w:t>
       </w:r>
-      <w:hyperlink r:id="rId134">
+      <w:hyperlink r:id="rId136">
         <w:r>
           <w:rPr>
             <w:rStyle w:val="Hyperlink"/>
@@ -8061,8 +8089,8 @@
         <w:t xml:space="preserve">, 2017.</w:t>
       </w:r>
     </w:p>
-    <w:bookmarkEnd w:id="135"/>
-    <w:bookmarkStart w:id="137" w:name="ref-Taylor2004"/>
+    <w:bookmarkEnd w:id="137"/>
+    <w:bookmarkStart w:id="139" w:name="ref-Taylor2004"/>
     <w:p>
       <w:pPr>
         <w:pStyle w:val="Bibliography"/>
@@ -8097,7 +8125,7 @@
       <w:r>
         <w:t xml:space="preserve"> </w:t>
       </w:r>
-      <w:hyperlink r:id="rId136">
+      <w:hyperlink r:id="rId138">
         <w:r>
           <w:rPr>
             <w:rStyle w:val="Hyperlink"/>
@@ -8109,8 +8137,8 @@
         <w:t xml:space="preserve">, 2004.</w:t>
       </w:r>
     </w:p>
-    <w:bookmarkEnd w:id="137"/>
-    <w:bookmarkStart w:id="138" w:name="ref-Tierney2017"/>
+    <w:bookmarkEnd w:id="139"/>
+    <w:bookmarkStart w:id="140" w:name="ref-Tierney2017"/>
     <w:p>
       <w:pPr>
         <w:pStyle w:val="Bibliography"/>
@@ -8119,8 +8147,8 @@
         <w:t xml:space="preserve">Tierney, J. E., Sinninghe Damsté, J. S., Pancost, R. D., Sluijs, A., and Zachos, J. C.: Eocene temperature gradients, Nature Geoscience, 10, 538–539, 2017.</w:t>
       </w:r>
     </w:p>
-    <w:bookmarkEnd w:id="138"/>
-    <w:bookmarkStart w:id="139" w:name="ref-Tierney2020"/>
+    <w:bookmarkEnd w:id="140"/>
+    <w:bookmarkStart w:id="141" w:name="ref-Tierney2020"/>
     <w:p>
       <w:pPr>
         <w:pStyle w:val="Bibliography"/>
@@ -8129,8 +8157,8 @@
         <w:t xml:space="preserve">Tierney, J. E., Poulsen, C. J., Montañez, I. P., Bhattacharya, T., Feng, R., Ford, H. L., Hönisch, B., Inglis, G. N., Petersen, S. V., Sagoo, N., et al.: Past climates inform our future, Science, 370, eaay3701, 2020.</w:t>
       </w:r>
     </w:p>
-    <w:bookmarkEnd w:id="139"/>
-    <w:bookmarkStart w:id="141" w:name="ref-Veizer2015"/>
+    <w:bookmarkEnd w:id="141"/>
+    <w:bookmarkStart w:id="143" w:name="ref-Veizer2015"/>
     <w:p>
       <w:pPr>
         <w:pStyle w:val="Bibliography"/>
@@ -8153,7 +8181,7 @@
       <w:r>
         <w:t xml:space="preserve"> </w:t>
       </w:r>
-      <w:hyperlink r:id="rId140">
+      <w:hyperlink r:id="rId142">
         <w:r>
           <w:rPr>
             <w:rStyle w:val="Hyperlink"/>
@@ -8165,8 +8193,8 @@
         <w:t xml:space="preserve">, 2015.</w:t>
       </w:r>
     </w:p>
-    <w:bookmarkEnd w:id="141"/>
-    <w:bookmarkStart w:id="142" w:name="ref-Vickers2021"/>
+    <w:bookmarkEnd w:id="143"/>
+    <w:bookmarkStart w:id="144" w:name="ref-Vickers2021"/>
     <w:p>
       <w:pPr>
         <w:pStyle w:val="Bibliography"/>
@@ -8175,8 +8203,8 @@
         <w:t xml:space="preserve">Vickers, M. L., Bernasconi, S. M., Ullmann, C. V., Lode, S., Looser, N., Morales, L. G., Price, G. D., Wilby, P. R., Hougård, I. W., Hesselbo, S. P., et al.: Marine temperatures underestimated for past greenhouse climate, Scientific reports, 11, 1–9, 2021.</w:t>
       </w:r>
     </w:p>
-    <w:bookmarkEnd w:id="142"/>
-    <w:bookmarkStart w:id="143" w:name="ref-Weitzel2019"/>
+    <w:bookmarkEnd w:id="144"/>
+    <w:bookmarkStart w:id="145" w:name="ref-Weitzel2019"/>
     <w:p>
       <w:pPr>
         <w:pStyle w:val="Bibliography"/>
@@ -8185,8 +8213,8 @@
         <w:t xml:space="preserve">Weitzel, N., Hense, A., and Ohlwein, C.: Combining a pollen and macrofossil synthesis with climate simulations for spatial reconstructions of european climate using bayesian filtering, Climate of the Past, 15, 1275–1301, 2019.</w:t>
       </w:r>
     </w:p>
-    <w:bookmarkEnd w:id="143"/>
-    <w:bookmarkStart w:id="144" w:name="ref-Westerhold2018"/>
+    <w:bookmarkEnd w:id="145"/>
+    <w:bookmarkStart w:id="146" w:name="ref-Westerhold2018"/>
     <w:p>
       <w:pPr>
         <w:pStyle w:val="Bibliography"/>
@@ -8195,8 +8223,8 @@
         <w:t xml:space="preserve">Westerhold, T., Röhl, U., Donner, B., and Zachos, J. C.: Global extent of early eocene hyperthermal events: A new pacific benthic foraminiferal isotope record from shatsky rise (ODP site 1209), Paleoceanography and Paleoclimatology, 33, 626–642, 2018.</w:t>
       </w:r>
     </w:p>
-    <w:bookmarkEnd w:id="144"/>
-    <w:bookmarkStart w:id="145" w:name="ref-yamano2001"/>
+    <w:bookmarkEnd w:id="146"/>
+    <w:bookmarkStart w:id="147" w:name="ref-yamano2001"/>
     <w:p>
       <w:pPr>
         <w:pStyle w:val="Bibliography"/>
@@ -8205,8 +8233,8 @@
         <w:t xml:space="preserve">Yamano, H., Hori, K., Yamauchi, M., Yamagawa, O., and Ohmura, A.: Highest-latitude coral reef at iki island, japan, Coral Reefs, 20, 9–12, 2001.</w:t>
       </w:r>
     </w:p>
-    <w:bookmarkEnd w:id="145"/>
-    <w:bookmarkStart w:id="146" w:name="ref-Yang2022"/>
+    <w:bookmarkEnd w:id="147"/>
+    <w:bookmarkStart w:id="148" w:name="ref-Yang2022"/>
     <w:p>
       <w:pPr>
         <w:pStyle w:val="Bibliography"/>
@@ -8215,8 +8243,8 @@
         <w:t xml:space="preserve">Yang, D. and Bowen, G. J.: Integrating plant wax abundance and isotopes for paleo-vegetation and paleoclimate reconstructions: A multi-source mixing model using a bayesian framework, Climate of the Past, 18, 2181–2210, 2022.</w:t>
       </w:r>
     </w:p>
-    <w:bookmarkEnd w:id="146"/>
-    <w:bookmarkStart w:id="147" w:name="ref-Zamagni2012"/>
+    <w:bookmarkEnd w:id="148"/>
+    <w:bookmarkStart w:id="149" w:name="ref-Zamagni2012"/>
     <w:p>
       <w:pPr>
         <w:pStyle w:val="Bibliography"/>
@@ -8225,8 +8253,8 @@
         <w:t xml:space="preserve">Zamagni, J., Mutti, M., and Košir, A.: The evolution of mid paleocene-early eocene coral communities: How to survive during rapid global warming, Palaeogeography, palaeoclimatology, palaeoecology, 317, 48–65, 2012.</w:t>
       </w:r>
     </w:p>
-    <w:bookmarkEnd w:id="147"/>
-    <w:bookmarkStart w:id="149" w:name="ref-Zhang2019"/>
+    <w:bookmarkEnd w:id="149"/>
+    <w:bookmarkStart w:id="151" w:name="ref-Zhang2019"/>
     <w:p>
       <w:pPr>
         <w:pStyle w:val="Bibliography"/>
@@ -8258,7 +8286,7 @@
       <w:r>
         <w:t xml:space="preserve"> </w:t>
       </w:r>
-      <w:hyperlink r:id="rId148">
+      <w:hyperlink r:id="rId150">
         <w:r>
           <w:rPr>
             <w:rStyle w:val="Hyperlink"/>
@@ -8270,8 +8298,8 @@
         <w:t xml:space="preserve">, 2019.</w:t>
       </w:r>
     </w:p>
-    <w:bookmarkEnd w:id="149"/>
-    <w:bookmarkStart w:id="150" w:name="ref-Zhu2019"/>
+    <w:bookmarkEnd w:id="151"/>
+    <w:bookmarkStart w:id="152" w:name="ref-Zhu2019"/>
     <w:p>
       <w:pPr>
         <w:pStyle w:val="Bibliography"/>
@@ -8280,8 +8308,8 @@
         <w:t xml:space="preserve">Zhu, J., Poulsen, C. J., and Tierney, J. E.: Simulation of eocene extreme warmth and high climate sensitivity through cloud feedbacks, Science advances, 5, eaax1874, 2019.</w:t>
       </w:r>
     </w:p>
-    <w:bookmarkEnd w:id="150"/>
-    <w:bookmarkStart w:id="151" w:name="ref-ziegler1984"/>
+    <w:bookmarkEnd w:id="152"/>
+    <w:bookmarkStart w:id="153" w:name="ref-ziegler1984"/>
     <w:p>
       <w:pPr>
         <w:pStyle w:val="Bibliography"/>
@@ -8290,9 +8318,9 @@
         <w:t xml:space="preserve">Ziegler, A., Hulver, M., Lottes, A., and Schmachtenberg, W.: Uniformitarianism and palaeoclimates: Inferences from the distribution of carbonate rocks, Geological journal. Special issue, 3–25, 1984.</w:t>
       </w:r>
     </w:p>
-    <w:bookmarkEnd w:id="151"/>
-    <w:bookmarkEnd w:id="152"/>
     <w:bookmarkEnd w:id="153"/>
+    <w:bookmarkEnd w:id="154"/>
+    <w:bookmarkEnd w:id="155"/>
     <w:sectPr>
       <w:footerReference r:id="rId9" w:type="default"/>
       <w:pgSz w:h="15840" w:w="12240"/>

</xml_diff>

<commit_message>
add Lunt2021 to table
</commit_message>
<xml_diff>
--- a/manuscript/main.docx
+++ b/manuscript/main.docx
@@ -731,12 +731,12 @@
         <w:jc w:val="start"/>
       </w:tblPr>
       <w:tblGrid>
-        <w:gridCol w:w="2222"/>
-        <w:gridCol w:w="202"/>
-        <w:gridCol w:w="363"/>
-        <w:gridCol w:w="929"/>
-        <w:gridCol w:w="1171"/>
-        <w:gridCol w:w="3030"/>
+        <w:gridCol w:w="2245"/>
+        <w:gridCol w:w="204"/>
+        <w:gridCol w:w="367"/>
+        <w:gridCol w:w="979"/>
+        <w:gridCol w:w="1061"/>
+        <w:gridCol w:w="3061"/>
       </w:tblGrid>
       <w:tr>
         <w:trPr>
@@ -1507,7 +1507,81 @@
               <w:jc w:val="left"/>
             </w:pPr>
             <w:r>
-              <w:t xml:space="preserve">climate model ensemble (GCM)</w:t>
+              <w:t xml:space="preserve">climate model ensemble</w:t>
+            </w:r>
+          </w:p>
+        </w:tc>
+        <w:tc>
+          <w:tcPr/>
+          <w:p>
+            <w:pPr>
+              <w:pStyle w:val="Compact"/>
+              <w:jc w:val="left"/>
+            </w:pPr>
+            <w:r>
+              <w:t xml:space="preserve">none (GCM simulations)</w:t>
+            </w:r>
+          </w:p>
+        </w:tc>
+      </w:tr>
+      <w:tr>
+        <w:tc>
+          <w:tcPr/>
+          <w:p>
+            <w:pPr>
+              <w:pStyle w:val="Compact"/>
+              <w:jc w:val="left"/>
+            </w:pPr>
+            <w:r>
+              <w:t xml:space="preserve">Lunt et al. (2021)</w:t>
+            </w:r>
+          </w:p>
+        </w:tc>
+        <w:tc>
+          <w:tcPr/>
+          <w:p>
+            <w:pPr>
+              <w:pStyle w:val="Compact"/>
+              <w:jc w:val="left"/>
+            </w:pPr>
+            <w:r>
+              <w:t xml:space="preserve">EECO</w:t>
+            </w:r>
+          </w:p>
+        </w:tc>
+        <w:tc>
+          <w:tcPr/>
+          <w:p>
+            <w:pPr>
+              <w:pStyle w:val="Compact"/>
+              <w:jc w:val="left"/>
+            </w:pPr>
+            <w:r>
+              <w:t xml:space="preserve">18 - 26</w:t>
+            </w:r>
+          </w:p>
+        </w:tc>
+        <w:tc>
+          <w:tcPr/>
+          <w:p>
+            <w:pPr>
+              <w:pStyle w:val="Compact"/>
+              <w:jc w:val="left"/>
+            </w:pPr>
+            <w:r>
+              <w:t xml:space="preserve">tropics - high latitude</w:t>
+            </w:r>
+          </w:p>
+        </w:tc>
+        <w:tc>
+          <w:tcPr/>
+          <w:p>
+            <w:pPr>
+              <w:pStyle w:val="Compact"/>
+              <w:jc w:val="left"/>
+            </w:pPr>
+            <w:r>
+              <w:t xml:space="preserve">DeepMIP climate models</w:t>
             </w:r>
           </w:p>
         </w:tc>
@@ -6865,7 +6939,13 @@
         <w:t xml:space="preserve"> </w:t>
       </w:r>
       <w:r>
-        <w:t xml:space="preserve">may overestimate the SST gradient of the early Eocene greenhouse world.</w:t>
+        <w:t xml:space="preserve">may overestimate the SST gradient of the early Eocene greenhouse world. Likewise, climate simulations using general circulation or Earth system models tend to estimate steeper gradients than most proxy records</w:t>
+      </w:r>
+      <w:r>
+        <w:t xml:space="preserve"> </w:t>
+      </w:r>
+      <w:r>
+        <w:t xml:space="preserve">(Table 1; Pross et al., 2012; Lunt et al., 2021)</w:t>
       </w:r>
     </w:p>
     <w:p>
@@ -7147,7 +7227,7 @@
       </w:r>
     </w:p>
     <w:bookmarkEnd w:id="71"/>
-    <w:bookmarkStart w:id="155" w:name="references"/>
+    <w:bookmarkStart w:id="156" w:name="references"/>
     <w:p>
       <w:pPr>
         <w:pStyle w:val="Heading1"/>
@@ -7156,7 +7236,7 @@
         <w:t xml:space="preserve">References</w:t>
       </w:r>
     </w:p>
-    <w:bookmarkStart w:id="154" w:name="refs"/>
+    <w:bookmarkStart w:id="155" w:name="refs"/>
     <w:bookmarkStart w:id="72" w:name="ref-Assis2018"/>
     <w:p>
       <w:pPr>
@@ -7733,17 +7813,27 @@
       </w:r>
     </w:p>
     <w:bookmarkEnd w:id="113"/>
-    <w:bookmarkStart w:id="114" w:name="ref-Markwick2007"/>
+    <w:bookmarkStart w:id="114" w:name="ref-Lunt2021"/>
     <w:p>
       <w:pPr>
         <w:pStyle w:val="Bibliography"/>
       </w:pPr>
       <w:r>
+        <w:t xml:space="preserve">Lunt, D. J., Bragg, F., Chan, W.-L., Hutchinson, D. K., Ladant, J.-B., Morozova, P., Niezgodzki, I., Steinig, S., Zhang, Z., Zhu, J., et al.: DeepMIP: Model intercomparison of early eocene climatic optimum (EECO) large-scale climate features and comparison with proxy data, Climate of the Past, 17, 203–227, 2021.</w:t>
+      </w:r>
+    </w:p>
+    <w:bookmarkEnd w:id="114"/>
+    <w:bookmarkStart w:id="115" w:name="ref-Markwick2007"/>
+    <w:p>
+      <w:pPr>
+        <w:pStyle w:val="Bibliography"/>
+      </w:pPr>
+      <w:r>
         <w:t xml:space="preserve">Markwick, P.: The palaeogeographic and palaeoclimatic significance of climate, Deep-time perspectives on climate change: Marrying the signal from computer models and biological proxies, 251, 2007.</w:t>
       </w:r>
     </w:p>
-    <w:bookmarkEnd w:id="114"/>
-    <w:bookmarkStart w:id="115" w:name="ref-Markwick1994"/>
+    <w:bookmarkEnd w:id="115"/>
+    <w:bookmarkStart w:id="116" w:name="ref-Markwick1994"/>
     <w:p>
       <w:pPr>
         <w:pStyle w:val="Bibliography"/>
@@ -7752,8 +7842,8 @@
         <w:t xml:space="preserve">Markwick, P. J.: "Equability," continentality, and tertiary "climate": The crocodilian perspective, Geology, 22, 613–616, 1994.</w:t>
       </w:r>
     </w:p>
-    <w:bookmarkEnd w:id="115"/>
-    <w:bookmarkStart w:id="116" w:name="ref-merdith2021"/>
+    <w:bookmarkEnd w:id="116"/>
+    <w:bookmarkStart w:id="117" w:name="ref-merdith2021"/>
     <w:p>
       <w:pPr>
         <w:pStyle w:val="Bibliography"/>
@@ -7762,8 +7852,8 @@
         <w:t xml:space="preserve">Merdith, A. S., Williams, S. E., Collins, A. S., Tetley, M. G., Mulder, J. A., Blades, M. L., Young, A., Armistead, S. E., Cannon, J., Zahirovic, S., et al.: Extending full-plate tectonic models into deep time: Linking the neoproterozoic and the phanerozoic, Earth-Science Reviews, 214, 103477, 2021.</w:t>
       </w:r>
     </w:p>
-    <w:bookmarkEnd w:id="116"/>
-    <w:bookmarkStart w:id="117" w:name="ref-Muir2015"/>
+    <w:bookmarkEnd w:id="117"/>
+    <w:bookmarkStart w:id="118" w:name="ref-Muir2015"/>
     <w:p>
       <w:pPr>
         <w:pStyle w:val="Bibliography"/>
@@ -7772,8 +7862,8 @@
         <w:t xml:space="preserve">Muir, P. R., Wallace, C. C., Done, T., and Aguirre, J. D.: Limited scope for latitudinal extension of reef corals, Science, 348, 1135–1138, 2015.</w:t>
       </w:r>
     </w:p>
-    <w:bookmarkEnd w:id="117"/>
-    <w:bookmarkStart w:id="118" w:name="ref-Peppe2011"/>
+    <w:bookmarkEnd w:id="118"/>
+    <w:bookmarkStart w:id="119" w:name="ref-Peppe2011"/>
     <w:p>
       <w:pPr>
         <w:pStyle w:val="Bibliography"/>
@@ -7782,8 +7872,8 @@
         <w:t xml:space="preserve">Peppe, D. J., Royer, D. L., Cariglino, B., Oliver, S. Y., Newman, S., Leight, E., Enikolopov, G., Fernandez-Burgos, M., Herrera, F., Adams, J. M., et al.: Sensitivity of leaf size and shape to climate: Global patterns and paleoclimatic applications, New phytologist, 190, 724–739, 2011.</w:t>
       </w:r>
     </w:p>
-    <w:bookmarkEnd w:id="118"/>
-    <w:bookmarkStart w:id="120" w:name="ref-Popescu2021"/>
+    <w:bookmarkEnd w:id="119"/>
+    <w:bookmarkStart w:id="121" w:name="ref-Popescu2021"/>
     <w:p>
       <w:pPr>
         <w:pStyle w:val="Bibliography"/>
@@ -7830,7 +7920,7 @@
       <w:r>
         <w:t xml:space="preserve"> </w:t>
       </w:r>
-      <w:hyperlink r:id="rId119">
+      <w:hyperlink r:id="rId120">
         <w:r>
           <w:rPr>
             <w:rStyle w:val="Hyperlink"/>
@@ -7842,8 +7932,8 @@
         <w:t xml:space="preserve">, 2021.</w:t>
       </w:r>
     </w:p>
-    <w:bookmarkEnd w:id="120"/>
-    <w:bookmarkStart w:id="122" w:name="ref-Pross2012"/>
+    <w:bookmarkEnd w:id="121"/>
+    <w:bookmarkStart w:id="123" w:name="ref-Pross2012"/>
     <w:p>
       <w:pPr>
         <w:pStyle w:val="Bibliography"/>
@@ -7878,7 +7968,7 @@
       <w:r>
         <w:t xml:space="preserve"> </w:t>
       </w:r>
-      <w:hyperlink r:id="rId121">
+      <w:hyperlink r:id="rId122">
         <w:r>
           <w:rPr>
             <w:rStyle w:val="Hyperlink"/>
@@ -7890,8 +7980,8 @@
         <w:t xml:space="preserve">, 2012.</w:t>
       </w:r>
     </w:p>
-    <w:bookmarkEnd w:id="122"/>
-    <w:bookmarkStart w:id="124" w:name="ref-Quisthoudt2012"/>
+    <w:bookmarkEnd w:id="123"/>
+    <w:bookmarkStart w:id="125" w:name="ref-Quisthoudt2012"/>
     <w:p>
       <w:pPr>
         <w:pStyle w:val="Bibliography"/>
@@ -7902,7 +7992,7 @@
       <w:r>
         <w:t xml:space="preserve"> </w:t>
       </w:r>
-      <w:hyperlink r:id="rId123">
+      <w:hyperlink r:id="rId124">
         <w:r>
           <w:rPr>
             <w:rStyle w:val="Hyperlink"/>
@@ -7914,8 +8004,8 @@
         <w:t xml:space="preserve">, 2012.</w:t>
       </w:r>
     </w:p>
-    <w:bookmarkEnd w:id="124"/>
-    <w:bookmarkStart w:id="125" w:name="ref-Rasmussen2004"/>
+    <w:bookmarkEnd w:id="125"/>
+    <w:bookmarkStart w:id="126" w:name="ref-Rasmussen2004"/>
     <w:p>
       <w:pPr>
         <w:pStyle w:val="Bibliography"/>
@@ -7924,8 +8014,8 @@
         <w:t xml:space="preserve">Rasmussen, C. E. and Williams, C. K.: Gaussian processes in machine learning, Lecture notes in computer science, 3176, 63–71, 2004.</w:t>
       </w:r>
     </w:p>
-    <w:bookmarkEnd w:id="125"/>
-    <w:bookmarkStart w:id="126" w:name="ref-Reynolds1994"/>
+    <w:bookmarkEnd w:id="126"/>
+    <w:bookmarkStart w:id="127" w:name="ref-Reynolds1994"/>
     <w:p>
       <w:pPr>
         <w:pStyle w:val="Bibliography"/>
@@ -7934,8 +8024,8 @@
         <w:t xml:space="preserve">Reynolds, R. W. and Smith, T. M.: Improved global sea surface temperature analyses using optimum interpolation, Journal of climate, 7, 929–948, 1994.</w:t>
       </w:r>
     </w:p>
-    <w:bookmarkEnd w:id="126"/>
-    <w:bookmarkStart w:id="127" w:name="ref-Royer2012"/>
+    <w:bookmarkEnd w:id="127"/>
+    <w:bookmarkStart w:id="128" w:name="ref-Royer2012"/>
     <w:p>
       <w:pPr>
         <w:pStyle w:val="Bibliography"/>
@@ -7944,8 +8034,8 @@
         <w:t xml:space="preserve">Royer, D. L.: Climate reconstruction from leaf size and shape: New developments and challenges, The Paleontological Society Papers, 18, 195–212, 2012.</w:t>
       </w:r>
     </w:p>
-    <w:bookmarkEnd w:id="127"/>
-    <w:bookmarkStart w:id="128" w:name="ref-Royer2004"/>
+    <w:bookmarkEnd w:id="128"/>
+    <w:bookmarkStart w:id="129" w:name="ref-Royer2004"/>
     <w:p>
       <w:pPr>
         <w:pStyle w:val="Bibliography"/>
@@ -7954,8 +8044,8 @@
         <w:t xml:space="preserve">Royer, D. L., Berner, R. A., Montañez, I. P., Tabor, N. J., Beerling, D. J., et al.: Co~ 2 as a primary driver of phanerozoic climate, GSA today, 14, 4–10, 2004.</w:t>
       </w:r>
     </w:p>
-    <w:bookmarkEnd w:id="128"/>
-    <w:bookmarkStart w:id="129" w:name="ref-Salonen2019"/>
+    <w:bookmarkEnd w:id="129"/>
+    <w:bookmarkStart w:id="130" w:name="ref-Salonen2019"/>
     <w:p>
       <w:pPr>
         <w:pStyle w:val="Bibliography"/>
@@ -7964,8 +8054,8 @@
         <w:t xml:space="preserve">Salonen, J. S., Korpela, M., Williams, J. W., and Luoto, M.: Machine-learning based reconstructions of primary and secondary climate variables from north american and european fossil pollen data, Scientific reports, 9, 15805, 2019.</w:t>
       </w:r>
     </w:p>
-    <w:bookmarkEnd w:id="129"/>
-    <w:bookmarkStart w:id="130" w:name="ref-Schrag1999"/>
+    <w:bookmarkEnd w:id="130"/>
+    <w:bookmarkStart w:id="131" w:name="ref-Schrag1999"/>
     <w:p>
       <w:pPr>
         <w:pStyle w:val="Bibliography"/>
@@ -7974,8 +8064,8 @@
         <w:t xml:space="preserve">Schrag, D. P.: Effects of diagenesis on the isotopic record of late paleogene tropical sea surface temperatures, Chemical Geology, 161, 215–224, 1999.</w:t>
       </w:r>
     </w:p>
-    <w:bookmarkEnd w:id="130"/>
-    <w:bookmarkStart w:id="132" w:name="ref-Scotese2021"/>
+    <w:bookmarkEnd w:id="131"/>
+    <w:bookmarkStart w:id="133" w:name="ref-Scotese2021"/>
     <w:p>
       <w:pPr>
         <w:pStyle w:val="Bibliography"/>
@@ -7998,7 +8088,7 @@
       <w:r>
         <w:t xml:space="preserve"> </w:t>
       </w:r>
-      <w:hyperlink r:id="rId131">
+      <w:hyperlink r:id="rId132">
         <w:r>
           <w:rPr>
             <w:rStyle w:val="Hyperlink"/>
@@ -8010,8 +8100,8 @@
         <w:t xml:space="preserve">, 2021.</w:t>
       </w:r>
     </w:p>
-    <w:bookmarkEnd w:id="132"/>
-    <w:bookmarkStart w:id="133" w:name="ref-Sloan1990"/>
+    <w:bookmarkEnd w:id="133"/>
+    <w:bookmarkStart w:id="134" w:name="ref-Sloan1990"/>
     <w:p>
       <w:pPr>
         <w:pStyle w:val="Bibliography"/>
@@ -8020,8 +8110,8 @@
         <w:t xml:space="preserve">Sloan, L. C. and Barron, E. J.: " equable" climates during earth history?, Geology, 18, 489–492, 1990.</w:t>
       </w:r>
     </w:p>
-    <w:bookmarkEnd w:id="133"/>
-    <w:bookmarkStart w:id="135" w:name="ref-song2019"/>
+    <w:bookmarkEnd w:id="134"/>
+    <w:bookmarkStart w:id="136" w:name="ref-song2019"/>
     <w:p>
       <w:pPr>
         <w:pStyle w:val="Bibliography"/>
@@ -8032,7 +8122,7 @@
       <w:r>
         <w:t xml:space="preserve"> </w:t>
       </w:r>
-      <w:hyperlink r:id="rId134">
+      <w:hyperlink r:id="rId135">
         <w:r>
           <w:rPr>
             <w:rStyle w:val="Hyperlink"/>
@@ -8044,8 +8134,8 @@
         <w:t xml:space="preserve">, 2019.</w:t>
       </w:r>
     </w:p>
-    <w:bookmarkEnd w:id="135"/>
-    <w:bookmarkStart w:id="137" w:name="ref-Suan2017"/>
+    <w:bookmarkEnd w:id="136"/>
+    <w:bookmarkStart w:id="138" w:name="ref-Suan2017"/>
     <w:p>
       <w:pPr>
         <w:pStyle w:val="Bibliography"/>
@@ -8077,7 +8167,7 @@
       <w:r>
         <w:t xml:space="preserve"> </w:t>
       </w:r>
-      <w:hyperlink r:id="rId136">
+      <w:hyperlink r:id="rId137">
         <w:r>
           <w:rPr>
             <w:rStyle w:val="Hyperlink"/>
@@ -8089,8 +8179,8 @@
         <w:t xml:space="preserve">, 2017.</w:t>
       </w:r>
     </w:p>
-    <w:bookmarkEnd w:id="137"/>
-    <w:bookmarkStart w:id="139" w:name="ref-Taylor2004"/>
+    <w:bookmarkEnd w:id="138"/>
+    <w:bookmarkStart w:id="140" w:name="ref-Taylor2004"/>
     <w:p>
       <w:pPr>
         <w:pStyle w:val="Bibliography"/>
@@ -8125,7 +8215,7 @@
       <w:r>
         <w:t xml:space="preserve"> </w:t>
       </w:r>
-      <w:hyperlink r:id="rId138">
+      <w:hyperlink r:id="rId139">
         <w:r>
           <w:rPr>
             <w:rStyle w:val="Hyperlink"/>
@@ -8137,8 +8227,8 @@
         <w:t xml:space="preserve">, 2004.</w:t>
       </w:r>
     </w:p>
-    <w:bookmarkEnd w:id="139"/>
-    <w:bookmarkStart w:id="140" w:name="ref-Tierney2017"/>
+    <w:bookmarkEnd w:id="140"/>
+    <w:bookmarkStart w:id="141" w:name="ref-Tierney2017"/>
     <w:p>
       <w:pPr>
         <w:pStyle w:val="Bibliography"/>
@@ -8147,8 +8237,8 @@
         <w:t xml:space="preserve">Tierney, J. E., Sinninghe Damsté, J. S., Pancost, R. D., Sluijs, A., and Zachos, J. C.: Eocene temperature gradients, Nature Geoscience, 10, 538–539, 2017.</w:t>
       </w:r>
     </w:p>
-    <w:bookmarkEnd w:id="140"/>
-    <w:bookmarkStart w:id="141" w:name="ref-Tierney2020"/>
+    <w:bookmarkEnd w:id="141"/>
+    <w:bookmarkStart w:id="142" w:name="ref-Tierney2020"/>
     <w:p>
       <w:pPr>
         <w:pStyle w:val="Bibliography"/>
@@ -8157,8 +8247,8 @@
         <w:t xml:space="preserve">Tierney, J. E., Poulsen, C. J., Montañez, I. P., Bhattacharya, T., Feng, R., Ford, H. L., Hönisch, B., Inglis, G. N., Petersen, S. V., Sagoo, N., et al.: Past climates inform our future, Science, 370, eaay3701, 2020.</w:t>
       </w:r>
     </w:p>
-    <w:bookmarkEnd w:id="141"/>
-    <w:bookmarkStart w:id="143" w:name="ref-Veizer2015"/>
+    <w:bookmarkEnd w:id="142"/>
+    <w:bookmarkStart w:id="144" w:name="ref-Veizer2015"/>
     <w:p>
       <w:pPr>
         <w:pStyle w:val="Bibliography"/>
@@ -8181,7 +8271,7 @@
       <w:r>
         <w:t xml:space="preserve"> </w:t>
       </w:r>
-      <w:hyperlink r:id="rId142">
+      <w:hyperlink r:id="rId143">
         <w:r>
           <w:rPr>
             <w:rStyle w:val="Hyperlink"/>
@@ -8193,8 +8283,8 @@
         <w:t xml:space="preserve">, 2015.</w:t>
       </w:r>
     </w:p>
-    <w:bookmarkEnd w:id="143"/>
-    <w:bookmarkStart w:id="144" w:name="ref-Vickers2021"/>
+    <w:bookmarkEnd w:id="144"/>
+    <w:bookmarkStart w:id="145" w:name="ref-Vickers2021"/>
     <w:p>
       <w:pPr>
         <w:pStyle w:val="Bibliography"/>
@@ -8203,8 +8293,8 @@
         <w:t xml:space="preserve">Vickers, M. L., Bernasconi, S. M., Ullmann, C. V., Lode, S., Looser, N., Morales, L. G., Price, G. D., Wilby, P. R., Hougård, I. W., Hesselbo, S. P., et al.: Marine temperatures underestimated for past greenhouse climate, Scientific reports, 11, 1–9, 2021.</w:t>
       </w:r>
     </w:p>
-    <w:bookmarkEnd w:id="144"/>
-    <w:bookmarkStart w:id="145" w:name="ref-Weitzel2019"/>
+    <w:bookmarkEnd w:id="145"/>
+    <w:bookmarkStart w:id="146" w:name="ref-Weitzel2019"/>
     <w:p>
       <w:pPr>
         <w:pStyle w:val="Bibliography"/>
@@ -8213,8 +8303,8 @@
         <w:t xml:space="preserve">Weitzel, N., Hense, A., and Ohlwein, C.: Combining a pollen and macrofossil synthesis with climate simulations for spatial reconstructions of european climate using bayesian filtering, Climate of the Past, 15, 1275–1301, 2019.</w:t>
       </w:r>
     </w:p>
-    <w:bookmarkEnd w:id="145"/>
-    <w:bookmarkStart w:id="146" w:name="ref-Westerhold2018"/>
+    <w:bookmarkEnd w:id="146"/>
+    <w:bookmarkStart w:id="147" w:name="ref-Westerhold2018"/>
     <w:p>
       <w:pPr>
         <w:pStyle w:val="Bibliography"/>
@@ -8223,8 +8313,8 @@
         <w:t xml:space="preserve">Westerhold, T., Röhl, U., Donner, B., and Zachos, J. C.: Global extent of early eocene hyperthermal events: A new pacific benthic foraminiferal isotope record from shatsky rise (ODP site 1209), Paleoceanography and Paleoclimatology, 33, 626–642, 2018.</w:t>
       </w:r>
     </w:p>
-    <w:bookmarkEnd w:id="146"/>
-    <w:bookmarkStart w:id="147" w:name="ref-yamano2001"/>
+    <w:bookmarkEnd w:id="147"/>
+    <w:bookmarkStart w:id="148" w:name="ref-yamano2001"/>
     <w:p>
       <w:pPr>
         <w:pStyle w:val="Bibliography"/>
@@ -8233,8 +8323,8 @@
         <w:t xml:space="preserve">Yamano, H., Hori, K., Yamauchi, M., Yamagawa, O., and Ohmura, A.: Highest-latitude coral reef at iki island, japan, Coral Reefs, 20, 9–12, 2001.</w:t>
       </w:r>
     </w:p>
-    <w:bookmarkEnd w:id="147"/>
-    <w:bookmarkStart w:id="148" w:name="ref-Yang2022"/>
+    <w:bookmarkEnd w:id="148"/>
+    <w:bookmarkStart w:id="149" w:name="ref-Yang2022"/>
     <w:p>
       <w:pPr>
         <w:pStyle w:val="Bibliography"/>
@@ -8243,8 +8333,8 @@
         <w:t xml:space="preserve">Yang, D. and Bowen, G. J.: Integrating plant wax abundance and isotopes for paleo-vegetation and paleoclimate reconstructions: A multi-source mixing model using a bayesian framework, Climate of the Past, 18, 2181–2210, 2022.</w:t>
       </w:r>
     </w:p>
-    <w:bookmarkEnd w:id="148"/>
-    <w:bookmarkStart w:id="149" w:name="ref-Zamagni2012"/>
+    <w:bookmarkEnd w:id="149"/>
+    <w:bookmarkStart w:id="150" w:name="ref-Zamagni2012"/>
     <w:p>
       <w:pPr>
         <w:pStyle w:val="Bibliography"/>
@@ -8253,8 +8343,8 @@
         <w:t xml:space="preserve">Zamagni, J., Mutti, M., and Košir, A.: The evolution of mid paleocene-early eocene coral communities: How to survive during rapid global warming, Palaeogeography, palaeoclimatology, palaeoecology, 317, 48–65, 2012.</w:t>
       </w:r>
     </w:p>
-    <w:bookmarkEnd w:id="149"/>
-    <w:bookmarkStart w:id="151" w:name="ref-Zhang2019"/>
+    <w:bookmarkEnd w:id="150"/>
+    <w:bookmarkStart w:id="152" w:name="ref-Zhang2019"/>
     <w:p>
       <w:pPr>
         <w:pStyle w:val="Bibliography"/>
@@ -8286,7 +8376,7 @@
       <w:r>
         <w:t xml:space="preserve"> </w:t>
       </w:r>
-      <w:hyperlink r:id="rId150">
+      <w:hyperlink r:id="rId151">
         <w:r>
           <w:rPr>
             <w:rStyle w:val="Hyperlink"/>
@@ -8298,8 +8388,8 @@
         <w:t xml:space="preserve">, 2019.</w:t>
       </w:r>
     </w:p>
-    <w:bookmarkEnd w:id="151"/>
-    <w:bookmarkStart w:id="152" w:name="ref-Zhu2019"/>
+    <w:bookmarkEnd w:id="152"/>
+    <w:bookmarkStart w:id="153" w:name="ref-Zhu2019"/>
     <w:p>
       <w:pPr>
         <w:pStyle w:val="Bibliography"/>
@@ -8308,8 +8398,8 @@
         <w:t xml:space="preserve">Zhu, J., Poulsen, C. J., and Tierney, J. E.: Simulation of eocene extreme warmth and high climate sensitivity through cloud feedbacks, Science advances, 5, eaax1874, 2019.</w:t>
       </w:r>
     </w:p>
-    <w:bookmarkEnd w:id="152"/>
-    <w:bookmarkStart w:id="153" w:name="ref-ziegler1984"/>
+    <w:bookmarkEnd w:id="153"/>
+    <w:bookmarkStart w:id="154" w:name="ref-ziegler1984"/>
     <w:p>
       <w:pPr>
         <w:pStyle w:val="Bibliography"/>
@@ -8318,9 +8408,9 @@
         <w:t xml:space="preserve">Ziegler, A., Hulver, M., Lottes, A., and Schmachtenberg, W.: Uniformitarianism and palaeoclimates: Inferences from the distribution of carbonate rocks, Geological journal. Special issue, 3–25, 1984.</w:t>
       </w:r>
     </w:p>
-    <w:bookmarkEnd w:id="153"/>
     <w:bookmarkEnd w:id="154"/>
     <w:bookmarkEnd w:id="155"/>
+    <w:bookmarkEnd w:id="156"/>
     <w:sectPr>
       <w:footerReference r:id="rId9" w:type="default"/>
       <w:pgSz w:h="15840" w:w="12240"/>

</xml_diff>

<commit_message>
discussion first paragraph improved
</commit_message>
<xml_diff>
--- a/manuscript/main.docx
+++ b/manuscript/main.docx
@@ -720,7 +720,7 @@
         <w:pStyle w:val="BodyText"/>
       </w:pPr>
       <w:r>
-        <w:t xml:space="preserve">Table 1: Inferred latitudinal sea surface temperature (SST) gradients for the early Eocene (EE) or the EECO, as shown in earlier, proxy-based studies. For comparison, a gradient derived from an atmosphere-ocean general circulation model (GCM) ensemble is also shown.</w:t>
+        <w:t xml:space="preserve">Table 1: Inferred latitudinal sea surface temperature (SST) gradients for the early Eocene (EE) or the EECO, as shown in earlier, proxy-based studies. The gradient values denote the SST difference between the equator and the polar circle, or other types of gradients. For comparison, a gradient derived from an atmosphere-ocean general circulation model (GCM) ensemble is also shown.</w:t>
       </w:r>
     </w:p>
     <w:tbl>
@@ -6899,7 +6899,7 @@
         <w:t xml:space="preserve">(Inglis et al., 2020)</w:t>
       </w:r>
       <w:r>
-        <w:t xml:space="preserve">. Our median polar circle to equatorial gradient estimate is similar at 13.3°C. The confirmation of a very flat gradient by both geochemical and ecological shallow water data indicates that inferred SST gradients based on tropical, shallow water and deep water samples</w:t>
+        <w:t xml:space="preserve">. Our median poles-to-equator gradient estimate is similar at 13.3°C, but a lot less steep when taking the equator-to-polar-circle estimate, 5.8, as the geochemical proxy data suggest high temperatures up to latitudes of ~ 60&amp;deg. Both geochemical and ecological shallow water data indicate that inferred SST gradients based on tropical, shallow water and deep water samples</w:t>
       </w:r>
       <w:r>
         <w:t xml:space="preserve"> </w:t>

</xml_diff>

<commit_message>
units of distributions added
</commit_message>
<xml_diff>
--- a/manuscript/main.docx
+++ b/manuscript/main.docx
@@ -1787,7 +1787,7 @@
         <w:t xml:space="preserve">(Ziegler et al., 1984; Kiessling, 2001)</w:t>
       </w:r>
       <w:r>
-        <w:t xml:space="preserve">. During the Eocene, coral communities and reefs expanded across tropical and temperate latitudes, with communities found up to palaeolatitudes of 43 ° N</w:t>
+        <w:t xml:space="preserve">. During the Eocene, coral communities and reefs expanded across tropical and temperate latitudes, with communities found up to palaeolatitudes of 43° N</w:t>
       </w:r>
       <w:r>
         <w:t xml:space="preserve"> </w:t>
@@ -1817,7 +1817,7 @@
         <w:t xml:space="preserve"> </w:t>
       </w:r>
       <w:r>
-        <w:t xml:space="preserve">to define a normal probability distribution of potential temperature values for coral reef localities. This normal probability distribution was defined with a mean of 27.6 and a standard deviation of 2.125, placing 97.5% of the probability density above the minimum. As the distribution of modern corals is skewed towards warmer temperatures, this approach results in 16.5% of the probability being placed on temperatures &gt; 29.5°C, allowing for the possibility that Eocene coral reefs were adapted to warmer conditions than present-day coral reefs.</w:t>
+        <w:t xml:space="preserve">to define a normal probability distribution of potential temperature values for coral reef localities. This normal probability distribution was defined with a mean of 27.6°C and a standard deviation of 2.125°C, placing 97.5% of the probability density above the minimum. As the distribution of modern corals is skewed towards warmer temperatures, this approach results in 16.5% of the probability being placed on temperatures &gt; 29.5°C, allowing for the possibility that Eocene coral reefs were adapted to warmer conditions than present-day coral reefs.</w:t>
       </w:r>
     </w:p>
     <w:p>
@@ -2029,7 +2029,7 @@
         <w:t xml:space="preserve">Avicennia</w:t>
       </w:r>
       <w:r>
-        <w:t xml:space="preserve">-only temperature distribution as a normal distribution with a mean of 19.05 and a standard deviation of 1.725, resulting in 95% of the probability density being placed within the temperature limits.</w:t>
+        <w:t xml:space="preserve">-only temperature distribution as a normal distribution with a mean of 19.05°C and a standard deviation of 1.725°C, resulting in 95% of the probability density being placed within the temperature limits.</w:t>
       </w:r>
     </w:p>
     <w:p>
@@ -2121,7 +2121,7 @@
         <w:t xml:space="preserve">Quisthoudt et al. (2012)</w:t>
       </w:r>
       <w:r>
-        <w:t xml:space="preserve">, we assign the same maximum temperature limits (29.5°C) as coral reef localities, because mangroves are also widely distributed throughout tropical regions. Consequently, we define the temperature distribution for this locality as a normal distribution with a mean of 25.1 and a standard deviation of 2.2, with 95% probability density within the temperature limits.</w:t>
+        <w:t xml:space="preserve">, we assign the same maximum temperature limits (29.5°C) as coral reef localities, because mangroves are also widely distributed throughout tropical regions. Consequently, we define the temperature distribution for this locality as a normal distribution with a mean of 25.1°C and a standard deviation of 2.2°C, with 95% probability density within the temperature limits.</w:t>
       </w:r>
     </w:p>
     <w:tbl>

</xml_diff>

<commit_message>
add general Bayesian refs
</commit_message>
<xml_diff>
--- a/manuscript/main.docx
+++ b/manuscript/main.docx
@@ -606,7 +606,19 @@
         <w:pStyle w:val="BodyText"/>
       </w:pPr>
       <w:r>
-        <w:t xml:space="preserve">Here, we present a novel Bayesian hierarchical model that combines quantitative proxies and ecological constraints into a fully quantitative model of the latitudinal gradient of sea surface temperatures, bridging spatial gaps in sparsely sampled climate data. The Bayesian approach offers a powerful framework for integrating various sources of uncertainty and modelling complex hierarchical relationships, and is increasingly used in palaeoclimatic reconstructions</w:t>
+        <w:t xml:space="preserve">Here, we present a novel Bayesian hierarchical model</w:t>
+      </w:r>
+      <w:r>
+        <w:t xml:space="preserve"> </w:t>
+      </w:r>
+      <w:r>
+        <w:t xml:space="preserve">(see e.g. Gelman et al., 2013; McElreath, 2018)</w:t>
+      </w:r>
+      <w:r>
+        <w:t xml:space="preserve"> </w:t>
+      </w:r>
+      <w:r>
+        <w:t xml:space="preserve">that combines quantitative proxies and ecological constraints into a fully quantitative model of the latitudinal gradient of sea surface temperatures, bridging spatial gaps in sparsely sampled climate data. The Bayesian approach offers a powerful framework for integrating various sources of uncertainty and modelling complex hierarchical relationships, and is increasingly used in palaeoclimatic reconstructions</w:t>
       </w:r>
       <w:r>
         <w:t xml:space="preserve"> </w:t>
@@ -7199,7 +7211,7 @@
       </w:r>
     </w:p>
     <w:bookmarkEnd w:id="71"/>
-    <w:bookmarkStart w:id="156" w:name="references"/>
+    <w:bookmarkStart w:id="157" w:name="references"/>
     <w:p>
       <w:pPr>
         <w:pStyle w:val="Heading1"/>
@@ -7208,7 +7220,7 @@
         <w:t xml:space="preserve">References</w:t>
       </w:r>
     </w:p>
-    <w:bookmarkStart w:id="155" w:name="refs"/>
+    <w:bookmarkStart w:id="156" w:name="refs"/>
     <w:bookmarkStart w:id="72" w:name="ref-Assis2018"/>
     <w:p>
       <w:pPr>
@@ -7815,17 +7827,27 @@
       </w:r>
     </w:p>
     <w:bookmarkEnd w:id="116"/>
-    <w:bookmarkStart w:id="117" w:name="ref-merdith2021"/>
+    <w:bookmarkStart w:id="117" w:name="ref-Mcelreath2018"/>
     <w:p>
       <w:pPr>
         <w:pStyle w:val="Bibliography"/>
       </w:pPr>
       <w:r>
+        <w:t xml:space="preserve">McElreath, R.: Statistical rethinking: A bayesian course with examples in r and stan, Chapman; Hall/CRC, 2018.</w:t>
+      </w:r>
+    </w:p>
+    <w:bookmarkEnd w:id="117"/>
+    <w:bookmarkStart w:id="118" w:name="ref-merdith2021"/>
+    <w:p>
+      <w:pPr>
+        <w:pStyle w:val="Bibliography"/>
+      </w:pPr>
+      <w:r>
         <w:t xml:space="preserve">Merdith, A. S., Williams, S. E., Collins, A. S., Tetley, M. G., Mulder, J. A., Blades, M. L., Young, A., Armistead, S. E., Cannon, J., Zahirovic, S., et al.: Extending full-plate tectonic models into deep time: Linking the neoproterozoic and the phanerozoic, Earth-Science Reviews, 214, 103477, 2021.</w:t>
       </w:r>
     </w:p>
-    <w:bookmarkEnd w:id="117"/>
-    <w:bookmarkStart w:id="118" w:name="ref-Muir2015"/>
+    <w:bookmarkEnd w:id="118"/>
+    <w:bookmarkStart w:id="119" w:name="ref-Muir2015"/>
     <w:p>
       <w:pPr>
         <w:pStyle w:val="Bibliography"/>
@@ -7834,8 +7856,8 @@
         <w:t xml:space="preserve">Muir, P. R., Wallace, C. C., Done, T., and Aguirre, J. D.: Limited scope for latitudinal extension of reef corals, Science, 348, 1135–1138, 2015.</w:t>
       </w:r>
     </w:p>
-    <w:bookmarkEnd w:id="118"/>
-    <w:bookmarkStart w:id="119" w:name="ref-Peppe2011"/>
+    <w:bookmarkEnd w:id="119"/>
+    <w:bookmarkStart w:id="120" w:name="ref-Peppe2011"/>
     <w:p>
       <w:pPr>
         <w:pStyle w:val="Bibliography"/>
@@ -7844,8 +7866,8 @@
         <w:t xml:space="preserve">Peppe, D. J., Royer, D. L., Cariglino, B., Oliver, S. Y., Newman, S., Leight, E., Enikolopov, G., Fernandez-Burgos, M., Herrera, F., Adams, J. M., et al.: Sensitivity of leaf size and shape to climate: Global patterns and paleoclimatic applications, New phytologist, 190, 724–739, 2011.</w:t>
       </w:r>
     </w:p>
-    <w:bookmarkEnd w:id="119"/>
-    <w:bookmarkStart w:id="121" w:name="ref-Popescu2021"/>
+    <w:bookmarkEnd w:id="120"/>
+    <w:bookmarkStart w:id="122" w:name="ref-Popescu2021"/>
     <w:p>
       <w:pPr>
         <w:pStyle w:val="Bibliography"/>
@@ -7892,7 +7914,7 @@
       <w:r>
         <w:t xml:space="preserve"> </w:t>
       </w:r>
-      <w:hyperlink r:id="rId120">
+      <w:hyperlink r:id="rId121">
         <w:r>
           <w:rPr>
             <w:rStyle w:val="Hyperlink"/>
@@ -7904,8 +7926,8 @@
         <w:t xml:space="preserve">, 2021.</w:t>
       </w:r>
     </w:p>
-    <w:bookmarkEnd w:id="121"/>
-    <w:bookmarkStart w:id="123" w:name="ref-Pross2012"/>
+    <w:bookmarkEnd w:id="122"/>
+    <w:bookmarkStart w:id="124" w:name="ref-Pross2012"/>
     <w:p>
       <w:pPr>
         <w:pStyle w:val="Bibliography"/>
@@ -7940,7 +7962,7 @@
       <w:r>
         <w:t xml:space="preserve"> </w:t>
       </w:r>
-      <w:hyperlink r:id="rId122">
+      <w:hyperlink r:id="rId123">
         <w:r>
           <w:rPr>
             <w:rStyle w:val="Hyperlink"/>
@@ -7952,8 +7974,8 @@
         <w:t xml:space="preserve">, 2012.</w:t>
       </w:r>
     </w:p>
-    <w:bookmarkEnd w:id="123"/>
-    <w:bookmarkStart w:id="125" w:name="ref-Quisthoudt2012"/>
+    <w:bookmarkEnd w:id="124"/>
+    <w:bookmarkStart w:id="126" w:name="ref-Quisthoudt2012"/>
     <w:p>
       <w:pPr>
         <w:pStyle w:val="Bibliography"/>
@@ -7964,7 +7986,7 @@
       <w:r>
         <w:t xml:space="preserve"> </w:t>
       </w:r>
-      <w:hyperlink r:id="rId124">
+      <w:hyperlink r:id="rId125">
         <w:r>
           <w:rPr>
             <w:rStyle w:val="Hyperlink"/>
@@ -7976,8 +7998,8 @@
         <w:t xml:space="preserve">, 2012.</w:t>
       </w:r>
     </w:p>
-    <w:bookmarkEnd w:id="125"/>
-    <w:bookmarkStart w:id="126" w:name="ref-Rasmussen2004"/>
+    <w:bookmarkEnd w:id="126"/>
+    <w:bookmarkStart w:id="127" w:name="ref-Rasmussen2004"/>
     <w:p>
       <w:pPr>
         <w:pStyle w:val="Bibliography"/>
@@ -7986,8 +8008,8 @@
         <w:t xml:space="preserve">Rasmussen, C. E. and Williams, C. K.: Gaussian processes in machine learning, Lecture notes in computer science, 3176, 63–71, 2004.</w:t>
       </w:r>
     </w:p>
-    <w:bookmarkEnd w:id="126"/>
-    <w:bookmarkStart w:id="127" w:name="ref-Reynolds1994"/>
+    <w:bookmarkEnd w:id="127"/>
+    <w:bookmarkStart w:id="128" w:name="ref-Reynolds1994"/>
     <w:p>
       <w:pPr>
         <w:pStyle w:val="Bibliography"/>
@@ -7996,8 +8018,8 @@
         <w:t xml:space="preserve">Reynolds, R. W. and Smith, T. M.: Improved global sea surface temperature analyses using optimum interpolation, Journal of climate, 7, 929–948, 1994.</w:t>
       </w:r>
     </w:p>
-    <w:bookmarkEnd w:id="127"/>
-    <w:bookmarkStart w:id="128" w:name="ref-Royer2012"/>
+    <w:bookmarkEnd w:id="128"/>
+    <w:bookmarkStart w:id="129" w:name="ref-Royer2012"/>
     <w:p>
       <w:pPr>
         <w:pStyle w:val="Bibliography"/>
@@ -8006,8 +8028,8 @@
         <w:t xml:space="preserve">Royer, D. L.: Climate reconstruction from leaf size and shape: New developments and challenges, The Paleontological Society Papers, 18, 195–212, 2012.</w:t>
       </w:r>
     </w:p>
-    <w:bookmarkEnd w:id="128"/>
-    <w:bookmarkStart w:id="129" w:name="ref-Royer2004"/>
+    <w:bookmarkEnd w:id="129"/>
+    <w:bookmarkStart w:id="130" w:name="ref-Royer2004"/>
     <w:p>
       <w:pPr>
         <w:pStyle w:val="Bibliography"/>
@@ -8016,8 +8038,8 @@
         <w:t xml:space="preserve">Royer, D. L., Berner, R. A., Montañez, I. P., Tabor, N. J., Beerling, D. J., et al.: Co~ 2 as a primary driver of phanerozoic climate, GSA today, 14, 4–10, 2004.</w:t>
       </w:r>
     </w:p>
-    <w:bookmarkEnd w:id="129"/>
-    <w:bookmarkStart w:id="130" w:name="ref-Salonen2019"/>
+    <w:bookmarkEnd w:id="130"/>
+    <w:bookmarkStart w:id="131" w:name="ref-Salonen2019"/>
     <w:p>
       <w:pPr>
         <w:pStyle w:val="Bibliography"/>
@@ -8026,8 +8048,8 @@
         <w:t xml:space="preserve">Salonen, J. S., Korpela, M., Williams, J. W., and Luoto, M.: Machine-learning based reconstructions of primary and secondary climate variables from north american and european fossil pollen data, Scientific reports, 9, 15805, 2019.</w:t>
       </w:r>
     </w:p>
-    <w:bookmarkEnd w:id="130"/>
-    <w:bookmarkStart w:id="131" w:name="ref-Schrag1999"/>
+    <w:bookmarkEnd w:id="131"/>
+    <w:bookmarkStart w:id="132" w:name="ref-Schrag1999"/>
     <w:p>
       <w:pPr>
         <w:pStyle w:val="Bibliography"/>
@@ -8036,8 +8058,8 @@
         <w:t xml:space="preserve">Schrag, D. P.: Effects of diagenesis on the isotopic record of late paleogene tropical sea surface temperatures, Chemical Geology, 161, 215–224, 1999.</w:t>
       </w:r>
     </w:p>
-    <w:bookmarkEnd w:id="131"/>
-    <w:bookmarkStart w:id="133" w:name="ref-Scotese2021"/>
+    <w:bookmarkEnd w:id="132"/>
+    <w:bookmarkStart w:id="134" w:name="ref-Scotese2021"/>
     <w:p>
       <w:pPr>
         <w:pStyle w:val="Bibliography"/>
@@ -8060,7 +8082,7 @@
       <w:r>
         <w:t xml:space="preserve"> </w:t>
       </w:r>
-      <w:hyperlink r:id="rId132">
+      <w:hyperlink r:id="rId133">
         <w:r>
           <w:rPr>
             <w:rStyle w:val="Hyperlink"/>
@@ -8072,8 +8094,8 @@
         <w:t xml:space="preserve">, 2021.</w:t>
       </w:r>
     </w:p>
-    <w:bookmarkEnd w:id="133"/>
-    <w:bookmarkStart w:id="134" w:name="ref-Sloan1990"/>
+    <w:bookmarkEnd w:id="134"/>
+    <w:bookmarkStart w:id="135" w:name="ref-Sloan1990"/>
     <w:p>
       <w:pPr>
         <w:pStyle w:val="Bibliography"/>
@@ -8082,8 +8104,8 @@
         <w:t xml:space="preserve">Sloan, L. C. and Barron, E. J.: " equable" climates during earth history?, Geology, 18, 489–492, 1990.</w:t>
       </w:r>
     </w:p>
-    <w:bookmarkEnd w:id="134"/>
-    <w:bookmarkStart w:id="136" w:name="ref-song2019"/>
+    <w:bookmarkEnd w:id="135"/>
+    <w:bookmarkStart w:id="137" w:name="ref-song2019"/>
     <w:p>
       <w:pPr>
         <w:pStyle w:val="Bibliography"/>
@@ -8094,7 +8116,7 @@
       <w:r>
         <w:t xml:space="preserve"> </w:t>
       </w:r>
-      <w:hyperlink r:id="rId135">
+      <w:hyperlink r:id="rId136">
         <w:r>
           <w:rPr>
             <w:rStyle w:val="Hyperlink"/>
@@ -8106,8 +8128,8 @@
         <w:t xml:space="preserve">, 2019.</w:t>
       </w:r>
     </w:p>
-    <w:bookmarkEnd w:id="136"/>
-    <w:bookmarkStart w:id="138" w:name="ref-Suan2017"/>
+    <w:bookmarkEnd w:id="137"/>
+    <w:bookmarkStart w:id="139" w:name="ref-Suan2017"/>
     <w:p>
       <w:pPr>
         <w:pStyle w:val="Bibliography"/>
@@ -8139,7 +8161,7 @@
       <w:r>
         <w:t xml:space="preserve"> </w:t>
       </w:r>
-      <w:hyperlink r:id="rId137">
+      <w:hyperlink r:id="rId138">
         <w:r>
           <w:rPr>
             <w:rStyle w:val="Hyperlink"/>
@@ -8151,8 +8173,8 @@
         <w:t xml:space="preserve">, 2017.</w:t>
       </w:r>
     </w:p>
-    <w:bookmarkEnd w:id="138"/>
-    <w:bookmarkStart w:id="140" w:name="ref-Taylor2004"/>
+    <w:bookmarkEnd w:id="139"/>
+    <w:bookmarkStart w:id="141" w:name="ref-Taylor2004"/>
     <w:p>
       <w:pPr>
         <w:pStyle w:val="Bibliography"/>
@@ -8187,7 +8209,7 @@
       <w:r>
         <w:t xml:space="preserve"> </w:t>
       </w:r>
-      <w:hyperlink r:id="rId139">
+      <w:hyperlink r:id="rId140">
         <w:r>
           <w:rPr>
             <w:rStyle w:val="Hyperlink"/>
@@ -8199,8 +8221,8 @@
         <w:t xml:space="preserve">, 2004.</w:t>
       </w:r>
     </w:p>
-    <w:bookmarkEnd w:id="140"/>
-    <w:bookmarkStart w:id="141" w:name="ref-Tierney2017"/>
+    <w:bookmarkEnd w:id="141"/>
+    <w:bookmarkStart w:id="142" w:name="ref-Tierney2017"/>
     <w:p>
       <w:pPr>
         <w:pStyle w:val="Bibliography"/>
@@ -8209,8 +8231,8 @@
         <w:t xml:space="preserve">Tierney, J. E., Sinninghe Damsté, J. S., Pancost, R. D., Sluijs, A., and Zachos, J. C.: Eocene temperature gradients, Nature Geoscience, 10, 538–539, 2017.</w:t>
       </w:r>
     </w:p>
-    <w:bookmarkEnd w:id="141"/>
-    <w:bookmarkStart w:id="142" w:name="ref-Tierney2020"/>
+    <w:bookmarkEnd w:id="142"/>
+    <w:bookmarkStart w:id="143" w:name="ref-Tierney2020"/>
     <w:p>
       <w:pPr>
         <w:pStyle w:val="Bibliography"/>
@@ -8219,8 +8241,8 @@
         <w:t xml:space="preserve">Tierney, J. E., Poulsen, C. J., Montañez, I. P., Bhattacharya, T., Feng, R., Ford, H. L., Hönisch, B., Inglis, G. N., Petersen, S. V., Sagoo, N., et al.: Past climates inform our future, Science, 370, eaay3701, 2020.</w:t>
       </w:r>
     </w:p>
-    <w:bookmarkEnd w:id="142"/>
-    <w:bookmarkStart w:id="144" w:name="ref-Veizer2015"/>
+    <w:bookmarkEnd w:id="143"/>
+    <w:bookmarkStart w:id="145" w:name="ref-Veizer2015"/>
     <w:p>
       <w:pPr>
         <w:pStyle w:val="Bibliography"/>
@@ -8243,7 +8265,7 @@
       <w:r>
         <w:t xml:space="preserve"> </w:t>
       </w:r>
-      <w:hyperlink r:id="rId143">
+      <w:hyperlink r:id="rId144">
         <w:r>
           <w:rPr>
             <w:rStyle w:val="Hyperlink"/>
@@ -8255,8 +8277,8 @@
         <w:t xml:space="preserve">, 2015.</w:t>
       </w:r>
     </w:p>
-    <w:bookmarkEnd w:id="144"/>
-    <w:bookmarkStart w:id="145" w:name="ref-Vickers2021"/>
+    <w:bookmarkEnd w:id="145"/>
+    <w:bookmarkStart w:id="146" w:name="ref-Vickers2021"/>
     <w:p>
       <w:pPr>
         <w:pStyle w:val="Bibliography"/>
@@ -8265,8 +8287,8 @@
         <w:t xml:space="preserve">Vickers, M. L., Bernasconi, S. M., Ullmann, C. V., Lode, S., Looser, N., Morales, L. G., Price, G. D., Wilby, P. R., Hougård, I. W., Hesselbo, S. P., et al.: Marine temperatures underestimated for past greenhouse climate, Scientific reports, 11, 1–9, 2021.</w:t>
       </w:r>
     </w:p>
-    <w:bookmarkEnd w:id="145"/>
-    <w:bookmarkStart w:id="146" w:name="ref-Weitzel2019"/>
+    <w:bookmarkEnd w:id="146"/>
+    <w:bookmarkStart w:id="147" w:name="ref-Weitzel2019"/>
     <w:p>
       <w:pPr>
         <w:pStyle w:val="Bibliography"/>
@@ -8275,8 +8297,8 @@
         <w:t xml:space="preserve">Weitzel, N., Hense, A., and Ohlwein, C.: Combining a pollen and macrofossil synthesis with climate simulations for spatial reconstructions of european climate using bayesian filtering, Climate of the Past, 15, 1275–1301, 2019.</w:t>
       </w:r>
     </w:p>
-    <w:bookmarkEnd w:id="146"/>
-    <w:bookmarkStart w:id="147" w:name="ref-Westerhold2018"/>
+    <w:bookmarkEnd w:id="147"/>
+    <w:bookmarkStart w:id="148" w:name="ref-Westerhold2018"/>
     <w:p>
       <w:pPr>
         <w:pStyle w:val="Bibliography"/>
@@ -8285,8 +8307,8 @@
         <w:t xml:space="preserve">Westerhold, T., Röhl, U., Donner, B., and Zachos, J. C.: Global extent of early eocene hyperthermal events: A new pacific benthic foraminiferal isotope record from shatsky rise (ODP site 1209), Paleoceanography and Paleoclimatology, 33, 626–642, 2018.</w:t>
       </w:r>
     </w:p>
-    <w:bookmarkEnd w:id="147"/>
-    <w:bookmarkStart w:id="148" w:name="ref-yamano2001"/>
+    <w:bookmarkEnd w:id="148"/>
+    <w:bookmarkStart w:id="149" w:name="ref-yamano2001"/>
     <w:p>
       <w:pPr>
         <w:pStyle w:val="Bibliography"/>
@@ -8295,8 +8317,8 @@
         <w:t xml:space="preserve">Yamano, H., Hori, K., Yamauchi, M., Yamagawa, O., and Ohmura, A.: Highest-latitude coral reef at iki island, japan, Coral Reefs, 20, 9–12, 2001.</w:t>
       </w:r>
     </w:p>
-    <w:bookmarkEnd w:id="148"/>
-    <w:bookmarkStart w:id="149" w:name="ref-Yang2022"/>
+    <w:bookmarkEnd w:id="149"/>
+    <w:bookmarkStart w:id="150" w:name="ref-Yang2022"/>
     <w:p>
       <w:pPr>
         <w:pStyle w:val="Bibliography"/>
@@ -8305,8 +8327,8 @@
         <w:t xml:space="preserve">Yang, D. and Bowen, G. J.: Integrating plant wax abundance and isotopes for paleo-vegetation and paleoclimate reconstructions: A multi-source mixing model using a bayesian framework, Climate of the Past, 18, 2181–2210, 2022.</w:t>
       </w:r>
     </w:p>
-    <w:bookmarkEnd w:id="149"/>
-    <w:bookmarkStart w:id="150" w:name="ref-Zamagni2012"/>
+    <w:bookmarkEnd w:id="150"/>
+    <w:bookmarkStart w:id="151" w:name="ref-Zamagni2012"/>
     <w:p>
       <w:pPr>
         <w:pStyle w:val="Bibliography"/>
@@ -8315,8 +8337,8 @@
         <w:t xml:space="preserve">Zamagni, J., Mutti, M., and Košir, A.: The evolution of mid paleocene-early eocene coral communities: How to survive during rapid global warming, Palaeogeography, palaeoclimatology, palaeoecology, 317, 48–65, 2012.</w:t>
       </w:r>
     </w:p>
-    <w:bookmarkEnd w:id="150"/>
-    <w:bookmarkStart w:id="152" w:name="ref-Zhang2019"/>
+    <w:bookmarkEnd w:id="151"/>
+    <w:bookmarkStart w:id="153" w:name="ref-Zhang2019"/>
     <w:p>
       <w:pPr>
         <w:pStyle w:val="Bibliography"/>
@@ -8348,7 +8370,7 @@
       <w:r>
         <w:t xml:space="preserve"> </w:t>
       </w:r>
-      <w:hyperlink r:id="rId151">
+      <w:hyperlink r:id="rId152">
         <w:r>
           <w:rPr>
             <w:rStyle w:val="Hyperlink"/>
@@ -8360,8 +8382,8 @@
         <w:t xml:space="preserve">, 2019.</w:t>
       </w:r>
     </w:p>
-    <w:bookmarkEnd w:id="152"/>
-    <w:bookmarkStart w:id="153" w:name="ref-Zhu2019"/>
+    <w:bookmarkEnd w:id="153"/>
+    <w:bookmarkStart w:id="154" w:name="ref-Zhu2019"/>
     <w:p>
       <w:pPr>
         <w:pStyle w:val="Bibliography"/>
@@ -8370,8 +8392,8 @@
         <w:t xml:space="preserve">Zhu, J., Poulsen, C. J., and Tierney, J. E.: Simulation of eocene extreme warmth and high climate sensitivity through cloud feedbacks, Science advances, 5, eaax1874, 2019.</w:t>
       </w:r>
     </w:p>
-    <w:bookmarkEnd w:id="153"/>
-    <w:bookmarkStart w:id="154" w:name="ref-ziegler1984"/>
+    <w:bookmarkEnd w:id="154"/>
+    <w:bookmarkStart w:id="155" w:name="ref-ziegler1984"/>
     <w:p>
       <w:pPr>
         <w:pStyle w:val="Bibliography"/>
@@ -8380,9 +8402,9 @@
         <w:t xml:space="preserve">Ziegler, A., Hulver, M., Lottes, A., and Schmachtenberg, W.: Uniformitarianism and palaeoclimates: Inferences from the distribution of carbonate rocks, Geological journal. Special issue, 3–25, 1984.</w:t>
       </w:r>
     </w:p>
-    <w:bookmarkEnd w:id="154"/>
     <w:bookmarkEnd w:id="155"/>
     <w:bookmarkEnd w:id="156"/>
+    <w:bookmarkEnd w:id="157"/>
     <w:sectPr>
       <w:footerReference r:id="rId9" w:type="default"/>
       <w:pgSz w:h="15840" w:w="12240"/>

</xml_diff>

<commit_message>
add spatial variability in SST to discussion
</commit_message>
<xml_diff>
--- a/manuscript/main.docx
+++ b/manuscript/main.docx
@@ -394,7 +394,7 @@
         <w:pStyle w:val="FirstParagraph"/>
       </w:pPr>
       <w:r>
-        <w:t xml:space="preserve">Accurately reconstructing large-scale palaeoclimate patterns from sparse local records is critical for understanding the evolution of Earth’s climate. Particular challenges arise from the patchiness, uneven spatial distribution, and disparate nature of palaeoclimatic proxy records. Geochemical data typically provide temperature estimates via transfer functions derived from experiments. Similarly, transfer functions based on the climatic requirements of modern taxa exist for some fossil groups, such as pollen assemblages. In contrast, most ecological and lithological data (e.g. coral reefs and evaporites) only convey information on broad climatic requirements. Historically, most large-scale proxy-based reconstructions have used either geochemical or ecological data, but few studies have combined multiple proxy types into a single quantitative reconstruction. Large spatial gaps in existing proxy records have often been bridged by simple averaging, without taking into account the spatial distribution of samples, leading to biased temperature reconstructions. Here, we present a Bayesian hierarchical model to integrate ecological data with established geochemical proxies into a unified quantitative framework, bridging gaps in the latitudinal coverage of proxy data. We apply this approach to the early Eocene climatic optimum (EECO), the interval with the warmest sustained temperatures of the Cenozoic. Assuming the conservation of thermal tolerances of modern coral reefs and mangrove taxa, we establish broad sea surface temperature ranges for EECO coral reef and mangrove sites. We integrate these temperature estimates with the EECO geochemical shallow marine proxy record to model the latitudinal sea surface temperature gradient and global average temperatures of the EECO. Our results confirm the presence of a flattened latitudinal temperature gradient and unusually high polar temperatures during the EECO, which is supported by high-latitude ecological data. We show that integrating multiple types of proxy data, and adequate prior information, has the potential to enhance quantiative palaeoclimate reconstructions, allowing for more accurate temperature estimates from sparse data.</w:t>
+        <w:t xml:space="preserve">Accurately reconstructing large-scale palaeoclimate patterns from sparse local records is critical for understanding the evolution of Earth’s climate. Particular challenges arise from the patchiness, uneven spatial distribution, and disparate nature of palaeoclimatic proxy records. Geochemical data typically provide temperature estimates via transfer functions derived from experiments. Similarly, transfer functions based on the climatic requirements of modern taxa exist for some fossil groups, such as pollen assemblages. In contrast, most ecological and lithological data (e.g. coral reefs and evaporites) only convey information on broad climatic requirements. Historically, most large-scale proxy-based reconstructions have used either geochemical or ecological data, but few studies have combined multiple proxy types into a single quantitative reconstruction. Large spatial gaps in existing proxy records have often been bridged by simple averaging, without taking into account the spatial distribution of samples, leading to biased temperature reconstructions. Here, we present a Bayesian hierarchical model to integrate ecological data with established geochemical proxies into a unified quantitative framework, bridging gaps in the latitudinal coverage of proxy data. We apply this approach to the early Eocene climatic optimum (EECO), the interval with the warmest sustained temperatures of the Cenozoic. Assuming the conservation of thermal tolerances of modern coral reefs and mangrove taxa, we establish broad sea surface temperature ranges for EECO coral reef and mangrove sites. We integrate these temperature estimates with the EECO geochemical shallow marine proxy record to model the latitudinal sea surface temperature gradient and global average temperatures of the EECO. Our results confirm the presence of a flattened latitudinal temperature gradient and unusually high polar temperatures during the EECO, which is supported by high-latitude ecological data. We show that integrating multiple types of proxy data, and adequate prior information, has the potential to enhance quantiative palaeoclimate reconstructions, allowing for more accurate temperature estimates from data with incomplete spatial sampling.</w:t>
       </w:r>
     </w:p>
     <w:bookmarkStart w:id="20" w:name="keywords"/>
@@ -6928,7 +6928,26 @@
         <w:pStyle w:val="BodyText"/>
       </w:pPr>
       <w:r>
-        <w:t xml:space="preserve">The very high variability of the proxy record in mid-latitudes results in large uncertainties on the shape of temperature gradient and on the GMST. Biases and errors in the proxy reconstructions likely contribute to the observed variability, as geochemical proxies reflect many other factors besides seawater temperature</w:t>
+        <w:t xml:space="preserve">The very high variability of the proxy record in mid-latitudes results in large uncertainties on the shape of temperature gradient and on the GMST. Some of this variability may stem from spatial variability in SSTs, as can be observed in the modern (Fig. 3), e.g. due to ocean circulation</w:t>
+      </w:r>
+      <w:r>
+        <w:t xml:space="preserve"> </w:t>
+      </w:r>
+      <w:r>
+        <w:t xml:space="preserve">(</w:t>
+      </w:r>
+      <w:r>
+        <w:rPr>
+          <w:bCs/>
+          <w:b/>
+        </w:rPr>
+        <w:t xml:space="preserve">Rahmstorf2002?</w:t>
+      </w:r>
+      <w:r>
+        <w:t xml:space="preserve">)</w:t>
+      </w:r>
+      <w:r>
+        <w:t xml:space="preserve">. Biases and errors in the proxy reconstructions also likely contribute to the observed variability, as geochemical proxies reflect many other factors besides seawater temperature</w:t>
       </w:r>
       <w:r>
         <w:t xml:space="preserve"> </w:t>

</xml_diff>

<commit_message>
remove degC behind brackets
</commit_message>
<xml_diff>
--- a/manuscript/main.docx
+++ b/manuscript/main.docx
@@ -6479,7 +6479,7 @@
         <w:pStyle w:val="FirstParagraph"/>
       </w:pPr>
       <w:r>
-        <w:t xml:space="preserve">The Eocene temperature gradient reconstructed with our Bayesian model is starkly different from the modern (Fig. 4). Modelled, median equatorial temperatures are 2.2 (95% CI: -0.8–8.5)°C higher for the EECO, and polar temperatures are 18.9 (5.3–28.9)°C higher. This results in a flattened latitudinal temperature gradient of 13.3 (3.9–25.2)°C for the EECO, as opposed to 29.6°C for the modern. To facilitate the comparison with latitudinal gradients reported in the literature, which sometimes do not report temperatures at very high latitudes, we report also the EECO gradient between the equator and the modern-day polar circle (66.6°), which is a lot lower at 5.8 (0.5–12.8)°C.</w:t>
+        <w:t xml:space="preserve">The Eocene temperature gradient reconstructed with our Bayesian model is starkly different from the modern (Fig. 4). Modelled, median equatorial temperatures are 2.2°C (95% CI: -0.8–8.5°C) higher for the EECO, and polar temperatures are 18.9°C (5.3–28.9°C) higher. This results in a flattened latitudinal temperature gradient of 13.3°C (3.9–25.2°C) for the EECO, as opposed to 29.6°C for the modern. To facilitate the comparison with latitudinal gradients reported in the literature, which sometimes do not report temperatures at very high latitudes, we report also the EECO gradient between the equator and the modern-day polar circle (66.6°), which is a lot lower at 5.8°C (0.5–12.8°C).</w:t>
       </w:r>
     </w:p>
     <w:p>
@@ -6495,7 +6495,7 @@
         </m:r>
       </m:oMath>
       <w:r>
-        <w:t xml:space="preserve">) of the EECO gradient–4.9 (3.9–6.5)°C–which is more than double the</w:t>
+        <w:t xml:space="preserve">) of the EECO gradient–4.9 (3.9–6.5)–which is more than double the</w:t>
       </w:r>
       <w:r>
         <w:t xml:space="preserve"> </w:t>
@@ -6517,7 +6517,7 @@
         <w:pStyle w:val="BodyText"/>
       </w:pPr>
       <w:r>
-        <w:t xml:space="preserve">The early Eocene GMST is estimated at 28.3 (26.3–30.3)°C, 10.7°C higher than the modern. A model run excluding the ecological proxies increases the GMST by 1.7 (-1.8– 5.0)°C. The median modelled temperature is higher near the equator and in high latitudes when excluding the ecological proxies, with a flattened median gradient of 10.9°C (Fig. S2). In contrast, including ecological proxies, but widening the uncertainty around the low-latitude ecological proxy data does not significantly change the resulting gradient (Fig. S3).</w:t>
+        <w:t xml:space="preserve">The early Eocene GMST is estimated at 28.3°C (26.3–30.3°C), 10.7°C higher than the modern. A model run excluding the ecological proxies increases the GMST by 1.7°C (-1.8– 5.0°C). The median modelled temperature is higher near the equator and in high latitudes when excluding the ecological proxies, with a flattened median gradient of 10.9°C (Fig. S2). In contrast, including ecological proxies, but widening the uncertainty around the low-latitude ecological proxy data does not significantly change the resulting gradient (Fig. S3).</w:t>
       </w:r>
     </w:p>
     <w:p>
@@ -6525,7 +6525,7 @@
         <w:pStyle w:val="BodyText"/>
       </w:pPr>
       <w:r>
-        <w:t xml:space="preserve">Due to the limited spatial coverage of the early Eocene proxy record, and due to the added model complexity of simultaneously estimating a model across both hemispheres, we pooled the proxy data across both hemispheres. Applying the model separately within each hemisphere results in substantial differences in hemispherical, average temperatures, with the Southern Hemisphere being warmer by 6.1 (2.9–9.2)°C. The inferred latitudinal gradient is somewhat steeper in the Northern Hemisphere (steeper by 1.8°C, although the 95% CI spans -18.0–14.5°C), but the large uncertainties associated with both gradients, and the lack of polar proxy data in the Southern Hemisphere preclude a more precise statement (see Fig. S4).</w:t>
+        <w:t xml:space="preserve">Due to the limited spatial coverage of the early Eocene proxy record, and due to the added model complexity of simultaneously estimating a model across both hemispheres, we pooled the proxy data across both hemispheres. Applying the model separately within each hemisphere results in substantial differences in hemispherical, average temperatures, with the Southern Hemisphere being warmer by 6.1°C (2.9–9.2°C). The inferred latitudinal gradient is somewhat steeper in the Northern Hemisphere (steeper by 1.8°C, although the 95% CI of that difference spans -18.0–14.5°C), but the large uncertainties associated with both gradients, and the lack of polar proxy data in the Southern Hemisphere preclude a more precise statement (see Fig. S4).</w:t>
       </w:r>
     </w:p>
     <w:tbl>
@@ -6902,7 +6902,7 @@
         <w:t xml:space="preserve">(Inglis et al., 2020)</w:t>
       </w:r>
       <w:r>
-        <w:t xml:space="preserve">. Our median poles-to-equator gradient estimate is similar at 13.3°C, but a lot less steep when taking the equator-to-polar-circle estimate, 5.8, as the geochemical proxy data suggest high temperatures up to latitudes of ~ 60&amp;deg. Both geochemical and ecological shallow water data indicate that inferred SST gradients based on tropical, shallow water and deep water samples</w:t>
+        <w:t xml:space="preserve">. Our median poles-to-equator gradient estimate is similar at 13.3°C, but a lot less steep when taking the equator-to-polar-circle estimate, 5.8°C, as the geochemical proxy data suggest high temperatures up to latitudes of ~ 60&amp;deg. Both geochemical and ecological shallow water data indicate that inferred SST gradients based on tropical, shallow water and deep water samples</w:t>
       </w:r>
       <w:r>
         <w:t xml:space="preserve"> </w:t>

</xml_diff>

<commit_message>
variability mid and high latitudes[@REFERENCE].
</commit_message>
<xml_diff>
--- a/manuscript/main.docx
+++ b/manuscript/main.docx
@@ -7045,7 +7045,23 @@
         <w:t xml:space="preserve"> </w:t>
       </w:r>
       <w:r>
-        <w:t xml:space="preserve">may therefore suggest higher than actual mean annual temperatures, and the variability of temperature estimates from individual localities is higher in mid - high latitudes (Fig. S6). Critically, however, the mangrove data strongly supports our inference of a flattened gradient independent of the geochemical proxy record.</w:t>
+        <w:t xml:space="preserve">may therefore suggest higher than actual mean annual temperatures, and the variability of temperature estimates from individual localities is higher in mid - high latitudes (Fig. S6). It is difficult to attribute this variability to seasonality alone, as temporal climate variability is also expected to be higher in mid and high latitudes</w:t>
+      </w:r>
+      <w:r>
+        <w:t xml:space="preserve">(</w:t>
+      </w:r>
+      <w:r>
+        <w:rPr>
+          <w:bCs/>
+          <w:b/>
+        </w:rPr>
+        <w:t xml:space="preserve">REFERENCE?</w:t>
+      </w:r>
+      <w:r>
+        <w:t xml:space="preserve">)</w:t>
+      </w:r>
+      <w:r>
+        <w:t xml:space="preserve">. Critically, however, the mangrove data strongly supports our inference of a flattened gradient independent of the geochemical proxy record.</w:t>
       </w:r>
     </w:p>
     <w:p>

</xml_diff>